<commit_message>
Writeup: Update problem decomposition chart
</commit_message>
<xml_diff>
--- a/Writeup/writeup.docx
+++ b/Writeup/writeup.docx
@@ -2615,313 +2615,313 @@
       <w:pPr>
         <w:pStyle w:val="Heading1"/>
       </w:pPr>
-      <w:bookmarkStart w:id="4" w:name="_Toc65940213"/>
+      <w:bookmarkStart w:id="2" w:name="_Toc65940213"/>
       <w:r>
         <w:lastRenderedPageBreak/>
         <w:t>Analysis</w:t>
+      </w:r>
+      <w:bookmarkEnd w:id="2"/>
+    </w:p>
+    <w:p>
+      <w:pPr>
+        <w:pStyle w:val="Heading2"/>
+      </w:pPr>
+      <w:bookmarkStart w:id="3" w:name="_Toc65940214"/>
+      <w:r>
+        <w:t>Problem Identification</w:t>
+      </w:r>
+      <w:bookmarkEnd w:id="3"/>
+    </w:p>
+    <w:p>
+      <w:pPr>
+        <w:pStyle w:val="Heading3"/>
+      </w:pPr>
+      <w:bookmarkStart w:id="4" w:name="_Toc65940215"/>
+      <w:r>
+        <w:t>Problem outline</w:t>
       </w:r>
       <w:bookmarkEnd w:id="4"/>
     </w:p>
     <w:p>
-      <w:pPr>
-        <w:pStyle w:val="Heading2"/>
-      </w:pPr>
-      <w:bookmarkStart w:id="5" w:name="_Toc65940214"/>
-      <w:r>
-        <w:t>Problem Identification</w:t>
+      <w:r>
+        <w:t xml:space="preserve">Currently, </w:t>
+      </w:r>
+      <w:r>
+        <w:t xml:space="preserve">the </w:t>
+      </w:r>
+      <w:r>
+        <w:t>encryption in</w:t>
+      </w:r>
+      <w:r>
+        <w:t>-</w:t>
+      </w:r>
+      <w:r>
+        <w:t xml:space="preserve">transit </w:t>
+      </w:r>
+      <w:r>
+        <w:t xml:space="preserve">system </w:t>
+      </w:r>
+      <w:r>
+        <w:t>is</w:t>
+      </w:r>
+      <w:r>
+        <w:t xml:space="preserve"> widely used in </w:t>
+      </w:r>
+      <w:r>
+        <w:t xml:space="preserve">instant </w:t>
+      </w:r>
+      <w:r>
+        <w:t>messaging apps</w:t>
+      </w:r>
+      <w:r>
+        <w:t xml:space="preserve">. </w:t>
+      </w:r>
+      <w:r>
+        <w:t xml:space="preserve">This </w:t>
+      </w:r>
+      <w:r>
+        <w:t xml:space="preserve">means that </w:t>
+      </w:r>
+      <w:r>
+        <w:t>a user’s messages will be in plaintext in the service provider’s server</w:t>
+      </w:r>
+      <w:r>
+        <w:t xml:space="preserve">, which </w:t>
+      </w:r>
+      <w:r>
+        <w:t>allow</w:t>
+      </w:r>
+      <w:r>
+        <w:t>s</w:t>
+      </w:r>
+      <w:r>
+        <w:t xml:space="preserve"> the </w:t>
+      </w:r>
+      <w:r>
+        <w:t xml:space="preserve">service provider </w:t>
+      </w:r>
+      <w:r>
+        <w:t xml:space="preserve">to read </w:t>
+      </w:r>
+      <w:r>
+        <w:t>users’ conversations</w:t>
+      </w:r>
+      <w:r>
+        <w:t xml:space="preserve"> breaching their privacy</w:t>
+      </w:r>
+      <w:r>
+        <w:t xml:space="preserve">. </w:t>
+      </w:r>
+      <w:r>
+        <w:t xml:space="preserve">These companies are then </w:t>
+      </w:r>
+      <w:r>
+        <w:t xml:space="preserve">also </w:t>
+      </w:r>
+      <w:r>
+        <w:t xml:space="preserve">susceptible to potential attackers accessing </w:t>
+      </w:r>
+      <w:r>
+        <w:t>confidential</w:t>
+      </w:r>
+      <w:r>
+        <w:t xml:space="preserve"> information through </w:t>
+      </w:r>
+      <w:r>
+        <w:t>this</w:t>
+      </w:r>
+      <w:r>
+        <w:t xml:space="preserve"> </w:t>
+      </w:r>
+      <w:r>
+        <w:t xml:space="preserve">potential </w:t>
+      </w:r>
+      <w:r>
+        <w:t>backdoor</w:t>
+      </w:r>
+      <w:r>
+        <w:t>.</w:t>
+      </w:r>
+      <w:r>
+        <w:t xml:space="preserve"> Therefore, I will be making a solution to this problem of </w:t>
+      </w:r>
+      <w:r>
+        <w:t xml:space="preserve">user privacy </w:t>
+      </w:r>
+      <w:r>
+        <w:t>by making an end-to-end encrypted instant messaging program.</w:t>
+      </w:r>
+      <w:r>
+        <w:t xml:space="preserve"> </w:t>
+      </w:r>
+    </w:p>
+    <w:p>
+      <w:r>
+        <w:t xml:space="preserve">For this solution to work, the </w:t>
+      </w:r>
+      <w:r>
+        <w:t xml:space="preserve">following features are required: </w:t>
+      </w:r>
+      <w:r>
+        <w:t xml:space="preserve">only the endpoint users have the key </w:t>
+      </w:r>
+      <w:r>
+        <w:t>for</w:t>
+      </w:r>
+      <w:r>
+        <w:t xml:space="preserve"> </w:t>
+      </w:r>
+      <w:r>
+        <w:t>the</w:t>
+      </w:r>
+      <w:r>
+        <w:t xml:space="preserve"> symmetric encryption algorithm</w:t>
+      </w:r>
+      <w:r>
+        <w:t xml:space="preserve"> </w:t>
+      </w:r>
+      <w:r>
+        <w:t>to</w:t>
+      </w:r>
+      <w:r>
+        <w:t xml:space="preserve"> qualify the </w:t>
+      </w:r>
+      <w:r>
+        <w:t>system</w:t>
+      </w:r>
+      <w:r>
+        <w:t xml:space="preserve"> as </w:t>
+      </w:r>
+      <w:r>
+        <w:t>end-to-end encryption</w:t>
+      </w:r>
+      <w:r>
+        <w:t xml:space="preserve">; </w:t>
+      </w:r>
+      <w:r>
+        <w:t xml:space="preserve">an </w:t>
+      </w:r>
+      <w:r>
+        <w:t>easy-to-use</w:t>
+      </w:r>
+      <w:r>
+        <w:t xml:space="preserve"> GUI so that anyone can </w:t>
+      </w:r>
+      <w:r>
+        <w:t xml:space="preserve">navigate and use </w:t>
+      </w:r>
+      <w:r>
+        <w:t>the program</w:t>
+      </w:r>
+      <w:r>
+        <w:t xml:space="preserve">; </w:t>
+      </w:r>
+      <w:r>
+        <w:t>a login</w:t>
+      </w:r>
+      <w:r>
+        <w:t>/sign-up</w:t>
+      </w:r>
+      <w:r>
+        <w:t xml:space="preserve"> system to authenticate </w:t>
+      </w:r>
+      <w:r>
+        <w:t>user</w:t>
+      </w:r>
+      <w:r>
+        <w:t>s</w:t>
+      </w:r>
+      <w:r>
+        <w:t>’ identities</w:t>
+      </w:r>
+      <w:r>
+        <w:t xml:space="preserve"> to the server</w:t>
+      </w:r>
+      <w:r>
+        <w:t xml:space="preserve"> to facilitate </w:t>
+      </w:r>
+      <w:r>
+        <w:t xml:space="preserve">historic </w:t>
+      </w:r>
+      <w:r>
+        <w:t xml:space="preserve">message </w:t>
+      </w:r>
+      <w:r>
+        <w:t>viewing</w:t>
+      </w:r>
+      <w:r>
+        <w:t>; networking</w:t>
+      </w:r>
+      <w:r>
+        <w:t xml:space="preserve"> capabilities</w:t>
+      </w:r>
+      <w:r>
+        <w:t xml:space="preserve"> in order send and receive messages from different networks</w:t>
+      </w:r>
+      <w:r>
+        <w:t xml:space="preserve"> with a low enough latency </w:t>
+      </w:r>
+      <w:r>
+        <w:t>to be a viable ‘instant’ messaging platform</w:t>
+      </w:r>
+      <w:r>
+        <w:t>.</w:t>
+      </w:r>
+    </w:p>
+    <w:p>
+      <w:pPr>
+        <w:pStyle w:val="Heading3"/>
+      </w:pPr>
+      <w:bookmarkStart w:id="5" w:name="_Toc65940216"/>
+      <w:r>
+        <w:t>How can the problem be solved by computational methods?</w:t>
       </w:r>
       <w:bookmarkEnd w:id="5"/>
     </w:p>
     <w:p>
-      <w:pPr>
-        <w:pStyle w:val="Heading3"/>
-      </w:pPr>
-      <w:bookmarkStart w:id="6" w:name="_Toc65940215"/>
-      <w:r>
-        <w:t>Problem outline</w:t>
-      </w:r>
-      <w:bookmarkEnd w:id="6"/>
+      <w:r>
+        <w:t>This problem is well suited to a computational approach as it can be solved using computational methods. This is because the process of encrypting</w:t>
+      </w:r>
+      <w:r>
+        <w:t>,</w:t>
+      </w:r>
+      <w:r>
+        <w:t xml:space="preserve"> sending </w:t>
+      </w:r>
+      <w:r>
+        <w:t xml:space="preserve">then </w:t>
+      </w:r>
+      <w:r>
+        <w:t xml:space="preserve">decrypting messages over a network can be greatly abstracted for the user so that they do not need any prior </w:t>
+      </w:r>
+      <w:r>
+        <w:t xml:space="preserve">technical </w:t>
+      </w:r>
+      <w:r>
+        <w:t>knowledge</w:t>
+      </w:r>
+      <w:r>
+        <w:t xml:space="preserve"> to use the program</w:t>
+      </w:r>
+      <w:r>
+        <w:t xml:space="preserve">. The </w:t>
+      </w:r>
+      <w:r>
+        <w:t>solution</w:t>
+      </w:r>
+      <w:r>
+        <w:t xml:space="preserve"> will also have many algorithms to carry out processes without the need for complex input from the user.</w:t>
+      </w:r>
     </w:p>
     <w:p>
-      <w:r>
-        <w:t xml:space="preserve">Currently, </w:t>
-      </w:r>
-      <w:r>
-        <w:t xml:space="preserve">the </w:t>
-      </w:r>
-      <w:r>
-        <w:t>encryption in</w:t>
-      </w:r>
-      <w:r>
-        <w:t>-</w:t>
-      </w:r>
-      <w:r>
-        <w:t xml:space="preserve">transit </w:t>
-      </w:r>
-      <w:r>
-        <w:t xml:space="preserve">system </w:t>
-      </w:r>
-      <w:r>
-        <w:t>is</w:t>
-      </w:r>
-      <w:r>
-        <w:t xml:space="preserve"> widely used in </w:t>
-      </w:r>
-      <w:r>
-        <w:t xml:space="preserve">instant </w:t>
-      </w:r>
-      <w:r>
-        <w:t>messaging apps</w:t>
-      </w:r>
-      <w:r>
-        <w:t xml:space="preserve">. </w:t>
-      </w:r>
-      <w:r>
-        <w:t xml:space="preserve">This </w:t>
-      </w:r>
-      <w:r>
-        <w:t xml:space="preserve">means that </w:t>
-      </w:r>
-      <w:r>
-        <w:t>a user’s messages will be in plaintext in the service provider’s server</w:t>
-      </w:r>
-      <w:r>
-        <w:t xml:space="preserve">, which </w:t>
-      </w:r>
-      <w:r>
-        <w:t>allow</w:t>
-      </w:r>
-      <w:r>
-        <w:t>s</w:t>
-      </w:r>
-      <w:r>
-        <w:t xml:space="preserve"> the </w:t>
-      </w:r>
-      <w:r>
-        <w:t xml:space="preserve">service provider </w:t>
-      </w:r>
-      <w:r>
-        <w:t xml:space="preserve">to read </w:t>
-      </w:r>
-      <w:r>
-        <w:t>users’ conversations</w:t>
-      </w:r>
-      <w:r>
-        <w:t xml:space="preserve"> breaching their privacy</w:t>
-      </w:r>
-      <w:r>
-        <w:t xml:space="preserve">. </w:t>
-      </w:r>
-      <w:r>
-        <w:t xml:space="preserve">These companies are then </w:t>
-      </w:r>
-      <w:r>
-        <w:t xml:space="preserve">also </w:t>
-      </w:r>
-      <w:r>
-        <w:t xml:space="preserve">susceptible to potential attackers accessing </w:t>
-      </w:r>
-      <w:r>
-        <w:t>confidential</w:t>
-      </w:r>
-      <w:r>
-        <w:t xml:space="preserve"> information through </w:t>
-      </w:r>
-      <w:r>
-        <w:t>this</w:t>
-      </w:r>
-      <w:r>
-        <w:t xml:space="preserve"> </w:t>
-      </w:r>
-      <w:r>
-        <w:t xml:space="preserve">potential </w:t>
-      </w:r>
-      <w:r>
-        <w:t>backdoor</w:t>
-      </w:r>
-      <w:r>
-        <w:t>.</w:t>
-      </w:r>
-      <w:r>
-        <w:t xml:space="preserve"> Therefore, I will be making a solution to this problem of </w:t>
-      </w:r>
-      <w:r>
-        <w:t xml:space="preserve">user privacy </w:t>
-      </w:r>
-      <w:r>
-        <w:t>by making an end-to-end encrypted instant messaging program.</w:t>
-      </w:r>
-      <w:r>
-        <w:t xml:space="preserve"> </w:t>
-      </w:r>
-    </w:p>
-    <w:p>
-      <w:r>
-        <w:t xml:space="preserve">For this solution to work, the </w:t>
-      </w:r>
-      <w:r>
-        <w:t xml:space="preserve">following features are required: </w:t>
-      </w:r>
-      <w:r>
-        <w:t xml:space="preserve">only the endpoint users have the key </w:t>
-      </w:r>
-      <w:r>
-        <w:t>for</w:t>
-      </w:r>
-      <w:r>
-        <w:t xml:space="preserve"> </w:t>
-      </w:r>
-      <w:r>
-        <w:t>the</w:t>
-      </w:r>
-      <w:r>
-        <w:t xml:space="preserve"> symmetric encryption algorithm</w:t>
-      </w:r>
-      <w:r>
-        <w:t xml:space="preserve"> </w:t>
-      </w:r>
-      <w:r>
-        <w:t>to</w:t>
-      </w:r>
-      <w:r>
-        <w:t xml:space="preserve"> qualify the </w:t>
-      </w:r>
-      <w:r>
-        <w:t>system</w:t>
-      </w:r>
-      <w:r>
-        <w:t xml:space="preserve"> as </w:t>
-      </w:r>
-      <w:r>
-        <w:t>end-to-end encryption</w:t>
-      </w:r>
-      <w:r>
-        <w:t xml:space="preserve">; </w:t>
-      </w:r>
-      <w:r>
-        <w:t xml:space="preserve">an </w:t>
-      </w:r>
-      <w:r>
-        <w:t>easy-to-use</w:t>
-      </w:r>
-      <w:r>
-        <w:t xml:space="preserve"> GUI so that anyone can </w:t>
-      </w:r>
-      <w:r>
-        <w:t xml:space="preserve">navigate and use </w:t>
-      </w:r>
-      <w:r>
-        <w:t>the program</w:t>
-      </w:r>
-      <w:r>
-        <w:t xml:space="preserve">; </w:t>
-      </w:r>
-      <w:r>
-        <w:t>a login</w:t>
-      </w:r>
-      <w:r>
-        <w:t>/sign-up</w:t>
-      </w:r>
-      <w:r>
-        <w:t xml:space="preserve"> system to authenticate </w:t>
-      </w:r>
-      <w:r>
-        <w:t>user</w:t>
-      </w:r>
-      <w:r>
-        <w:t>s</w:t>
-      </w:r>
-      <w:r>
-        <w:t>’ identities</w:t>
-      </w:r>
-      <w:r>
-        <w:t xml:space="preserve"> to the server</w:t>
-      </w:r>
-      <w:r>
-        <w:t xml:space="preserve"> to facilitate </w:t>
-      </w:r>
-      <w:r>
-        <w:t xml:space="preserve">historic </w:t>
-      </w:r>
-      <w:r>
-        <w:t xml:space="preserve">message </w:t>
-      </w:r>
-      <w:r>
-        <w:t>viewing</w:t>
-      </w:r>
-      <w:r>
-        <w:t>; networking</w:t>
-      </w:r>
-      <w:r>
-        <w:t xml:space="preserve"> capabilities</w:t>
-      </w:r>
-      <w:r>
-        <w:t xml:space="preserve"> in order send and receive messages from different networks</w:t>
-      </w:r>
-      <w:r>
-        <w:t xml:space="preserve"> with a low enough latency </w:t>
-      </w:r>
-      <w:r>
-        <w:t>to be a viable ‘instant’ messaging platform</w:t>
-      </w:r>
-      <w:r>
-        <w:t>.</w:t>
-      </w:r>
-    </w:p>
-    <w:p>
       <w:pPr>
         <w:pStyle w:val="Heading3"/>
       </w:pPr>
-      <w:bookmarkStart w:id="7" w:name="_Toc65940216"/>
-      <w:r>
-        <w:t>How can the problem be solved by computational methods?</w:t>
-      </w:r>
-      <w:bookmarkEnd w:id="7"/>
-    </w:p>
-    <w:p>
-      <w:r>
-        <w:t>This problem is well suited to a computational approach as it can be solved using computational methods. This is because the process of encrypting</w:t>
-      </w:r>
-      <w:r>
-        <w:t>,</w:t>
-      </w:r>
-      <w:r>
-        <w:t xml:space="preserve"> sending </w:t>
-      </w:r>
-      <w:r>
-        <w:t xml:space="preserve">then </w:t>
-      </w:r>
-      <w:r>
-        <w:t xml:space="preserve">decrypting messages over a network can be greatly abstracted for the user so that they do not need any prior </w:t>
-      </w:r>
-      <w:r>
-        <w:t xml:space="preserve">technical </w:t>
-      </w:r>
-      <w:r>
-        <w:t>knowledge</w:t>
-      </w:r>
-      <w:r>
-        <w:t xml:space="preserve"> to use the program</w:t>
-      </w:r>
-      <w:r>
-        <w:t xml:space="preserve">. The </w:t>
-      </w:r>
-      <w:r>
-        <w:t>solution</w:t>
-      </w:r>
-      <w:r>
-        <w:t xml:space="preserve"> will also have many algorithms to carry out processes without the need for complex input from the user.</w:t>
-      </w:r>
-    </w:p>
-    <w:p>
-      <w:pPr>
-        <w:pStyle w:val="Heading3"/>
-      </w:pPr>
-      <w:bookmarkStart w:id="8" w:name="_Toc65940217"/>
+      <w:bookmarkStart w:id="6" w:name="_Toc65940217"/>
       <w:r>
         <w:t>Computational methods that the solution lends itself to</w:t>
       </w:r>
-      <w:bookmarkEnd w:id="8"/>
+      <w:bookmarkEnd w:id="6"/>
     </w:p>
     <w:p>
       <w:r>
@@ -3241,10 +3241,10 @@
         </w:rPr>
         <w:lastRenderedPageBreak/>
         <w:drawing>
-          <wp:inline distT="0" distB="0" distL="0" distR="0" wp14:anchorId="55F0D99B" wp14:editId="71508D72">
-            <wp:extent cx="5040000" cy="3546000"/>
-            <wp:effectExtent l="0" t="0" r="8255" b="0"/>
-            <wp:docPr id="3" name="Picture 3"/>
+          <wp:inline distT="0" distB="0" distL="0" distR="0" wp14:anchorId="4AB03E2B" wp14:editId="563F5A1E">
+            <wp:extent cx="5727700" cy="2304414"/>
+            <wp:effectExtent l="0" t="0" r="6350" b="1270"/>
+            <wp:docPr id="4" name="Picture 4"/>
             <wp:cNvGraphicFramePr>
               <a:graphicFrameLocks xmlns:a="http://schemas.openxmlformats.org/drawingml/2006/main" noChangeAspect="1"/>
             </wp:cNvGraphicFramePr>
@@ -3252,7 +3252,7 @@
               <a:graphicData uri="http://schemas.openxmlformats.org/drawingml/2006/picture">
                 <pic:pic xmlns:pic="http://schemas.openxmlformats.org/drawingml/2006/picture">
                   <pic:nvPicPr>
-                    <pic:cNvPr id="0" name="Picture 10"/>
+                    <pic:cNvPr id="0" name="Picture 1"/>
                     <pic:cNvPicPr>
                       <a:picLocks noChangeAspect="1" noChangeArrowheads="1"/>
                     </pic:cNvPicPr>
@@ -3273,7 +3273,7 @@
                   <pic:spPr bwMode="auto">
                     <a:xfrm>
                       <a:off x="0" y="0"/>
-                      <a:ext cx="5040000" cy="3546000"/>
+                      <a:ext cx="5817373" cy="2340492"/>
                     </a:xfrm>
                     <a:prstGeom prst="rect">
                       <a:avLst/>
@@ -3292,7 +3292,7 @@
     </w:p>
     <w:p>
       <w:r>
-        <w:t xml:space="preserve">This set of small problems </w:t>
+        <w:t xml:space="preserve">This set of problems </w:t>
       </w:r>
       <w:r>
         <w:t xml:space="preserve">will allow me to </w:t>
@@ -3429,11 +3429,11 @@
       <w:pPr>
         <w:pStyle w:val="Heading2"/>
       </w:pPr>
-      <w:bookmarkStart w:id="9" w:name="_Toc65940218"/>
+      <w:bookmarkStart w:id="7" w:name="_Toc65940218"/>
       <w:r>
         <w:t>Stakeholder</w:t>
       </w:r>
-      <w:bookmarkEnd w:id="9"/>
+      <w:bookmarkEnd w:id="7"/>
       <w:r>
         <w:t>s</w:t>
       </w:r>
@@ -3442,38 +3442,35 @@
       <w:pPr>
         <w:pStyle w:val="Heading3"/>
       </w:pPr>
-      <w:bookmarkStart w:id="10" w:name="_Hlk65679870"/>
+      <w:bookmarkStart w:id="8" w:name="_Hlk65679870"/>
       <w:r>
         <w:t>Identification</w:t>
       </w:r>
     </w:p>
     <w:p>
       <w:r>
-        <w:t xml:space="preserve">The target audience of this program is split into two categories. Firstly, there will be privacy-conscious stakeholders who are choosing their instant messaging platform based on the security that the program provides to their information. The requirements for these stakeholders will be the following: all the communications on the program will be encrypted; the only parties that can view the plaintext messages are the endpoint users; all sensitive passwords stored on the server will be hashed. These stakeholders will make use of the program through business, gaming, or everyday </w:t>
-      </w:r>
-      <w:r>
-        <w:lastRenderedPageBreak/>
-        <w:t>communications to name a few use cases as all the needs are satisfied as part of the program’s essential features.</w:t>
+        <w:t>The target audience of this program is split into two categories. Firstly, there will be privacy-conscious stakeholders who are choosing their instant messaging platform based on the security that the program provides to their information. The requirements for these stakeholders will be the following: all the communications on the program will be encrypted; the only parties that can view the plaintext messages are the endpoint users; all sensitive passwords stored on the server will be hashed. These stakeholders will make use of the program through business, gaming, or everyday communications to name a few use cases as all the needs are satisfied as part of the program’s essential features.</w:t>
       </w:r>
     </w:p>
     <w:p>
       <w:r>
         <w:t>Secondly, there will be stakeholders who are people less familiar with computers that are looking for an easily accessible instant messaging platform. The requirements for these users will be an intuitive user interface with little to no prior setup needed for them to start using the program. They will make use of the program to keep in touch will family and friends; therefore, the program must be easy to use as to not deter them.</w:t>
       </w:r>
-      <w:bookmarkEnd w:id="10"/>
+      <w:bookmarkEnd w:id="8"/>
     </w:p>
     <w:p>
       <w:pPr>
         <w:pStyle w:val="Heading3"/>
       </w:pPr>
-      <w:bookmarkStart w:id="11" w:name="_Toc65940220"/>
-      <w:r>
+      <w:bookmarkStart w:id="9" w:name="_Toc65940220"/>
+      <w:r>
+        <w:lastRenderedPageBreak/>
         <w:t xml:space="preserve">Questions and </w:t>
       </w:r>
       <w:r>
         <w:t>methodology</w:t>
       </w:r>
-      <w:bookmarkEnd w:id="11"/>
+      <w:bookmarkEnd w:id="9"/>
     </w:p>
     <w:p>
       <w:r>
@@ -3983,7 +3980,6 @@
         <w:rPr>
           <w:noProof/>
         </w:rPr>
-        <w:lastRenderedPageBreak/>
         <w:drawing>
           <wp:inline distT="0" distB="0" distL="0" distR="0" wp14:anchorId="5051EAB5" wp14:editId="651D9C4F">
             <wp:extent cx="5666400" cy="697471"/>
@@ -4025,9 +4021,33 @@
       <w:pPr>
         <w:pStyle w:val="Heading3"/>
       </w:pPr>
-      <w:bookmarkStart w:id="12" w:name="_Toc65940221"/>
-      <w:r>
+      <w:bookmarkStart w:id="10" w:name="_Toc65940221"/>
+      <w:r>
+        <w:lastRenderedPageBreak/>
         <w:t>Results analysis</w:t>
+      </w:r>
+      <w:bookmarkEnd w:id="10"/>
+    </w:p>
+    <w:p>
+      <w:pPr>
+        <w:pStyle w:val="Heading3"/>
+      </w:pPr>
+      <w:bookmarkStart w:id="11" w:name="_Toc65940222"/>
+      <w:r>
+        <w:t>Conclusion</w:t>
+      </w:r>
+      <w:bookmarkEnd w:id="11"/>
+    </w:p>
+    <w:p>
+      <w:pPr>
+        <w:pStyle w:val="Heading2"/>
+      </w:pPr>
+      <w:bookmarkStart w:id="12" w:name="_Toc65940223"/>
+      <w:r>
+        <w:t>Resea</w:t>
+      </w:r>
+      <w:r>
+        <w:t>rch</w:t>
       </w:r>
       <w:bookmarkEnd w:id="12"/>
     </w:p>
@@ -4035,49 +4055,26 @@
       <w:pPr>
         <w:pStyle w:val="Heading3"/>
       </w:pPr>
-      <w:bookmarkStart w:id="13" w:name="_Toc65940222"/>
-      <w:r>
-        <w:t>Conclusion</w:t>
+      <w:bookmarkStart w:id="13" w:name="_Toc65940224"/>
+      <w:r>
+        <w:t xml:space="preserve">Existing </w:t>
+      </w:r>
+      <w:r>
+        <w:t>program</w:t>
+      </w:r>
+      <w:r>
+        <w:t xml:space="preserve"> </w:t>
+      </w:r>
+      <w:r>
+        <w:t>–</w:t>
+      </w:r>
+      <w:r>
+        <w:t xml:space="preserve"> </w:t>
+      </w:r>
+      <w:r>
+        <w:t>Discord</w:t>
       </w:r>
       <w:bookmarkEnd w:id="13"/>
-    </w:p>
-    <w:p>
-      <w:pPr>
-        <w:pStyle w:val="Heading2"/>
-      </w:pPr>
-      <w:bookmarkStart w:id="14" w:name="_Toc65940223"/>
-      <w:r>
-        <w:t>Resea</w:t>
-      </w:r>
-      <w:r>
-        <w:t>rch</w:t>
-      </w:r>
-      <w:bookmarkEnd w:id="14"/>
-    </w:p>
-    <w:p>
-      <w:pPr>
-        <w:pStyle w:val="Heading3"/>
-      </w:pPr>
-      <w:bookmarkStart w:id="15" w:name="_Toc65940224"/>
-      <w:r>
-        <w:t xml:space="preserve">Existing </w:t>
-      </w:r>
-      <w:r>
-        <w:t>program</w:t>
-      </w:r>
-      <w:r>
-        <w:t xml:space="preserve"> </w:t>
-      </w:r>
-      <w:r>
-        <w:t>–</w:t>
-      </w:r>
-      <w:r>
-        <w:t xml:space="preserve"> </w:t>
-      </w:r>
-      <w:r>
-        <w:t>Discord</w:t>
-      </w:r>
-      <w:bookmarkEnd w:id="15"/>
     </w:p>
     <w:p>
       <w:pPr>
@@ -4508,11 +4505,7 @@
         <w:t xml:space="preserve">This is </w:t>
       </w:r>
       <w:r>
-        <w:t xml:space="preserve">because it would be an </w:t>
-      </w:r>
-      <w:r>
-        <w:lastRenderedPageBreak/>
-        <w:t>intuitive structure for larger chat rooms</w:t>
+        <w:t>because it would be an intuitive structure for larger chat rooms</w:t>
       </w:r>
       <w:r>
         <w:t>,</w:t>
@@ -4566,6 +4559,7 @@
         <w:t xml:space="preserve"> </w:t>
       </w:r>
       <w:r>
+        <w:lastRenderedPageBreak/>
         <w:t xml:space="preserve">improve the overall experience of the user by </w:t>
       </w:r>
       <w:r>
@@ -4582,7 +4576,7 @@
       <w:pPr>
         <w:pStyle w:val="Heading3"/>
       </w:pPr>
-      <w:bookmarkStart w:id="16" w:name="_Toc65940225"/>
+      <w:bookmarkStart w:id="14" w:name="_Toc65940225"/>
       <w:r>
         <w:t xml:space="preserve">Existing </w:t>
       </w:r>
@@ -4595,7 +4589,7 @@
       <w:r>
         <w:t>Internet Relay Chat (IRC)</w:t>
       </w:r>
-      <w:bookmarkEnd w:id="16"/>
+      <w:bookmarkEnd w:id="14"/>
     </w:p>
     <w:p>
       <w:r>
@@ -4906,11 +4900,7 @@
         <w:t xml:space="preserve">In my solution, </w:t>
       </w:r>
       <w:r>
-        <w:t xml:space="preserve">I will use a centralised network. This means that I will not have to constantly share state information between servers like in an IRC network so the configuration and maintenance will be easier. However, the solution will be limited with scalability as the maximum throughput of the </w:t>
-      </w:r>
-      <w:r>
-        <w:lastRenderedPageBreak/>
-        <w:t>network is limited to the bandwidth of the one machine and the only way to scale up the network is to upgrade the parts in that machine.</w:t>
+        <w:t>I will use a centralised network. This means that I will not have to constantly share state information between servers like in an IRC network so the configuration and maintenance will be easier. However, the solution will be limited with scalability as the maximum throughput of the network is limited to the bandwidth of the one machine and the only way to scale up the network is to upgrade the parts in that machine.</w:t>
       </w:r>
     </w:p>
     <w:p>
@@ -4947,7 +4937,11 @@
         <w:t>display name</w:t>
       </w:r>
       <w:r>
-        <w:t>. This is because users do not need to register to use IRC, only supply a short identifier in the form of a nickname</w:t>
+        <w:t xml:space="preserve">. This is </w:t>
+      </w:r>
+      <w:r>
+        <w:lastRenderedPageBreak/>
+        <w:t>because users do not need to register to use IRC, only supply a short identifier in the form of a nickname</w:t>
       </w:r>
       <w:r>
         <w:t xml:space="preserve"> </w:t>
@@ -5267,43 +5261,63 @@
       <w:pPr>
         <w:pStyle w:val="Heading2"/>
       </w:pPr>
-      <w:bookmarkStart w:id="17" w:name="_Toc65940226"/>
+      <w:bookmarkStart w:id="15" w:name="_Toc65940226"/>
       <w:r>
         <w:lastRenderedPageBreak/>
         <w:t>Requirement</w:t>
       </w:r>
       <w:r>
         <w:t>s</w:t>
+      </w:r>
+      <w:bookmarkEnd w:id="15"/>
+    </w:p>
+    <w:p>
+      <w:pPr>
+        <w:pStyle w:val="Heading3"/>
+      </w:pPr>
+      <w:bookmarkStart w:id="16" w:name="_Toc65940227"/>
+      <w:r>
+        <w:t>Software requirements</w:t>
+      </w:r>
+      <w:bookmarkEnd w:id="16"/>
+    </w:p>
+    <w:p>
+      <w:pPr>
+        <w:pStyle w:val="Heading3"/>
+      </w:pPr>
+      <w:bookmarkStart w:id="17" w:name="_Toc65940228"/>
+      <w:r>
+        <w:t>Stakeholder requirements</w:t>
       </w:r>
       <w:bookmarkEnd w:id="17"/>
     </w:p>
     <w:p>
       <w:pPr>
-        <w:pStyle w:val="Heading3"/>
-      </w:pPr>
-      <w:bookmarkStart w:id="18" w:name="_Toc65940227"/>
-      <w:r>
-        <w:t>Software requirements</w:t>
+        <w:pStyle w:val="Heading2"/>
+      </w:pPr>
+      <w:bookmarkStart w:id="18" w:name="_Toc65940229"/>
+      <w:r>
+        <w:t>Success Criteria</w:t>
       </w:r>
       <w:bookmarkEnd w:id="18"/>
     </w:p>
     <w:p>
       <w:pPr>
-        <w:pStyle w:val="Heading3"/>
-      </w:pPr>
-      <w:bookmarkStart w:id="19" w:name="_Toc65940228"/>
-      <w:r>
-        <w:t>Stakeholder requirements</w:t>
+        <w:pStyle w:val="Heading1"/>
+      </w:pPr>
+      <w:bookmarkStart w:id="19" w:name="_Toc65940230"/>
+      <w:r>
+        <w:t>Design</w:t>
       </w:r>
       <w:bookmarkEnd w:id="19"/>
     </w:p>
     <w:p>
       <w:pPr>
-        <w:pStyle w:val="Heading2"/>
-      </w:pPr>
-      <w:bookmarkStart w:id="20" w:name="_Toc65940229"/>
-      <w:r>
-        <w:t>Success Criteria</w:t>
+        <w:pStyle w:val="Heading1"/>
+      </w:pPr>
+      <w:bookmarkStart w:id="20" w:name="_Toc65940231"/>
+      <w:r>
+        <w:t>Development</w:t>
       </w:r>
       <w:bookmarkEnd w:id="20"/>
     </w:p>
@@ -5311,38 +5325,18 @@
       <w:pPr>
         <w:pStyle w:val="Heading1"/>
       </w:pPr>
-      <w:bookmarkStart w:id="21" w:name="_Toc65940230"/>
-      <w:r>
-        <w:t>Design</w:t>
+      <w:bookmarkStart w:id="21" w:name="_Toc65940232"/>
+      <w:r>
+        <w:t>Evaluation</w:t>
       </w:r>
       <w:bookmarkEnd w:id="21"/>
     </w:p>
     <w:p>
-      <w:pPr>
-        <w:pStyle w:val="Heading1"/>
-      </w:pPr>
-      <w:bookmarkStart w:id="22" w:name="_Toc65940231"/>
-      <w:r>
-        <w:t>Development</w:t>
-      </w:r>
-      <w:bookmarkEnd w:id="22"/>
+      <w:r>
+        <w:br w:type="page"/>
+      </w:r>
     </w:p>
-    <w:p>
-      <w:pPr>
-        <w:pStyle w:val="Heading1"/>
-      </w:pPr>
-      <w:bookmarkStart w:id="23" w:name="_Toc65940232"/>
-      <w:r>
-        <w:t>Evaluation</w:t>
-      </w:r>
-      <w:bookmarkEnd w:id="23"/>
-    </w:p>
-    <w:p>
-      <w:r>
-        <w:br w:type="page"/>
-      </w:r>
-    </w:p>
-    <w:bookmarkStart w:id="24" w:name="_Toc65940233" w:displacedByCustomXml="next"/>
+    <w:bookmarkStart w:id="22" w:name="_Toc65940233" w:displacedByCustomXml="next"/>
     <w:sdt>
       <w:sdtPr>
         <w:rPr>
@@ -5369,7 +5363,7 @@
           <w:r>
             <w:t>References</w:t>
           </w:r>
-          <w:bookmarkEnd w:id="24"/>
+          <w:bookmarkEnd w:id="22"/>
         </w:p>
         <w:sdt>
           <w:sdtPr>
@@ -8397,6 +8391,7 @@
     <w:rsid w:val="00151643"/>
     <w:rsid w:val="005F6DDF"/>
     <w:rsid w:val="0060385E"/>
+    <w:rsid w:val="00A02338"/>
     <w:rsid w:val="00BB7389"/>
     <w:rsid w:val="00C71873"/>
   </w:rsids>

</xml_diff>

<commit_message>
Writeup: Add limitations and requirements
</commit_message>
<xml_diff>
--- a/Writeup/writeup.docx
+++ b/Writeup/writeup.docx
@@ -847,7 +847,7 @@
           <w:r>
             <w:fldChar w:fldCharType="separate"/>
           </w:r>
-          <w:hyperlink w:anchor="_Toc65940213" w:history="1">
+          <w:hyperlink w:anchor="_Toc66882701" w:history="1">
             <w:r>
               <w:rPr>
                 <w:rStyle w:val="Hyperlink"/>
@@ -888,7 +888,7 @@
                 <w:noProof/>
                 <w:webHidden/>
               </w:rPr>
-              <w:instrText xml:space="preserve"> PAGEREF _Toc65940213 \h </w:instrText>
+              <w:instrText xml:space="preserve"> PAGEREF _Toc66882701 \h </w:instrText>
             </w:r>
             <w:r>
               <w:rPr>
@@ -931,7 +931,7 @@
               <w:lang w:eastAsia="en-GB"/>
             </w:rPr>
           </w:pPr>
-          <w:hyperlink w:anchor="_Toc65940214" w:history="1">
+          <w:hyperlink w:anchor="_Toc66882702" w:history="1">
             <w:r>
               <w:rPr>
                 <w:rStyle w:val="Hyperlink"/>
@@ -972,7 +972,7 @@
                 <w:noProof/>
                 <w:webHidden/>
               </w:rPr>
-              <w:instrText xml:space="preserve"> PAGEREF _Toc65940214 \h </w:instrText>
+              <w:instrText xml:space="preserve"> PAGEREF _Toc66882702 \h </w:instrText>
             </w:r>
             <w:r>
               <w:rPr>
@@ -1015,7 +1015,7 @@
               <w:lang w:eastAsia="en-GB"/>
             </w:rPr>
           </w:pPr>
-          <w:hyperlink w:anchor="_Toc65940215" w:history="1">
+          <w:hyperlink w:anchor="_Toc66882703" w:history="1">
             <w:r>
               <w:rPr>
                 <w:rStyle w:val="Hyperlink"/>
@@ -1056,7 +1056,7 @@
                 <w:noProof/>
                 <w:webHidden/>
               </w:rPr>
-              <w:instrText xml:space="preserve"> PAGEREF _Toc65940215 \h </w:instrText>
+              <w:instrText xml:space="preserve"> PAGEREF _Toc66882703 \h </w:instrText>
             </w:r>
             <w:r>
               <w:rPr>
@@ -1099,7 +1099,7 @@
               <w:lang w:eastAsia="en-GB"/>
             </w:rPr>
           </w:pPr>
-          <w:hyperlink w:anchor="_Toc65940216" w:history="1">
+          <w:hyperlink w:anchor="_Toc66882704" w:history="1">
             <w:r>
               <w:rPr>
                 <w:rStyle w:val="Hyperlink"/>
@@ -1140,7 +1140,7 @@
                 <w:noProof/>
                 <w:webHidden/>
               </w:rPr>
-              <w:instrText xml:space="preserve"> PAGEREF _Toc65940216 \h </w:instrText>
+              <w:instrText xml:space="preserve"> PAGEREF _Toc66882704 \h </w:instrText>
             </w:r>
             <w:r>
               <w:rPr>
@@ -1183,7 +1183,7 @@
               <w:lang w:eastAsia="en-GB"/>
             </w:rPr>
           </w:pPr>
-          <w:hyperlink w:anchor="_Toc65940217" w:history="1">
+          <w:hyperlink w:anchor="_Toc66882705" w:history="1">
             <w:r>
               <w:rPr>
                 <w:rStyle w:val="Hyperlink"/>
@@ -1224,7 +1224,7 @@
                 <w:noProof/>
                 <w:webHidden/>
               </w:rPr>
-              <w:instrText xml:space="preserve"> PAGEREF _Toc65940217 \h </w:instrText>
+              <w:instrText xml:space="preserve"> PAGEREF _Toc66882705 \h </w:instrText>
             </w:r>
             <w:r>
               <w:rPr>
@@ -1267,7 +1267,7 @@
               <w:lang w:eastAsia="en-GB"/>
             </w:rPr>
           </w:pPr>
-          <w:hyperlink w:anchor="_Toc65940218" w:history="1">
+          <w:hyperlink w:anchor="_Toc66882706" w:history="1">
             <w:r>
               <w:rPr>
                 <w:rStyle w:val="Hyperlink"/>
@@ -1287,7 +1287,7 @@
                 <w:rStyle w:val="Hyperlink"/>
                 <w:noProof/>
               </w:rPr>
-              <w:t>Stakeholder Survey</w:t>
+              <w:t>Stakeholders</w:t>
             </w:r>
             <w:r>
               <w:rPr>
@@ -1308,7 +1308,7 @@
                 <w:noProof/>
                 <w:webHidden/>
               </w:rPr>
-              <w:instrText xml:space="preserve"> PAGEREF _Toc65940218 \h </w:instrText>
+              <w:instrText xml:space="preserve"> PAGEREF _Toc66882706 \h </w:instrText>
             </w:r>
             <w:r>
               <w:rPr>
@@ -1351,7 +1351,7 @@
               <w:lang w:eastAsia="en-GB"/>
             </w:rPr>
           </w:pPr>
-          <w:hyperlink w:anchor="_Toc65940219" w:history="1">
+          <w:hyperlink w:anchor="_Toc66882707" w:history="1">
             <w:r>
               <w:rPr>
                 <w:rStyle w:val="Hyperlink"/>
@@ -1371,7 +1371,7 @@
                 <w:rStyle w:val="Hyperlink"/>
                 <w:noProof/>
               </w:rPr>
-              <w:t>Stakeholders</w:t>
+              <w:t>Identification</w:t>
             </w:r>
             <w:r>
               <w:rPr>
@@ -1392,7 +1392,7 @@
                 <w:noProof/>
                 <w:webHidden/>
               </w:rPr>
-              <w:instrText xml:space="preserve"> PAGEREF _Toc65940219 \h </w:instrText>
+              <w:instrText xml:space="preserve"> PAGEREF _Toc66882707 \h </w:instrText>
             </w:r>
             <w:r>
               <w:rPr>
@@ -1435,7 +1435,7 @@
               <w:lang w:eastAsia="en-GB"/>
             </w:rPr>
           </w:pPr>
-          <w:hyperlink w:anchor="_Toc65940220" w:history="1">
+          <w:hyperlink w:anchor="_Toc66882708" w:history="1">
             <w:r>
               <w:rPr>
                 <w:rStyle w:val="Hyperlink"/>
@@ -1476,7 +1476,7 @@
                 <w:noProof/>
                 <w:webHidden/>
               </w:rPr>
-              <w:instrText xml:space="preserve"> PAGEREF _Toc65940220 \h </w:instrText>
+              <w:instrText xml:space="preserve"> PAGEREF _Toc66882708 \h </w:instrText>
             </w:r>
             <w:r>
               <w:rPr>
@@ -1519,7 +1519,7 @@
               <w:lang w:eastAsia="en-GB"/>
             </w:rPr>
           </w:pPr>
-          <w:hyperlink w:anchor="_Toc65940221" w:history="1">
+          <w:hyperlink w:anchor="_Toc66882709" w:history="1">
             <w:r>
               <w:rPr>
                 <w:rStyle w:val="Hyperlink"/>
@@ -1560,7 +1560,7 @@
                 <w:noProof/>
                 <w:webHidden/>
               </w:rPr>
-              <w:instrText xml:space="preserve"> PAGEREF _Toc65940221 \h </w:instrText>
+              <w:instrText xml:space="preserve"> PAGEREF _Toc66882709 \h </w:instrText>
             </w:r>
             <w:r>
               <w:rPr>
@@ -1603,7 +1603,7 @@
               <w:lang w:eastAsia="en-GB"/>
             </w:rPr>
           </w:pPr>
-          <w:hyperlink w:anchor="_Toc65940222" w:history="1">
+          <w:hyperlink w:anchor="_Toc66882710" w:history="1">
             <w:r>
               <w:rPr>
                 <w:rStyle w:val="Hyperlink"/>
@@ -1644,7 +1644,7 @@
                 <w:noProof/>
                 <w:webHidden/>
               </w:rPr>
-              <w:instrText xml:space="preserve"> PAGEREF _Toc65940222 \h </w:instrText>
+              <w:instrText xml:space="preserve"> PAGEREF _Toc66882710 \h </w:instrText>
             </w:r>
             <w:r>
               <w:rPr>
@@ -1687,7 +1687,7 @@
               <w:lang w:eastAsia="en-GB"/>
             </w:rPr>
           </w:pPr>
-          <w:hyperlink w:anchor="_Toc65940223" w:history="1">
+          <w:hyperlink w:anchor="_Toc66882711" w:history="1">
             <w:r>
               <w:rPr>
                 <w:rStyle w:val="Hyperlink"/>
@@ -1728,7 +1728,7 @@
                 <w:noProof/>
                 <w:webHidden/>
               </w:rPr>
-              <w:instrText xml:space="preserve"> PAGEREF _Toc65940223 \h </w:instrText>
+              <w:instrText xml:space="preserve"> PAGEREF _Toc66882711 \h </w:instrText>
             </w:r>
             <w:r>
               <w:rPr>
@@ -1771,7 +1771,7 @@
               <w:lang w:eastAsia="en-GB"/>
             </w:rPr>
           </w:pPr>
-          <w:hyperlink w:anchor="_Toc65940224" w:history="1">
+          <w:hyperlink w:anchor="_Toc66882712" w:history="1">
             <w:r>
               <w:rPr>
                 <w:rStyle w:val="Hyperlink"/>
@@ -1812,7 +1812,7 @@
                 <w:noProof/>
                 <w:webHidden/>
               </w:rPr>
-              <w:instrText xml:space="preserve"> PAGEREF _Toc65940224 \h </w:instrText>
+              <w:instrText xml:space="preserve"> PAGEREF _Toc66882712 \h </w:instrText>
             </w:r>
             <w:r>
               <w:rPr>
@@ -1855,7 +1855,7 @@
               <w:lang w:eastAsia="en-GB"/>
             </w:rPr>
           </w:pPr>
-          <w:hyperlink w:anchor="_Toc65940225" w:history="1">
+          <w:hyperlink w:anchor="_Toc66882713" w:history="1">
             <w:r>
               <w:rPr>
                 <w:rStyle w:val="Hyperlink"/>
@@ -1896,7 +1896,7 @@
                 <w:noProof/>
                 <w:webHidden/>
               </w:rPr>
-              <w:instrText xml:space="preserve"> PAGEREF _Toc65940225 \h </w:instrText>
+              <w:instrText xml:space="preserve"> PAGEREF _Toc66882713 \h </w:instrText>
             </w:r>
             <w:r>
               <w:rPr>
@@ -1939,7 +1939,7 @@
               <w:lang w:eastAsia="en-GB"/>
             </w:rPr>
           </w:pPr>
-          <w:hyperlink w:anchor="_Toc65940226" w:history="1">
+          <w:hyperlink w:anchor="_Toc66882714" w:history="1">
             <w:r>
               <w:rPr>
                 <w:rStyle w:val="Hyperlink"/>
@@ -1980,7 +1980,7 @@
                 <w:noProof/>
                 <w:webHidden/>
               </w:rPr>
-              <w:instrText xml:space="preserve"> PAGEREF _Toc65940226 \h </w:instrText>
+              <w:instrText xml:space="preserve"> PAGEREF _Toc66882714 \h </w:instrText>
             </w:r>
             <w:r>
               <w:rPr>
@@ -2000,7 +2000,7 @@
                 <w:noProof/>
                 <w:webHidden/>
               </w:rPr>
-              <w:t>8</w:t>
+              <w:t>7</w:t>
             </w:r>
             <w:r>
               <w:rPr>
@@ -2023,7 +2023,7 @@
               <w:lang w:eastAsia="en-GB"/>
             </w:rPr>
           </w:pPr>
-          <w:hyperlink w:anchor="_Toc65940227" w:history="1">
+          <w:hyperlink w:anchor="_Toc66882715" w:history="1">
             <w:r>
               <w:rPr>
                 <w:rStyle w:val="Hyperlink"/>
@@ -2043,7 +2043,7 @@
                 <w:rStyle w:val="Hyperlink"/>
                 <w:noProof/>
               </w:rPr>
-              <w:t>Software requirements</w:t>
+              <w:t>Stakeholder requirements</w:t>
             </w:r>
             <w:r>
               <w:rPr>
@@ -2064,7 +2064,7 @@
                 <w:noProof/>
                 <w:webHidden/>
               </w:rPr>
-              <w:instrText xml:space="preserve"> PAGEREF _Toc65940227 \h </w:instrText>
+              <w:instrText xml:space="preserve"> PAGEREF _Toc66882715 \h </w:instrText>
             </w:r>
             <w:r>
               <w:rPr>
@@ -2084,7 +2084,7 @@
                 <w:noProof/>
                 <w:webHidden/>
               </w:rPr>
-              <w:t>8</w:t>
+              <w:t>7</w:t>
             </w:r>
             <w:r>
               <w:rPr>
@@ -2107,7 +2107,7 @@
               <w:lang w:eastAsia="en-GB"/>
             </w:rPr>
           </w:pPr>
-          <w:hyperlink w:anchor="_Toc65940228" w:history="1">
+          <w:hyperlink w:anchor="_Toc66882716" w:history="1">
             <w:r>
               <w:rPr>
                 <w:rStyle w:val="Hyperlink"/>
@@ -2127,7 +2127,7 @@
                 <w:rStyle w:val="Hyperlink"/>
                 <w:noProof/>
               </w:rPr>
-              <w:t>Stakeholder requirements</w:t>
+              <w:t>Software requirements</w:t>
             </w:r>
             <w:r>
               <w:rPr>
@@ -2148,7 +2148,7 @@
                 <w:noProof/>
                 <w:webHidden/>
               </w:rPr>
-              <w:instrText xml:space="preserve"> PAGEREF _Toc65940228 \h </w:instrText>
+              <w:instrText xml:space="preserve"> PAGEREF _Toc66882716 \h </w:instrText>
             </w:r>
             <w:r>
               <w:rPr>
@@ -2168,7 +2168,7 @@
                 <w:noProof/>
                 <w:webHidden/>
               </w:rPr>
-              <w:t>8</w:t>
+              <w:t>7</w:t>
             </w:r>
             <w:r>
               <w:rPr>
@@ -2191,7 +2191,7 @@
               <w:lang w:eastAsia="en-GB"/>
             </w:rPr>
           </w:pPr>
-          <w:hyperlink w:anchor="_Toc65940229" w:history="1">
+          <w:hyperlink w:anchor="_Toc66882717" w:history="1">
             <w:r>
               <w:rPr>
                 <w:rStyle w:val="Hyperlink"/>
@@ -2232,7 +2232,7 @@
                 <w:noProof/>
                 <w:webHidden/>
               </w:rPr>
-              <w:instrText xml:space="preserve"> PAGEREF _Toc65940229 \h </w:instrText>
+              <w:instrText xml:space="preserve"> PAGEREF _Toc66882717 \h </w:instrText>
             </w:r>
             <w:r>
               <w:rPr>
@@ -2275,7 +2275,7 @@
               <w:lang w:eastAsia="en-GB"/>
             </w:rPr>
           </w:pPr>
-          <w:hyperlink w:anchor="_Toc65940230" w:history="1">
+          <w:hyperlink w:anchor="_Toc66882718" w:history="1">
             <w:r>
               <w:rPr>
                 <w:rStyle w:val="Hyperlink"/>
@@ -2316,7 +2316,7 @@
                 <w:noProof/>
                 <w:webHidden/>
               </w:rPr>
-              <w:instrText xml:space="preserve"> PAGEREF _Toc65940230 \h </w:instrText>
+              <w:instrText xml:space="preserve"> PAGEREF _Toc66882718 \h </w:instrText>
             </w:r>
             <w:r>
               <w:rPr>
@@ -2359,7 +2359,7 @@
               <w:lang w:eastAsia="en-GB"/>
             </w:rPr>
           </w:pPr>
-          <w:hyperlink w:anchor="_Toc65940231" w:history="1">
+          <w:hyperlink w:anchor="_Toc66882719" w:history="1">
             <w:r>
               <w:rPr>
                 <w:rStyle w:val="Hyperlink"/>
@@ -2400,7 +2400,7 @@
                 <w:noProof/>
                 <w:webHidden/>
               </w:rPr>
-              <w:instrText xml:space="preserve"> PAGEREF _Toc65940231 \h </w:instrText>
+              <w:instrText xml:space="preserve"> PAGEREF _Toc66882719 \h </w:instrText>
             </w:r>
             <w:r>
               <w:rPr>
@@ -2443,7 +2443,7 @@
               <w:lang w:eastAsia="en-GB"/>
             </w:rPr>
           </w:pPr>
-          <w:hyperlink w:anchor="_Toc65940232" w:history="1">
+          <w:hyperlink w:anchor="_Toc66882720" w:history="1">
             <w:r>
               <w:rPr>
                 <w:rStyle w:val="Hyperlink"/>
@@ -2484,7 +2484,7 @@
                 <w:noProof/>
                 <w:webHidden/>
               </w:rPr>
-              <w:instrText xml:space="preserve"> PAGEREF _Toc65940232 \h </w:instrText>
+              <w:instrText xml:space="preserve"> PAGEREF _Toc66882720 \h </w:instrText>
             </w:r>
             <w:r>
               <w:rPr>
@@ -2527,7 +2527,7 @@
               <w:lang w:eastAsia="en-GB"/>
             </w:rPr>
           </w:pPr>
-          <w:hyperlink w:anchor="_Toc65940233" w:history="1">
+          <w:hyperlink w:anchor="_Toc66882721" w:history="1">
             <w:r>
               <w:rPr>
                 <w:rStyle w:val="Hyperlink"/>
@@ -2568,7 +2568,7 @@
                 <w:noProof/>
                 <w:webHidden/>
               </w:rPr>
-              <w:instrText xml:space="preserve"> PAGEREF _Toc65940233 \h </w:instrText>
+              <w:instrText xml:space="preserve"> PAGEREF _Toc66882721 \h </w:instrText>
             </w:r>
             <w:r>
               <w:rPr>
@@ -2615,313 +2615,313 @@
       <w:pPr>
         <w:pStyle w:val="Heading1"/>
       </w:pPr>
-      <w:bookmarkStart w:id="2" w:name="_Toc65940213"/>
+      <w:bookmarkStart w:id="4" w:name="_Toc66882701"/>
       <w:r>
         <w:lastRenderedPageBreak/>
         <w:t>Analysis</w:t>
-      </w:r>
-      <w:bookmarkEnd w:id="2"/>
-    </w:p>
-    <w:p>
-      <w:pPr>
-        <w:pStyle w:val="Heading2"/>
-      </w:pPr>
-      <w:bookmarkStart w:id="3" w:name="_Toc65940214"/>
-      <w:r>
-        <w:t>Problem Identification</w:t>
-      </w:r>
-      <w:bookmarkEnd w:id="3"/>
-    </w:p>
-    <w:p>
-      <w:pPr>
-        <w:pStyle w:val="Heading3"/>
-      </w:pPr>
-      <w:bookmarkStart w:id="4" w:name="_Toc65940215"/>
-      <w:r>
-        <w:t>Problem outline</w:t>
       </w:r>
       <w:bookmarkEnd w:id="4"/>
     </w:p>
     <w:p>
-      <w:r>
-        <w:t xml:space="preserve">Currently, </w:t>
-      </w:r>
-      <w:r>
-        <w:t xml:space="preserve">the </w:t>
-      </w:r>
-      <w:r>
-        <w:t>encryption in</w:t>
-      </w:r>
-      <w:r>
-        <w:t>-</w:t>
-      </w:r>
-      <w:r>
-        <w:t xml:space="preserve">transit </w:t>
-      </w:r>
-      <w:r>
-        <w:t xml:space="preserve">system </w:t>
-      </w:r>
-      <w:r>
-        <w:t>is</w:t>
-      </w:r>
-      <w:r>
-        <w:t xml:space="preserve"> widely used in </w:t>
-      </w:r>
-      <w:r>
-        <w:t xml:space="preserve">instant </w:t>
-      </w:r>
-      <w:r>
-        <w:t>messaging apps</w:t>
-      </w:r>
-      <w:r>
-        <w:t xml:space="preserve">. </w:t>
-      </w:r>
-      <w:r>
-        <w:t xml:space="preserve">This </w:t>
-      </w:r>
-      <w:r>
-        <w:t xml:space="preserve">means that </w:t>
-      </w:r>
-      <w:r>
-        <w:t>a user’s messages will be in plaintext in the service provider’s server</w:t>
-      </w:r>
-      <w:r>
-        <w:t xml:space="preserve">, which </w:t>
-      </w:r>
-      <w:r>
-        <w:t>allow</w:t>
-      </w:r>
-      <w:r>
-        <w:t>s</w:t>
-      </w:r>
-      <w:r>
-        <w:t xml:space="preserve"> the </w:t>
-      </w:r>
-      <w:r>
-        <w:t xml:space="preserve">service provider </w:t>
-      </w:r>
-      <w:r>
-        <w:t xml:space="preserve">to read </w:t>
-      </w:r>
-      <w:r>
-        <w:t>users’ conversations</w:t>
-      </w:r>
-      <w:r>
-        <w:t xml:space="preserve"> breaching their privacy</w:t>
-      </w:r>
-      <w:r>
-        <w:t xml:space="preserve">. </w:t>
-      </w:r>
-      <w:r>
-        <w:t xml:space="preserve">These companies are then </w:t>
-      </w:r>
-      <w:r>
-        <w:t xml:space="preserve">also </w:t>
-      </w:r>
-      <w:r>
-        <w:t xml:space="preserve">susceptible to potential attackers accessing </w:t>
-      </w:r>
-      <w:r>
-        <w:t>confidential</w:t>
-      </w:r>
-      <w:r>
-        <w:t xml:space="preserve"> information through </w:t>
-      </w:r>
-      <w:r>
-        <w:t>this</w:t>
-      </w:r>
-      <w:r>
-        <w:t xml:space="preserve"> </w:t>
-      </w:r>
-      <w:r>
-        <w:t xml:space="preserve">potential </w:t>
-      </w:r>
-      <w:r>
-        <w:t>backdoor</w:t>
-      </w:r>
-      <w:r>
-        <w:t>.</w:t>
-      </w:r>
-      <w:r>
-        <w:t xml:space="preserve"> Therefore, I will be making a solution to this problem of </w:t>
-      </w:r>
-      <w:r>
-        <w:t xml:space="preserve">user privacy </w:t>
-      </w:r>
-      <w:r>
-        <w:t>by making an end-to-end encrypted instant messaging program.</w:t>
-      </w:r>
-      <w:r>
-        <w:t xml:space="preserve"> </w:t>
-      </w:r>
-    </w:p>
-    <w:p>
-      <w:r>
-        <w:t xml:space="preserve">For this solution to work, the </w:t>
-      </w:r>
-      <w:r>
-        <w:t xml:space="preserve">following features are required: </w:t>
-      </w:r>
-      <w:r>
-        <w:t xml:space="preserve">only the endpoint users have the key </w:t>
-      </w:r>
-      <w:r>
-        <w:t>for</w:t>
-      </w:r>
-      <w:r>
-        <w:t xml:space="preserve"> </w:t>
-      </w:r>
-      <w:r>
-        <w:t>the</w:t>
-      </w:r>
-      <w:r>
-        <w:t xml:space="preserve"> symmetric encryption algorithm</w:t>
-      </w:r>
-      <w:r>
-        <w:t xml:space="preserve"> </w:t>
-      </w:r>
-      <w:r>
-        <w:t>to</w:t>
-      </w:r>
-      <w:r>
-        <w:t xml:space="preserve"> qualify the </w:t>
-      </w:r>
-      <w:r>
-        <w:t>system</w:t>
-      </w:r>
-      <w:r>
-        <w:t xml:space="preserve"> as </w:t>
-      </w:r>
-      <w:r>
-        <w:t>end-to-end encryption</w:t>
-      </w:r>
-      <w:r>
-        <w:t xml:space="preserve">; </w:t>
-      </w:r>
-      <w:r>
-        <w:t xml:space="preserve">an </w:t>
-      </w:r>
-      <w:r>
-        <w:t>easy-to-use</w:t>
-      </w:r>
-      <w:r>
-        <w:t xml:space="preserve"> GUI so that anyone can </w:t>
-      </w:r>
-      <w:r>
-        <w:t xml:space="preserve">navigate and use </w:t>
-      </w:r>
-      <w:r>
-        <w:t>the program</w:t>
-      </w:r>
-      <w:r>
-        <w:t xml:space="preserve">; </w:t>
-      </w:r>
-      <w:r>
-        <w:t>a login</w:t>
-      </w:r>
-      <w:r>
-        <w:t>/sign-up</w:t>
-      </w:r>
-      <w:r>
-        <w:t xml:space="preserve"> system to authenticate </w:t>
-      </w:r>
-      <w:r>
-        <w:t>user</w:t>
-      </w:r>
-      <w:r>
-        <w:t>s</w:t>
-      </w:r>
-      <w:r>
-        <w:t>’ identities</w:t>
-      </w:r>
-      <w:r>
-        <w:t xml:space="preserve"> to the server</w:t>
-      </w:r>
-      <w:r>
-        <w:t xml:space="preserve"> to facilitate </w:t>
-      </w:r>
-      <w:r>
-        <w:t xml:space="preserve">historic </w:t>
-      </w:r>
-      <w:r>
-        <w:t xml:space="preserve">message </w:t>
-      </w:r>
-      <w:r>
-        <w:t>viewing</w:t>
-      </w:r>
-      <w:r>
-        <w:t>; networking</w:t>
-      </w:r>
-      <w:r>
-        <w:t xml:space="preserve"> capabilities</w:t>
-      </w:r>
-      <w:r>
-        <w:t xml:space="preserve"> in order send and receive messages from different networks</w:t>
-      </w:r>
-      <w:r>
-        <w:t xml:space="preserve"> with a low enough latency </w:t>
-      </w:r>
-      <w:r>
-        <w:t>to be a viable ‘instant’ messaging platform</w:t>
-      </w:r>
-      <w:r>
-        <w:t>.</w:t>
-      </w:r>
-    </w:p>
-    <w:p>
-      <w:pPr>
-        <w:pStyle w:val="Heading3"/>
-      </w:pPr>
-      <w:bookmarkStart w:id="5" w:name="_Toc65940216"/>
-      <w:r>
-        <w:t>How can the problem be solved by computational methods?</w:t>
+      <w:pPr>
+        <w:pStyle w:val="Heading2"/>
+      </w:pPr>
+      <w:bookmarkStart w:id="5" w:name="_Toc66882702"/>
+      <w:r>
+        <w:t>Problem Identification</w:t>
       </w:r>
       <w:bookmarkEnd w:id="5"/>
     </w:p>
     <w:p>
-      <w:r>
-        <w:t>This problem is well suited to a computational approach as it can be solved using computational methods. This is because the process of encrypting</w:t>
-      </w:r>
-      <w:r>
-        <w:t>,</w:t>
-      </w:r>
-      <w:r>
-        <w:t xml:space="preserve"> sending </w:t>
-      </w:r>
-      <w:r>
-        <w:t xml:space="preserve">then </w:t>
-      </w:r>
-      <w:r>
-        <w:t xml:space="preserve">decrypting messages over a network can be greatly abstracted for the user so that they do not need any prior </w:t>
-      </w:r>
-      <w:r>
-        <w:t xml:space="preserve">technical </w:t>
-      </w:r>
-      <w:r>
-        <w:t>knowledge</w:t>
-      </w:r>
-      <w:r>
-        <w:t xml:space="preserve"> to use the program</w:t>
-      </w:r>
-      <w:r>
-        <w:t xml:space="preserve">. The </w:t>
-      </w:r>
-      <w:r>
-        <w:t>solution</w:t>
-      </w:r>
-      <w:r>
-        <w:t xml:space="preserve"> will also have many algorithms to carry out processes without the need for complex input from the user.</w:t>
-      </w:r>
+      <w:pPr>
+        <w:pStyle w:val="Heading3"/>
+      </w:pPr>
+      <w:bookmarkStart w:id="6" w:name="_Toc66882703"/>
+      <w:r>
+        <w:t>Problem outline</w:t>
+      </w:r>
+      <w:bookmarkEnd w:id="6"/>
     </w:p>
     <w:p>
+      <w:r>
+        <w:t xml:space="preserve">Currently, </w:t>
+      </w:r>
+      <w:r>
+        <w:t xml:space="preserve">the </w:t>
+      </w:r>
+      <w:r>
+        <w:t>encryption in</w:t>
+      </w:r>
+      <w:r>
+        <w:t>-</w:t>
+      </w:r>
+      <w:r>
+        <w:t xml:space="preserve">transit </w:t>
+      </w:r>
+      <w:r>
+        <w:t xml:space="preserve">system </w:t>
+      </w:r>
+      <w:r>
+        <w:t>is</w:t>
+      </w:r>
+      <w:r>
+        <w:t xml:space="preserve"> widely used in </w:t>
+      </w:r>
+      <w:r>
+        <w:t xml:space="preserve">instant </w:t>
+      </w:r>
+      <w:r>
+        <w:t>messaging apps</w:t>
+      </w:r>
+      <w:r>
+        <w:t xml:space="preserve">. </w:t>
+      </w:r>
+      <w:r>
+        <w:t xml:space="preserve">This </w:t>
+      </w:r>
+      <w:r>
+        <w:t xml:space="preserve">means that </w:t>
+      </w:r>
+      <w:r>
+        <w:t>a user’s messages will be in plaintext in the service provider’s server</w:t>
+      </w:r>
+      <w:r>
+        <w:t xml:space="preserve">, which </w:t>
+      </w:r>
+      <w:r>
+        <w:t>allow</w:t>
+      </w:r>
+      <w:r>
+        <w:t>s</w:t>
+      </w:r>
+      <w:r>
+        <w:t xml:space="preserve"> the </w:t>
+      </w:r>
+      <w:r>
+        <w:t xml:space="preserve">service provider </w:t>
+      </w:r>
+      <w:r>
+        <w:t xml:space="preserve">to read </w:t>
+      </w:r>
+      <w:r>
+        <w:t>users’ conversations</w:t>
+      </w:r>
+      <w:r>
+        <w:t xml:space="preserve"> breaching their privacy</w:t>
+      </w:r>
+      <w:r>
+        <w:t xml:space="preserve">. </w:t>
+      </w:r>
+      <w:r>
+        <w:t xml:space="preserve">These companies are then </w:t>
+      </w:r>
+      <w:r>
+        <w:t xml:space="preserve">also </w:t>
+      </w:r>
+      <w:r>
+        <w:t xml:space="preserve">susceptible to potential attackers accessing </w:t>
+      </w:r>
+      <w:r>
+        <w:t>confidential</w:t>
+      </w:r>
+      <w:r>
+        <w:t xml:space="preserve"> information through </w:t>
+      </w:r>
+      <w:r>
+        <w:t>this</w:t>
+      </w:r>
+      <w:r>
+        <w:t xml:space="preserve"> </w:t>
+      </w:r>
+      <w:r>
+        <w:t xml:space="preserve">potential </w:t>
+      </w:r>
+      <w:r>
+        <w:t>backdoor</w:t>
+      </w:r>
+      <w:r>
+        <w:t>.</w:t>
+      </w:r>
+      <w:r>
+        <w:t xml:space="preserve"> Therefore, I will be making a solution to this problem of </w:t>
+      </w:r>
+      <w:r>
+        <w:t xml:space="preserve">user privacy </w:t>
+      </w:r>
+      <w:r>
+        <w:t>by making an end-to-end encrypted instant messaging program.</w:t>
+      </w:r>
+      <w:r>
+        <w:t xml:space="preserve"> </w:t>
+      </w:r>
+    </w:p>
+    <w:p>
+      <w:r>
+        <w:t xml:space="preserve">For this solution to work, the </w:t>
+      </w:r>
+      <w:r>
+        <w:t xml:space="preserve">following features are required: </w:t>
+      </w:r>
+      <w:r>
+        <w:t xml:space="preserve">only the endpoint users have the key </w:t>
+      </w:r>
+      <w:r>
+        <w:t>for</w:t>
+      </w:r>
+      <w:r>
+        <w:t xml:space="preserve"> </w:t>
+      </w:r>
+      <w:r>
+        <w:t>the</w:t>
+      </w:r>
+      <w:r>
+        <w:t xml:space="preserve"> symmetric encryption algorithm</w:t>
+      </w:r>
+      <w:r>
+        <w:t xml:space="preserve"> </w:t>
+      </w:r>
+      <w:r>
+        <w:t>to</w:t>
+      </w:r>
+      <w:r>
+        <w:t xml:space="preserve"> qualify the </w:t>
+      </w:r>
+      <w:r>
+        <w:t>system</w:t>
+      </w:r>
+      <w:r>
+        <w:t xml:space="preserve"> as </w:t>
+      </w:r>
+      <w:r>
+        <w:t>end-to-end encryption</w:t>
+      </w:r>
+      <w:r>
+        <w:t xml:space="preserve">; </w:t>
+      </w:r>
+      <w:r>
+        <w:t xml:space="preserve">an </w:t>
+      </w:r>
+      <w:r>
+        <w:t>easy-to-use</w:t>
+      </w:r>
+      <w:r>
+        <w:t xml:space="preserve"> GUI so that anyone can </w:t>
+      </w:r>
+      <w:r>
+        <w:t xml:space="preserve">navigate and use </w:t>
+      </w:r>
+      <w:r>
+        <w:t>the program</w:t>
+      </w:r>
+      <w:r>
+        <w:t xml:space="preserve">; </w:t>
+      </w:r>
+      <w:r>
+        <w:t>a login</w:t>
+      </w:r>
+      <w:r>
+        <w:t>/sign-up</w:t>
+      </w:r>
+      <w:r>
+        <w:t xml:space="preserve"> system to authenticate </w:t>
+      </w:r>
+      <w:r>
+        <w:t>user</w:t>
+      </w:r>
+      <w:r>
+        <w:t>s</w:t>
+      </w:r>
+      <w:r>
+        <w:t>’ identities</w:t>
+      </w:r>
+      <w:r>
+        <w:t xml:space="preserve"> to the server</w:t>
+      </w:r>
+      <w:r>
+        <w:t xml:space="preserve"> to facilitate </w:t>
+      </w:r>
+      <w:r>
+        <w:t xml:space="preserve">historic </w:t>
+      </w:r>
+      <w:r>
+        <w:t xml:space="preserve">message </w:t>
+      </w:r>
+      <w:r>
+        <w:t>viewing</w:t>
+      </w:r>
+      <w:r>
+        <w:t>; networking</w:t>
+      </w:r>
+      <w:r>
+        <w:t xml:space="preserve"> capabilities</w:t>
+      </w:r>
+      <w:r>
+        <w:t xml:space="preserve"> in order send and receive messages from different networks</w:t>
+      </w:r>
+      <w:r>
+        <w:t xml:space="preserve"> with a low enough latency </w:t>
+      </w:r>
+      <w:r>
+        <w:t>to be a viable ‘instant’ messaging platform</w:t>
+      </w:r>
+      <w:r>
+        <w:t>.</w:t>
+      </w:r>
+    </w:p>
+    <w:p>
       <w:pPr>
         <w:pStyle w:val="Heading3"/>
       </w:pPr>
-      <w:bookmarkStart w:id="6" w:name="_Toc65940217"/>
+      <w:bookmarkStart w:id="7" w:name="_Toc66882704"/>
+      <w:r>
+        <w:t>How can the problem be solved by computational methods?</w:t>
+      </w:r>
+      <w:bookmarkEnd w:id="7"/>
+    </w:p>
+    <w:p>
+      <w:r>
+        <w:t>This problem is well suited to a computational approach as it can be solved using computational methods. This is because the process of encrypting</w:t>
+      </w:r>
+      <w:r>
+        <w:t>,</w:t>
+      </w:r>
+      <w:r>
+        <w:t xml:space="preserve"> sending </w:t>
+      </w:r>
+      <w:r>
+        <w:t xml:space="preserve">then </w:t>
+      </w:r>
+      <w:r>
+        <w:t xml:space="preserve">decrypting messages over a network can be greatly abstracted for the user so that they do not need any prior </w:t>
+      </w:r>
+      <w:r>
+        <w:t xml:space="preserve">technical </w:t>
+      </w:r>
+      <w:r>
+        <w:t>knowledge</w:t>
+      </w:r>
+      <w:r>
+        <w:t xml:space="preserve"> to use the program</w:t>
+      </w:r>
+      <w:r>
+        <w:t xml:space="preserve">. The </w:t>
+      </w:r>
+      <w:r>
+        <w:t>solution</w:t>
+      </w:r>
+      <w:r>
+        <w:t xml:space="preserve"> will also have many algorithms to carry out processes without the need for complex input from the user.</w:t>
+      </w:r>
+    </w:p>
+    <w:p>
+      <w:pPr>
+        <w:pStyle w:val="Heading3"/>
+      </w:pPr>
+      <w:bookmarkStart w:id="8" w:name="_Toc66882705"/>
       <w:r>
         <w:t>Computational methods that the solution lends itself to</w:t>
       </w:r>
-      <w:bookmarkEnd w:id="6"/>
+      <w:bookmarkEnd w:id="8"/>
     </w:p>
     <w:p>
       <w:r>
@@ -3429,23 +3429,25 @@
       <w:pPr>
         <w:pStyle w:val="Heading2"/>
       </w:pPr>
-      <w:bookmarkStart w:id="7" w:name="_Toc65940218"/>
+      <w:bookmarkStart w:id="9" w:name="_Toc66882706"/>
       <w:r>
         <w:t>Stakeholder</w:t>
       </w:r>
-      <w:bookmarkEnd w:id="7"/>
       <w:r>
         <w:t>s</w:t>
       </w:r>
+      <w:bookmarkEnd w:id="9"/>
     </w:p>
     <w:p>
       <w:pPr>
         <w:pStyle w:val="Heading3"/>
       </w:pPr>
-      <w:bookmarkStart w:id="8" w:name="_Hlk65679870"/>
+      <w:bookmarkStart w:id="10" w:name="_Toc66882707"/>
+      <w:bookmarkStart w:id="11" w:name="_Hlk65679870"/>
       <w:r>
         <w:t>Identification</w:t>
       </w:r>
+      <w:bookmarkEnd w:id="10"/>
     </w:p>
     <w:p>
       <w:r>
@@ -3456,13 +3458,13 @@
       <w:r>
         <w:t>Secondly, there will be stakeholders who are people less familiar with computers that are looking for an easily accessible instant messaging platform. The requirements for these users will be an intuitive user interface with little to no prior setup needed for them to start using the program. They will make use of the program to keep in touch will family and friends; therefore, the program must be easy to use as to not deter them.</w:t>
       </w:r>
-      <w:bookmarkEnd w:id="8"/>
+      <w:bookmarkEnd w:id="11"/>
     </w:p>
     <w:p>
       <w:pPr>
         <w:pStyle w:val="Heading3"/>
       </w:pPr>
-      <w:bookmarkStart w:id="9" w:name="_Toc65940220"/>
+      <w:bookmarkStart w:id="12" w:name="_Toc66882708"/>
       <w:r>
         <w:lastRenderedPageBreak/>
         <w:t xml:space="preserve">Questions and </w:t>
@@ -3470,7 +3472,7 @@
       <w:r>
         <w:t>methodology</w:t>
       </w:r>
-      <w:bookmarkEnd w:id="9"/>
+      <w:bookmarkEnd w:id="12"/>
     </w:p>
     <w:p>
       <w:r>
@@ -4021,41 +4023,41 @@
       <w:pPr>
         <w:pStyle w:val="Heading3"/>
       </w:pPr>
-      <w:bookmarkStart w:id="10" w:name="_Toc65940221"/>
+      <w:bookmarkStart w:id="13" w:name="_Toc66882709"/>
       <w:r>
         <w:lastRenderedPageBreak/>
         <w:t>Results analysis</w:t>
       </w:r>
-      <w:bookmarkEnd w:id="10"/>
+      <w:bookmarkEnd w:id="13"/>
     </w:p>
     <w:p>
       <w:pPr>
         <w:pStyle w:val="Heading3"/>
       </w:pPr>
-      <w:bookmarkStart w:id="11" w:name="_Toc65940222"/>
+      <w:bookmarkStart w:id="14" w:name="_Toc66882710"/>
       <w:r>
         <w:t>Conclusion</w:t>
       </w:r>
-      <w:bookmarkEnd w:id="11"/>
+      <w:bookmarkEnd w:id="14"/>
     </w:p>
     <w:p>
       <w:pPr>
         <w:pStyle w:val="Heading2"/>
       </w:pPr>
-      <w:bookmarkStart w:id="12" w:name="_Toc65940223"/>
+      <w:bookmarkStart w:id="15" w:name="_Toc66882711"/>
       <w:r>
         <w:t>Resea</w:t>
       </w:r>
       <w:r>
         <w:t>rch</w:t>
       </w:r>
-      <w:bookmarkEnd w:id="12"/>
+      <w:bookmarkEnd w:id="15"/>
     </w:p>
     <w:p>
       <w:pPr>
         <w:pStyle w:val="Heading3"/>
       </w:pPr>
-      <w:bookmarkStart w:id="13" w:name="_Toc65940224"/>
+      <w:bookmarkStart w:id="16" w:name="_Toc66882712"/>
       <w:r>
         <w:t xml:space="preserve">Existing </w:t>
       </w:r>
@@ -4074,7 +4076,7 @@
       <w:r>
         <w:t>Discord</w:t>
       </w:r>
-      <w:bookmarkEnd w:id="13"/>
+      <w:bookmarkEnd w:id="16"/>
     </w:p>
     <w:p>
       <w:pPr>
@@ -4576,7 +4578,7 @@
       <w:pPr>
         <w:pStyle w:val="Heading3"/>
       </w:pPr>
-      <w:bookmarkStart w:id="14" w:name="_Toc65940225"/>
+      <w:bookmarkStart w:id="17" w:name="_Toc66882713"/>
       <w:r>
         <w:t xml:space="preserve">Existing </w:t>
       </w:r>
@@ -4589,7 +4591,7 @@
       <w:r>
         <w:t>Internet Relay Chat (IRC)</w:t>
       </w:r>
-      <w:bookmarkEnd w:id="14"/>
+      <w:bookmarkEnd w:id="17"/>
     </w:p>
     <w:p>
       <w:r>
@@ -5261,82 +5263,573 @@
       <w:pPr>
         <w:pStyle w:val="Heading2"/>
       </w:pPr>
-      <w:bookmarkStart w:id="15" w:name="_Toc65940226"/>
-      <w:r>
-        <w:lastRenderedPageBreak/>
+      <w:bookmarkStart w:id="18" w:name="_Toc66882714"/>
+      <w:r>
         <w:t>Requirement</w:t>
       </w:r>
       <w:r>
         <w:t>s</w:t>
-      </w:r>
-      <w:bookmarkEnd w:id="15"/>
-    </w:p>
-    <w:p>
-      <w:pPr>
-        <w:pStyle w:val="Heading3"/>
-      </w:pPr>
-      <w:bookmarkStart w:id="16" w:name="_Toc65940227"/>
-      <w:r>
-        <w:t>Software requirements</w:t>
-      </w:r>
-      <w:bookmarkEnd w:id="16"/>
-    </w:p>
-    <w:p>
-      <w:pPr>
-        <w:pStyle w:val="Heading3"/>
-      </w:pPr>
-      <w:bookmarkStart w:id="17" w:name="_Toc65940228"/>
-      <w:r>
-        <w:t>Stakeholder requirements</w:t>
-      </w:r>
-      <w:bookmarkEnd w:id="17"/>
-    </w:p>
-    <w:p>
-      <w:pPr>
-        <w:pStyle w:val="Heading2"/>
-      </w:pPr>
-      <w:bookmarkStart w:id="18" w:name="_Toc65940229"/>
-      <w:r>
-        <w:t>Success Criteria</w:t>
       </w:r>
       <w:bookmarkEnd w:id="18"/>
     </w:p>
     <w:p>
       <w:pPr>
-        <w:pStyle w:val="Heading1"/>
-      </w:pPr>
-      <w:bookmarkStart w:id="19" w:name="_Toc65940230"/>
-      <w:r>
-        <w:t>Design</w:t>
+        <w:pStyle w:val="Heading3"/>
+      </w:pPr>
+      <w:bookmarkStart w:id="19" w:name="_Toc66882715"/>
+      <w:r>
+        <w:t>Stakeholder requirements</w:t>
       </w:r>
       <w:bookmarkEnd w:id="19"/>
     </w:p>
     <w:p>
       <w:pPr>
-        <w:pStyle w:val="Heading1"/>
-      </w:pPr>
-      <w:bookmarkStart w:id="20" w:name="_Toc65940231"/>
-      <w:r>
-        <w:t>Development</w:t>
+        <w:pStyle w:val="Heading3"/>
+      </w:pPr>
+      <w:r>
+        <w:t>Limitations</w:t>
+      </w:r>
+    </w:p>
+    <w:p>
+      <w:pPr>
+        <w:pStyle w:val="NoSpacing"/>
+      </w:pPr>
+      <w:r>
+        <w:rPr>
+          <w:rStyle w:val="Strong"/>
+        </w:rPr>
+        <w:t>Hardcoded server IP</w:t>
+      </w:r>
+      <w:r>
+        <w:rPr>
+          <w:rStyle w:val="Strong"/>
+        </w:rPr>
+        <w:t>:</w:t>
+      </w:r>
+    </w:p>
+    <w:p>
+      <w:r>
+        <w:t>When a client tries to connect to the server, it will use a hardcoded IP address as its target. This means that the IP address of the server must be static and cannot be moved onto another network. For this limitation to be fixed the server would have to be added to a DNS server so that the domain can dynamically point to the server. However, this is beyond the scope of the project.</w:t>
+      </w:r>
+    </w:p>
+    <w:p>
+      <w:pPr>
+        <w:pStyle w:val="NoSpacing"/>
+        <w:rPr>
+          <w:rStyle w:val="Strong"/>
+        </w:rPr>
+      </w:pPr>
+      <w:r>
+        <w:rPr>
+          <w:rStyle w:val="Strong"/>
+        </w:rPr>
+        <w:lastRenderedPageBreak/>
+        <w:t>Group messaging:</w:t>
+      </w:r>
+    </w:p>
+    <w:p>
+      <w:r>
+        <w:t>G</w:t>
+      </w:r>
+      <w:r>
+        <w:t>roup messaging</w:t>
+      </w:r>
+      <w:r>
+        <w:t xml:space="preserve"> – t</w:t>
+      </w:r>
+      <w:r>
+        <w:t>he</w:t>
+      </w:r>
+      <w:r>
+        <w:t xml:space="preserve"> </w:t>
+      </w:r>
+      <w:r>
+        <w:t xml:space="preserve">most chosen “favourite feature” and </w:t>
+      </w:r>
+      <w:r>
+        <w:t xml:space="preserve">rated </w:t>
+      </w:r>
+      <w:r>
+        <w:t xml:space="preserve">the third most important feature </w:t>
+      </w:r>
+      <w:r>
+        <w:t>from the stakeholders’ survey</w:t>
+      </w:r>
+      <w:r>
+        <w:t xml:space="preserve"> – </w:t>
+      </w:r>
+      <w:r>
+        <w:t>will not be implemented in the solution. This is down to the vast increase in complexity from</w:t>
+      </w:r>
+      <w:r>
+        <w:t xml:space="preserve"> individual end-to-end encrypted</w:t>
+      </w:r>
+      <w:r>
+        <w:t xml:space="preserve"> messagin</w:t>
+      </w:r>
+      <w:r>
+        <w:t>g to group end-to-end encrypted messaging; implementing such a feature will take up too much time and would require the redesign of many of the procedures of the solution. For these reasons, I will be unable to implement the feature.</w:t>
+      </w:r>
+    </w:p>
+    <w:p>
+      <w:pPr>
+        <w:pStyle w:val="Heading3"/>
+      </w:pPr>
+      <w:bookmarkStart w:id="20" w:name="_Toc66882716"/>
+      <w:r>
+        <w:t>Software requirements</w:t>
       </w:r>
       <w:bookmarkEnd w:id="20"/>
     </w:p>
     <w:p>
-      <w:pPr>
-        <w:pStyle w:val="Heading1"/>
-      </w:pPr>
-      <w:bookmarkStart w:id="21" w:name="_Toc65940232"/>
-      <w:r>
-        <w:t>Evaluation</w:t>
+      <w:r>
+        <w:t>For simplicity, I will only be building a Windows x86 version of the solution for development and the final evaluation. However, using the dotnet compiler, executables for all the following operating systems can be built from the source.</w:t>
+      </w:r>
+    </w:p>
+    <w:tbl>
+      <w:tblPr>
+        <w:tblStyle w:val="PlainTable1"/>
+        <w:tblW w:w="0" w:type="auto"/>
+        <w:tblLook w:val="0420" w:firstRow="1" w:lastRow="0" w:firstColumn="0" w:lastColumn="0" w:noHBand="0" w:noVBand="1"/>
+      </w:tblPr>
+      <w:tblGrid>
+        <w:gridCol w:w="2914"/>
+        <w:gridCol w:w="2914"/>
+        <w:gridCol w:w="2914"/>
+      </w:tblGrid>
+      <w:tr>
+        <w:trPr>
+          <w:cnfStyle w:val="100000000000" w:firstRow="1" w:lastRow="0" w:firstColumn="0" w:lastColumn="0" w:oddVBand="0" w:evenVBand="0" w:oddHBand="0" w:evenHBand="0" w:firstRowFirstColumn="0" w:firstRowLastColumn="0" w:lastRowFirstColumn="0" w:lastRowLastColumn="0"/>
+          <w:trHeight w:val="292"/>
+        </w:trPr>
+        <w:tc>
+          <w:tcPr>
+            <w:tcW w:w="2914" w:type="dxa"/>
+          </w:tcPr>
+          <w:p>
+            <w:pPr>
+              <w:jc w:val="center"/>
+            </w:pPr>
+            <w:r>
+              <w:t>OS</w:t>
+            </w:r>
+          </w:p>
+        </w:tc>
+        <w:tc>
+          <w:tcPr>
+            <w:tcW w:w="2914" w:type="dxa"/>
+          </w:tcPr>
+          <w:p>
+            <w:pPr>
+              <w:jc w:val="center"/>
+            </w:pPr>
+            <w:r>
+              <w:t>Version</w:t>
+            </w:r>
+          </w:p>
+        </w:tc>
+        <w:tc>
+          <w:tcPr>
+            <w:tcW w:w="2914" w:type="dxa"/>
+          </w:tcPr>
+          <w:p>
+            <w:pPr>
+              <w:jc w:val="center"/>
+            </w:pPr>
+            <w:r>
+              <w:t>Architectures</w:t>
+            </w:r>
+          </w:p>
+        </w:tc>
+      </w:tr>
+      <w:tr>
+        <w:trPr>
+          <w:cnfStyle w:val="000000100000" w:firstRow="0" w:lastRow="0" w:firstColumn="0" w:lastColumn="0" w:oddVBand="0" w:evenVBand="0" w:oddHBand="1" w:evenHBand="0" w:firstRowFirstColumn="0" w:firstRowLastColumn="0" w:lastRowFirstColumn="0" w:lastRowLastColumn="0"/>
+          <w:trHeight w:val="292"/>
+        </w:trPr>
+        <w:tc>
+          <w:tcPr>
+            <w:tcW w:w="2914" w:type="dxa"/>
+          </w:tcPr>
+          <w:p>
+            <w:r>
+              <w:t>Windows</w:t>
+            </w:r>
+          </w:p>
+        </w:tc>
+        <w:tc>
+          <w:tcPr>
+            <w:tcW w:w="2914" w:type="dxa"/>
+          </w:tcPr>
+          <w:p>
+            <w:r>
+              <w:t>7 SP1+, 8.1</w:t>
+            </w:r>
+          </w:p>
+        </w:tc>
+        <w:tc>
+          <w:tcPr>
+            <w:tcW w:w="2914" w:type="dxa"/>
+          </w:tcPr>
+          <w:p>
+            <w:r>
+              <w:t>x64, x86</w:t>
+            </w:r>
+          </w:p>
+        </w:tc>
+      </w:tr>
+      <w:tr>
+        <w:trPr>
+          <w:trHeight w:val="292"/>
+        </w:trPr>
+        <w:tc>
+          <w:tcPr>
+            <w:tcW w:w="2914" w:type="dxa"/>
+          </w:tcPr>
+          <w:p>
+            <w:r>
+              <w:t>Windows 10</w:t>
+            </w:r>
+          </w:p>
+        </w:tc>
+        <w:tc>
+          <w:tcPr>
+            <w:tcW w:w="2914" w:type="dxa"/>
+          </w:tcPr>
+          <w:p>
+            <w:r>
+              <w:t>1607+</w:t>
+            </w:r>
+          </w:p>
+        </w:tc>
+        <w:tc>
+          <w:tcPr>
+            <w:tcW w:w="2914" w:type="dxa"/>
+          </w:tcPr>
+          <w:p>
+            <w:r>
+              <w:t xml:space="preserve">x64, x86 </w:t>
+            </w:r>
+          </w:p>
+        </w:tc>
+      </w:tr>
+      <w:tr>
+        <w:trPr>
+          <w:cnfStyle w:val="000000100000" w:firstRow="0" w:lastRow="0" w:firstColumn="0" w:lastColumn="0" w:oddVBand="0" w:evenVBand="0" w:oddHBand="1" w:evenHBand="0" w:firstRowFirstColumn="0" w:firstRowLastColumn="0" w:lastRowFirstColumn="0" w:lastRowLastColumn="0"/>
+          <w:trHeight w:val="281"/>
+        </w:trPr>
+        <w:tc>
+          <w:tcPr>
+            <w:tcW w:w="2914" w:type="dxa"/>
+          </w:tcPr>
+          <w:p>
+            <w:r>
+              <w:t>Mac OS X</w:t>
+            </w:r>
+          </w:p>
+        </w:tc>
+        <w:tc>
+          <w:tcPr>
+            <w:tcW w:w="2914" w:type="dxa"/>
+          </w:tcPr>
+          <w:p>
+            <w:r>
+              <w:t>10.13+</w:t>
+            </w:r>
+          </w:p>
+        </w:tc>
+        <w:tc>
+          <w:tcPr>
+            <w:tcW w:w="2914" w:type="dxa"/>
+          </w:tcPr>
+          <w:p>
+            <w:r>
+              <w:t>x64</w:t>
+            </w:r>
+          </w:p>
+        </w:tc>
+      </w:tr>
+      <w:tr>
+        <w:trPr>
+          <w:trHeight w:val="292"/>
+        </w:trPr>
+        <w:tc>
+          <w:tcPr>
+            <w:tcW w:w="2914" w:type="dxa"/>
+          </w:tcPr>
+          <w:p>
+            <w:r>
+              <w:t>Fedora</w:t>
+            </w:r>
+          </w:p>
+        </w:tc>
+        <w:tc>
+          <w:tcPr>
+            <w:tcW w:w="2914" w:type="dxa"/>
+          </w:tcPr>
+          <w:p>
+            <w:r>
+              <w:t>32+</w:t>
+            </w:r>
+          </w:p>
+        </w:tc>
+        <w:tc>
+          <w:tcPr>
+            <w:tcW w:w="2914" w:type="dxa"/>
+          </w:tcPr>
+          <w:p>
+            <w:r>
+              <w:t>x64</w:t>
+            </w:r>
+          </w:p>
+        </w:tc>
+      </w:tr>
+      <w:tr>
+        <w:trPr>
+          <w:cnfStyle w:val="000000100000" w:firstRow="0" w:lastRow="0" w:firstColumn="0" w:lastColumn="0" w:oddVBand="0" w:evenVBand="0" w:oddHBand="1" w:evenHBand="0" w:firstRowFirstColumn="0" w:firstRowLastColumn="0" w:lastRowFirstColumn="0" w:lastRowLastColumn="0"/>
+          <w:trHeight w:val="292"/>
+        </w:trPr>
+        <w:tc>
+          <w:tcPr>
+            <w:tcW w:w="2914" w:type="dxa"/>
+          </w:tcPr>
+          <w:p>
+            <w:r>
+              <w:t>Debian</w:t>
+            </w:r>
+          </w:p>
+        </w:tc>
+        <w:tc>
+          <w:tcPr>
+            <w:tcW w:w="2914" w:type="dxa"/>
+          </w:tcPr>
+          <w:p>
+            <w:r>
+              <w:t>9+</w:t>
+            </w:r>
+          </w:p>
+        </w:tc>
+        <w:tc>
+          <w:tcPr>
+            <w:tcW w:w="2914" w:type="dxa"/>
+          </w:tcPr>
+          <w:p>
+            <w:r>
+              <w:t>x64, ARM32, ARM64</w:t>
+            </w:r>
+          </w:p>
+        </w:tc>
+      </w:tr>
+      <w:tr>
+        <w:trPr>
+          <w:trHeight w:val="292"/>
+        </w:trPr>
+        <w:tc>
+          <w:tcPr>
+            <w:tcW w:w="2914" w:type="dxa"/>
+          </w:tcPr>
+          <w:p>
+            <w:r>
+              <w:t>Ubuntu</w:t>
+            </w:r>
+          </w:p>
+        </w:tc>
+        <w:tc>
+          <w:tcPr>
+            <w:tcW w:w="2914" w:type="dxa"/>
+          </w:tcPr>
+          <w:p>
+            <w:r>
+              <w:t>20.10, 20.04, 18.04, 1</w:t>
+            </w:r>
+            <w:r>
+              <w:t>6.04</w:t>
+            </w:r>
+          </w:p>
+        </w:tc>
+        <w:tc>
+          <w:tcPr>
+            <w:tcW w:w="2914" w:type="dxa"/>
+          </w:tcPr>
+          <w:p>
+            <w:r>
+              <w:t>x64, ARM32, ARM64</w:t>
+            </w:r>
+          </w:p>
+        </w:tc>
+      </w:tr>
+    </w:tbl>
+    <w:p>
+      <w:pPr>
+        <w:jc w:val="center"/>
+        <w:rPr>
+          <w:rStyle w:val="SubtleEmphasis"/>
+        </w:rPr>
+      </w:pPr>
+      <w:r>
+        <w:rPr>
+          <w:rStyle w:val="SubtleEmphasis"/>
+        </w:rPr>
+        <w:t>Information</w:t>
+      </w:r>
+      <w:r>
+        <w:rPr>
+          <w:rStyle w:val="SubtleEmphasis"/>
+        </w:rPr>
+        <w:t xml:space="preserve"> </w:t>
+      </w:r>
+      <w:r>
+        <w:rPr>
+          <w:rStyle w:val="SubtleEmphasis"/>
+        </w:rPr>
+        <w:t>from</w:t>
+      </w:r>
+      <w:r>
+        <w:rPr>
+          <w:rStyle w:val="SubtleEmphasis"/>
+        </w:rPr>
+        <w:t xml:space="preserve"> </w:t>
+      </w:r>
+      <w:r>
+        <w:rPr>
+          <w:rStyle w:val="SubtleEmphasis"/>
+        </w:rPr>
+        <w:t xml:space="preserve">the </w:t>
+      </w:r>
+      <w:r>
+        <w:rPr>
+          <w:rStyle w:val="SubtleEmphasis"/>
+        </w:rPr>
+        <w:t xml:space="preserve">.NET Core </w:t>
+      </w:r>
+      <w:r>
+        <w:rPr>
+          <w:rStyle w:val="SubtleEmphasis"/>
+        </w:rPr>
+        <w:t>GitHub</w:t>
+      </w:r>
+      <w:r>
+        <w:rPr>
+          <w:rStyle w:val="SubtleEmphasis"/>
+        </w:rPr>
+        <w:t xml:space="preserve"> </w:t>
+      </w:r>
+      <w:r>
+        <w:rPr>
+          <w:rStyle w:val="SubtleEmphasis"/>
+        </w:rPr>
+        <w:t xml:space="preserve">repository </w:t>
+      </w:r>
+      <w:sdt>
+        <w:sdtPr>
+          <w:rPr>
+            <w:rStyle w:val="SubtleEmphasis"/>
+          </w:rPr>
+          <w:id w:val="-1734771060"/>
+          <w:citation/>
+        </w:sdtPr>
+        <w:sdtContent>
+          <w:r>
+            <w:rPr>
+              <w:rStyle w:val="SubtleEmphasis"/>
+            </w:rPr>
+            <w:fldChar w:fldCharType="begin"/>
+          </w:r>
+          <w:r>
+            <w:rPr>
+              <w:rStyle w:val="SubtleEmphasis"/>
+            </w:rPr>
+            <w:instrText xml:space="preserve"> CITATION Ope19 \l 2057 </w:instrText>
+          </w:r>
+          <w:r>
+            <w:rPr>
+              <w:rStyle w:val="SubtleEmphasis"/>
+            </w:rPr>
+            <w:fldChar w:fldCharType="separate"/>
+          </w:r>
+          <w:r>
+            <w:rPr>
+              <w:rStyle w:val="SubtleEmphasis"/>
+            </w:rPr>
+            <w:t>[6]</w:t>
+          </w:r>
+          <w:r>
+            <w:rPr>
+              <w:rStyle w:val="SubtleEmphasis"/>
+            </w:rPr>
+            <w:fldChar w:fldCharType="end"/>
+          </w:r>
+        </w:sdtContent>
+      </w:sdt>
+    </w:p>
+    <w:p>
+      <w:r>
+        <w:t>The final user of the program will not be required to install the .NET runtime as the solution will be published self-contained. This means that the download will be larger as it will contain the .NET libraries, runtime and dependencies needed.</w:t>
+      </w:r>
+    </w:p>
+    <w:p>
+      <w:r>
+        <w:t xml:space="preserve">Internet access will be required to run the program as </w:t>
+      </w:r>
+      <w:r>
+        <w:t xml:space="preserve">the client program </w:t>
+      </w:r>
+      <w:r>
+        <w:t xml:space="preserve">needs to communicate </w:t>
+      </w:r>
+      <w:r>
+        <w:t>with the server</w:t>
+      </w:r>
+      <w:r>
+        <w:t>.</w:t>
+      </w:r>
+    </w:p>
+    <w:p>
+      <w:pPr>
+        <w:pStyle w:val="Heading2"/>
+      </w:pPr>
+      <w:bookmarkStart w:id="21" w:name="_Toc66882717"/>
+      <w:r>
+        <w:t>Success Criteria</w:t>
       </w:r>
       <w:bookmarkEnd w:id="21"/>
     </w:p>
     <w:p>
+      <w:pPr>
+        <w:pStyle w:val="Heading1"/>
+      </w:pPr>
+      <w:bookmarkStart w:id="22" w:name="_Toc66882718"/>
+      <w:r>
+        <w:t>Design</w:t>
+      </w:r>
+      <w:bookmarkEnd w:id="22"/>
+    </w:p>
+    <w:p>
+      <w:pPr>
+        <w:pStyle w:val="Heading1"/>
+      </w:pPr>
+      <w:bookmarkStart w:id="23" w:name="_Toc66882719"/>
+      <w:r>
+        <w:t>Development</w:t>
+      </w:r>
+      <w:bookmarkEnd w:id="23"/>
+    </w:p>
+    <w:p>
+      <w:pPr>
+        <w:pStyle w:val="Heading1"/>
+      </w:pPr>
+      <w:bookmarkStart w:id="24" w:name="_Toc66882720"/>
+      <w:r>
+        <w:t>Evaluation</w:t>
+      </w:r>
+      <w:bookmarkEnd w:id="24"/>
+    </w:p>
+    <w:p>
       <w:r>
         <w:br w:type="page"/>
       </w:r>
     </w:p>
-    <w:bookmarkStart w:id="22" w:name="_Toc65940233" w:displacedByCustomXml="next"/>
+    <w:bookmarkStart w:id="25" w:name="_Toc66882721" w:displacedByCustomXml="next"/>
     <w:sdt>
       <w:sdtPr>
         <w:rPr>
@@ -5363,7 +5856,7 @@
           <w:r>
             <w:t>References</w:t>
           </w:r>
-          <w:bookmarkEnd w:id="22"/>
+          <w:bookmarkEnd w:id="25"/>
         </w:p>
         <w:sdt>
           <w:sdtPr>
@@ -5406,7 +5899,7 @@
               </w:tblGrid>
               <w:tr>
                 <w:trPr>
-                  <w:divId w:val="558134811"/>
+                  <w:divId w:val="1635061500"/>
                   <w:tblCellSpacing w:w="15" w:type="dxa"/>
                 </w:trPr>
                 <w:tc>
@@ -5454,7 +5947,7 @@
               </w:tr>
               <w:tr>
                 <w:trPr>
-                  <w:divId w:val="558134811"/>
+                  <w:divId w:val="1635061500"/>
                   <w:tblCellSpacing w:w="15" w:type="dxa"/>
                 </w:trPr>
                 <w:tc>
@@ -5500,7 +5993,7 @@
               </w:tr>
               <w:tr>
                 <w:trPr>
-                  <w:divId w:val="558134811"/>
+                  <w:divId w:val="1635061500"/>
                   <w:tblCellSpacing w:w="15" w:type="dxa"/>
                 </w:trPr>
                 <w:tc>
@@ -5546,7 +6039,7 @@
               </w:tr>
               <w:tr>
                 <w:trPr>
-                  <w:divId w:val="558134811"/>
+                  <w:divId w:val="1635061500"/>
                   <w:tblCellSpacing w:w="15" w:type="dxa"/>
                 </w:trPr>
                 <w:tc>
@@ -5606,7 +6099,7 @@
               </w:tr>
               <w:tr>
                 <w:trPr>
-                  <w:divId w:val="558134811"/>
+                  <w:divId w:val="1635061500"/>
                   <w:tblCellSpacing w:w="15" w:type="dxa"/>
                 </w:trPr>
                 <w:tc>
@@ -5664,10 +6157,56 @@
                   </w:p>
                 </w:tc>
               </w:tr>
+              <w:tr>
+                <w:trPr>
+                  <w:divId w:val="1635061500"/>
+                  <w:tblCellSpacing w:w="15" w:type="dxa"/>
+                </w:trPr>
+                <w:tc>
+                  <w:tcPr>
+                    <w:tcW w:w="50" w:type="pct"/>
+                    <w:hideMark/>
+                  </w:tcPr>
+                  <w:p>
+                    <w:pPr>
+                      <w:pStyle w:val="Bibliography"/>
+                      <w:rPr>
+                        <w:noProof/>
+                      </w:rPr>
+                    </w:pPr>
+                    <w:r>
+                      <w:rPr>
+                        <w:noProof/>
+                      </w:rPr>
+                      <w:t xml:space="preserve">[6] </w:t>
+                    </w:r>
+                  </w:p>
+                </w:tc>
+                <w:tc>
+                  <w:tcPr>
+                    <w:tcW w:w="0" w:type="auto"/>
+                    <w:hideMark/>
+                  </w:tcPr>
+                  <w:p>
+                    <w:pPr>
+                      <w:pStyle w:val="Bibliography"/>
+                      <w:rPr>
+                        <w:noProof/>
+                      </w:rPr>
+                    </w:pPr>
+                    <w:r>
+                      <w:rPr>
+                        <w:noProof/>
+                      </w:rPr>
+                      <w:t>Collaborative, “.NET Core 3.1 - Supported OS Versions,” 15 October 2019. [Online]. Available: https://github.com/dotnet/core/blob/main/release-notes/3.1/3.1-supported-os.md. [Accessed 18 March 2021].</w:t>
+                    </w:r>
+                  </w:p>
+                </w:tc>
+              </w:tr>
             </w:tbl>
             <w:p>
               <w:pPr>
-                <w:divId w:val="558134811"/>
+                <w:divId w:val="1635061500"/>
                 <w:rPr>
                   <w:rFonts w:eastAsia="Times New Roman"/>
                   <w:noProof/>
@@ -8206,6 +8745,88 @@
       <w:color w:val="808080"/>
     </w:rPr>
   </w:style>
+  <w:style w:type="table" w:styleId="TableGrid">
+    <w:name w:val="Table Grid"/>
+    <w:basedOn w:val="TableNormal"/>
+    <w:uiPriority w:val="39"/>
+    <w:rsid w:val="009776F4"/>
+    <w:pPr>
+      <w:spacing w:after="0" w:line="240" w:lineRule="auto"/>
+    </w:pPr>
+    <w:tblPr>
+      <w:tblBorders>
+        <w:top w:val="single" w:sz="4" w:space="0" w:color="auto"/>
+        <w:left w:val="single" w:sz="4" w:space="0" w:color="auto"/>
+        <w:bottom w:val="single" w:sz="4" w:space="0" w:color="auto"/>
+        <w:right w:val="single" w:sz="4" w:space="0" w:color="auto"/>
+        <w:insideH w:val="single" w:sz="4" w:space="0" w:color="auto"/>
+        <w:insideV w:val="single" w:sz="4" w:space="0" w:color="auto"/>
+      </w:tblBorders>
+    </w:tblPr>
+  </w:style>
+  <w:style w:type="table" w:styleId="PlainTable1">
+    <w:name w:val="Plain Table 1"/>
+    <w:basedOn w:val="TableNormal"/>
+    <w:uiPriority w:val="41"/>
+    <w:rsid w:val="009776F4"/>
+    <w:pPr>
+      <w:spacing w:after="0" w:line="240" w:lineRule="auto"/>
+    </w:pPr>
+    <w:tblPr>
+      <w:tblStyleRowBandSize w:val="1"/>
+      <w:tblStyleColBandSize w:val="1"/>
+      <w:tblBorders>
+        <w:top w:val="single" w:sz="4" w:space="0" w:color="BFBFBF" w:themeColor="background1" w:themeShade="BF"/>
+        <w:left w:val="single" w:sz="4" w:space="0" w:color="BFBFBF" w:themeColor="background1" w:themeShade="BF"/>
+        <w:bottom w:val="single" w:sz="4" w:space="0" w:color="BFBFBF" w:themeColor="background1" w:themeShade="BF"/>
+        <w:right w:val="single" w:sz="4" w:space="0" w:color="BFBFBF" w:themeColor="background1" w:themeShade="BF"/>
+        <w:insideH w:val="single" w:sz="4" w:space="0" w:color="BFBFBF" w:themeColor="background1" w:themeShade="BF"/>
+        <w:insideV w:val="single" w:sz="4" w:space="0" w:color="BFBFBF" w:themeColor="background1" w:themeShade="BF"/>
+      </w:tblBorders>
+    </w:tblPr>
+    <w:tblStylePr w:type="firstRow">
+      <w:rPr>
+        <w:b/>
+        <w:bCs/>
+      </w:rPr>
+    </w:tblStylePr>
+    <w:tblStylePr w:type="lastRow">
+      <w:rPr>
+        <w:b/>
+        <w:bCs/>
+      </w:rPr>
+      <w:tblPr/>
+      <w:tcPr>
+        <w:tcBorders>
+          <w:top w:val="double" w:sz="4" w:space="0" w:color="BFBFBF" w:themeColor="background1" w:themeShade="BF"/>
+        </w:tcBorders>
+      </w:tcPr>
+    </w:tblStylePr>
+    <w:tblStylePr w:type="firstCol">
+      <w:rPr>
+        <w:b/>
+        <w:bCs/>
+      </w:rPr>
+    </w:tblStylePr>
+    <w:tblStylePr w:type="lastCol">
+      <w:rPr>
+        <w:b/>
+        <w:bCs/>
+      </w:rPr>
+    </w:tblStylePr>
+    <w:tblStylePr w:type="band1Vert">
+      <w:tblPr/>
+      <w:tcPr>
+        <w:shd w:val="clear" w:color="auto" w:fill="F2F2F2" w:themeFill="background1" w:themeFillShade="F2"/>
+      </w:tcPr>
+    </w:tblStylePr>
+    <w:tblStylePr w:type="band1Horz">
+      <w:tblPr/>
+      <w:tcPr>
+        <w:shd w:val="clear" w:color="auto" w:fill="F2F2F2" w:themeFill="background1" w:themeFillShade="F2"/>
+      </w:tcPr>
+    </w:tblStylePr>
+  </w:style>
 </w:styles>
 </file>
 
@@ -8386,6 +9007,7 @@
   </w:compat>
   <w:rsids>
     <w:rsidRoot w:val="00094731"/>
+    <w:rsid w:val="00040AB8"/>
     <w:rsid w:val="00056F19"/>
     <w:rsid w:val="00094731"/>
     <w:rsid w:val="00151643"/>
@@ -9316,6 +9938,26 @@
     <b:DOI>10.17487/RFC1459</b:DOI>
     <b:RefOrder>5</b:RefOrder>
   </b:Source>
+  <b:Source>
+    <b:Tag>Ope19</b:Tag>
+    <b:SourceType>DocumentFromInternetSite</b:SourceType>
+    <b:Guid>{8F9135A9-0E16-48B4-976B-2C8A26E54955}</b:Guid>
+    <b:Title>.NET Core 3.1 - Supported OS Versions</b:Title>
+    <b:Year>2019</b:Year>
+    <b:Month>October</b:Month>
+    <b:Day>15</b:Day>
+    <b:YearAccessed>2021</b:YearAccessed>
+    <b:MonthAccessed>March</b:MonthAccessed>
+    <b:DayAccessed>18</b:DayAccessed>
+    <b:URL>https://github.com/dotnet/core/blob/main/release-notes/3.1/3.1-supported-os.md</b:URL>
+    <b:LCID>en-GB</b:LCID>
+    <b:Author>
+      <b:Author>
+        <b:Corporate>Collaborative</b:Corporate>
+      </b:Author>
+    </b:Author>
+    <b:RefOrder>6</b:RefOrder>
+  </b:Source>
 </b:Sources>
 </file>
 
@@ -9328,7 +9970,7 @@
 </file>
 
 <file path=customXml/itemProps2.xml><?xml version="1.0" encoding="utf-8"?>
-<ds:datastoreItem xmlns:ds="http://schemas.openxmlformats.org/officeDocument/2006/customXml" ds:itemID="{93863A38-71E8-43E5-BED2-5677FA88737C}">
+<ds:datastoreItem xmlns:ds="http://schemas.openxmlformats.org/officeDocument/2006/customXml" ds:itemID="{82227E74-EBCA-41DF-90F0-66BEDC1712EF}">
   <ds:schemaRefs>
     <ds:schemaRef ds:uri="http://schemas.openxmlformats.org/officeDocument/2006/bibliography"/>
   </ds:schemaRefs>

</xml_diff>

<commit_message>
Writeup: Add some survey results, begin analysis
</commit_message>
<xml_diff>
--- a/Writeup/writeup.docx
+++ b/Writeup/writeup.docx
@@ -2615,313 +2615,313 @@
       <w:pPr>
         <w:pStyle w:val="Heading1"/>
       </w:pPr>
-      <w:bookmarkStart w:id="4" w:name="_Toc66882701"/>
+      <w:bookmarkStart w:id="2" w:name="_Toc66882701"/>
       <w:r>
         <w:lastRenderedPageBreak/>
         <w:t>Analysis</w:t>
+      </w:r>
+      <w:bookmarkEnd w:id="2"/>
+    </w:p>
+    <w:p>
+      <w:pPr>
+        <w:pStyle w:val="Heading2"/>
+      </w:pPr>
+      <w:bookmarkStart w:id="3" w:name="_Toc66882702"/>
+      <w:r>
+        <w:t>Problem Identification</w:t>
+      </w:r>
+      <w:bookmarkEnd w:id="3"/>
+    </w:p>
+    <w:p>
+      <w:pPr>
+        <w:pStyle w:val="Heading3"/>
+      </w:pPr>
+      <w:bookmarkStart w:id="4" w:name="_Toc66882703"/>
+      <w:r>
+        <w:t>Problem outline</w:t>
       </w:r>
       <w:bookmarkEnd w:id="4"/>
     </w:p>
     <w:p>
-      <w:pPr>
-        <w:pStyle w:val="Heading2"/>
-      </w:pPr>
-      <w:bookmarkStart w:id="5" w:name="_Toc66882702"/>
-      <w:r>
-        <w:t>Problem Identification</w:t>
+      <w:r>
+        <w:t xml:space="preserve">Currently, </w:t>
+      </w:r>
+      <w:r>
+        <w:t xml:space="preserve">the </w:t>
+      </w:r>
+      <w:r>
+        <w:t>encryption in</w:t>
+      </w:r>
+      <w:r>
+        <w:t>-</w:t>
+      </w:r>
+      <w:r>
+        <w:t xml:space="preserve">transit </w:t>
+      </w:r>
+      <w:r>
+        <w:t xml:space="preserve">system </w:t>
+      </w:r>
+      <w:r>
+        <w:t>is</w:t>
+      </w:r>
+      <w:r>
+        <w:t xml:space="preserve"> widely used in </w:t>
+      </w:r>
+      <w:r>
+        <w:t xml:space="preserve">instant </w:t>
+      </w:r>
+      <w:r>
+        <w:t>messaging apps</w:t>
+      </w:r>
+      <w:r>
+        <w:t xml:space="preserve">. </w:t>
+      </w:r>
+      <w:r>
+        <w:t xml:space="preserve">This </w:t>
+      </w:r>
+      <w:r>
+        <w:t xml:space="preserve">means that </w:t>
+      </w:r>
+      <w:r>
+        <w:t>a user’s messages will be in plaintext in the service provider’s server</w:t>
+      </w:r>
+      <w:r>
+        <w:t xml:space="preserve">, which </w:t>
+      </w:r>
+      <w:r>
+        <w:t>allow</w:t>
+      </w:r>
+      <w:r>
+        <w:t>s</w:t>
+      </w:r>
+      <w:r>
+        <w:t xml:space="preserve"> the </w:t>
+      </w:r>
+      <w:r>
+        <w:t xml:space="preserve">service provider </w:t>
+      </w:r>
+      <w:r>
+        <w:t xml:space="preserve">to read </w:t>
+      </w:r>
+      <w:r>
+        <w:t>users’ conversations</w:t>
+      </w:r>
+      <w:r>
+        <w:t xml:space="preserve"> breaching their privacy</w:t>
+      </w:r>
+      <w:r>
+        <w:t xml:space="preserve">. </w:t>
+      </w:r>
+      <w:r>
+        <w:t xml:space="preserve">These companies are then </w:t>
+      </w:r>
+      <w:r>
+        <w:t xml:space="preserve">also </w:t>
+      </w:r>
+      <w:r>
+        <w:t xml:space="preserve">susceptible to potential attackers accessing </w:t>
+      </w:r>
+      <w:r>
+        <w:t>confidential</w:t>
+      </w:r>
+      <w:r>
+        <w:t xml:space="preserve"> information through </w:t>
+      </w:r>
+      <w:r>
+        <w:t>this</w:t>
+      </w:r>
+      <w:r>
+        <w:t xml:space="preserve"> </w:t>
+      </w:r>
+      <w:r>
+        <w:t xml:space="preserve">potential </w:t>
+      </w:r>
+      <w:r>
+        <w:t>backdoor</w:t>
+      </w:r>
+      <w:r>
+        <w:t>.</w:t>
+      </w:r>
+      <w:r>
+        <w:t xml:space="preserve"> Therefore, I will be making a solution to this problem of </w:t>
+      </w:r>
+      <w:r>
+        <w:t xml:space="preserve">user privacy </w:t>
+      </w:r>
+      <w:r>
+        <w:t>by making an end-to-end encrypted instant messaging program.</w:t>
+      </w:r>
+      <w:r>
+        <w:t xml:space="preserve"> </w:t>
+      </w:r>
+    </w:p>
+    <w:p>
+      <w:r>
+        <w:t xml:space="preserve">For this solution to work, the </w:t>
+      </w:r>
+      <w:r>
+        <w:t xml:space="preserve">following features are required: </w:t>
+      </w:r>
+      <w:r>
+        <w:t xml:space="preserve">only the endpoint users have the key </w:t>
+      </w:r>
+      <w:r>
+        <w:t>for</w:t>
+      </w:r>
+      <w:r>
+        <w:t xml:space="preserve"> </w:t>
+      </w:r>
+      <w:r>
+        <w:t>the</w:t>
+      </w:r>
+      <w:r>
+        <w:t xml:space="preserve"> symmetric encryption algorithm</w:t>
+      </w:r>
+      <w:r>
+        <w:t xml:space="preserve"> </w:t>
+      </w:r>
+      <w:r>
+        <w:t>to</w:t>
+      </w:r>
+      <w:r>
+        <w:t xml:space="preserve"> qualify the </w:t>
+      </w:r>
+      <w:r>
+        <w:t>system</w:t>
+      </w:r>
+      <w:r>
+        <w:t xml:space="preserve"> as </w:t>
+      </w:r>
+      <w:r>
+        <w:t>end-to-end encryption</w:t>
+      </w:r>
+      <w:r>
+        <w:t xml:space="preserve">; </w:t>
+      </w:r>
+      <w:r>
+        <w:t xml:space="preserve">an </w:t>
+      </w:r>
+      <w:r>
+        <w:t>easy-to-use</w:t>
+      </w:r>
+      <w:r>
+        <w:t xml:space="preserve"> GUI so that anyone can </w:t>
+      </w:r>
+      <w:r>
+        <w:t xml:space="preserve">navigate and use </w:t>
+      </w:r>
+      <w:r>
+        <w:t>the program</w:t>
+      </w:r>
+      <w:r>
+        <w:t xml:space="preserve">; </w:t>
+      </w:r>
+      <w:r>
+        <w:t>a login</w:t>
+      </w:r>
+      <w:r>
+        <w:t>/sign-up</w:t>
+      </w:r>
+      <w:r>
+        <w:t xml:space="preserve"> system to authenticate </w:t>
+      </w:r>
+      <w:r>
+        <w:t>user</w:t>
+      </w:r>
+      <w:r>
+        <w:t>s</w:t>
+      </w:r>
+      <w:r>
+        <w:t>’ identities</w:t>
+      </w:r>
+      <w:r>
+        <w:t xml:space="preserve"> to the server</w:t>
+      </w:r>
+      <w:r>
+        <w:t xml:space="preserve"> to facilitate </w:t>
+      </w:r>
+      <w:r>
+        <w:t xml:space="preserve">historic </w:t>
+      </w:r>
+      <w:r>
+        <w:t xml:space="preserve">message </w:t>
+      </w:r>
+      <w:r>
+        <w:t>viewing</w:t>
+      </w:r>
+      <w:r>
+        <w:t>; networking</w:t>
+      </w:r>
+      <w:r>
+        <w:t xml:space="preserve"> capabilities</w:t>
+      </w:r>
+      <w:r>
+        <w:t xml:space="preserve"> in order send and receive messages from different networks</w:t>
+      </w:r>
+      <w:r>
+        <w:t xml:space="preserve"> with a low enough latency </w:t>
+      </w:r>
+      <w:r>
+        <w:t>to be a viable ‘instant’ messaging platform</w:t>
+      </w:r>
+      <w:r>
+        <w:t>.</w:t>
+      </w:r>
+    </w:p>
+    <w:p>
+      <w:pPr>
+        <w:pStyle w:val="Heading3"/>
+      </w:pPr>
+      <w:bookmarkStart w:id="5" w:name="_Toc66882704"/>
+      <w:r>
+        <w:t>How can the problem be solved by computational methods?</w:t>
       </w:r>
       <w:bookmarkEnd w:id="5"/>
     </w:p>
     <w:p>
-      <w:pPr>
-        <w:pStyle w:val="Heading3"/>
-      </w:pPr>
-      <w:bookmarkStart w:id="6" w:name="_Toc66882703"/>
-      <w:r>
-        <w:t>Problem outline</w:t>
-      </w:r>
-      <w:bookmarkEnd w:id="6"/>
+      <w:r>
+        <w:t>This problem is well suited to a computational approach as it can be solved using computational methods. This is because the process of encrypting</w:t>
+      </w:r>
+      <w:r>
+        <w:t>,</w:t>
+      </w:r>
+      <w:r>
+        <w:t xml:space="preserve"> sending </w:t>
+      </w:r>
+      <w:r>
+        <w:t xml:space="preserve">then </w:t>
+      </w:r>
+      <w:r>
+        <w:t xml:space="preserve">decrypting messages over a network can be greatly abstracted for the user so that they do not need any prior </w:t>
+      </w:r>
+      <w:r>
+        <w:t xml:space="preserve">technical </w:t>
+      </w:r>
+      <w:r>
+        <w:t>knowledge</w:t>
+      </w:r>
+      <w:r>
+        <w:t xml:space="preserve"> to use the program</w:t>
+      </w:r>
+      <w:r>
+        <w:t xml:space="preserve">. The </w:t>
+      </w:r>
+      <w:r>
+        <w:t>solution</w:t>
+      </w:r>
+      <w:r>
+        <w:t xml:space="preserve"> will also have many algorithms to carry out processes without the need for complex input from the user.</w:t>
+      </w:r>
     </w:p>
     <w:p>
-      <w:r>
-        <w:t xml:space="preserve">Currently, </w:t>
-      </w:r>
-      <w:r>
-        <w:t xml:space="preserve">the </w:t>
-      </w:r>
-      <w:r>
-        <w:t>encryption in</w:t>
-      </w:r>
-      <w:r>
-        <w:t>-</w:t>
-      </w:r>
-      <w:r>
-        <w:t xml:space="preserve">transit </w:t>
-      </w:r>
-      <w:r>
-        <w:t xml:space="preserve">system </w:t>
-      </w:r>
-      <w:r>
-        <w:t>is</w:t>
-      </w:r>
-      <w:r>
-        <w:t xml:space="preserve"> widely used in </w:t>
-      </w:r>
-      <w:r>
-        <w:t xml:space="preserve">instant </w:t>
-      </w:r>
-      <w:r>
-        <w:t>messaging apps</w:t>
-      </w:r>
-      <w:r>
-        <w:t xml:space="preserve">. </w:t>
-      </w:r>
-      <w:r>
-        <w:t xml:space="preserve">This </w:t>
-      </w:r>
-      <w:r>
-        <w:t xml:space="preserve">means that </w:t>
-      </w:r>
-      <w:r>
-        <w:t>a user’s messages will be in plaintext in the service provider’s server</w:t>
-      </w:r>
-      <w:r>
-        <w:t xml:space="preserve">, which </w:t>
-      </w:r>
-      <w:r>
-        <w:t>allow</w:t>
-      </w:r>
-      <w:r>
-        <w:t>s</w:t>
-      </w:r>
-      <w:r>
-        <w:t xml:space="preserve"> the </w:t>
-      </w:r>
-      <w:r>
-        <w:t xml:space="preserve">service provider </w:t>
-      </w:r>
-      <w:r>
-        <w:t xml:space="preserve">to read </w:t>
-      </w:r>
-      <w:r>
-        <w:t>users’ conversations</w:t>
-      </w:r>
-      <w:r>
-        <w:t xml:space="preserve"> breaching their privacy</w:t>
-      </w:r>
-      <w:r>
-        <w:t xml:space="preserve">. </w:t>
-      </w:r>
-      <w:r>
-        <w:t xml:space="preserve">These companies are then </w:t>
-      </w:r>
-      <w:r>
-        <w:t xml:space="preserve">also </w:t>
-      </w:r>
-      <w:r>
-        <w:t xml:space="preserve">susceptible to potential attackers accessing </w:t>
-      </w:r>
-      <w:r>
-        <w:t>confidential</w:t>
-      </w:r>
-      <w:r>
-        <w:t xml:space="preserve"> information through </w:t>
-      </w:r>
-      <w:r>
-        <w:t>this</w:t>
-      </w:r>
-      <w:r>
-        <w:t xml:space="preserve"> </w:t>
-      </w:r>
-      <w:r>
-        <w:t xml:space="preserve">potential </w:t>
-      </w:r>
-      <w:r>
-        <w:t>backdoor</w:t>
-      </w:r>
-      <w:r>
-        <w:t>.</w:t>
-      </w:r>
-      <w:r>
-        <w:t xml:space="preserve"> Therefore, I will be making a solution to this problem of </w:t>
-      </w:r>
-      <w:r>
-        <w:t xml:space="preserve">user privacy </w:t>
-      </w:r>
-      <w:r>
-        <w:t>by making an end-to-end encrypted instant messaging program.</w:t>
-      </w:r>
-      <w:r>
-        <w:t xml:space="preserve"> </w:t>
-      </w:r>
-    </w:p>
-    <w:p>
-      <w:r>
-        <w:t xml:space="preserve">For this solution to work, the </w:t>
-      </w:r>
-      <w:r>
-        <w:t xml:space="preserve">following features are required: </w:t>
-      </w:r>
-      <w:r>
-        <w:t xml:space="preserve">only the endpoint users have the key </w:t>
-      </w:r>
-      <w:r>
-        <w:t>for</w:t>
-      </w:r>
-      <w:r>
-        <w:t xml:space="preserve"> </w:t>
-      </w:r>
-      <w:r>
-        <w:t>the</w:t>
-      </w:r>
-      <w:r>
-        <w:t xml:space="preserve"> symmetric encryption algorithm</w:t>
-      </w:r>
-      <w:r>
-        <w:t xml:space="preserve"> </w:t>
-      </w:r>
-      <w:r>
-        <w:t>to</w:t>
-      </w:r>
-      <w:r>
-        <w:t xml:space="preserve"> qualify the </w:t>
-      </w:r>
-      <w:r>
-        <w:t>system</w:t>
-      </w:r>
-      <w:r>
-        <w:t xml:space="preserve"> as </w:t>
-      </w:r>
-      <w:r>
-        <w:t>end-to-end encryption</w:t>
-      </w:r>
-      <w:r>
-        <w:t xml:space="preserve">; </w:t>
-      </w:r>
-      <w:r>
-        <w:t xml:space="preserve">an </w:t>
-      </w:r>
-      <w:r>
-        <w:t>easy-to-use</w:t>
-      </w:r>
-      <w:r>
-        <w:t xml:space="preserve"> GUI so that anyone can </w:t>
-      </w:r>
-      <w:r>
-        <w:t xml:space="preserve">navigate and use </w:t>
-      </w:r>
-      <w:r>
-        <w:t>the program</w:t>
-      </w:r>
-      <w:r>
-        <w:t xml:space="preserve">; </w:t>
-      </w:r>
-      <w:r>
-        <w:t>a login</w:t>
-      </w:r>
-      <w:r>
-        <w:t>/sign-up</w:t>
-      </w:r>
-      <w:r>
-        <w:t xml:space="preserve"> system to authenticate </w:t>
-      </w:r>
-      <w:r>
-        <w:t>user</w:t>
-      </w:r>
-      <w:r>
-        <w:t>s</w:t>
-      </w:r>
-      <w:r>
-        <w:t>’ identities</w:t>
-      </w:r>
-      <w:r>
-        <w:t xml:space="preserve"> to the server</w:t>
-      </w:r>
-      <w:r>
-        <w:t xml:space="preserve"> to facilitate </w:t>
-      </w:r>
-      <w:r>
-        <w:t xml:space="preserve">historic </w:t>
-      </w:r>
-      <w:r>
-        <w:t xml:space="preserve">message </w:t>
-      </w:r>
-      <w:r>
-        <w:t>viewing</w:t>
-      </w:r>
-      <w:r>
-        <w:t>; networking</w:t>
-      </w:r>
-      <w:r>
-        <w:t xml:space="preserve"> capabilities</w:t>
-      </w:r>
-      <w:r>
-        <w:t xml:space="preserve"> in order send and receive messages from different networks</w:t>
-      </w:r>
-      <w:r>
-        <w:t xml:space="preserve"> with a low enough latency </w:t>
-      </w:r>
-      <w:r>
-        <w:t>to be a viable ‘instant’ messaging platform</w:t>
-      </w:r>
-      <w:r>
-        <w:t>.</w:t>
-      </w:r>
-    </w:p>
-    <w:p>
       <w:pPr>
         <w:pStyle w:val="Heading3"/>
       </w:pPr>
-      <w:bookmarkStart w:id="7" w:name="_Toc66882704"/>
-      <w:r>
-        <w:t>How can the problem be solved by computational methods?</w:t>
-      </w:r>
-      <w:bookmarkEnd w:id="7"/>
-    </w:p>
-    <w:p>
-      <w:r>
-        <w:t>This problem is well suited to a computational approach as it can be solved using computational methods. This is because the process of encrypting</w:t>
-      </w:r>
-      <w:r>
-        <w:t>,</w:t>
-      </w:r>
-      <w:r>
-        <w:t xml:space="preserve"> sending </w:t>
-      </w:r>
-      <w:r>
-        <w:t xml:space="preserve">then </w:t>
-      </w:r>
-      <w:r>
-        <w:t xml:space="preserve">decrypting messages over a network can be greatly abstracted for the user so that they do not need any prior </w:t>
-      </w:r>
-      <w:r>
-        <w:t xml:space="preserve">technical </w:t>
-      </w:r>
-      <w:r>
-        <w:t>knowledge</w:t>
-      </w:r>
-      <w:r>
-        <w:t xml:space="preserve"> to use the program</w:t>
-      </w:r>
-      <w:r>
-        <w:t xml:space="preserve">. The </w:t>
-      </w:r>
-      <w:r>
-        <w:t>solution</w:t>
-      </w:r>
-      <w:r>
-        <w:t xml:space="preserve"> will also have many algorithms to carry out processes without the need for complex input from the user.</w:t>
-      </w:r>
-    </w:p>
-    <w:p>
-      <w:pPr>
-        <w:pStyle w:val="Heading3"/>
-      </w:pPr>
-      <w:bookmarkStart w:id="8" w:name="_Toc66882705"/>
+      <w:bookmarkStart w:id="6" w:name="_Toc66882705"/>
       <w:r>
         <w:t>Computational methods that the solution lends itself to</w:t>
       </w:r>
-      <w:bookmarkEnd w:id="8"/>
+      <w:bookmarkEnd w:id="6"/>
     </w:p>
     <w:p>
       <w:r>
@@ -3429,12 +3429,34 @@
       <w:pPr>
         <w:pStyle w:val="Heading2"/>
       </w:pPr>
-      <w:bookmarkStart w:id="9" w:name="_Toc66882706"/>
+      <w:bookmarkStart w:id="7" w:name="_Toc66882706"/>
       <w:r>
         <w:t>Stakeholder</w:t>
       </w:r>
       <w:r>
         <w:t>s</w:t>
+      </w:r>
+      <w:bookmarkEnd w:id="7"/>
+    </w:p>
+    <w:p>
+      <w:pPr>
+        <w:pStyle w:val="Heading3"/>
+      </w:pPr>
+      <w:bookmarkStart w:id="8" w:name="_Toc66882707"/>
+      <w:bookmarkStart w:id="9" w:name="_Hlk65679870"/>
+      <w:r>
+        <w:t>Identification</w:t>
+      </w:r>
+      <w:bookmarkEnd w:id="8"/>
+    </w:p>
+    <w:p>
+      <w:r>
+        <w:t>The target audience of this program is split into two categories. Firstly, there will be privacy-conscious stakeholders who are choosing their instant messaging platform based on the security that the program provides to their information. The requirements for these stakeholders will be the following: all the communications on the program will be encrypted; the only parties that can view the plaintext messages are the endpoint users; all sensitive passwords stored on the server will be hashed. These stakeholders will make use of the program through business, gaming, or everyday communications to name a few use cases as all the needs are satisfied as part of the program’s essential features.</w:t>
+      </w:r>
+    </w:p>
+    <w:p>
+      <w:r>
+        <w:t>Secondly, there will be stakeholders who are people less familiar with computers that are looking for an easily accessible instant messaging platform. The requirements for these users will be an intuitive user interface with little to no prior setup needed for them to start using the program. They will make use of the program to keep in touch will family and friends; therefore, the program must be easy to use as to not deter them.</w:t>
       </w:r>
       <w:bookmarkEnd w:id="9"/>
     </w:p>
@@ -3442,159 +3464,218 @@
       <w:pPr>
         <w:pStyle w:val="Heading3"/>
       </w:pPr>
-      <w:bookmarkStart w:id="10" w:name="_Toc66882707"/>
-      <w:bookmarkStart w:id="11" w:name="_Hlk65679870"/>
-      <w:r>
-        <w:t>Identification</w:t>
+      <w:bookmarkStart w:id="10" w:name="_Toc66882708"/>
+      <w:r>
+        <w:lastRenderedPageBreak/>
+        <w:t xml:space="preserve">Questions and </w:t>
+      </w:r>
+      <w:r>
+        <w:t>methodology</w:t>
       </w:r>
       <w:bookmarkEnd w:id="10"/>
     </w:p>
     <w:p>
       <w:r>
-        <w:t>The target audience of this program is split into two categories. Firstly, there will be privacy-conscious stakeholders who are choosing their instant messaging platform based on the security that the program provides to their information. The requirements for these stakeholders will be the following: all the communications on the program will be encrypted; the only parties that can view the plaintext messages are the endpoint users; all sensitive passwords stored on the server will be hashed. These stakeholders will make use of the program through business, gaming, or everyday communications to name a few use cases as all the needs are satisfied as part of the program’s essential features.</w:t>
+        <w:t xml:space="preserve">To </w:t>
+      </w:r>
+      <w:r>
+        <w:t>help me better understand the requirements of</w:t>
+      </w:r>
+      <w:r>
+        <w:t xml:space="preserve"> the</w:t>
+      </w:r>
+      <w:r>
+        <w:t xml:space="preserve"> stakeholders, I </w:t>
+      </w:r>
+      <w:r>
+        <w:t xml:space="preserve">have </w:t>
+      </w:r>
+      <w:r>
+        <w:t xml:space="preserve">created a survey </w:t>
+      </w:r>
+      <w:r>
+        <w:t xml:space="preserve">to </w:t>
+      </w:r>
+      <w:r>
+        <w:t>send to them (since</w:t>
+      </w:r>
+      <w:r>
+        <w:t xml:space="preserve"> in-person interviews </w:t>
+      </w:r>
+      <w:r>
+        <w:t xml:space="preserve">are </w:t>
+      </w:r>
+      <w:r>
+        <w:t>not possible</w:t>
+      </w:r>
+      <w:r>
+        <w:t xml:space="preserve"> at this time</w:t>
+      </w:r>
+      <w:r>
+        <w:t>)</w:t>
+      </w:r>
+      <w:r>
+        <w:t>.</w:t>
       </w:r>
     </w:p>
     <w:p>
-      <w:r>
-        <w:t>Secondly, there will be stakeholders who are people less familiar with computers that are looking for an easily accessible instant messaging platform. The requirements for these users will be an intuitive user interface with little to no prior setup needed for them to start using the program. They will make use of the program to keep in touch will family and friends; therefore, the program must be easy to use as to not deter them.</w:t>
+      <w:pPr>
+        <w:pStyle w:val="NoSpacing"/>
+        <w:rPr>
+          <w:rStyle w:val="Strong"/>
+        </w:rPr>
+      </w:pPr>
+      <w:r>
+        <w:rPr>
+          <w:rStyle w:val="Strong"/>
+        </w:rPr>
+        <w:t>Aims for the survey:</w:t>
+      </w:r>
+    </w:p>
+    <w:p>
+      <w:r>
+        <w:t>Firstly, I want t</w:t>
+      </w:r>
+      <w:r>
+        <w:t xml:space="preserve">o investigate </w:t>
+      </w:r>
+      <w:r>
+        <w:t xml:space="preserve">the stakeholders’ </w:t>
+      </w:r>
+      <w:r>
+        <w:t>current use patterns with messaging apps</w:t>
+      </w:r>
+      <w:r>
+        <w:t>.</w:t>
+      </w:r>
+      <w:r>
+        <w:t xml:space="preserve"> </w:t>
+      </w:r>
+      <w:r>
+        <w:t>I believe this will give me a good insight into standards and expectations. This is especially relevant for my stakeholders whose needs involve an easy</w:t>
+      </w:r>
+      <w:r>
+        <w:t>-</w:t>
+      </w:r>
+      <w:r>
+        <w:t>to</w:t>
+      </w:r>
+      <w:r>
+        <w:t>-</w:t>
+      </w:r>
+      <w:r>
+        <w:t>use platform as</w:t>
+      </w:r>
+      <w:r>
+        <w:t xml:space="preserve"> I will research some of the most used platforms and see what makes their user interface so accessible.</w:t>
+      </w:r>
+    </w:p>
+    <w:p>
+      <w:r>
+        <w:t>Secondly, I wanted to hear the stakeholders’ opinions on some common features of messaging apps</w:t>
+      </w:r>
+      <w:r>
+        <w:t xml:space="preserve">. This information from the stakeholders will be crucial as I will use it to inform </w:t>
+      </w:r>
+      <w:r>
+        <w:t>m</w:t>
+      </w:r>
+      <w:r>
+        <w:t xml:space="preserve">y decision of </w:t>
+      </w:r>
+      <w:r>
+        <w:t>whether</w:t>
+      </w:r>
+      <w:r>
+        <w:t xml:space="preserve"> a</w:t>
+      </w:r>
+      <w:r>
+        <w:t xml:space="preserve"> feature</w:t>
+      </w:r>
+      <w:r>
+        <w:t xml:space="preserve"> </w:t>
+      </w:r>
+      <w:r>
+        <w:t>is worth including in my final solution</w:t>
+      </w:r>
+      <w:r>
+        <w:t>.</w:t>
+      </w:r>
+    </w:p>
+    <w:p>
+      <w:pPr>
+        <w:pStyle w:val="Heading3"/>
+      </w:pPr>
+      <w:bookmarkStart w:id="11" w:name="_Toc66882709"/>
+      <w:r>
+        <w:t>Results analysis</w:t>
       </w:r>
       <w:bookmarkEnd w:id="11"/>
     </w:p>
     <w:p>
       <w:pPr>
-        <w:pStyle w:val="Heading3"/>
-      </w:pPr>
-      <w:bookmarkStart w:id="12" w:name="_Toc66882708"/>
-      <w:r>
-        <w:lastRenderedPageBreak/>
-        <w:t xml:space="preserve">Questions and </w:t>
-      </w:r>
-      <w:r>
-        <w:t>methodology</w:t>
-      </w:r>
-      <w:bookmarkEnd w:id="12"/>
+        <w:rPr>
+          <w:rStyle w:val="Strong"/>
+        </w:rPr>
+      </w:pPr>
+      <w:r>
+        <w:rPr>
+          <w:rStyle w:val="Strong"/>
+        </w:rPr>
+        <w:t xml:space="preserve">Question 1 </w:t>
+      </w:r>
+      <w:r>
+        <w:rPr>
+          <w:rStyle w:val="Strong"/>
+        </w:rPr>
+        <w:t>–</w:t>
+      </w:r>
+      <w:r>
+        <w:rPr>
+          <w:rStyle w:val="Strong"/>
+        </w:rPr>
+        <w:t xml:space="preserve"> </w:t>
+      </w:r>
+      <w:r>
+        <w:rPr>
+          <w:rStyle w:val="Strong"/>
+        </w:rPr>
+        <w:t>“</w:t>
+      </w:r>
+      <w:r>
+        <w:rPr>
+          <w:rStyle w:val="Strong"/>
+        </w:rPr>
+        <w:t>H</w:t>
+      </w:r>
+      <w:r>
+        <w:rPr>
+          <w:rStyle w:val="Strong"/>
+        </w:rPr>
+        <w:t>ow much time do you spend on messaging apps each day?”</w:t>
+      </w:r>
     </w:p>
     <w:p>
-      <w:r>
-        <w:t xml:space="preserve">To </w:t>
-      </w:r>
-      <w:r>
-        <w:t>help me better understand the requirements of</w:t>
-      </w:r>
-      <w:r>
-        <w:t xml:space="preserve"> the</w:t>
-      </w:r>
-      <w:r>
-        <w:t xml:space="preserve"> stakeholders, I </w:t>
-      </w:r>
-      <w:r>
-        <w:t xml:space="preserve">have </w:t>
-      </w:r>
-      <w:r>
-        <w:t xml:space="preserve">created a survey </w:t>
-      </w:r>
-      <w:r>
-        <w:t xml:space="preserve">to </w:t>
-      </w:r>
-      <w:r>
-        <w:t>send to them (since</w:t>
-      </w:r>
-      <w:r>
-        <w:t xml:space="preserve"> in-person interviews </w:t>
-      </w:r>
-      <w:r>
-        <w:t xml:space="preserve">are </w:t>
-      </w:r>
-      <w:r>
-        <w:t>not possible</w:t>
-      </w:r>
-      <w:r>
-        <w:t xml:space="preserve"> at this time</w:t>
-      </w:r>
-      <w:r>
-        <w:t>)</w:t>
-      </w:r>
-      <w:r>
-        <w:t>.</w:t>
-      </w:r>
-    </w:p>
-    <w:p>
-      <w:r>
-        <w:t xml:space="preserve">My </w:t>
-      </w:r>
-      <w:r>
-        <w:t>first aim</w:t>
-      </w:r>
-      <w:r>
-        <w:t xml:space="preserve"> for this survey is to investigate </w:t>
-      </w:r>
-      <w:r>
-        <w:t xml:space="preserve">the stakeholders’ </w:t>
-      </w:r>
-      <w:r>
-        <w:t xml:space="preserve">current use patterns with messaging apps </w:t>
-      </w:r>
-      <w:r>
-        <w:t>as I believe that this will give me a good insight into standards and expectations. This is especially relevant for my stakeholders whose needs involve an easy</w:t>
-      </w:r>
-      <w:r>
-        <w:t>-</w:t>
-      </w:r>
-      <w:r>
-        <w:t>to</w:t>
-      </w:r>
-      <w:r>
-        <w:t>-</w:t>
-      </w:r>
-      <w:r>
-        <w:t>use platform as</w:t>
-      </w:r>
-      <w:r>
-        <w:t xml:space="preserve"> I will research some of the most used platforms and see what makes their user interface so accessible.</w:t>
-      </w:r>
-    </w:p>
-    <w:p>
-      <w:r>
-        <w:t>Secondly, I wanted to hear the stakeholders’ opinions on some common features of messaging apps</w:t>
-      </w:r>
-      <w:r>
-        <w:t xml:space="preserve">. This information from the stakeholders will be crucial as I will use it to inform </w:t>
-      </w:r>
-      <w:r>
-        <w:t>m</w:t>
-      </w:r>
-      <w:r>
-        <w:t xml:space="preserve">y decision of </w:t>
-      </w:r>
-      <w:r>
-        <w:t>whether</w:t>
-      </w:r>
-      <w:r>
-        <w:t xml:space="preserve"> a</w:t>
-      </w:r>
-      <w:r>
-        <w:t xml:space="preserve"> feature</w:t>
-      </w:r>
-      <w:r>
-        <w:t xml:space="preserve"> </w:t>
-      </w:r>
-      <w:r>
-        <w:t>is worth including in my final solution</w:t>
-      </w:r>
-      <w:r>
-        <w:t>.</w:t>
-      </w:r>
-    </w:p>
-    <w:p>
-      <w:r>
+      <w:pPr>
+        <w:jc w:val="center"/>
         <w:rPr>
+          <w:rStyle w:val="Strong"/>
+          <w:b w:val="0"/>
+          <w:bCs w:val="0"/>
+        </w:rPr>
+      </w:pPr>
+      <w:r>
+        <w:rPr>
+          <w:rStyle w:val="Strong"/>
+          <w:b w:val="0"/>
+          <w:bCs w:val="0"/>
           <w:noProof/>
         </w:rPr>
         <w:drawing>
-          <wp:inline distT="0" distB="0" distL="0" distR="0" wp14:anchorId="1F87D975" wp14:editId="6FF04A04">
-            <wp:extent cx="5664879" cy="457835"/>
-            <wp:effectExtent l="0" t="0" r="0" b="0"/>
-            <wp:docPr id="1" name="Picture 1"/>
+          <wp:inline distT="0" distB="0" distL="0" distR="0" wp14:anchorId="22907589" wp14:editId="0E748348">
+            <wp:extent cx="4584700" cy="2755900"/>
+            <wp:effectExtent l="0" t="0" r="6350" b="6350"/>
+            <wp:docPr id="9" name="Picture 9"/>
             <wp:cNvGraphicFramePr>
               <a:graphicFrameLocks xmlns:a="http://schemas.openxmlformats.org/drawingml/2006/main" noChangeAspect="1"/>
             </wp:cNvGraphicFramePr>
@@ -3602,30 +3683,33 @@
               <a:graphicData uri="http://schemas.openxmlformats.org/drawingml/2006/picture">
                 <pic:pic xmlns:pic="http://schemas.openxmlformats.org/drawingml/2006/picture">
                   <pic:nvPicPr>
-                    <pic:cNvPr id="1" name=""/>
-                    <pic:cNvPicPr/>
+                    <pic:cNvPr id="0" name="Picture 5"/>
+                    <pic:cNvPicPr>
+                      <a:picLocks noChangeAspect="1" noChangeArrowheads="1"/>
+                    </pic:cNvPicPr>
                   </pic:nvPicPr>
-                  <pic:blipFill rotWithShape="1">
-                    <a:blip r:embed="rId10"/>
-                    <a:srcRect r="1162"/>
-                    <a:stretch/>
+                  <pic:blipFill>
+                    <a:blip r:embed="rId10">
+                      <a:extLst>
+                        <a:ext uri="{28A0092B-C50C-407E-A947-70E740481C1C}">
+                          <a14:useLocalDpi xmlns:a14="http://schemas.microsoft.com/office/drawing/2010/main" val="0"/>
+                        </a:ext>
+                      </a:extLst>
+                    </a:blip>
+                    <a:srcRect/>
+                    <a:stretch>
+                      <a:fillRect/>
+                    </a:stretch>
                   </pic:blipFill>
                   <pic:spPr bwMode="auto">
                     <a:xfrm>
                       <a:off x="0" y="0"/>
-                      <a:ext cx="5664879" cy="457835"/>
+                      <a:ext cx="4584700" cy="2755900"/>
                     </a:xfrm>
                     <a:prstGeom prst="rect">
                       <a:avLst/>
                     </a:prstGeom>
-                    <a:ln>
-                      <a:noFill/>
-                    </a:ln>
-                    <a:extLst>
-                      <a:ext uri="{53640926-AAD7-44D8-BBD7-CCE9431645EC}">
-                        <a14:shadowObscured xmlns:a14="http://schemas.microsoft.com/office/drawing/2010/main"/>
-                      </a:ext>
-                    </a:extLst>
+                    <a:noFill/>
                   </pic:spPr>
                 </pic:pic>
               </a:graphicData>
@@ -3635,15 +3719,51 @@
       </w:r>
     </w:p>
     <w:p>
-      <w:r>
+      <w:pPr>
         <w:rPr>
+          <w:rStyle w:val="Strong"/>
+        </w:rPr>
+      </w:pPr>
+      <w:r>
+        <w:rPr>
+          <w:rStyle w:val="Strong"/>
+        </w:rPr>
+        <w:t xml:space="preserve">Question </w:t>
+      </w:r>
+      <w:r>
+        <w:rPr>
+          <w:rStyle w:val="Strong"/>
+        </w:rPr>
+        <w:t>2</w:t>
+      </w:r>
+      <w:r>
+        <w:rPr>
+          <w:rStyle w:val="Strong"/>
+        </w:rPr>
+        <w:t xml:space="preserve"> – “What is your most used messaging app?”</w:t>
+      </w:r>
+    </w:p>
+    <w:p>
+      <w:pPr>
+        <w:jc w:val="center"/>
+        <w:rPr>
+          <w:rStyle w:val="Strong"/>
+          <w:b w:val="0"/>
+          <w:bCs w:val="0"/>
+        </w:rPr>
+      </w:pPr>
+      <w:r>
+        <w:rPr>
+          <w:rStyle w:val="Strong"/>
+          <w:b w:val="0"/>
+          <w:bCs w:val="0"/>
           <w:noProof/>
         </w:rPr>
         <w:drawing>
-          <wp:inline distT="0" distB="0" distL="0" distR="0" wp14:anchorId="6AD23AA8" wp14:editId="23A81A7C">
-            <wp:extent cx="5664835" cy="351155"/>
-            <wp:effectExtent l="0" t="0" r="0" b="0"/>
-            <wp:docPr id="29" name="Picture 29"/>
+          <wp:inline distT="0" distB="0" distL="0" distR="0" wp14:anchorId="1CA40584" wp14:editId="687B7CAB">
+            <wp:extent cx="4011295" cy="3237230"/>
+            <wp:effectExtent l="0" t="0" r="8255" b="1270"/>
+            <wp:docPr id="8" name="Picture 8"/>
             <wp:cNvGraphicFramePr>
               <a:graphicFrameLocks xmlns:a="http://schemas.openxmlformats.org/drawingml/2006/main" noChangeAspect="1"/>
             </wp:cNvGraphicFramePr>
@@ -3651,30 +3771,33 @@
               <a:graphicData uri="http://schemas.openxmlformats.org/drawingml/2006/picture">
                 <pic:pic xmlns:pic="http://schemas.openxmlformats.org/drawingml/2006/picture">
                   <pic:nvPicPr>
-                    <pic:cNvPr id="1" name=""/>
-                    <pic:cNvPicPr/>
+                    <pic:cNvPr id="0" name="Picture 4"/>
+                    <pic:cNvPicPr>
+                      <a:picLocks noChangeAspect="1" noChangeArrowheads="1"/>
+                    </pic:cNvPicPr>
                   </pic:nvPicPr>
-                  <pic:blipFill rotWithShape="1">
-                    <a:blip r:embed="rId11"/>
-                    <a:srcRect r="1163"/>
-                    <a:stretch/>
+                  <pic:blipFill>
+                    <a:blip r:embed="rId11">
+                      <a:extLst>
+                        <a:ext uri="{28A0092B-C50C-407E-A947-70E740481C1C}">
+                          <a14:useLocalDpi xmlns:a14="http://schemas.microsoft.com/office/drawing/2010/main" val="0"/>
+                        </a:ext>
+                      </a:extLst>
+                    </a:blip>
+                    <a:srcRect/>
+                    <a:stretch>
+                      <a:fillRect/>
+                    </a:stretch>
                   </pic:blipFill>
                   <pic:spPr bwMode="auto">
                     <a:xfrm>
                       <a:off x="0" y="0"/>
-                      <a:ext cx="5664835" cy="351155"/>
+                      <a:ext cx="4011295" cy="3237230"/>
                     </a:xfrm>
                     <a:prstGeom prst="rect">
                       <a:avLst/>
                     </a:prstGeom>
-                    <a:ln>
-                      <a:noFill/>
-                    </a:ln>
-                    <a:extLst>
-                      <a:ext uri="{53640926-AAD7-44D8-BBD7-CCE9431645EC}">
-                        <a14:shadowObscured xmlns:a14="http://schemas.microsoft.com/office/drawing/2010/main"/>
-                      </a:ext>
-                    </a:extLst>
+                    <a:noFill/>
                   </pic:spPr>
                 </pic:pic>
               </a:graphicData>
@@ -3684,15 +3807,31 @@
       </w:r>
     </w:p>
     <w:p>
+      <w:pPr>
+        <w:rPr>
+          <w:rStyle w:val="Strong"/>
+        </w:rPr>
+      </w:pPr>
+      <w:r>
+        <w:rPr>
+          <w:rStyle w:val="Strong"/>
+        </w:rPr>
+        <w:t>Question 3 – “What is your favourite feature of messaging apps?”</w:t>
+      </w:r>
+    </w:p>
+    <w:p>
+      <w:pPr>
+        <w:jc w:val="center"/>
+      </w:pPr>
       <w:r>
         <w:rPr>
           <w:noProof/>
         </w:rPr>
         <w:drawing>
-          <wp:inline distT="0" distB="0" distL="0" distR="0" wp14:anchorId="478C9C48" wp14:editId="4E52FBF9">
-            <wp:extent cx="5664835" cy="401955"/>
-            <wp:effectExtent l="0" t="0" r="0" b="0"/>
-            <wp:docPr id="30" name="Picture 30"/>
+          <wp:inline distT="0" distB="0" distL="0" distR="0" wp14:anchorId="74A85B47" wp14:editId="0E89E7A4">
+            <wp:extent cx="4584700" cy="2755900"/>
+            <wp:effectExtent l="0" t="0" r="6350" b="6350"/>
+            <wp:docPr id="10" name="Picture 10"/>
             <wp:cNvGraphicFramePr>
               <a:graphicFrameLocks xmlns:a="http://schemas.openxmlformats.org/drawingml/2006/main" noChangeAspect="1"/>
             </wp:cNvGraphicFramePr>
@@ -3700,30 +3839,33 @@
               <a:graphicData uri="http://schemas.openxmlformats.org/drawingml/2006/picture">
                 <pic:pic xmlns:pic="http://schemas.openxmlformats.org/drawingml/2006/picture">
                   <pic:nvPicPr>
-                    <pic:cNvPr id="1" name=""/>
-                    <pic:cNvPicPr/>
+                    <pic:cNvPr id="0" name="Picture 6"/>
+                    <pic:cNvPicPr>
+                      <a:picLocks noChangeAspect="1" noChangeArrowheads="1"/>
+                    </pic:cNvPicPr>
                   </pic:nvPicPr>
-                  <pic:blipFill rotWithShape="1">
-                    <a:blip r:embed="rId12"/>
-                    <a:srcRect r="1163"/>
-                    <a:stretch/>
+                  <pic:blipFill>
+                    <a:blip r:embed="rId12">
+                      <a:extLst>
+                        <a:ext uri="{28A0092B-C50C-407E-A947-70E740481C1C}">
+                          <a14:useLocalDpi xmlns:a14="http://schemas.microsoft.com/office/drawing/2010/main" val="0"/>
+                        </a:ext>
+                      </a:extLst>
+                    </a:blip>
+                    <a:srcRect/>
+                    <a:stretch>
+                      <a:fillRect/>
+                    </a:stretch>
                   </pic:blipFill>
                   <pic:spPr bwMode="auto">
                     <a:xfrm>
                       <a:off x="0" y="0"/>
-                      <a:ext cx="5664835" cy="401955"/>
+                      <a:ext cx="4584700" cy="2755900"/>
                     </a:xfrm>
                     <a:prstGeom prst="rect">
                       <a:avLst/>
                     </a:prstGeom>
-                    <a:ln>
-                      <a:noFill/>
-                    </a:ln>
-                    <a:extLst>
-                      <a:ext uri="{53640926-AAD7-44D8-BBD7-CCE9431645EC}">
-                        <a14:shadowObscured xmlns:a14="http://schemas.microsoft.com/office/drawing/2010/main"/>
-                      </a:ext>
-                    </a:extLst>
+                    <a:noFill/>
                   </pic:spPr>
                 </pic:pic>
               </a:graphicData>
@@ -3733,15 +3875,36 @@
       </w:r>
     </w:p>
     <w:p>
-      <w:r>
+      <w:pPr>
         <w:rPr>
+          <w:rStyle w:val="Strong"/>
+        </w:rPr>
+      </w:pPr>
+      <w:r>
+        <w:rPr>
+          <w:rStyle w:val="Strong"/>
+        </w:rPr>
+        <w:t>Question 4 – “What is your least favourite feature of messaging apps?”</w:t>
+      </w:r>
+    </w:p>
+    <w:p>
+      <w:pPr>
+        <w:jc w:val="center"/>
+        <w:rPr>
+          <w:rStyle w:val="Strong"/>
+        </w:rPr>
+      </w:pPr>
+      <w:r>
+        <w:rPr>
+          <w:rStyle w:val="Strong"/>
           <w:noProof/>
         </w:rPr>
+        <w:lastRenderedPageBreak/>
         <w:drawing>
-          <wp:inline distT="0" distB="0" distL="0" distR="0" wp14:anchorId="0AF95192" wp14:editId="5145924D">
-            <wp:extent cx="5664835" cy="378460"/>
-            <wp:effectExtent l="0" t="0" r="0" b="2540"/>
-            <wp:docPr id="31" name="Picture 31"/>
+          <wp:inline distT="0" distB="0" distL="0" distR="0" wp14:anchorId="18BC342B" wp14:editId="17CE27AC">
+            <wp:extent cx="4584700" cy="2755900"/>
+            <wp:effectExtent l="0" t="0" r="6350" b="6350"/>
+            <wp:docPr id="12" name="Picture 12"/>
             <wp:cNvGraphicFramePr>
               <a:graphicFrameLocks xmlns:a="http://schemas.openxmlformats.org/drawingml/2006/main" noChangeAspect="1"/>
             </wp:cNvGraphicFramePr>
@@ -3749,30 +3912,33 @@
               <a:graphicData uri="http://schemas.openxmlformats.org/drawingml/2006/picture">
                 <pic:pic xmlns:pic="http://schemas.openxmlformats.org/drawingml/2006/picture">
                   <pic:nvPicPr>
-                    <pic:cNvPr id="1" name=""/>
-                    <pic:cNvPicPr/>
+                    <pic:cNvPr id="0" name="Picture 7"/>
+                    <pic:cNvPicPr>
+                      <a:picLocks noChangeAspect="1" noChangeArrowheads="1"/>
+                    </pic:cNvPicPr>
                   </pic:nvPicPr>
-                  <pic:blipFill rotWithShape="1">
-                    <a:blip r:embed="rId13"/>
-                    <a:srcRect r="1163"/>
-                    <a:stretch/>
+                  <pic:blipFill>
+                    <a:blip r:embed="rId13">
+                      <a:extLst>
+                        <a:ext uri="{28A0092B-C50C-407E-A947-70E740481C1C}">
+                          <a14:useLocalDpi xmlns:a14="http://schemas.microsoft.com/office/drawing/2010/main" val="0"/>
+                        </a:ext>
+                      </a:extLst>
+                    </a:blip>
+                    <a:srcRect/>
+                    <a:stretch>
+                      <a:fillRect/>
+                    </a:stretch>
                   </pic:blipFill>
                   <pic:spPr bwMode="auto">
                     <a:xfrm>
                       <a:off x="0" y="0"/>
-                      <a:ext cx="5664835" cy="378460"/>
+                      <a:ext cx="4584700" cy="2755900"/>
                     </a:xfrm>
                     <a:prstGeom prst="rect">
                       <a:avLst/>
                     </a:prstGeom>
-                    <a:ln>
-                      <a:noFill/>
-                    </a:ln>
-                    <a:extLst>
-                      <a:ext uri="{53640926-AAD7-44D8-BBD7-CCE9431645EC}">
-                        <a14:shadowObscured xmlns:a14="http://schemas.microsoft.com/office/drawing/2010/main"/>
-                      </a:ext>
-                    </a:extLst>
+                    <a:noFill/>
                   </pic:spPr>
                 </pic:pic>
               </a:graphicData>
@@ -3782,211 +3948,42 @@
       </w:r>
     </w:p>
     <w:p>
+      <w:pPr>
+        <w:pStyle w:val="NoSpacing"/>
+        <w:rPr>
+          <w:rStyle w:val="Strong"/>
+        </w:rPr>
+      </w:pPr>
+      <w:r>
+        <w:rPr>
+          <w:rStyle w:val="Strong"/>
+        </w:rPr>
+        <w:t>Question 5</w:t>
+      </w:r>
+      <w:r>
+        <w:rPr>
+          <w:rStyle w:val="Strong"/>
+        </w:rPr>
+        <w:t xml:space="preserve"> – “How important are the following features?”</w:t>
+      </w:r>
+    </w:p>
+    <w:p>
+      <w:pPr>
+        <w:pStyle w:val="NoSpacing"/>
+        <w:jc w:val="center"/>
+        <w:rPr>
+          <w:rStyle w:val="Strong"/>
+        </w:rPr>
+      </w:pPr>
       <w:r>
         <w:rPr>
           <w:noProof/>
         </w:rPr>
         <w:drawing>
-          <wp:inline distT="0" distB="0" distL="0" distR="0" wp14:anchorId="524CC383" wp14:editId="20407C34">
-            <wp:extent cx="5664835" cy="445770"/>
-            <wp:effectExtent l="0" t="0" r="0" b="0"/>
-            <wp:docPr id="39" name="Picture 39"/>
-            <wp:cNvGraphicFramePr>
-              <a:graphicFrameLocks xmlns:a="http://schemas.openxmlformats.org/drawingml/2006/main" noChangeAspect="1"/>
-            </wp:cNvGraphicFramePr>
-            <a:graphic xmlns:a="http://schemas.openxmlformats.org/drawingml/2006/main">
-              <a:graphicData uri="http://schemas.openxmlformats.org/drawingml/2006/picture">
-                <pic:pic xmlns:pic="http://schemas.openxmlformats.org/drawingml/2006/picture">
-                  <pic:nvPicPr>
-                    <pic:cNvPr id="1" name=""/>
-                    <pic:cNvPicPr/>
-                  </pic:nvPicPr>
-                  <pic:blipFill rotWithShape="1">
-                    <a:blip r:embed="rId14"/>
-                    <a:srcRect r="1163"/>
-                    <a:stretch/>
-                  </pic:blipFill>
-                  <pic:spPr bwMode="auto">
-                    <a:xfrm>
-                      <a:off x="0" y="0"/>
-                      <a:ext cx="5664835" cy="445770"/>
-                    </a:xfrm>
-                    <a:prstGeom prst="rect">
-                      <a:avLst/>
-                    </a:prstGeom>
-                    <a:ln>
-                      <a:noFill/>
-                    </a:ln>
-                    <a:extLst>
-                      <a:ext uri="{53640926-AAD7-44D8-BBD7-CCE9431645EC}">
-                        <a14:shadowObscured xmlns:a14="http://schemas.microsoft.com/office/drawing/2010/main"/>
-                      </a:ext>
-                    </a:extLst>
-                  </pic:spPr>
-                </pic:pic>
-              </a:graphicData>
-            </a:graphic>
-          </wp:inline>
-        </w:drawing>
-      </w:r>
-    </w:p>
-    <w:p>
-      <w:r>
-        <w:rPr>
-          <w:noProof/>
-        </w:rPr>
-        <w:drawing>
-          <wp:inline distT="0" distB="0" distL="0" distR="0" wp14:anchorId="4711BE0C" wp14:editId="1B23D9CA">
-            <wp:extent cx="5664835" cy="628650"/>
-            <wp:effectExtent l="0" t="0" r="0" b="0"/>
-            <wp:docPr id="32" name="Picture 32"/>
-            <wp:cNvGraphicFramePr>
-              <a:graphicFrameLocks xmlns:a="http://schemas.openxmlformats.org/drawingml/2006/main" noChangeAspect="1"/>
-            </wp:cNvGraphicFramePr>
-            <a:graphic xmlns:a="http://schemas.openxmlformats.org/drawingml/2006/main">
-              <a:graphicData uri="http://schemas.openxmlformats.org/drawingml/2006/picture">
-                <pic:pic xmlns:pic="http://schemas.openxmlformats.org/drawingml/2006/picture">
-                  <pic:nvPicPr>
-                    <pic:cNvPr id="1" name=""/>
-                    <pic:cNvPicPr/>
-                  </pic:nvPicPr>
-                  <pic:blipFill rotWithShape="1">
-                    <a:blip r:embed="rId15"/>
-                    <a:srcRect r="1163"/>
-                    <a:stretch/>
-                  </pic:blipFill>
-                  <pic:spPr bwMode="auto">
-                    <a:xfrm>
-                      <a:off x="0" y="0"/>
-                      <a:ext cx="5664835" cy="628650"/>
-                    </a:xfrm>
-                    <a:prstGeom prst="rect">
-                      <a:avLst/>
-                    </a:prstGeom>
-                    <a:ln>
-                      <a:noFill/>
-                    </a:ln>
-                    <a:extLst>
-                      <a:ext uri="{53640926-AAD7-44D8-BBD7-CCE9431645EC}">
-                        <a14:shadowObscured xmlns:a14="http://schemas.microsoft.com/office/drawing/2010/main"/>
-                      </a:ext>
-                    </a:extLst>
-                  </pic:spPr>
-                </pic:pic>
-              </a:graphicData>
-            </a:graphic>
-          </wp:inline>
-        </w:drawing>
-      </w:r>
-    </w:p>
-    <w:p>
-      <w:r>
-        <w:rPr>
-          <w:noProof/>
-        </w:rPr>
-        <w:drawing>
-          <wp:inline distT="0" distB="0" distL="0" distR="0" wp14:anchorId="7B7EFF9D" wp14:editId="59844C8B">
-            <wp:extent cx="5664835" cy="585470"/>
-            <wp:effectExtent l="0" t="0" r="0" b="5080"/>
-            <wp:docPr id="33" name="Picture 33"/>
-            <wp:cNvGraphicFramePr>
-              <a:graphicFrameLocks xmlns:a="http://schemas.openxmlformats.org/drawingml/2006/main" noChangeAspect="1"/>
-            </wp:cNvGraphicFramePr>
-            <a:graphic xmlns:a="http://schemas.openxmlformats.org/drawingml/2006/main">
-              <a:graphicData uri="http://schemas.openxmlformats.org/drawingml/2006/picture">
-                <pic:pic xmlns:pic="http://schemas.openxmlformats.org/drawingml/2006/picture">
-                  <pic:nvPicPr>
-                    <pic:cNvPr id="1" name=""/>
-                    <pic:cNvPicPr/>
-                  </pic:nvPicPr>
-                  <pic:blipFill rotWithShape="1">
-                    <a:blip r:embed="rId16"/>
-                    <a:srcRect r="1163"/>
-                    <a:stretch/>
-                  </pic:blipFill>
-                  <pic:spPr bwMode="auto">
-                    <a:xfrm>
-                      <a:off x="0" y="0"/>
-                      <a:ext cx="5664835" cy="585470"/>
-                    </a:xfrm>
-                    <a:prstGeom prst="rect">
-                      <a:avLst/>
-                    </a:prstGeom>
-                    <a:ln>
-                      <a:noFill/>
-                    </a:ln>
-                    <a:extLst>
-                      <a:ext uri="{53640926-AAD7-44D8-BBD7-CCE9431645EC}">
-                        <a14:shadowObscured xmlns:a14="http://schemas.microsoft.com/office/drawing/2010/main"/>
-                      </a:ext>
-                    </a:extLst>
-                  </pic:spPr>
-                </pic:pic>
-              </a:graphicData>
-            </a:graphic>
-          </wp:inline>
-        </w:drawing>
-      </w:r>
-    </w:p>
-    <w:p>
-      <w:r>
-        <w:rPr>
-          <w:noProof/>
-        </w:rPr>
-        <w:drawing>
-          <wp:inline distT="0" distB="0" distL="0" distR="0" wp14:anchorId="014994B6" wp14:editId="11396CFA">
-            <wp:extent cx="5664835" cy="386080"/>
-            <wp:effectExtent l="0" t="0" r="0" b="0"/>
-            <wp:docPr id="34" name="Picture 34"/>
-            <wp:cNvGraphicFramePr>
-              <a:graphicFrameLocks xmlns:a="http://schemas.openxmlformats.org/drawingml/2006/main" noChangeAspect="1"/>
-            </wp:cNvGraphicFramePr>
-            <a:graphic xmlns:a="http://schemas.openxmlformats.org/drawingml/2006/main">
-              <a:graphicData uri="http://schemas.openxmlformats.org/drawingml/2006/picture">
-                <pic:pic xmlns:pic="http://schemas.openxmlformats.org/drawingml/2006/picture">
-                  <pic:nvPicPr>
-                    <pic:cNvPr id="1" name=""/>
-                    <pic:cNvPicPr/>
-                  </pic:nvPicPr>
-                  <pic:blipFill rotWithShape="1">
-                    <a:blip r:embed="rId17"/>
-                    <a:srcRect r="1163"/>
-                    <a:stretch/>
-                  </pic:blipFill>
-                  <pic:spPr bwMode="auto">
-                    <a:xfrm>
-                      <a:off x="0" y="0"/>
-                      <a:ext cx="5664835" cy="386080"/>
-                    </a:xfrm>
-                    <a:prstGeom prst="rect">
-                      <a:avLst/>
-                    </a:prstGeom>
-                    <a:ln>
-                      <a:noFill/>
-                    </a:ln>
-                    <a:extLst>
-                      <a:ext uri="{53640926-AAD7-44D8-BBD7-CCE9431645EC}">
-                        <a14:shadowObscured xmlns:a14="http://schemas.microsoft.com/office/drawing/2010/main"/>
-                      </a:ext>
-                    </a:extLst>
-                  </pic:spPr>
-                </pic:pic>
-              </a:graphicData>
-            </a:graphic>
-          </wp:inline>
-        </w:drawing>
-      </w:r>
-    </w:p>
-    <w:p>
-      <w:r>
-        <w:rPr>
-          <w:noProof/>
-        </w:rPr>
-        <w:drawing>
-          <wp:inline distT="0" distB="0" distL="0" distR="0" wp14:anchorId="5051EAB5" wp14:editId="651D9C4F">
-            <wp:extent cx="5666400" cy="697471"/>
-            <wp:effectExtent l="0" t="0" r="0" b="7620"/>
-            <wp:docPr id="35" name="Picture 35"/>
+          <wp:inline distT="0" distB="0" distL="0" distR="0" wp14:anchorId="2A910B1B" wp14:editId="1963D225">
+            <wp:extent cx="5301824" cy="4277996"/>
+            <wp:effectExtent l="0" t="0" r="0" b="8255"/>
+            <wp:docPr id="3" name="Picture 3"/>
             <wp:cNvGraphicFramePr>
               <a:graphicFrameLocks xmlns:a="http://schemas.openxmlformats.org/drawingml/2006/main" noChangeAspect="1"/>
             </wp:cNvGraphicFramePr>
@@ -3998,7 +3995,7 @@
                     <pic:cNvPicPr/>
                   </pic:nvPicPr>
                   <pic:blipFill>
-                    <a:blip r:embed="rId18"/>
+                    <a:blip r:embed="rId14"/>
                     <a:stretch>
                       <a:fillRect/>
                     </a:stretch>
@@ -4006,7 +4003,7 @@
                   <pic:spPr>
                     <a:xfrm>
                       <a:off x="0" y="0"/>
-                      <a:ext cx="5666400" cy="697471"/>
+                      <a:ext cx="5315663" cy="4289162"/>
                     </a:xfrm>
                     <a:prstGeom prst="rect">
                       <a:avLst/>
@@ -4020,13 +4017,139 @@
       </w:r>
     </w:p>
     <w:p>
+      <w:r>
+        <w:t xml:space="preserve">The </w:t>
+      </w:r>
+      <w:r>
+        <w:t>data</w:t>
+      </w:r>
+      <w:r>
+        <w:t xml:space="preserve"> from this question showed me that the stakeholders</w:t>
+      </w:r>
+      <w:r>
+        <w:t xml:space="preserve"> </w:t>
+      </w:r>
+      <w:r>
+        <w:t>do not think that the following features</w:t>
+      </w:r>
+      <w:r>
+        <w:t xml:space="preserve"> make a messaging app</w:t>
+      </w:r>
+      <w:r>
+        <w:t xml:space="preserve">: </w:t>
+      </w:r>
+      <w:r>
+        <w:t>in-app sounds, emojis, “typing…” indicators</w:t>
+      </w:r>
+      <w:r>
+        <w:t>,</w:t>
+      </w:r>
+      <w:r>
+        <w:t xml:space="preserve"> and unsending messages.</w:t>
+      </w:r>
+      <w:r>
+        <w:t xml:space="preserve"> </w:t>
+      </w:r>
+      <w:r>
+        <w:t>From this I can see that these features are non-essential so I will not consider these for</w:t>
+      </w:r>
+      <w:r>
+        <w:t xml:space="preserve"> the list of necessary features</w:t>
+      </w:r>
+      <w:r>
+        <w:t xml:space="preserve"> </w:t>
+      </w:r>
+      <w:r>
+        <w:t xml:space="preserve">for </w:t>
+      </w:r>
+      <w:r>
+        <w:t>my solution.</w:t>
+      </w:r>
+    </w:p>
+    <w:p>
+      <w:r>
+        <w:t>T</w:t>
+      </w:r>
+      <w:r>
+        <w:t xml:space="preserve">he </w:t>
+      </w:r>
+      <w:r>
+        <w:t xml:space="preserve">data also </w:t>
+      </w:r>
+      <w:r>
+        <w:t>showed me that</w:t>
+      </w:r>
+      <w:r>
+        <w:t xml:space="preserve"> there </w:t>
+      </w:r>
+      <w:r>
+        <w:t xml:space="preserve">are </w:t>
+      </w:r>
+      <w:r>
+        <w:t xml:space="preserve">four features that </w:t>
+      </w:r>
+      <w:r>
+        <w:t xml:space="preserve">are </w:t>
+      </w:r>
+      <w:r>
+        <w:t xml:space="preserve">generally </w:t>
+      </w:r>
+      <w:r>
+        <w:t>deemed</w:t>
+      </w:r>
+      <w:r>
+        <w:t xml:space="preserve"> core features</w:t>
+      </w:r>
+      <w:r>
+        <w:t xml:space="preserve">: group messages, </w:t>
+      </w:r>
+      <w:r>
+        <w:t>individual messages, encryption</w:t>
+      </w:r>
+      <w:r>
+        <w:t>,</w:t>
+      </w:r>
+      <w:r>
+        <w:t xml:space="preserve"> and </w:t>
+      </w:r>
+      <w:r>
+        <w:t xml:space="preserve">file </w:t>
+      </w:r>
+      <w:r>
+        <w:t>sharing.</w:t>
+      </w:r>
+      <w:r>
+        <w:t xml:space="preserve"> As these are important for the stakeholders, I will consider these for the list of features </w:t>
+      </w:r>
+      <w:r>
+        <w:t xml:space="preserve">that must be </w:t>
+      </w:r>
+      <w:r>
+        <w:t>in the final solution.</w:t>
+      </w:r>
+    </w:p>
+    <w:p/>
+    <w:p/>
+    <w:p>
       <w:pPr>
         <w:pStyle w:val="Heading3"/>
       </w:pPr>
-      <w:bookmarkStart w:id="13" w:name="_Toc66882709"/>
-      <w:r>
-        <w:lastRenderedPageBreak/>
-        <w:t>Results analysis</w:t>
+      <w:bookmarkStart w:id="12" w:name="_Toc66882710"/>
+      <w:r>
+        <w:t>Conclusion</w:t>
+      </w:r>
+      <w:bookmarkEnd w:id="12"/>
+    </w:p>
+    <w:p>
+      <w:pPr>
+        <w:pStyle w:val="Heading2"/>
+      </w:pPr>
+      <w:bookmarkStart w:id="13" w:name="_Toc66882711"/>
+      <w:r>
+        <w:t>Resea</w:t>
+      </w:r>
+      <w:r>
+        <w:t>rch</w:t>
       </w:r>
       <w:bookmarkEnd w:id="13"/>
     </w:p>
@@ -4034,49 +4157,26 @@
       <w:pPr>
         <w:pStyle w:val="Heading3"/>
       </w:pPr>
-      <w:bookmarkStart w:id="14" w:name="_Toc66882710"/>
-      <w:r>
-        <w:t>Conclusion</w:t>
+      <w:bookmarkStart w:id="14" w:name="_Toc66882712"/>
+      <w:r>
+        <w:t xml:space="preserve">Existing </w:t>
+      </w:r>
+      <w:r>
+        <w:t>program</w:t>
+      </w:r>
+      <w:r>
+        <w:t xml:space="preserve"> </w:t>
+      </w:r>
+      <w:r>
+        <w:t>–</w:t>
+      </w:r>
+      <w:r>
+        <w:t xml:space="preserve"> </w:t>
+      </w:r>
+      <w:r>
+        <w:t>Discord</w:t>
       </w:r>
       <w:bookmarkEnd w:id="14"/>
-    </w:p>
-    <w:p>
-      <w:pPr>
-        <w:pStyle w:val="Heading2"/>
-      </w:pPr>
-      <w:bookmarkStart w:id="15" w:name="_Toc66882711"/>
-      <w:r>
-        <w:t>Resea</w:t>
-      </w:r>
-      <w:r>
-        <w:t>rch</w:t>
-      </w:r>
-      <w:bookmarkEnd w:id="15"/>
-    </w:p>
-    <w:p>
-      <w:pPr>
-        <w:pStyle w:val="Heading3"/>
-      </w:pPr>
-      <w:bookmarkStart w:id="16" w:name="_Toc66882712"/>
-      <w:r>
-        <w:t xml:space="preserve">Existing </w:t>
-      </w:r>
-      <w:r>
-        <w:t>program</w:t>
-      </w:r>
-      <w:r>
-        <w:t xml:space="preserve"> </w:t>
-      </w:r>
-      <w:r>
-        <w:t>–</w:t>
-      </w:r>
-      <w:r>
-        <w:t xml:space="preserve"> </w:t>
-      </w:r>
-      <w:r>
-        <w:t>Discord</w:t>
-      </w:r>
-      <w:bookmarkEnd w:id="16"/>
     </w:p>
     <w:p>
       <w:pPr>
@@ -4225,7 +4325,7 @@
                     </pic:cNvPicPr>
                   </pic:nvPicPr>
                   <pic:blipFill>
-                    <a:blip r:embed="rId19" cstate="print">
+                    <a:blip r:embed="rId15" cstate="print">
                       <a:extLst>
                         <a:ext uri="{28A0092B-C50C-407E-A947-70E740481C1C}">
                           <a14:useLocalDpi xmlns:a14="http://schemas.microsoft.com/office/drawing/2010/main" val="0"/>
@@ -4531,6 +4631,7 @@
         </w:numPr>
       </w:pPr>
       <w:r>
+        <w:lastRenderedPageBreak/>
         <w:t>I also think that Discord’s feature of activity statuses</w:t>
       </w:r>
       <w:r>
@@ -4561,7 +4662,6 @@
         <w:t xml:space="preserve"> </w:t>
       </w:r>
       <w:r>
-        <w:lastRenderedPageBreak/>
         <w:t xml:space="preserve">improve the overall experience of the user by </w:t>
       </w:r>
       <w:r>
@@ -4578,7 +4678,7 @@
       <w:pPr>
         <w:pStyle w:val="Heading3"/>
       </w:pPr>
-      <w:bookmarkStart w:id="17" w:name="_Toc66882713"/>
+      <w:bookmarkStart w:id="15" w:name="_Toc66882713"/>
       <w:r>
         <w:t xml:space="preserve">Existing </w:t>
       </w:r>
@@ -4591,7 +4691,7 @@
       <w:r>
         <w:t>Internet Relay Chat (IRC)</w:t>
       </w:r>
-      <w:bookmarkEnd w:id="17"/>
+      <w:bookmarkEnd w:id="15"/>
     </w:p>
     <w:p>
       <w:r>
@@ -4753,7 +4853,7 @@
                     </pic:cNvPicPr>
                   </pic:nvPicPr>
                   <pic:blipFill>
-                    <a:blip r:embed="rId20" cstate="print">
+                    <a:blip r:embed="rId16" cstate="print">
                       <a:extLst>
                         <a:ext uri="{28A0092B-C50C-407E-A947-70E740481C1C}">
                           <a14:useLocalDpi xmlns:a14="http://schemas.microsoft.com/office/drawing/2010/main" val="0"/>
@@ -4806,7 +4906,7 @@
         </w:rPr>
         <w:t xml:space="preserve">Image via </w:t>
       </w:r>
-      <w:hyperlink r:id="rId21" w:history="1">
+      <w:hyperlink r:id="rId17" w:history="1">
         <w:r>
           <w:rPr>
             <w:rStyle w:val="Hyperlink"/>
@@ -4927,6 +5027,7 @@
     </w:p>
     <w:p>
       <w:r>
+        <w:lastRenderedPageBreak/>
         <w:t xml:space="preserve">To </w:t>
       </w:r>
       <w:r>
@@ -4939,11 +5040,7 @@
         <w:t>display name</w:t>
       </w:r>
       <w:r>
-        <w:t xml:space="preserve">. This is </w:t>
-      </w:r>
-      <w:r>
-        <w:lastRenderedPageBreak/>
-        <w:t>because users do not need to register to use IRC, only supply a short identifier in the form of a nickname</w:t>
+        <w:t>. This is because users do not need to register to use IRC, only supply a short identifier in the form of a nickname</w:t>
       </w:r>
       <w:r>
         <w:t xml:space="preserve"> </w:t>
@@ -5263,24 +5360,24 @@
       <w:pPr>
         <w:pStyle w:val="Heading2"/>
       </w:pPr>
-      <w:bookmarkStart w:id="18" w:name="_Toc66882714"/>
+      <w:bookmarkStart w:id="16" w:name="_Toc66882714"/>
       <w:r>
         <w:t>Requirement</w:t>
       </w:r>
       <w:r>
         <w:t>s</w:t>
       </w:r>
-      <w:bookmarkEnd w:id="18"/>
+      <w:bookmarkEnd w:id="16"/>
     </w:p>
     <w:p>
       <w:pPr>
         <w:pStyle w:val="Heading3"/>
       </w:pPr>
-      <w:bookmarkStart w:id="19" w:name="_Toc66882715"/>
+      <w:bookmarkStart w:id="17" w:name="_Toc66882715"/>
       <w:r>
         <w:t>Stakeholder requirements</w:t>
       </w:r>
-      <w:bookmarkEnd w:id="19"/>
+      <w:bookmarkEnd w:id="17"/>
     </w:p>
     <w:p>
       <w:pPr>
@@ -5309,7 +5406,11 @@
     </w:p>
     <w:p>
       <w:r>
-        <w:t>When a client tries to connect to the server, it will use a hardcoded IP address as its target. This means that the IP address of the server must be static and cannot be moved onto another network. For this limitation to be fixed the server would have to be added to a DNS server so that the domain can dynamically point to the server. However, this is beyond the scope of the project.</w:t>
+        <w:t xml:space="preserve">When a client tries to connect to the server, it will use a hardcoded IP address as its target. This means that the IP address of the server must be static and cannot be moved onto another network. </w:t>
+      </w:r>
+      <w:r>
+        <w:lastRenderedPageBreak/>
+        <w:t>For this limitation to be fixed the server would have to be added to a DNS server so that the domain can dynamically point to the server. However, this is beyond the scope of the project.</w:t>
       </w:r>
     </w:p>
     <w:p>
@@ -5323,19 +5424,12 @@
         <w:rPr>
           <w:rStyle w:val="Strong"/>
         </w:rPr>
-        <w:lastRenderedPageBreak/>
         <w:t>Group messaging:</w:t>
       </w:r>
     </w:p>
     <w:p>
       <w:r>
-        <w:t>G</w:t>
-      </w:r>
-      <w:r>
-        <w:t>roup messaging</w:t>
-      </w:r>
-      <w:r>
-        <w:t xml:space="preserve"> – t</w:t>
+        <w:t>Group messaging – t</w:t>
       </w:r>
       <w:r>
         <w:t>he</w:t>
@@ -5353,10 +5447,7 @@
         <w:t xml:space="preserve">the third most important feature </w:t>
       </w:r>
       <w:r>
-        <w:t>from the stakeholders’ survey</w:t>
-      </w:r>
-      <w:r>
-        <w:t xml:space="preserve"> – </w:t>
+        <w:t xml:space="preserve">from the stakeholders’ survey – </w:t>
       </w:r>
       <w:r>
         <w:t>will not be implemented in the solution. This is down to the vast increase in complexity from</w:t>
@@ -5375,11 +5466,11 @@
       <w:pPr>
         <w:pStyle w:val="Heading3"/>
       </w:pPr>
-      <w:bookmarkStart w:id="20" w:name="_Toc66882716"/>
+      <w:bookmarkStart w:id="18" w:name="_Toc66882716"/>
       <w:r>
         <w:t>Software requirements</w:t>
       </w:r>
-      <w:bookmarkEnd w:id="20"/>
+      <w:bookmarkEnd w:id="18"/>
     </w:p>
     <w:p>
       <w:r>
@@ -5728,6 +5819,11 @@
           <w:id w:val="-1734771060"/>
           <w:citation/>
         </w:sdtPr>
+        <w:sdtEndPr>
+          <w:rPr>
+            <w:rStyle w:val="SubtleEmphasis"/>
+          </w:rPr>
+        </w:sdtEndPr>
         <w:sdtContent>
           <w:r>
             <w:rPr>
@@ -5788,9 +5884,29 @@
       <w:pPr>
         <w:pStyle w:val="Heading2"/>
       </w:pPr>
-      <w:bookmarkStart w:id="21" w:name="_Toc66882717"/>
+      <w:bookmarkStart w:id="19" w:name="_Toc66882717"/>
       <w:r>
         <w:t>Success Criteria</w:t>
+      </w:r>
+      <w:bookmarkEnd w:id="19"/>
+    </w:p>
+    <w:p>
+      <w:pPr>
+        <w:pStyle w:val="Heading1"/>
+      </w:pPr>
+      <w:bookmarkStart w:id="20" w:name="_Toc66882718"/>
+      <w:r>
+        <w:t>Design</w:t>
+      </w:r>
+      <w:bookmarkEnd w:id="20"/>
+    </w:p>
+    <w:p>
+      <w:pPr>
+        <w:pStyle w:val="Heading1"/>
+      </w:pPr>
+      <w:bookmarkStart w:id="21" w:name="_Toc66882719"/>
+      <w:r>
+        <w:t>Development</w:t>
       </w:r>
       <w:bookmarkEnd w:id="21"/>
     </w:p>
@@ -5798,38 +5914,18 @@
       <w:pPr>
         <w:pStyle w:val="Heading1"/>
       </w:pPr>
-      <w:bookmarkStart w:id="22" w:name="_Toc66882718"/>
-      <w:r>
-        <w:t>Design</w:t>
+      <w:bookmarkStart w:id="22" w:name="_Toc66882720"/>
+      <w:r>
+        <w:t>Evaluation</w:t>
       </w:r>
       <w:bookmarkEnd w:id="22"/>
     </w:p>
     <w:p>
-      <w:pPr>
-        <w:pStyle w:val="Heading1"/>
-      </w:pPr>
-      <w:bookmarkStart w:id="23" w:name="_Toc66882719"/>
-      <w:r>
-        <w:t>Development</w:t>
-      </w:r>
-      <w:bookmarkEnd w:id="23"/>
+      <w:r>
+        <w:br w:type="page"/>
+      </w:r>
     </w:p>
-    <w:p>
-      <w:pPr>
-        <w:pStyle w:val="Heading1"/>
-      </w:pPr>
-      <w:bookmarkStart w:id="24" w:name="_Toc66882720"/>
-      <w:r>
-        <w:t>Evaluation</w:t>
-      </w:r>
-      <w:bookmarkEnd w:id="24"/>
-    </w:p>
-    <w:p>
-      <w:r>
-        <w:br w:type="page"/>
-      </w:r>
-    </w:p>
-    <w:bookmarkStart w:id="25" w:name="_Toc66882721" w:displacedByCustomXml="next"/>
+    <w:bookmarkStart w:id="23" w:name="_Toc66882721" w:displacedByCustomXml="next"/>
     <w:sdt>
       <w:sdtPr>
         <w:rPr>
@@ -5856,7 +5952,7 @@
           <w:r>
             <w:t>References</w:t>
           </w:r>
-          <w:bookmarkEnd w:id="25"/>
+          <w:bookmarkEnd w:id="23"/>
         </w:p>
         <w:sdt>
           <w:sdtPr>
@@ -6229,8 +6325,8 @@
     </w:sdt>
     <w:p/>
     <w:sectPr>
-      <w:headerReference w:type="default" r:id="rId22"/>
-      <w:footerReference w:type="default" r:id="rId23"/>
+      <w:headerReference w:type="default" r:id="rId18"/>
+      <w:footerReference w:type="default" r:id="rId19"/>
       <w:pgSz w:w="11906" w:h="16838"/>
       <w:pgMar w:top="1440" w:right="1440" w:bottom="1440" w:left="1440" w:header="709" w:footer="709" w:gutter="0"/>
       <w:pgNumType w:start="0"/>
@@ -9011,11 +9107,14 @@
     <w:rsid w:val="00056F19"/>
     <w:rsid w:val="00094731"/>
     <w:rsid w:val="00151643"/>
+    <w:rsid w:val="005A0C80"/>
     <w:rsid w:val="005F6DDF"/>
     <w:rsid w:val="0060385E"/>
     <w:rsid w:val="00A02338"/>
     <w:rsid w:val="00BB7389"/>
+    <w:rsid w:val="00BF540A"/>
     <w:rsid w:val="00C71873"/>
+    <w:rsid w:val="00F860CE"/>
   </w:rsids>
   <m:mathPr>
     <m:mathFont m:val="Cambria Math"/>

</xml_diff>

<commit_message>
Writeup: Decrease font size
</commit_message>
<xml_diff>
--- a/Writeup/writeup.docx
+++ b/Writeup/writeup.docx
@@ -815,6 +815,7 @@
       <w:sdtEndPr>
         <w:rPr>
           <w:noProof/>
+          <w:sz w:val="20"/>
         </w:rPr>
       </w:sdtEndPr>
       <w:sdtContent>
@@ -835,6 +836,7 @@
             </w:tabs>
             <w:rPr>
               <w:noProof/>
+              <w:sz w:val="22"/>
               <w:lang w:eastAsia="en-GB"/>
             </w:rPr>
           </w:pPr>
@@ -847,7 +849,7 @@
           <w:r>
             <w:fldChar w:fldCharType="separate"/>
           </w:r>
-          <w:hyperlink w:anchor="_Toc66882701" w:history="1">
+          <w:hyperlink w:anchor="_Toc68090035" w:history="1">
             <w:r>
               <w:rPr>
                 <w:rStyle w:val="Hyperlink"/>
@@ -858,6 +860,7 @@
             <w:r>
               <w:rPr>
                 <w:noProof/>
+                <w:sz w:val="22"/>
                 <w:lang w:eastAsia="en-GB"/>
               </w:rPr>
               <w:tab/>
@@ -888,7 +891,7 @@
                 <w:noProof/>
                 <w:webHidden/>
               </w:rPr>
-              <w:instrText xml:space="preserve"> PAGEREF _Toc66882701 \h </w:instrText>
+              <w:instrText xml:space="preserve"> PAGEREF _Toc68090035 \h </w:instrText>
             </w:r>
             <w:r>
               <w:rPr>
@@ -928,10 +931,11 @@
             </w:tabs>
             <w:rPr>
               <w:noProof/>
+              <w:sz w:val="22"/>
               <w:lang w:eastAsia="en-GB"/>
             </w:rPr>
           </w:pPr>
-          <w:hyperlink w:anchor="_Toc66882702" w:history="1">
+          <w:hyperlink w:anchor="_Toc68090036" w:history="1">
             <w:r>
               <w:rPr>
                 <w:rStyle w:val="Hyperlink"/>
@@ -942,6 +946,7 @@
             <w:r>
               <w:rPr>
                 <w:noProof/>
+                <w:sz w:val="22"/>
                 <w:lang w:eastAsia="en-GB"/>
               </w:rPr>
               <w:tab/>
@@ -972,7 +977,7 @@
                 <w:noProof/>
                 <w:webHidden/>
               </w:rPr>
-              <w:instrText xml:space="preserve"> PAGEREF _Toc66882702 \h </w:instrText>
+              <w:instrText xml:space="preserve"> PAGEREF _Toc68090036 \h </w:instrText>
             </w:r>
             <w:r>
               <w:rPr>
@@ -1007,15 +1012,16 @@
           <w:pPr>
             <w:pStyle w:val="TOC3"/>
             <w:tabs>
-              <w:tab w:val="left" w:pos="1320"/>
+              <w:tab w:val="left" w:pos="1100"/>
               <w:tab w:val="right" w:leader="dot" w:pos="9016"/>
             </w:tabs>
             <w:rPr>
               <w:noProof/>
+              <w:sz w:val="22"/>
               <w:lang w:eastAsia="en-GB"/>
             </w:rPr>
           </w:pPr>
-          <w:hyperlink w:anchor="_Toc66882703" w:history="1">
+          <w:hyperlink w:anchor="_Toc68090037" w:history="1">
             <w:r>
               <w:rPr>
                 <w:rStyle w:val="Hyperlink"/>
@@ -1026,6 +1032,7 @@
             <w:r>
               <w:rPr>
                 <w:noProof/>
+                <w:sz w:val="22"/>
                 <w:lang w:eastAsia="en-GB"/>
               </w:rPr>
               <w:tab/>
@@ -1056,7 +1063,7 @@
                 <w:noProof/>
                 <w:webHidden/>
               </w:rPr>
-              <w:instrText xml:space="preserve"> PAGEREF _Toc66882703 \h </w:instrText>
+              <w:instrText xml:space="preserve"> PAGEREF _Toc68090037 \h </w:instrText>
             </w:r>
             <w:r>
               <w:rPr>
@@ -1091,15 +1098,16 @@
           <w:pPr>
             <w:pStyle w:val="TOC3"/>
             <w:tabs>
-              <w:tab w:val="left" w:pos="1320"/>
+              <w:tab w:val="left" w:pos="1100"/>
               <w:tab w:val="right" w:leader="dot" w:pos="9016"/>
             </w:tabs>
             <w:rPr>
               <w:noProof/>
+              <w:sz w:val="22"/>
               <w:lang w:eastAsia="en-GB"/>
             </w:rPr>
           </w:pPr>
-          <w:hyperlink w:anchor="_Toc66882704" w:history="1">
+          <w:hyperlink w:anchor="_Toc68090038" w:history="1">
             <w:r>
               <w:rPr>
                 <w:rStyle w:val="Hyperlink"/>
@@ -1110,6 +1118,7 @@
             <w:r>
               <w:rPr>
                 <w:noProof/>
+                <w:sz w:val="22"/>
                 <w:lang w:eastAsia="en-GB"/>
               </w:rPr>
               <w:tab/>
@@ -1140,7 +1149,7 @@
                 <w:noProof/>
                 <w:webHidden/>
               </w:rPr>
-              <w:instrText xml:space="preserve"> PAGEREF _Toc66882704 \h </w:instrText>
+              <w:instrText xml:space="preserve"> PAGEREF _Toc68090038 \h </w:instrText>
             </w:r>
             <w:r>
               <w:rPr>
@@ -1175,15 +1184,16 @@
           <w:pPr>
             <w:pStyle w:val="TOC3"/>
             <w:tabs>
-              <w:tab w:val="left" w:pos="1320"/>
+              <w:tab w:val="left" w:pos="1100"/>
               <w:tab w:val="right" w:leader="dot" w:pos="9016"/>
             </w:tabs>
             <w:rPr>
               <w:noProof/>
+              <w:sz w:val="22"/>
               <w:lang w:eastAsia="en-GB"/>
             </w:rPr>
           </w:pPr>
-          <w:hyperlink w:anchor="_Toc66882705" w:history="1">
+          <w:hyperlink w:anchor="_Toc68090039" w:history="1">
             <w:r>
               <w:rPr>
                 <w:rStyle w:val="Hyperlink"/>
@@ -1194,6 +1204,7 @@
             <w:r>
               <w:rPr>
                 <w:noProof/>
+                <w:sz w:val="22"/>
                 <w:lang w:eastAsia="en-GB"/>
               </w:rPr>
               <w:tab/>
@@ -1224,7 +1235,7 @@
                 <w:noProof/>
                 <w:webHidden/>
               </w:rPr>
-              <w:instrText xml:space="preserve"> PAGEREF _Toc66882705 \h </w:instrText>
+              <w:instrText xml:space="preserve"> PAGEREF _Toc68090039 \h </w:instrText>
             </w:r>
             <w:r>
               <w:rPr>
@@ -1264,10 +1275,11 @@
             </w:tabs>
             <w:rPr>
               <w:noProof/>
+              <w:sz w:val="22"/>
               <w:lang w:eastAsia="en-GB"/>
             </w:rPr>
           </w:pPr>
-          <w:hyperlink w:anchor="_Toc66882706" w:history="1">
+          <w:hyperlink w:anchor="_Toc68090040" w:history="1">
             <w:r>
               <w:rPr>
                 <w:rStyle w:val="Hyperlink"/>
@@ -1278,6 +1290,7 @@
             <w:r>
               <w:rPr>
                 <w:noProof/>
+                <w:sz w:val="22"/>
                 <w:lang w:eastAsia="en-GB"/>
               </w:rPr>
               <w:tab/>
@@ -1308,7 +1321,7 @@
                 <w:noProof/>
                 <w:webHidden/>
               </w:rPr>
-              <w:instrText xml:space="preserve"> PAGEREF _Toc66882706 \h </w:instrText>
+              <w:instrText xml:space="preserve"> PAGEREF _Toc68090040 \h </w:instrText>
             </w:r>
             <w:r>
               <w:rPr>
@@ -1343,15 +1356,16 @@
           <w:pPr>
             <w:pStyle w:val="TOC3"/>
             <w:tabs>
-              <w:tab w:val="left" w:pos="1320"/>
+              <w:tab w:val="left" w:pos="1100"/>
               <w:tab w:val="right" w:leader="dot" w:pos="9016"/>
             </w:tabs>
             <w:rPr>
               <w:noProof/>
+              <w:sz w:val="22"/>
               <w:lang w:eastAsia="en-GB"/>
             </w:rPr>
           </w:pPr>
-          <w:hyperlink w:anchor="_Toc66882707" w:history="1">
+          <w:hyperlink w:anchor="_Toc68090041" w:history="1">
             <w:r>
               <w:rPr>
                 <w:rStyle w:val="Hyperlink"/>
@@ -1362,6 +1376,7 @@
             <w:r>
               <w:rPr>
                 <w:noProof/>
+                <w:sz w:val="22"/>
                 <w:lang w:eastAsia="en-GB"/>
               </w:rPr>
               <w:tab/>
@@ -1392,7 +1407,7 @@
                 <w:noProof/>
                 <w:webHidden/>
               </w:rPr>
-              <w:instrText xml:space="preserve"> PAGEREF _Toc66882707 \h </w:instrText>
+              <w:instrText xml:space="preserve"> PAGEREF _Toc68090041 \h </w:instrText>
             </w:r>
             <w:r>
               <w:rPr>
@@ -1427,15 +1442,16 @@
           <w:pPr>
             <w:pStyle w:val="TOC3"/>
             <w:tabs>
-              <w:tab w:val="left" w:pos="1320"/>
+              <w:tab w:val="left" w:pos="1100"/>
               <w:tab w:val="right" w:leader="dot" w:pos="9016"/>
             </w:tabs>
             <w:rPr>
               <w:noProof/>
+              <w:sz w:val="22"/>
               <w:lang w:eastAsia="en-GB"/>
             </w:rPr>
           </w:pPr>
-          <w:hyperlink w:anchor="_Toc66882708" w:history="1">
+          <w:hyperlink w:anchor="_Toc68090042" w:history="1">
             <w:r>
               <w:rPr>
                 <w:rStyle w:val="Hyperlink"/>
@@ -1446,6 +1462,7 @@
             <w:r>
               <w:rPr>
                 <w:noProof/>
+                <w:sz w:val="22"/>
                 <w:lang w:eastAsia="en-GB"/>
               </w:rPr>
               <w:tab/>
@@ -1476,7 +1493,7 @@
                 <w:noProof/>
                 <w:webHidden/>
               </w:rPr>
-              <w:instrText xml:space="preserve"> PAGEREF _Toc66882708 \h </w:instrText>
+              <w:instrText xml:space="preserve"> PAGEREF _Toc68090042 \h </w:instrText>
             </w:r>
             <w:r>
               <w:rPr>
@@ -1496,7 +1513,7 @@
                 <w:noProof/>
                 <w:webHidden/>
               </w:rPr>
-              <w:t>4</w:t>
+              <w:t>3</w:t>
             </w:r>
             <w:r>
               <w:rPr>
@@ -1511,15 +1528,16 @@
           <w:pPr>
             <w:pStyle w:val="TOC3"/>
             <w:tabs>
-              <w:tab w:val="left" w:pos="1320"/>
+              <w:tab w:val="left" w:pos="1100"/>
               <w:tab w:val="right" w:leader="dot" w:pos="9016"/>
             </w:tabs>
             <w:rPr>
               <w:noProof/>
+              <w:sz w:val="22"/>
               <w:lang w:eastAsia="en-GB"/>
             </w:rPr>
           </w:pPr>
-          <w:hyperlink w:anchor="_Toc66882709" w:history="1">
+          <w:hyperlink w:anchor="_Toc68090043" w:history="1">
             <w:r>
               <w:rPr>
                 <w:rStyle w:val="Hyperlink"/>
@@ -1530,6 +1548,7 @@
             <w:r>
               <w:rPr>
                 <w:noProof/>
+                <w:sz w:val="22"/>
                 <w:lang w:eastAsia="en-GB"/>
               </w:rPr>
               <w:tab/>
@@ -1560,7 +1579,7 @@
                 <w:noProof/>
                 <w:webHidden/>
               </w:rPr>
-              <w:instrText xml:space="preserve"> PAGEREF _Toc66882709 \h </w:instrText>
+              <w:instrText xml:space="preserve"> PAGEREF _Toc68090043 \h </w:instrText>
             </w:r>
             <w:r>
               <w:rPr>
@@ -1580,7 +1599,7 @@
                 <w:noProof/>
                 <w:webHidden/>
               </w:rPr>
-              <w:t>5</w:t>
+              <w:t>4</w:t>
             </w:r>
             <w:r>
               <w:rPr>
@@ -1595,15 +1614,16 @@
           <w:pPr>
             <w:pStyle w:val="TOC3"/>
             <w:tabs>
-              <w:tab w:val="left" w:pos="1320"/>
+              <w:tab w:val="left" w:pos="1100"/>
               <w:tab w:val="right" w:leader="dot" w:pos="9016"/>
             </w:tabs>
             <w:rPr>
               <w:noProof/>
+              <w:sz w:val="22"/>
               <w:lang w:eastAsia="en-GB"/>
             </w:rPr>
           </w:pPr>
-          <w:hyperlink w:anchor="_Toc66882710" w:history="1">
+          <w:hyperlink w:anchor="_Toc68090044" w:history="1">
             <w:r>
               <w:rPr>
                 <w:rStyle w:val="Hyperlink"/>
@@ -1614,6 +1634,7 @@
             <w:r>
               <w:rPr>
                 <w:noProof/>
+                <w:sz w:val="22"/>
                 <w:lang w:eastAsia="en-GB"/>
               </w:rPr>
               <w:tab/>
@@ -1644,7 +1665,7 @@
                 <w:noProof/>
                 <w:webHidden/>
               </w:rPr>
-              <w:instrText xml:space="preserve"> PAGEREF _Toc66882710 \h </w:instrText>
+              <w:instrText xml:space="preserve"> PAGEREF _Toc68090044 \h </w:instrText>
             </w:r>
             <w:r>
               <w:rPr>
@@ -1664,7 +1685,7 @@
                 <w:noProof/>
                 <w:webHidden/>
               </w:rPr>
-              <w:t>5</w:t>
+              <w:t>6</w:t>
             </w:r>
             <w:r>
               <w:rPr>
@@ -1684,10 +1705,11 @@
             </w:tabs>
             <w:rPr>
               <w:noProof/>
+              <w:sz w:val="22"/>
               <w:lang w:eastAsia="en-GB"/>
             </w:rPr>
           </w:pPr>
-          <w:hyperlink w:anchor="_Toc66882711" w:history="1">
+          <w:hyperlink w:anchor="_Toc68090045" w:history="1">
             <w:r>
               <w:rPr>
                 <w:rStyle w:val="Hyperlink"/>
@@ -1698,6 +1720,7 @@
             <w:r>
               <w:rPr>
                 <w:noProof/>
+                <w:sz w:val="22"/>
                 <w:lang w:eastAsia="en-GB"/>
               </w:rPr>
               <w:tab/>
@@ -1728,7 +1751,7 @@
                 <w:noProof/>
                 <w:webHidden/>
               </w:rPr>
-              <w:instrText xml:space="preserve"> PAGEREF _Toc66882711 \h </w:instrText>
+              <w:instrText xml:space="preserve"> PAGEREF _Toc68090045 \h </w:instrText>
             </w:r>
             <w:r>
               <w:rPr>
@@ -1748,7 +1771,7 @@
                 <w:noProof/>
                 <w:webHidden/>
               </w:rPr>
-              <w:t>5</w:t>
+              <w:t>6</w:t>
             </w:r>
             <w:r>
               <w:rPr>
@@ -1763,15 +1786,16 @@
           <w:pPr>
             <w:pStyle w:val="TOC3"/>
             <w:tabs>
-              <w:tab w:val="left" w:pos="1320"/>
+              <w:tab w:val="left" w:pos="1100"/>
               <w:tab w:val="right" w:leader="dot" w:pos="9016"/>
             </w:tabs>
             <w:rPr>
               <w:noProof/>
+              <w:sz w:val="22"/>
               <w:lang w:eastAsia="en-GB"/>
             </w:rPr>
           </w:pPr>
-          <w:hyperlink w:anchor="_Toc66882712" w:history="1">
+          <w:hyperlink w:anchor="_Toc68090046" w:history="1">
             <w:r>
               <w:rPr>
                 <w:rStyle w:val="Hyperlink"/>
@@ -1782,6 +1806,7 @@
             <w:r>
               <w:rPr>
                 <w:noProof/>
+                <w:sz w:val="22"/>
                 <w:lang w:eastAsia="en-GB"/>
               </w:rPr>
               <w:tab/>
@@ -1812,7 +1837,7 @@
                 <w:noProof/>
                 <w:webHidden/>
               </w:rPr>
-              <w:instrText xml:space="preserve"> PAGEREF _Toc66882712 \h </w:instrText>
+              <w:instrText xml:space="preserve"> PAGEREF _Toc68090046 \h </w:instrText>
             </w:r>
             <w:r>
               <w:rPr>
@@ -1832,7 +1857,7 @@
                 <w:noProof/>
                 <w:webHidden/>
               </w:rPr>
-              <w:t>5</w:t>
+              <w:t>6</w:t>
             </w:r>
             <w:r>
               <w:rPr>
@@ -1847,15 +1872,16 @@
           <w:pPr>
             <w:pStyle w:val="TOC3"/>
             <w:tabs>
-              <w:tab w:val="left" w:pos="1320"/>
+              <w:tab w:val="left" w:pos="1100"/>
               <w:tab w:val="right" w:leader="dot" w:pos="9016"/>
             </w:tabs>
             <w:rPr>
               <w:noProof/>
+              <w:sz w:val="22"/>
               <w:lang w:eastAsia="en-GB"/>
             </w:rPr>
           </w:pPr>
-          <w:hyperlink w:anchor="_Toc66882713" w:history="1">
+          <w:hyperlink w:anchor="_Toc68090047" w:history="1">
             <w:r>
               <w:rPr>
                 <w:rStyle w:val="Hyperlink"/>
@@ -1866,6 +1892,7 @@
             <w:r>
               <w:rPr>
                 <w:noProof/>
+                <w:sz w:val="22"/>
                 <w:lang w:eastAsia="en-GB"/>
               </w:rPr>
               <w:tab/>
@@ -1896,7 +1923,7 @@
                 <w:noProof/>
                 <w:webHidden/>
               </w:rPr>
-              <w:instrText xml:space="preserve"> PAGEREF _Toc66882713 \h </w:instrText>
+              <w:instrText xml:space="preserve"> PAGEREF _Toc68090047 \h </w:instrText>
             </w:r>
             <w:r>
               <w:rPr>
@@ -1916,7 +1943,7 @@
                 <w:noProof/>
                 <w:webHidden/>
               </w:rPr>
-              <w:t>6</w:t>
+              <w:t>7</w:t>
             </w:r>
             <w:r>
               <w:rPr>
@@ -1936,10 +1963,11 @@
             </w:tabs>
             <w:rPr>
               <w:noProof/>
+              <w:sz w:val="22"/>
               <w:lang w:eastAsia="en-GB"/>
             </w:rPr>
           </w:pPr>
-          <w:hyperlink w:anchor="_Toc66882714" w:history="1">
+          <w:hyperlink w:anchor="_Toc68090048" w:history="1">
             <w:r>
               <w:rPr>
                 <w:rStyle w:val="Hyperlink"/>
@@ -1950,6 +1978,7 @@
             <w:r>
               <w:rPr>
                 <w:noProof/>
+                <w:sz w:val="22"/>
                 <w:lang w:eastAsia="en-GB"/>
               </w:rPr>
               <w:tab/>
@@ -1980,7 +2009,7 @@
                 <w:noProof/>
                 <w:webHidden/>
               </w:rPr>
-              <w:instrText xml:space="preserve"> PAGEREF _Toc66882714 \h </w:instrText>
+              <w:instrText xml:space="preserve"> PAGEREF _Toc68090048 \h </w:instrText>
             </w:r>
             <w:r>
               <w:rPr>
@@ -2000,7 +2029,7 @@
                 <w:noProof/>
                 <w:webHidden/>
               </w:rPr>
-              <w:t>7</w:t>
+              <w:t>9</w:t>
             </w:r>
             <w:r>
               <w:rPr>
@@ -2015,15 +2044,16 @@
           <w:pPr>
             <w:pStyle w:val="TOC3"/>
             <w:tabs>
-              <w:tab w:val="left" w:pos="1320"/>
+              <w:tab w:val="left" w:pos="1100"/>
               <w:tab w:val="right" w:leader="dot" w:pos="9016"/>
             </w:tabs>
             <w:rPr>
               <w:noProof/>
+              <w:sz w:val="22"/>
               <w:lang w:eastAsia="en-GB"/>
             </w:rPr>
           </w:pPr>
-          <w:hyperlink w:anchor="_Toc66882715" w:history="1">
+          <w:hyperlink w:anchor="_Toc68090049" w:history="1">
             <w:r>
               <w:rPr>
                 <w:rStyle w:val="Hyperlink"/>
@@ -2034,6 +2064,7 @@
             <w:r>
               <w:rPr>
                 <w:noProof/>
+                <w:sz w:val="22"/>
                 <w:lang w:eastAsia="en-GB"/>
               </w:rPr>
               <w:tab/>
@@ -2064,7 +2095,7 @@
                 <w:noProof/>
                 <w:webHidden/>
               </w:rPr>
-              <w:instrText xml:space="preserve"> PAGEREF _Toc66882715 \h </w:instrText>
+              <w:instrText xml:space="preserve"> PAGEREF _Toc68090049 \h </w:instrText>
             </w:r>
             <w:r>
               <w:rPr>
@@ -2084,7 +2115,7 @@
                 <w:noProof/>
                 <w:webHidden/>
               </w:rPr>
-              <w:t>7</w:t>
+              <w:t>9</w:t>
             </w:r>
             <w:r>
               <w:rPr>
@@ -2099,15 +2130,16 @@
           <w:pPr>
             <w:pStyle w:val="TOC3"/>
             <w:tabs>
-              <w:tab w:val="left" w:pos="1320"/>
+              <w:tab w:val="left" w:pos="1100"/>
               <w:tab w:val="right" w:leader="dot" w:pos="9016"/>
             </w:tabs>
             <w:rPr>
               <w:noProof/>
+              <w:sz w:val="22"/>
               <w:lang w:eastAsia="en-GB"/>
             </w:rPr>
           </w:pPr>
-          <w:hyperlink w:anchor="_Toc66882716" w:history="1">
+          <w:hyperlink w:anchor="_Toc68090050" w:history="1">
             <w:r>
               <w:rPr>
                 <w:rStyle w:val="Hyperlink"/>
@@ -2118,6 +2150,7 @@
             <w:r>
               <w:rPr>
                 <w:noProof/>
+                <w:sz w:val="22"/>
                 <w:lang w:eastAsia="en-GB"/>
               </w:rPr>
               <w:tab/>
@@ -2127,6 +2160,92 @@
                 <w:rStyle w:val="Hyperlink"/>
                 <w:noProof/>
               </w:rPr>
+              <w:t>Limitations</w:t>
+            </w:r>
+            <w:r>
+              <w:rPr>
+                <w:noProof/>
+                <w:webHidden/>
+              </w:rPr>
+              <w:tab/>
+            </w:r>
+            <w:r>
+              <w:rPr>
+                <w:noProof/>
+                <w:webHidden/>
+              </w:rPr>
+              <w:fldChar w:fldCharType="begin"/>
+            </w:r>
+            <w:r>
+              <w:rPr>
+                <w:noProof/>
+                <w:webHidden/>
+              </w:rPr>
+              <w:instrText xml:space="preserve"> PAGEREF _Toc68090050 \h </w:instrText>
+            </w:r>
+            <w:r>
+              <w:rPr>
+                <w:noProof/>
+                <w:webHidden/>
+              </w:rPr>
+            </w:r>
+            <w:r>
+              <w:rPr>
+                <w:noProof/>
+                <w:webHidden/>
+              </w:rPr>
+              <w:fldChar w:fldCharType="separate"/>
+            </w:r>
+            <w:r>
+              <w:rPr>
+                <w:noProof/>
+                <w:webHidden/>
+              </w:rPr>
+              <w:t>9</w:t>
+            </w:r>
+            <w:r>
+              <w:rPr>
+                <w:noProof/>
+                <w:webHidden/>
+              </w:rPr>
+              <w:fldChar w:fldCharType="end"/>
+            </w:r>
+          </w:hyperlink>
+        </w:p>
+        <w:p>
+          <w:pPr>
+            <w:pStyle w:val="TOC3"/>
+            <w:tabs>
+              <w:tab w:val="left" w:pos="1100"/>
+              <w:tab w:val="right" w:leader="dot" w:pos="9016"/>
+            </w:tabs>
+            <w:rPr>
+              <w:noProof/>
+              <w:sz w:val="22"/>
+              <w:lang w:eastAsia="en-GB"/>
+            </w:rPr>
+          </w:pPr>
+          <w:hyperlink w:anchor="_Toc68090051" w:history="1">
+            <w:r>
+              <w:rPr>
+                <w:rStyle w:val="Hyperlink"/>
+                <w:noProof/>
+              </w:rPr>
+              <w:t>1.4.3</w:t>
+            </w:r>
+            <w:r>
+              <w:rPr>
+                <w:noProof/>
+                <w:sz w:val="22"/>
+                <w:lang w:eastAsia="en-GB"/>
+              </w:rPr>
+              <w:tab/>
+            </w:r>
+            <w:r>
+              <w:rPr>
+                <w:rStyle w:val="Hyperlink"/>
+                <w:noProof/>
+              </w:rPr>
               <w:t>Software requirements</w:t>
             </w:r>
             <w:r>
@@ -2148,7 +2267,7 @@
                 <w:noProof/>
                 <w:webHidden/>
               </w:rPr>
-              <w:instrText xml:space="preserve"> PAGEREF _Toc66882716 \h </w:instrText>
+              <w:instrText xml:space="preserve"> PAGEREF _Toc68090051 \h </w:instrText>
             </w:r>
             <w:r>
               <w:rPr>
@@ -2168,7 +2287,7 @@
                 <w:noProof/>
                 <w:webHidden/>
               </w:rPr>
-              <w:t>7</w:t>
+              <w:t>9</w:t>
             </w:r>
             <w:r>
               <w:rPr>
@@ -2188,10 +2307,11 @@
             </w:tabs>
             <w:rPr>
               <w:noProof/>
+              <w:sz w:val="22"/>
               <w:lang w:eastAsia="en-GB"/>
             </w:rPr>
           </w:pPr>
-          <w:hyperlink w:anchor="_Toc66882717" w:history="1">
+          <w:hyperlink w:anchor="_Toc68090052" w:history="1">
             <w:r>
               <w:rPr>
                 <w:rStyle w:val="Hyperlink"/>
@@ -2202,6 +2322,7 @@
             <w:r>
               <w:rPr>
                 <w:noProof/>
+                <w:sz w:val="22"/>
                 <w:lang w:eastAsia="en-GB"/>
               </w:rPr>
               <w:tab/>
@@ -2232,7 +2353,7 @@
                 <w:noProof/>
                 <w:webHidden/>
               </w:rPr>
-              <w:instrText xml:space="preserve"> PAGEREF _Toc66882717 \h </w:instrText>
+              <w:instrText xml:space="preserve"> PAGEREF _Toc68090052 \h </w:instrText>
             </w:r>
             <w:r>
               <w:rPr>
@@ -2252,7 +2373,7 @@
                 <w:noProof/>
                 <w:webHidden/>
               </w:rPr>
-              <w:t>8</w:t>
+              <w:t>10</w:t>
             </w:r>
             <w:r>
               <w:rPr>
@@ -2272,10 +2393,11 @@
             </w:tabs>
             <w:rPr>
               <w:noProof/>
+              <w:sz w:val="22"/>
               <w:lang w:eastAsia="en-GB"/>
             </w:rPr>
           </w:pPr>
-          <w:hyperlink w:anchor="_Toc66882718" w:history="1">
+          <w:hyperlink w:anchor="_Toc68090053" w:history="1">
             <w:r>
               <w:rPr>
                 <w:rStyle w:val="Hyperlink"/>
@@ -2286,6 +2408,7 @@
             <w:r>
               <w:rPr>
                 <w:noProof/>
+                <w:sz w:val="22"/>
                 <w:lang w:eastAsia="en-GB"/>
               </w:rPr>
               <w:tab/>
@@ -2316,7 +2439,7 @@
                 <w:noProof/>
                 <w:webHidden/>
               </w:rPr>
-              <w:instrText xml:space="preserve"> PAGEREF _Toc66882718 \h </w:instrText>
+              <w:instrText xml:space="preserve"> PAGEREF _Toc68090053 \h </w:instrText>
             </w:r>
             <w:r>
               <w:rPr>
@@ -2336,7 +2459,7 @@
                 <w:noProof/>
                 <w:webHidden/>
               </w:rPr>
-              <w:t>8</w:t>
+              <w:t>11</w:t>
             </w:r>
             <w:r>
               <w:rPr>
@@ -2356,10 +2479,11 @@
             </w:tabs>
             <w:rPr>
               <w:noProof/>
+              <w:sz w:val="22"/>
               <w:lang w:eastAsia="en-GB"/>
             </w:rPr>
           </w:pPr>
-          <w:hyperlink w:anchor="_Toc66882719" w:history="1">
+          <w:hyperlink w:anchor="_Toc68090054" w:history="1">
             <w:r>
               <w:rPr>
                 <w:rStyle w:val="Hyperlink"/>
@@ -2370,6 +2494,7 @@
             <w:r>
               <w:rPr>
                 <w:noProof/>
+                <w:sz w:val="22"/>
                 <w:lang w:eastAsia="en-GB"/>
               </w:rPr>
               <w:tab/>
@@ -2400,7 +2525,7 @@
                 <w:noProof/>
                 <w:webHidden/>
               </w:rPr>
-              <w:instrText xml:space="preserve"> PAGEREF _Toc66882719 \h </w:instrText>
+              <w:instrText xml:space="preserve"> PAGEREF _Toc68090054 \h </w:instrText>
             </w:r>
             <w:r>
               <w:rPr>
@@ -2420,7 +2545,7 @@
                 <w:noProof/>
                 <w:webHidden/>
               </w:rPr>
-              <w:t>8</w:t>
+              <w:t>11</w:t>
             </w:r>
             <w:r>
               <w:rPr>
@@ -2440,10 +2565,11 @@
             </w:tabs>
             <w:rPr>
               <w:noProof/>
+              <w:sz w:val="22"/>
               <w:lang w:eastAsia="en-GB"/>
             </w:rPr>
           </w:pPr>
-          <w:hyperlink w:anchor="_Toc66882720" w:history="1">
+          <w:hyperlink w:anchor="_Toc68090055" w:history="1">
             <w:r>
               <w:rPr>
                 <w:rStyle w:val="Hyperlink"/>
@@ -2454,6 +2580,7 @@
             <w:r>
               <w:rPr>
                 <w:noProof/>
+                <w:sz w:val="22"/>
                 <w:lang w:eastAsia="en-GB"/>
               </w:rPr>
               <w:tab/>
@@ -2484,7 +2611,7 @@
                 <w:noProof/>
                 <w:webHidden/>
               </w:rPr>
-              <w:instrText xml:space="preserve"> PAGEREF _Toc66882720 \h </w:instrText>
+              <w:instrText xml:space="preserve"> PAGEREF _Toc68090055 \h </w:instrText>
             </w:r>
             <w:r>
               <w:rPr>
@@ -2504,7 +2631,7 @@
                 <w:noProof/>
                 <w:webHidden/>
               </w:rPr>
-              <w:t>8</w:t>
+              <w:t>11</w:t>
             </w:r>
             <w:r>
               <w:rPr>
@@ -2524,10 +2651,11 @@
             </w:tabs>
             <w:rPr>
               <w:noProof/>
+              <w:sz w:val="22"/>
               <w:lang w:eastAsia="en-GB"/>
             </w:rPr>
           </w:pPr>
-          <w:hyperlink w:anchor="_Toc66882721" w:history="1">
+          <w:hyperlink w:anchor="_Toc68090056" w:history="1">
             <w:r>
               <w:rPr>
                 <w:rStyle w:val="Hyperlink"/>
@@ -2538,6 +2666,7 @@
             <w:r>
               <w:rPr>
                 <w:noProof/>
+                <w:sz w:val="22"/>
                 <w:lang w:eastAsia="en-GB"/>
               </w:rPr>
               <w:tab/>
@@ -2568,7 +2697,7 @@
                 <w:noProof/>
                 <w:webHidden/>
               </w:rPr>
-              <w:instrText xml:space="preserve"> PAGEREF _Toc66882721 \h </w:instrText>
+              <w:instrText xml:space="preserve"> PAGEREF _Toc68090056 \h </w:instrText>
             </w:r>
             <w:r>
               <w:rPr>
@@ -2588,7 +2717,7 @@
                 <w:noProof/>
                 <w:webHidden/>
               </w:rPr>
-              <w:t>9</w:t>
+              <w:t>12</w:t>
             </w:r>
             <w:r>
               <w:rPr>
@@ -2615,7 +2744,7 @@
       <w:pPr>
         <w:pStyle w:val="Heading1"/>
       </w:pPr>
-      <w:bookmarkStart w:id="2" w:name="_Toc66882701"/>
+      <w:bookmarkStart w:id="2" w:name="_Toc68090035"/>
       <w:r>
         <w:lastRenderedPageBreak/>
         <w:t>Analysis</w:t>
@@ -2626,7 +2755,7 @@
       <w:pPr>
         <w:pStyle w:val="Heading2"/>
       </w:pPr>
-      <w:bookmarkStart w:id="3" w:name="_Toc66882702"/>
+      <w:bookmarkStart w:id="3" w:name="_Toc68090036"/>
       <w:r>
         <w:t>Problem Identification</w:t>
       </w:r>
@@ -2636,7 +2765,7 @@
       <w:pPr>
         <w:pStyle w:val="Heading3"/>
       </w:pPr>
-      <w:bookmarkStart w:id="4" w:name="_Toc66882703"/>
+      <w:bookmarkStart w:id="4" w:name="_Toc68090037"/>
       <w:r>
         <w:t>Problem outline</w:t>
       </w:r>
@@ -2872,7 +3001,7 @@
       <w:pPr>
         <w:pStyle w:val="Heading3"/>
       </w:pPr>
-      <w:bookmarkStart w:id="5" w:name="_Toc66882704"/>
+      <w:bookmarkStart w:id="5" w:name="_Toc68090038"/>
       <w:r>
         <w:t>How can the problem be solved by computational methods?</w:t>
       </w:r>
@@ -2917,7 +3046,7 @@
       <w:pPr>
         <w:pStyle w:val="Heading3"/>
       </w:pPr>
-      <w:bookmarkStart w:id="6" w:name="_Toc66882705"/>
+      <w:bookmarkStart w:id="6" w:name="_Toc68090039"/>
       <w:r>
         <w:t>Computational methods that the solution lends itself to</w:t>
       </w:r>
@@ -3429,7 +3558,7 @@
       <w:pPr>
         <w:pStyle w:val="Heading2"/>
       </w:pPr>
-      <w:bookmarkStart w:id="7" w:name="_Toc66882706"/>
+      <w:bookmarkStart w:id="7" w:name="_Toc68090040"/>
       <w:r>
         <w:t>Stakeholder</w:t>
       </w:r>
@@ -3442,7 +3571,7 @@
       <w:pPr>
         <w:pStyle w:val="Heading3"/>
       </w:pPr>
-      <w:bookmarkStart w:id="8" w:name="_Toc66882707"/>
+      <w:bookmarkStart w:id="8" w:name="_Toc68090041"/>
       <w:bookmarkStart w:id="9" w:name="_Hlk65679870"/>
       <w:r>
         <w:t>Identification</w:t>
@@ -3464,9 +3593,8 @@
       <w:pPr>
         <w:pStyle w:val="Heading3"/>
       </w:pPr>
-      <w:bookmarkStart w:id="10" w:name="_Toc66882708"/>
-      <w:r>
-        <w:lastRenderedPageBreak/>
+      <w:bookmarkStart w:id="10" w:name="_Toc68090042"/>
+      <w:r>
         <w:t xml:space="preserve">Questions and </w:t>
       </w:r>
       <w:r>
@@ -3534,6 +3662,7 @@
     </w:p>
     <w:p>
       <w:r>
+        <w:lastRenderedPageBreak/>
         <w:t>Firstly, I want t</w:t>
       </w:r>
       <w:r>
@@ -3606,7 +3735,7 @@
       <w:pPr>
         <w:pStyle w:val="Heading3"/>
       </w:pPr>
-      <w:bookmarkStart w:id="11" w:name="_Toc66882709"/>
+      <w:bookmarkStart w:id="11" w:name="_Toc68090043"/>
       <w:r>
         <w:t>Results analysis</w:t>
       </w:r>
@@ -3827,6 +3956,7 @@
         <w:rPr>
           <w:noProof/>
         </w:rPr>
+        <w:lastRenderedPageBreak/>
         <w:drawing>
           <wp:inline distT="0" distB="0" distL="0" distR="0" wp14:anchorId="74A85B47" wp14:editId="0E89E7A4">
             <wp:extent cx="4584700" cy="2755900"/>
@@ -3899,7 +4029,6 @@
           <w:rStyle w:val="Strong"/>
           <w:noProof/>
         </w:rPr>
-        <w:lastRenderedPageBreak/>
         <w:drawing>
           <wp:inline distT="0" distB="0" distL="0" distR="0" wp14:anchorId="18BC342B" wp14:editId="17CE27AC">
             <wp:extent cx="4584700" cy="2755900"/>
@@ -3979,6 +4108,7 @@
         <w:rPr>
           <w:noProof/>
         </w:rPr>
+        <w:lastRenderedPageBreak/>
         <w:drawing>
           <wp:inline distT="0" distB="0" distL="0" distR="0" wp14:anchorId="2A910B1B" wp14:editId="1963D225">
             <wp:extent cx="5301824" cy="4277996"/>
@@ -4128,13 +4258,11 @@
         <w:t>in the final solution.</w:t>
       </w:r>
     </w:p>
-    <w:p/>
-    <w:p/>
     <w:p>
       <w:pPr>
         <w:pStyle w:val="Heading3"/>
       </w:pPr>
-      <w:bookmarkStart w:id="12" w:name="_Toc66882710"/>
+      <w:bookmarkStart w:id="12" w:name="_Toc68090044"/>
       <w:r>
         <w:t>Conclusion</w:t>
       </w:r>
@@ -4144,7 +4272,7 @@
       <w:pPr>
         <w:pStyle w:val="Heading2"/>
       </w:pPr>
-      <w:bookmarkStart w:id="13" w:name="_Toc66882711"/>
+      <w:bookmarkStart w:id="13" w:name="_Toc68090045"/>
       <w:r>
         <w:t>Resea</w:t>
       </w:r>
@@ -4157,7 +4285,7 @@
       <w:pPr>
         <w:pStyle w:val="Heading3"/>
       </w:pPr>
-      <w:bookmarkStart w:id="14" w:name="_Toc66882712"/>
+      <w:bookmarkStart w:id="14" w:name="_Toc68090046"/>
       <w:r>
         <w:t xml:space="preserve">Existing </w:t>
       </w:r>
@@ -4307,6 +4435,7 @@
         <w:rPr>
           <w:noProof/>
         </w:rPr>
+        <w:lastRenderedPageBreak/>
         <w:drawing>
           <wp:inline distT="0" distB="0" distL="0" distR="0" wp14:anchorId="1A7A8F6C" wp14:editId="6ADCECF0">
             <wp:extent cx="5718810" cy="2658745"/>
@@ -4631,7 +4760,6 @@
         </w:numPr>
       </w:pPr>
       <w:r>
-        <w:lastRenderedPageBreak/>
         <w:t>I also think that Discord’s feature of activity statuses</w:t>
       </w:r>
       <w:r>
@@ -4678,7 +4806,7 @@
       <w:pPr>
         <w:pStyle w:val="Heading3"/>
       </w:pPr>
-      <w:bookmarkStart w:id="15" w:name="_Toc66882713"/>
+      <w:bookmarkStart w:id="15" w:name="_Toc68090047"/>
       <w:r>
         <w:t xml:space="preserve">Existing </w:t>
       </w:r>
@@ -4835,6 +4963,7 @@
         <w:rPr>
           <w:noProof/>
         </w:rPr>
+        <w:lastRenderedPageBreak/>
         <w:drawing>
           <wp:inline distT="0" distB="0" distL="0" distR="0" wp14:anchorId="1949998D" wp14:editId="406A3B08">
             <wp:extent cx="4590198" cy="2844336"/>
@@ -5027,7 +5156,6 @@
     </w:p>
     <w:p>
       <w:r>
-        <w:lastRenderedPageBreak/>
         <w:t xml:space="preserve">To </w:t>
       </w:r>
       <w:r>
@@ -5270,6 +5398,7 @@
         <w:t xml:space="preserve">to </w:t>
       </w:r>
       <w:r>
+        <w:lastRenderedPageBreak/>
         <w:t>which users connect to via SSH</w:t>
       </w:r>
       <w:r>
@@ -5360,7 +5489,7 @@
       <w:pPr>
         <w:pStyle w:val="Heading2"/>
       </w:pPr>
-      <w:bookmarkStart w:id="16" w:name="_Toc66882714"/>
+      <w:bookmarkStart w:id="16" w:name="_Toc68090048"/>
       <w:r>
         <w:t>Requirement</w:t>
       </w:r>
@@ -5373,7 +5502,7 @@
       <w:pPr>
         <w:pStyle w:val="Heading3"/>
       </w:pPr>
-      <w:bookmarkStart w:id="17" w:name="_Toc66882715"/>
+      <w:bookmarkStart w:id="17" w:name="_Toc68090049"/>
       <w:r>
         <w:t>Stakeholder requirements</w:t>
       </w:r>
@@ -5383,9 +5512,11 @@
       <w:pPr>
         <w:pStyle w:val="Heading3"/>
       </w:pPr>
+      <w:bookmarkStart w:id="18" w:name="_Toc68090050"/>
       <w:r>
         <w:t>Limitations</w:t>
       </w:r>
+      <w:bookmarkEnd w:id="18"/>
     </w:p>
     <w:p>
       <w:pPr>
@@ -5406,11 +5537,7 @@
     </w:p>
     <w:p>
       <w:r>
-        <w:t xml:space="preserve">When a client tries to connect to the server, it will use a hardcoded IP address as its target. This means that the IP address of the server must be static and cannot be moved onto another network. </w:t>
-      </w:r>
-      <w:r>
-        <w:lastRenderedPageBreak/>
-        <w:t>For this limitation to be fixed the server would have to be added to a DNS server so that the domain can dynamically point to the server. However, this is beyond the scope of the project.</w:t>
+        <w:t>When a client tries to connect to the server, it will use a hardcoded IP address as its target. This means that the IP address of the server must be static and cannot be moved onto another network. For this limitation to be fixed the server would have to be added to a DNS server so that the domain can dynamically point to the server. However, this is beyond the scope of the project.</w:t>
       </w:r>
     </w:p>
     <w:p>
@@ -5466,11 +5593,11 @@
       <w:pPr>
         <w:pStyle w:val="Heading3"/>
       </w:pPr>
-      <w:bookmarkStart w:id="18" w:name="_Toc66882716"/>
+      <w:bookmarkStart w:id="19" w:name="_Toc68090051"/>
       <w:r>
         <w:t>Software requirements</w:t>
       </w:r>
-      <w:bookmarkEnd w:id="18"/>
+      <w:bookmarkEnd w:id="19"/>
     </w:p>
     <w:p>
       <w:r>
@@ -5761,6 +5888,7 @@
         <w:rPr>
           <w:rStyle w:val="SubtleEmphasis"/>
         </w:rPr>
+        <w:lastRenderedPageBreak/>
         <w:t>Information</w:t>
       </w:r>
       <w:r>
@@ -5859,24 +5987,52 @@
       </w:sdt>
     </w:p>
     <w:p>
-      <w:r>
+      <w:pPr>
+        <w:rPr>
+          <w:sz w:val="22"/>
+        </w:rPr>
+      </w:pPr>
+      <w:r>
+        <w:rPr>
+          <w:sz w:val="22"/>
+        </w:rPr>
         <w:t>The final user of the program will not be required to install the .NET runtime as the solution will be published self-contained. This means that the download will be larger as it will contain the .NET libraries, runtime and dependencies needed.</w:t>
       </w:r>
     </w:p>
     <w:p>
-      <w:r>
+      <w:pPr>
+        <w:rPr>
+          <w:sz w:val="22"/>
+        </w:rPr>
+      </w:pPr>
+      <w:r>
+        <w:rPr>
+          <w:sz w:val="22"/>
+        </w:rPr>
         <w:t xml:space="preserve">Internet access will be required to run the program as </w:t>
       </w:r>
       <w:r>
+        <w:rPr>
+          <w:sz w:val="22"/>
+        </w:rPr>
         <w:t xml:space="preserve">the client program </w:t>
       </w:r>
       <w:r>
+        <w:rPr>
+          <w:sz w:val="22"/>
+        </w:rPr>
         <w:t xml:space="preserve">needs to communicate </w:t>
       </w:r>
       <w:r>
+        <w:rPr>
+          <w:sz w:val="22"/>
+        </w:rPr>
         <w:t>with the server</w:t>
       </w:r>
       <w:r>
+        <w:rPr>
+          <w:sz w:val="22"/>
+        </w:rPr>
         <w:t>.</w:t>
       </w:r>
     </w:p>
@@ -5884,19 +6040,9 @@
       <w:pPr>
         <w:pStyle w:val="Heading2"/>
       </w:pPr>
-      <w:bookmarkStart w:id="19" w:name="_Toc66882717"/>
+      <w:bookmarkStart w:id="20" w:name="_Toc68090052"/>
       <w:r>
         <w:t>Success Criteria</w:t>
-      </w:r>
-      <w:bookmarkEnd w:id="19"/>
-    </w:p>
-    <w:p>
-      <w:pPr>
-        <w:pStyle w:val="Heading1"/>
-      </w:pPr>
-      <w:bookmarkStart w:id="20" w:name="_Toc66882718"/>
-      <w:r>
-        <w:t>Design</w:t>
       </w:r>
       <w:bookmarkEnd w:id="20"/>
     </w:p>
@@ -5904,9 +6050,9 @@
       <w:pPr>
         <w:pStyle w:val="Heading1"/>
       </w:pPr>
-      <w:bookmarkStart w:id="21" w:name="_Toc66882719"/>
-      <w:r>
-        <w:t>Development</w:t>
+      <w:bookmarkStart w:id="21" w:name="_Toc68090053"/>
+      <w:r>
+        <w:t>Design</w:t>
       </w:r>
       <w:bookmarkEnd w:id="21"/>
     </w:p>
@@ -5914,18 +6060,28 @@
       <w:pPr>
         <w:pStyle w:val="Heading1"/>
       </w:pPr>
-      <w:bookmarkStart w:id="22" w:name="_Toc66882720"/>
-      <w:r>
-        <w:t>Evaluation</w:t>
+      <w:bookmarkStart w:id="22" w:name="_Toc68090054"/>
+      <w:r>
+        <w:t>Development</w:t>
       </w:r>
       <w:bookmarkEnd w:id="22"/>
     </w:p>
     <w:p>
+      <w:pPr>
+        <w:pStyle w:val="Heading1"/>
+      </w:pPr>
+      <w:bookmarkStart w:id="23" w:name="_Toc68090055"/>
+      <w:r>
+        <w:t>Evaluation</w:t>
+      </w:r>
+      <w:bookmarkEnd w:id="23"/>
+    </w:p>
+    <w:p>
       <w:r>
         <w:br w:type="page"/>
       </w:r>
     </w:p>
-    <w:bookmarkStart w:id="23" w:name="_Toc66882721" w:displacedByCustomXml="next"/>
+    <w:bookmarkStart w:id="24" w:name="_Toc68090056" w:displacedByCustomXml="next"/>
     <w:sdt>
       <w:sdtPr>
         <w:rPr>
@@ -5943,7 +6099,11 @@
           <w:docPartUnique/>
         </w:docPartObj>
       </w:sdtPr>
-      <w:sdtEndPr/>
+      <w:sdtEndPr>
+        <w:rPr>
+          <w:sz w:val="20"/>
+        </w:rPr>
+      </w:sdtEndPr>
       <w:sdtContent>
         <w:p>
           <w:pPr>
@@ -5952,7 +6112,7 @@
           <w:r>
             <w:t>References</w:t>
           </w:r>
-          <w:bookmarkEnd w:id="23"/>
+          <w:bookmarkEnd w:id="24"/>
         </w:p>
         <w:sdt>
           <w:sdtPr>
@@ -5990,8 +6150,8 @@
                 <w:tblLook w:val="04A0" w:firstRow="1" w:lastRow="0" w:firstColumn="1" w:lastColumn="0" w:noHBand="0" w:noVBand="1"/>
               </w:tblPr>
               <w:tblGrid>
-                <w:gridCol w:w="322"/>
-                <w:gridCol w:w="8704"/>
+                <w:gridCol w:w="300"/>
+                <w:gridCol w:w="8726"/>
               </w:tblGrid>
               <w:tr>
                 <w:trPr>
@@ -6323,7 +6483,11 @@
         </w:sdt>
       </w:sdtContent>
     </w:sdt>
-    <w:p/>
+    <w:p>
+      <w:r>
+        <w:t>\</w:t>
+      </w:r>
+    </w:p>
     <w:sectPr>
       <w:headerReference w:type="default" r:id="rId18"/>
       <w:footerReference w:type="default" r:id="rId19"/>
@@ -8022,7 +8186,10 @@
   <w:style w:type="paragraph" w:default="1" w:styleId="Normal">
     <w:name w:val="Normal"/>
     <w:qFormat/>
-    <w:rsid w:val="009552E0"/>
+    <w:rsid w:val="00CC012C"/>
+    <w:rPr>
+      <w:sz w:val="20"/>
+    </w:rPr>
   </w:style>
   <w:style w:type="paragraph" w:styleId="Heading1">
     <w:name w:val="heading 1"/>
@@ -8238,7 +8405,6 @@
     <w:rPr>
       <w:rFonts w:asciiTheme="majorHAnsi" w:eastAsiaTheme="majorEastAsia" w:hAnsiTheme="majorHAnsi" w:cstheme="majorBidi"/>
       <w:color w:val="404040" w:themeColor="text1" w:themeTint="BF"/>
-      <w:sz w:val="20"/>
       <w:szCs w:val="20"/>
     </w:rPr>
   </w:style>
@@ -8266,7 +8432,6 @@
       <w:i/>
       <w:iCs/>
       <w:color w:val="404040" w:themeColor="text1" w:themeTint="BF"/>
-      <w:sz w:val="20"/>
       <w:szCs w:val="20"/>
     </w:rPr>
   </w:style>
@@ -8923,6 +9088,81 @@
       </w:tcPr>
     </w:tblStylePr>
   </w:style>
+  <w:style w:type="table" w:styleId="GridTable2-Accent3">
+    <w:name w:val="Grid Table 2 Accent 3"/>
+    <w:basedOn w:val="TableNormal"/>
+    <w:uiPriority w:val="47"/>
+    <w:rsid w:val="00EB2CA8"/>
+    <w:pPr>
+      <w:spacing w:after="0" w:line="240" w:lineRule="auto"/>
+    </w:pPr>
+    <w:tblPr>
+      <w:tblStyleRowBandSize w:val="1"/>
+      <w:tblStyleColBandSize w:val="1"/>
+      <w:tblBorders>
+        <w:top w:val="single" w:sz="2" w:space="0" w:color="C9C9C9" w:themeColor="accent3" w:themeTint="99"/>
+        <w:bottom w:val="single" w:sz="2" w:space="0" w:color="C9C9C9" w:themeColor="accent3" w:themeTint="99"/>
+        <w:insideH w:val="single" w:sz="2" w:space="0" w:color="C9C9C9" w:themeColor="accent3" w:themeTint="99"/>
+        <w:insideV w:val="single" w:sz="2" w:space="0" w:color="C9C9C9" w:themeColor="accent3" w:themeTint="99"/>
+      </w:tblBorders>
+    </w:tblPr>
+    <w:tblStylePr w:type="firstRow">
+      <w:rPr>
+        <w:b/>
+        <w:bCs/>
+      </w:rPr>
+      <w:tblPr/>
+      <w:tcPr>
+        <w:tcBorders>
+          <w:top w:val="nil"/>
+          <w:bottom w:val="single" w:sz="12" w:space="0" w:color="C9C9C9" w:themeColor="accent3" w:themeTint="99"/>
+          <w:insideH w:val="nil"/>
+          <w:insideV w:val="nil"/>
+        </w:tcBorders>
+        <w:shd w:val="clear" w:color="auto" w:fill="FFFFFF" w:themeFill="background1"/>
+      </w:tcPr>
+    </w:tblStylePr>
+    <w:tblStylePr w:type="lastRow">
+      <w:rPr>
+        <w:b/>
+        <w:bCs/>
+      </w:rPr>
+      <w:tblPr/>
+      <w:tcPr>
+        <w:tcBorders>
+          <w:top w:val="double" w:sz="2" w:space="0" w:color="C9C9C9" w:themeColor="accent3" w:themeTint="99"/>
+          <w:bottom w:val="nil"/>
+          <w:insideH w:val="nil"/>
+          <w:insideV w:val="nil"/>
+        </w:tcBorders>
+        <w:shd w:val="clear" w:color="auto" w:fill="FFFFFF" w:themeFill="background1"/>
+      </w:tcPr>
+    </w:tblStylePr>
+    <w:tblStylePr w:type="firstCol">
+      <w:rPr>
+        <w:b/>
+        <w:bCs/>
+      </w:rPr>
+    </w:tblStylePr>
+    <w:tblStylePr w:type="lastCol">
+      <w:rPr>
+        <w:b/>
+        <w:bCs/>
+      </w:rPr>
+    </w:tblStylePr>
+    <w:tblStylePr w:type="band1Vert">
+      <w:tblPr/>
+      <w:tcPr>
+        <w:shd w:val="clear" w:color="auto" w:fill="EDEDED" w:themeFill="accent3" w:themeFillTint="33"/>
+      </w:tcPr>
+    </w:tblStylePr>
+    <w:tblStylePr w:type="band1Horz">
+      <w:tblPr/>
+      <w:tcPr>
+        <w:shd w:val="clear" w:color="auto" w:fill="EDEDED" w:themeFill="accent3" w:themeFillTint="33"/>
+      </w:tcPr>
+    </w:tblStylePr>
+  </w:style>
 </w:styles>
 </file>
 
@@ -9106,10 +9346,13 @@
     <w:rsid w:val="00040AB8"/>
     <w:rsid w:val="00056F19"/>
     <w:rsid w:val="00094731"/>
+    <w:rsid w:val="000C67C1"/>
     <w:rsid w:val="00151643"/>
+    <w:rsid w:val="0042647B"/>
     <w:rsid w:val="005A0C80"/>
     <w:rsid w:val="005F6DDF"/>
     <w:rsid w:val="0060385E"/>
+    <w:rsid w:val="009353F1"/>
     <w:rsid w:val="00A02338"/>
     <w:rsid w:val="00BB7389"/>
     <w:rsid w:val="00BF540A"/>

</xml_diff>

<commit_message>
Writeup: Add success criteria
</commit_message>
<xml_diff>
--- a/Writeup/writeup.docx
+++ b/Writeup/writeup.docx
@@ -849,7 +849,7 @@
           <w:r>
             <w:fldChar w:fldCharType="separate"/>
           </w:r>
-          <w:hyperlink w:anchor="_Toc68090035" w:history="1">
+          <w:hyperlink w:anchor="_Toc68113652" w:history="1">
             <w:r>
               <w:rPr>
                 <w:rStyle w:val="Hyperlink"/>
@@ -891,7 +891,7 @@
                 <w:noProof/>
                 <w:webHidden/>
               </w:rPr>
-              <w:instrText xml:space="preserve"> PAGEREF _Toc68090035 \h </w:instrText>
+              <w:instrText xml:space="preserve"> PAGEREF _Toc68113652 \h </w:instrText>
             </w:r>
             <w:r>
               <w:rPr>
@@ -935,7 +935,7 @@
               <w:lang w:eastAsia="en-GB"/>
             </w:rPr>
           </w:pPr>
-          <w:hyperlink w:anchor="_Toc68090036" w:history="1">
+          <w:hyperlink w:anchor="_Toc68113653" w:history="1">
             <w:r>
               <w:rPr>
                 <w:rStyle w:val="Hyperlink"/>
@@ -977,7 +977,7 @@
                 <w:noProof/>
                 <w:webHidden/>
               </w:rPr>
-              <w:instrText xml:space="preserve"> PAGEREF _Toc68090036 \h </w:instrText>
+              <w:instrText xml:space="preserve"> PAGEREF _Toc68113653 \h </w:instrText>
             </w:r>
             <w:r>
               <w:rPr>
@@ -1021,7 +1021,7 @@
               <w:lang w:eastAsia="en-GB"/>
             </w:rPr>
           </w:pPr>
-          <w:hyperlink w:anchor="_Toc68090037" w:history="1">
+          <w:hyperlink w:anchor="_Toc68113654" w:history="1">
             <w:r>
               <w:rPr>
                 <w:rStyle w:val="Hyperlink"/>
@@ -1063,7 +1063,7 @@
                 <w:noProof/>
                 <w:webHidden/>
               </w:rPr>
-              <w:instrText xml:space="preserve"> PAGEREF _Toc68090037 \h </w:instrText>
+              <w:instrText xml:space="preserve"> PAGEREF _Toc68113654 \h </w:instrText>
             </w:r>
             <w:r>
               <w:rPr>
@@ -1107,7 +1107,7 @@
               <w:lang w:eastAsia="en-GB"/>
             </w:rPr>
           </w:pPr>
-          <w:hyperlink w:anchor="_Toc68090038" w:history="1">
+          <w:hyperlink w:anchor="_Toc68113655" w:history="1">
             <w:r>
               <w:rPr>
                 <w:rStyle w:val="Hyperlink"/>
@@ -1149,7 +1149,7 @@
                 <w:noProof/>
                 <w:webHidden/>
               </w:rPr>
-              <w:instrText xml:space="preserve"> PAGEREF _Toc68090038 \h </w:instrText>
+              <w:instrText xml:space="preserve"> PAGEREF _Toc68113655 \h </w:instrText>
             </w:r>
             <w:r>
               <w:rPr>
@@ -1193,7 +1193,7 @@
               <w:lang w:eastAsia="en-GB"/>
             </w:rPr>
           </w:pPr>
-          <w:hyperlink w:anchor="_Toc68090039" w:history="1">
+          <w:hyperlink w:anchor="_Toc68113656" w:history="1">
             <w:r>
               <w:rPr>
                 <w:rStyle w:val="Hyperlink"/>
@@ -1235,7 +1235,7 @@
                 <w:noProof/>
                 <w:webHidden/>
               </w:rPr>
-              <w:instrText xml:space="preserve"> PAGEREF _Toc68090039 \h </w:instrText>
+              <w:instrText xml:space="preserve"> PAGEREF _Toc68113656 \h </w:instrText>
             </w:r>
             <w:r>
               <w:rPr>
@@ -1279,7 +1279,7 @@
               <w:lang w:eastAsia="en-GB"/>
             </w:rPr>
           </w:pPr>
-          <w:hyperlink w:anchor="_Toc68090040" w:history="1">
+          <w:hyperlink w:anchor="_Toc68113657" w:history="1">
             <w:r>
               <w:rPr>
                 <w:rStyle w:val="Hyperlink"/>
@@ -1321,7 +1321,7 @@
                 <w:noProof/>
                 <w:webHidden/>
               </w:rPr>
-              <w:instrText xml:space="preserve"> PAGEREF _Toc68090040 \h </w:instrText>
+              <w:instrText xml:space="preserve"> PAGEREF _Toc68113657 \h </w:instrText>
             </w:r>
             <w:r>
               <w:rPr>
@@ -1365,7 +1365,7 @@
               <w:lang w:eastAsia="en-GB"/>
             </w:rPr>
           </w:pPr>
-          <w:hyperlink w:anchor="_Toc68090041" w:history="1">
+          <w:hyperlink w:anchor="_Toc68113658" w:history="1">
             <w:r>
               <w:rPr>
                 <w:rStyle w:val="Hyperlink"/>
@@ -1407,7 +1407,7 @@
                 <w:noProof/>
                 <w:webHidden/>
               </w:rPr>
-              <w:instrText xml:space="preserve"> PAGEREF _Toc68090041 \h </w:instrText>
+              <w:instrText xml:space="preserve"> PAGEREF _Toc68113658 \h </w:instrText>
             </w:r>
             <w:r>
               <w:rPr>
@@ -1451,7 +1451,7 @@
               <w:lang w:eastAsia="en-GB"/>
             </w:rPr>
           </w:pPr>
-          <w:hyperlink w:anchor="_Toc68090042" w:history="1">
+          <w:hyperlink w:anchor="_Toc68113659" w:history="1">
             <w:r>
               <w:rPr>
                 <w:rStyle w:val="Hyperlink"/>
@@ -1493,7 +1493,7 @@
                 <w:noProof/>
                 <w:webHidden/>
               </w:rPr>
-              <w:instrText xml:space="preserve"> PAGEREF _Toc68090042 \h </w:instrText>
+              <w:instrText xml:space="preserve"> PAGEREF _Toc68113659 \h </w:instrText>
             </w:r>
             <w:r>
               <w:rPr>
@@ -1537,7 +1537,7 @@
               <w:lang w:eastAsia="en-GB"/>
             </w:rPr>
           </w:pPr>
-          <w:hyperlink w:anchor="_Toc68090043" w:history="1">
+          <w:hyperlink w:anchor="_Toc68113660" w:history="1">
             <w:r>
               <w:rPr>
                 <w:rStyle w:val="Hyperlink"/>
@@ -1579,7 +1579,7 @@
                 <w:noProof/>
                 <w:webHidden/>
               </w:rPr>
-              <w:instrText xml:space="preserve"> PAGEREF _Toc68090043 \h </w:instrText>
+              <w:instrText xml:space="preserve"> PAGEREF _Toc68113660 \h </w:instrText>
             </w:r>
             <w:r>
               <w:rPr>
@@ -1623,7 +1623,7 @@
               <w:lang w:eastAsia="en-GB"/>
             </w:rPr>
           </w:pPr>
-          <w:hyperlink w:anchor="_Toc68090044" w:history="1">
+          <w:hyperlink w:anchor="_Toc68113661" w:history="1">
             <w:r>
               <w:rPr>
                 <w:rStyle w:val="Hyperlink"/>
@@ -1665,7 +1665,7 @@
                 <w:noProof/>
                 <w:webHidden/>
               </w:rPr>
-              <w:instrText xml:space="preserve"> PAGEREF _Toc68090044 \h </w:instrText>
+              <w:instrText xml:space="preserve"> PAGEREF _Toc68113661 \h </w:instrText>
             </w:r>
             <w:r>
               <w:rPr>
@@ -1709,7 +1709,7 @@
               <w:lang w:eastAsia="en-GB"/>
             </w:rPr>
           </w:pPr>
-          <w:hyperlink w:anchor="_Toc68090045" w:history="1">
+          <w:hyperlink w:anchor="_Toc68113662" w:history="1">
             <w:r>
               <w:rPr>
                 <w:rStyle w:val="Hyperlink"/>
@@ -1751,7 +1751,7 @@
                 <w:noProof/>
                 <w:webHidden/>
               </w:rPr>
-              <w:instrText xml:space="preserve"> PAGEREF _Toc68090045 \h </w:instrText>
+              <w:instrText xml:space="preserve"> PAGEREF _Toc68113662 \h </w:instrText>
             </w:r>
             <w:r>
               <w:rPr>
@@ -1795,7 +1795,7 @@
               <w:lang w:eastAsia="en-GB"/>
             </w:rPr>
           </w:pPr>
-          <w:hyperlink w:anchor="_Toc68090046" w:history="1">
+          <w:hyperlink w:anchor="_Toc68113663" w:history="1">
             <w:r>
               <w:rPr>
                 <w:rStyle w:val="Hyperlink"/>
@@ -1837,7 +1837,7 @@
                 <w:noProof/>
                 <w:webHidden/>
               </w:rPr>
-              <w:instrText xml:space="preserve"> PAGEREF _Toc68090046 \h </w:instrText>
+              <w:instrText xml:space="preserve"> PAGEREF _Toc68113663 \h </w:instrText>
             </w:r>
             <w:r>
               <w:rPr>
@@ -1881,7 +1881,7 @@
               <w:lang w:eastAsia="en-GB"/>
             </w:rPr>
           </w:pPr>
-          <w:hyperlink w:anchor="_Toc68090047" w:history="1">
+          <w:hyperlink w:anchor="_Toc68113664" w:history="1">
             <w:r>
               <w:rPr>
                 <w:rStyle w:val="Hyperlink"/>
@@ -1923,7 +1923,7 @@
                 <w:noProof/>
                 <w:webHidden/>
               </w:rPr>
-              <w:instrText xml:space="preserve"> PAGEREF _Toc68090047 \h </w:instrText>
+              <w:instrText xml:space="preserve"> PAGEREF _Toc68113664 \h </w:instrText>
             </w:r>
             <w:r>
               <w:rPr>
@@ -1967,7 +1967,7 @@
               <w:lang w:eastAsia="en-GB"/>
             </w:rPr>
           </w:pPr>
-          <w:hyperlink w:anchor="_Toc68090048" w:history="1">
+          <w:hyperlink w:anchor="_Toc68113665" w:history="1">
             <w:r>
               <w:rPr>
                 <w:rStyle w:val="Hyperlink"/>
@@ -2009,7 +2009,7 @@
                 <w:noProof/>
                 <w:webHidden/>
               </w:rPr>
-              <w:instrText xml:space="preserve"> PAGEREF _Toc68090048 \h </w:instrText>
+              <w:instrText xml:space="preserve"> PAGEREF _Toc68113665 \h </w:instrText>
             </w:r>
             <w:r>
               <w:rPr>
@@ -2053,7 +2053,7 @@
               <w:lang w:eastAsia="en-GB"/>
             </w:rPr>
           </w:pPr>
-          <w:hyperlink w:anchor="_Toc68090049" w:history="1">
+          <w:hyperlink w:anchor="_Toc68113666" w:history="1">
             <w:r>
               <w:rPr>
                 <w:rStyle w:val="Hyperlink"/>
@@ -2095,7 +2095,7 @@
                 <w:noProof/>
                 <w:webHidden/>
               </w:rPr>
-              <w:instrText xml:space="preserve"> PAGEREF _Toc68090049 \h </w:instrText>
+              <w:instrText xml:space="preserve"> PAGEREF _Toc68113666 \h </w:instrText>
             </w:r>
             <w:r>
               <w:rPr>
@@ -2139,7 +2139,7 @@
               <w:lang w:eastAsia="en-GB"/>
             </w:rPr>
           </w:pPr>
-          <w:hyperlink w:anchor="_Toc68090050" w:history="1">
+          <w:hyperlink w:anchor="_Toc68113667" w:history="1">
             <w:r>
               <w:rPr>
                 <w:rStyle w:val="Hyperlink"/>
@@ -2181,7 +2181,7 @@
                 <w:noProof/>
                 <w:webHidden/>
               </w:rPr>
-              <w:instrText xml:space="preserve"> PAGEREF _Toc68090050 \h </w:instrText>
+              <w:instrText xml:space="preserve"> PAGEREF _Toc68113667 \h </w:instrText>
             </w:r>
             <w:r>
               <w:rPr>
@@ -2225,7 +2225,7 @@
               <w:lang w:eastAsia="en-GB"/>
             </w:rPr>
           </w:pPr>
-          <w:hyperlink w:anchor="_Toc68090051" w:history="1">
+          <w:hyperlink w:anchor="_Toc68113668" w:history="1">
             <w:r>
               <w:rPr>
                 <w:rStyle w:val="Hyperlink"/>
@@ -2267,7 +2267,7 @@
                 <w:noProof/>
                 <w:webHidden/>
               </w:rPr>
-              <w:instrText xml:space="preserve"> PAGEREF _Toc68090051 \h </w:instrText>
+              <w:instrText xml:space="preserve"> PAGEREF _Toc68113668 \h </w:instrText>
             </w:r>
             <w:r>
               <w:rPr>
@@ -2311,7 +2311,7 @@
               <w:lang w:eastAsia="en-GB"/>
             </w:rPr>
           </w:pPr>
-          <w:hyperlink w:anchor="_Toc68090052" w:history="1">
+          <w:hyperlink w:anchor="_Toc68113669" w:history="1">
             <w:r>
               <w:rPr>
                 <w:rStyle w:val="Hyperlink"/>
@@ -2353,7 +2353,7 @@
                 <w:noProof/>
                 <w:webHidden/>
               </w:rPr>
-              <w:instrText xml:space="preserve"> PAGEREF _Toc68090052 \h </w:instrText>
+              <w:instrText xml:space="preserve"> PAGEREF _Toc68113669 \h </w:instrText>
             </w:r>
             <w:r>
               <w:rPr>
@@ -2397,7 +2397,7 @@
               <w:lang w:eastAsia="en-GB"/>
             </w:rPr>
           </w:pPr>
-          <w:hyperlink w:anchor="_Toc68090053" w:history="1">
+          <w:hyperlink w:anchor="_Toc68113670" w:history="1">
             <w:r>
               <w:rPr>
                 <w:rStyle w:val="Hyperlink"/>
@@ -2439,7 +2439,7 @@
                 <w:noProof/>
                 <w:webHidden/>
               </w:rPr>
-              <w:instrText xml:space="preserve"> PAGEREF _Toc68090053 \h </w:instrText>
+              <w:instrText xml:space="preserve"> PAGEREF _Toc68113670 \h </w:instrText>
             </w:r>
             <w:r>
               <w:rPr>
@@ -2483,7 +2483,7 @@
               <w:lang w:eastAsia="en-GB"/>
             </w:rPr>
           </w:pPr>
-          <w:hyperlink w:anchor="_Toc68090054" w:history="1">
+          <w:hyperlink w:anchor="_Toc68113671" w:history="1">
             <w:r>
               <w:rPr>
                 <w:rStyle w:val="Hyperlink"/>
@@ -2525,7 +2525,7 @@
                 <w:noProof/>
                 <w:webHidden/>
               </w:rPr>
-              <w:instrText xml:space="preserve"> PAGEREF _Toc68090054 \h </w:instrText>
+              <w:instrText xml:space="preserve"> PAGEREF _Toc68113671 \h </w:instrText>
             </w:r>
             <w:r>
               <w:rPr>
@@ -2569,7 +2569,7 @@
               <w:lang w:eastAsia="en-GB"/>
             </w:rPr>
           </w:pPr>
-          <w:hyperlink w:anchor="_Toc68090055" w:history="1">
+          <w:hyperlink w:anchor="_Toc68113672" w:history="1">
             <w:r>
               <w:rPr>
                 <w:rStyle w:val="Hyperlink"/>
@@ -2611,7 +2611,7 @@
                 <w:noProof/>
                 <w:webHidden/>
               </w:rPr>
-              <w:instrText xml:space="preserve"> PAGEREF _Toc68090055 \h </w:instrText>
+              <w:instrText xml:space="preserve"> PAGEREF _Toc68113672 \h </w:instrText>
             </w:r>
             <w:r>
               <w:rPr>
@@ -2655,7 +2655,7 @@
               <w:lang w:eastAsia="en-GB"/>
             </w:rPr>
           </w:pPr>
-          <w:hyperlink w:anchor="_Toc68090056" w:history="1">
+          <w:hyperlink w:anchor="_Toc68113673" w:history="1">
             <w:r>
               <w:rPr>
                 <w:rStyle w:val="Hyperlink"/>
@@ -2697,7 +2697,7 @@
                 <w:noProof/>
                 <w:webHidden/>
               </w:rPr>
-              <w:instrText xml:space="preserve"> PAGEREF _Toc68090056 \h </w:instrText>
+              <w:instrText xml:space="preserve"> PAGEREF _Toc68113673 \h </w:instrText>
             </w:r>
             <w:r>
               <w:rPr>
@@ -2744,7 +2744,7 @@
       <w:pPr>
         <w:pStyle w:val="Heading1"/>
       </w:pPr>
-      <w:bookmarkStart w:id="2" w:name="_Toc68090035"/>
+      <w:bookmarkStart w:id="2" w:name="_Toc68113652"/>
       <w:r>
         <w:lastRenderedPageBreak/>
         <w:t>Analysis</w:t>
@@ -2755,7 +2755,7 @@
       <w:pPr>
         <w:pStyle w:val="Heading2"/>
       </w:pPr>
-      <w:bookmarkStart w:id="3" w:name="_Toc68090036"/>
+      <w:bookmarkStart w:id="3" w:name="_Toc68113653"/>
       <w:r>
         <w:t>Problem Identification</w:t>
       </w:r>
@@ -2765,7 +2765,7 @@
       <w:pPr>
         <w:pStyle w:val="Heading3"/>
       </w:pPr>
-      <w:bookmarkStart w:id="4" w:name="_Toc68090037"/>
+      <w:bookmarkStart w:id="4" w:name="_Toc68113654"/>
       <w:r>
         <w:t>Problem outline</w:t>
       </w:r>
@@ -3001,7 +3001,7 @@
       <w:pPr>
         <w:pStyle w:val="Heading3"/>
       </w:pPr>
-      <w:bookmarkStart w:id="5" w:name="_Toc68090038"/>
+      <w:bookmarkStart w:id="5" w:name="_Toc68113655"/>
       <w:r>
         <w:t>How can the problem be solved by computational methods?</w:t>
       </w:r>
@@ -3046,7 +3046,7 @@
       <w:pPr>
         <w:pStyle w:val="Heading3"/>
       </w:pPr>
-      <w:bookmarkStart w:id="6" w:name="_Toc68090039"/>
+      <w:bookmarkStart w:id="6" w:name="_Toc68113656"/>
       <w:r>
         <w:t>Computational methods that the solution lends itself to</w:t>
       </w:r>
@@ -3558,7 +3558,7 @@
       <w:pPr>
         <w:pStyle w:val="Heading2"/>
       </w:pPr>
-      <w:bookmarkStart w:id="7" w:name="_Toc68090040"/>
+      <w:bookmarkStart w:id="7" w:name="_Toc68113657"/>
       <w:r>
         <w:t>Stakeholder</w:t>
       </w:r>
@@ -3571,29 +3571,29 @@
       <w:pPr>
         <w:pStyle w:val="Heading3"/>
       </w:pPr>
-      <w:bookmarkStart w:id="8" w:name="_Toc68090041"/>
-      <w:bookmarkStart w:id="9" w:name="_Hlk65679870"/>
+      <w:bookmarkStart w:id="8" w:name="_Hlk65679870"/>
+      <w:bookmarkStart w:id="9" w:name="_Toc68113658"/>
       <w:r>
         <w:t>Identification</w:t>
+      </w:r>
+      <w:bookmarkEnd w:id="9"/>
+    </w:p>
+    <w:p>
+      <w:r>
+        <w:t>The target audience of this program is split into two categories. Firstly, there will be privacy-conscious stakeholders who are choosing their instant messaging platform based on the security that the program provides to their information. The requirements for these stakeholders will be the following: all the communications on the program will be encrypted; the only parties that can view the plaintext messages are the endpoint users; all sensitive passwords stored on the server will be hashed. These stakeholders will make use of the program through business, gaming, or everyday communications to name a few use cases as all the needs are satisfied as part of the program’s essential features.</w:t>
+      </w:r>
+    </w:p>
+    <w:p>
+      <w:r>
+        <w:t>Secondly, there will be stakeholders who are people less familiar with computers that are looking for an easily accessible instant messaging platform. The requirements for these users will be an intuitive user interface with little to no prior setup needed for them to start using the program. They will make use of the program to keep in touch will family and friends; therefore, the program must be easy to use as to not deter them.</w:t>
       </w:r>
       <w:bookmarkEnd w:id="8"/>
     </w:p>
     <w:p>
-      <w:r>
-        <w:t>The target audience of this program is split into two categories. Firstly, there will be privacy-conscious stakeholders who are choosing their instant messaging platform based on the security that the program provides to their information. The requirements for these stakeholders will be the following: all the communications on the program will be encrypted; the only parties that can view the plaintext messages are the endpoint users; all sensitive passwords stored on the server will be hashed. These stakeholders will make use of the program through business, gaming, or everyday communications to name a few use cases as all the needs are satisfied as part of the program’s essential features.</w:t>
-      </w:r>
-    </w:p>
-    <w:p>
-      <w:r>
-        <w:t>Secondly, there will be stakeholders who are people less familiar with computers that are looking for an easily accessible instant messaging platform. The requirements for these users will be an intuitive user interface with little to no prior setup needed for them to start using the program. They will make use of the program to keep in touch will family and friends; therefore, the program must be easy to use as to not deter them.</w:t>
-      </w:r>
-      <w:bookmarkEnd w:id="9"/>
-    </w:p>
-    <w:p>
       <w:pPr>
         <w:pStyle w:val="Heading3"/>
       </w:pPr>
-      <w:bookmarkStart w:id="10" w:name="_Toc68090042"/>
+      <w:bookmarkStart w:id="10" w:name="_Toc68113659"/>
       <w:r>
         <w:t xml:space="preserve">Questions and </w:t>
       </w:r>
@@ -3735,7 +3735,7 @@
       <w:pPr>
         <w:pStyle w:val="Heading3"/>
       </w:pPr>
-      <w:bookmarkStart w:id="11" w:name="_Toc68090043"/>
+      <w:bookmarkStart w:id="11" w:name="_Toc68113660"/>
       <w:r>
         <w:t>Results analysis</w:t>
       </w:r>
@@ -4262,7 +4262,7 @@
       <w:pPr>
         <w:pStyle w:val="Heading3"/>
       </w:pPr>
-      <w:bookmarkStart w:id="12" w:name="_Toc68090044"/>
+      <w:bookmarkStart w:id="12" w:name="_Toc68113661"/>
       <w:r>
         <w:t>Conclusion</w:t>
       </w:r>
@@ -4272,7 +4272,7 @@
       <w:pPr>
         <w:pStyle w:val="Heading2"/>
       </w:pPr>
-      <w:bookmarkStart w:id="13" w:name="_Toc68090045"/>
+      <w:bookmarkStart w:id="13" w:name="_Toc68113662"/>
       <w:r>
         <w:t>Resea</w:t>
       </w:r>
@@ -4285,7 +4285,7 @@
       <w:pPr>
         <w:pStyle w:val="Heading3"/>
       </w:pPr>
-      <w:bookmarkStart w:id="14" w:name="_Toc68090046"/>
+      <w:bookmarkStart w:id="14" w:name="_Toc68113663"/>
       <w:r>
         <w:t xml:space="preserve">Existing </w:t>
       </w:r>
@@ -4806,7 +4806,7 @@
       <w:pPr>
         <w:pStyle w:val="Heading3"/>
       </w:pPr>
-      <w:bookmarkStart w:id="15" w:name="_Toc68090047"/>
+      <w:bookmarkStart w:id="15" w:name="_Toc68113664"/>
       <w:r>
         <w:t xml:space="preserve">Existing </w:t>
       </w:r>
@@ -5489,7 +5489,7 @@
       <w:pPr>
         <w:pStyle w:val="Heading2"/>
       </w:pPr>
-      <w:bookmarkStart w:id="16" w:name="_Toc68090048"/>
+      <w:bookmarkStart w:id="16" w:name="_Toc68113665"/>
       <w:r>
         <w:t>Requirement</w:t>
       </w:r>
@@ -5502,7 +5502,7 @@
       <w:pPr>
         <w:pStyle w:val="Heading3"/>
       </w:pPr>
-      <w:bookmarkStart w:id="17" w:name="_Toc68090049"/>
+      <w:bookmarkStart w:id="17" w:name="_Toc68113666"/>
       <w:r>
         <w:t>Stakeholder requirements</w:t>
       </w:r>
@@ -5512,7 +5512,7 @@
       <w:pPr>
         <w:pStyle w:val="Heading3"/>
       </w:pPr>
-      <w:bookmarkStart w:id="18" w:name="_Toc68090050"/>
+      <w:bookmarkStart w:id="18" w:name="_Toc68113667"/>
       <w:r>
         <w:t>Limitations</w:t>
       </w:r>
@@ -5593,7 +5593,7 @@
       <w:pPr>
         <w:pStyle w:val="Heading3"/>
       </w:pPr>
-      <w:bookmarkStart w:id="19" w:name="_Toc68090051"/>
+      <w:bookmarkStart w:id="19" w:name="_Toc68113668"/>
       <w:r>
         <w:t>Software requirements</w:t>
       </w:r>
@@ -5607,13 +5607,13 @@
     <w:tbl>
       <w:tblPr>
         <w:tblStyle w:val="PlainTable1"/>
-        <w:tblW w:w="0" w:type="auto"/>
+        <w:tblW w:w="5000" w:type="pct"/>
         <w:tblLook w:val="0420" w:firstRow="1" w:lastRow="0" w:firstColumn="0" w:lastColumn="0" w:noHBand="0" w:noVBand="1"/>
       </w:tblPr>
       <w:tblGrid>
-        <w:gridCol w:w="2914"/>
-        <w:gridCol w:w="2914"/>
-        <w:gridCol w:w="2914"/>
+        <w:gridCol w:w="3006"/>
+        <w:gridCol w:w="3006"/>
+        <w:gridCol w:w="3004"/>
       </w:tblGrid>
       <w:tr>
         <w:trPr>
@@ -5622,7 +5622,7 @@
         </w:trPr>
         <w:tc>
           <w:tcPr>
-            <w:tcW w:w="2914" w:type="dxa"/>
+            <w:tcW w:w="1667" w:type="pct"/>
           </w:tcPr>
           <w:p>
             <w:pPr>
@@ -5635,7 +5635,7 @@
         </w:tc>
         <w:tc>
           <w:tcPr>
-            <w:tcW w:w="2914" w:type="dxa"/>
+            <w:tcW w:w="1667" w:type="pct"/>
           </w:tcPr>
           <w:p>
             <w:pPr>
@@ -5648,7 +5648,7 @@
         </w:tc>
         <w:tc>
           <w:tcPr>
-            <w:tcW w:w="2914" w:type="dxa"/>
+            <w:tcW w:w="1667" w:type="pct"/>
           </w:tcPr>
           <w:p>
             <w:pPr>
@@ -5667,7 +5667,7 @@
         </w:trPr>
         <w:tc>
           <w:tcPr>
-            <w:tcW w:w="2914" w:type="dxa"/>
+            <w:tcW w:w="1667" w:type="pct"/>
           </w:tcPr>
           <w:p>
             <w:r>
@@ -5677,7 +5677,7 @@
         </w:tc>
         <w:tc>
           <w:tcPr>
-            <w:tcW w:w="2914" w:type="dxa"/>
+            <w:tcW w:w="1667" w:type="pct"/>
           </w:tcPr>
           <w:p>
             <w:r>
@@ -5687,7 +5687,7 @@
         </w:tc>
         <w:tc>
           <w:tcPr>
-            <w:tcW w:w="2914" w:type="dxa"/>
+            <w:tcW w:w="1667" w:type="pct"/>
           </w:tcPr>
           <w:p>
             <w:r>
@@ -5702,7 +5702,7 @@
         </w:trPr>
         <w:tc>
           <w:tcPr>
-            <w:tcW w:w="2914" w:type="dxa"/>
+            <w:tcW w:w="1667" w:type="pct"/>
           </w:tcPr>
           <w:p>
             <w:r>
@@ -5712,7 +5712,7 @@
         </w:tc>
         <w:tc>
           <w:tcPr>
-            <w:tcW w:w="2914" w:type="dxa"/>
+            <w:tcW w:w="1667" w:type="pct"/>
           </w:tcPr>
           <w:p>
             <w:r>
@@ -5722,7 +5722,7 @@
         </w:tc>
         <w:tc>
           <w:tcPr>
-            <w:tcW w:w="2914" w:type="dxa"/>
+            <w:tcW w:w="1667" w:type="pct"/>
           </w:tcPr>
           <w:p>
             <w:r>
@@ -5738,7 +5738,7 @@
         </w:trPr>
         <w:tc>
           <w:tcPr>
-            <w:tcW w:w="2914" w:type="dxa"/>
+            <w:tcW w:w="1667" w:type="pct"/>
           </w:tcPr>
           <w:p>
             <w:r>
@@ -5748,7 +5748,7 @@
         </w:tc>
         <w:tc>
           <w:tcPr>
-            <w:tcW w:w="2914" w:type="dxa"/>
+            <w:tcW w:w="1667" w:type="pct"/>
           </w:tcPr>
           <w:p>
             <w:r>
@@ -5758,7 +5758,7 @@
         </w:tc>
         <w:tc>
           <w:tcPr>
-            <w:tcW w:w="2914" w:type="dxa"/>
+            <w:tcW w:w="1667" w:type="pct"/>
           </w:tcPr>
           <w:p>
             <w:r>
@@ -5773,7 +5773,7 @@
         </w:trPr>
         <w:tc>
           <w:tcPr>
-            <w:tcW w:w="2914" w:type="dxa"/>
+            <w:tcW w:w="1667" w:type="pct"/>
           </w:tcPr>
           <w:p>
             <w:r>
@@ -5783,7 +5783,7 @@
         </w:tc>
         <w:tc>
           <w:tcPr>
-            <w:tcW w:w="2914" w:type="dxa"/>
+            <w:tcW w:w="1667" w:type="pct"/>
           </w:tcPr>
           <w:p>
             <w:r>
@@ -5793,7 +5793,7 @@
         </w:tc>
         <w:tc>
           <w:tcPr>
-            <w:tcW w:w="2914" w:type="dxa"/>
+            <w:tcW w:w="1667" w:type="pct"/>
           </w:tcPr>
           <w:p>
             <w:r>
@@ -5809,7 +5809,7 @@
         </w:trPr>
         <w:tc>
           <w:tcPr>
-            <w:tcW w:w="2914" w:type="dxa"/>
+            <w:tcW w:w="1667" w:type="pct"/>
           </w:tcPr>
           <w:p>
             <w:r>
@@ -5819,7 +5819,7 @@
         </w:tc>
         <w:tc>
           <w:tcPr>
-            <w:tcW w:w="2914" w:type="dxa"/>
+            <w:tcW w:w="1667" w:type="pct"/>
           </w:tcPr>
           <w:p>
             <w:r>
@@ -5829,7 +5829,7 @@
         </w:tc>
         <w:tc>
           <w:tcPr>
-            <w:tcW w:w="2914" w:type="dxa"/>
+            <w:tcW w:w="1667" w:type="pct"/>
           </w:tcPr>
           <w:p>
             <w:r>
@@ -5844,7 +5844,7 @@
         </w:trPr>
         <w:tc>
           <w:tcPr>
-            <w:tcW w:w="2914" w:type="dxa"/>
+            <w:tcW w:w="1667" w:type="pct"/>
           </w:tcPr>
           <w:p>
             <w:r>
@@ -5854,7 +5854,7 @@
         </w:tc>
         <w:tc>
           <w:tcPr>
-            <w:tcW w:w="2914" w:type="dxa"/>
+            <w:tcW w:w="1667" w:type="pct"/>
           </w:tcPr>
           <w:p>
             <w:r>
@@ -5867,7 +5867,7 @@
         </w:tc>
         <w:tc>
           <w:tcPr>
-            <w:tcW w:w="2914" w:type="dxa"/>
+            <w:tcW w:w="1667" w:type="pct"/>
           </w:tcPr>
           <w:p>
             <w:r>
@@ -6040,17 +6040,1809 @@
       <w:pPr>
         <w:pStyle w:val="Heading2"/>
       </w:pPr>
-      <w:bookmarkStart w:id="20" w:name="_Toc68090052"/>
+      <w:bookmarkStart w:id="20" w:name="_Toc68113669"/>
       <w:r>
         <w:t>Success Criteria</w:t>
       </w:r>
       <w:bookmarkEnd w:id="20"/>
     </w:p>
+    <w:tbl>
+      <w:tblPr>
+        <w:tblStyle w:val="PlainTable1"/>
+        <w:tblW w:w="5000" w:type="pct"/>
+        <w:tblLook w:val="0420" w:firstRow="1" w:lastRow="0" w:firstColumn="0" w:lastColumn="0" w:noHBand="0" w:noVBand="1"/>
+      </w:tblPr>
+      <w:tblGrid>
+        <w:gridCol w:w="420"/>
+        <w:gridCol w:w="2957"/>
+        <w:gridCol w:w="3933"/>
+        <w:gridCol w:w="1706"/>
+      </w:tblGrid>
+      <w:tr>
+        <w:trPr>
+          <w:cnfStyle w:val="100000000000" w:firstRow="1" w:lastRow="0" w:firstColumn="0" w:lastColumn="0" w:oddVBand="0" w:evenVBand="0" w:oddHBand="0" w:evenHBand="0" w:firstRowFirstColumn="0" w:firstRowLastColumn="0" w:lastRowFirstColumn="0" w:lastRowLastColumn="0"/>
+          <w:trHeight w:val="300"/>
+        </w:trPr>
+        <w:tc>
+          <w:tcPr>
+            <w:tcW w:w="233" w:type="pct"/>
+            <w:hideMark/>
+          </w:tcPr>
+          <w:p>
+            <w:pPr>
+              <w:jc w:val="center"/>
+            </w:pPr>
+            <w:r>
+              <w:t>ID</w:t>
+            </w:r>
+          </w:p>
+        </w:tc>
+        <w:tc>
+          <w:tcPr>
+            <w:tcW w:w="1640" w:type="pct"/>
+            <w:hideMark/>
+          </w:tcPr>
+          <w:p>
+            <w:pPr>
+              <w:jc w:val="center"/>
+            </w:pPr>
+            <w:r>
+              <w:t>Requirement</w:t>
+            </w:r>
+          </w:p>
+        </w:tc>
+        <w:tc>
+          <w:tcPr>
+            <w:tcW w:w="2181" w:type="pct"/>
+            <w:hideMark/>
+          </w:tcPr>
+          <w:p>
+            <w:pPr>
+              <w:jc w:val="center"/>
+            </w:pPr>
+            <w:r>
+              <w:t>Justification</w:t>
+            </w:r>
+          </w:p>
+        </w:tc>
+        <w:tc>
+          <w:tcPr>
+            <w:tcW w:w="946" w:type="pct"/>
+            <w:hideMark/>
+          </w:tcPr>
+          <w:p>
+            <w:pPr>
+              <w:jc w:val="center"/>
+            </w:pPr>
+            <w:r>
+              <w:t>Reference</w:t>
+            </w:r>
+          </w:p>
+        </w:tc>
+      </w:tr>
+      <w:tr>
+        <w:trPr>
+          <w:cnfStyle w:val="000000100000" w:firstRow="0" w:lastRow="0" w:firstColumn="0" w:lastColumn="0" w:oddVBand="0" w:evenVBand="0" w:oddHBand="1" w:evenHBand="0" w:firstRowFirstColumn="0" w:firstRowLastColumn="0" w:lastRowFirstColumn="0" w:lastRowLastColumn="0"/>
+          <w:trHeight w:val="600"/>
+        </w:trPr>
+        <w:tc>
+          <w:tcPr>
+            <w:tcW w:w="233" w:type="pct"/>
+            <w:hideMark/>
+          </w:tcPr>
+          <w:p>
+            <w:r>
+              <w:t>1</w:t>
+            </w:r>
+          </w:p>
+        </w:tc>
+        <w:tc>
+          <w:tcPr>
+            <w:tcW w:w="1640" w:type="pct"/>
+            <w:hideMark/>
+          </w:tcPr>
+          <w:p>
+            <w:r>
+              <w:t xml:space="preserve">Client sockets connect to server at start-up of </w:t>
+            </w:r>
+            <w:r>
+              <w:t>the program</w:t>
+            </w:r>
+          </w:p>
+        </w:tc>
+        <w:tc>
+          <w:tcPr>
+            <w:tcW w:w="2181" w:type="pct"/>
+            <w:hideMark/>
+          </w:tcPr>
+          <w:p>
+            <w:r>
+              <w:t>The app needs a connection to the server so it should connect while the app start</w:t>
+            </w:r>
+            <w:r>
+              <w:t>s</w:t>
+            </w:r>
+            <w:r>
+              <w:t xml:space="preserve"> to minimise waiting time</w:t>
+            </w:r>
+          </w:p>
+        </w:tc>
+        <w:tc>
+          <w:tcPr>
+            <w:tcW w:w="946" w:type="pct"/>
+            <w:hideMark/>
+          </w:tcPr>
+          <w:p>
+            <w:r>
+              <w:t>Discord (splash screen)</w:t>
+            </w:r>
+          </w:p>
+        </w:tc>
+      </w:tr>
+      <w:tr>
+        <w:trPr>
+          <w:trHeight w:val="600"/>
+        </w:trPr>
+        <w:tc>
+          <w:tcPr>
+            <w:tcW w:w="233" w:type="pct"/>
+            <w:hideMark/>
+          </w:tcPr>
+          <w:p>
+            <w:r>
+              <w:t>2</w:t>
+            </w:r>
+          </w:p>
+        </w:tc>
+        <w:tc>
+          <w:tcPr>
+            <w:tcW w:w="1640" w:type="pct"/>
+            <w:hideMark/>
+          </w:tcPr>
+          <w:p>
+            <w:r>
+              <w:t>Client socket tells the server it</w:t>
+            </w:r>
+            <w:r>
+              <w:t xml:space="preserve"> i</w:t>
+            </w:r>
+            <w:r>
+              <w:t xml:space="preserve">s closing </w:t>
+            </w:r>
+            <w:r>
+              <w:t>before</w:t>
+            </w:r>
+            <w:r>
+              <w:t xml:space="preserve"> the app is closed</w:t>
+            </w:r>
+          </w:p>
+        </w:tc>
+        <w:tc>
+          <w:tcPr>
+            <w:tcW w:w="2181" w:type="pct"/>
+            <w:hideMark/>
+          </w:tcPr>
+          <w:p>
+            <w:r>
+              <w:t xml:space="preserve">Prevents any errors from </w:t>
+            </w:r>
+            <w:r>
+              <w:t>occurring</w:t>
+            </w:r>
+            <w:r>
+              <w:t xml:space="preserve"> and begins the client disconnect procedure</w:t>
+            </w:r>
+          </w:p>
+        </w:tc>
+        <w:tc>
+          <w:tcPr>
+            <w:tcW w:w="946" w:type="pct"/>
+            <w:hideMark/>
+          </w:tcPr>
+          <w:p/>
+        </w:tc>
+      </w:tr>
+      <w:tr>
+        <w:trPr>
+          <w:cnfStyle w:val="000000100000" w:firstRow="0" w:lastRow="0" w:firstColumn="0" w:lastColumn="0" w:oddVBand="0" w:evenVBand="0" w:oddHBand="1" w:evenHBand="0" w:firstRowFirstColumn="0" w:firstRowLastColumn="0" w:lastRowFirstColumn="0" w:lastRowLastColumn="0"/>
+          <w:trHeight w:val="600"/>
+        </w:trPr>
+        <w:tc>
+          <w:tcPr>
+            <w:tcW w:w="233" w:type="pct"/>
+            <w:hideMark/>
+          </w:tcPr>
+          <w:p>
+            <w:r>
+              <w:t>3</w:t>
+            </w:r>
+          </w:p>
+        </w:tc>
+        <w:tc>
+          <w:tcPr>
+            <w:tcW w:w="1640" w:type="pct"/>
+            <w:hideMark/>
+          </w:tcPr>
+          <w:p>
+            <w:r>
+              <w:t xml:space="preserve">The socket sends heartbeats to the server to show that </w:t>
+            </w:r>
+            <w:r>
+              <w:t>it</w:t>
+            </w:r>
+            <w:r>
+              <w:t xml:space="preserve"> i</w:t>
+            </w:r>
+            <w:r>
+              <w:t>s</w:t>
+            </w:r>
+            <w:r>
+              <w:t xml:space="preserve"> still open</w:t>
+            </w:r>
+          </w:p>
+        </w:tc>
+        <w:tc>
+          <w:tcPr>
+            <w:tcW w:w="2181" w:type="pct"/>
+            <w:hideMark/>
+          </w:tcPr>
+          <w:p>
+            <w:r>
+              <w:t xml:space="preserve">Stops the possibility that a client has disconnected without the server realising which </w:t>
+            </w:r>
+            <w:r>
+              <w:t>will</w:t>
+            </w:r>
+            <w:r>
+              <w:t xml:space="preserve"> lead to erro</w:t>
+            </w:r>
+            <w:r>
+              <w:t>rs</w:t>
+            </w:r>
+          </w:p>
+        </w:tc>
+        <w:tc>
+          <w:tcPr>
+            <w:tcW w:w="946" w:type="pct"/>
+            <w:hideMark/>
+          </w:tcPr>
+          <w:p>
+            <w:r>
+              <w:t>IRC (PING)</w:t>
+            </w:r>
+          </w:p>
+        </w:tc>
+      </w:tr>
+      <w:tr>
+        <w:trPr>
+          <w:trHeight w:val="600"/>
+        </w:trPr>
+        <w:tc>
+          <w:tcPr>
+            <w:tcW w:w="233" w:type="pct"/>
+            <w:hideMark/>
+          </w:tcPr>
+          <w:p>
+            <w:r>
+              <w:t>4</w:t>
+            </w:r>
+          </w:p>
+        </w:tc>
+        <w:tc>
+          <w:tcPr>
+            <w:tcW w:w="1640" w:type="pct"/>
+            <w:hideMark/>
+          </w:tcPr>
+          <w:p>
+            <w:r>
+              <w:t>User must log</w:t>
+            </w:r>
+            <w:r>
+              <w:t xml:space="preserve"> </w:t>
+            </w:r>
+            <w:r>
+              <w:t>in</w:t>
+            </w:r>
+            <w:r>
+              <w:t xml:space="preserve"> </w:t>
+            </w:r>
+            <w:r>
+              <w:t xml:space="preserve">to their account to </w:t>
+            </w:r>
+            <w:r>
+              <w:t xml:space="preserve">access </w:t>
+            </w:r>
+            <w:r>
+              <w:t xml:space="preserve">the </w:t>
+            </w:r>
+            <w:r>
+              <w:t>program</w:t>
+            </w:r>
+          </w:p>
+        </w:tc>
+        <w:tc>
+          <w:tcPr>
+            <w:tcW w:w="2181" w:type="pct"/>
+            <w:hideMark/>
+          </w:tcPr>
+          <w:p>
+            <w:r>
+              <w:t xml:space="preserve">Ensures that only people </w:t>
+            </w:r>
+            <w:r>
+              <w:t>with</w:t>
+            </w:r>
+            <w:r>
+              <w:t xml:space="preserve"> valid </w:t>
+            </w:r>
+            <w:r>
+              <w:t>credentials</w:t>
+            </w:r>
+            <w:r>
+              <w:t xml:space="preserve"> can view </w:t>
+            </w:r>
+            <w:r>
+              <w:t>an account’s messages</w:t>
+            </w:r>
+          </w:p>
+        </w:tc>
+        <w:tc>
+          <w:tcPr>
+            <w:tcW w:w="946" w:type="pct"/>
+            <w:hideMark/>
+          </w:tcPr>
+          <w:p>
+            <w:r>
+              <w:t>IRC</w:t>
+            </w:r>
+            <w:r>
+              <w:t xml:space="preserve"> (</w:t>
+            </w:r>
+            <w:r>
+              <w:t>?</w:t>
+            </w:r>
+            <w:r>
+              <w:t>)</w:t>
+            </w:r>
+          </w:p>
+        </w:tc>
+      </w:tr>
+      <w:tr>
+        <w:trPr>
+          <w:cnfStyle w:val="000000100000" w:firstRow="0" w:lastRow="0" w:firstColumn="0" w:lastColumn="0" w:oddVBand="0" w:evenVBand="0" w:oddHBand="1" w:evenHBand="0" w:firstRowFirstColumn="0" w:firstRowLastColumn="0" w:lastRowFirstColumn="0" w:lastRowLastColumn="0"/>
+          <w:trHeight w:val="600"/>
+        </w:trPr>
+        <w:tc>
+          <w:tcPr>
+            <w:tcW w:w="233" w:type="pct"/>
+            <w:hideMark/>
+          </w:tcPr>
+          <w:p>
+            <w:r>
+              <w:t>5</w:t>
+            </w:r>
+          </w:p>
+        </w:tc>
+        <w:tc>
+          <w:tcPr>
+            <w:tcW w:w="1640" w:type="pct"/>
+            <w:hideMark/>
+          </w:tcPr>
+          <w:p>
+            <w:r>
+              <w:t>New u</w:t>
+            </w:r>
+            <w:r>
+              <w:t>sers can create an account</w:t>
+            </w:r>
+          </w:p>
+        </w:tc>
+        <w:tc>
+          <w:tcPr>
+            <w:tcW w:w="2181" w:type="pct"/>
+            <w:hideMark/>
+          </w:tcPr>
+          <w:p>
+            <w:r>
+              <w:t>New users need a way of accessing the app</w:t>
+            </w:r>
+          </w:p>
+        </w:tc>
+        <w:tc>
+          <w:tcPr>
+            <w:tcW w:w="946" w:type="pct"/>
+            <w:hideMark/>
+          </w:tcPr>
+          <w:p>
+            <w:r>
+              <w:t>IRC</w:t>
+            </w:r>
+            <w:r>
+              <w:t xml:space="preserve"> (?)</w:t>
+            </w:r>
+          </w:p>
+        </w:tc>
+      </w:tr>
+      <w:tr>
+        <w:trPr>
+          <w:trHeight w:val="600"/>
+        </w:trPr>
+        <w:tc>
+          <w:tcPr>
+            <w:tcW w:w="233" w:type="pct"/>
+            <w:hideMark/>
+          </w:tcPr>
+          <w:p>
+            <w:r>
+              <w:t>6</w:t>
+            </w:r>
+          </w:p>
+        </w:tc>
+        <w:tc>
+          <w:tcPr>
+            <w:tcW w:w="1640" w:type="pct"/>
+            <w:hideMark/>
+          </w:tcPr>
+          <w:p>
+            <w:r>
+              <w:t>U</w:t>
+            </w:r>
+            <w:r>
+              <w:t>ser</w:t>
+            </w:r>
+            <w:r>
+              <w:t>s</w:t>
+            </w:r>
+            <w:r>
+              <w:t xml:space="preserve"> </w:t>
+            </w:r>
+            <w:r>
+              <w:t>are</w:t>
+            </w:r>
+            <w:r>
+              <w:t xml:space="preserve"> not allowed to try to log in </w:t>
+            </w:r>
+            <w:r>
+              <w:t>i</w:t>
+            </w:r>
+            <w:r>
+              <w:t>f</w:t>
+            </w:r>
+            <w:r>
+              <w:t xml:space="preserve"> the</w:t>
+            </w:r>
+            <w:r>
+              <w:t xml:space="preserve"> socket cannot connect</w:t>
+            </w:r>
+          </w:p>
+        </w:tc>
+        <w:tc>
+          <w:tcPr>
+            <w:tcW w:w="2181" w:type="pct"/>
+            <w:hideMark/>
+          </w:tcPr>
+          <w:p>
+            <w:r>
+              <w:t>With no connection, logins cannot be authorised</w:t>
+            </w:r>
+            <w:r>
+              <w:t xml:space="preserve"> so the login process cannot be done</w:t>
+            </w:r>
+          </w:p>
+        </w:tc>
+        <w:tc>
+          <w:tcPr>
+            <w:tcW w:w="946" w:type="pct"/>
+            <w:hideMark/>
+          </w:tcPr>
+          <w:p/>
+        </w:tc>
+      </w:tr>
+      <w:tr>
+        <w:trPr>
+          <w:cnfStyle w:val="000000100000" w:firstRow="0" w:lastRow="0" w:firstColumn="0" w:lastColumn="0" w:oddVBand="0" w:evenVBand="0" w:oddHBand="1" w:evenHBand="0" w:firstRowFirstColumn="0" w:firstRowLastColumn="0" w:lastRowFirstColumn="0" w:lastRowLastColumn="0"/>
+          <w:trHeight w:val="600"/>
+        </w:trPr>
+        <w:tc>
+          <w:tcPr>
+            <w:tcW w:w="233" w:type="pct"/>
+            <w:hideMark/>
+          </w:tcPr>
+          <w:p>
+            <w:r>
+              <w:t>7</w:t>
+            </w:r>
+          </w:p>
+        </w:tc>
+        <w:tc>
+          <w:tcPr>
+            <w:tcW w:w="1640" w:type="pct"/>
+            <w:hideMark/>
+          </w:tcPr>
+          <w:p>
+            <w:r>
+              <w:t>Usernames must be unique</w:t>
+            </w:r>
+          </w:p>
+        </w:tc>
+        <w:tc>
+          <w:tcPr>
+            <w:tcW w:w="2181" w:type="pct"/>
+            <w:hideMark/>
+          </w:tcPr>
+          <w:p>
+            <w:r>
+              <w:t>Prevents situations where two people can accidentally share credentials</w:t>
+            </w:r>
+          </w:p>
+        </w:tc>
+        <w:tc>
+          <w:tcPr>
+            <w:tcW w:w="946" w:type="pct"/>
+            <w:hideMark/>
+          </w:tcPr>
+          <w:p>
+            <w:r>
+              <w:t>Existing solution - Internet Relay Chat</w:t>
+            </w:r>
+            <w:r>
+              <w:t xml:space="preserve"> (IRC)</w:t>
+            </w:r>
+          </w:p>
+        </w:tc>
+      </w:tr>
+      <w:tr>
+        <w:trPr>
+          <w:trHeight w:val="600"/>
+        </w:trPr>
+        <w:tc>
+          <w:tcPr>
+            <w:tcW w:w="233" w:type="pct"/>
+            <w:hideMark/>
+          </w:tcPr>
+          <w:p>
+            <w:r>
+              <w:t>8</w:t>
+            </w:r>
+          </w:p>
+        </w:tc>
+        <w:tc>
+          <w:tcPr>
+            <w:tcW w:w="1640" w:type="pct"/>
+            <w:hideMark/>
+          </w:tcPr>
+          <w:p>
+            <w:r>
+              <w:t xml:space="preserve">Password must be of a </w:t>
+            </w:r>
+            <w:r>
+              <w:t>minimum</w:t>
+            </w:r>
+            <w:r>
+              <w:t xml:space="preserve"> strength (upper, lower, digits, special characters)</w:t>
+            </w:r>
+          </w:p>
+        </w:tc>
+        <w:tc>
+          <w:tcPr>
+            <w:tcW w:w="2181" w:type="pct"/>
+            <w:hideMark/>
+          </w:tcPr>
+          <w:p>
+            <w:r>
+              <w:t>Makes sure the password is not a security flaw</w:t>
+            </w:r>
+            <w:r>
+              <w:t xml:space="preserve"> for the user</w:t>
+            </w:r>
+          </w:p>
+        </w:tc>
+        <w:tc>
+          <w:tcPr>
+            <w:tcW w:w="946" w:type="pct"/>
+            <w:hideMark/>
+          </w:tcPr>
+          <w:p>
+            <w:r>
+              <w:t>Discord (account creation)</w:t>
+            </w:r>
+          </w:p>
+        </w:tc>
+      </w:tr>
+      <w:tr>
+        <w:trPr>
+          <w:cnfStyle w:val="000000100000" w:firstRow="0" w:lastRow="0" w:firstColumn="0" w:lastColumn="0" w:oddVBand="0" w:evenVBand="0" w:oddHBand="1" w:evenHBand="0" w:firstRowFirstColumn="0" w:firstRowLastColumn="0" w:lastRowFirstColumn="0" w:lastRowLastColumn="0"/>
+          <w:trHeight w:val="600"/>
+        </w:trPr>
+        <w:tc>
+          <w:tcPr>
+            <w:tcW w:w="233" w:type="pct"/>
+            <w:hideMark/>
+          </w:tcPr>
+          <w:p>
+            <w:r>
+              <w:t>9</w:t>
+            </w:r>
+          </w:p>
+        </w:tc>
+        <w:tc>
+          <w:tcPr>
+            <w:tcW w:w="1640" w:type="pct"/>
+            <w:hideMark/>
+          </w:tcPr>
+          <w:p>
+            <w:r>
+              <w:t>User</w:t>
+            </w:r>
+            <w:r>
+              <w:t>s</w:t>
+            </w:r>
+            <w:r>
+              <w:t xml:space="preserve"> can type out a message and send it with </w:t>
+            </w:r>
+            <w:r>
+              <w:t xml:space="preserve">a </w:t>
+            </w:r>
+            <w:r>
+              <w:t>"Send"</w:t>
+            </w:r>
+            <w:r>
+              <w:t xml:space="preserve"> button</w:t>
+            </w:r>
+          </w:p>
+        </w:tc>
+        <w:tc>
+          <w:tcPr>
+            <w:tcW w:w="2181" w:type="pct"/>
+            <w:hideMark/>
+          </w:tcPr>
+          <w:p>
+            <w:r>
+              <w:t>Intuitive</w:t>
+            </w:r>
+            <w:r>
+              <w:t xml:space="preserve"> button to send the message</w:t>
+            </w:r>
+          </w:p>
+        </w:tc>
+        <w:tc>
+          <w:tcPr>
+            <w:tcW w:w="946" w:type="pct"/>
+            <w:hideMark/>
+          </w:tcPr>
+          <w:p>
+            <w:r>
+              <w:t>Discord (UI)</w:t>
+            </w:r>
+          </w:p>
+        </w:tc>
+      </w:tr>
+      <w:tr>
+        <w:trPr>
+          <w:trHeight w:val="600"/>
+        </w:trPr>
+        <w:tc>
+          <w:tcPr>
+            <w:tcW w:w="233" w:type="pct"/>
+            <w:hideMark/>
+          </w:tcPr>
+          <w:p>
+            <w:r>
+              <w:t>10</w:t>
+            </w:r>
+          </w:p>
+        </w:tc>
+        <w:tc>
+          <w:tcPr>
+            <w:tcW w:w="1640" w:type="pct"/>
+            <w:hideMark/>
+          </w:tcPr>
+          <w:p>
+            <w:r>
+              <w:t>User</w:t>
+            </w:r>
+            <w:r>
+              <w:t>s</w:t>
+            </w:r>
+            <w:r>
+              <w:t xml:space="preserve"> can type out a message and send it with </w:t>
+            </w:r>
+            <w:r>
+              <w:t xml:space="preserve">the </w:t>
+            </w:r>
+            <w:r>
+              <w:t>Enter</w:t>
+            </w:r>
+            <w:r>
+              <w:t xml:space="preserve"> key</w:t>
+            </w:r>
+          </w:p>
+        </w:tc>
+        <w:tc>
+          <w:tcPr>
+            <w:tcW w:w="2181" w:type="pct"/>
+            <w:hideMark/>
+          </w:tcPr>
+          <w:p>
+            <w:r>
+              <w:t xml:space="preserve">Enter is a common </w:t>
+            </w:r>
+            <w:r>
+              <w:t>key</w:t>
+            </w:r>
+            <w:r>
+              <w:t xml:space="preserve"> to press to send a message</w:t>
+            </w:r>
+          </w:p>
+        </w:tc>
+        <w:tc>
+          <w:tcPr>
+            <w:tcW w:w="946" w:type="pct"/>
+            <w:hideMark/>
+          </w:tcPr>
+          <w:p>
+            <w:r>
+              <w:t>Discord (controls)</w:t>
+            </w:r>
+          </w:p>
+        </w:tc>
+      </w:tr>
+      <w:tr>
+        <w:trPr>
+          <w:cnfStyle w:val="000000100000" w:firstRow="0" w:lastRow="0" w:firstColumn="0" w:lastColumn="0" w:oddVBand="0" w:evenVBand="0" w:oddHBand="1" w:evenHBand="0" w:firstRowFirstColumn="0" w:firstRowLastColumn="0" w:lastRowFirstColumn="0" w:lastRowLastColumn="0"/>
+          <w:trHeight w:val="600"/>
+        </w:trPr>
+        <w:tc>
+          <w:tcPr>
+            <w:tcW w:w="233" w:type="pct"/>
+            <w:hideMark/>
+          </w:tcPr>
+          <w:p>
+            <w:r>
+              <w:t>11</w:t>
+            </w:r>
+          </w:p>
+        </w:tc>
+        <w:tc>
+          <w:tcPr>
+            <w:tcW w:w="1640" w:type="pct"/>
+            <w:hideMark/>
+          </w:tcPr>
+          <w:p>
+            <w:r>
+              <w:t>User</w:t>
+            </w:r>
+            <w:r>
+              <w:t>s</w:t>
+            </w:r>
+            <w:r>
+              <w:t xml:space="preserve"> can see a list of their contacts</w:t>
+            </w:r>
+          </w:p>
+        </w:tc>
+        <w:tc>
+          <w:tcPr>
+            <w:tcW w:w="2181" w:type="pct"/>
+            <w:hideMark/>
+          </w:tcPr>
+          <w:p>
+            <w:r>
+              <w:t>U</w:t>
+            </w:r>
+            <w:r>
+              <w:t xml:space="preserve">sers can easily see who they </w:t>
+            </w:r>
+            <w:r>
+              <w:t>are</w:t>
+            </w:r>
+            <w:r>
+              <w:t xml:space="preserve"> send</w:t>
+            </w:r>
+            <w:r>
+              <w:t xml:space="preserve">ing the </w:t>
+            </w:r>
+            <w:r>
+              <w:t>message to</w:t>
+            </w:r>
+          </w:p>
+        </w:tc>
+        <w:tc>
+          <w:tcPr>
+            <w:tcW w:w="946" w:type="pct"/>
+            <w:hideMark/>
+          </w:tcPr>
+          <w:p>
+            <w:r>
+              <w:t>Existing program - Discord</w:t>
+            </w:r>
+          </w:p>
+        </w:tc>
+      </w:tr>
+      <w:tr>
+        <w:trPr>
+          <w:trHeight w:val="600"/>
+        </w:trPr>
+        <w:tc>
+          <w:tcPr>
+            <w:tcW w:w="233" w:type="pct"/>
+            <w:hideMark/>
+          </w:tcPr>
+          <w:p>
+            <w:r>
+              <w:t>12</w:t>
+            </w:r>
+          </w:p>
+        </w:tc>
+        <w:tc>
+          <w:tcPr>
+            <w:tcW w:w="1640" w:type="pct"/>
+            <w:hideMark/>
+          </w:tcPr>
+          <w:p>
+            <w:r>
+              <w:t>User</w:t>
+            </w:r>
+            <w:r>
+              <w:t>s</w:t>
+            </w:r>
+            <w:r>
+              <w:t xml:space="preserve"> can click on a contact to message with them</w:t>
+            </w:r>
+          </w:p>
+        </w:tc>
+        <w:tc>
+          <w:tcPr>
+            <w:tcW w:w="2181" w:type="pct"/>
+            <w:hideMark/>
+          </w:tcPr>
+          <w:p>
+            <w:r>
+              <w:t>No need</w:t>
+            </w:r>
+            <w:r>
+              <w:t xml:space="preserve"> to manually address each message they send like an email</w:t>
+            </w:r>
+          </w:p>
+        </w:tc>
+        <w:tc>
+          <w:tcPr>
+            <w:tcW w:w="946" w:type="pct"/>
+            <w:hideMark/>
+          </w:tcPr>
+          <w:p>
+            <w:r>
+              <w:t>Discord (UI)</w:t>
+            </w:r>
+          </w:p>
+        </w:tc>
+      </w:tr>
+      <w:tr>
+        <w:trPr>
+          <w:cnfStyle w:val="000000100000" w:firstRow="0" w:lastRow="0" w:firstColumn="0" w:lastColumn="0" w:oddVBand="0" w:evenVBand="0" w:oddHBand="1" w:evenHBand="0" w:firstRowFirstColumn="0" w:firstRowLastColumn="0" w:lastRowFirstColumn="0" w:lastRowLastColumn="0"/>
+          <w:trHeight w:val="600"/>
+        </w:trPr>
+        <w:tc>
+          <w:tcPr>
+            <w:tcW w:w="233" w:type="pct"/>
+            <w:hideMark/>
+          </w:tcPr>
+          <w:p>
+            <w:r>
+              <w:t>13</w:t>
+            </w:r>
+          </w:p>
+        </w:tc>
+        <w:tc>
+          <w:tcPr>
+            <w:tcW w:w="1640" w:type="pct"/>
+            <w:hideMark/>
+          </w:tcPr>
+          <w:p>
+            <w:r>
+              <w:t>User</w:t>
+            </w:r>
+            <w:r>
+              <w:t>s</w:t>
+            </w:r>
+            <w:r>
+              <w:t xml:space="preserve"> can see past conversations with </w:t>
+            </w:r>
+            <w:r>
+              <w:t>a</w:t>
+            </w:r>
+            <w:r>
+              <w:t xml:space="preserve"> contact</w:t>
+            </w:r>
+          </w:p>
+        </w:tc>
+        <w:tc>
+          <w:tcPr>
+            <w:tcW w:w="2181" w:type="pct"/>
+            <w:hideMark/>
+          </w:tcPr>
+          <w:p>
+            <w:r>
+              <w:t>User</w:t>
+            </w:r>
+            <w:r>
+              <w:t>s</w:t>
+            </w:r>
+            <w:r>
+              <w:t xml:space="preserve"> do not have to worry that old messages will be lost</w:t>
+            </w:r>
+          </w:p>
+        </w:tc>
+        <w:tc>
+          <w:tcPr>
+            <w:tcW w:w="946" w:type="pct"/>
+            <w:hideMark/>
+          </w:tcPr>
+          <w:p>
+            <w:r>
+              <w:t>Stakeholders</w:t>
+            </w:r>
+            <w:r>
+              <w:t xml:space="preserve"> survey</w:t>
+            </w:r>
+          </w:p>
+        </w:tc>
+      </w:tr>
+      <w:tr>
+        <w:trPr>
+          <w:trHeight w:val="600"/>
+        </w:trPr>
+        <w:tc>
+          <w:tcPr>
+            <w:tcW w:w="233" w:type="pct"/>
+            <w:hideMark/>
+          </w:tcPr>
+          <w:p>
+            <w:r>
+              <w:t>14</w:t>
+            </w:r>
+          </w:p>
+        </w:tc>
+        <w:tc>
+          <w:tcPr>
+            <w:tcW w:w="1640" w:type="pct"/>
+            <w:hideMark/>
+          </w:tcPr>
+          <w:p>
+            <w:r>
+              <w:t>Users can be added to contacts by searching their username</w:t>
+            </w:r>
+          </w:p>
+        </w:tc>
+        <w:tc>
+          <w:tcPr>
+            <w:tcW w:w="2181" w:type="pct"/>
+            <w:hideMark/>
+          </w:tcPr>
+          <w:p>
+            <w:r>
+              <w:t xml:space="preserve">Usernames are easier for </w:t>
+            </w:r>
+            <w:r>
+              <w:t>a</w:t>
+            </w:r>
+            <w:r>
+              <w:t xml:space="preserve"> user to remember than </w:t>
+            </w:r>
+            <w:r>
+              <w:t xml:space="preserve">an </w:t>
+            </w:r>
+            <w:r>
+              <w:t>IP address</w:t>
+            </w:r>
+          </w:p>
+        </w:tc>
+        <w:tc>
+          <w:tcPr>
+            <w:tcW w:w="946" w:type="pct"/>
+            <w:hideMark/>
+          </w:tcPr>
+          <w:p>
+            <w:r>
+              <w:t>Discord</w:t>
+            </w:r>
+            <w:r>
+              <w:t xml:space="preserve"> (add friend)</w:t>
+            </w:r>
+          </w:p>
+        </w:tc>
+      </w:tr>
+      <w:tr>
+        <w:trPr>
+          <w:cnfStyle w:val="000000100000" w:firstRow="0" w:lastRow="0" w:firstColumn="0" w:lastColumn="0" w:oddVBand="0" w:evenVBand="0" w:oddHBand="1" w:evenHBand="0" w:firstRowFirstColumn="0" w:firstRowLastColumn="0" w:lastRowFirstColumn="0" w:lastRowLastColumn="0"/>
+          <w:trHeight w:val="600"/>
+        </w:trPr>
+        <w:tc>
+          <w:tcPr>
+            <w:tcW w:w="233" w:type="pct"/>
+            <w:hideMark/>
+          </w:tcPr>
+          <w:p>
+            <w:r>
+              <w:t>15</w:t>
+            </w:r>
+          </w:p>
+        </w:tc>
+        <w:tc>
+          <w:tcPr>
+            <w:tcW w:w="1640" w:type="pct"/>
+            <w:hideMark/>
+          </w:tcPr>
+          <w:p>
+            <w:r>
+              <w:t xml:space="preserve">Messages are encrypted with </w:t>
+            </w:r>
+            <w:r>
+              <w:t xml:space="preserve">the </w:t>
+            </w:r>
+            <w:r>
+              <w:t>recipient's public key</w:t>
+            </w:r>
+          </w:p>
+        </w:tc>
+        <w:tc>
+          <w:tcPr>
+            <w:tcW w:w="2181" w:type="pct"/>
+            <w:hideMark/>
+          </w:tcPr>
+          <w:p>
+            <w:r>
+              <w:t xml:space="preserve">The recipients public and private keys are a keypair </w:t>
+            </w:r>
+            <w:r>
+              <w:t>as it is asymmetric encryption</w:t>
+            </w:r>
+          </w:p>
+        </w:tc>
+        <w:tc>
+          <w:tcPr>
+            <w:tcW w:w="946" w:type="pct"/>
+            <w:hideMark/>
+          </w:tcPr>
+          <w:p/>
+        </w:tc>
+      </w:tr>
+      <w:tr>
+        <w:trPr>
+          <w:trHeight w:val="600"/>
+        </w:trPr>
+        <w:tc>
+          <w:tcPr>
+            <w:tcW w:w="233" w:type="pct"/>
+            <w:hideMark/>
+          </w:tcPr>
+          <w:p>
+            <w:r>
+              <w:t>16</w:t>
+            </w:r>
+          </w:p>
+        </w:tc>
+        <w:tc>
+          <w:tcPr>
+            <w:tcW w:w="1640" w:type="pct"/>
+            <w:hideMark/>
+          </w:tcPr>
+          <w:p>
+            <w:r>
+              <w:t xml:space="preserve">Messages are decrypted with </w:t>
+            </w:r>
+            <w:r>
+              <w:t xml:space="preserve">the </w:t>
+            </w:r>
+            <w:r>
+              <w:t>recipient's private key</w:t>
+            </w:r>
+          </w:p>
+        </w:tc>
+        <w:tc>
+          <w:tcPr>
+            <w:tcW w:w="2181" w:type="pct"/>
+            <w:hideMark/>
+          </w:tcPr>
+          <w:p>
+            <w:r>
+              <w:t>Only the intended recipient can view the message as the decryption key is private</w:t>
+            </w:r>
+          </w:p>
+        </w:tc>
+        <w:tc>
+          <w:tcPr>
+            <w:tcW w:w="946" w:type="pct"/>
+            <w:hideMark/>
+          </w:tcPr>
+          <w:p/>
+        </w:tc>
+      </w:tr>
+      <w:tr>
+        <w:trPr>
+          <w:cnfStyle w:val="000000100000" w:firstRow="0" w:lastRow="0" w:firstColumn="0" w:lastColumn="0" w:oddVBand="0" w:evenVBand="0" w:oddHBand="1" w:evenHBand="0" w:firstRowFirstColumn="0" w:firstRowLastColumn="0" w:lastRowFirstColumn="0" w:lastRowLastColumn="0"/>
+          <w:trHeight w:val="600"/>
+        </w:trPr>
+        <w:tc>
+          <w:tcPr>
+            <w:tcW w:w="233" w:type="pct"/>
+            <w:hideMark/>
+          </w:tcPr>
+          <w:p>
+            <w:r>
+              <w:lastRenderedPageBreak/>
+              <w:t>17</w:t>
+            </w:r>
+          </w:p>
+        </w:tc>
+        <w:tc>
+          <w:tcPr>
+            <w:tcW w:w="1640" w:type="pct"/>
+            <w:hideMark/>
+          </w:tcPr>
+          <w:p>
+            <w:r>
+              <w:t xml:space="preserve">Messages are signed with </w:t>
+            </w:r>
+            <w:r>
+              <w:t xml:space="preserve">the </w:t>
+            </w:r>
+            <w:r>
+              <w:t>sender's private key</w:t>
+            </w:r>
+          </w:p>
+        </w:tc>
+        <w:tc>
+          <w:tcPr>
+            <w:tcW w:w="2181" w:type="pct"/>
+            <w:hideMark/>
+          </w:tcPr>
+          <w:p>
+            <w:r>
+              <w:t>The s</w:t>
+            </w:r>
+            <w:r>
+              <w:t>ender can prove their identity by using a key that only they know</w:t>
+            </w:r>
+          </w:p>
+        </w:tc>
+        <w:tc>
+          <w:tcPr>
+            <w:tcW w:w="946" w:type="pct"/>
+            <w:hideMark/>
+          </w:tcPr>
+          <w:p/>
+        </w:tc>
+      </w:tr>
+      <w:tr>
+        <w:trPr>
+          <w:trHeight w:val="600"/>
+        </w:trPr>
+        <w:tc>
+          <w:tcPr>
+            <w:tcW w:w="233" w:type="pct"/>
+            <w:hideMark/>
+          </w:tcPr>
+          <w:p>
+            <w:r>
+              <w:t>18</w:t>
+            </w:r>
+          </w:p>
+        </w:tc>
+        <w:tc>
+          <w:tcPr>
+            <w:tcW w:w="1640" w:type="pct"/>
+            <w:hideMark/>
+          </w:tcPr>
+          <w:p>
+            <w:r>
+              <w:t>Signatures</w:t>
+            </w:r>
+            <w:r>
+              <w:t xml:space="preserve"> are checked with </w:t>
+            </w:r>
+            <w:r>
+              <w:t xml:space="preserve">the </w:t>
+            </w:r>
+            <w:r>
+              <w:t>sender's public key</w:t>
+            </w:r>
+          </w:p>
+        </w:tc>
+        <w:tc>
+          <w:tcPr>
+            <w:tcW w:w="2181" w:type="pct"/>
+            <w:hideMark/>
+          </w:tcPr>
+          <w:p>
+            <w:r>
+              <w:t>The r</w:t>
+            </w:r>
+            <w:r>
+              <w:t>ecipient must be able to prove that a message came from the user it claims to be from</w:t>
+            </w:r>
+          </w:p>
+        </w:tc>
+        <w:tc>
+          <w:tcPr>
+            <w:tcW w:w="946" w:type="pct"/>
+            <w:hideMark/>
+          </w:tcPr>
+          <w:p/>
+        </w:tc>
+      </w:tr>
+      <w:tr>
+        <w:trPr>
+          <w:cnfStyle w:val="000000100000" w:firstRow="0" w:lastRow="0" w:firstColumn="0" w:lastColumn="0" w:oddVBand="0" w:evenVBand="0" w:oddHBand="1" w:evenHBand="0" w:firstRowFirstColumn="0" w:firstRowLastColumn="0" w:lastRowFirstColumn="0" w:lastRowLastColumn="0"/>
+          <w:trHeight w:val="600"/>
+        </w:trPr>
+        <w:tc>
+          <w:tcPr>
+            <w:tcW w:w="233" w:type="pct"/>
+            <w:hideMark/>
+          </w:tcPr>
+          <w:p>
+            <w:r>
+              <w:t>19</w:t>
+            </w:r>
+          </w:p>
+        </w:tc>
+        <w:tc>
+          <w:tcPr>
+            <w:tcW w:w="1640" w:type="pct"/>
+            <w:hideMark/>
+          </w:tcPr>
+          <w:p>
+            <w:r>
+              <w:t>Messages cannot be read while in the server</w:t>
+            </w:r>
+          </w:p>
+        </w:tc>
+        <w:tc>
+          <w:tcPr>
+            <w:tcW w:w="2181" w:type="pct"/>
+            <w:hideMark/>
+          </w:tcPr>
+          <w:p>
+            <w:r>
+              <w:t xml:space="preserve">End-to-end encryption requires messages to not be able to be read </w:t>
+            </w:r>
+            <w:r>
+              <w:t>during</w:t>
+            </w:r>
+            <w:r>
+              <w:t xml:space="preserve"> transit</w:t>
+            </w:r>
+          </w:p>
+        </w:tc>
+        <w:tc>
+          <w:tcPr>
+            <w:tcW w:w="946" w:type="pct"/>
+            <w:hideMark/>
+          </w:tcPr>
+          <w:p/>
+        </w:tc>
+      </w:tr>
+      <w:tr>
+        <w:trPr>
+          <w:trHeight w:val="600"/>
+        </w:trPr>
+        <w:tc>
+          <w:tcPr>
+            <w:tcW w:w="233" w:type="pct"/>
+            <w:hideMark/>
+          </w:tcPr>
+          <w:p>
+            <w:r>
+              <w:t>20</w:t>
+            </w:r>
+          </w:p>
+        </w:tc>
+        <w:tc>
+          <w:tcPr>
+            <w:tcW w:w="1640" w:type="pct"/>
+            <w:hideMark/>
+          </w:tcPr>
+          <w:p>
+            <w:r>
+              <w:t>Key pair</w:t>
+            </w:r>
+            <w:r>
+              <w:t>s</w:t>
+            </w:r>
+            <w:r>
+              <w:t xml:space="preserve"> can be generated</w:t>
+            </w:r>
+          </w:p>
+        </w:tc>
+        <w:tc>
+          <w:tcPr>
+            <w:tcW w:w="2181" w:type="pct"/>
+            <w:hideMark/>
+          </w:tcPr>
+          <w:p>
+            <w:r>
+              <w:t>Public and private keys are needed for the encryption of all messages</w:t>
+            </w:r>
+          </w:p>
+        </w:tc>
+        <w:tc>
+          <w:tcPr>
+            <w:tcW w:w="946" w:type="pct"/>
+            <w:hideMark/>
+          </w:tcPr>
+          <w:p/>
+        </w:tc>
+      </w:tr>
+      <w:tr>
+        <w:trPr>
+          <w:cnfStyle w:val="000000100000" w:firstRow="0" w:lastRow="0" w:firstColumn="0" w:lastColumn="0" w:oddVBand="0" w:evenVBand="0" w:oddHBand="1" w:evenHBand="0" w:firstRowFirstColumn="0" w:firstRowLastColumn="0" w:lastRowFirstColumn="0" w:lastRowLastColumn="0"/>
+          <w:trHeight w:val="600"/>
+        </w:trPr>
+        <w:tc>
+          <w:tcPr>
+            <w:tcW w:w="233" w:type="pct"/>
+            <w:hideMark/>
+          </w:tcPr>
+          <w:p>
+            <w:r>
+              <w:t>21</w:t>
+            </w:r>
+          </w:p>
+        </w:tc>
+        <w:tc>
+          <w:tcPr>
+            <w:tcW w:w="1640" w:type="pct"/>
+            <w:hideMark/>
+          </w:tcPr>
+          <w:p>
+            <w:r>
+              <w:t>Public keys can be accessed by anyone</w:t>
+            </w:r>
+          </w:p>
+        </w:tc>
+        <w:tc>
+          <w:tcPr>
+            <w:tcW w:w="2181" w:type="pct"/>
+            <w:hideMark/>
+          </w:tcPr>
+          <w:p>
+            <w:r>
+              <w:t xml:space="preserve">Public keys are used to check </w:t>
+            </w:r>
+            <w:r>
+              <w:t>signatures</w:t>
+            </w:r>
+            <w:r>
+              <w:t xml:space="preserve"> and encrypt messages</w:t>
+            </w:r>
+            <w:r>
+              <w:t xml:space="preserve"> so</w:t>
+            </w:r>
+            <w:r>
+              <w:t xml:space="preserve"> they must</w:t>
+            </w:r>
+            <w:r>
+              <w:t xml:space="preserve"> be visible to everyone</w:t>
+            </w:r>
+          </w:p>
+        </w:tc>
+        <w:tc>
+          <w:tcPr>
+            <w:tcW w:w="946" w:type="pct"/>
+            <w:hideMark/>
+          </w:tcPr>
+          <w:p/>
+        </w:tc>
+      </w:tr>
+      <w:tr>
+        <w:trPr>
+          <w:trHeight w:val="600"/>
+        </w:trPr>
+        <w:tc>
+          <w:tcPr>
+            <w:tcW w:w="233" w:type="pct"/>
+            <w:hideMark/>
+          </w:tcPr>
+          <w:p>
+            <w:r>
+              <w:t>22</w:t>
+            </w:r>
+          </w:p>
+        </w:tc>
+        <w:tc>
+          <w:tcPr>
+            <w:tcW w:w="1640" w:type="pct"/>
+            <w:hideMark/>
+          </w:tcPr>
+          <w:p>
+            <w:r>
+              <w:t>The s</w:t>
+            </w:r>
+            <w:r>
+              <w:t>erver can accept incoming client connections</w:t>
+            </w:r>
+          </w:p>
+        </w:tc>
+        <w:tc>
+          <w:tcPr>
+            <w:tcW w:w="2181" w:type="pct"/>
+            <w:hideMark/>
+          </w:tcPr>
+          <w:p>
+            <w:r>
+              <w:t>Allows clients to connect to the server when they are opening the app</w:t>
+            </w:r>
+          </w:p>
+        </w:tc>
+        <w:tc>
+          <w:tcPr>
+            <w:tcW w:w="946" w:type="pct"/>
+            <w:hideMark/>
+          </w:tcPr>
+          <w:p/>
+        </w:tc>
+      </w:tr>
+      <w:tr>
+        <w:trPr>
+          <w:cnfStyle w:val="000000100000" w:firstRow="0" w:lastRow="0" w:firstColumn="0" w:lastColumn="0" w:oddVBand="0" w:evenVBand="0" w:oddHBand="1" w:evenHBand="0" w:firstRowFirstColumn="0" w:firstRowLastColumn="0" w:lastRowFirstColumn="0" w:lastRowLastColumn="0"/>
+          <w:trHeight w:val="600"/>
+        </w:trPr>
+        <w:tc>
+          <w:tcPr>
+            <w:tcW w:w="233" w:type="pct"/>
+            <w:hideMark/>
+          </w:tcPr>
+          <w:p>
+            <w:r>
+              <w:t>23</w:t>
+            </w:r>
+          </w:p>
+        </w:tc>
+        <w:tc>
+          <w:tcPr>
+            <w:tcW w:w="1640" w:type="pct"/>
+            <w:hideMark/>
+          </w:tcPr>
+          <w:p>
+            <w:r>
+              <w:t xml:space="preserve">Each connected client is handled </w:t>
+            </w:r>
+            <w:r>
+              <w:t xml:space="preserve">a separate </w:t>
+            </w:r>
+            <w:r>
+              <w:t>thread</w:t>
+            </w:r>
+          </w:p>
+        </w:tc>
+        <w:tc>
+          <w:tcPr>
+            <w:tcW w:w="2181" w:type="pct"/>
+            <w:hideMark/>
+          </w:tcPr>
+          <w:p>
+            <w:r>
+              <w:t xml:space="preserve">Concurrency allows </w:t>
+            </w:r>
+            <w:r>
+              <w:t xml:space="preserve">for </w:t>
+            </w:r>
+            <w:r>
+              <w:t>greater scalability in the number of clients and</w:t>
+            </w:r>
+            <w:r>
+              <w:t xml:space="preserve"> reduces</w:t>
+            </w:r>
+            <w:r>
+              <w:t xml:space="preserve"> their response time</w:t>
+            </w:r>
+          </w:p>
+        </w:tc>
+        <w:tc>
+          <w:tcPr>
+            <w:tcW w:w="946" w:type="pct"/>
+            <w:hideMark/>
+          </w:tcPr>
+          <w:p/>
+        </w:tc>
+      </w:tr>
+      <w:tr>
+        <w:trPr>
+          <w:trHeight w:val="600"/>
+        </w:trPr>
+        <w:tc>
+          <w:tcPr>
+            <w:tcW w:w="233" w:type="pct"/>
+            <w:hideMark/>
+          </w:tcPr>
+          <w:p>
+            <w:r>
+              <w:t>24</w:t>
+            </w:r>
+          </w:p>
+        </w:tc>
+        <w:tc>
+          <w:tcPr>
+            <w:tcW w:w="1640" w:type="pct"/>
+            <w:hideMark/>
+          </w:tcPr>
+          <w:p>
+            <w:r>
+              <w:t>The s</w:t>
+            </w:r>
+            <w:r>
+              <w:t xml:space="preserve">erver </w:t>
+            </w:r>
+            <w:r>
+              <w:t>authorises</w:t>
+            </w:r>
+            <w:r>
+              <w:t xml:space="preserve"> logins</w:t>
+            </w:r>
+            <w:r>
+              <w:t xml:space="preserve"> against its database</w:t>
+            </w:r>
+          </w:p>
+        </w:tc>
+        <w:tc>
+          <w:tcPr>
+            <w:tcW w:w="2181" w:type="pct"/>
+            <w:hideMark/>
+          </w:tcPr>
+          <w:p>
+            <w:r>
+              <w:t>Only client</w:t>
+            </w:r>
+            <w:r>
+              <w:t>s</w:t>
+            </w:r>
+            <w:r>
+              <w:t xml:space="preserve"> </w:t>
+            </w:r>
+            <w:r>
+              <w:t>supplying</w:t>
+            </w:r>
+            <w:r>
+              <w:t xml:space="preserve"> valid credentials can view a user's messages</w:t>
+            </w:r>
+          </w:p>
+        </w:tc>
+        <w:tc>
+          <w:tcPr>
+            <w:tcW w:w="946" w:type="pct"/>
+            <w:hideMark/>
+          </w:tcPr>
+          <w:p/>
+        </w:tc>
+      </w:tr>
+      <w:tr>
+        <w:trPr>
+          <w:cnfStyle w:val="000000100000" w:firstRow="0" w:lastRow="0" w:firstColumn="0" w:lastColumn="0" w:oddVBand="0" w:evenVBand="0" w:oddHBand="1" w:evenHBand="0" w:firstRowFirstColumn="0" w:firstRowLastColumn="0" w:lastRowFirstColumn="0" w:lastRowLastColumn="0"/>
+          <w:trHeight w:val="600"/>
+        </w:trPr>
+        <w:tc>
+          <w:tcPr>
+            <w:tcW w:w="233" w:type="pct"/>
+            <w:hideMark/>
+          </w:tcPr>
+          <w:p>
+            <w:r>
+              <w:t>25</w:t>
+            </w:r>
+          </w:p>
+        </w:tc>
+        <w:tc>
+          <w:tcPr>
+            <w:tcW w:w="1640" w:type="pct"/>
+            <w:hideMark/>
+          </w:tcPr>
+          <w:p>
+            <w:r>
+              <w:t>The s</w:t>
+            </w:r>
+            <w:r>
+              <w:t>erver can create new accounts</w:t>
+            </w:r>
+          </w:p>
+        </w:tc>
+        <w:tc>
+          <w:tcPr>
+            <w:tcW w:w="2181" w:type="pct"/>
+            <w:hideMark/>
+          </w:tcPr>
+          <w:p>
+            <w:r>
+              <w:t>New clients must be issued an account to start using the app</w:t>
+            </w:r>
+          </w:p>
+        </w:tc>
+        <w:tc>
+          <w:tcPr>
+            <w:tcW w:w="946" w:type="pct"/>
+            <w:hideMark/>
+          </w:tcPr>
+          <w:p/>
+        </w:tc>
+      </w:tr>
+      <w:tr>
+        <w:trPr>
+          <w:trHeight w:val="600"/>
+        </w:trPr>
+        <w:tc>
+          <w:tcPr>
+            <w:tcW w:w="233" w:type="pct"/>
+            <w:hideMark/>
+          </w:tcPr>
+          <w:p>
+            <w:r>
+              <w:t>26</w:t>
+            </w:r>
+          </w:p>
+        </w:tc>
+        <w:tc>
+          <w:tcPr>
+            <w:tcW w:w="1640" w:type="pct"/>
+            <w:hideMark/>
+          </w:tcPr>
+          <w:p>
+            <w:r>
+              <w:t xml:space="preserve">Messages are routed to </w:t>
+            </w:r>
+            <w:r>
+              <w:t xml:space="preserve">the </w:t>
+            </w:r>
+            <w:r>
+              <w:t>intended recipient</w:t>
+            </w:r>
+          </w:p>
+        </w:tc>
+        <w:tc>
+          <w:tcPr>
+            <w:tcW w:w="2181" w:type="pct"/>
+            <w:hideMark/>
+          </w:tcPr>
+          <w:p>
+            <w:r>
+              <w:t xml:space="preserve">Users must </w:t>
+            </w:r>
+            <w:r>
+              <w:t>only receive messages</w:t>
+            </w:r>
+            <w:r>
+              <w:t xml:space="preserve"> addressed to them</w:t>
+            </w:r>
+          </w:p>
+        </w:tc>
+        <w:tc>
+          <w:tcPr>
+            <w:tcW w:w="946" w:type="pct"/>
+            <w:hideMark/>
+          </w:tcPr>
+          <w:p>
+            <w:r>
+              <w:t>Existing solution – Internet Relay Chat (IRC)</w:t>
+            </w:r>
+          </w:p>
+        </w:tc>
+      </w:tr>
+      <w:tr>
+        <w:trPr>
+          <w:cnfStyle w:val="000000100000" w:firstRow="0" w:lastRow="0" w:firstColumn="0" w:lastColumn="0" w:oddVBand="0" w:evenVBand="0" w:oddHBand="1" w:evenHBand="0" w:firstRowFirstColumn="0" w:firstRowLastColumn="0" w:lastRowFirstColumn="0" w:lastRowLastColumn="0"/>
+          <w:trHeight w:val="600"/>
+        </w:trPr>
+        <w:tc>
+          <w:tcPr>
+            <w:tcW w:w="233" w:type="pct"/>
+            <w:hideMark/>
+          </w:tcPr>
+          <w:p>
+            <w:r>
+              <w:t>27</w:t>
+            </w:r>
+          </w:p>
+        </w:tc>
+        <w:tc>
+          <w:tcPr>
+            <w:tcW w:w="1640" w:type="pct"/>
+            <w:hideMark/>
+          </w:tcPr>
+          <w:p>
+            <w:r>
+              <w:t xml:space="preserve">Messages are held in the server if the </w:t>
+            </w:r>
+            <w:r>
+              <w:t>recipient</w:t>
+            </w:r>
+            <w:r>
+              <w:t xml:space="preserve"> is not connected</w:t>
+            </w:r>
+          </w:p>
+        </w:tc>
+        <w:tc>
+          <w:tcPr>
+            <w:tcW w:w="2181" w:type="pct"/>
+            <w:hideMark/>
+          </w:tcPr>
+          <w:p>
+            <w:r>
+              <w:t>Users may not be connected when a message is being sent so that must be accounted for</w:t>
+            </w:r>
+          </w:p>
+        </w:tc>
+        <w:tc>
+          <w:tcPr>
+            <w:tcW w:w="946" w:type="pct"/>
+            <w:hideMark/>
+          </w:tcPr>
+          <w:p>
+            <w:r>
+              <w:t>Existing solution – Internet Relay Chat (IRC)</w:t>
+            </w:r>
+          </w:p>
+        </w:tc>
+      </w:tr>
+      <w:tr>
+        <w:trPr>
+          <w:trHeight w:val="600"/>
+        </w:trPr>
+        <w:tc>
+          <w:tcPr>
+            <w:tcW w:w="233" w:type="pct"/>
+            <w:hideMark/>
+          </w:tcPr>
+          <w:p>
+            <w:r>
+              <w:t>28</w:t>
+            </w:r>
+          </w:p>
+        </w:tc>
+        <w:tc>
+          <w:tcPr>
+            <w:tcW w:w="1640" w:type="pct"/>
+            <w:hideMark/>
+          </w:tcPr>
+          <w:p>
+            <w:r>
+              <w:t xml:space="preserve">Undelivered messages are sent the next time the </w:t>
+            </w:r>
+            <w:r>
+              <w:t>recipient</w:t>
+            </w:r>
+            <w:r>
+              <w:t xml:space="preserve"> connects</w:t>
+            </w:r>
+          </w:p>
+        </w:tc>
+        <w:tc>
+          <w:tcPr>
+            <w:tcW w:w="2181" w:type="pct"/>
+            <w:hideMark/>
+          </w:tcPr>
+          <w:p>
+            <w:r>
+              <w:t>Users should no miss out on messages because they were not online</w:t>
+            </w:r>
+          </w:p>
+        </w:tc>
+        <w:tc>
+          <w:tcPr>
+            <w:tcW w:w="946" w:type="pct"/>
+            <w:hideMark/>
+          </w:tcPr>
+          <w:p>
+            <w:r>
+              <w:t>Existing solution – Internet Relay Chat (IRC)</w:t>
+            </w:r>
+          </w:p>
+        </w:tc>
+      </w:tr>
+    </w:tbl>
+    <w:p/>
     <w:p>
       <w:pPr>
         <w:pStyle w:val="Heading1"/>
       </w:pPr>
-      <w:bookmarkStart w:id="21" w:name="_Toc68090053"/>
+      <w:bookmarkStart w:id="21" w:name="_Toc68113670"/>
       <w:r>
         <w:t>Design</w:t>
       </w:r>
@@ -6060,7 +7852,7 @@
       <w:pPr>
         <w:pStyle w:val="Heading1"/>
       </w:pPr>
-      <w:bookmarkStart w:id="22" w:name="_Toc68090054"/>
+      <w:bookmarkStart w:id="22" w:name="_Toc68113671"/>
       <w:r>
         <w:t>Development</w:t>
       </w:r>
@@ -6070,7 +7862,7 @@
       <w:pPr>
         <w:pStyle w:val="Heading1"/>
       </w:pPr>
-      <w:bookmarkStart w:id="23" w:name="_Toc68090055"/>
+      <w:bookmarkStart w:id="23" w:name="_Toc68113672"/>
       <w:r>
         <w:t>Evaluation</w:t>
       </w:r>
@@ -6081,7 +7873,7 @@
         <w:br w:type="page"/>
       </w:r>
     </w:p>
-    <w:bookmarkStart w:id="24" w:name="_Toc68090056" w:displacedByCustomXml="next"/>
+    <w:bookmarkStart w:id="24" w:name="_Toc68113673" w:displacedByCustomXml="next"/>
     <w:sdt>
       <w:sdtPr>
         <w:rPr>
@@ -7674,6 +9466,95 @@
       </w:rPr>
     </w:lvl>
   </w:abstractNum>
+  <w:abstractNum w:abstractNumId="8" w15:restartNumberingAfterBreak="0">
+    <w:nsid w:val="470A1AA5"/>
+    <w:multiLevelType w:val="hybridMultilevel"/>
+    <w:tmpl w:val="B6FC7926"/>
+    <w:lvl w:ilvl="0" w:tplc="F95854DA">
+      <w:start w:val="1"/>
+      <w:numFmt w:val="decimal"/>
+      <w:lvlText w:val="%1"/>
+      <w:lvlJc w:val="left"/>
+      <w:pPr>
+        <w:ind w:left="360" w:hanging="360"/>
+      </w:pPr>
+      <w:rPr>
+        <w:rFonts w:hint="default"/>
+      </w:rPr>
+    </w:lvl>
+    <w:lvl w:ilvl="1" w:tplc="08090019" w:tentative="1">
+      <w:start w:val="1"/>
+      <w:numFmt w:val="lowerLetter"/>
+      <w:lvlText w:val="%2."/>
+      <w:lvlJc w:val="left"/>
+      <w:pPr>
+        <w:ind w:left="1440" w:hanging="360"/>
+      </w:pPr>
+    </w:lvl>
+    <w:lvl w:ilvl="2" w:tplc="0809001B" w:tentative="1">
+      <w:start w:val="1"/>
+      <w:numFmt w:val="lowerRoman"/>
+      <w:lvlText w:val="%3."/>
+      <w:lvlJc w:val="right"/>
+      <w:pPr>
+        <w:ind w:left="2160" w:hanging="180"/>
+      </w:pPr>
+    </w:lvl>
+    <w:lvl w:ilvl="3" w:tplc="0809000F" w:tentative="1">
+      <w:start w:val="1"/>
+      <w:numFmt w:val="decimal"/>
+      <w:lvlText w:val="%4."/>
+      <w:lvlJc w:val="left"/>
+      <w:pPr>
+        <w:ind w:left="2880" w:hanging="360"/>
+      </w:pPr>
+    </w:lvl>
+    <w:lvl w:ilvl="4" w:tplc="08090019" w:tentative="1">
+      <w:start w:val="1"/>
+      <w:numFmt w:val="lowerLetter"/>
+      <w:lvlText w:val="%5."/>
+      <w:lvlJc w:val="left"/>
+      <w:pPr>
+        <w:ind w:left="3600" w:hanging="360"/>
+      </w:pPr>
+    </w:lvl>
+    <w:lvl w:ilvl="5" w:tplc="0809001B" w:tentative="1">
+      <w:start w:val="1"/>
+      <w:numFmt w:val="lowerRoman"/>
+      <w:lvlText w:val="%6."/>
+      <w:lvlJc w:val="right"/>
+      <w:pPr>
+        <w:ind w:left="4320" w:hanging="180"/>
+      </w:pPr>
+    </w:lvl>
+    <w:lvl w:ilvl="6" w:tplc="0809000F" w:tentative="1">
+      <w:start w:val="1"/>
+      <w:numFmt w:val="decimal"/>
+      <w:lvlText w:val="%7."/>
+      <w:lvlJc w:val="left"/>
+      <w:pPr>
+        <w:ind w:left="5040" w:hanging="360"/>
+      </w:pPr>
+    </w:lvl>
+    <w:lvl w:ilvl="7" w:tplc="08090019" w:tentative="1">
+      <w:start w:val="1"/>
+      <w:numFmt w:val="lowerLetter"/>
+      <w:lvlText w:val="%8."/>
+      <w:lvlJc w:val="left"/>
+      <w:pPr>
+        <w:ind w:left="5760" w:hanging="360"/>
+      </w:pPr>
+    </w:lvl>
+    <w:lvl w:ilvl="8" w:tplc="0809001B" w:tentative="1">
+      <w:start w:val="1"/>
+      <w:numFmt w:val="lowerRoman"/>
+      <w:lvlText w:val="%9."/>
+      <w:lvlJc w:val="right"/>
+      <w:pPr>
+        <w:ind w:left="6480" w:hanging="180"/>
+      </w:pPr>
+    </w:lvl>
+  </w:abstractNum>
   <w:num w:numId="1">
     <w:abstractNumId w:val="2"/>
   </w:num>
@@ -7784,6 +9665,9 @@
   </w:num>
   <w:num w:numId="37">
     <w:abstractNumId w:val="3"/>
+  </w:num>
+  <w:num w:numId="38">
+    <w:abstractNumId w:val="8"/>
   </w:num>
 </w:numbering>
 </file>
@@ -9346,7 +11230,6 @@
     <w:rsid w:val="00040AB8"/>
     <w:rsid w:val="00056F19"/>
     <w:rsid w:val="00094731"/>
-    <w:rsid w:val="000C67C1"/>
     <w:rsid w:val="00151643"/>
     <w:rsid w:val="0042647B"/>
     <w:rsid w:val="005A0C80"/>

</xml_diff>

<commit_message>
Writeup: Improve stakeholder identification
An indivudal is yet to be named for group 2

Rewrote the section with the folloing structure:
1. Group outline
2. Requirements
3. Uses for solution
4. Named individual to represent group
</commit_message>
<xml_diff>
--- a/Writeup/writeup.docx
+++ b/Writeup/writeup.docx
@@ -849,7 +849,7 @@
           <w:r>
             <w:fldChar w:fldCharType="separate"/>
           </w:r>
-          <w:hyperlink w:anchor="_Toc68113652" w:history="1">
+          <w:hyperlink w:anchor="_Toc68198200" w:history="1">
             <w:r>
               <w:rPr>
                 <w:rStyle w:val="Hyperlink"/>
@@ -891,7 +891,7 @@
                 <w:noProof/>
                 <w:webHidden/>
               </w:rPr>
-              <w:instrText xml:space="preserve"> PAGEREF _Toc68113652 \h </w:instrText>
+              <w:instrText xml:space="preserve"> PAGEREF _Toc68198200 \h </w:instrText>
             </w:r>
             <w:r>
               <w:rPr>
@@ -935,7 +935,7 @@
               <w:lang w:eastAsia="en-GB"/>
             </w:rPr>
           </w:pPr>
-          <w:hyperlink w:anchor="_Toc68113653" w:history="1">
+          <w:hyperlink w:anchor="_Toc68198201" w:history="1">
             <w:r>
               <w:rPr>
                 <w:rStyle w:val="Hyperlink"/>
@@ -977,7 +977,7 @@
                 <w:noProof/>
                 <w:webHidden/>
               </w:rPr>
-              <w:instrText xml:space="preserve"> PAGEREF _Toc68113653 \h </w:instrText>
+              <w:instrText xml:space="preserve"> PAGEREF _Toc68198201 \h </w:instrText>
             </w:r>
             <w:r>
               <w:rPr>
@@ -1021,7 +1021,7 @@
               <w:lang w:eastAsia="en-GB"/>
             </w:rPr>
           </w:pPr>
-          <w:hyperlink w:anchor="_Toc68113654" w:history="1">
+          <w:hyperlink w:anchor="_Toc68198202" w:history="1">
             <w:r>
               <w:rPr>
                 <w:rStyle w:val="Hyperlink"/>
@@ -1063,7 +1063,7 @@
                 <w:noProof/>
                 <w:webHidden/>
               </w:rPr>
-              <w:instrText xml:space="preserve"> PAGEREF _Toc68113654 \h </w:instrText>
+              <w:instrText xml:space="preserve"> PAGEREF _Toc68198202 \h </w:instrText>
             </w:r>
             <w:r>
               <w:rPr>
@@ -1107,7 +1107,7 @@
               <w:lang w:eastAsia="en-GB"/>
             </w:rPr>
           </w:pPr>
-          <w:hyperlink w:anchor="_Toc68113655" w:history="1">
+          <w:hyperlink w:anchor="_Toc68198203" w:history="1">
             <w:r>
               <w:rPr>
                 <w:rStyle w:val="Hyperlink"/>
@@ -1149,7 +1149,7 @@
                 <w:noProof/>
                 <w:webHidden/>
               </w:rPr>
-              <w:instrText xml:space="preserve"> PAGEREF _Toc68113655 \h </w:instrText>
+              <w:instrText xml:space="preserve"> PAGEREF _Toc68198203 \h </w:instrText>
             </w:r>
             <w:r>
               <w:rPr>
@@ -1193,7 +1193,7 @@
               <w:lang w:eastAsia="en-GB"/>
             </w:rPr>
           </w:pPr>
-          <w:hyperlink w:anchor="_Toc68113656" w:history="1">
+          <w:hyperlink w:anchor="_Toc68198204" w:history="1">
             <w:r>
               <w:rPr>
                 <w:rStyle w:val="Hyperlink"/>
@@ -1235,7 +1235,7 @@
                 <w:noProof/>
                 <w:webHidden/>
               </w:rPr>
-              <w:instrText xml:space="preserve"> PAGEREF _Toc68113656 \h </w:instrText>
+              <w:instrText xml:space="preserve"> PAGEREF _Toc68198204 \h </w:instrText>
             </w:r>
             <w:r>
               <w:rPr>
@@ -1279,7 +1279,7 @@
               <w:lang w:eastAsia="en-GB"/>
             </w:rPr>
           </w:pPr>
-          <w:hyperlink w:anchor="_Toc68113657" w:history="1">
+          <w:hyperlink w:anchor="_Toc68198205" w:history="1">
             <w:r>
               <w:rPr>
                 <w:rStyle w:val="Hyperlink"/>
@@ -1321,7 +1321,7 @@
                 <w:noProof/>
                 <w:webHidden/>
               </w:rPr>
-              <w:instrText xml:space="preserve"> PAGEREF _Toc68113657 \h </w:instrText>
+              <w:instrText xml:space="preserve"> PAGEREF _Toc68198205 \h </w:instrText>
             </w:r>
             <w:r>
               <w:rPr>
@@ -1365,7 +1365,7 @@
               <w:lang w:eastAsia="en-GB"/>
             </w:rPr>
           </w:pPr>
-          <w:hyperlink w:anchor="_Toc68113658" w:history="1">
+          <w:hyperlink w:anchor="_Toc68198206" w:history="1">
             <w:r>
               <w:rPr>
                 <w:rStyle w:val="Hyperlink"/>
@@ -1407,7 +1407,7 @@
                 <w:noProof/>
                 <w:webHidden/>
               </w:rPr>
-              <w:instrText xml:space="preserve"> PAGEREF _Toc68113658 \h </w:instrText>
+              <w:instrText xml:space="preserve"> PAGEREF _Toc68198206 \h </w:instrText>
             </w:r>
             <w:r>
               <w:rPr>
@@ -1451,7 +1451,7 @@
               <w:lang w:eastAsia="en-GB"/>
             </w:rPr>
           </w:pPr>
-          <w:hyperlink w:anchor="_Toc68113659" w:history="1">
+          <w:hyperlink w:anchor="_Toc68198207" w:history="1">
             <w:r>
               <w:rPr>
                 <w:rStyle w:val="Hyperlink"/>
@@ -1493,7 +1493,7 @@
                 <w:noProof/>
                 <w:webHidden/>
               </w:rPr>
-              <w:instrText xml:space="preserve"> PAGEREF _Toc68113659 \h </w:instrText>
+              <w:instrText xml:space="preserve"> PAGEREF _Toc68198207 \h </w:instrText>
             </w:r>
             <w:r>
               <w:rPr>
@@ -1513,7 +1513,7 @@
                 <w:noProof/>
                 <w:webHidden/>
               </w:rPr>
-              <w:t>3</w:t>
+              <w:t>4</w:t>
             </w:r>
             <w:r>
               <w:rPr>
@@ -1537,7 +1537,7 @@
               <w:lang w:eastAsia="en-GB"/>
             </w:rPr>
           </w:pPr>
-          <w:hyperlink w:anchor="_Toc68113660" w:history="1">
+          <w:hyperlink w:anchor="_Toc68198208" w:history="1">
             <w:r>
               <w:rPr>
                 <w:rStyle w:val="Hyperlink"/>
@@ -1579,7 +1579,7 @@
                 <w:noProof/>
                 <w:webHidden/>
               </w:rPr>
-              <w:instrText xml:space="preserve"> PAGEREF _Toc68113660 \h </w:instrText>
+              <w:instrText xml:space="preserve"> PAGEREF _Toc68198208 \h </w:instrText>
             </w:r>
             <w:r>
               <w:rPr>
@@ -1623,7 +1623,7 @@
               <w:lang w:eastAsia="en-GB"/>
             </w:rPr>
           </w:pPr>
-          <w:hyperlink w:anchor="_Toc68113661" w:history="1">
+          <w:hyperlink w:anchor="_Toc68198209" w:history="1">
             <w:r>
               <w:rPr>
                 <w:rStyle w:val="Hyperlink"/>
@@ -1665,7 +1665,7 @@
                 <w:noProof/>
                 <w:webHidden/>
               </w:rPr>
-              <w:instrText xml:space="preserve"> PAGEREF _Toc68113661 \h </w:instrText>
+              <w:instrText xml:space="preserve"> PAGEREF _Toc68198209 \h </w:instrText>
             </w:r>
             <w:r>
               <w:rPr>
@@ -1685,7 +1685,7 @@
                 <w:noProof/>
                 <w:webHidden/>
               </w:rPr>
-              <w:t>6</w:t>
+              <w:t>7</w:t>
             </w:r>
             <w:r>
               <w:rPr>
@@ -1709,7 +1709,7 @@
               <w:lang w:eastAsia="en-GB"/>
             </w:rPr>
           </w:pPr>
-          <w:hyperlink w:anchor="_Toc68113662" w:history="1">
+          <w:hyperlink w:anchor="_Toc68198210" w:history="1">
             <w:r>
               <w:rPr>
                 <w:rStyle w:val="Hyperlink"/>
@@ -1751,7 +1751,7 @@
                 <w:noProof/>
                 <w:webHidden/>
               </w:rPr>
-              <w:instrText xml:space="preserve"> PAGEREF _Toc68113662 \h </w:instrText>
+              <w:instrText xml:space="preserve"> PAGEREF _Toc68198210 \h </w:instrText>
             </w:r>
             <w:r>
               <w:rPr>
@@ -1771,7 +1771,7 @@
                 <w:noProof/>
                 <w:webHidden/>
               </w:rPr>
-              <w:t>6</w:t>
+              <w:t>7</w:t>
             </w:r>
             <w:r>
               <w:rPr>
@@ -1795,7 +1795,7 @@
               <w:lang w:eastAsia="en-GB"/>
             </w:rPr>
           </w:pPr>
-          <w:hyperlink w:anchor="_Toc68113663" w:history="1">
+          <w:hyperlink w:anchor="_Toc68198211" w:history="1">
             <w:r>
               <w:rPr>
                 <w:rStyle w:val="Hyperlink"/>
@@ -1837,7 +1837,7 @@
                 <w:noProof/>
                 <w:webHidden/>
               </w:rPr>
-              <w:instrText xml:space="preserve"> PAGEREF _Toc68113663 \h </w:instrText>
+              <w:instrText xml:space="preserve"> PAGEREF _Toc68198211 \h </w:instrText>
             </w:r>
             <w:r>
               <w:rPr>
@@ -1857,7 +1857,7 @@
                 <w:noProof/>
                 <w:webHidden/>
               </w:rPr>
-              <w:t>6</w:t>
+              <w:t>7</w:t>
             </w:r>
             <w:r>
               <w:rPr>
@@ -1881,7 +1881,7 @@
               <w:lang w:eastAsia="en-GB"/>
             </w:rPr>
           </w:pPr>
-          <w:hyperlink w:anchor="_Toc68113664" w:history="1">
+          <w:hyperlink w:anchor="_Toc68198212" w:history="1">
             <w:r>
               <w:rPr>
                 <w:rStyle w:val="Hyperlink"/>
@@ -1923,7 +1923,7 @@
                 <w:noProof/>
                 <w:webHidden/>
               </w:rPr>
-              <w:instrText xml:space="preserve"> PAGEREF _Toc68113664 \h </w:instrText>
+              <w:instrText xml:space="preserve"> PAGEREF _Toc68198212 \h </w:instrText>
             </w:r>
             <w:r>
               <w:rPr>
@@ -1967,7 +1967,7 @@
               <w:lang w:eastAsia="en-GB"/>
             </w:rPr>
           </w:pPr>
-          <w:hyperlink w:anchor="_Toc68113665" w:history="1">
+          <w:hyperlink w:anchor="_Toc68198213" w:history="1">
             <w:r>
               <w:rPr>
                 <w:rStyle w:val="Hyperlink"/>
@@ -2009,7 +2009,7 @@
                 <w:noProof/>
                 <w:webHidden/>
               </w:rPr>
-              <w:instrText xml:space="preserve"> PAGEREF _Toc68113665 \h </w:instrText>
+              <w:instrText xml:space="preserve"> PAGEREF _Toc68198213 \h </w:instrText>
             </w:r>
             <w:r>
               <w:rPr>
@@ -2053,7 +2053,7 @@
               <w:lang w:eastAsia="en-GB"/>
             </w:rPr>
           </w:pPr>
-          <w:hyperlink w:anchor="_Toc68113666" w:history="1">
+          <w:hyperlink w:anchor="_Toc68198214" w:history="1">
             <w:r>
               <w:rPr>
                 <w:rStyle w:val="Hyperlink"/>
@@ -2095,7 +2095,7 @@
                 <w:noProof/>
                 <w:webHidden/>
               </w:rPr>
-              <w:instrText xml:space="preserve"> PAGEREF _Toc68113666 \h </w:instrText>
+              <w:instrText xml:space="preserve"> PAGEREF _Toc68198214 \h </w:instrText>
             </w:r>
             <w:r>
               <w:rPr>
@@ -2139,7 +2139,7 @@
               <w:lang w:eastAsia="en-GB"/>
             </w:rPr>
           </w:pPr>
-          <w:hyperlink w:anchor="_Toc68113667" w:history="1">
+          <w:hyperlink w:anchor="_Toc68198215" w:history="1">
             <w:r>
               <w:rPr>
                 <w:rStyle w:val="Hyperlink"/>
@@ -2181,7 +2181,7 @@
                 <w:noProof/>
                 <w:webHidden/>
               </w:rPr>
-              <w:instrText xml:space="preserve"> PAGEREF _Toc68113667 \h </w:instrText>
+              <w:instrText xml:space="preserve"> PAGEREF _Toc68198215 \h </w:instrText>
             </w:r>
             <w:r>
               <w:rPr>
@@ -2225,7 +2225,7 @@
               <w:lang w:eastAsia="en-GB"/>
             </w:rPr>
           </w:pPr>
-          <w:hyperlink w:anchor="_Toc68113668" w:history="1">
+          <w:hyperlink w:anchor="_Toc68198216" w:history="1">
             <w:r>
               <w:rPr>
                 <w:rStyle w:val="Hyperlink"/>
@@ -2267,7 +2267,7 @@
                 <w:noProof/>
                 <w:webHidden/>
               </w:rPr>
-              <w:instrText xml:space="preserve"> PAGEREF _Toc68113668 \h </w:instrText>
+              <w:instrText xml:space="preserve"> PAGEREF _Toc68198216 \h </w:instrText>
             </w:r>
             <w:r>
               <w:rPr>
@@ -2311,7 +2311,7 @@
               <w:lang w:eastAsia="en-GB"/>
             </w:rPr>
           </w:pPr>
-          <w:hyperlink w:anchor="_Toc68113669" w:history="1">
+          <w:hyperlink w:anchor="_Toc68198217" w:history="1">
             <w:r>
               <w:rPr>
                 <w:rStyle w:val="Hyperlink"/>
@@ -2353,7 +2353,7 @@
                 <w:noProof/>
                 <w:webHidden/>
               </w:rPr>
-              <w:instrText xml:space="preserve"> PAGEREF _Toc68113669 \h </w:instrText>
+              <w:instrText xml:space="preserve"> PAGEREF _Toc68198217 \h </w:instrText>
             </w:r>
             <w:r>
               <w:rPr>
@@ -2397,7 +2397,7 @@
               <w:lang w:eastAsia="en-GB"/>
             </w:rPr>
           </w:pPr>
-          <w:hyperlink w:anchor="_Toc68113670" w:history="1">
+          <w:hyperlink w:anchor="_Toc68198218" w:history="1">
             <w:r>
               <w:rPr>
                 <w:rStyle w:val="Hyperlink"/>
@@ -2439,7 +2439,7 @@
                 <w:noProof/>
                 <w:webHidden/>
               </w:rPr>
-              <w:instrText xml:space="preserve"> PAGEREF _Toc68113670 \h </w:instrText>
+              <w:instrText xml:space="preserve"> PAGEREF _Toc68198218 \h </w:instrText>
             </w:r>
             <w:r>
               <w:rPr>
@@ -2483,7 +2483,7 @@
               <w:lang w:eastAsia="en-GB"/>
             </w:rPr>
           </w:pPr>
-          <w:hyperlink w:anchor="_Toc68113671" w:history="1">
+          <w:hyperlink w:anchor="_Toc68198219" w:history="1">
             <w:r>
               <w:rPr>
                 <w:rStyle w:val="Hyperlink"/>
@@ -2525,7 +2525,7 @@
                 <w:noProof/>
                 <w:webHidden/>
               </w:rPr>
-              <w:instrText xml:space="preserve"> PAGEREF _Toc68113671 \h </w:instrText>
+              <w:instrText xml:space="preserve"> PAGEREF _Toc68198219 \h </w:instrText>
             </w:r>
             <w:r>
               <w:rPr>
@@ -2569,7 +2569,7 @@
               <w:lang w:eastAsia="en-GB"/>
             </w:rPr>
           </w:pPr>
-          <w:hyperlink w:anchor="_Toc68113672" w:history="1">
+          <w:hyperlink w:anchor="_Toc68198220" w:history="1">
             <w:r>
               <w:rPr>
                 <w:rStyle w:val="Hyperlink"/>
@@ -2611,7 +2611,7 @@
                 <w:noProof/>
                 <w:webHidden/>
               </w:rPr>
-              <w:instrText xml:space="preserve"> PAGEREF _Toc68113672 \h </w:instrText>
+              <w:instrText xml:space="preserve"> PAGEREF _Toc68198220 \h </w:instrText>
             </w:r>
             <w:r>
               <w:rPr>
@@ -2655,7 +2655,7 @@
               <w:lang w:eastAsia="en-GB"/>
             </w:rPr>
           </w:pPr>
-          <w:hyperlink w:anchor="_Toc68113673" w:history="1">
+          <w:hyperlink w:anchor="_Toc68198221" w:history="1">
             <w:r>
               <w:rPr>
                 <w:rStyle w:val="Hyperlink"/>
@@ -2697,7 +2697,7 @@
                 <w:noProof/>
                 <w:webHidden/>
               </w:rPr>
-              <w:instrText xml:space="preserve"> PAGEREF _Toc68113673 \h </w:instrText>
+              <w:instrText xml:space="preserve"> PAGEREF _Toc68198221 \h </w:instrText>
             </w:r>
             <w:r>
               <w:rPr>
@@ -2744,7 +2744,7 @@
       <w:pPr>
         <w:pStyle w:val="Heading1"/>
       </w:pPr>
-      <w:bookmarkStart w:id="2" w:name="_Toc68113652"/>
+      <w:bookmarkStart w:id="2" w:name="_Toc68198200"/>
       <w:r>
         <w:lastRenderedPageBreak/>
         <w:t>Analysis</w:t>
@@ -2755,7 +2755,7 @@
       <w:pPr>
         <w:pStyle w:val="Heading2"/>
       </w:pPr>
-      <w:bookmarkStart w:id="3" w:name="_Toc68113653"/>
+      <w:bookmarkStart w:id="3" w:name="_Toc68198201"/>
       <w:r>
         <w:t>Problem Identification</w:t>
       </w:r>
@@ -2765,7 +2765,7 @@
       <w:pPr>
         <w:pStyle w:val="Heading3"/>
       </w:pPr>
-      <w:bookmarkStart w:id="4" w:name="_Toc68113654"/>
+      <w:bookmarkStart w:id="4" w:name="_Toc68198202"/>
       <w:r>
         <w:t>Problem outline</w:t>
       </w:r>
@@ -3001,7 +3001,7 @@
       <w:pPr>
         <w:pStyle w:val="Heading3"/>
       </w:pPr>
-      <w:bookmarkStart w:id="5" w:name="_Toc68113655"/>
+      <w:bookmarkStart w:id="5" w:name="_Toc68198203"/>
       <w:r>
         <w:t>How can the problem be solved by computational methods?</w:t>
       </w:r>
@@ -3009,7 +3009,13 @@
     </w:p>
     <w:p>
       <w:r>
-        <w:t>This problem is well suited to a computational approach as it can be solved using computational methods. This is because the process of encrypting</w:t>
+        <w:t>This problem is well suited to a computational approach as it can be solved using computational methods. This is because the process</w:t>
+      </w:r>
+      <w:r>
+        <w:t>es</w:t>
+      </w:r>
+      <w:r>
+        <w:t xml:space="preserve"> of encrypting</w:t>
       </w:r>
       <w:r>
         <w:t>,</w:t>
@@ -3046,7 +3052,7 @@
       <w:pPr>
         <w:pStyle w:val="Heading3"/>
       </w:pPr>
-      <w:bookmarkStart w:id="6" w:name="_Toc68113656"/>
+      <w:bookmarkStart w:id="6" w:name="_Toc68198204"/>
       <w:r>
         <w:t>Computational methods that the solution lends itself to</w:t>
       </w:r>
@@ -3558,7 +3564,7 @@
       <w:pPr>
         <w:pStyle w:val="Heading2"/>
       </w:pPr>
-      <w:bookmarkStart w:id="7" w:name="_Toc68113657"/>
+      <w:bookmarkStart w:id="7" w:name="_Toc68198205"/>
       <w:r>
         <w:t>Stakeholder</w:t>
       </w:r>
@@ -3572,7 +3578,7 @@
         <w:pStyle w:val="Heading3"/>
       </w:pPr>
       <w:bookmarkStart w:id="8" w:name="_Hlk65679870"/>
-      <w:bookmarkStart w:id="9" w:name="_Toc68113658"/>
+      <w:bookmarkStart w:id="9" w:name="_Toc68198206"/>
       <w:r>
         <w:t>Identification</w:t>
       </w:r>
@@ -3580,12 +3586,174 @@
     </w:p>
     <w:p>
       <w:r>
-        <w:t>The target audience of this program is split into two categories. Firstly, there will be privacy-conscious stakeholders who are choosing their instant messaging platform based on the security that the program provides to their information. The requirements for these stakeholders will be the following: all the communications on the program will be encrypted; the only parties that can view the plaintext messages are the endpoint users; all sensitive passwords stored on the server will be hashed. These stakeholders will make use of the program through business, gaming, or everyday communications to name a few use cases as all the needs are satisfied as part of the program’s essential features.</w:t>
+        <w:t xml:space="preserve">The </w:t>
+      </w:r>
+      <w:r>
+        <w:t xml:space="preserve">first </w:t>
+      </w:r>
+      <w:r>
+        <w:t xml:space="preserve">group </w:t>
+      </w:r>
+      <w:r>
+        <w:t xml:space="preserve">of potential </w:t>
+      </w:r>
+      <w:r>
+        <w:t>stakeholders are</w:t>
+      </w:r>
+      <w:r>
+        <w:t xml:space="preserve"> t</w:t>
+      </w:r>
+      <w:r>
+        <w:t xml:space="preserve">he users who will prioritise privacy and security. The needs of this group </w:t>
+      </w:r>
+      <w:r>
+        <w:t>are</w:t>
+      </w:r>
+      <w:r>
+        <w:t xml:space="preserve"> that all communications are encrypted</w:t>
+      </w:r>
+      <w:r>
+        <w:t xml:space="preserve"> so they cannot be read while passing through the server</w:t>
+      </w:r>
+      <w:r>
+        <w:t xml:space="preserve"> and that their sensitive information (e.g., passwords</w:t>
+      </w:r>
+      <w:r>
+        <w:t xml:space="preserve"> and keys</w:t>
+      </w:r>
+      <w:r>
+        <w:t xml:space="preserve">) are </w:t>
+      </w:r>
+      <w:r>
+        <w:t>pr</w:t>
+      </w:r>
+      <w:r>
+        <w:t xml:space="preserve">otected while they are being stored. This group will </w:t>
+      </w:r>
+      <w:r>
+        <w:t>most like</w:t>
+      </w:r>
+      <w:r>
+        <w:t>l</w:t>
+      </w:r>
+      <w:r>
+        <w:t xml:space="preserve">y </w:t>
+      </w:r>
+      <w:r>
+        <w:t>use the solution for everyday use as</w:t>
+      </w:r>
+      <w:r>
+        <w:t xml:space="preserve"> their main communication platform</w:t>
+      </w:r>
+      <w:r>
+        <w:t>;</w:t>
+      </w:r>
+      <w:r>
+        <w:t xml:space="preserve"> for this reason</w:t>
+      </w:r>
+      <w:r>
+        <w:t>,</w:t>
+      </w:r>
+      <w:r>
+        <w:t xml:space="preserve"> the solution must be robust enough for that use case. I have </w:t>
+      </w:r>
+      <w:r>
+        <w:t xml:space="preserve">selected a user to represent this group of stakeholders: Ethan S. He is </w:t>
+      </w:r>
+      <w:r>
+        <w:t xml:space="preserve">a student who </w:t>
+      </w:r>
+      <w:r>
+        <w:t xml:space="preserve">believes that </w:t>
+      </w:r>
+      <w:r>
+        <w:t xml:space="preserve">privacy is very important, especially online where he makes a conscious effort </w:t>
+      </w:r>
+      <w:r>
+        <w:t xml:space="preserve">to minimise </w:t>
+      </w:r>
+      <w:r>
+        <w:t xml:space="preserve">his digital footprint </w:t>
+      </w:r>
+      <w:r>
+        <w:t xml:space="preserve">by limiting </w:t>
+      </w:r>
+      <w:r>
+        <w:t>any personally identifiable information about himself</w:t>
+      </w:r>
+      <w:r>
+        <w:t xml:space="preserve">. For these reasons, </w:t>
+      </w:r>
+      <w:r>
+        <w:t xml:space="preserve">I believe that </w:t>
+      </w:r>
+      <w:r>
+        <w:t xml:space="preserve">he will </w:t>
+      </w:r>
+      <w:r>
+        <w:t>be</w:t>
+      </w:r>
+      <w:r>
+        <w:t xml:space="preserve"> </w:t>
+      </w:r>
+      <w:r>
+        <w:t>a fair representa</w:t>
+      </w:r>
+      <w:r>
+        <w:t xml:space="preserve">tive </w:t>
+      </w:r>
+      <w:r>
+        <w:t xml:space="preserve">for </w:t>
+      </w:r>
+      <w:r>
+        <w:t>this group</w:t>
+      </w:r>
+      <w:r>
+        <w:t>’s</w:t>
+      </w:r>
+      <w:r>
+        <w:t xml:space="preserve"> </w:t>
+      </w:r>
+      <w:r>
+        <w:t>needs</w:t>
+      </w:r>
+      <w:r>
+        <w:t>.</w:t>
       </w:r>
     </w:p>
     <w:p>
       <w:r>
-        <w:t>Secondly, there will be stakeholders who are people less familiar with computers that are looking for an easily accessible instant messaging platform. The requirements for these users will be an intuitive user interface with little to no prior setup needed for them to start using the program. They will make use of the program to keep in touch will family and friends; therefore, the program must be easy to use as to not deter them.</w:t>
+        <w:t xml:space="preserve">The second group of potential stakeholders are the users who want a </w:t>
+      </w:r>
+      <w:r>
+        <w:t xml:space="preserve">messenger app that is lightweight and easy to use. The needs of this group are that all </w:t>
+      </w:r>
+      <w:r>
+        <w:t xml:space="preserve">components of the user interface are </w:t>
+      </w:r>
+      <w:r>
+        <w:t xml:space="preserve">intuitive and clearly labelled and that the program requires no prior setup or configuration so the program can easily be installed and </w:t>
+      </w:r>
+      <w:r>
+        <w:t xml:space="preserve">immediately used. This group will most likely </w:t>
+      </w:r>
+      <w:r>
+        <w:t xml:space="preserve">only </w:t>
+      </w:r>
+      <w:r>
+        <w:t xml:space="preserve">infrequently use the </w:t>
+      </w:r>
+      <w:r>
+        <w:t>solution to keep in touch with friends and family; for this reason, the solution must have an easy system for finding contacts and have a low barrier of use as to not discourage the</w:t>
+      </w:r>
+      <w:r>
+        <w:t>m</w:t>
+      </w:r>
+      <w:r>
+        <w:t xml:space="preserve">. </w:t>
+      </w:r>
+      <w:r>
+        <w:t>I have selected a user to represent this group of stakeholders: [to be added]</w:t>
       </w:r>
       <w:bookmarkEnd w:id="8"/>
     </w:p>
@@ -3593,8 +3761,9 @@
       <w:pPr>
         <w:pStyle w:val="Heading3"/>
       </w:pPr>
-      <w:bookmarkStart w:id="10" w:name="_Toc68113659"/>
-      <w:r>
+      <w:bookmarkStart w:id="10" w:name="_Toc68198207"/>
+      <w:r>
+        <w:lastRenderedPageBreak/>
         <w:t xml:space="preserve">Questions and </w:t>
       </w:r>
       <w:r>
@@ -3637,8 +3806,13 @@
         <w:t>not possible</w:t>
       </w:r>
       <w:r>
-        <w:t xml:space="preserve"> at this time</w:t>
-      </w:r>
+        <w:t xml:space="preserve"> </w:t>
+      </w:r>
+      <w:proofErr w:type="gramStart"/>
+      <w:r>
+        <w:t>at this time</w:t>
+      </w:r>
+      <w:proofErr w:type="gramEnd"/>
       <w:r>
         <w:t>)</w:t>
       </w:r>
@@ -3662,7 +3836,6 @@
     </w:p>
     <w:p>
       <w:r>
-        <w:lastRenderedPageBreak/>
         <w:t>Firstly, I want t</w:t>
       </w:r>
       <w:r>
@@ -3735,7 +3908,7 @@
       <w:pPr>
         <w:pStyle w:val="Heading3"/>
       </w:pPr>
-      <w:bookmarkStart w:id="11" w:name="_Toc68113660"/>
+      <w:bookmarkStart w:id="11" w:name="_Toc68198208"/>
       <w:r>
         <w:t>Results analysis</w:t>
       </w:r>
@@ -3888,6 +4061,7 @@
           <w:bCs w:val="0"/>
           <w:noProof/>
         </w:rPr>
+        <w:lastRenderedPageBreak/>
         <w:drawing>
           <wp:inline distT="0" distB="0" distL="0" distR="0" wp14:anchorId="1CA40584" wp14:editId="687B7CAB">
             <wp:extent cx="4011295" cy="3237230"/>
@@ -3956,7 +4130,6 @@
         <w:rPr>
           <w:noProof/>
         </w:rPr>
-        <w:lastRenderedPageBreak/>
         <w:drawing>
           <wp:inline distT="0" distB="0" distL="0" distR="0" wp14:anchorId="74A85B47" wp14:editId="0E89E7A4">
             <wp:extent cx="4584700" cy="2755900"/>
@@ -4029,6 +4202,7 @@
           <w:rStyle w:val="Strong"/>
           <w:noProof/>
         </w:rPr>
+        <w:lastRenderedPageBreak/>
         <w:drawing>
           <wp:inline distT="0" distB="0" distL="0" distR="0" wp14:anchorId="18BC342B" wp14:editId="17CE27AC">
             <wp:extent cx="4584700" cy="2755900"/>
@@ -4108,7 +4282,6 @@
         <w:rPr>
           <w:noProof/>
         </w:rPr>
-        <w:lastRenderedPageBreak/>
         <w:drawing>
           <wp:inline distT="0" distB="0" distL="0" distR="0" wp14:anchorId="2A910B1B" wp14:editId="1963D225">
             <wp:extent cx="5301824" cy="4277996"/>
@@ -4262,8 +4435,9 @@
       <w:pPr>
         <w:pStyle w:val="Heading3"/>
       </w:pPr>
-      <w:bookmarkStart w:id="12" w:name="_Toc68113661"/>
-      <w:r>
+      <w:bookmarkStart w:id="12" w:name="_Toc68198209"/>
+      <w:r>
+        <w:lastRenderedPageBreak/>
         <w:t>Conclusion</w:t>
       </w:r>
       <w:bookmarkEnd w:id="12"/>
@@ -4272,7 +4446,7 @@
       <w:pPr>
         <w:pStyle w:val="Heading2"/>
       </w:pPr>
-      <w:bookmarkStart w:id="13" w:name="_Toc68113662"/>
+      <w:bookmarkStart w:id="13" w:name="_Toc68198210"/>
       <w:r>
         <w:t>Resea</w:t>
       </w:r>
@@ -4285,7 +4459,7 @@
       <w:pPr>
         <w:pStyle w:val="Heading3"/>
       </w:pPr>
-      <w:bookmarkStart w:id="14" w:name="_Toc68113663"/>
+      <w:bookmarkStart w:id="14" w:name="_Toc68198211"/>
       <w:r>
         <w:t xml:space="preserve">Existing </w:t>
       </w:r>
@@ -4435,7 +4609,6 @@
         <w:rPr>
           <w:noProof/>
         </w:rPr>
-        <w:lastRenderedPageBreak/>
         <w:drawing>
           <wp:inline distT="0" distB="0" distL="0" distR="0" wp14:anchorId="1A7A8F6C" wp14:editId="6ADCECF0">
             <wp:extent cx="5718810" cy="2658745"/>
@@ -4806,7 +4979,7 @@
       <w:pPr>
         <w:pStyle w:val="Heading3"/>
       </w:pPr>
-      <w:bookmarkStart w:id="15" w:name="_Toc68113664"/>
+      <w:bookmarkStart w:id="15" w:name="_Toc68198212"/>
       <w:r>
         <w:t xml:space="preserve">Existing </w:t>
       </w:r>
@@ -4856,7 +5029,11 @@
         <w:t xml:space="preserve">at the height of IRC </w:t>
       </w:r>
       <w:r>
-        <w:t xml:space="preserve">the largest network – QuakeNet – saw a peak user count of almost a quarter of a million users </w:t>
+        <w:t xml:space="preserve">the largest network – QuakeNet – saw a peak user </w:t>
+      </w:r>
+      <w:r>
+        <w:lastRenderedPageBreak/>
+        <w:t xml:space="preserve">count of almost a quarter of a million users </w:t>
       </w:r>
       <w:sdt>
         <w:sdtPr>
@@ -4963,7 +5140,6 @@
         <w:rPr>
           <w:noProof/>
         </w:rPr>
-        <w:lastRenderedPageBreak/>
         <w:drawing>
           <wp:inline distT="0" distB="0" distL="0" distR="0" wp14:anchorId="1949998D" wp14:editId="406A3B08">
             <wp:extent cx="4590198" cy="2844336"/>
@@ -5308,6 +5484,7 @@
     </w:p>
     <w:p>
       <w:r>
+        <w:lastRenderedPageBreak/>
         <w:t>Some IRC networks support bouncers t</w:t>
       </w:r>
       <w:r>
@@ -5398,7 +5575,6 @@
         <w:t xml:space="preserve">to </w:t>
       </w:r>
       <w:r>
-        <w:lastRenderedPageBreak/>
         <w:t>which users connect to via SSH</w:t>
       </w:r>
       <w:r>
@@ -5489,7 +5665,7 @@
       <w:pPr>
         <w:pStyle w:val="Heading2"/>
       </w:pPr>
-      <w:bookmarkStart w:id="16" w:name="_Toc68113665"/>
+      <w:bookmarkStart w:id="16" w:name="_Toc68198213"/>
       <w:r>
         <w:t>Requirement</w:t>
       </w:r>
@@ -5502,7 +5678,7 @@
       <w:pPr>
         <w:pStyle w:val="Heading3"/>
       </w:pPr>
-      <w:bookmarkStart w:id="17" w:name="_Toc68113666"/>
+      <w:bookmarkStart w:id="17" w:name="_Toc68198214"/>
       <w:r>
         <w:t>Stakeholder requirements</w:t>
       </w:r>
@@ -5512,7 +5688,7 @@
       <w:pPr>
         <w:pStyle w:val="Heading3"/>
       </w:pPr>
-      <w:bookmarkStart w:id="18" w:name="_Toc68113667"/>
+      <w:bookmarkStart w:id="18" w:name="_Toc68198215"/>
       <w:r>
         <w:t>Limitations</w:t>
       </w:r>
@@ -5593,7 +5769,7 @@
       <w:pPr>
         <w:pStyle w:val="Heading3"/>
       </w:pPr>
-      <w:bookmarkStart w:id="19" w:name="_Toc68113668"/>
+      <w:bookmarkStart w:id="19" w:name="_Toc68198216"/>
       <w:r>
         <w:t>Software requirements</w:t>
       </w:r>
@@ -5742,6 +5918,7 @@
           </w:tcPr>
           <w:p>
             <w:r>
+              <w:lastRenderedPageBreak/>
               <w:t>Mac OS X</w:t>
             </w:r>
           </w:p>
@@ -5888,7 +6065,6 @@
         <w:rPr>
           <w:rStyle w:val="SubtleEmphasis"/>
         </w:rPr>
-        <w:lastRenderedPageBreak/>
         <w:t>Information</w:t>
       </w:r>
       <w:r>
@@ -6040,7 +6216,7 @@
       <w:pPr>
         <w:pStyle w:val="Heading2"/>
       </w:pPr>
-      <w:bookmarkStart w:id="20" w:name="_Toc68113669"/>
+      <w:bookmarkStart w:id="20" w:name="_Toc68198217"/>
       <w:r>
         <w:t>Success Criteria</w:t>
       </w:r>
@@ -6978,9 +7154,11 @@
             <w:hideMark/>
           </w:tcPr>
           <w:p>
+            <w:proofErr w:type="gramStart"/>
             <w:r>
               <w:t>Stakeholders</w:t>
             </w:r>
+            <w:proofErr w:type="gramEnd"/>
             <w:r>
               <w:t xml:space="preserve"> survey</w:t>
             </w:r>
@@ -7063,6 +7241,7 @@
           </w:tcPr>
           <w:p>
             <w:r>
+              <w:lastRenderedPageBreak/>
               <w:t>15</w:t>
             </w:r>
           </w:p>
@@ -7169,7 +7348,6 @@
           </w:tcPr>
           <w:p>
             <w:r>
-              <w:lastRenderedPageBreak/>
               <w:t>17</w:t>
             </w:r>
           </w:p>
@@ -7842,7 +8020,7 @@
       <w:pPr>
         <w:pStyle w:val="Heading1"/>
       </w:pPr>
-      <w:bookmarkStart w:id="21" w:name="_Toc68113670"/>
+      <w:bookmarkStart w:id="21" w:name="_Toc68198218"/>
       <w:r>
         <w:t>Design</w:t>
       </w:r>
@@ -7852,7 +8030,7 @@
       <w:pPr>
         <w:pStyle w:val="Heading1"/>
       </w:pPr>
-      <w:bookmarkStart w:id="22" w:name="_Toc68113671"/>
+      <w:bookmarkStart w:id="22" w:name="_Toc68198219"/>
       <w:r>
         <w:t>Development</w:t>
       </w:r>
@@ -7862,7 +8040,7 @@
       <w:pPr>
         <w:pStyle w:val="Heading1"/>
       </w:pPr>
-      <w:bookmarkStart w:id="23" w:name="_Toc68113672"/>
+      <w:bookmarkStart w:id="23" w:name="_Toc68198220"/>
       <w:r>
         <w:t>Evaluation</w:t>
       </w:r>
@@ -7873,7 +8051,7 @@
         <w:br w:type="page"/>
       </w:r>
     </w:p>
-    <w:bookmarkStart w:id="24" w:name="_Toc68113673" w:displacedByCustomXml="next"/>
+    <w:bookmarkStart w:id="24" w:name="_Toc68198221" w:displacedByCustomXml="next"/>
     <w:sdt>
       <w:sdtPr>
         <w:rPr>
@@ -9555,6 +9733,119 @@
       </w:pPr>
     </w:lvl>
   </w:abstractNum>
+  <w:abstractNum w:abstractNumId="9" w15:restartNumberingAfterBreak="0">
+    <w:nsid w:val="7A3067E4"/>
+    <w:multiLevelType w:val="hybridMultilevel"/>
+    <w:tmpl w:val="C6F40404"/>
+    <w:lvl w:ilvl="0" w:tplc="08090001">
+      <w:start w:val="1"/>
+      <w:numFmt w:val="bullet"/>
+      <w:lvlText w:val=""/>
+      <w:lvlJc w:val="left"/>
+      <w:pPr>
+        <w:ind w:left="720" w:hanging="360"/>
+      </w:pPr>
+      <w:rPr>
+        <w:rFonts w:ascii="Symbol" w:hAnsi="Symbol" w:hint="default"/>
+      </w:rPr>
+    </w:lvl>
+    <w:lvl w:ilvl="1" w:tplc="08090003" w:tentative="1">
+      <w:start w:val="1"/>
+      <w:numFmt w:val="bullet"/>
+      <w:lvlText w:val="o"/>
+      <w:lvlJc w:val="left"/>
+      <w:pPr>
+        <w:ind w:left="1440" w:hanging="360"/>
+      </w:pPr>
+      <w:rPr>
+        <w:rFonts w:ascii="Courier New" w:hAnsi="Courier New" w:cs="Courier New" w:hint="default"/>
+      </w:rPr>
+    </w:lvl>
+    <w:lvl w:ilvl="2" w:tplc="08090005" w:tentative="1">
+      <w:start w:val="1"/>
+      <w:numFmt w:val="bullet"/>
+      <w:lvlText w:val=""/>
+      <w:lvlJc w:val="left"/>
+      <w:pPr>
+        <w:ind w:left="2160" w:hanging="360"/>
+      </w:pPr>
+      <w:rPr>
+        <w:rFonts w:ascii="Wingdings" w:hAnsi="Wingdings" w:hint="default"/>
+      </w:rPr>
+    </w:lvl>
+    <w:lvl w:ilvl="3" w:tplc="08090001" w:tentative="1">
+      <w:start w:val="1"/>
+      <w:numFmt w:val="bullet"/>
+      <w:lvlText w:val=""/>
+      <w:lvlJc w:val="left"/>
+      <w:pPr>
+        <w:ind w:left="2880" w:hanging="360"/>
+      </w:pPr>
+      <w:rPr>
+        <w:rFonts w:ascii="Symbol" w:hAnsi="Symbol" w:hint="default"/>
+      </w:rPr>
+    </w:lvl>
+    <w:lvl w:ilvl="4" w:tplc="08090003" w:tentative="1">
+      <w:start w:val="1"/>
+      <w:numFmt w:val="bullet"/>
+      <w:lvlText w:val="o"/>
+      <w:lvlJc w:val="left"/>
+      <w:pPr>
+        <w:ind w:left="3600" w:hanging="360"/>
+      </w:pPr>
+      <w:rPr>
+        <w:rFonts w:ascii="Courier New" w:hAnsi="Courier New" w:cs="Courier New" w:hint="default"/>
+      </w:rPr>
+    </w:lvl>
+    <w:lvl w:ilvl="5" w:tplc="08090005" w:tentative="1">
+      <w:start w:val="1"/>
+      <w:numFmt w:val="bullet"/>
+      <w:lvlText w:val=""/>
+      <w:lvlJc w:val="left"/>
+      <w:pPr>
+        <w:ind w:left="4320" w:hanging="360"/>
+      </w:pPr>
+      <w:rPr>
+        <w:rFonts w:ascii="Wingdings" w:hAnsi="Wingdings" w:hint="default"/>
+      </w:rPr>
+    </w:lvl>
+    <w:lvl w:ilvl="6" w:tplc="08090001" w:tentative="1">
+      <w:start w:val="1"/>
+      <w:numFmt w:val="bullet"/>
+      <w:lvlText w:val=""/>
+      <w:lvlJc w:val="left"/>
+      <w:pPr>
+        <w:ind w:left="5040" w:hanging="360"/>
+      </w:pPr>
+      <w:rPr>
+        <w:rFonts w:ascii="Symbol" w:hAnsi="Symbol" w:hint="default"/>
+      </w:rPr>
+    </w:lvl>
+    <w:lvl w:ilvl="7" w:tplc="08090003" w:tentative="1">
+      <w:start w:val="1"/>
+      <w:numFmt w:val="bullet"/>
+      <w:lvlText w:val="o"/>
+      <w:lvlJc w:val="left"/>
+      <w:pPr>
+        <w:ind w:left="5760" w:hanging="360"/>
+      </w:pPr>
+      <w:rPr>
+        <w:rFonts w:ascii="Courier New" w:hAnsi="Courier New" w:cs="Courier New" w:hint="default"/>
+      </w:rPr>
+    </w:lvl>
+    <w:lvl w:ilvl="8" w:tplc="08090005" w:tentative="1">
+      <w:start w:val="1"/>
+      <w:numFmt w:val="bullet"/>
+      <w:lvlText w:val=""/>
+      <w:lvlJc w:val="left"/>
+      <w:pPr>
+        <w:ind w:left="6480" w:hanging="360"/>
+      </w:pPr>
+      <w:rPr>
+        <w:rFonts w:ascii="Wingdings" w:hAnsi="Wingdings" w:hint="default"/>
+      </w:rPr>
+    </w:lvl>
+  </w:abstractNum>
   <w:num w:numId="1">
     <w:abstractNumId w:val="2"/>
   </w:num>
@@ -9668,6 +9959,9 @@
   </w:num>
   <w:num w:numId="38">
     <w:abstractNumId w:val="8"/>
+  </w:num>
+  <w:num w:numId="39">
+    <w:abstractNumId w:val="9"/>
   </w:num>
 </w:numbering>
 </file>

</xml_diff>

<commit_message>
Writeup: Add to research, fix citations
Completed and added to Discord research
- Splash screen
- Login screen

Added this list of "Still todo"
- 2FA
- Adding contacts
- Startings DMs
- Contacts list
- Sending messages

Removed unnecessary citations from IRC research
</commit_message>
<xml_diff>
--- a/Writeup/writeup.docx
+++ b/Writeup/writeup.docx
@@ -2688,319 +2688,319 @@
       <w:pPr>
         <w:pStyle w:val="Heading1"/>
       </w:pPr>
-      <w:bookmarkStart w:id="4" w:name="_Toc68198200"/>
+      <w:bookmarkStart w:id="2" w:name="_Toc68198200"/>
       <w:r>
         <w:lastRenderedPageBreak/>
         <w:t>Analysis</w:t>
+      </w:r>
+      <w:bookmarkEnd w:id="2"/>
+    </w:p>
+    <w:p>
+      <w:pPr>
+        <w:pStyle w:val="Heading2"/>
+      </w:pPr>
+      <w:bookmarkStart w:id="3" w:name="_Toc68198201"/>
+      <w:r>
+        <w:t>Problem Identification</w:t>
+      </w:r>
+      <w:bookmarkEnd w:id="3"/>
+    </w:p>
+    <w:p>
+      <w:pPr>
+        <w:pStyle w:val="Heading3"/>
+      </w:pPr>
+      <w:bookmarkStart w:id="4" w:name="_Toc68198202"/>
+      <w:r>
+        <w:t>Problem outline</w:t>
       </w:r>
       <w:bookmarkEnd w:id="4"/>
     </w:p>
     <w:p>
-      <w:pPr>
-        <w:pStyle w:val="Heading2"/>
-      </w:pPr>
-      <w:bookmarkStart w:id="5" w:name="_Toc68198201"/>
-      <w:r>
-        <w:t>Problem Identification</w:t>
+      <w:r>
+        <w:t xml:space="preserve">Currently, </w:t>
+      </w:r>
+      <w:r>
+        <w:t xml:space="preserve">the </w:t>
+      </w:r>
+      <w:r>
+        <w:t>encryption in</w:t>
+      </w:r>
+      <w:r>
+        <w:t>-</w:t>
+      </w:r>
+      <w:r>
+        <w:t xml:space="preserve">transit </w:t>
+      </w:r>
+      <w:r>
+        <w:t xml:space="preserve">system </w:t>
+      </w:r>
+      <w:r>
+        <w:t>is</w:t>
+      </w:r>
+      <w:r>
+        <w:t xml:space="preserve"> widely used in </w:t>
+      </w:r>
+      <w:r>
+        <w:t xml:space="preserve">instant </w:t>
+      </w:r>
+      <w:r>
+        <w:t>messaging apps</w:t>
+      </w:r>
+      <w:r>
+        <w:t xml:space="preserve">. </w:t>
+      </w:r>
+      <w:r>
+        <w:t xml:space="preserve">This </w:t>
+      </w:r>
+      <w:r>
+        <w:t xml:space="preserve">means that </w:t>
+      </w:r>
+      <w:r>
+        <w:t>a user’s messages will be in plaintext in the service provider’s server</w:t>
+      </w:r>
+      <w:r>
+        <w:t xml:space="preserve">, which </w:t>
+      </w:r>
+      <w:r>
+        <w:t>allow</w:t>
+      </w:r>
+      <w:r>
+        <w:t>s</w:t>
+      </w:r>
+      <w:r>
+        <w:t xml:space="preserve"> the </w:t>
+      </w:r>
+      <w:r>
+        <w:t xml:space="preserve">service provider </w:t>
+      </w:r>
+      <w:r>
+        <w:t xml:space="preserve">to read </w:t>
+      </w:r>
+      <w:r>
+        <w:t>users’ conversations</w:t>
+      </w:r>
+      <w:r>
+        <w:t xml:space="preserve"> breaching their privacy</w:t>
+      </w:r>
+      <w:r>
+        <w:t xml:space="preserve">. </w:t>
+      </w:r>
+      <w:r>
+        <w:t xml:space="preserve">These companies are then </w:t>
+      </w:r>
+      <w:r>
+        <w:t xml:space="preserve">also </w:t>
+      </w:r>
+      <w:r>
+        <w:t xml:space="preserve">susceptible to potential attackers accessing </w:t>
+      </w:r>
+      <w:r>
+        <w:t>confidential</w:t>
+      </w:r>
+      <w:r>
+        <w:t xml:space="preserve"> information through </w:t>
+      </w:r>
+      <w:r>
+        <w:t>this</w:t>
+      </w:r>
+      <w:r>
+        <w:t xml:space="preserve"> </w:t>
+      </w:r>
+      <w:r>
+        <w:t xml:space="preserve">potential </w:t>
+      </w:r>
+      <w:r>
+        <w:t>backdoor</w:t>
+      </w:r>
+      <w:r>
+        <w:t>.</w:t>
+      </w:r>
+      <w:r>
+        <w:t xml:space="preserve"> Therefore, I will be making a solution to this problem of </w:t>
+      </w:r>
+      <w:r>
+        <w:t xml:space="preserve">user privacy </w:t>
+      </w:r>
+      <w:r>
+        <w:t>by making an end-to-end encrypted instant messaging program.</w:t>
+      </w:r>
+      <w:r>
+        <w:t xml:space="preserve"> </w:t>
+      </w:r>
+    </w:p>
+    <w:p>
+      <w:r>
+        <w:t xml:space="preserve">For this solution to work, the </w:t>
+      </w:r>
+      <w:r>
+        <w:t xml:space="preserve">following features are required: </w:t>
+      </w:r>
+      <w:r>
+        <w:t xml:space="preserve">only the endpoint users have the key </w:t>
+      </w:r>
+      <w:r>
+        <w:t>for</w:t>
+      </w:r>
+      <w:r>
+        <w:t xml:space="preserve"> </w:t>
+      </w:r>
+      <w:r>
+        <w:t>the</w:t>
+      </w:r>
+      <w:r>
+        <w:t xml:space="preserve"> symmetric encryption algorithm</w:t>
+      </w:r>
+      <w:r>
+        <w:t xml:space="preserve"> </w:t>
+      </w:r>
+      <w:r>
+        <w:t>to</w:t>
+      </w:r>
+      <w:r>
+        <w:t xml:space="preserve"> qualify the </w:t>
+      </w:r>
+      <w:r>
+        <w:t>system</w:t>
+      </w:r>
+      <w:r>
+        <w:t xml:space="preserve"> as </w:t>
+      </w:r>
+      <w:r>
+        <w:t>end-to-end encryption</w:t>
+      </w:r>
+      <w:r>
+        <w:t xml:space="preserve">; </w:t>
+      </w:r>
+      <w:r>
+        <w:t xml:space="preserve">an </w:t>
+      </w:r>
+      <w:r>
+        <w:t>easy-to-use</w:t>
+      </w:r>
+      <w:r>
+        <w:t xml:space="preserve"> GUI so that anyone can </w:t>
+      </w:r>
+      <w:r>
+        <w:t xml:space="preserve">navigate and use </w:t>
+      </w:r>
+      <w:r>
+        <w:t>the program</w:t>
+      </w:r>
+      <w:r>
+        <w:t xml:space="preserve">; </w:t>
+      </w:r>
+      <w:r>
+        <w:t>a login</w:t>
+      </w:r>
+      <w:r>
+        <w:t>/sign-up</w:t>
+      </w:r>
+      <w:r>
+        <w:t xml:space="preserve"> system to authenticate </w:t>
+      </w:r>
+      <w:r>
+        <w:t>user</w:t>
+      </w:r>
+      <w:r>
+        <w:t>s</w:t>
+      </w:r>
+      <w:r>
+        <w:t>’ identities</w:t>
+      </w:r>
+      <w:r>
+        <w:t xml:space="preserve"> to the server</w:t>
+      </w:r>
+      <w:r>
+        <w:t xml:space="preserve"> to facilitate </w:t>
+      </w:r>
+      <w:r>
+        <w:t xml:space="preserve">historic </w:t>
+      </w:r>
+      <w:r>
+        <w:t xml:space="preserve">message </w:t>
+      </w:r>
+      <w:r>
+        <w:t>viewing</w:t>
+      </w:r>
+      <w:r>
+        <w:t>; networking</w:t>
+      </w:r>
+      <w:r>
+        <w:t xml:space="preserve"> capabilities</w:t>
+      </w:r>
+      <w:r>
+        <w:t xml:space="preserve"> in order send and receive messages from different networks</w:t>
+      </w:r>
+      <w:r>
+        <w:t xml:space="preserve"> with a low enough latency </w:t>
+      </w:r>
+      <w:r>
+        <w:t>to be a viable ‘instant’ messaging platform</w:t>
+      </w:r>
+      <w:r>
+        <w:t>.</w:t>
+      </w:r>
+    </w:p>
+    <w:p>
+      <w:pPr>
+        <w:pStyle w:val="Heading3"/>
+      </w:pPr>
+      <w:bookmarkStart w:id="5" w:name="_Toc68198203"/>
+      <w:r>
+        <w:t>How can the problem be solved by computational methods?</w:t>
       </w:r>
       <w:bookmarkEnd w:id="5"/>
     </w:p>
     <w:p>
-      <w:pPr>
-        <w:pStyle w:val="Heading3"/>
-      </w:pPr>
-      <w:bookmarkStart w:id="6" w:name="_Toc68198202"/>
-      <w:r>
-        <w:t>Problem outline</w:t>
-      </w:r>
-      <w:bookmarkEnd w:id="6"/>
+      <w:r>
+        <w:t>This problem is well suited to a computational approach as it can be solved using computational methods. This is because the process</w:t>
+      </w:r>
+      <w:r>
+        <w:t>es</w:t>
+      </w:r>
+      <w:r>
+        <w:t xml:space="preserve"> of encrypting</w:t>
+      </w:r>
+      <w:r>
+        <w:t>,</w:t>
+      </w:r>
+      <w:r>
+        <w:t xml:space="preserve"> sending </w:t>
+      </w:r>
+      <w:r>
+        <w:t xml:space="preserve">then </w:t>
+      </w:r>
+      <w:r>
+        <w:t xml:space="preserve">decrypting messages over a network can be greatly abstracted for the user so that they do not need any prior </w:t>
+      </w:r>
+      <w:r>
+        <w:t xml:space="preserve">technical </w:t>
+      </w:r>
+      <w:r>
+        <w:t>knowledge</w:t>
+      </w:r>
+      <w:r>
+        <w:t xml:space="preserve"> to use the program</w:t>
+      </w:r>
+      <w:r>
+        <w:t xml:space="preserve">. The </w:t>
+      </w:r>
+      <w:r>
+        <w:t>solution</w:t>
+      </w:r>
+      <w:r>
+        <w:t xml:space="preserve"> will also have many algorithms to carry out processes without the need for complex input from the user.</w:t>
+      </w:r>
     </w:p>
     <w:p>
-      <w:r>
-        <w:t xml:space="preserve">Currently, </w:t>
-      </w:r>
-      <w:r>
-        <w:t xml:space="preserve">the </w:t>
-      </w:r>
-      <w:r>
-        <w:t>encryption in</w:t>
-      </w:r>
-      <w:r>
-        <w:t>-</w:t>
-      </w:r>
-      <w:r>
-        <w:t xml:space="preserve">transit </w:t>
-      </w:r>
-      <w:r>
-        <w:t xml:space="preserve">system </w:t>
-      </w:r>
-      <w:r>
-        <w:t>is</w:t>
-      </w:r>
-      <w:r>
-        <w:t xml:space="preserve"> widely used in </w:t>
-      </w:r>
-      <w:r>
-        <w:t xml:space="preserve">instant </w:t>
-      </w:r>
-      <w:r>
-        <w:t>messaging apps</w:t>
-      </w:r>
-      <w:r>
-        <w:t xml:space="preserve">. </w:t>
-      </w:r>
-      <w:r>
-        <w:t xml:space="preserve">This </w:t>
-      </w:r>
-      <w:r>
-        <w:t xml:space="preserve">means that </w:t>
-      </w:r>
-      <w:r>
-        <w:t>a user’s messages will be in plaintext in the service provider’s server</w:t>
-      </w:r>
-      <w:r>
-        <w:t xml:space="preserve">, which </w:t>
-      </w:r>
-      <w:r>
-        <w:t>allow</w:t>
-      </w:r>
-      <w:r>
-        <w:t>s</w:t>
-      </w:r>
-      <w:r>
-        <w:t xml:space="preserve"> the </w:t>
-      </w:r>
-      <w:r>
-        <w:t xml:space="preserve">service provider </w:t>
-      </w:r>
-      <w:r>
-        <w:t xml:space="preserve">to read </w:t>
-      </w:r>
-      <w:r>
-        <w:t>users’ conversations</w:t>
-      </w:r>
-      <w:r>
-        <w:t xml:space="preserve"> breaching their privacy</w:t>
-      </w:r>
-      <w:r>
-        <w:t xml:space="preserve">. </w:t>
-      </w:r>
-      <w:r>
-        <w:t xml:space="preserve">These companies are then </w:t>
-      </w:r>
-      <w:r>
-        <w:t xml:space="preserve">also </w:t>
-      </w:r>
-      <w:r>
-        <w:t xml:space="preserve">susceptible to potential attackers accessing </w:t>
-      </w:r>
-      <w:r>
-        <w:t>confidential</w:t>
-      </w:r>
-      <w:r>
-        <w:t xml:space="preserve"> information through </w:t>
-      </w:r>
-      <w:r>
-        <w:t>this</w:t>
-      </w:r>
-      <w:r>
-        <w:t xml:space="preserve"> </w:t>
-      </w:r>
-      <w:r>
-        <w:t xml:space="preserve">potential </w:t>
-      </w:r>
-      <w:r>
-        <w:t>backdoor</w:t>
-      </w:r>
-      <w:r>
-        <w:t>.</w:t>
-      </w:r>
-      <w:r>
-        <w:t xml:space="preserve"> Therefore, I will be making a solution to this problem of </w:t>
-      </w:r>
-      <w:r>
-        <w:t xml:space="preserve">user privacy </w:t>
-      </w:r>
-      <w:r>
-        <w:t>by making an end-to-end encrypted instant messaging program.</w:t>
-      </w:r>
-      <w:r>
-        <w:t xml:space="preserve"> </w:t>
-      </w:r>
-    </w:p>
-    <w:p>
-      <w:r>
-        <w:t xml:space="preserve">For this solution to work, the </w:t>
-      </w:r>
-      <w:r>
-        <w:t xml:space="preserve">following features are required: </w:t>
-      </w:r>
-      <w:r>
-        <w:t xml:space="preserve">only the endpoint users have the key </w:t>
-      </w:r>
-      <w:r>
-        <w:t>for</w:t>
-      </w:r>
-      <w:r>
-        <w:t xml:space="preserve"> </w:t>
-      </w:r>
-      <w:r>
-        <w:t>the</w:t>
-      </w:r>
-      <w:r>
-        <w:t xml:space="preserve"> symmetric encryption algorithm</w:t>
-      </w:r>
-      <w:r>
-        <w:t xml:space="preserve"> </w:t>
-      </w:r>
-      <w:r>
-        <w:t>to</w:t>
-      </w:r>
-      <w:r>
-        <w:t xml:space="preserve"> qualify the </w:t>
-      </w:r>
-      <w:r>
-        <w:t>system</w:t>
-      </w:r>
-      <w:r>
-        <w:t xml:space="preserve"> as </w:t>
-      </w:r>
-      <w:r>
-        <w:t>end-to-end encryption</w:t>
-      </w:r>
-      <w:r>
-        <w:t xml:space="preserve">; </w:t>
-      </w:r>
-      <w:r>
-        <w:t xml:space="preserve">an </w:t>
-      </w:r>
-      <w:r>
-        <w:t>easy-to-use</w:t>
-      </w:r>
-      <w:r>
-        <w:t xml:space="preserve"> GUI so that anyone can </w:t>
-      </w:r>
-      <w:r>
-        <w:t xml:space="preserve">navigate and use </w:t>
-      </w:r>
-      <w:r>
-        <w:t>the program</w:t>
-      </w:r>
-      <w:r>
-        <w:t xml:space="preserve">; </w:t>
-      </w:r>
-      <w:r>
-        <w:t>a login</w:t>
-      </w:r>
-      <w:r>
-        <w:t>/sign-up</w:t>
-      </w:r>
-      <w:r>
-        <w:t xml:space="preserve"> system to authenticate </w:t>
-      </w:r>
-      <w:r>
-        <w:t>user</w:t>
-      </w:r>
-      <w:r>
-        <w:t>s</w:t>
-      </w:r>
-      <w:r>
-        <w:t>’ identities</w:t>
-      </w:r>
-      <w:r>
-        <w:t xml:space="preserve"> to the server</w:t>
-      </w:r>
-      <w:r>
-        <w:t xml:space="preserve"> to facilitate </w:t>
-      </w:r>
-      <w:r>
-        <w:t xml:space="preserve">historic </w:t>
-      </w:r>
-      <w:r>
-        <w:t xml:space="preserve">message </w:t>
-      </w:r>
-      <w:r>
-        <w:t>viewing</w:t>
-      </w:r>
-      <w:r>
-        <w:t>; networking</w:t>
-      </w:r>
-      <w:r>
-        <w:t xml:space="preserve"> capabilities</w:t>
-      </w:r>
-      <w:r>
-        <w:t xml:space="preserve"> in order send and receive messages from different networks</w:t>
-      </w:r>
-      <w:r>
-        <w:t xml:space="preserve"> with a low enough latency </w:t>
-      </w:r>
-      <w:r>
-        <w:t>to be a viable ‘instant’ messaging platform</w:t>
-      </w:r>
-      <w:r>
-        <w:t>.</w:t>
-      </w:r>
-    </w:p>
-    <w:p>
       <w:pPr>
         <w:pStyle w:val="Heading3"/>
       </w:pPr>
-      <w:bookmarkStart w:id="7" w:name="_Toc68198203"/>
-      <w:r>
-        <w:t>How can the problem be solved by computational methods?</w:t>
-      </w:r>
-      <w:bookmarkEnd w:id="7"/>
-    </w:p>
-    <w:p>
-      <w:r>
-        <w:t>This problem is well suited to a computational approach as it can be solved using computational methods. This is because the process</w:t>
-      </w:r>
-      <w:r>
-        <w:t>es</w:t>
-      </w:r>
-      <w:r>
-        <w:t xml:space="preserve"> of encrypting</w:t>
-      </w:r>
-      <w:r>
-        <w:t>,</w:t>
-      </w:r>
-      <w:r>
-        <w:t xml:space="preserve"> sending </w:t>
-      </w:r>
-      <w:r>
-        <w:t xml:space="preserve">then </w:t>
-      </w:r>
-      <w:r>
-        <w:t xml:space="preserve">decrypting messages over a network can be greatly abstracted for the user so that they do not need any prior </w:t>
-      </w:r>
-      <w:r>
-        <w:t xml:space="preserve">technical </w:t>
-      </w:r>
-      <w:r>
-        <w:t>knowledge</w:t>
-      </w:r>
-      <w:r>
-        <w:t xml:space="preserve"> to use the program</w:t>
-      </w:r>
-      <w:r>
-        <w:t xml:space="preserve">. The </w:t>
-      </w:r>
-      <w:r>
-        <w:t>solution</w:t>
-      </w:r>
-      <w:r>
-        <w:t xml:space="preserve"> will also have many algorithms to carry out processes without the need for complex input from the user.</w:t>
-      </w:r>
-    </w:p>
-    <w:p>
-      <w:pPr>
-        <w:pStyle w:val="Heading3"/>
-      </w:pPr>
-      <w:bookmarkStart w:id="8" w:name="_Toc68198204"/>
+      <w:bookmarkStart w:id="6" w:name="_Toc68198204"/>
       <w:r>
         <w:t>Computational methods that the solution lends itself to</w:t>
       </w:r>
-      <w:bookmarkEnd w:id="8"/>
+      <w:bookmarkEnd w:id="6"/>
     </w:p>
     <w:p>
       <w:r>
@@ -3508,12 +3508,196 @@
       <w:pPr>
         <w:pStyle w:val="Heading2"/>
       </w:pPr>
-      <w:bookmarkStart w:id="9" w:name="_Toc68198205"/>
+      <w:bookmarkStart w:id="7" w:name="_Toc68198205"/>
       <w:r>
         <w:t>Stakeholder</w:t>
       </w:r>
       <w:r>
         <w:t>s</w:t>
+      </w:r>
+      <w:bookmarkEnd w:id="7"/>
+    </w:p>
+    <w:p>
+      <w:pPr>
+        <w:pStyle w:val="Heading3"/>
+      </w:pPr>
+      <w:bookmarkStart w:id="8" w:name="_Toc68198206"/>
+      <w:bookmarkStart w:id="9" w:name="_Hlk65679870"/>
+      <w:r>
+        <w:t>Identification</w:t>
+      </w:r>
+      <w:bookmarkEnd w:id="8"/>
+    </w:p>
+    <w:p>
+      <w:r>
+        <w:t xml:space="preserve">The </w:t>
+      </w:r>
+      <w:r>
+        <w:t xml:space="preserve">first </w:t>
+      </w:r>
+      <w:r>
+        <w:t xml:space="preserve">group </w:t>
+      </w:r>
+      <w:r>
+        <w:t xml:space="preserve">of potential </w:t>
+      </w:r>
+      <w:r>
+        <w:t>stakeholders are</w:t>
+      </w:r>
+      <w:r>
+        <w:t xml:space="preserve"> t</w:t>
+      </w:r>
+      <w:r>
+        <w:t xml:space="preserve">he users who will prioritise privacy and security. The needs of this group </w:t>
+      </w:r>
+      <w:r>
+        <w:t>are</w:t>
+      </w:r>
+      <w:r>
+        <w:t xml:space="preserve"> that all communications are encrypted</w:t>
+      </w:r>
+      <w:r>
+        <w:t xml:space="preserve"> so they cannot be read while passing through the server</w:t>
+      </w:r>
+      <w:r>
+        <w:t xml:space="preserve"> and that their sensitive information (e.g., passwords</w:t>
+      </w:r>
+      <w:r>
+        <w:t xml:space="preserve"> and keys</w:t>
+      </w:r>
+      <w:r>
+        <w:t xml:space="preserve">) are </w:t>
+      </w:r>
+      <w:r>
+        <w:t>pr</w:t>
+      </w:r>
+      <w:r>
+        <w:t xml:space="preserve">otected while they are being stored. This group will </w:t>
+      </w:r>
+      <w:r>
+        <w:t>most like</w:t>
+      </w:r>
+      <w:r>
+        <w:t>l</w:t>
+      </w:r>
+      <w:r>
+        <w:t xml:space="preserve">y </w:t>
+      </w:r>
+      <w:r>
+        <w:t>use the solution for everyday use as</w:t>
+      </w:r>
+      <w:r>
+        <w:t xml:space="preserve"> their main communication platform</w:t>
+      </w:r>
+      <w:r>
+        <w:t>;</w:t>
+      </w:r>
+      <w:r>
+        <w:t xml:space="preserve"> for this reason</w:t>
+      </w:r>
+      <w:r>
+        <w:t>,</w:t>
+      </w:r>
+      <w:r>
+        <w:t xml:space="preserve"> the solution must be robust enough for that use case. I have </w:t>
+      </w:r>
+      <w:r>
+        <w:t xml:space="preserve">selected a user to represent this group of stakeholders: Ethan S. He is </w:t>
+      </w:r>
+      <w:r>
+        <w:t xml:space="preserve">a student who </w:t>
+      </w:r>
+      <w:r>
+        <w:t xml:space="preserve">believes that </w:t>
+      </w:r>
+      <w:r>
+        <w:t xml:space="preserve">privacy is very important, especially online where he makes a conscious effort </w:t>
+      </w:r>
+      <w:r>
+        <w:t xml:space="preserve">to minimise </w:t>
+      </w:r>
+      <w:r>
+        <w:t xml:space="preserve">his digital footprint </w:t>
+      </w:r>
+      <w:r>
+        <w:t xml:space="preserve">by limiting </w:t>
+      </w:r>
+      <w:r>
+        <w:t>any personally identifiable information about himself</w:t>
+      </w:r>
+      <w:r>
+        <w:t xml:space="preserve">. For these reasons, </w:t>
+      </w:r>
+      <w:r>
+        <w:t xml:space="preserve">I believe that </w:t>
+      </w:r>
+      <w:r>
+        <w:t xml:space="preserve">he will </w:t>
+      </w:r>
+      <w:r>
+        <w:t>be</w:t>
+      </w:r>
+      <w:r>
+        <w:t xml:space="preserve"> </w:t>
+      </w:r>
+      <w:r>
+        <w:t>a fair representa</w:t>
+      </w:r>
+      <w:r>
+        <w:t xml:space="preserve">tive </w:t>
+      </w:r>
+      <w:r>
+        <w:t xml:space="preserve">for </w:t>
+      </w:r>
+      <w:r>
+        <w:t>this group</w:t>
+      </w:r>
+      <w:r>
+        <w:t>’s</w:t>
+      </w:r>
+      <w:r>
+        <w:t xml:space="preserve"> </w:t>
+      </w:r>
+      <w:r>
+        <w:t>needs</w:t>
+      </w:r>
+      <w:r>
+        <w:t>.</w:t>
+      </w:r>
+    </w:p>
+    <w:p>
+      <w:r>
+        <w:t xml:space="preserve">The second group of potential stakeholders are the users who want a </w:t>
+      </w:r>
+      <w:r>
+        <w:t xml:space="preserve">messenger app that is lightweight and easy to use. The needs of this group are that all </w:t>
+      </w:r>
+      <w:r>
+        <w:t xml:space="preserve">components of the user interface are </w:t>
+      </w:r>
+      <w:r>
+        <w:t xml:space="preserve">intuitive and clearly labelled and that the program requires no prior setup or configuration so the program can easily be installed and </w:t>
+      </w:r>
+      <w:r>
+        <w:t xml:space="preserve">immediately used. This group will most likely </w:t>
+      </w:r>
+      <w:r>
+        <w:t xml:space="preserve">only </w:t>
+      </w:r>
+      <w:r>
+        <w:t xml:space="preserve">infrequently use the </w:t>
+      </w:r>
+      <w:r>
+        <w:t>solution to keep in touch with friends and family; for this reason, the solution must have an easy system for finding contacts and have a low barrier of use as to not discourage the</w:t>
+      </w:r>
+      <w:r>
+        <w:t>m</w:t>
+      </w:r>
+      <w:r>
+        <w:t xml:space="preserve">. </w:t>
+      </w:r>
+      <w:r>
+        <w:t>I have selected a user to represent this group of stakeholders: [to be added]</w:t>
       </w:r>
       <w:bookmarkEnd w:id="9"/>
     </w:p>
@@ -3521,191 +3705,7 @@
       <w:pPr>
         <w:pStyle w:val="Heading3"/>
       </w:pPr>
-      <w:bookmarkStart w:id="10" w:name="_Toc68198206"/>
-      <w:bookmarkStart w:id="11" w:name="_Hlk65679870"/>
-      <w:r>
-        <w:t>Identification</w:t>
-      </w:r>
-      <w:bookmarkEnd w:id="10"/>
-    </w:p>
-    <w:p>
-      <w:r>
-        <w:t xml:space="preserve">The </w:t>
-      </w:r>
-      <w:r>
-        <w:t xml:space="preserve">first </w:t>
-      </w:r>
-      <w:r>
-        <w:t xml:space="preserve">group </w:t>
-      </w:r>
-      <w:r>
-        <w:t xml:space="preserve">of potential </w:t>
-      </w:r>
-      <w:r>
-        <w:t>stakeholders are</w:t>
-      </w:r>
-      <w:r>
-        <w:t xml:space="preserve"> t</w:t>
-      </w:r>
-      <w:r>
-        <w:t xml:space="preserve">he users who will prioritise privacy and security. The needs of this group </w:t>
-      </w:r>
-      <w:r>
-        <w:t>are</w:t>
-      </w:r>
-      <w:r>
-        <w:t xml:space="preserve"> that all communications are encrypted</w:t>
-      </w:r>
-      <w:r>
-        <w:t xml:space="preserve"> so they cannot be read while passing through the server</w:t>
-      </w:r>
-      <w:r>
-        <w:t xml:space="preserve"> and that their sensitive information (e.g., passwords</w:t>
-      </w:r>
-      <w:r>
-        <w:t xml:space="preserve"> and keys</w:t>
-      </w:r>
-      <w:r>
-        <w:t xml:space="preserve">) are </w:t>
-      </w:r>
-      <w:r>
-        <w:t>pr</w:t>
-      </w:r>
-      <w:r>
-        <w:t xml:space="preserve">otected while they are being stored. This group will </w:t>
-      </w:r>
-      <w:r>
-        <w:t>most like</w:t>
-      </w:r>
-      <w:r>
-        <w:t>l</w:t>
-      </w:r>
-      <w:r>
-        <w:t xml:space="preserve">y </w:t>
-      </w:r>
-      <w:r>
-        <w:t>use the solution for everyday use as</w:t>
-      </w:r>
-      <w:r>
-        <w:t xml:space="preserve"> their main communication platform</w:t>
-      </w:r>
-      <w:r>
-        <w:t>;</w:t>
-      </w:r>
-      <w:r>
-        <w:t xml:space="preserve"> for this reason</w:t>
-      </w:r>
-      <w:r>
-        <w:t>,</w:t>
-      </w:r>
-      <w:r>
-        <w:t xml:space="preserve"> the solution must be robust enough for that use case. I have </w:t>
-      </w:r>
-      <w:r>
-        <w:t xml:space="preserve">selected a user to represent this group of stakeholders: Ethan S. He is </w:t>
-      </w:r>
-      <w:r>
-        <w:t xml:space="preserve">a student who </w:t>
-      </w:r>
-      <w:r>
-        <w:t xml:space="preserve">believes that </w:t>
-      </w:r>
-      <w:r>
-        <w:t xml:space="preserve">privacy is very important, especially online where he makes a conscious effort </w:t>
-      </w:r>
-      <w:r>
-        <w:t xml:space="preserve">to minimise </w:t>
-      </w:r>
-      <w:r>
-        <w:t xml:space="preserve">his digital footprint </w:t>
-      </w:r>
-      <w:r>
-        <w:t xml:space="preserve">by limiting </w:t>
-      </w:r>
-      <w:r>
-        <w:t>any personally identifiable information about himself</w:t>
-      </w:r>
-      <w:r>
-        <w:t xml:space="preserve">. For these reasons, </w:t>
-      </w:r>
-      <w:r>
-        <w:t xml:space="preserve">I believe that </w:t>
-      </w:r>
-      <w:r>
-        <w:t xml:space="preserve">he will </w:t>
-      </w:r>
-      <w:r>
-        <w:t>be</w:t>
-      </w:r>
-      <w:r>
-        <w:t xml:space="preserve"> </w:t>
-      </w:r>
-      <w:r>
-        <w:t>a fair representa</w:t>
-      </w:r>
-      <w:r>
-        <w:t xml:space="preserve">tive </w:t>
-      </w:r>
-      <w:r>
-        <w:t xml:space="preserve">for </w:t>
-      </w:r>
-      <w:r>
-        <w:t>this group</w:t>
-      </w:r>
-      <w:r>
-        <w:t>’s</w:t>
-      </w:r>
-      <w:r>
-        <w:t xml:space="preserve"> </w:t>
-      </w:r>
-      <w:r>
-        <w:t>needs</w:t>
-      </w:r>
-      <w:r>
-        <w:t>.</w:t>
-      </w:r>
-    </w:p>
-    <w:p>
-      <w:r>
-        <w:t xml:space="preserve">The second group of potential stakeholders are the users who want a </w:t>
-      </w:r>
-      <w:r>
-        <w:t xml:space="preserve">messenger app that is lightweight and easy to use. The needs of this group are that all </w:t>
-      </w:r>
-      <w:r>
-        <w:t xml:space="preserve">components of the user interface are </w:t>
-      </w:r>
-      <w:r>
-        <w:t xml:space="preserve">intuitive and clearly labelled and that the program requires no prior setup or configuration so the program can easily be installed and </w:t>
-      </w:r>
-      <w:r>
-        <w:t xml:space="preserve">immediately used. This group will most likely </w:t>
-      </w:r>
-      <w:r>
-        <w:t xml:space="preserve">only </w:t>
-      </w:r>
-      <w:r>
-        <w:t xml:space="preserve">infrequently use the </w:t>
-      </w:r>
-      <w:r>
-        <w:t>solution to keep in touch with friends and family; for this reason, the solution must have an easy system for finding contacts and have a low barrier of use as to not discourage the</w:t>
-      </w:r>
-      <w:r>
-        <w:t>m</w:t>
-      </w:r>
-      <w:r>
-        <w:t xml:space="preserve">. </w:t>
-      </w:r>
-      <w:r>
-        <w:t>I have selected a user to represent this group of stakeholders: [to be added]</w:t>
-      </w:r>
-      <w:bookmarkEnd w:id="11"/>
-    </w:p>
-    <w:p>
-      <w:pPr>
-        <w:pStyle w:val="Heading3"/>
-      </w:pPr>
-      <w:bookmarkStart w:id="12" w:name="_Toc68198207"/>
+      <w:bookmarkStart w:id="10" w:name="_Toc68198207"/>
       <w:r>
         <w:lastRenderedPageBreak/>
         <w:t xml:space="preserve">Questions and </w:t>
@@ -3713,7 +3713,7 @@
       <w:r>
         <w:t>methodology</w:t>
       </w:r>
-      <w:bookmarkEnd w:id="12"/>
+      <w:bookmarkEnd w:id="10"/>
     </w:p>
     <w:p>
       <w:r>
@@ -3847,11 +3847,11 @@
       <w:pPr>
         <w:pStyle w:val="Heading3"/>
       </w:pPr>
-      <w:bookmarkStart w:id="13" w:name="_Toc68198208"/>
+      <w:bookmarkStart w:id="11" w:name="_Toc68198208"/>
       <w:r>
         <w:t>Results analysis</w:t>
       </w:r>
-      <w:bookmarkEnd w:id="13"/>
+      <w:bookmarkEnd w:id="11"/>
     </w:p>
     <w:p>
       <w:pPr>
@@ -4374,31 +4374,32 @@
       <w:pPr>
         <w:pStyle w:val="Heading3"/>
       </w:pPr>
-      <w:bookmarkStart w:id="14" w:name="_Toc68198209"/>
+      <w:bookmarkStart w:id="12" w:name="_Toc68198209"/>
       <w:r>
         <w:lastRenderedPageBreak/>
         <w:t>Conclusion</w:t>
       </w:r>
-      <w:bookmarkEnd w:id="14"/>
+      <w:bookmarkEnd w:id="12"/>
     </w:p>
     <w:p>
       <w:pPr>
         <w:pStyle w:val="Heading2"/>
       </w:pPr>
-      <w:bookmarkStart w:id="15" w:name="_Toc68198210"/>
+      <w:bookmarkStart w:id="13" w:name="_Toc68198210"/>
       <w:r>
         <w:t>Resea</w:t>
       </w:r>
       <w:r>
         <w:t>rch</w:t>
       </w:r>
-      <w:bookmarkEnd w:id="15"/>
+      <w:bookmarkEnd w:id="13"/>
     </w:p>
     <w:p>
       <w:pPr>
         <w:pStyle w:val="Heading3"/>
       </w:pPr>
-      <w:bookmarkStart w:id="16" w:name="_Toc68198211"/>
+      <w:bookmarkStart w:id="14" w:name="_Toc68198211"/>
+      <w:commentRangeStart w:id="15"/>
       <w:r>
         <w:t xml:space="preserve">Existing </w:t>
       </w:r>
@@ -4417,7 +4418,18 @@
       <w:r>
         <w:t>Discord</w:t>
       </w:r>
-      <w:bookmarkEnd w:id="16"/>
+      <w:bookmarkEnd w:id="14"/>
+      <w:commentRangeEnd w:id="15"/>
+      <w:r>
+        <w:rPr>
+          <w:rStyle w:val="CommentReference"/>
+          <w:rFonts w:asciiTheme="minorHAnsi" w:eastAsiaTheme="minorEastAsia" w:hAnsiTheme="minorHAnsi" w:cstheme="minorBidi"/>
+          <w:b w:val="0"/>
+          <w:bCs w:val="0"/>
+          <w:color w:val="auto"/>
+        </w:rPr>
+        <w:commentReference w:id="15"/>
+      </w:r>
     </w:p>
     <w:p>
       <w:pPr>
@@ -4566,7 +4578,7 @@
                     </pic:cNvPicPr>
                   </pic:nvPicPr>
                   <pic:blipFill>
-                    <a:blip r:embed="rId15" cstate="print">
+                    <a:blip r:embed="rId19" cstate="print">
                       <a:extLst>
                         <a:ext uri="{28A0092B-C50C-407E-A947-70E740481C1C}">
                           <a14:useLocalDpi xmlns:a14="http://schemas.microsoft.com/office/drawing/2010/main" val="0"/>
@@ -4916,6 +4928,420 @@
     </w:p>
     <w:p>
       <w:pPr>
+        <w:pStyle w:val="NoSpacing"/>
+        <w:rPr>
+          <w:rStyle w:val="Strong"/>
+        </w:rPr>
+      </w:pPr>
+    </w:p>
+    <w:p>
+      <w:pPr>
+        <w:pStyle w:val="NoSpacing"/>
+        <w:rPr>
+          <w:rStyle w:val="Strong"/>
+        </w:rPr>
+      </w:pPr>
+    </w:p>
+    <w:p>
+      <w:pPr>
+        <w:pStyle w:val="NoSpacing"/>
+        <w:rPr>
+          <w:rStyle w:val="Strong"/>
+        </w:rPr>
+      </w:pPr>
+    </w:p>
+    <w:p>
+      <w:pPr>
+        <w:pStyle w:val="NoSpacing"/>
+        <w:rPr>
+          <w:rStyle w:val="Strong"/>
+        </w:rPr>
+      </w:pPr>
+    </w:p>
+    <w:p>
+      <w:pPr>
+        <w:pStyle w:val="NoSpacing"/>
+        <w:rPr>
+          <w:rStyle w:val="Strong"/>
+        </w:rPr>
+      </w:pPr>
+      <w:r>
+        <w:rPr>
+          <w:noProof/>
+        </w:rPr>
+        <w:lastRenderedPageBreak/>
+        <w:drawing>
+          <wp:anchor distT="0" distB="0" distL="114300" distR="114300" simplePos="0" relativeHeight="251660288" behindDoc="0" locked="0" layoutInCell="1" allowOverlap="1" wp14:anchorId="64420201" wp14:editId="05D66737">
+            <wp:simplePos x="0" y="0"/>
+            <wp:positionH relativeFrom="column">
+              <wp:posOffset>4191000</wp:posOffset>
+            </wp:positionH>
+            <wp:positionV relativeFrom="paragraph">
+              <wp:posOffset>0</wp:posOffset>
+            </wp:positionV>
+            <wp:extent cx="1370330" cy="1564005"/>
+            <wp:effectExtent l="0" t="0" r="1270" b="0"/>
+            <wp:wrapSquare wrapText="bothSides"/>
+            <wp:docPr id="1" name="Picture 1"/>
+            <wp:cNvGraphicFramePr>
+              <a:graphicFrameLocks xmlns:a="http://schemas.openxmlformats.org/drawingml/2006/main" noChangeAspect="1"/>
+            </wp:cNvGraphicFramePr>
+            <a:graphic xmlns:a="http://schemas.openxmlformats.org/drawingml/2006/main">
+              <a:graphicData uri="http://schemas.openxmlformats.org/drawingml/2006/picture">
+                <pic:pic xmlns:pic="http://schemas.openxmlformats.org/drawingml/2006/picture">
+                  <pic:nvPicPr>
+                    <pic:cNvPr id="0" name="Picture 1"/>
+                    <pic:cNvPicPr>
+                      <a:picLocks noChangeAspect="1" noChangeArrowheads="1"/>
+                    </pic:cNvPicPr>
+                  </pic:nvPicPr>
+                  <pic:blipFill rotWithShape="1">
+                    <a:blip r:embed="rId20" cstate="print">
+                      <a:extLst>
+                        <a:ext uri="{28A0092B-C50C-407E-A947-70E740481C1C}">
+                          <a14:useLocalDpi xmlns:a14="http://schemas.microsoft.com/office/drawing/2010/main" val="0"/>
+                        </a:ext>
+                      </a:extLst>
+                    </a:blip>
+                    <a:srcRect l="17200" t="13690" r="15542" b="16514"/>
+                    <a:stretch/>
+                  </pic:blipFill>
+                  <pic:spPr bwMode="auto">
+                    <a:xfrm>
+                      <a:off x="0" y="0"/>
+                      <a:ext cx="1370330" cy="1564005"/>
+                    </a:xfrm>
+                    <a:prstGeom prst="rect">
+                      <a:avLst/>
+                    </a:prstGeom>
+                    <a:noFill/>
+                    <a:ln>
+                      <a:noFill/>
+                    </a:ln>
+                    <a:extLst>
+                      <a:ext uri="{53640926-AAD7-44D8-BBD7-CCE9431645EC}">
+                        <a14:shadowObscured xmlns:a14="http://schemas.microsoft.com/office/drawing/2010/main"/>
+                      </a:ext>
+                    </a:extLst>
+                  </pic:spPr>
+                </pic:pic>
+              </a:graphicData>
+            </a:graphic>
+            <wp14:sizeRelH relativeFrom="margin">
+              <wp14:pctWidth>0</wp14:pctWidth>
+            </wp14:sizeRelH>
+            <wp14:sizeRelV relativeFrom="margin">
+              <wp14:pctHeight>0</wp14:pctHeight>
+            </wp14:sizeRelV>
+          </wp:anchor>
+        </w:drawing>
+      </w:r>
+      <w:commentRangeStart w:id="16"/>
+      <w:r>
+        <w:rPr>
+          <w:rStyle w:val="Strong"/>
+        </w:rPr>
+        <w:t xml:space="preserve"> </w:t>
+      </w:r>
+      <w:r>
+        <w:rPr>
+          <w:rStyle w:val="Strong"/>
+        </w:rPr>
+        <w:t xml:space="preserve">Splash </w:t>
+      </w:r>
+      <w:r>
+        <w:rPr>
+          <w:rStyle w:val="Strong"/>
+        </w:rPr>
+        <w:t>Screen:</w:t>
+      </w:r>
+      <w:commentRangeEnd w:id="16"/>
+      <w:r>
+        <w:rPr>
+          <w:rStyle w:val="CommentReference"/>
+        </w:rPr>
+        <w:commentReference w:id="16"/>
+      </w:r>
+    </w:p>
+    <w:p>
+      <w:r>
+        <w:t xml:space="preserve">When starting Discord, a splash screen </w:t>
+      </w:r>
+      <w:r>
+        <w:t>appears</w:t>
+      </w:r>
+      <w:r>
+        <w:t xml:space="preserve"> showing the user that processes are occurring behind the scenes</w:t>
+      </w:r>
+      <w:r>
+        <w:t>.</w:t>
+      </w:r>
+      <w:r>
+        <w:t xml:space="preserve"> </w:t>
+      </w:r>
+      <w:r>
+        <w:t>T</w:t>
+      </w:r>
+      <w:r>
+        <w:t xml:space="preserve">his is useful as it gives </w:t>
+      </w:r>
+      <w:r>
+        <w:t xml:space="preserve">visual </w:t>
+      </w:r>
+      <w:r>
+        <w:t>feedback to the user and gives the program time to connect to the server</w:t>
+      </w:r>
+      <w:r>
+        <w:t xml:space="preserve"> and load all the required resources into the RAM</w:t>
+      </w:r>
+      <w:r>
+        <w:t>.</w:t>
+      </w:r>
+    </w:p>
+    <w:p>
+      <w:r>
+        <w:t xml:space="preserve">I will include this </w:t>
+      </w:r>
+      <w:r>
+        <w:t xml:space="preserve">feature </w:t>
+      </w:r>
+      <w:r>
+        <w:t xml:space="preserve">in my solution as it </w:t>
+      </w:r>
+      <w:r>
+        <w:t xml:space="preserve">will give my </w:t>
+      </w:r>
+      <w:r>
+        <w:t xml:space="preserve">program </w:t>
+      </w:r>
+      <w:r>
+        <w:t xml:space="preserve">time </w:t>
+      </w:r>
+      <w:r>
+        <w:t xml:space="preserve">to </w:t>
+      </w:r>
+      <w:r>
+        <w:t xml:space="preserve">establish a server connection before the user </w:t>
+      </w:r>
+      <w:r>
+        <w:t>can</w:t>
+      </w:r>
+      <w:r>
+        <w:t xml:space="preserve"> try to</w:t>
+      </w:r>
+      <w:r>
+        <w:t xml:space="preserve"> log in</w:t>
+      </w:r>
+      <w:r>
+        <w:t xml:space="preserve"> without appearing to the user </w:t>
+      </w:r>
+      <w:r>
+        <w:t>as</w:t>
+      </w:r>
+      <w:r>
+        <w:t xml:space="preserve"> the program has frozen</w:t>
+      </w:r>
+      <w:r>
+        <w:t>.</w:t>
+      </w:r>
+    </w:p>
+    <w:p>
+      <w:pPr>
+        <w:pStyle w:val="NoSpacing"/>
+        <w:rPr>
+          <w:rStyle w:val="Strong"/>
+        </w:rPr>
+      </w:pPr>
+      <w:r>
+        <w:rPr>
+          <w:rStyle w:val="Strong"/>
+        </w:rPr>
+        <w:t>Logging In</w:t>
+      </w:r>
+    </w:p>
+    <w:p>
+      <w:r>
+        <w:t xml:space="preserve">To </w:t>
+      </w:r>
+      <w:r>
+        <w:t xml:space="preserve">use </w:t>
+      </w:r>
+      <w:r>
+        <w:t>Discord</w:t>
+      </w:r>
+      <w:r>
+        <w:t>,</w:t>
+      </w:r>
+      <w:r>
+        <w:t xml:space="preserve"> users must </w:t>
+      </w:r>
+      <w:r>
+        <w:t xml:space="preserve">first </w:t>
+      </w:r>
+      <w:r>
+        <w:t xml:space="preserve">log in. This can be done with </w:t>
+      </w:r>
+      <w:r>
+        <w:t>an email or phone number and password.</w:t>
+      </w:r>
+      <w:r>
+        <w:t xml:space="preserve"> In my solution, I will also require the user to </w:t>
+      </w:r>
+      <w:r>
+        <w:t xml:space="preserve">sign </w:t>
+      </w:r>
+      <w:proofErr w:type="gramStart"/>
+      <w:r>
+        <w:t>in</w:t>
+      </w:r>
+      <w:r>
+        <w:t xml:space="preserve"> </w:t>
+      </w:r>
+      <w:r>
+        <w:t>to</w:t>
+      </w:r>
+      <w:proofErr w:type="gramEnd"/>
+      <w:r>
+        <w:t xml:space="preserve"> their account before they </w:t>
+      </w:r>
+      <w:r>
+        <w:t>can</w:t>
+      </w:r>
+      <w:r>
+        <w:t xml:space="preserve"> use the program. This is because protecting messages behind </w:t>
+      </w:r>
+      <w:r>
+        <w:t>a password improves privacy which is one of the requirements for the program.</w:t>
+      </w:r>
+      <w:r>
+        <w:t xml:space="preserve"> A login system will also </w:t>
+      </w:r>
+      <w:r>
+        <w:t xml:space="preserve">be useful as it </w:t>
+      </w:r>
+      <w:r>
+        <w:t>provide</w:t>
+      </w:r>
+      <w:r>
+        <w:t>s</w:t>
+      </w:r>
+      <w:r>
+        <w:t xml:space="preserve"> each user </w:t>
+      </w:r>
+      <w:r>
+        <w:t xml:space="preserve">with </w:t>
+      </w:r>
+      <w:r>
+        <w:t xml:space="preserve">a unique identifier </w:t>
+      </w:r>
+      <w:r>
+        <w:t xml:space="preserve">not tied to </w:t>
+      </w:r>
+      <w:r>
+        <w:t xml:space="preserve">the </w:t>
+      </w:r>
+      <w:r>
+        <w:t xml:space="preserve">computer that the user is logging in from </w:t>
+      </w:r>
+      <w:r>
+        <w:t>which can be used when addressing messages</w:t>
+      </w:r>
+    </w:p>
+    <w:p>
+      <w:pPr>
+        <w:pStyle w:val="NoSpacing"/>
+        <w:rPr>
+          <w:rStyle w:val="Strong"/>
+        </w:rPr>
+      </w:pPr>
+      <w:r>
+        <w:rPr>
+          <w:rStyle w:val="Strong"/>
+        </w:rPr>
+        <w:t>Creating an account</w:t>
+      </w:r>
+    </w:p>
+    <w:p>
+      <w:r>
+        <w:t xml:space="preserve">When creating a Discord </w:t>
+      </w:r>
+      <w:proofErr w:type="gramStart"/>
+      <w:r>
+        <w:t>account</w:t>
+      </w:r>
+      <w:proofErr w:type="gramEnd"/>
+      <w:r>
+        <w:t xml:space="preserve"> t</w:t>
+      </w:r>
+      <w:r>
+        <w:t>he password requirements for Discord are very lenient</w:t>
+      </w:r>
+      <w:r>
+        <w:t xml:space="preserve">: “Must be between </w:t>
+      </w:r>
+      <w:r>
+        <w:t>6 and 128 characters long</w:t>
+      </w:r>
+      <w:r>
+        <w:t>”</w:t>
+      </w:r>
+      <w:r>
+        <w:t xml:space="preserve"> </w:t>
+      </w:r>
+      <w:sdt>
+        <w:sdtPr>
+          <w:id w:val="-1759742258"/>
+          <w:citation/>
+        </w:sdtPr>
+        <w:sdtEndPr/>
+        <w:sdtContent>
+          <w:r>
+            <w:fldChar w:fldCharType="begin"/>
+          </w:r>
+          <w:r>
+            <w:instrText xml:space="preserve"> CITATION Sch21 \l 2057 </w:instrText>
+          </w:r>
+          <w:r>
+            <w:fldChar w:fldCharType="separate"/>
+          </w:r>
+          <w:r>
+            <w:rPr>
+              <w:noProof/>
+            </w:rPr>
+            <w:t>[2]</w:t>
+          </w:r>
+          <w:r>
+            <w:fldChar w:fldCharType="end"/>
+          </w:r>
+        </w:sdtContent>
+      </w:sdt>
+      <w:r>
+        <w:t xml:space="preserve">. </w:t>
+      </w:r>
+      <w:r>
+        <w:t xml:space="preserve">For my solution, I will implement further requirements on the strength of passwords. This is because </w:t>
+      </w:r>
+      <w:r>
+        <w:t>the privacy given by the end-to-end encryption will be undermined by a</w:t>
+      </w:r>
+      <w:r>
+        <w:t>n</w:t>
+      </w:r>
+      <w:r>
+        <w:t xml:space="preserve"> easily </w:t>
+      </w:r>
+      <w:r>
+        <w:t>guessed</w:t>
+      </w:r>
+      <w:r>
+        <w:t xml:space="preserve"> password</w:t>
+      </w:r>
+      <w:r>
+        <w:t>.</w:t>
+      </w:r>
+    </w:p>
+    <w:p>
+      <w:pPr>
         <w:pStyle w:val="Heading3"/>
       </w:pPr>
       <w:bookmarkStart w:id="17" w:name="_Toc68198212"/>
@@ -4968,11 +5394,7 @@
         <w:t xml:space="preserve">at the height of IRC </w:t>
       </w:r>
       <w:r>
-        <w:t xml:space="preserve">the largest network – QuakeNet – saw a peak user </w:t>
-      </w:r>
-      <w:r>
-        <w:lastRenderedPageBreak/>
-        <w:t xml:space="preserve">count of almost a quarter of a million users </w:t>
+        <w:t xml:space="preserve">the largest network – QuakeNet – saw a peak user count of almost a quarter of a million users </w:t>
       </w:r>
       <w:sdt>
         <w:sdtPr>
@@ -4994,7 +5416,7 @@
             <w:rPr>
               <w:noProof/>
             </w:rPr>
-            <w:t>[2]</w:t>
+            <w:t>[3]</w:t>
           </w:r>
           <w:r>
             <w:fldChar w:fldCharType="end"/>
@@ -5024,7 +5446,7 @@
             <w:rPr>
               <w:noProof/>
             </w:rPr>
-            <w:t>[3]</w:t>
+            <w:t>[4]</w:t>
           </w:r>
           <w:r>
             <w:fldChar w:fldCharType="end"/>
@@ -5097,7 +5519,7 @@
                     </pic:cNvPicPr>
                   </pic:nvPicPr>
                   <pic:blipFill>
-                    <a:blip r:embed="rId16" cstate="print">
+                    <a:blip r:embed="rId21" cstate="print">
                       <a:extLst>
                         <a:ext uri="{28A0092B-C50C-407E-A947-70E740481C1C}">
                           <a14:useLocalDpi xmlns:a14="http://schemas.microsoft.com/office/drawing/2010/main" val="0"/>
@@ -5150,7 +5572,7 @@
         </w:rPr>
         <w:t xml:space="preserve">Image via </w:t>
       </w:r>
-      <w:hyperlink r:id="rId17" w:history="1">
+      <w:hyperlink r:id="rId22" w:history="1">
         <w:r>
           <w:rPr>
             <w:rStyle w:val="Hyperlink"/>
@@ -5177,37 +5599,8 @@
     </w:p>
     <w:p>
       <w:r>
-        <w:t xml:space="preserve">The structure of an IRC network is a spanning tree, in which clients will connect to one of the multiple servers that all share the same state </w:t>
-      </w:r>
-      <w:sdt>
-        <w:sdtPr>
-          <w:id w:val="2078018216"/>
-          <w:citation/>
-        </w:sdtPr>
-        <w:sdtEndPr/>
-        <w:sdtContent>
-          <w:r>
-            <w:fldChar w:fldCharType="begin"/>
-          </w:r>
-          <w:r>
-            <w:instrText xml:space="preserve">CITATION Chr00 \l 2057 </w:instrText>
-          </w:r>
-          <w:r>
-            <w:fldChar w:fldCharType="separate"/>
-          </w:r>
-          <w:r>
-            <w:rPr>
-              <w:noProof/>
-            </w:rPr>
-            <w:t>[4]</w:t>
-          </w:r>
-          <w:r>
-            <w:fldChar w:fldCharType="end"/>
-          </w:r>
-        </w:sdtContent>
-      </w:sdt>
-      <w:r>
-        <w:t xml:space="preserve">. This introduces the first limitation of IRC: the fact that the networks are distributed becomes extremely inefficient with large networks as all the servers need to know about all the other servers, clients and channels every time something happens. The second limitation is that if one of the server-server connections was to go down, the </w:t>
+        <w:lastRenderedPageBreak/>
+        <w:t xml:space="preserve">The structure of an IRC network is a spanning tree, in which clients will connect to one of the multiple servers that all share the same state. This introduces the first limitation of IRC: the fact that the networks are distributed becomes extremely inefficient with large networks as all the servers need to know about all the other servers, clients and channels every time something happens. The second limitation is that if one of the server-server connections was to go down, the </w:t>
       </w:r>
       <w:r>
         <w:t xml:space="preserve">network would split in half and many users will appear to have </w:t>
@@ -5283,40 +5676,7 @@
         <w:t>display name</w:t>
       </w:r>
       <w:r>
-        <w:t>. This is because users do not need to register to use IRC, only supply a short identifier in the form of a nickname</w:t>
-      </w:r>
-      <w:r>
-        <w:t xml:space="preserve"> </w:t>
-      </w:r>
-      <w:sdt>
-        <w:sdtPr>
-          <w:id w:val="1300573509"/>
-          <w:citation/>
-        </w:sdtPr>
-        <w:sdtEndPr/>
-        <w:sdtContent>
-          <w:r>
-            <w:fldChar w:fldCharType="begin"/>
-          </w:r>
-          <w:r>
-            <w:instrText xml:space="preserve"> CITATION Oik93 \l 2057 </w:instrText>
-          </w:r>
-          <w:r>
-            <w:fldChar w:fldCharType="separate"/>
-          </w:r>
-          <w:r>
-            <w:rPr>
-              <w:noProof/>
-            </w:rPr>
-            <w:t>[5]</w:t>
-          </w:r>
-          <w:r>
-            <w:fldChar w:fldCharType="end"/>
-          </w:r>
-        </w:sdtContent>
-      </w:sdt>
-      <w:r>
-        <w:t xml:space="preserve">. Finally, </w:t>
+        <w:t xml:space="preserve">. This is because users do not need to register to use IRC, only supply a short identifier in the form of a nickname. Finally, </w:t>
       </w:r>
       <w:r>
         <w:t xml:space="preserve">once they </w:t>
@@ -5423,7 +5783,6 @@
     </w:p>
     <w:p>
       <w:r>
-        <w:lastRenderedPageBreak/>
         <w:t>Some IRC networks support bouncers t</w:t>
       </w:r>
       <w:r>
@@ -5606,6 +5965,7 @@
       </w:pPr>
       <w:bookmarkStart w:id="18" w:name="_Toc68198213"/>
       <w:r>
+        <w:lastRenderedPageBreak/>
         <w:t>Requirement</w:t>
       </w:r>
       <w:r>
@@ -5857,7 +6217,6 @@
           </w:tcPr>
           <w:p>
             <w:r>
-              <w:lastRenderedPageBreak/>
               <w:t>Mac OS X</w:t>
             </w:r>
           </w:p>
@@ -6088,9 +6447,10 @@
           </w:r>
           <w:r>
             <w:rPr>
-              <w:rStyle w:val="SubtleEmphasis"/>
+              <w:noProof/>
+              <w:color w:val="404040" w:themeColor="text1" w:themeTint="BF"/>
             </w:rPr>
-            <w:t>[6]</w:t>
+            <w:t>[5]</w:t>
           </w:r>
           <w:r>
             <w:rPr>
@@ -6519,6 +6879,9 @@
             <w:r>
               <w:t>)</w:t>
             </w:r>
+            <w:r>
+              <w:t xml:space="preserve"> or Stakeholders</w:t>
+            </w:r>
           </w:p>
         </w:tc>
       </w:tr>
@@ -6534,6 +6897,7 @@
           </w:tcPr>
           <w:p>
             <w:r>
+              <w:lastRenderedPageBreak/>
               <w:t>5</w:t>
             </w:r>
           </w:p>
@@ -6574,6 +6938,9 @@
             </w:r>
             <w:r>
               <w:t xml:space="preserve"> (?)</w:t>
+            </w:r>
+            <w:r>
+              <w:t xml:space="preserve"> or Stakeholders</w:t>
             </w:r>
           </w:p>
         </w:tc>
@@ -7180,7 +7547,6 @@
           </w:tcPr>
           <w:p>
             <w:r>
-              <w:lastRenderedPageBreak/>
               <w:t>15</w:t>
             </w:r>
           </w:p>
@@ -7792,6 +8158,7 @@
           </w:tcPr>
           <w:p>
             <w:r>
+              <w:lastRenderedPageBreak/>
               <w:t>26</w:t>
             </w:r>
           </w:p>
@@ -8034,6 +8401,7 @@
               <w:pPr>
                 <w:rPr>
                   <w:noProof/>
+                  <w:sz w:val="22"/>
                 </w:rPr>
               </w:pPr>
               <w:r>
@@ -8064,7 +8432,7 @@
               </w:tblGrid>
               <w:tr>
                 <w:trPr>
-                  <w:divId w:val="1635061500"/>
+                  <w:divId w:val="1288700758"/>
                   <w:tblCellSpacing w:w="15" w:type="dxa"/>
                 </w:trPr>
                 <w:tc>
@@ -8112,7 +8480,7 @@
               </w:tr>
               <w:tr>
                 <w:trPr>
-                  <w:divId w:val="1635061500"/>
+                  <w:divId w:val="1288700758"/>
                   <w:tblCellSpacing w:w="15" w:type="dxa"/>
                 </w:trPr>
                 <w:tc>
@@ -8151,14 +8519,14 @@
                       <w:rPr>
                         <w:noProof/>
                       </w:rPr>
-                      <w:t>A. Gelhausen, “IRC Networks - Top 10 in the annual comparison,” Netsplit, 2005. [Online]. Available: https://netsplit.de/networks/top10.php?year=2005. [Accessed 19 February 2021].</w:t>
+                      <w:t>A. Schmelyun, “Password requirements for Discord,” [Online]. Available: https://passhints.co/discord/. [Accessed 13 April 2021].</w:t>
                     </w:r>
                   </w:p>
                 </w:tc>
               </w:tr>
               <w:tr>
                 <w:trPr>
-                  <w:divId w:val="1635061500"/>
+                  <w:divId w:val="1288700758"/>
                   <w:tblCellSpacing w:w="15" w:type="dxa"/>
                 </w:trPr>
                 <w:tc>
@@ -8197,14 +8565,14 @@
                       <w:rPr>
                         <w:noProof/>
                       </w:rPr>
-                      <w:t>A. Gelhausen, “IRC Network QuakeNet,” Netsplit, [Online]. Available: https://netsplit.de/networks/QuakeNet/. [Accessed 19 February 2021].</w:t>
+                      <w:t>A. Gelhausen, “IRC Networks - Top 10 in the annual comparison,” Netsplit, 2005. [Online]. Available: https://netsplit.de/networks/top10.php?year=2005. [Accessed 19 February 2021].</w:t>
                     </w:r>
                   </w:p>
                 </w:tc>
               </w:tr>
               <w:tr>
                 <w:trPr>
-                  <w:divId w:val="1635061500"/>
+                  <w:divId w:val="1288700758"/>
                   <w:tblCellSpacing w:w="15" w:type="dxa"/>
                 </w:trPr>
                 <w:tc>
@@ -8224,6 +8592,98 @@
                         <w:noProof/>
                       </w:rPr>
                       <w:t xml:space="preserve">[4] </w:t>
+                    </w:r>
+                  </w:p>
+                </w:tc>
+                <w:tc>
+                  <w:tcPr>
+                    <w:tcW w:w="0" w:type="auto"/>
+                    <w:hideMark/>
+                  </w:tcPr>
+                  <w:p>
+                    <w:pPr>
+                      <w:pStyle w:val="Bibliography"/>
+                      <w:rPr>
+                        <w:noProof/>
+                      </w:rPr>
+                    </w:pPr>
+                    <w:r>
+                      <w:rPr>
+                        <w:noProof/>
+                      </w:rPr>
+                      <w:t>A. Gelhausen, “IRC Network QuakeNet,” Netsplit, [Online]. Available: https://netsplit.de/networks/QuakeNet/. [Accessed 19 February 2021].</w:t>
+                    </w:r>
+                  </w:p>
+                </w:tc>
+              </w:tr>
+              <w:tr>
+                <w:trPr>
+                  <w:divId w:val="1288700758"/>
+                  <w:tblCellSpacing w:w="15" w:type="dxa"/>
+                </w:trPr>
+                <w:tc>
+                  <w:tcPr>
+                    <w:tcW w:w="50" w:type="pct"/>
+                    <w:hideMark/>
+                  </w:tcPr>
+                  <w:p>
+                    <w:pPr>
+                      <w:pStyle w:val="Bibliography"/>
+                      <w:rPr>
+                        <w:noProof/>
+                      </w:rPr>
+                    </w:pPr>
+                    <w:r>
+                      <w:rPr>
+                        <w:noProof/>
+                      </w:rPr>
+                      <w:t xml:space="preserve">[5] </w:t>
+                    </w:r>
+                  </w:p>
+                </w:tc>
+                <w:tc>
+                  <w:tcPr>
+                    <w:tcW w:w="0" w:type="auto"/>
+                    <w:hideMark/>
+                  </w:tcPr>
+                  <w:p>
+                    <w:pPr>
+                      <w:pStyle w:val="Bibliography"/>
+                      <w:rPr>
+                        <w:noProof/>
+                      </w:rPr>
+                    </w:pPr>
+                    <w:r>
+                      <w:rPr>
+                        <w:noProof/>
+                      </w:rPr>
+                      <w:t>Collaborative, “.NET Core 3.1 - Supported OS Versions,” 15 October 2019. [Online]. Available: https://github.com/dotnet/core/blob/main/release-notes/3.1/3.1-supported-os.md. [Accessed 18 March 2021].</w:t>
+                    </w:r>
+                  </w:p>
+                </w:tc>
+              </w:tr>
+              <w:tr>
+                <w:trPr>
+                  <w:divId w:val="1288700758"/>
+                  <w:tblCellSpacing w:w="15" w:type="dxa"/>
+                </w:trPr>
+                <w:tc>
+                  <w:tcPr>
+                    <w:tcW w:w="50" w:type="pct"/>
+                    <w:hideMark/>
+                  </w:tcPr>
+                  <w:p>
+                    <w:pPr>
+                      <w:pStyle w:val="Bibliography"/>
+                      <w:rPr>
+                        <w:noProof/>
+                      </w:rPr>
+                    </w:pPr>
+                    <w:r>
+                      <w:rPr>
+                        <w:noProof/>
+                      </w:rPr>
+                      <w:t xml:space="preserve">[6] </w:t>
                     </w:r>
                   </w:p>
                 </w:tc>
@@ -8264,7 +8724,7 @@
               </w:tr>
               <w:tr>
                 <w:trPr>
-                  <w:divId w:val="1635061500"/>
+                  <w:divId w:val="1288700758"/>
                   <w:tblCellSpacing w:w="15" w:type="dxa"/>
                 </w:trPr>
                 <w:tc>
@@ -8283,7 +8743,7 @@
                       <w:rPr>
                         <w:noProof/>
                       </w:rPr>
-                      <w:t xml:space="preserve">[5] </w:t>
+                      <w:t xml:space="preserve">[7] </w:t>
                     </w:r>
                   </w:p>
                 </w:tc>
@@ -8322,56 +8782,10 @@
                   </w:p>
                 </w:tc>
               </w:tr>
-              <w:tr>
-                <w:trPr>
-                  <w:divId w:val="1635061500"/>
-                  <w:tblCellSpacing w:w="15" w:type="dxa"/>
-                </w:trPr>
-                <w:tc>
-                  <w:tcPr>
-                    <w:tcW w:w="50" w:type="pct"/>
-                    <w:hideMark/>
-                  </w:tcPr>
-                  <w:p>
-                    <w:pPr>
-                      <w:pStyle w:val="Bibliography"/>
-                      <w:rPr>
-                        <w:noProof/>
-                      </w:rPr>
-                    </w:pPr>
-                    <w:r>
-                      <w:rPr>
-                        <w:noProof/>
-                      </w:rPr>
-                      <w:t xml:space="preserve">[6] </w:t>
-                    </w:r>
-                  </w:p>
-                </w:tc>
-                <w:tc>
-                  <w:tcPr>
-                    <w:tcW w:w="0" w:type="auto"/>
-                    <w:hideMark/>
-                  </w:tcPr>
-                  <w:p>
-                    <w:pPr>
-                      <w:pStyle w:val="Bibliography"/>
-                      <w:rPr>
-                        <w:noProof/>
-                      </w:rPr>
-                    </w:pPr>
-                    <w:r>
-                      <w:rPr>
-                        <w:noProof/>
-                      </w:rPr>
-                      <w:t>Collaborative, “.NET Core 3.1 - Supported OS Versions,” 15 October 2019. [Online]. Available: https://github.com/dotnet/core/blob/main/release-notes/3.1/3.1-supported-os.md. [Accessed 18 March 2021].</w:t>
-                    </w:r>
-                  </w:p>
-                </w:tc>
-              </w:tr>
             </w:tbl>
             <w:p>
               <w:pPr>
-                <w:divId w:val="1635061500"/>
+                <w:divId w:val="1288700758"/>
                 <w:rPr>
                   <w:rFonts w:eastAsia="Times New Roman"/>
                   <w:noProof/>
@@ -8392,14 +8806,10 @@
         </w:sdt>
       </w:sdtContent>
     </w:sdt>
-    <w:p>
-      <w:r>
-        <w:t>\</w:t>
-      </w:r>
-    </w:p>
+    <w:p/>
     <w:sectPr>
-      <w:headerReference w:type="default" r:id="rId18"/>
-      <w:footerReference w:type="default" r:id="rId19"/>
+      <w:headerReference w:type="default" r:id="rId23"/>
+      <w:footerReference w:type="default" r:id="rId24"/>
       <w:pgSz w:w="11906" w:h="16838"/>
       <w:pgMar w:top="1440" w:right="1440" w:bottom="1440" w:left="1440" w:header="709" w:footer="709" w:gutter="0"/>
       <w:pgNumType w:start="0"/>
@@ -8409,6 +8819,201 @@
     </w:sectPr>
   </w:body>
 </w:document>
+</file>
+
+<file path=word/comments.xml><?xml version="1.0" encoding="utf-8"?>
+<w:comments xmlns:wpc="http://schemas.microsoft.com/office/word/2010/wordprocessingCanvas" xmlns:cx="http://schemas.microsoft.com/office/drawing/2014/chartex" xmlns:cx1="http://schemas.microsoft.com/office/drawing/2015/9/8/chartex" xmlns:cx2="http://schemas.microsoft.com/office/drawing/2015/10/21/chartex" xmlns:cx3="http://schemas.microsoft.com/office/drawing/2016/5/9/chartex" xmlns:cx4="http://schemas.microsoft.com/office/drawing/2016/5/10/chartex" xmlns:cx5="http://schemas.microsoft.com/office/drawing/2016/5/11/chartex" xmlns:cx6="http://schemas.microsoft.com/office/drawing/2016/5/12/chartex" xmlns:cx7="http://schemas.microsoft.com/office/drawing/2016/5/13/chartex" xmlns:cx8="http://schemas.microsoft.com/office/drawing/2016/5/14/chartex" xmlns:mc="http://schemas.openxmlformats.org/markup-compatibility/2006" xmlns:aink="http://schemas.microsoft.com/office/drawing/2016/ink" xmlns:am3d="http://schemas.microsoft.com/office/drawing/2017/model3d" xmlns:o="urn:schemas-microsoft-com:office:office" xmlns:r="http://schemas.openxmlformats.org/officeDocument/2006/relationships" xmlns:m="http://schemas.openxmlformats.org/officeDocument/2006/math" xmlns:v="urn:schemas-microsoft-com:vml" xmlns:wp14="http://schemas.microsoft.com/office/word/2010/wordprocessingDrawing" xmlns:wp="http://schemas.openxmlformats.org/drawingml/2006/wordprocessingDrawing" xmlns:w10="urn:schemas-microsoft-com:office:word" xmlns:w="http://schemas.openxmlformats.org/wordprocessingml/2006/main" xmlns:w14="http://schemas.microsoft.com/office/word/2010/wordml" xmlns:w15="http://schemas.microsoft.com/office/word/2012/wordml" xmlns:w16cex="http://schemas.microsoft.com/office/word/2018/wordml/cex" xmlns:w16cid="http://schemas.microsoft.com/office/word/2016/wordml/cid" xmlns:w16="http://schemas.microsoft.com/office/word/2018/wordml" xmlns:w16se="http://schemas.microsoft.com/office/word/2015/wordml/symex" xmlns:wpg="http://schemas.microsoft.com/office/word/2010/wordprocessingGroup" xmlns:wpi="http://schemas.microsoft.com/office/word/2010/wordprocessingInk" xmlns:wne="http://schemas.microsoft.com/office/word/2006/wordml" xmlns:wps="http://schemas.microsoft.com/office/word/2010/wordprocessingShape" mc:Ignorable="w14 w15 w16se w16cid w16 w16cex wp14">
+  <w:comment w:id="15" w:author="Daniel Wait" w:date="2021-04-11T13:52:00Z" w:initials="DW">
+    <w:p>
+      <w:pPr>
+        <w:pStyle w:val="CommentText"/>
+      </w:pPr>
+      <w:r>
+        <w:rPr>
+          <w:rStyle w:val="CommentReference"/>
+        </w:rPr>
+        <w:annotationRef/>
+      </w:r>
+      <w:r>
+        <w:t>T</w:t>
+      </w:r>
+      <w:r>
+        <w:t xml:space="preserve">o </w:t>
+      </w:r>
+      <w:r>
+        <w:t>mention</w:t>
+      </w:r>
+      <w:r>
+        <w:t>:</w:t>
+      </w:r>
+    </w:p>
+    <w:p>
+      <w:pPr>
+        <w:pStyle w:val="CommentText"/>
+        <w:numPr>
+          <w:ilvl w:val="0"/>
+          <w:numId w:val="46"/>
+        </w:numPr>
+      </w:pPr>
+      <w:r>
+        <w:t>Two-factor authentication</w:t>
+      </w:r>
+    </w:p>
+    <w:p>
+      <w:pPr>
+        <w:pStyle w:val="CommentText"/>
+        <w:numPr>
+          <w:ilvl w:val="0"/>
+          <w:numId w:val="46"/>
+        </w:numPr>
+      </w:pPr>
+      <w:r>
+        <w:t>Adding contacts</w:t>
+      </w:r>
+    </w:p>
+    <w:p>
+      <w:pPr>
+        <w:pStyle w:val="CommentText"/>
+        <w:numPr>
+          <w:ilvl w:val="0"/>
+          <w:numId w:val="46"/>
+        </w:numPr>
+      </w:pPr>
+      <w:r>
+        <w:t>Starting DMs with contacts</w:t>
+      </w:r>
+    </w:p>
+    <w:p>
+      <w:pPr>
+        <w:pStyle w:val="CommentText"/>
+        <w:numPr>
+          <w:ilvl w:val="0"/>
+          <w:numId w:val="46"/>
+        </w:numPr>
+      </w:pPr>
+      <w:r>
+        <w:t>Contact list</w:t>
+      </w:r>
+    </w:p>
+    <w:p>
+      <w:pPr>
+        <w:pStyle w:val="CommentText"/>
+        <w:numPr>
+          <w:ilvl w:val="0"/>
+          <w:numId w:val="46"/>
+        </w:numPr>
+      </w:pPr>
+      <w:r>
+        <w:t>Sending messages</w:t>
+      </w:r>
+    </w:p>
+    <w:p>
+      <w:pPr>
+        <w:pStyle w:val="CommentText"/>
+      </w:pPr>
+    </w:p>
+    <w:p>
+      <w:pPr>
+        <w:pStyle w:val="CommentText"/>
+      </w:pPr>
+      <w:r>
+        <w:t>T</w:t>
+      </w:r>
+      <w:r>
+        <w:t>o finish:</w:t>
+      </w:r>
+    </w:p>
+    <w:p>
+      <w:pPr>
+        <w:pStyle w:val="CommentText"/>
+      </w:pPr>
+    </w:p>
+    <w:p>
+      <w:pPr>
+        <w:pStyle w:val="CommentText"/>
+      </w:pPr>
+      <w:r>
+        <w:t>C</w:t>
+      </w:r>
+      <w:r>
+        <w:t>ompleted:</w:t>
+      </w:r>
+    </w:p>
+    <w:p>
+      <w:pPr>
+        <w:pStyle w:val="CommentText"/>
+        <w:numPr>
+          <w:ilvl w:val="0"/>
+          <w:numId w:val="44"/>
+        </w:numPr>
+      </w:pPr>
+      <w:r>
+        <w:t>Splash screen</w:t>
+      </w:r>
+    </w:p>
+    <w:p>
+      <w:pPr>
+        <w:pStyle w:val="CommentText"/>
+        <w:numPr>
+          <w:ilvl w:val="0"/>
+          <w:numId w:val="44"/>
+        </w:numPr>
+      </w:pPr>
+      <w:r>
+        <w:t>Login screen</w:t>
+      </w:r>
+    </w:p>
+    <w:p>
+      <w:pPr>
+        <w:pStyle w:val="CommentText"/>
+        <w:numPr>
+          <w:ilvl w:val="0"/>
+          <w:numId w:val="44"/>
+        </w:numPr>
+      </w:pPr>
+      <w:r>
+        <w:t>Password requirements</w:t>
+      </w:r>
+    </w:p>
+  </w:comment>
+  <w:comment w:id="16" w:author="Daniel Wait" w:date="2021-04-11T13:50:00Z" w:initials="DW">
+    <w:p>
+      <w:pPr>
+        <w:pStyle w:val="CommentText"/>
+      </w:pPr>
+      <w:r>
+        <w:rPr>
+          <w:rStyle w:val="CommentReference"/>
+        </w:rPr>
+        <w:annotationRef/>
+      </w:r>
+      <w:r>
+        <w:t>New research starts here</w:t>
+      </w:r>
+    </w:p>
+  </w:comment>
+</w:comments>
+</file>
+
+<file path=word/commentsExtended.xml><?xml version="1.0" encoding="utf-8"?>
+<w15:commentsEx xmlns:wpc="http://schemas.microsoft.com/office/word/2010/wordprocessingCanvas" xmlns:cx="http://schemas.microsoft.com/office/drawing/2014/chartex" xmlns:cx1="http://schemas.microsoft.com/office/drawing/2015/9/8/chartex" xmlns:cx2="http://schemas.microsoft.com/office/drawing/2015/10/21/chartex" xmlns:cx3="http://schemas.microsoft.com/office/drawing/2016/5/9/chartex" xmlns:cx4="http://schemas.microsoft.com/office/drawing/2016/5/10/chartex" xmlns:cx5="http://schemas.microsoft.com/office/drawing/2016/5/11/chartex" xmlns:cx6="http://schemas.microsoft.com/office/drawing/2016/5/12/chartex" xmlns:cx7="http://schemas.microsoft.com/office/drawing/2016/5/13/chartex" xmlns:cx8="http://schemas.microsoft.com/office/drawing/2016/5/14/chartex" xmlns:mc="http://schemas.openxmlformats.org/markup-compatibility/2006" xmlns:aink="http://schemas.microsoft.com/office/drawing/2016/ink" xmlns:am3d="http://schemas.microsoft.com/office/drawing/2017/model3d" xmlns:o="urn:schemas-microsoft-com:office:office" xmlns:r="http://schemas.openxmlformats.org/officeDocument/2006/relationships" xmlns:m="http://schemas.openxmlformats.org/officeDocument/2006/math" xmlns:v="urn:schemas-microsoft-com:vml" xmlns:wp14="http://schemas.microsoft.com/office/word/2010/wordprocessingDrawing" xmlns:wp="http://schemas.openxmlformats.org/drawingml/2006/wordprocessingDrawing" xmlns:w10="urn:schemas-microsoft-com:office:word" xmlns:w="http://schemas.openxmlformats.org/wordprocessingml/2006/main" xmlns:w14="http://schemas.microsoft.com/office/word/2010/wordml" xmlns:w15="http://schemas.microsoft.com/office/word/2012/wordml" xmlns:w16cex="http://schemas.microsoft.com/office/word/2018/wordml/cex" xmlns:w16cid="http://schemas.microsoft.com/office/word/2016/wordml/cid" xmlns:w16="http://schemas.microsoft.com/office/word/2018/wordml" xmlns:w16se="http://schemas.microsoft.com/office/word/2015/wordml/symex" xmlns:wpg="http://schemas.microsoft.com/office/word/2010/wordprocessingGroup" xmlns:wpi="http://schemas.microsoft.com/office/word/2010/wordprocessingInk" xmlns:wne="http://schemas.microsoft.com/office/word/2006/wordml" xmlns:wps="http://schemas.microsoft.com/office/word/2010/wordprocessingShape" mc:Ignorable="w14 w15 w16se w16cid w16 w16cex wp14">
+  <w15:commentEx w15:paraId="3817A8FA" w15:done="0"/>
+  <w15:commentEx w15:paraId="032C7929" w15:done="0"/>
+</w15:commentsEx>
+</file>
+
+<file path=word/commentsExtensible.xml><?xml version="1.0" encoding="utf-8"?>
+<w16cex:commentsExtensible xmlns:wpc="http://schemas.microsoft.com/office/word/2010/wordprocessingCanvas" xmlns:cx="http://schemas.microsoft.com/office/drawing/2014/chartex" xmlns:cx1="http://schemas.microsoft.com/office/drawing/2015/9/8/chartex" xmlns:cx2="http://schemas.microsoft.com/office/drawing/2015/10/21/chartex" xmlns:cx3="http://schemas.microsoft.com/office/drawing/2016/5/9/chartex" xmlns:cx4="http://schemas.microsoft.com/office/drawing/2016/5/10/chartex" xmlns:cx5="http://schemas.microsoft.com/office/drawing/2016/5/11/chartex" xmlns:cx6="http://schemas.microsoft.com/office/drawing/2016/5/12/chartex" xmlns:cx7="http://schemas.microsoft.com/office/drawing/2016/5/13/chartex" xmlns:cx8="http://schemas.microsoft.com/office/drawing/2016/5/14/chartex" xmlns:mc="http://schemas.openxmlformats.org/markup-compatibility/2006" xmlns:aink="http://schemas.microsoft.com/office/drawing/2016/ink" xmlns:am3d="http://schemas.microsoft.com/office/drawing/2017/model3d" xmlns:o="urn:schemas-microsoft-com:office:office" xmlns:r="http://schemas.openxmlformats.org/officeDocument/2006/relationships" xmlns:m="http://schemas.openxmlformats.org/officeDocument/2006/math" xmlns:v="urn:schemas-microsoft-com:vml" xmlns:wp14="http://schemas.microsoft.com/office/word/2010/wordprocessingDrawing" xmlns:wp="http://schemas.openxmlformats.org/drawingml/2006/wordprocessingDrawing" xmlns:w10="urn:schemas-microsoft-com:office:word" xmlns:w="http://schemas.openxmlformats.org/wordprocessingml/2006/main" xmlns:w14="http://schemas.microsoft.com/office/word/2010/wordml" xmlns:w15="http://schemas.microsoft.com/office/word/2012/wordml" xmlns:w16cex="http://schemas.microsoft.com/office/word/2018/wordml/cex" xmlns:w16cid="http://schemas.microsoft.com/office/word/2016/wordml/cid" xmlns:w16="http://schemas.microsoft.com/office/word/2018/wordml" xmlns:w16se="http://schemas.microsoft.com/office/word/2015/wordml/symex" xmlns:wpg="http://schemas.microsoft.com/office/word/2010/wordprocessingGroup" xmlns:wpi="http://schemas.microsoft.com/office/word/2010/wordprocessingInk" xmlns:wne="http://schemas.microsoft.com/office/word/2006/wordml" xmlns:wps="http://schemas.microsoft.com/office/word/2010/wordprocessingShape" mc:Ignorable="w14 w15 w16se w16cid w16 w16cex wp14">
+  <w16cex:commentExtensible w16cex:durableId="241D7DA9" w16cex:dateUtc="2021-04-11T12:52:00Z"/>
+  <w16cex:commentExtensible w16cex:durableId="241D7D24" w16cex:dateUtc="2021-04-11T12:50:00Z"/>
+</w16cex:commentsExtensible>
+</file>
+
+<file path=word/commentsIds.xml><?xml version="1.0" encoding="utf-8"?>
+<w16cid:commentsIds xmlns:wpc="http://schemas.microsoft.com/office/word/2010/wordprocessingCanvas" xmlns:cx="http://schemas.microsoft.com/office/drawing/2014/chartex" xmlns:cx1="http://schemas.microsoft.com/office/drawing/2015/9/8/chartex" xmlns:cx2="http://schemas.microsoft.com/office/drawing/2015/10/21/chartex" xmlns:cx3="http://schemas.microsoft.com/office/drawing/2016/5/9/chartex" xmlns:cx4="http://schemas.microsoft.com/office/drawing/2016/5/10/chartex" xmlns:cx5="http://schemas.microsoft.com/office/drawing/2016/5/11/chartex" xmlns:cx6="http://schemas.microsoft.com/office/drawing/2016/5/12/chartex" xmlns:cx7="http://schemas.microsoft.com/office/drawing/2016/5/13/chartex" xmlns:cx8="http://schemas.microsoft.com/office/drawing/2016/5/14/chartex" xmlns:mc="http://schemas.openxmlformats.org/markup-compatibility/2006" xmlns:aink="http://schemas.microsoft.com/office/drawing/2016/ink" xmlns:am3d="http://schemas.microsoft.com/office/drawing/2017/model3d" xmlns:o="urn:schemas-microsoft-com:office:office" xmlns:r="http://schemas.openxmlformats.org/officeDocument/2006/relationships" xmlns:m="http://schemas.openxmlformats.org/officeDocument/2006/math" xmlns:v="urn:schemas-microsoft-com:vml" xmlns:wp14="http://schemas.microsoft.com/office/word/2010/wordprocessingDrawing" xmlns:wp="http://schemas.openxmlformats.org/drawingml/2006/wordprocessingDrawing" xmlns:w10="urn:schemas-microsoft-com:office:word" xmlns:w="http://schemas.openxmlformats.org/wordprocessingml/2006/main" xmlns:w14="http://schemas.microsoft.com/office/word/2010/wordml" xmlns:w15="http://schemas.microsoft.com/office/word/2012/wordml" xmlns:w16cex="http://schemas.microsoft.com/office/word/2018/wordml/cex" xmlns:w16cid="http://schemas.microsoft.com/office/word/2016/wordml/cid" xmlns:w16="http://schemas.microsoft.com/office/word/2018/wordml" xmlns:w16se="http://schemas.microsoft.com/office/word/2015/wordml/symex" xmlns:wpg="http://schemas.microsoft.com/office/word/2010/wordprocessingGroup" xmlns:wpi="http://schemas.microsoft.com/office/word/2010/wordprocessingInk" xmlns:wne="http://schemas.microsoft.com/office/word/2006/wordml" xmlns:wps="http://schemas.microsoft.com/office/word/2010/wordprocessingShape" mc:Ignorable="w14 w15 w16se w16cid w16 w16cex wp14">
+  <w16cid:commentId w16cid:paraId="3817A8FA" w16cid:durableId="241D7DA9"/>
+  <w16cid:commentId w16cid:paraId="032C7929" w16cid:durableId="241D7D24"/>
+</w16cid:commentsIds>
 </file>
 
 <file path=word/endnotes.xml><?xml version="1.0" encoding="utf-8"?>
@@ -8924,6 +9529,231 @@
     </w:lvl>
   </w:abstractNum>
   <w:abstractNum w:abstractNumId="2" w15:restartNumberingAfterBreak="0">
+    <w:nsid w:val="08D326C5"/>
+    <w:multiLevelType w:val="hybridMultilevel"/>
+    <w:tmpl w:val="D6201756"/>
+    <w:lvl w:ilvl="0" w:tplc="08090001">
+      <w:start w:val="1"/>
+      <w:numFmt w:val="bullet"/>
+      <w:lvlText w:val=""/>
+      <w:lvlJc w:val="left"/>
+      <w:pPr>
+        <w:ind w:left="720" w:hanging="360"/>
+      </w:pPr>
+      <w:rPr>
+        <w:rFonts w:ascii="Symbol" w:hAnsi="Symbol" w:hint="default"/>
+      </w:rPr>
+    </w:lvl>
+    <w:lvl w:ilvl="1" w:tplc="08090003" w:tentative="1">
+      <w:start w:val="1"/>
+      <w:numFmt w:val="bullet"/>
+      <w:lvlText w:val="o"/>
+      <w:lvlJc w:val="left"/>
+      <w:pPr>
+        <w:ind w:left="1440" w:hanging="360"/>
+      </w:pPr>
+      <w:rPr>
+        <w:rFonts w:ascii="Courier New" w:hAnsi="Courier New" w:cs="Courier New" w:hint="default"/>
+      </w:rPr>
+    </w:lvl>
+    <w:lvl w:ilvl="2" w:tplc="08090005" w:tentative="1">
+      <w:start w:val="1"/>
+      <w:numFmt w:val="bullet"/>
+      <w:lvlText w:val=""/>
+      <w:lvlJc w:val="left"/>
+      <w:pPr>
+        <w:ind w:left="2160" w:hanging="360"/>
+      </w:pPr>
+      <w:rPr>
+        <w:rFonts w:ascii="Wingdings" w:hAnsi="Wingdings" w:hint="default"/>
+      </w:rPr>
+    </w:lvl>
+    <w:lvl w:ilvl="3" w:tplc="08090001" w:tentative="1">
+      <w:start w:val="1"/>
+      <w:numFmt w:val="bullet"/>
+      <w:lvlText w:val=""/>
+      <w:lvlJc w:val="left"/>
+      <w:pPr>
+        <w:ind w:left="2880" w:hanging="360"/>
+      </w:pPr>
+      <w:rPr>
+        <w:rFonts w:ascii="Symbol" w:hAnsi="Symbol" w:hint="default"/>
+      </w:rPr>
+    </w:lvl>
+    <w:lvl w:ilvl="4" w:tplc="08090003" w:tentative="1">
+      <w:start w:val="1"/>
+      <w:numFmt w:val="bullet"/>
+      <w:lvlText w:val="o"/>
+      <w:lvlJc w:val="left"/>
+      <w:pPr>
+        <w:ind w:left="3600" w:hanging="360"/>
+      </w:pPr>
+      <w:rPr>
+        <w:rFonts w:ascii="Courier New" w:hAnsi="Courier New" w:cs="Courier New" w:hint="default"/>
+      </w:rPr>
+    </w:lvl>
+    <w:lvl w:ilvl="5" w:tplc="08090005" w:tentative="1">
+      <w:start w:val="1"/>
+      <w:numFmt w:val="bullet"/>
+      <w:lvlText w:val=""/>
+      <w:lvlJc w:val="left"/>
+      <w:pPr>
+        <w:ind w:left="4320" w:hanging="360"/>
+      </w:pPr>
+      <w:rPr>
+        <w:rFonts w:ascii="Wingdings" w:hAnsi="Wingdings" w:hint="default"/>
+      </w:rPr>
+    </w:lvl>
+    <w:lvl w:ilvl="6" w:tplc="08090001" w:tentative="1">
+      <w:start w:val="1"/>
+      <w:numFmt w:val="bullet"/>
+      <w:lvlText w:val=""/>
+      <w:lvlJc w:val="left"/>
+      <w:pPr>
+        <w:ind w:left="5040" w:hanging="360"/>
+      </w:pPr>
+      <w:rPr>
+        <w:rFonts w:ascii="Symbol" w:hAnsi="Symbol" w:hint="default"/>
+      </w:rPr>
+    </w:lvl>
+    <w:lvl w:ilvl="7" w:tplc="08090003" w:tentative="1">
+      <w:start w:val="1"/>
+      <w:numFmt w:val="bullet"/>
+      <w:lvlText w:val="o"/>
+      <w:lvlJc w:val="left"/>
+      <w:pPr>
+        <w:ind w:left="5760" w:hanging="360"/>
+      </w:pPr>
+      <w:rPr>
+        <w:rFonts w:ascii="Courier New" w:hAnsi="Courier New" w:cs="Courier New" w:hint="default"/>
+      </w:rPr>
+    </w:lvl>
+    <w:lvl w:ilvl="8" w:tplc="08090005" w:tentative="1">
+      <w:start w:val="1"/>
+      <w:numFmt w:val="bullet"/>
+      <w:lvlText w:val=""/>
+      <w:lvlJc w:val="left"/>
+      <w:pPr>
+        <w:ind w:left="6480" w:hanging="360"/>
+      </w:pPr>
+      <w:rPr>
+        <w:rFonts w:ascii="Wingdings" w:hAnsi="Wingdings" w:hint="default"/>
+      </w:rPr>
+    </w:lvl>
+  </w:abstractNum>
+  <w:abstractNum w:abstractNumId="3" w15:restartNumberingAfterBreak="0">
+    <w:nsid w:val="11B46B2A"/>
+    <w:multiLevelType w:val="hybridMultilevel"/>
+    <w:tmpl w:val="B0B4A0CA"/>
+    <w:lvl w:ilvl="0" w:tplc="4BB614B4">
+      <w:numFmt w:val="bullet"/>
+      <w:lvlText w:val="-"/>
+      <w:lvlJc w:val="left"/>
+      <w:pPr>
+        <w:ind w:left="720" w:hanging="360"/>
+      </w:pPr>
+      <w:rPr>
+        <w:rFonts w:ascii="Calibri" w:eastAsiaTheme="minorEastAsia" w:hAnsi="Calibri" w:cs="Calibri" w:hint="default"/>
+      </w:rPr>
+    </w:lvl>
+    <w:lvl w:ilvl="1" w:tplc="08090003" w:tentative="1">
+      <w:start w:val="1"/>
+      <w:numFmt w:val="bullet"/>
+      <w:lvlText w:val="o"/>
+      <w:lvlJc w:val="left"/>
+      <w:pPr>
+        <w:ind w:left="1440" w:hanging="360"/>
+      </w:pPr>
+      <w:rPr>
+        <w:rFonts w:ascii="Courier New" w:hAnsi="Courier New" w:cs="Courier New" w:hint="default"/>
+      </w:rPr>
+    </w:lvl>
+    <w:lvl w:ilvl="2" w:tplc="08090005" w:tentative="1">
+      <w:start w:val="1"/>
+      <w:numFmt w:val="bullet"/>
+      <w:lvlText w:val=""/>
+      <w:lvlJc w:val="left"/>
+      <w:pPr>
+        <w:ind w:left="2160" w:hanging="360"/>
+      </w:pPr>
+      <w:rPr>
+        <w:rFonts w:ascii="Wingdings" w:hAnsi="Wingdings" w:hint="default"/>
+      </w:rPr>
+    </w:lvl>
+    <w:lvl w:ilvl="3" w:tplc="08090001" w:tentative="1">
+      <w:start w:val="1"/>
+      <w:numFmt w:val="bullet"/>
+      <w:lvlText w:val=""/>
+      <w:lvlJc w:val="left"/>
+      <w:pPr>
+        <w:ind w:left="2880" w:hanging="360"/>
+      </w:pPr>
+      <w:rPr>
+        <w:rFonts w:ascii="Symbol" w:hAnsi="Symbol" w:hint="default"/>
+      </w:rPr>
+    </w:lvl>
+    <w:lvl w:ilvl="4" w:tplc="08090003" w:tentative="1">
+      <w:start w:val="1"/>
+      <w:numFmt w:val="bullet"/>
+      <w:lvlText w:val="o"/>
+      <w:lvlJc w:val="left"/>
+      <w:pPr>
+        <w:ind w:left="3600" w:hanging="360"/>
+      </w:pPr>
+      <w:rPr>
+        <w:rFonts w:ascii="Courier New" w:hAnsi="Courier New" w:cs="Courier New" w:hint="default"/>
+      </w:rPr>
+    </w:lvl>
+    <w:lvl w:ilvl="5" w:tplc="08090005" w:tentative="1">
+      <w:start w:val="1"/>
+      <w:numFmt w:val="bullet"/>
+      <w:lvlText w:val=""/>
+      <w:lvlJc w:val="left"/>
+      <w:pPr>
+        <w:ind w:left="4320" w:hanging="360"/>
+      </w:pPr>
+      <w:rPr>
+        <w:rFonts w:ascii="Wingdings" w:hAnsi="Wingdings" w:hint="default"/>
+      </w:rPr>
+    </w:lvl>
+    <w:lvl w:ilvl="6" w:tplc="08090001" w:tentative="1">
+      <w:start w:val="1"/>
+      <w:numFmt w:val="bullet"/>
+      <w:lvlText w:val=""/>
+      <w:lvlJc w:val="left"/>
+      <w:pPr>
+        <w:ind w:left="5040" w:hanging="360"/>
+      </w:pPr>
+      <w:rPr>
+        <w:rFonts w:ascii="Symbol" w:hAnsi="Symbol" w:hint="default"/>
+      </w:rPr>
+    </w:lvl>
+    <w:lvl w:ilvl="7" w:tplc="08090003" w:tentative="1">
+      <w:start w:val="1"/>
+      <w:numFmt w:val="bullet"/>
+      <w:lvlText w:val="o"/>
+      <w:lvlJc w:val="left"/>
+      <w:pPr>
+        <w:ind w:left="5760" w:hanging="360"/>
+      </w:pPr>
+      <w:rPr>
+        <w:rFonts w:ascii="Courier New" w:hAnsi="Courier New" w:cs="Courier New" w:hint="default"/>
+      </w:rPr>
+    </w:lvl>
+    <w:lvl w:ilvl="8" w:tplc="08090005" w:tentative="1">
+      <w:start w:val="1"/>
+      <w:numFmt w:val="bullet"/>
+      <w:lvlText w:val=""/>
+      <w:lvlJc w:val="left"/>
+      <w:pPr>
+        <w:ind w:left="6480" w:hanging="360"/>
+      </w:pPr>
+      <w:rPr>
+        <w:rFonts w:ascii="Wingdings" w:hAnsi="Wingdings" w:hint="default"/>
+      </w:rPr>
+    </w:lvl>
+  </w:abstractNum>
+  <w:abstractNum w:abstractNumId="4" w15:restartNumberingAfterBreak="0">
     <w:nsid w:val="1482775B"/>
     <w:multiLevelType w:val="multilevel"/>
     <w:tmpl w:val="72C8F5F6"/>
@@ -9018,7 +9848,7 @@
       </w:pPr>
     </w:lvl>
   </w:abstractNum>
-  <w:abstractNum w:abstractNumId="3" w15:restartNumberingAfterBreak="0">
+  <w:abstractNum w:abstractNumId="5" w15:restartNumberingAfterBreak="0">
     <w:nsid w:val="16E87586"/>
     <w:multiLevelType w:val="hybridMultilevel"/>
     <w:tmpl w:val="AAA87204"/>
@@ -9131,7 +9961,7 @@
       </w:rPr>
     </w:lvl>
   </w:abstractNum>
-  <w:abstractNum w:abstractNumId="4" w15:restartNumberingAfterBreak="0">
+  <w:abstractNum w:abstractNumId="6" w15:restartNumberingAfterBreak="0">
     <w:nsid w:val="27837B13"/>
     <w:multiLevelType w:val="hybridMultilevel"/>
     <w:tmpl w:val="BBCCFB08"/>
@@ -9244,7 +10074,119 @@
       </w:rPr>
     </w:lvl>
   </w:abstractNum>
-  <w:abstractNum w:abstractNumId="5" w15:restartNumberingAfterBreak="0">
+  <w:abstractNum w:abstractNumId="7" w15:restartNumberingAfterBreak="0">
+    <w:nsid w:val="2CFF61FF"/>
+    <w:multiLevelType w:val="hybridMultilevel"/>
+    <w:tmpl w:val="6D3AAB22"/>
+    <w:lvl w:ilvl="0" w:tplc="51D617FA">
+      <w:numFmt w:val="bullet"/>
+      <w:lvlText w:val="-"/>
+      <w:lvlJc w:val="left"/>
+      <w:pPr>
+        <w:ind w:left="720" w:hanging="360"/>
+      </w:pPr>
+      <w:rPr>
+        <w:rFonts w:ascii="Calibri" w:eastAsiaTheme="minorEastAsia" w:hAnsi="Calibri" w:cs="Calibri" w:hint="default"/>
+      </w:rPr>
+    </w:lvl>
+    <w:lvl w:ilvl="1" w:tplc="08090003" w:tentative="1">
+      <w:start w:val="1"/>
+      <w:numFmt w:val="bullet"/>
+      <w:lvlText w:val="o"/>
+      <w:lvlJc w:val="left"/>
+      <w:pPr>
+        <w:ind w:left="1440" w:hanging="360"/>
+      </w:pPr>
+      <w:rPr>
+        <w:rFonts w:ascii="Courier New" w:hAnsi="Courier New" w:cs="Courier New" w:hint="default"/>
+      </w:rPr>
+    </w:lvl>
+    <w:lvl w:ilvl="2" w:tplc="08090005" w:tentative="1">
+      <w:start w:val="1"/>
+      <w:numFmt w:val="bullet"/>
+      <w:lvlText w:val=""/>
+      <w:lvlJc w:val="left"/>
+      <w:pPr>
+        <w:ind w:left="2160" w:hanging="360"/>
+      </w:pPr>
+      <w:rPr>
+        <w:rFonts w:ascii="Wingdings" w:hAnsi="Wingdings" w:hint="default"/>
+      </w:rPr>
+    </w:lvl>
+    <w:lvl w:ilvl="3" w:tplc="08090001" w:tentative="1">
+      <w:start w:val="1"/>
+      <w:numFmt w:val="bullet"/>
+      <w:lvlText w:val=""/>
+      <w:lvlJc w:val="left"/>
+      <w:pPr>
+        <w:ind w:left="2880" w:hanging="360"/>
+      </w:pPr>
+      <w:rPr>
+        <w:rFonts w:ascii="Symbol" w:hAnsi="Symbol" w:hint="default"/>
+      </w:rPr>
+    </w:lvl>
+    <w:lvl w:ilvl="4" w:tplc="08090003" w:tentative="1">
+      <w:start w:val="1"/>
+      <w:numFmt w:val="bullet"/>
+      <w:lvlText w:val="o"/>
+      <w:lvlJc w:val="left"/>
+      <w:pPr>
+        <w:ind w:left="3600" w:hanging="360"/>
+      </w:pPr>
+      <w:rPr>
+        <w:rFonts w:ascii="Courier New" w:hAnsi="Courier New" w:cs="Courier New" w:hint="default"/>
+      </w:rPr>
+    </w:lvl>
+    <w:lvl w:ilvl="5" w:tplc="08090005" w:tentative="1">
+      <w:start w:val="1"/>
+      <w:numFmt w:val="bullet"/>
+      <w:lvlText w:val=""/>
+      <w:lvlJc w:val="left"/>
+      <w:pPr>
+        <w:ind w:left="4320" w:hanging="360"/>
+      </w:pPr>
+      <w:rPr>
+        <w:rFonts w:ascii="Wingdings" w:hAnsi="Wingdings" w:hint="default"/>
+      </w:rPr>
+    </w:lvl>
+    <w:lvl w:ilvl="6" w:tplc="08090001" w:tentative="1">
+      <w:start w:val="1"/>
+      <w:numFmt w:val="bullet"/>
+      <w:lvlText w:val=""/>
+      <w:lvlJc w:val="left"/>
+      <w:pPr>
+        <w:ind w:left="5040" w:hanging="360"/>
+      </w:pPr>
+      <w:rPr>
+        <w:rFonts w:ascii="Symbol" w:hAnsi="Symbol" w:hint="default"/>
+      </w:rPr>
+    </w:lvl>
+    <w:lvl w:ilvl="7" w:tplc="08090003" w:tentative="1">
+      <w:start w:val="1"/>
+      <w:numFmt w:val="bullet"/>
+      <w:lvlText w:val="o"/>
+      <w:lvlJc w:val="left"/>
+      <w:pPr>
+        <w:ind w:left="5760" w:hanging="360"/>
+      </w:pPr>
+      <w:rPr>
+        <w:rFonts w:ascii="Courier New" w:hAnsi="Courier New" w:cs="Courier New" w:hint="default"/>
+      </w:rPr>
+    </w:lvl>
+    <w:lvl w:ilvl="8" w:tplc="08090005" w:tentative="1">
+      <w:start w:val="1"/>
+      <w:numFmt w:val="bullet"/>
+      <w:lvlText w:val=""/>
+      <w:lvlJc w:val="left"/>
+      <w:pPr>
+        <w:ind w:left="6480" w:hanging="360"/>
+      </w:pPr>
+      <w:rPr>
+        <w:rFonts w:ascii="Wingdings" w:hAnsi="Wingdings" w:hint="default"/>
+      </w:rPr>
+    </w:lvl>
+  </w:abstractNum>
+  <w:abstractNum w:abstractNumId="8" w15:restartNumberingAfterBreak="0">
     <w:nsid w:val="32F94486"/>
     <w:multiLevelType w:val="hybridMultilevel"/>
     <w:tmpl w:val="FE3E3402"/>
@@ -9357,7 +10299,119 @@
       </w:rPr>
     </w:lvl>
   </w:abstractNum>
-  <w:abstractNum w:abstractNumId="6" w15:restartNumberingAfterBreak="0">
+  <w:abstractNum w:abstractNumId="9" w15:restartNumberingAfterBreak="0">
+    <w:nsid w:val="36551454"/>
+    <w:multiLevelType w:val="hybridMultilevel"/>
+    <w:tmpl w:val="C0C8741A"/>
+    <w:lvl w:ilvl="0" w:tplc="66AA12C8">
+      <w:numFmt w:val="bullet"/>
+      <w:lvlText w:val="-"/>
+      <w:lvlJc w:val="left"/>
+      <w:pPr>
+        <w:ind w:left="720" w:hanging="360"/>
+      </w:pPr>
+      <w:rPr>
+        <w:rFonts w:ascii="Calibri" w:eastAsiaTheme="minorEastAsia" w:hAnsi="Calibri" w:cs="Calibri" w:hint="default"/>
+      </w:rPr>
+    </w:lvl>
+    <w:lvl w:ilvl="1" w:tplc="08090003" w:tentative="1">
+      <w:start w:val="1"/>
+      <w:numFmt w:val="bullet"/>
+      <w:lvlText w:val="o"/>
+      <w:lvlJc w:val="left"/>
+      <w:pPr>
+        <w:ind w:left="1440" w:hanging="360"/>
+      </w:pPr>
+      <w:rPr>
+        <w:rFonts w:ascii="Courier New" w:hAnsi="Courier New" w:cs="Courier New" w:hint="default"/>
+      </w:rPr>
+    </w:lvl>
+    <w:lvl w:ilvl="2" w:tplc="08090005" w:tentative="1">
+      <w:start w:val="1"/>
+      <w:numFmt w:val="bullet"/>
+      <w:lvlText w:val=""/>
+      <w:lvlJc w:val="left"/>
+      <w:pPr>
+        <w:ind w:left="2160" w:hanging="360"/>
+      </w:pPr>
+      <w:rPr>
+        <w:rFonts w:ascii="Wingdings" w:hAnsi="Wingdings" w:hint="default"/>
+      </w:rPr>
+    </w:lvl>
+    <w:lvl w:ilvl="3" w:tplc="08090001" w:tentative="1">
+      <w:start w:val="1"/>
+      <w:numFmt w:val="bullet"/>
+      <w:lvlText w:val=""/>
+      <w:lvlJc w:val="left"/>
+      <w:pPr>
+        <w:ind w:left="2880" w:hanging="360"/>
+      </w:pPr>
+      <w:rPr>
+        <w:rFonts w:ascii="Symbol" w:hAnsi="Symbol" w:hint="default"/>
+      </w:rPr>
+    </w:lvl>
+    <w:lvl w:ilvl="4" w:tplc="08090003" w:tentative="1">
+      <w:start w:val="1"/>
+      <w:numFmt w:val="bullet"/>
+      <w:lvlText w:val="o"/>
+      <w:lvlJc w:val="left"/>
+      <w:pPr>
+        <w:ind w:left="3600" w:hanging="360"/>
+      </w:pPr>
+      <w:rPr>
+        <w:rFonts w:ascii="Courier New" w:hAnsi="Courier New" w:cs="Courier New" w:hint="default"/>
+      </w:rPr>
+    </w:lvl>
+    <w:lvl w:ilvl="5" w:tplc="08090005" w:tentative="1">
+      <w:start w:val="1"/>
+      <w:numFmt w:val="bullet"/>
+      <w:lvlText w:val=""/>
+      <w:lvlJc w:val="left"/>
+      <w:pPr>
+        <w:ind w:left="4320" w:hanging="360"/>
+      </w:pPr>
+      <w:rPr>
+        <w:rFonts w:ascii="Wingdings" w:hAnsi="Wingdings" w:hint="default"/>
+      </w:rPr>
+    </w:lvl>
+    <w:lvl w:ilvl="6" w:tplc="08090001" w:tentative="1">
+      <w:start w:val="1"/>
+      <w:numFmt w:val="bullet"/>
+      <w:lvlText w:val=""/>
+      <w:lvlJc w:val="left"/>
+      <w:pPr>
+        <w:ind w:left="5040" w:hanging="360"/>
+      </w:pPr>
+      <w:rPr>
+        <w:rFonts w:ascii="Symbol" w:hAnsi="Symbol" w:hint="default"/>
+      </w:rPr>
+    </w:lvl>
+    <w:lvl w:ilvl="7" w:tplc="08090003" w:tentative="1">
+      <w:start w:val="1"/>
+      <w:numFmt w:val="bullet"/>
+      <w:lvlText w:val="o"/>
+      <w:lvlJc w:val="left"/>
+      <w:pPr>
+        <w:ind w:left="5760" w:hanging="360"/>
+      </w:pPr>
+      <w:rPr>
+        <w:rFonts w:ascii="Courier New" w:hAnsi="Courier New" w:cs="Courier New" w:hint="default"/>
+      </w:rPr>
+    </w:lvl>
+    <w:lvl w:ilvl="8" w:tplc="08090005" w:tentative="1">
+      <w:start w:val="1"/>
+      <w:numFmt w:val="bullet"/>
+      <w:lvlText w:val=""/>
+      <w:lvlJc w:val="left"/>
+      <w:pPr>
+        <w:ind w:left="6480" w:hanging="360"/>
+      </w:pPr>
+      <w:rPr>
+        <w:rFonts w:ascii="Wingdings" w:hAnsi="Wingdings" w:hint="default"/>
+      </w:rPr>
+    </w:lvl>
+  </w:abstractNum>
+  <w:abstractNum w:abstractNumId="10" w15:restartNumberingAfterBreak="0">
     <w:nsid w:val="42FD3889"/>
     <w:multiLevelType w:val="hybridMultilevel"/>
     <w:tmpl w:val="5D0E3BFA"/>
@@ -9470,7 +10524,7 @@
       </w:rPr>
     </w:lvl>
   </w:abstractNum>
-  <w:abstractNum w:abstractNumId="7" w15:restartNumberingAfterBreak="0">
+  <w:abstractNum w:abstractNumId="11" w15:restartNumberingAfterBreak="0">
     <w:nsid w:val="455E7226"/>
     <w:multiLevelType w:val="hybridMultilevel"/>
     <w:tmpl w:val="C9FC6D78"/>
@@ -9583,7 +10637,7 @@
       </w:rPr>
     </w:lvl>
   </w:abstractNum>
-  <w:abstractNum w:abstractNumId="8" w15:restartNumberingAfterBreak="0">
+  <w:abstractNum w:abstractNumId="12" w15:restartNumberingAfterBreak="0">
     <w:nsid w:val="470A1AA5"/>
     <w:multiLevelType w:val="hybridMultilevel"/>
     <w:tmpl w:val="B6FC7926"/>
@@ -9672,7 +10726,232 @@
       </w:pPr>
     </w:lvl>
   </w:abstractNum>
-  <w:abstractNum w:abstractNumId="9" w15:restartNumberingAfterBreak="0">
+  <w:abstractNum w:abstractNumId="13" w15:restartNumberingAfterBreak="0">
+    <w:nsid w:val="6D216C82"/>
+    <w:multiLevelType w:val="hybridMultilevel"/>
+    <w:tmpl w:val="0B1A2248"/>
+    <w:lvl w:ilvl="0" w:tplc="08090001">
+      <w:start w:val="1"/>
+      <w:numFmt w:val="bullet"/>
+      <w:lvlText w:val=""/>
+      <w:lvlJc w:val="left"/>
+      <w:pPr>
+        <w:ind w:left="720" w:hanging="360"/>
+      </w:pPr>
+      <w:rPr>
+        <w:rFonts w:ascii="Symbol" w:hAnsi="Symbol" w:hint="default"/>
+      </w:rPr>
+    </w:lvl>
+    <w:lvl w:ilvl="1" w:tplc="08090003" w:tentative="1">
+      <w:start w:val="1"/>
+      <w:numFmt w:val="bullet"/>
+      <w:lvlText w:val="o"/>
+      <w:lvlJc w:val="left"/>
+      <w:pPr>
+        <w:ind w:left="1440" w:hanging="360"/>
+      </w:pPr>
+      <w:rPr>
+        <w:rFonts w:ascii="Courier New" w:hAnsi="Courier New" w:cs="Courier New" w:hint="default"/>
+      </w:rPr>
+    </w:lvl>
+    <w:lvl w:ilvl="2" w:tplc="08090005" w:tentative="1">
+      <w:start w:val="1"/>
+      <w:numFmt w:val="bullet"/>
+      <w:lvlText w:val=""/>
+      <w:lvlJc w:val="left"/>
+      <w:pPr>
+        <w:ind w:left="2160" w:hanging="360"/>
+      </w:pPr>
+      <w:rPr>
+        <w:rFonts w:ascii="Wingdings" w:hAnsi="Wingdings" w:hint="default"/>
+      </w:rPr>
+    </w:lvl>
+    <w:lvl w:ilvl="3" w:tplc="08090001" w:tentative="1">
+      <w:start w:val="1"/>
+      <w:numFmt w:val="bullet"/>
+      <w:lvlText w:val=""/>
+      <w:lvlJc w:val="left"/>
+      <w:pPr>
+        <w:ind w:left="2880" w:hanging="360"/>
+      </w:pPr>
+      <w:rPr>
+        <w:rFonts w:ascii="Symbol" w:hAnsi="Symbol" w:hint="default"/>
+      </w:rPr>
+    </w:lvl>
+    <w:lvl w:ilvl="4" w:tplc="08090003" w:tentative="1">
+      <w:start w:val="1"/>
+      <w:numFmt w:val="bullet"/>
+      <w:lvlText w:val="o"/>
+      <w:lvlJc w:val="left"/>
+      <w:pPr>
+        <w:ind w:left="3600" w:hanging="360"/>
+      </w:pPr>
+      <w:rPr>
+        <w:rFonts w:ascii="Courier New" w:hAnsi="Courier New" w:cs="Courier New" w:hint="default"/>
+      </w:rPr>
+    </w:lvl>
+    <w:lvl w:ilvl="5" w:tplc="08090005" w:tentative="1">
+      <w:start w:val="1"/>
+      <w:numFmt w:val="bullet"/>
+      <w:lvlText w:val=""/>
+      <w:lvlJc w:val="left"/>
+      <w:pPr>
+        <w:ind w:left="4320" w:hanging="360"/>
+      </w:pPr>
+      <w:rPr>
+        <w:rFonts w:ascii="Wingdings" w:hAnsi="Wingdings" w:hint="default"/>
+      </w:rPr>
+    </w:lvl>
+    <w:lvl w:ilvl="6" w:tplc="08090001" w:tentative="1">
+      <w:start w:val="1"/>
+      <w:numFmt w:val="bullet"/>
+      <w:lvlText w:val=""/>
+      <w:lvlJc w:val="left"/>
+      <w:pPr>
+        <w:ind w:left="5040" w:hanging="360"/>
+      </w:pPr>
+      <w:rPr>
+        <w:rFonts w:ascii="Symbol" w:hAnsi="Symbol" w:hint="default"/>
+      </w:rPr>
+    </w:lvl>
+    <w:lvl w:ilvl="7" w:tplc="08090003" w:tentative="1">
+      <w:start w:val="1"/>
+      <w:numFmt w:val="bullet"/>
+      <w:lvlText w:val="o"/>
+      <w:lvlJc w:val="left"/>
+      <w:pPr>
+        <w:ind w:left="5760" w:hanging="360"/>
+      </w:pPr>
+      <w:rPr>
+        <w:rFonts w:ascii="Courier New" w:hAnsi="Courier New" w:cs="Courier New" w:hint="default"/>
+      </w:rPr>
+    </w:lvl>
+    <w:lvl w:ilvl="8" w:tplc="08090005" w:tentative="1">
+      <w:start w:val="1"/>
+      <w:numFmt w:val="bullet"/>
+      <w:lvlText w:val=""/>
+      <w:lvlJc w:val="left"/>
+      <w:pPr>
+        <w:ind w:left="6480" w:hanging="360"/>
+      </w:pPr>
+      <w:rPr>
+        <w:rFonts w:ascii="Wingdings" w:hAnsi="Wingdings" w:hint="default"/>
+      </w:rPr>
+    </w:lvl>
+  </w:abstractNum>
+  <w:abstractNum w:abstractNumId="14" w15:restartNumberingAfterBreak="0">
+    <w:nsid w:val="6E620334"/>
+    <w:multiLevelType w:val="hybridMultilevel"/>
+    <w:tmpl w:val="32069172"/>
+    <w:lvl w:ilvl="0" w:tplc="51D617FA">
+      <w:numFmt w:val="bullet"/>
+      <w:lvlText w:val="-"/>
+      <w:lvlJc w:val="left"/>
+      <w:pPr>
+        <w:ind w:left="720" w:hanging="360"/>
+      </w:pPr>
+      <w:rPr>
+        <w:rFonts w:ascii="Calibri" w:eastAsiaTheme="minorEastAsia" w:hAnsi="Calibri" w:cs="Calibri" w:hint="default"/>
+      </w:rPr>
+    </w:lvl>
+    <w:lvl w:ilvl="1" w:tplc="08090003" w:tentative="1">
+      <w:start w:val="1"/>
+      <w:numFmt w:val="bullet"/>
+      <w:lvlText w:val="o"/>
+      <w:lvlJc w:val="left"/>
+      <w:pPr>
+        <w:ind w:left="1440" w:hanging="360"/>
+      </w:pPr>
+      <w:rPr>
+        <w:rFonts w:ascii="Courier New" w:hAnsi="Courier New" w:cs="Courier New" w:hint="default"/>
+      </w:rPr>
+    </w:lvl>
+    <w:lvl w:ilvl="2" w:tplc="08090005" w:tentative="1">
+      <w:start w:val="1"/>
+      <w:numFmt w:val="bullet"/>
+      <w:lvlText w:val=""/>
+      <w:lvlJc w:val="left"/>
+      <w:pPr>
+        <w:ind w:left="2160" w:hanging="360"/>
+      </w:pPr>
+      <w:rPr>
+        <w:rFonts w:ascii="Wingdings" w:hAnsi="Wingdings" w:hint="default"/>
+      </w:rPr>
+    </w:lvl>
+    <w:lvl w:ilvl="3" w:tplc="08090001" w:tentative="1">
+      <w:start w:val="1"/>
+      <w:numFmt w:val="bullet"/>
+      <w:lvlText w:val=""/>
+      <w:lvlJc w:val="left"/>
+      <w:pPr>
+        <w:ind w:left="2880" w:hanging="360"/>
+      </w:pPr>
+      <w:rPr>
+        <w:rFonts w:ascii="Symbol" w:hAnsi="Symbol" w:hint="default"/>
+      </w:rPr>
+    </w:lvl>
+    <w:lvl w:ilvl="4" w:tplc="08090003" w:tentative="1">
+      <w:start w:val="1"/>
+      <w:numFmt w:val="bullet"/>
+      <w:lvlText w:val="o"/>
+      <w:lvlJc w:val="left"/>
+      <w:pPr>
+        <w:ind w:left="3600" w:hanging="360"/>
+      </w:pPr>
+      <w:rPr>
+        <w:rFonts w:ascii="Courier New" w:hAnsi="Courier New" w:cs="Courier New" w:hint="default"/>
+      </w:rPr>
+    </w:lvl>
+    <w:lvl w:ilvl="5" w:tplc="08090005" w:tentative="1">
+      <w:start w:val="1"/>
+      <w:numFmt w:val="bullet"/>
+      <w:lvlText w:val=""/>
+      <w:lvlJc w:val="left"/>
+      <w:pPr>
+        <w:ind w:left="4320" w:hanging="360"/>
+      </w:pPr>
+      <w:rPr>
+        <w:rFonts w:ascii="Wingdings" w:hAnsi="Wingdings" w:hint="default"/>
+      </w:rPr>
+    </w:lvl>
+    <w:lvl w:ilvl="6" w:tplc="08090001" w:tentative="1">
+      <w:start w:val="1"/>
+      <w:numFmt w:val="bullet"/>
+      <w:lvlText w:val=""/>
+      <w:lvlJc w:val="left"/>
+      <w:pPr>
+        <w:ind w:left="5040" w:hanging="360"/>
+      </w:pPr>
+      <w:rPr>
+        <w:rFonts w:ascii="Symbol" w:hAnsi="Symbol" w:hint="default"/>
+      </w:rPr>
+    </w:lvl>
+    <w:lvl w:ilvl="7" w:tplc="08090003" w:tentative="1">
+      <w:start w:val="1"/>
+      <w:numFmt w:val="bullet"/>
+      <w:lvlText w:val="o"/>
+      <w:lvlJc w:val="left"/>
+      <w:pPr>
+        <w:ind w:left="5760" w:hanging="360"/>
+      </w:pPr>
+      <w:rPr>
+        <w:rFonts w:ascii="Courier New" w:hAnsi="Courier New" w:cs="Courier New" w:hint="default"/>
+      </w:rPr>
+    </w:lvl>
+    <w:lvl w:ilvl="8" w:tplc="08090005" w:tentative="1">
+      <w:start w:val="1"/>
+      <w:numFmt w:val="bullet"/>
+      <w:lvlText w:val=""/>
+      <w:lvlJc w:val="left"/>
+      <w:pPr>
+        <w:ind w:left="6480" w:hanging="360"/>
+      </w:pPr>
+      <w:rPr>
+        <w:rFonts w:ascii="Wingdings" w:hAnsi="Wingdings" w:hint="default"/>
+      </w:rPr>
+    </w:lvl>
+  </w:abstractNum>
+  <w:abstractNum w:abstractNumId="15" w15:restartNumberingAfterBreak="0">
     <w:nsid w:val="7A3067E4"/>
     <w:multiLevelType w:val="hybridMultilevel"/>
     <w:tmpl w:val="C6F40404"/>
@@ -9785,104 +11064,217 @@
       </w:rPr>
     </w:lvl>
   </w:abstractNum>
+  <w:abstractNum w:abstractNumId="16" w15:restartNumberingAfterBreak="0">
+    <w:nsid w:val="7BC20511"/>
+    <w:multiLevelType w:val="hybridMultilevel"/>
+    <w:tmpl w:val="F7A88D16"/>
+    <w:lvl w:ilvl="0" w:tplc="08090001">
+      <w:start w:val="1"/>
+      <w:numFmt w:val="bullet"/>
+      <w:lvlText w:val=""/>
+      <w:lvlJc w:val="left"/>
+      <w:pPr>
+        <w:ind w:left="720" w:hanging="360"/>
+      </w:pPr>
+      <w:rPr>
+        <w:rFonts w:ascii="Symbol" w:hAnsi="Symbol" w:hint="default"/>
+      </w:rPr>
+    </w:lvl>
+    <w:lvl w:ilvl="1" w:tplc="08090003" w:tentative="1">
+      <w:start w:val="1"/>
+      <w:numFmt w:val="bullet"/>
+      <w:lvlText w:val="o"/>
+      <w:lvlJc w:val="left"/>
+      <w:pPr>
+        <w:ind w:left="1440" w:hanging="360"/>
+      </w:pPr>
+      <w:rPr>
+        <w:rFonts w:ascii="Courier New" w:hAnsi="Courier New" w:cs="Courier New" w:hint="default"/>
+      </w:rPr>
+    </w:lvl>
+    <w:lvl w:ilvl="2" w:tplc="08090005" w:tentative="1">
+      <w:start w:val="1"/>
+      <w:numFmt w:val="bullet"/>
+      <w:lvlText w:val=""/>
+      <w:lvlJc w:val="left"/>
+      <w:pPr>
+        <w:ind w:left="2160" w:hanging="360"/>
+      </w:pPr>
+      <w:rPr>
+        <w:rFonts w:ascii="Wingdings" w:hAnsi="Wingdings" w:hint="default"/>
+      </w:rPr>
+    </w:lvl>
+    <w:lvl w:ilvl="3" w:tplc="08090001" w:tentative="1">
+      <w:start w:val="1"/>
+      <w:numFmt w:val="bullet"/>
+      <w:lvlText w:val=""/>
+      <w:lvlJc w:val="left"/>
+      <w:pPr>
+        <w:ind w:left="2880" w:hanging="360"/>
+      </w:pPr>
+      <w:rPr>
+        <w:rFonts w:ascii="Symbol" w:hAnsi="Symbol" w:hint="default"/>
+      </w:rPr>
+    </w:lvl>
+    <w:lvl w:ilvl="4" w:tplc="08090003" w:tentative="1">
+      <w:start w:val="1"/>
+      <w:numFmt w:val="bullet"/>
+      <w:lvlText w:val="o"/>
+      <w:lvlJc w:val="left"/>
+      <w:pPr>
+        <w:ind w:left="3600" w:hanging="360"/>
+      </w:pPr>
+      <w:rPr>
+        <w:rFonts w:ascii="Courier New" w:hAnsi="Courier New" w:cs="Courier New" w:hint="default"/>
+      </w:rPr>
+    </w:lvl>
+    <w:lvl w:ilvl="5" w:tplc="08090005" w:tentative="1">
+      <w:start w:val="1"/>
+      <w:numFmt w:val="bullet"/>
+      <w:lvlText w:val=""/>
+      <w:lvlJc w:val="left"/>
+      <w:pPr>
+        <w:ind w:left="4320" w:hanging="360"/>
+      </w:pPr>
+      <w:rPr>
+        <w:rFonts w:ascii="Wingdings" w:hAnsi="Wingdings" w:hint="default"/>
+      </w:rPr>
+    </w:lvl>
+    <w:lvl w:ilvl="6" w:tplc="08090001" w:tentative="1">
+      <w:start w:val="1"/>
+      <w:numFmt w:val="bullet"/>
+      <w:lvlText w:val=""/>
+      <w:lvlJc w:val="left"/>
+      <w:pPr>
+        <w:ind w:left="5040" w:hanging="360"/>
+      </w:pPr>
+      <w:rPr>
+        <w:rFonts w:ascii="Symbol" w:hAnsi="Symbol" w:hint="default"/>
+      </w:rPr>
+    </w:lvl>
+    <w:lvl w:ilvl="7" w:tplc="08090003" w:tentative="1">
+      <w:start w:val="1"/>
+      <w:numFmt w:val="bullet"/>
+      <w:lvlText w:val="o"/>
+      <w:lvlJc w:val="left"/>
+      <w:pPr>
+        <w:ind w:left="5760" w:hanging="360"/>
+      </w:pPr>
+      <w:rPr>
+        <w:rFonts w:ascii="Courier New" w:hAnsi="Courier New" w:cs="Courier New" w:hint="default"/>
+      </w:rPr>
+    </w:lvl>
+    <w:lvl w:ilvl="8" w:tplc="08090005" w:tentative="1">
+      <w:start w:val="1"/>
+      <w:numFmt w:val="bullet"/>
+      <w:lvlText w:val=""/>
+      <w:lvlJc w:val="left"/>
+      <w:pPr>
+        <w:ind w:left="6480" w:hanging="360"/>
+      </w:pPr>
+      <w:rPr>
+        <w:rFonts w:ascii="Wingdings" w:hAnsi="Wingdings" w:hint="default"/>
+      </w:rPr>
+    </w:lvl>
+  </w:abstractNum>
   <w:num w:numId="1">
-    <w:abstractNumId w:val="2"/>
+    <w:abstractNumId w:val="4"/>
   </w:num>
   <w:num w:numId="2">
-    <w:abstractNumId w:val="2"/>
+    <w:abstractNumId w:val="4"/>
   </w:num>
   <w:num w:numId="3">
-    <w:abstractNumId w:val="2"/>
+    <w:abstractNumId w:val="4"/>
   </w:num>
   <w:num w:numId="4">
-    <w:abstractNumId w:val="2"/>
+    <w:abstractNumId w:val="4"/>
   </w:num>
   <w:num w:numId="5">
-    <w:abstractNumId w:val="2"/>
+    <w:abstractNumId w:val="4"/>
   </w:num>
   <w:num w:numId="6">
-    <w:abstractNumId w:val="2"/>
+    <w:abstractNumId w:val="4"/>
   </w:num>
   <w:num w:numId="7">
-    <w:abstractNumId w:val="2"/>
+    <w:abstractNumId w:val="4"/>
   </w:num>
   <w:num w:numId="8">
-    <w:abstractNumId w:val="2"/>
+    <w:abstractNumId w:val="4"/>
   </w:num>
   <w:num w:numId="9">
-    <w:abstractNumId w:val="2"/>
+    <w:abstractNumId w:val="4"/>
   </w:num>
   <w:num w:numId="10">
-    <w:abstractNumId w:val="2"/>
+    <w:abstractNumId w:val="4"/>
   </w:num>
   <w:num w:numId="11">
-    <w:abstractNumId w:val="2"/>
+    <w:abstractNumId w:val="4"/>
   </w:num>
   <w:num w:numId="12">
-    <w:abstractNumId w:val="2"/>
+    <w:abstractNumId w:val="4"/>
   </w:num>
   <w:num w:numId="13">
-    <w:abstractNumId w:val="2"/>
+    <w:abstractNumId w:val="4"/>
   </w:num>
   <w:num w:numId="14">
-    <w:abstractNumId w:val="2"/>
+    <w:abstractNumId w:val="4"/>
   </w:num>
   <w:num w:numId="15">
-    <w:abstractNumId w:val="2"/>
+    <w:abstractNumId w:val="4"/>
   </w:num>
   <w:num w:numId="16">
-    <w:abstractNumId w:val="2"/>
+    <w:abstractNumId w:val="4"/>
   </w:num>
   <w:num w:numId="17">
-    <w:abstractNumId w:val="2"/>
+    <w:abstractNumId w:val="4"/>
   </w:num>
   <w:num w:numId="18">
-    <w:abstractNumId w:val="2"/>
+    <w:abstractNumId w:val="4"/>
   </w:num>
   <w:num w:numId="19">
-    <w:abstractNumId w:val="2"/>
+    <w:abstractNumId w:val="4"/>
   </w:num>
   <w:num w:numId="20">
-    <w:abstractNumId w:val="2"/>
+    <w:abstractNumId w:val="4"/>
   </w:num>
   <w:num w:numId="21">
-    <w:abstractNumId w:val="2"/>
+    <w:abstractNumId w:val="4"/>
   </w:num>
   <w:num w:numId="22">
-    <w:abstractNumId w:val="2"/>
+    <w:abstractNumId w:val="4"/>
   </w:num>
   <w:num w:numId="23">
-    <w:abstractNumId w:val="2"/>
+    <w:abstractNumId w:val="4"/>
   </w:num>
   <w:num w:numId="24">
-    <w:abstractNumId w:val="2"/>
+    <w:abstractNumId w:val="4"/>
   </w:num>
   <w:num w:numId="25">
-    <w:abstractNumId w:val="2"/>
+    <w:abstractNumId w:val="4"/>
   </w:num>
   <w:num w:numId="26">
-    <w:abstractNumId w:val="2"/>
+    <w:abstractNumId w:val="4"/>
   </w:num>
   <w:num w:numId="27">
-    <w:abstractNumId w:val="2"/>
+    <w:abstractNumId w:val="4"/>
   </w:num>
   <w:num w:numId="28">
-    <w:abstractNumId w:val="2"/>
+    <w:abstractNumId w:val="4"/>
   </w:num>
   <w:num w:numId="29">
-    <w:abstractNumId w:val="2"/>
+    <w:abstractNumId w:val="4"/>
   </w:num>
   <w:num w:numId="30">
-    <w:abstractNumId w:val="2"/>
+    <w:abstractNumId w:val="4"/>
   </w:num>
   <w:num w:numId="31">
-    <w:abstractNumId w:val="5"/>
+    <w:abstractNumId w:val="8"/>
   </w:num>
   <w:num w:numId="32">
-    <w:abstractNumId w:val="7"/>
+    <w:abstractNumId w:val="11"/>
   </w:num>
   <w:num w:numId="33">
-    <w:abstractNumId w:val="4"/>
+    <w:abstractNumId w:val="6"/>
   </w:num>
   <w:num w:numId="34">
     <w:abstractNumId w:val="1"/>
@@ -9891,18 +11283,47 @@
     <w:abstractNumId w:val="0"/>
   </w:num>
   <w:num w:numId="36">
-    <w:abstractNumId w:val="6"/>
+    <w:abstractNumId w:val="10"/>
   </w:num>
   <w:num w:numId="37">
+    <w:abstractNumId w:val="5"/>
+  </w:num>
+  <w:num w:numId="38">
+    <w:abstractNumId w:val="12"/>
+  </w:num>
+  <w:num w:numId="39">
+    <w:abstractNumId w:val="15"/>
+  </w:num>
+  <w:num w:numId="40">
     <w:abstractNumId w:val="3"/>
   </w:num>
-  <w:num w:numId="38">
-    <w:abstractNumId w:val="8"/>
+  <w:num w:numId="41">
+    <w:abstractNumId w:val="2"/>
   </w:num>
-  <w:num w:numId="39">
+  <w:num w:numId="42">
+    <w:abstractNumId w:val="16"/>
+  </w:num>
+  <w:num w:numId="43">
+    <w:abstractNumId w:val="13"/>
+  </w:num>
+  <w:num w:numId="44">
+    <w:abstractNumId w:val="14"/>
+  </w:num>
+  <w:num w:numId="45">
     <w:abstractNumId w:val="9"/>
   </w:num>
+  <w:num w:numId="46">
+    <w:abstractNumId w:val="7"/>
+  </w:num>
 </w:numbering>
+</file>
+
+<file path=word/people.xml><?xml version="1.0" encoding="utf-8"?>
+<w15:people xmlns:wpc="http://schemas.microsoft.com/office/word/2010/wordprocessingCanvas" xmlns:cx="http://schemas.microsoft.com/office/drawing/2014/chartex" xmlns:cx1="http://schemas.microsoft.com/office/drawing/2015/9/8/chartex" xmlns:cx2="http://schemas.microsoft.com/office/drawing/2015/10/21/chartex" xmlns:cx3="http://schemas.microsoft.com/office/drawing/2016/5/9/chartex" xmlns:cx4="http://schemas.microsoft.com/office/drawing/2016/5/10/chartex" xmlns:cx5="http://schemas.microsoft.com/office/drawing/2016/5/11/chartex" xmlns:cx6="http://schemas.microsoft.com/office/drawing/2016/5/12/chartex" xmlns:cx7="http://schemas.microsoft.com/office/drawing/2016/5/13/chartex" xmlns:cx8="http://schemas.microsoft.com/office/drawing/2016/5/14/chartex" xmlns:mc="http://schemas.openxmlformats.org/markup-compatibility/2006" xmlns:aink="http://schemas.microsoft.com/office/drawing/2016/ink" xmlns:am3d="http://schemas.microsoft.com/office/drawing/2017/model3d" xmlns:o="urn:schemas-microsoft-com:office:office" xmlns:r="http://schemas.openxmlformats.org/officeDocument/2006/relationships" xmlns:m="http://schemas.openxmlformats.org/officeDocument/2006/math" xmlns:v="urn:schemas-microsoft-com:vml" xmlns:wp14="http://schemas.microsoft.com/office/word/2010/wordprocessingDrawing" xmlns:wp="http://schemas.openxmlformats.org/drawingml/2006/wordprocessingDrawing" xmlns:w10="urn:schemas-microsoft-com:office:word" xmlns:w="http://schemas.openxmlformats.org/wordprocessingml/2006/main" xmlns:w14="http://schemas.microsoft.com/office/word/2010/wordml" xmlns:w15="http://schemas.microsoft.com/office/word/2012/wordml" xmlns:w16cex="http://schemas.microsoft.com/office/word/2018/wordml/cex" xmlns:w16cid="http://schemas.microsoft.com/office/word/2016/wordml/cid" xmlns:w16="http://schemas.microsoft.com/office/word/2018/wordml" xmlns:w16se="http://schemas.microsoft.com/office/word/2015/wordml/symex" xmlns:wpg="http://schemas.microsoft.com/office/word/2010/wordprocessingGroup" xmlns:wpi="http://schemas.microsoft.com/office/word/2010/wordprocessingInk" xmlns:wne="http://schemas.microsoft.com/office/word/2006/wordml" xmlns:wps="http://schemas.microsoft.com/office/word/2010/wordprocessingShape" mc:Ignorable="w14 w15 w16se w16cid w16 w16cex wp14">
+  <w15:person w15:author="Daniel Wait">
+    <w15:presenceInfo w15:providerId="Windows Live" w15:userId="6b2d328e471a041d"/>
+  </w15:person>
+</w15:people>
 </file>
 
 <file path=word/styles.xml><?xml version="1.0" encoding="utf-8"?>
@@ -10815,10 +12236,13 @@
     <w:link w:val="NoSpacingChar"/>
     <w:uiPriority w:val="1"/>
     <w:qFormat/>
-    <w:rsid w:val="009552E0"/>
+    <w:rsid w:val="00122A14"/>
     <w:pPr>
       <w:spacing w:after="0" w:line="240" w:lineRule="auto"/>
     </w:pPr>
+    <w:rPr>
+      <w:sz w:val="20"/>
+    </w:rPr>
   </w:style>
   <w:style w:type="paragraph" w:styleId="Quote">
     <w:name w:val="Quote"/>
@@ -11111,7 +12535,10 @@
     <w:basedOn w:val="DefaultParagraphFont"/>
     <w:link w:val="NoSpacing"/>
     <w:uiPriority w:val="1"/>
-    <w:rsid w:val="009F5B63"/>
+    <w:rsid w:val="00122A14"/>
+    <w:rPr>
+      <w:sz w:val="20"/>
+    </w:rPr>
   </w:style>
   <w:style w:type="character" w:styleId="PlaceholderText">
     <w:name w:val="Placeholder Text"/>
@@ -11279,6 +12706,71 @@
         <w:shd w:val="clear" w:color="auto" w:fill="EDEDED" w:themeFill="accent3" w:themeFillTint="33"/>
       </w:tcPr>
     </w:tblStylePr>
+  </w:style>
+  <w:style w:type="character" w:styleId="CommentReference">
+    <w:name w:val="annotation reference"/>
+    <w:basedOn w:val="DefaultParagraphFont"/>
+    <w:uiPriority w:val="99"/>
+    <w:semiHidden/>
+    <w:unhideWhenUsed/>
+    <w:rsid w:val="00F038EF"/>
+    <w:rPr>
+      <w:sz w:val="16"/>
+      <w:szCs w:val="16"/>
+    </w:rPr>
+  </w:style>
+  <w:style w:type="paragraph" w:styleId="CommentText">
+    <w:name w:val="annotation text"/>
+    <w:basedOn w:val="Normal"/>
+    <w:link w:val="CommentTextChar"/>
+    <w:uiPriority w:val="99"/>
+    <w:unhideWhenUsed/>
+    <w:rsid w:val="00F038EF"/>
+    <w:pPr>
+      <w:spacing w:line="240" w:lineRule="auto"/>
+    </w:pPr>
+    <w:rPr>
+      <w:szCs w:val="20"/>
+    </w:rPr>
+  </w:style>
+  <w:style w:type="character" w:customStyle="1" w:styleId="CommentTextChar">
+    <w:name w:val="Comment Text Char"/>
+    <w:basedOn w:val="DefaultParagraphFont"/>
+    <w:link w:val="CommentText"/>
+    <w:uiPriority w:val="99"/>
+    <w:rsid w:val="00F038EF"/>
+    <w:rPr>
+      <w:sz w:val="20"/>
+      <w:szCs w:val="20"/>
+    </w:rPr>
+  </w:style>
+  <w:style w:type="paragraph" w:styleId="CommentSubject">
+    <w:name w:val="annotation subject"/>
+    <w:basedOn w:val="CommentText"/>
+    <w:next w:val="CommentText"/>
+    <w:link w:val="CommentSubjectChar"/>
+    <w:uiPriority w:val="99"/>
+    <w:semiHidden/>
+    <w:unhideWhenUsed/>
+    <w:rsid w:val="00F038EF"/>
+    <w:rPr>
+      <w:b/>
+      <w:bCs/>
+    </w:rPr>
+  </w:style>
+  <w:style w:type="character" w:customStyle="1" w:styleId="CommentSubjectChar">
+    <w:name w:val="Comment Subject Char"/>
+    <w:basedOn w:val="CommentTextChar"/>
+    <w:link w:val="CommentSubject"/>
+    <w:uiPriority w:val="99"/>
+    <w:semiHidden/>
+    <w:rsid w:val="00F038EF"/>
+    <w:rPr>
+      <w:b/>
+      <w:bCs/>
+      <w:sz w:val="20"/>
+      <w:szCs w:val="20"/>
+    </w:rPr>
   </w:style>
 </w:styles>
 </file>
@@ -11464,6 +12956,7 @@
     <w:rsid w:val="00056F19"/>
     <w:rsid w:val="00094731"/>
     <w:rsid w:val="00151643"/>
+    <w:rsid w:val="002B3021"/>
     <w:rsid w:val="0042647B"/>
     <w:rsid w:val="005A0C80"/>
     <w:rsid w:val="005F6DDF"/>
@@ -11473,6 +12966,7 @@
     <w:rsid w:val="00BB7389"/>
     <w:rsid w:val="00BF540A"/>
     <w:rsid w:val="00C71873"/>
+    <w:rsid w:val="00D07D9D"/>
     <w:rsid w:val="00F860CE"/>
   </w:rsids>
   <m:mathPr>
@@ -12322,7 +13816,7 @@
     <b:URL>https://netsplit.de/networks/top10.php?year=2005</b:URL>
     <b:ProductionCompany>Netsplit</b:ProductionCompany>
     <b:Year>2005</b:Year>
-    <b:RefOrder>2</b:RefOrder>
+    <b:RefOrder>3</b:RefOrder>
   </b:Source>
   <b:Source xmlns:b="http://schemas.openxmlformats.org/officeDocument/2006/bibliography">
     <b:Tag>And211</b:Tag>
@@ -12344,7 +13838,7 @@
     <b:MonthAccessed>February</b:MonthAccessed>
     <b:DayAccessed>19</b:DayAccessed>
     <b:URL>https://netsplit.de/networks/QuakeNet/</b:URL>
-    <b:RefOrder>3</b:RefOrder>
+    <b:RefOrder>4</b:RefOrder>
   </b:Source>
   <b:Source>
     <b:Tag>Chr00</b:Tag>
@@ -12367,7 +13861,7 @@
     <b:DOI>10.17487/RFC2810</b:DOI>
     <b:Edition>RFC 2810</b:Edition>
     <b:Month>April</b:Month>
-    <b:RefOrder>4</b:RefOrder>
+    <b:RefOrder>6</b:RefOrder>
   </b:Source>
   <b:Source>
     <b:Tag>Oik93</b:Tag>
@@ -12394,7 +13888,7 @@
     <b:Edition>RFC 1459</b:Edition>
     <b:URL>https://tools.ietf.org/html/rfc1459</b:URL>
     <b:DOI>10.17487/RFC1459</b:DOI>
-    <b:RefOrder>5</b:RefOrder>
+    <b:RefOrder>7</b:RefOrder>
   </b:Source>
   <b:Source>
     <b:Tag>Ope19</b:Tag>
@@ -12414,7 +13908,29 @@
         <b:Corporate>Collaborative</b:Corporate>
       </b:Author>
     </b:Author>
-    <b:RefOrder>6</b:RefOrder>
+    <b:RefOrder>5</b:RefOrder>
+  </b:Source>
+  <b:Source>
+    <b:Tag>Sch21</b:Tag>
+    <b:SourceType>InternetSite</b:SourceType>
+    <b:Guid>{7BE3D1A7-686C-4CB2-A884-9B8556CA4190}</b:Guid>
+    <b:LCID>en-GB</b:LCID>
+    <b:Author>
+      <b:Author>
+        <b:NameList>
+          <b:Person>
+            <b:Last>Schmelyun</b:Last>
+            <b:First>Andrew</b:First>
+          </b:Person>
+        </b:NameList>
+      </b:Author>
+    </b:Author>
+    <b:Title>Password requirements for Discord</b:Title>
+    <b:YearAccessed>2021</b:YearAccessed>
+    <b:MonthAccessed>April</b:MonthAccessed>
+    <b:DayAccessed>13</b:DayAccessed>
+    <b:URL>https://passhints.co/discord/</b:URL>
+    <b:RefOrder>2</b:RefOrder>
   </b:Source>
 </b:Sources>
 </file>
@@ -12428,7 +13944,7 @@
 </file>
 
 <file path=customXml/itemProps2.xml><?xml version="1.0" encoding="utf-8"?>
-<ds:datastoreItem xmlns:ds="http://schemas.openxmlformats.org/officeDocument/2006/customXml" ds:itemID="{82227E74-EBCA-41DF-90F0-66BEDC1712EF}">
+<ds:datastoreItem xmlns:ds="http://schemas.openxmlformats.org/officeDocument/2006/customXml" ds:itemID="{929AD3FC-6395-4E6D-8BDA-A6BE85A4D78B}">
   <ds:schemaRefs>
     <ds:schemaRef ds:uri="http://schemas.openxmlformats.org/officeDocument/2006/bibliography"/>
   </ds:schemaRefs>

</xml_diff>

<commit_message>
Writeup: Add to Discord research, comment doc
</commit_message>
<xml_diff>
--- a/Writeup/writeup.docx
+++ b/Writeup/writeup.docx
@@ -793,7 +793,7 @@
           <w:r>
             <w:fldChar w:fldCharType="separate"/>
           </w:r>
-          <w:hyperlink w:anchor="_Toc68198200" w:history="1">
+          <w:hyperlink w:anchor="_Toc69405407" w:history="1">
             <w:r>
               <w:rPr>
                 <w:rStyle w:val="Hyperlink"/>
@@ -835,7 +835,7 @@
                 <w:noProof/>
                 <w:webHidden/>
               </w:rPr>
-              <w:instrText xml:space="preserve"> PAGEREF _Toc68198200 \h </w:instrText>
+              <w:instrText xml:space="preserve"> PAGEREF _Toc69405407 \h </w:instrText>
             </w:r>
             <w:r>
               <w:rPr>
@@ -879,7 +879,7 @@
               <w:lang w:eastAsia="en-GB"/>
             </w:rPr>
           </w:pPr>
-          <w:hyperlink w:anchor="_Toc68198201" w:history="1">
+          <w:hyperlink w:anchor="_Toc69405408" w:history="1">
             <w:r>
               <w:rPr>
                 <w:rStyle w:val="Hyperlink"/>
@@ -921,7 +921,7 @@
                 <w:noProof/>
                 <w:webHidden/>
               </w:rPr>
-              <w:instrText xml:space="preserve"> PAGEREF _Toc68198201 \h </w:instrText>
+              <w:instrText xml:space="preserve"> PAGEREF _Toc69405408 \h </w:instrText>
             </w:r>
             <w:r>
               <w:rPr>
@@ -965,7 +965,7 @@
               <w:lang w:eastAsia="en-GB"/>
             </w:rPr>
           </w:pPr>
-          <w:hyperlink w:anchor="_Toc68198202" w:history="1">
+          <w:hyperlink w:anchor="_Toc69405409" w:history="1">
             <w:r>
               <w:rPr>
                 <w:rStyle w:val="Hyperlink"/>
@@ -1007,7 +1007,7 @@
                 <w:noProof/>
                 <w:webHidden/>
               </w:rPr>
-              <w:instrText xml:space="preserve"> PAGEREF _Toc68198202 \h </w:instrText>
+              <w:instrText xml:space="preserve"> PAGEREF _Toc69405409 \h </w:instrText>
             </w:r>
             <w:r>
               <w:rPr>
@@ -1051,7 +1051,7 @@
               <w:lang w:eastAsia="en-GB"/>
             </w:rPr>
           </w:pPr>
-          <w:hyperlink w:anchor="_Toc68198203" w:history="1">
+          <w:hyperlink w:anchor="_Toc69405410" w:history="1">
             <w:r>
               <w:rPr>
                 <w:rStyle w:val="Hyperlink"/>
@@ -1093,7 +1093,7 @@
                 <w:noProof/>
                 <w:webHidden/>
               </w:rPr>
-              <w:instrText xml:space="preserve"> PAGEREF _Toc68198203 \h </w:instrText>
+              <w:instrText xml:space="preserve"> PAGEREF _Toc69405410 \h </w:instrText>
             </w:r>
             <w:r>
               <w:rPr>
@@ -1137,7 +1137,7 @@
               <w:lang w:eastAsia="en-GB"/>
             </w:rPr>
           </w:pPr>
-          <w:hyperlink w:anchor="_Toc68198204" w:history="1">
+          <w:hyperlink w:anchor="_Toc69405411" w:history="1">
             <w:r>
               <w:rPr>
                 <w:rStyle w:val="Hyperlink"/>
@@ -1179,7 +1179,7 @@
                 <w:noProof/>
                 <w:webHidden/>
               </w:rPr>
-              <w:instrText xml:space="preserve"> PAGEREF _Toc68198204 \h </w:instrText>
+              <w:instrText xml:space="preserve"> PAGEREF _Toc69405411 \h </w:instrText>
             </w:r>
             <w:r>
               <w:rPr>
@@ -1223,7 +1223,7 @@
               <w:lang w:eastAsia="en-GB"/>
             </w:rPr>
           </w:pPr>
-          <w:hyperlink w:anchor="_Toc68198205" w:history="1">
+          <w:hyperlink w:anchor="_Toc69405412" w:history="1">
             <w:r>
               <w:rPr>
                 <w:rStyle w:val="Hyperlink"/>
@@ -1265,7 +1265,7 @@
                 <w:noProof/>
                 <w:webHidden/>
               </w:rPr>
-              <w:instrText xml:space="preserve"> PAGEREF _Toc68198205 \h </w:instrText>
+              <w:instrText xml:space="preserve"> PAGEREF _Toc69405412 \h </w:instrText>
             </w:r>
             <w:r>
               <w:rPr>
@@ -1309,7 +1309,7 @@
               <w:lang w:eastAsia="en-GB"/>
             </w:rPr>
           </w:pPr>
-          <w:hyperlink w:anchor="_Toc68198206" w:history="1">
+          <w:hyperlink w:anchor="_Toc69405413" w:history="1">
             <w:r>
               <w:rPr>
                 <w:rStyle w:val="Hyperlink"/>
@@ -1351,7 +1351,7 @@
                 <w:noProof/>
                 <w:webHidden/>
               </w:rPr>
-              <w:instrText xml:space="preserve"> PAGEREF _Toc68198206 \h </w:instrText>
+              <w:instrText xml:space="preserve"> PAGEREF _Toc69405413 \h </w:instrText>
             </w:r>
             <w:r>
               <w:rPr>
@@ -1395,7 +1395,7 @@
               <w:lang w:eastAsia="en-GB"/>
             </w:rPr>
           </w:pPr>
-          <w:hyperlink w:anchor="_Toc68198207" w:history="1">
+          <w:hyperlink w:anchor="_Toc69405414" w:history="1">
             <w:r>
               <w:rPr>
                 <w:rStyle w:val="Hyperlink"/>
@@ -1437,7 +1437,7 @@
                 <w:noProof/>
                 <w:webHidden/>
               </w:rPr>
-              <w:instrText xml:space="preserve"> PAGEREF _Toc68198207 \h </w:instrText>
+              <w:instrText xml:space="preserve"> PAGEREF _Toc69405414 \h </w:instrText>
             </w:r>
             <w:r>
               <w:rPr>
@@ -1481,7 +1481,7 @@
               <w:lang w:eastAsia="en-GB"/>
             </w:rPr>
           </w:pPr>
-          <w:hyperlink w:anchor="_Toc68198208" w:history="1">
+          <w:hyperlink w:anchor="_Toc69405415" w:history="1">
             <w:r>
               <w:rPr>
                 <w:rStyle w:val="Hyperlink"/>
@@ -1523,7 +1523,7 @@
                 <w:noProof/>
                 <w:webHidden/>
               </w:rPr>
-              <w:instrText xml:space="preserve"> PAGEREF _Toc68198208 \h </w:instrText>
+              <w:instrText xml:space="preserve"> PAGEREF _Toc69405415 \h </w:instrText>
             </w:r>
             <w:r>
               <w:rPr>
@@ -1567,7 +1567,7 @@
               <w:lang w:eastAsia="en-GB"/>
             </w:rPr>
           </w:pPr>
-          <w:hyperlink w:anchor="_Toc68198209" w:history="1">
+          <w:hyperlink w:anchor="_Toc69405416" w:history="1">
             <w:r>
               <w:rPr>
                 <w:rStyle w:val="Hyperlink"/>
@@ -1609,7 +1609,7 @@
                 <w:noProof/>
                 <w:webHidden/>
               </w:rPr>
-              <w:instrText xml:space="preserve"> PAGEREF _Toc68198209 \h </w:instrText>
+              <w:instrText xml:space="preserve"> PAGEREF _Toc69405416 \h </w:instrText>
             </w:r>
             <w:r>
               <w:rPr>
@@ -1653,7 +1653,7 @@
               <w:lang w:eastAsia="en-GB"/>
             </w:rPr>
           </w:pPr>
-          <w:hyperlink w:anchor="_Toc68198210" w:history="1">
+          <w:hyperlink w:anchor="_Toc69405417" w:history="1">
             <w:r>
               <w:rPr>
                 <w:rStyle w:val="Hyperlink"/>
@@ -1695,7 +1695,7 @@
                 <w:noProof/>
                 <w:webHidden/>
               </w:rPr>
-              <w:instrText xml:space="preserve"> PAGEREF _Toc68198210 \h </w:instrText>
+              <w:instrText xml:space="preserve"> PAGEREF _Toc69405417 \h </w:instrText>
             </w:r>
             <w:r>
               <w:rPr>
@@ -1739,7 +1739,7 @@
               <w:lang w:eastAsia="en-GB"/>
             </w:rPr>
           </w:pPr>
-          <w:hyperlink w:anchor="_Toc68198211" w:history="1">
+          <w:hyperlink w:anchor="_Toc69405418" w:history="1">
             <w:r>
               <w:rPr>
                 <w:rStyle w:val="Hyperlink"/>
@@ -1781,7 +1781,7 @@
                 <w:noProof/>
                 <w:webHidden/>
               </w:rPr>
-              <w:instrText xml:space="preserve"> PAGEREF _Toc68198211 \h </w:instrText>
+              <w:instrText xml:space="preserve"> PAGEREF _Toc69405418 \h </w:instrText>
             </w:r>
             <w:r>
               <w:rPr>
@@ -1825,7 +1825,7 @@
               <w:lang w:eastAsia="en-GB"/>
             </w:rPr>
           </w:pPr>
-          <w:hyperlink w:anchor="_Toc68198212" w:history="1">
+          <w:hyperlink w:anchor="_Toc69405419" w:history="1">
             <w:r>
               <w:rPr>
                 <w:rStyle w:val="Hyperlink"/>
@@ -1867,7 +1867,7 @@
                 <w:noProof/>
                 <w:webHidden/>
               </w:rPr>
-              <w:instrText xml:space="preserve"> PAGEREF _Toc68198212 \h </w:instrText>
+              <w:instrText xml:space="preserve"> PAGEREF _Toc69405419 \h </w:instrText>
             </w:r>
             <w:r>
               <w:rPr>
@@ -1887,7 +1887,7 @@
                 <w:noProof/>
                 <w:webHidden/>
               </w:rPr>
-              <w:t>7</w:t>
+              <w:t>10</w:t>
             </w:r>
             <w:r>
               <w:rPr>
@@ -1911,7 +1911,7 @@
               <w:lang w:eastAsia="en-GB"/>
             </w:rPr>
           </w:pPr>
-          <w:hyperlink w:anchor="_Toc68198213" w:history="1">
+          <w:hyperlink w:anchor="_Toc69405420" w:history="1">
             <w:r>
               <w:rPr>
                 <w:rStyle w:val="Hyperlink"/>
@@ -1953,7 +1953,7 @@
                 <w:noProof/>
                 <w:webHidden/>
               </w:rPr>
-              <w:instrText xml:space="preserve"> PAGEREF _Toc68198213 \h </w:instrText>
+              <w:instrText xml:space="preserve"> PAGEREF _Toc69405420 \h </w:instrText>
             </w:r>
             <w:r>
               <w:rPr>
@@ -1973,7 +1973,7 @@
                 <w:noProof/>
                 <w:webHidden/>
               </w:rPr>
-              <w:t>9</w:t>
+              <w:t>11</w:t>
             </w:r>
             <w:r>
               <w:rPr>
@@ -1997,7 +1997,7 @@
               <w:lang w:eastAsia="en-GB"/>
             </w:rPr>
           </w:pPr>
-          <w:hyperlink w:anchor="_Toc68198214" w:history="1">
+          <w:hyperlink w:anchor="_Toc69405421" w:history="1">
             <w:r>
               <w:rPr>
                 <w:rStyle w:val="Hyperlink"/>
@@ -2039,7 +2039,7 @@
                 <w:noProof/>
                 <w:webHidden/>
               </w:rPr>
-              <w:instrText xml:space="preserve"> PAGEREF _Toc68198214 \h </w:instrText>
+              <w:instrText xml:space="preserve"> PAGEREF _Toc69405421 \h </w:instrText>
             </w:r>
             <w:r>
               <w:rPr>
@@ -2059,7 +2059,7 @@
                 <w:noProof/>
                 <w:webHidden/>
               </w:rPr>
-              <w:t>9</w:t>
+              <w:t>11</w:t>
             </w:r>
             <w:r>
               <w:rPr>
@@ -2083,7 +2083,7 @@
               <w:lang w:eastAsia="en-GB"/>
             </w:rPr>
           </w:pPr>
-          <w:hyperlink w:anchor="_Toc68198215" w:history="1">
+          <w:hyperlink w:anchor="_Toc69405422" w:history="1">
             <w:r>
               <w:rPr>
                 <w:rStyle w:val="Hyperlink"/>
@@ -2125,7 +2125,7 @@
                 <w:noProof/>
                 <w:webHidden/>
               </w:rPr>
-              <w:instrText xml:space="preserve"> PAGEREF _Toc68198215 \h </w:instrText>
+              <w:instrText xml:space="preserve"> PAGEREF _Toc69405422 \h </w:instrText>
             </w:r>
             <w:r>
               <w:rPr>
@@ -2145,7 +2145,7 @@
                 <w:noProof/>
                 <w:webHidden/>
               </w:rPr>
-              <w:t>9</w:t>
+              <w:t>11</w:t>
             </w:r>
             <w:r>
               <w:rPr>
@@ -2169,7 +2169,7 @@
               <w:lang w:eastAsia="en-GB"/>
             </w:rPr>
           </w:pPr>
-          <w:hyperlink w:anchor="_Toc68198216" w:history="1">
+          <w:hyperlink w:anchor="_Toc69405423" w:history="1">
             <w:r>
               <w:rPr>
                 <w:rStyle w:val="Hyperlink"/>
@@ -2211,7 +2211,7 @@
                 <w:noProof/>
                 <w:webHidden/>
               </w:rPr>
-              <w:instrText xml:space="preserve"> PAGEREF _Toc68198216 \h </w:instrText>
+              <w:instrText xml:space="preserve"> PAGEREF _Toc69405423 \h </w:instrText>
             </w:r>
             <w:r>
               <w:rPr>
@@ -2231,7 +2231,7 @@
                 <w:noProof/>
                 <w:webHidden/>
               </w:rPr>
-              <w:t>9</w:t>
+              <w:t>11</w:t>
             </w:r>
             <w:r>
               <w:rPr>
@@ -2255,7 +2255,7 @@
               <w:lang w:eastAsia="en-GB"/>
             </w:rPr>
           </w:pPr>
-          <w:hyperlink w:anchor="_Toc68198217" w:history="1">
+          <w:hyperlink w:anchor="_Toc69405424" w:history="1">
             <w:r>
               <w:rPr>
                 <w:rStyle w:val="Hyperlink"/>
@@ -2297,7 +2297,7 @@
                 <w:noProof/>
                 <w:webHidden/>
               </w:rPr>
-              <w:instrText xml:space="preserve"> PAGEREF _Toc68198217 \h </w:instrText>
+              <w:instrText xml:space="preserve"> PAGEREF _Toc69405424 \h </w:instrText>
             </w:r>
             <w:r>
               <w:rPr>
@@ -2317,7 +2317,7 @@
                 <w:noProof/>
                 <w:webHidden/>
               </w:rPr>
-              <w:t>10</w:t>
+              <w:t>12</w:t>
             </w:r>
             <w:r>
               <w:rPr>
@@ -2341,7 +2341,7 @@
               <w:lang w:eastAsia="en-GB"/>
             </w:rPr>
           </w:pPr>
-          <w:hyperlink w:anchor="_Toc68198218" w:history="1">
+          <w:hyperlink w:anchor="_Toc69405425" w:history="1">
             <w:r>
               <w:rPr>
                 <w:rStyle w:val="Hyperlink"/>
@@ -2383,7 +2383,7 @@
                 <w:noProof/>
                 <w:webHidden/>
               </w:rPr>
-              <w:instrText xml:space="preserve"> PAGEREF _Toc68198218 \h </w:instrText>
+              <w:instrText xml:space="preserve"> PAGEREF _Toc69405425 \h </w:instrText>
             </w:r>
             <w:r>
               <w:rPr>
@@ -2403,7 +2403,7 @@
                 <w:noProof/>
                 <w:webHidden/>
               </w:rPr>
-              <w:t>11</w:t>
+              <w:t>13</w:t>
             </w:r>
             <w:r>
               <w:rPr>
@@ -2427,7 +2427,7 @@
               <w:lang w:eastAsia="en-GB"/>
             </w:rPr>
           </w:pPr>
-          <w:hyperlink w:anchor="_Toc68198219" w:history="1">
+          <w:hyperlink w:anchor="_Toc69405426" w:history="1">
             <w:r>
               <w:rPr>
                 <w:rStyle w:val="Hyperlink"/>
@@ -2469,7 +2469,7 @@
                 <w:noProof/>
                 <w:webHidden/>
               </w:rPr>
-              <w:instrText xml:space="preserve"> PAGEREF _Toc68198219 \h </w:instrText>
+              <w:instrText xml:space="preserve"> PAGEREF _Toc69405426 \h </w:instrText>
             </w:r>
             <w:r>
               <w:rPr>
@@ -2489,7 +2489,7 @@
                 <w:noProof/>
                 <w:webHidden/>
               </w:rPr>
-              <w:t>11</w:t>
+              <w:t>13</w:t>
             </w:r>
             <w:r>
               <w:rPr>
@@ -2513,7 +2513,7 @@
               <w:lang w:eastAsia="en-GB"/>
             </w:rPr>
           </w:pPr>
-          <w:hyperlink w:anchor="_Toc68198220" w:history="1">
+          <w:hyperlink w:anchor="_Toc69405427" w:history="1">
             <w:r>
               <w:rPr>
                 <w:rStyle w:val="Hyperlink"/>
@@ -2555,7 +2555,7 @@
                 <w:noProof/>
                 <w:webHidden/>
               </w:rPr>
-              <w:instrText xml:space="preserve"> PAGEREF _Toc68198220 \h </w:instrText>
+              <w:instrText xml:space="preserve"> PAGEREF _Toc69405427 \h </w:instrText>
             </w:r>
             <w:r>
               <w:rPr>
@@ -2575,7 +2575,7 @@
                 <w:noProof/>
                 <w:webHidden/>
               </w:rPr>
-              <w:t>11</w:t>
+              <w:t>13</w:t>
             </w:r>
             <w:r>
               <w:rPr>
@@ -2599,7 +2599,7 @@
               <w:lang w:eastAsia="en-GB"/>
             </w:rPr>
           </w:pPr>
-          <w:hyperlink w:anchor="_Toc68198221" w:history="1">
+          <w:hyperlink w:anchor="_Toc69405428" w:history="1">
             <w:r>
               <w:rPr>
                 <w:rStyle w:val="Hyperlink"/>
@@ -2641,7 +2641,7 @@
                 <w:noProof/>
                 <w:webHidden/>
               </w:rPr>
-              <w:instrText xml:space="preserve"> PAGEREF _Toc68198221 \h </w:instrText>
+              <w:instrText xml:space="preserve"> PAGEREF _Toc69405428 \h </w:instrText>
             </w:r>
             <w:r>
               <w:rPr>
@@ -2661,7 +2661,7 @@
                 <w:noProof/>
                 <w:webHidden/>
               </w:rPr>
-              <w:t>12</w:t>
+              <w:t>14</w:t>
             </w:r>
             <w:r>
               <w:rPr>
@@ -2688,7 +2688,7 @@
       <w:pPr>
         <w:pStyle w:val="Heading1"/>
       </w:pPr>
-      <w:bookmarkStart w:id="2" w:name="_Toc68198200"/>
+      <w:bookmarkStart w:id="2" w:name="_Toc69405407"/>
       <w:r>
         <w:lastRenderedPageBreak/>
         <w:t>Analysis</w:t>
@@ -2699,7 +2699,7 @@
       <w:pPr>
         <w:pStyle w:val="Heading2"/>
       </w:pPr>
-      <w:bookmarkStart w:id="3" w:name="_Toc68198201"/>
+      <w:bookmarkStart w:id="3" w:name="_Toc69405408"/>
       <w:r>
         <w:t>Problem Identification</w:t>
       </w:r>
@@ -2709,7 +2709,7 @@
       <w:pPr>
         <w:pStyle w:val="Heading3"/>
       </w:pPr>
-      <w:bookmarkStart w:id="4" w:name="_Toc68198202"/>
+      <w:bookmarkStart w:id="4" w:name="_Toc69405409"/>
       <w:r>
         <w:t>Problem outline</w:t>
       </w:r>
@@ -2945,7 +2945,7 @@
       <w:pPr>
         <w:pStyle w:val="Heading3"/>
       </w:pPr>
-      <w:bookmarkStart w:id="5" w:name="_Toc68198203"/>
+      <w:bookmarkStart w:id="5" w:name="_Toc69405410"/>
       <w:r>
         <w:t>How can the problem be solved by computational methods?</w:t>
       </w:r>
@@ -2996,7 +2996,7 @@
       <w:pPr>
         <w:pStyle w:val="Heading3"/>
       </w:pPr>
-      <w:bookmarkStart w:id="6" w:name="_Toc68198204"/>
+      <w:bookmarkStart w:id="6" w:name="_Toc69405411"/>
       <w:r>
         <w:t>Computational methods that the solution lends itself to</w:t>
       </w:r>
@@ -3508,7 +3508,7 @@
       <w:pPr>
         <w:pStyle w:val="Heading2"/>
       </w:pPr>
-      <w:bookmarkStart w:id="7" w:name="_Toc68198205"/>
+      <w:bookmarkStart w:id="7" w:name="_Toc69405412"/>
       <w:r>
         <w:t>Stakeholder</w:t>
       </w:r>
@@ -3521,191 +3521,216 @@
       <w:pPr>
         <w:pStyle w:val="Heading3"/>
       </w:pPr>
-      <w:bookmarkStart w:id="8" w:name="_Toc68198206"/>
-      <w:bookmarkStart w:id="9" w:name="_Hlk65679870"/>
+      <w:bookmarkStart w:id="8" w:name="_Hlk65679870"/>
+      <w:bookmarkStart w:id="9" w:name="_Toc69405413"/>
       <w:r>
         <w:t>Identification</w:t>
-      </w:r>
-      <w:bookmarkEnd w:id="8"/>
-    </w:p>
-    <w:p>
-      <w:r>
-        <w:t xml:space="preserve">The </w:t>
-      </w:r>
-      <w:r>
-        <w:t xml:space="preserve">first </w:t>
-      </w:r>
-      <w:r>
-        <w:t xml:space="preserve">group </w:t>
-      </w:r>
-      <w:r>
-        <w:t xml:space="preserve">of potential </w:t>
-      </w:r>
-      <w:r>
-        <w:t>stakeholders are</w:t>
-      </w:r>
-      <w:r>
-        <w:t xml:space="preserve"> t</w:t>
-      </w:r>
-      <w:r>
-        <w:t xml:space="preserve">he users who will prioritise privacy and security. The needs of this group </w:t>
-      </w:r>
-      <w:r>
-        <w:t>are</w:t>
-      </w:r>
-      <w:r>
-        <w:t xml:space="preserve"> that all communications are encrypted</w:t>
-      </w:r>
-      <w:r>
-        <w:t xml:space="preserve"> so they cannot be read while passing through the server</w:t>
-      </w:r>
-      <w:r>
-        <w:t xml:space="preserve"> and that their sensitive information (e.g., passwords</w:t>
-      </w:r>
-      <w:r>
-        <w:t xml:space="preserve"> and keys</w:t>
-      </w:r>
-      <w:r>
-        <w:t xml:space="preserve">) are </w:t>
-      </w:r>
-      <w:r>
-        <w:t>pr</w:t>
-      </w:r>
-      <w:r>
-        <w:t xml:space="preserve">otected while they are being stored. This group will </w:t>
-      </w:r>
-      <w:r>
-        <w:t>most like</w:t>
-      </w:r>
-      <w:r>
-        <w:t>l</w:t>
-      </w:r>
-      <w:r>
-        <w:t xml:space="preserve">y </w:t>
-      </w:r>
-      <w:r>
-        <w:t>use the solution for everyday use as</w:t>
-      </w:r>
-      <w:r>
-        <w:t xml:space="preserve"> their main communication platform</w:t>
-      </w:r>
-      <w:r>
-        <w:t>;</w:t>
-      </w:r>
-      <w:r>
-        <w:t xml:space="preserve"> for this reason</w:t>
-      </w:r>
-      <w:r>
-        <w:t>,</w:t>
-      </w:r>
-      <w:r>
-        <w:t xml:space="preserve"> the solution must be robust enough for that use case. I have </w:t>
-      </w:r>
-      <w:r>
-        <w:t xml:space="preserve">selected a user to represent this group of stakeholders: Ethan S. He is </w:t>
-      </w:r>
-      <w:r>
-        <w:t xml:space="preserve">a student who </w:t>
-      </w:r>
-      <w:r>
-        <w:t xml:space="preserve">believes that </w:t>
-      </w:r>
-      <w:r>
-        <w:t xml:space="preserve">privacy is very important, especially online where he makes a conscious effort </w:t>
-      </w:r>
-      <w:r>
-        <w:t xml:space="preserve">to minimise </w:t>
-      </w:r>
-      <w:r>
-        <w:t xml:space="preserve">his digital footprint </w:t>
-      </w:r>
-      <w:r>
-        <w:t xml:space="preserve">by limiting </w:t>
-      </w:r>
-      <w:r>
-        <w:t>any personally identifiable information about himself</w:t>
-      </w:r>
-      <w:r>
-        <w:t xml:space="preserve">. For these reasons, </w:t>
-      </w:r>
-      <w:r>
-        <w:t xml:space="preserve">I believe that </w:t>
-      </w:r>
-      <w:r>
-        <w:t xml:space="preserve">he will </w:t>
-      </w:r>
-      <w:r>
-        <w:t>be</w:t>
-      </w:r>
-      <w:r>
-        <w:t xml:space="preserve"> </w:t>
-      </w:r>
-      <w:r>
-        <w:t>a fair representa</w:t>
-      </w:r>
-      <w:r>
-        <w:t xml:space="preserve">tive </w:t>
-      </w:r>
-      <w:r>
-        <w:t xml:space="preserve">for </w:t>
-      </w:r>
-      <w:r>
-        <w:t>this group</w:t>
-      </w:r>
-      <w:r>
-        <w:t>’s</w:t>
-      </w:r>
-      <w:r>
-        <w:t xml:space="preserve"> </w:t>
-      </w:r>
-      <w:r>
-        <w:t>needs</w:t>
-      </w:r>
-      <w:r>
-        <w:t>.</w:t>
-      </w:r>
-    </w:p>
-    <w:p>
-      <w:r>
-        <w:t xml:space="preserve">The second group of potential stakeholders are the users who want a </w:t>
-      </w:r>
-      <w:r>
-        <w:t xml:space="preserve">messenger app that is lightweight and easy to use. The needs of this group are that all </w:t>
-      </w:r>
-      <w:r>
-        <w:t xml:space="preserve">components of the user interface are </w:t>
-      </w:r>
-      <w:r>
-        <w:t xml:space="preserve">intuitive and clearly labelled and that the program requires no prior setup or configuration so the program can easily be installed and </w:t>
-      </w:r>
-      <w:r>
-        <w:t xml:space="preserve">immediately used. This group will most likely </w:t>
-      </w:r>
-      <w:r>
-        <w:t xml:space="preserve">only </w:t>
-      </w:r>
-      <w:r>
-        <w:t xml:space="preserve">infrequently use the </w:t>
-      </w:r>
-      <w:r>
-        <w:t>solution to keep in touch with friends and family; for this reason, the solution must have an easy system for finding contacts and have a low barrier of use as to not discourage the</w:t>
-      </w:r>
-      <w:r>
-        <w:t>m</w:t>
-      </w:r>
-      <w:r>
-        <w:t xml:space="preserve">. </w:t>
-      </w:r>
-      <w:r>
-        <w:t>I have selected a user to represent this group of stakeholders: [to be added]</w:t>
       </w:r>
       <w:bookmarkEnd w:id="9"/>
     </w:p>
     <w:p>
+      <w:r>
+        <w:t xml:space="preserve">The </w:t>
+      </w:r>
+      <w:r>
+        <w:t xml:space="preserve">first </w:t>
+      </w:r>
+      <w:r>
+        <w:t xml:space="preserve">group </w:t>
+      </w:r>
+      <w:r>
+        <w:t xml:space="preserve">of potential </w:t>
+      </w:r>
+      <w:r>
+        <w:t>stakeholders are</w:t>
+      </w:r>
+      <w:r>
+        <w:t xml:space="preserve"> t</w:t>
+      </w:r>
+      <w:r>
+        <w:t xml:space="preserve">he users who will prioritise privacy and security. The needs of this group </w:t>
+      </w:r>
+      <w:r>
+        <w:t>are</w:t>
+      </w:r>
+      <w:r>
+        <w:t xml:space="preserve"> that all communications are encrypted</w:t>
+      </w:r>
+      <w:r>
+        <w:t xml:space="preserve"> so they cannot be read while passing through the server</w:t>
+      </w:r>
+      <w:r>
+        <w:t xml:space="preserve"> and that their sensitive information (e.g., passwords</w:t>
+      </w:r>
+      <w:r>
+        <w:t xml:space="preserve"> and keys</w:t>
+      </w:r>
+      <w:r>
+        <w:t xml:space="preserve">) are </w:t>
+      </w:r>
+      <w:r>
+        <w:t>pr</w:t>
+      </w:r>
+      <w:r>
+        <w:t xml:space="preserve">otected while they are being stored. This group will </w:t>
+      </w:r>
+      <w:r>
+        <w:t>most like</w:t>
+      </w:r>
+      <w:r>
+        <w:t>l</w:t>
+      </w:r>
+      <w:r>
+        <w:t xml:space="preserve">y </w:t>
+      </w:r>
+      <w:r>
+        <w:t>use the solution for everyday use as</w:t>
+      </w:r>
+      <w:r>
+        <w:t xml:space="preserve"> their main communication platform</w:t>
+      </w:r>
+      <w:r>
+        <w:t>;</w:t>
+      </w:r>
+      <w:r>
+        <w:t xml:space="preserve"> for this reason</w:t>
+      </w:r>
+      <w:r>
+        <w:t>,</w:t>
+      </w:r>
+      <w:r>
+        <w:t xml:space="preserve"> the solution must be robust enough for that use case. I have </w:t>
+      </w:r>
+      <w:r>
+        <w:t xml:space="preserve">selected a user to represent this group of stakeholders: </w:t>
+      </w:r>
+      <w:commentRangeStart w:id="10"/>
+      <w:r>
+        <w:t>Ethan S</w:t>
+      </w:r>
+      <w:commentRangeEnd w:id="10"/>
+      <w:r>
+        <w:rPr>
+          <w:rStyle w:val="CommentReference"/>
+        </w:rPr>
+        <w:commentReference w:id="10"/>
+      </w:r>
+      <w:r>
+        <w:t xml:space="preserve">. He is </w:t>
+      </w:r>
+      <w:r>
+        <w:t xml:space="preserve">a student who </w:t>
+      </w:r>
+      <w:r>
+        <w:t xml:space="preserve">believes that </w:t>
+      </w:r>
+      <w:r>
+        <w:t xml:space="preserve">privacy is very important, especially online where he makes a conscious effort </w:t>
+      </w:r>
+      <w:r>
+        <w:t xml:space="preserve">to minimise </w:t>
+      </w:r>
+      <w:r>
+        <w:t xml:space="preserve">his digital footprint </w:t>
+      </w:r>
+      <w:r>
+        <w:t xml:space="preserve">by limiting </w:t>
+      </w:r>
+      <w:r>
+        <w:t>any personally identifiable information about himself</w:t>
+      </w:r>
+      <w:r>
+        <w:t xml:space="preserve">. For these reasons, </w:t>
+      </w:r>
+      <w:r>
+        <w:t xml:space="preserve">I believe that </w:t>
+      </w:r>
+      <w:r>
+        <w:t xml:space="preserve">he will </w:t>
+      </w:r>
+      <w:r>
+        <w:t>be</w:t>
+      </w:r>
+      <w:r>
+        <w:t xml:space="preserve"> </w:t>
+      </w:r>
+      <w:r>
+        <w:t>a fair representa</w:t>
+      </w:r>
+      <w:r>
+        <w:t xml:space="preserve">tive </w:t>
+      </w:r>
+      <w:r>
+        <w:t xml:space="preserve">for </w:t>
+      </w:r>
+      <w:r>
+        <w:t>this group</w:t>
+      </w:r>
+      <w:r>
+        <w:t>’s</w:t>
+      </w:r>
+      <w:r>
+        <w:t xml:space="preserve"> </w:t>
+      </w:r>
+      <w:r>
+        <w:t>needs</w:t>
+      </w:r>
+      <w:r>
+        <w:t>.</w:t>
+      </w:r>
+    </w:p>
+    <w:p>
+      <w:r>
+        <w:t xml:space="preserve">The second group of potential stakeholders are the users who want a </w:t>
+      </w:r>
+      <w:r>
+        <w:t xml:space="preserve">messenger app that is lightweight and easy to use. The needs of this group are that all </w:t>
+      </w:r>
+      <w:r>
+        <w:t xml:space="preserve">components of the user interface are </w:t>
+      </w:r>
+      <w:r>
+        <w:t xml:space="preserve">intuitive and clearly labelled and that the program requires no prior setup or configuration so the program can easily be installed and </w:t>
+      </w:r>
+      <w:r>
+        <w:t xml:space="preserve">immediately used. This group will most likely </w:t>
+      </w:r>
+      <w:r>
+        <w:t xml:space="preserve">only </w:t>
+      </w:r>
+      <w:r>
+        <w:t xml:space="preserve">infrequently use the </w:t>
+      </w:r>
+      <w:r>
+        <w:t>solution to keep in touch with friends and family; for this reason, the solution must have an easy system for finding contacts and have a low barrier of use as to not discourage the</w:t>
+      </w:r>
+      <w:r>
+        <w:t>m</w:t>
+      </w:r>
+      <w:r>
+        <w:t xml:space="preserve">. </w:t>
+      </w:r>
+      <w:r>
+        <w:t>I have selected a user to represent this group of stakeholders:</w:t>
+      </w:r>
+      <w:commentRangeStart w:id="11"/>
+      <w:r>
+        <w:t xml:space="preserve"> [to be added]</w:t>
+      </w:r>
+      <w:bookmarkEnd w:id="8"/>
+      <w:commentRangeEnd w:id="11"/>
+      <w:r>
+        <w:rPr>
+          <w:rStyle w:val="CommentReference"/>
+        </w:rPr>
+        <w:commentReference w:id="11"/>
+      </w:r>
+    </w:p>
+    <w:p>
       <w:pPr>
         <w:pStyle w:val="Heading3"/>
       </w:pPr>
-      <w:bookmarkStart w:id="10" w:name="_Toc68198207"/>
+      <w:bookmarkStart w:id="12" w:name="_Toc69405414"/>
       <w:r>
         <w:lastRenderedPageBreak/>
         <w:t xml:space="preserve">Questions and </w:t>
@@ -3713,7 +3738,7 @@
       <w:r>
         <w:t>methodology</w:t>
       </w:r>
-      <w:bookmarkEnd w:id="10"/>
+      <w:bookmarkEnd w:id="12"/>
     </w:p>
     <w:p>
       <w:r>
@@ -3847,11 +3872,23 @@
       <w:pPr>
         <w:pStyle w:val="Heading3"/>
       </w:pPr>
-      <w:bookmarkStart w:id="11" w:name="_Toc68198208"/>
+      <w:bookmarkStart w:id="13" w:name="_Toc69405415"/>
+      <w:commentRangeStart w:id="14"/>
       <w:r>
         <w:t>Results analysis</w:t>
       </w:r>
-      <w:bookmarkEnd w:id="11"/>
+      <w:bookmarkEnd w:id="13"/>
+      <w:commentRangeEnd w:id="14"/>
+      <w:r>
+        <w:rPr>
+          <w:rStyle w:val="CommentReference"/>
+          <w:rFonts w:asciiTheme="minorHAnsi" w:eastAsiaTheme="minorEastAsia" w:hAnsiTheme="minorHAnsi" w:cstheme="minorBidi"/>
+          <w:b w:val="0"/>
+          <w:bCs w:val="0"/>
+          <w:color w:val="auto"/>
+        </w:rPr>
+        <w:commentReference w:id="14"/>
+      </w:r>
     </w:p>
     <w:p>
       <w:pPr>
@@ -3930,7 +3967,7 @@
                     </pic:cNvPicPr>
                   </pic:nvPicPr>
                   <pic:blipFill>
-                    <a:blip r:embed="rId10">
+                    <a:blip r:embed="rId14">
                       <a:extLst>
                         <a:ext uri="{28A0092B-C50C-407E-A947-70E740481C1C}">
                           <a14:useLocalDpi xmlns:a14="http://schemas.microsoft.com/office/drawing/2010/main" val="0"/>
@@ -4019,7 +4056,7 @@
                     </pic:cNvPicPr>
                   </pic:nvPicPr>
                   <pic:blipFill>
-                    <a:blip r:embed="rId11">
+                    <a:blip r:embed="rId15">
                       <a:extLst>
                         <a:ext uri="{28A0092B-C50C-407E-A947-70E740481C1C}">
                           <a14:useLocalDpi xmlns:a14="http://schemas.microsoft.com/office/drawing/2010/main" val="0"/>
@@ -4087,7 +4124,7 @@
                     </pic:cNvPicPr>
                   </pic:nvPicPr>
                   <pic:blipFill>
-                    <a:blip r:embed="rId12">
+                    <a:blip r:embed="rId16">
                       <a:extLst>
                         <a:ext uri="{28A0092B-C50C-407E-A947-70E740481C1C}">
                           <a14:useLocalDpi xmlns:a14="http://schemas.microsoft.com/office/drawing/2010/main" val="0"/>
@@ -4160,7 +4197,7 @@
                     </pic:cNvPicPr>
                   </pic:nvPicPr>
                   <pic:blipFill>
-                    <a:blip r:embed="rId13">
+                    <a:blip r:embed="rId17">
                       <a:extLst>
                         <a:ext uri="{28A0092B-C50C-407E-A947-70E740481C1C}">
                           <a14:useLocalDpi xmlns:a14="http://schemas.microsoft.com/office/drawing/2010/main" val="0"/>
@@ -4237,7 +4274,7 @@
                     <pic:cNvPicPr/>
                   </pic:nvPicPr>
                   <pic:blipFill>
-                    <a:blip r:embed="rId14"/>
+                    <a:blip r:embed="rId18"/>
                     <a:stretch>
                       <a:fillRect/>
                     </a:stretch>
@@ -4374,32 +4411,32 @@
       <w:pPr>
         <w:pStyle w:val="Heading3"/>
       </w:pPr>
-      <w:bookmarkStart w:id="12" w:name="_Toc68198209"/>
+      <w:bookmarkStart w:id="15" w:name="_Toc69405416"/>
       <w:r>
         <w:lastRenderedPageBreak/>
         <w:t>Conclusion</w:t>
       </w:r>
-      <w:bookmarkEnd w:id="12"/>
+      <w:bookmarkEnd w:id="15"/>
     </w:p>
     <w:p>
       <w:pPr>
         <w:pStyle w:val="Heading2"/>
       </w:pPr>
-      <w:bookmarkStart w:id="13" w:name="_Toc68198210"/>
+      <w:bookmarkStart w:id="16" w:name="_Toc69405417"/>
       <w:r>
         <w:t>Resea</w:t>
       </w:r>
       <w:r>
         <w:t>rch</w:t>
       </w:r>
-      <w:bookmarkEnd w:id="13"/>
+      <w:bookmarkEnd w:id="16"/>
     </w:p>
     <w:p>
       <w:pPr>
         <w:pStyle w:val="Heading3"/>
       </w:pPr>
-      <w:bookmarkStart w:id="14" w:name="_Toc68198211"/>
-      <w:commentRangeStart w:id="15"/>
+      <w:bookmarkStart w:id="17" w:name="_Toc69405418"/>
+      <w:commentRangeStart w:id="18"/>
       <w:r>
         <w:t xml:space="preserve">Existing </w:t>
       </w:r>
@@ -4418,8 +4455,7 @@
       <w:r>
         <w:t>Discord</w:t>
       </w:r>
-      <w:bookmarkEnd w:id="14"/>
-      <w:commentRangeEnd w:id="15"/>
+      <w:commentRangeEnd w:id="18"/>
       <w:r>
         <w:rPr>
           <w:rStyle w:val="CommentReference"/>
@@ -4428,8 +4464,9 @@
           <w:bCs w:val="0"/>
           <w:color w:val="auto"/>
         </w:rPr>
-        <w:commentReference w:id="15"/>
-      </w:r>
+        <w:commentReference w:id="18"/>
+      </w:r>
+      <w:bookmarkEnd w:id="17"/>
     </w:p>
     <w:p>
       <w:pPr>
@@ -4971,16 +5008,16 @@
         </w:rPr>
         <w:lastRenderedPageBreak/>
         <w:drawing>
-          <wp:anchor distT="0" distB="0" distL="114300" distR="114300" simplePos="0" relativeHeight="251660288" behindDoc="0" locked="0" layoutInCell="1" allowOverlap="1" wp14:anchorId="64420201" wp14:editId="05D66737">
+          <wp:anchor distT="0" distB="0" distL="114300" distR="114300" simplePos="0" relativeHeight="251660288" behindDoc="0" locked="0" layoutInCell="1" allowOverlap="1" wp14:anchorId="64420201" wp14:editId="7E8CDF18">
             <wp:simplePos x="0" y="0"/>
             <wp:positionH relativeFrom="column">
-              <wp:posOffset>4191000</wp:posOffset>
+              <wp:posOffset>4133215</wp:posOffset>
             </wp:positionH>
             <wp:positionV relativeFrom="paragraph">
-              <wp:posOffset>0</wp:posOffset>
+              <wp:posOffset>525</wp:posOffset>
             </wp:positionV>
-            <wp:extent cx="1370330" cy="1564005"/>
-            <wp:effectExtent l="0" t="0" r="1270" b="0"/>
+            <wp:extent cx="1365250" cy="1604010"/>
+            <wp:effectExtent l="0" t="0" r="8890" b="0"/>
             <wp:wrapSquare wrapText="bothSides"/>
             <wp:docPr id="1" name="Picture 1"/>
             <wp:cNvGraphicFramePr>
@@ -5003,13 +5040,13 @@
                         </a:ext>
                       </a:extLst>
                     </a:blip>
-                    <a:srcRect l="17200" t="13690" r="15542" b="16514"/>
+                    <a:srcRect l="20276" t="15959" r="18617" b="18782"/>
                     <a:stretch/>
                   </pic:blipFill>
                   <pic:spPr bwMode="auto">
                     <a:xfrm>
                       <a:off x="0" y="0"/>
-                      <a:ext cx="1370330" cy="1564005"/>
+                      <a:ext cx="1365250" cy="1604010"/>
                     </a:xfrm>
                     <a:prstGeom prst="rect">
                       <a:avLst/>
@@ -5036,13 +5073,6 @@
           </wp:anchor>
         </w:drawing>
       </w:r>
-      <w:commentRangeStart w:id="16"/>
-      <w:r>
-        <w:rPr>
-          <w:rStyle w:val="Strong"/>
-        </w:rPr>
-        <w:t xml:space="preserve"> </w:t>
-      </w:r>
       <w:r>
         <w:rPr>
           <w:rStyle w:val="Strong"/>
@@ -5055,13 +5085,6 @@
         </w:rPr>
         <w:t>Screen:</w:t>
       </w:r>
-      <w:commentRangeEnd w:id="16"/>
-      <w:r>
-        <w:rPr>
-          <w:rStyle w:val="CommentReference"/>
-        </w:rPr>
-        <w:commentReference w:id="16"/>
-      </w:r>
     </w:p>
     <w:p>
       <w:r>
@@ -5100,13 +5123,19 @@
     </w:p>
     <w:p>
       <w:r>
-        <w:t xml:space="preserve">I will include this </w:t>
+        <w:t xml:space="preserve">I will </w:t>
+      </w:r>
+      <w:r>
+        <w:t xml:space="preserve">consider this </w:t>
       </w:r>
       <w:r>
         <w:t xml:space="preserve">feature </w:t>
       </w:r>
       <w:r>
-        <w:t xml:space="preserve">in my solution as it </w:t>
+        <w:t>for</w:t>
+      </w:r>
+      <w:r>
+        <w:t xml:space="preserve"> my solution as it </w:t>
       </w:r>
       <w:r>
         <w:t xml:space="preserve">will give my </w:t>
@@ -5182,27 +5211,34 @@
         <w:t xml:space="preserve">log in. This can be done with </w:t>
       </w:r>
       <w:r>
-        <w:t>an email or phone number and password.</w:t>
+        <w:t>an email and password</w:t>
+      </w:r>
+      <w:r>
+        <w:t xml:space="preserve"> or by scanning a QR code from </w:t>
+      </w:r>
+      <w:r>
+        <w:t>the Discord mobile app</w:t>
+      </w:r>
+      <w:r>
+        <w:t>.</w:t>
       </w:r>
       <w:r>
         <w:t xml:space="preserve"> In my solution, I will also require the user to </w:t>
       </w:r>
       <w:r>
-        <w:t xml:space="preserve">sign </w:t>
-      </w:r>
-      <w:proofErr w:type="gramStart"/>
-      <w:r>
-        <w:t>in</w:t>
+        <w:t>log</w:t>
+      </w:r>
+      <w:r>
+        <w:t xml:space="preserve"> into</w:t>
       </w:r>
       <w:r>
         <w:t xml:space="preserve"> </w:t>
       </w:r>
       <w:r>
-        <w:t>to</w:t>
-      </w:r>
-      <w:proofErr w:type="gramEnd"/>
-      <w:r>
-        <w:t xml:space="preserve"> their account before they </w:t>
+        <w:t xml:space="preserve">an </w:t>
+      </w:r>
+      <w:r>
+        <w:t xml:space="preserve">account before they </w:t>
       </w:r>
       <w:r>
         <w:t>can</w:t>
@@ -5235,16 +5271,16 @@
         <w:t xml:space="preserve">a unique identifier </w:t>
       </w:r>
       <w:r>
-        <w:t xml:space="preserve">not tied to </w:t>
-      </w:r>
-      <w:r>
-        <w:t xml:space="preserve">the </w:t>
-      </w:r>
-      <w:r>
-        <w:t xml:space="preserve">computer that the user is logging in from </w:t>
-      </w:r>
-      <w:r>
-        <w:t>which can be used when addressing messages</w:t>
+        <w:t>that</w:t>
+      </w:r>
+      <w:r>
+        <w:t xml:space="preserve"> can be used when addressing messages</w:t>
+      </w:r>
+      <w:r>
+        <w:t xml:space="preserve"> and </w:t>
+      </w:r>
+      <w:r>
+        <w:t>viewing contacts.</w:t>
       </w:r>
     </w:p>
     <w:p>
@@ -5256,6 +5292,103 @@
       </w:pPr>
       <w:r>
         <w:rPr>
+          <w:noProof/>
+        </w:rPr>
+        <w:drawing>
+          <wp:anchor distT="0" distB="0" distL="114300" distR="114300" simplePos="0" relativeHeight="251662336" behindDoc="0" locked="0" layoutInCell="1" allowOverlap="1" wp14:anchorId="0F0D925F" wp14:editId="669F7E4A">
+            <wp:simplePos x="0" y="0"/>
+            <wp:positionH relativeFrom="column">
+              <wp:posOffset>1270</wp:posOffset>
+            </wp:positionH>
+            <wp:positionV relativeFrom="paragraph">
+              <wp:posOffset>-1270</wp:posOffset>
+            </wp:positionV>
+            <wp:extent cx="1661160" cy="1482090"/>
+            <wp:effectExtent l="0" t="0" r="0" b="3810"/>
+            <wp:wrapSquare wrapText="bothSides"/>
+            <wp:docPr id="5" name="Picture 5"/>
+            <wp:cNvGraphicFramePr>
+              <a:graphicFrameLocks xmlns:a="http://schemas.openxmlformats.org/drawingml/2006/main" noChangeAspect="1"/>
+            </wp:cNvGraphicFramePr>
+            <a:graphic xmlns:a="http://schemas.openxmlformats.org/drawingml/2006/main">
+              <a:graphicData uri="http://schemas.openxmlformats.org/drawingml/2006/picture">
+                <pic:pic xmlns:pic="http://schemas.openxmlformats.org/drawingml/2006/picture">
+                  <pic:nvPicPr>
+                    <pic:cNvPr id="0" name="Picture 1"/>
+                    <pic:cNvPicPr>
+                      <a:picLocks noChangeAspect="1" noChangeArrowheads="1"/>
+                    </pic:cNvPicPr>
+                  </pic:nvPicPr>
+                  <pic:blipFill rotWithShape="1">
+                    <a:blip r:embed="rId21" cstate="print">
+                      <a:extLst>
+                        <a:ext uri="{28A0092B-C50C-407E-A947-70E740481C1C}">
+                          <a14:useLocalDpi xmlns:a14="http://schemas.microsoft.com/office/drawing/2010/main" val="0"/>
+                        </a:ext>
+                      </a:extLst>
+                    </a:blip>
+                    <a:srcRect l="34605" t="27926" r="34605" b="29440"/>
+                    <a:stretch/>
+                  </pic:blipFill>
+                  <pic:spPr bwMode="auto">
+                    <a:xfrm>
+                      <a:off x="0" y="0"/>
+                      <a:ext cx="1661160" cy="1482090"/>
+                    </a:xfrm>
+                    <a:prstGeom prst="rect">
+                      <a:avLst/>
+                    </a:prstGeom>
+                    <a:noFill/>
+                    <a:ln>
+                      <a:noFill/>
+                    </a:ln>
+                    <a:extLst>
+                      <a:ext uri="{53640926-AAD7-44D8-BBD7-CCE9431645EC}">
+                        <a14:shadowObscured xmlns:a14="http://schemas.microsoft.com/office/drawing/2010/main"/>
+                      </a:ext>
+                    </a:extLst>
+                  </pic:spPr>
+                </pic:pic>
+              </a:graphicData>
+            </a:graphic>
+            <wp14:sizeRelH relativeFrom="margin">
+              <wp14:pctWidth>0</wp14:pctWidth>
+            </wp14:sizeRelH>
+            <wp14:sizeRelV relativeFrom="margin">
+              <wp14:pctHeight>0</wp14:pctHeight>
+            </wp14:sizeRelV>
+          </wp:anchor>
+        </w:drawing>
+      </w:r>
+      <w:r>
+        <w:rPr>
+          <w:rStyle w:val="Strong"/>
+        </w:rPr>
+        <w:t>Two-factor authentication</w:t>
+      </w:r>
+    </w:p>
+    <w:p>
+      <w:r>
+        <w:t>Discord has the option to enable two-factor authentication. This means that when logging in to your account you need both the correct credentials and access to another method of proving your identity. Common methods are SMS message, email or a dedicated authenticator app, Discord chose the latter</w:t>
+      </w:r>
+      <w:r>
+        <w:t>.</w:t>
+      </w:r>
+    </w:p>
+    <w:p>
+      <w:r>
+        <w:t>I will consider this feature for my program as it will add more security to the login process which would further satisfy the stakeholders’ requirements.</w:t>
+      </w:r>
+    </w:p>
+    <w:p>
+      <w:pPr>
+        <w:pStyle w:val="NoSpacing"/>
+        <w:rPr>
+          <w:rStyle w:val="Strong"/>
+        </w:rPr>
+      </w:pPr>
+      <w:r>
+        <w:rPr>
           <w:rStyle w:val="Strong"/>
         </w:rPr>
         <w:t>Creating an account</w:t>
@@ -5263,18 +5396,90 @@
     </w:p>
     <w:p>
       <w:r>
-        <w:t xml:space="preserve">When creating a Discord </w:t>
-      </w:r>
-      <w:proofErr w:type="gramStart"/>
-      <w:r>
-        <w:t>account</w:t>
-      </w:r>
-      <w:proofErr w:type="gramEnd"/>
-      <w:r>
-        <w:t xml:space="preserve"> t</w:t>
-      </w:r>
-      <w:r>
-        <w:t>he password requirements for Discord are very lenient</w:t>
+        <w:t xml:space="preserve">When creating a Discord account, </w:t>
+      </w:r>
+      <w:r>
+        <w:t xml:space="preserve">usernames are case sensitive and </w:t>
+      </w:r>
+      <w:r>
+        <w:t xml:space="preserve">are </w:t>
+      </w:r>
+      <w:r>
+        <w:t xml:space="preserve">automatically </w:t>
+      </w:r>
+      <w:r>
+        <w:t>postfixed with</w:t>
+      </w:r>
+      <w:r>
+        <w:t xml:space="preserve"> a number after a ‘#’ called a discriminator. This </w:t>
+      </w:r>
+      <w:r>
+        <w:t xml:space="preserve">robust naming system </w:t>
+      </w:r>
+      <w:r>
+        <w:t xml:space="preserve">is done to </w:t>
+      </w:r>
+      <w:r>
+        <w:t xml:space="preserve">allow </w:t>
+      </w:r>
+      <w:r>
+        <w:t xml:space="preserve">up to </w:t>
+      </w:r>
+      <w:r>
+        <w:t>ten thousand</w:t>
+      </w:r>
+      <w:r>
+        <w:t xml:space="preserve"> people to have the same username. I will consider implementing this feature in my solution as </w:t>
+      </w:r>
+      <w:r>
+        <w:t xml:space="preserve">preventing </w:t>
+      </w:r>
+      <w:r>
+        <w:t xml:space="preserve">username collisions </w:t>
+      </w:r>
+      <w:r>
+        <w:t>improves</w:t>
+      </w:r>
+      <w:r>
+        <w:t xml:space="preserve"> the experience for the user by allowing them to </w:t>
+      </w:r>
+      <w:r>
+        <w:t xml:space="preserve">continue </w:t>
+      </w:r>
+      <w:r>
+        <w:t>us</w:t>
+      </w:r>
+      <w:r>
+        <w:t>ing</w:t>
+      </w:r>
+      <w:r>
+        <w:t xml:space="preserve"> </w:t>
+      </w:r>
+      <w:r>
+        <w:t xml:space="preserve">their </w:t>
+      </w:r>
+      <w:r>
+        <w:t xml:space="preserve">username from </w:t>
+      </w:r>
+      <w:r>
+        <w:t xml:space="preserve">any </w:t>
+      </w:r>
+      <w:r>
+        <w:t>other service.</w:t>
+      </w:r>
+    </w:p>
+    <w:p>
+      <w:r>
+        <w:t xml:space="preserve">Discord’s </w:t>
+      </w:r>
+      <w:r>
+        <w:t xml:space="preserve">password requirements are </w:t>
+      </w:r>
+      <w:r>
+        <w:t xml:space="preserve">on the other hand </w:t>
+      </w:r>
+      <w:r>
+        <w:t>very lenient</w:t>
       </w:r>
       <w:r>
         <w:t xml:space="preserve">: “Must be between </w:t>
@@ -5319,7 +5524,67 @@
         <w:t xml:space="preserve">. </w:t>
       </w:r>
       <w:r>
-        <w:t xml:space="preserve">For my solution, I will implement further requirements on the strength of passwords. This is because </w:t>
+        <w:t>Ther</w:t>
+      </w:r>
+      <w:r>
+        <w:t>e</w:t>
+      </w:r>
+      <w:r>
+        <w:t>fore</w:t>
+      </w:r>
+      <w:r>
+        <w:t>,</w:t>
+      </w:r>
+      <w:r>
+        <w:t xml:space="preserve"> it is up to the user to choose </w:t>
+      </w:r>
+      <w:r>
+        <w:t>a sufficiently b</w:t>
+      </w:r>
+      <w:r>
+        <w:t>r</w:t>
+      </w:r>
+      <w:r>
+        <w:t xml:space="preserve">oad character pool for their password which many users will forgo </w:t>
+      </w:r>
+      <w:r>
+        <w:t xml:space="preserve">in exchange for convenience. </w:t>
+      </w:r>
+      <w:r>
+        <w:t>So, f</w:t>
+      </w:r>
+      <w:r>
+        <w:t xml:space="preserve">or my solution, I will </w:t>
+      </w:r>
+      <w:r>
+        <w:t xml:space="preserve">consider </w:t>
+      </w:r>
+      <w:r>
+        <w:t>implement</w:t>
+      </w:r>
+      <w:r>
+        <w:t xml:space="preserve">ing some </w:t>
+      </w:r>
+      <w:r>
+        <w:t xml:space="preserve">further requirements </w:t>
+      </w:r>
+      <w:r>
+        <w:t>for</w:t>
+      </w:r>
+      <w:r>
+        <w:t xml:space="preserve"> the strength of password</w:t>
+      </w:r>
+      <w:r>
+        <w:t>s</w:t>
+      </w:r>
+      <w:r>
+        <w:t xml:space="preserve">. This is </w:t>
+      </w:r>
+      <w:r>
+        <w:t>since</w:t>
+      </w:r>
+      <w:r>
+        <w:t xml:space="preserve"> </w:t>
       </w:r>
       <w:r>
         <w:t>the privacy given by the end-to-end encryption will be undermined by a</w:t>
@@ -5342,10 +5607,928 @@
     </w:p>
     <w:p>
       <w:pPr>
+        <w:pStyle w:val="NoSpacing"/>
+        <w:rPr>
+          <w:rStyle w:val="Strong"/>
+        </w:rPr>
+      </w:pPr>
+      <w:r>
+        <w:rPr>
+          <w:rStyle w:val="Strong"/>
+        </w:rPr>
+        <w:t xml:space="preserve">Adding </w:t>
+      </w:r>
+      <w:r>
+        <w:rPr>
+          <w:rStyle w:val="Strong"/>
+        </w:rPr>
+        <w:t>friends</w:t>
+      </w:r>
+    </w:p>
+    <w:p>
+      <w:pPr>
+        <w:rPr>
+          <w:noProof/>
+        </w:rPr>
+      </w:pPr>
+      <w:r>
+        <w:t xml:space="preserve">To add a friend (contact), you enter their complete Discord Tag (username) and send them a Friend Request. </w:t>
+      </w:r>
+      <w:r>
+        <w:t>A</w:t>
+      </w:r>
+      <w:r>
+        <w:t xml:space="preserve"> complete username is needed as there are many users of Discord wh</w:t>
+      </w:r>
+      <w:r>
+        <w:t>o</w:t>
+      </w:r>
+      <w:r>
+        <w:t xml:space="preserve"> have the same username so the only thing that differentiates these users is their discriminator. The recipient of this request can then accept or decline this request.</w:t>
+      </w:r>
+    </w:p>
+    <w:p>
+      <w:pPr>
+        <w:rPr>
+          <w:noProof/>
+        </w:rPr>
+      </w:pPr>
+      <w:r>
+        <w:t>In my solution, I will consider a similar method of adding contacts</w:t>
+      </w:r>
+      <w:r>
+        <w:t xml:space="preserve"> by searching their username. However, since my user</w:t>
+      </w:r>
+      <w:r>
+        <w:t xml:space="preserve"> </w:t>
+      </w:r>
+      <w:r>
+        <w:t xml:space="preserve">base will be much smaller than that of Discord, I may </w:t>
+      </w:r>
+      <w:r>
+        <w:t xml:space="preserve">give the user feedback to similar names to what they entered </w:t>
+      </w:r>
+      <w:r>
+        <w:t>by pattern matching the string they want to search and a list of all registered accounts.</w:t>
+      </w:r>
+    </w:p>
+    <w:p>
+      <w:pPr>
+        <w:jc w:val="center"/>
+      </w:pPr>
+      <w:r>
+        <w:rPr>
+          <w:noProof/>
+        </w:rPr>
+        <w:drawing>
+          <wp:inline distT="0" distB="0" distL="0" distR="0" wp14:anchorId="2D1F6485" wp14:editId="37EA162E">
+            <wp:extent cx="4804628" cy="1015486"/>
+            <wp:effectExtent l="0" t="0" r="0" b="0"/>
+            <wp:docPr id="6" name="Picture 6"/>
+            <wp:cNvGraphicFramePr>
+              <a:graphicFrameLocks xmlns:a="http://schemas.openxmlformats.org/drawingml/2006/main" noChangeAspect="1"/>
+            </wp:cNvGraphicFramePr>
+            <a:graphic xmlns:a="http://schemas.openxmlformats.org/drawingml/2006/main">
+              <a:graphicData uri="http://schemas.openxmlformats.org/drawingml/2006/picture">
+                <pic:pic xmlns:pic="http://schemas.openxmlformats.org/drawingml/2006/picture">
+                  <pic:nvPicPr>
+                    <pic:cNvPr id="0" name="Picture 1"/>
+                    <pic:cNvPicPr>
+                      <a:picLocks noChangeAspect="1" noChangeArrowheads="1"/>
+                    </pic:cNvPicPr>
+                  </pic:nvPicPr>
+                  <pic:blipFill rotWithShape="1">
+                    <a:blip r:embed="rId22">
+                      <a:extLst>
+                        <a:ext uri="{28A0092B-C50C-407E-A947-70E740481C1C}">
+                          <a14:useLocalDpi xmlns:a14="http://schemas.microsoft.com/office/drawing/2010/main" val="0"/>
+                        </a:ext>
+                      </a:extLst>
+                    </a:blip>
+                    <a:srcRect l="4440" t="26702" r="3169" b="6865"/>
+                    <a:stretch/>
+                  </pic:blipFill>
+                  <pic:spPr bwMode="auto">
+                    <a:xfrm>
+                      <a:off x="0" y="0"/>
+                      <a:ext cx="5074844" cy="1072598"/>
+                    </a:xfrm>
+                    <a:prstGeom prst="rect">
+                      <a:avLst/>
+                    </a:prstGeom>
+                    <a:noFill/>
+                    <a:ln>
+                      <a:noFill/>
+                    </a:ln>
+                    <a:extLst>
+                      <a:ext uri="{53640926-AAD7-44D8-BBD7-CCE9431645EC}">
+                        <a14:shadowObscured xmlns:a14="http://schemas.microsoft.com/office/drawing/2010/main"/>
+                      </a:ext>
+                    </a:extLst>
+                  </pic:spPr>
+                </pic:pic>
+              </a:graphicData>
+            </a:graphic>
+          </wp:inline>
+        </w:drawing>
+      </w:r>
+    </w:p>
+    <w:p>
+      <w:pPr>
+        <w:pStyle w:val="NoSpacing"/>
+        <w:rPr>
+          <w:rStyle w:val="Strong"/>
+        </w:rPr>
+      </w:pPr>
+      <w:r>
+        <w:rPr>
+          <w:rStyle w:val="Strong"/>
+        </w:rPr>
+        <w:lastRenderedPageBreak/>
+        <w:t>Home page</w:t>
+      </w:r>
+    </w:p>
+    <w:p>
+      <w:r>
+        <w:t xml:space="preserve">The default </w:t>
+      </w:r>
+      <w:r>
+        <w:t>home page</w:t>
+      </w:r>
+      <w:r>
+        <w:t xml:space="preserve"> for </w:t>
+      </w:r>
+      <w:r>
+        <w:t xml:space="preserve">Discord </w:t>
+      </w:r>
+      <w:r>
+        <w:t xml:space="preserve">is a list of </w:t>
+      </w:r>
+      <w:r>
+        <w:t>the</w:t>
+      </w:r>
+      <w:r>
+        <w:t xml:space="preserve"> user’s online friends. This </w:t>
+      </w:r>
+      <w:r>
+        <w:t xml:space="preserve">page </w:t>
+      </w:r>
+      <w:r>
+        <w:t>consists of four</w:t>
+      </w:r>
+      <w:r>
+        <w:t xml:space="preserve"> tabs:</w:t>
+      </w:r>
+      <w:r>
+        <w:t xml:space="preserve"> “Online”</w:t>
+      </w:r>
+      <w:r>
+        <w:t xml:space="preserve"> the default;</w:t>
+      </w:r>
+      <w:r>
+        <w:t xml:space="preserve"> “All” which includes offline friends; “Pending” </w:t>
+      </w:r>
+      <w:r>
+        <w:t xml:space="preserve">which </w:t>
+      </w:r>
+      <w:r>
+        <w:t xml:space="preserve">are </w:t>
+      </w:r>
+      <w:r>
+        <w:t>accounts that the user has sent friend requests to and “Blocked”</w:t>
+      </w:r>
+      <w:r>
+        <w:t xml:space="preserve">. Upon clicking on a friend in </w:t>
+      </w:r>
+      <w:r>
+        <w:t>either of the first two tabs</w:t>
+      </w:r>
+      <w:r>
+        <w:t xml:space="preserve">, a </w:t>
+      </w:r>
+      <w:r>
+        <w:t>DM (</w:t>
+      </w:r>
+      <w:r>
+        <w:t>direct message</w:t>
+      </w:r>
+      <w:r>
+        <w:t>)</w:t>
+      </w:r>
+      <w:r>
+        <w:t xml:space="preserve"> thread is opened. </w:t>
+      </w:r>
+      <w:r>
+        <w:t xml:space="preserve">This gives users quick access to </w:t>
+      </w:r>
+      <w:r>
+        <w:t>all</w:t>
+      </w:r>
+      <w:r>
+        <w:t xml:space="preserve"> their DM</w:t>
+      </w:r>
+      <w:r>
+        <w:t xml:space="preserve"> threads</w:t>
+      </w:r>
+      <w:r>
+        <w:t xml:space="preserve"> </w:t>
+      </w:r>
+      <w:r>
+        <w:t>as well</w:t>
+      </w:r>
+      <w:r>
+        <w:t xml:space="preserve"> as giving them a helpful overview of who is </w:t>
+      </w:r>
+      <w:r>
+        <w:t xml:space="preserve">currently </w:t>
+      </w:r>
+      <w:r>
+        <w:t>online.</w:t>
+      </w:r>
+    </w:p>
+    <w:p>
+      <w:r>
+        <w:t xml:space="preserve">I will consider </w:t>
+      </w:r>
+      <w:r>
+        <w:t>having a similar homepage in</w:t>
+      </w:r>
+      <w:r>
+        <w:t xml:space="preserve"> my solution as </w:t>
+      </w:r>
+      <w:r>
+        <w:t>immediate,</w:t>
+      </w:r>
+      <w:r>
+        <w:t xml:space="preserve"> easy access to </w:t>
+      </w:r>
+      <w:r>
+        <w:t>conversations</w:t>
+      </w:r>
+      <w:r>
+        <w:t xml:space="preserve"> </w:t>
+      </w:r>
+      <w:r>
+        <w:t xml:space="preserve">will </w:t>
+      </w:r>
+      <w:r>
+        <w:t xml:space="preserve">greatly </w:t>
+      </w:r>
+      <w:r>
+        <w:t xml:space="preserve">improve </w:t>
+      </w:r>
+      <w:r>
+        <w:t>the flow of the program</w:t>
+      </w:r>
+      <w:r>
+        <w:t xml:space="preserve"> for the user</w:t>
+      </w:r>
+      <w:r>
+        <w:t xml:space="preserve">. </w:t>
+      </w:r>
+      <w:r>
+        <w:t>The online statuses and overview of online friends will</w:t>
+      </w:r>
+      <w:r>
+        <w:t xml:space="preserve"> also</w:t>
+      </w:r>
+      <w:r>
+        <w:t xml:space="preserve"> be </w:t>
+      </w:r>
+      <w:r>
+        <w:t>a helpful addition to the program</w:t>
+      </w:r>
+      <w:r>
+        <w:t>.</w:t>
+      </w:r>
+    </w:p>
+    <w:p>
+      <w:pPr>
+        <w:pStyle w:val="NoSpacing"/>
+        <w:rPr>
+          <w:rStyle w:val="Strong"/>
+        </w:rPr>
+      </w:pPr>
+      <w:r>
+        <w:rPr>
+          <w:rStyle w:val="Strong"/>
+        </w:rPr>
+        <w:t>Direct Messages</w:t>
+      </w:r>
+    </w:p>
+    <w:p>
+      <w:r>
+        <w:t xml:space="preserve">DM </w:t>
+      </w:r>
+      <w:r>
+        <w:t>thread</w:t>
+      </w:r>
+      <w:r>
+        <w:t>s</w:t>
+      </w:r>
+      <w:r>
+        <w:t xml:space="preserve"> </w:t>
+      </w:r>
+      <w:r>
+        <w:t xml:space="preserve">on Discord </w:t>
+      </w:r>
+      <w:r>
+        <w:t xml:space="preserve">are </w:t>
+      </w:r>
+      <w:r>
+        <w:t xml:space="preserve">the </w:t>
+      </w:r>
+      <w:r>
+        <w:t xml:space="preserve">conversations between users. These </w:t>
+      </w:r>
+      <w:r>
+        <w:t xml:space="preserve">can show historic conversations </w:t>
+      </w:r>
+      <w:r>
+        <w:t xml:space="preserve">if </w:t>
+      </w:r>
+      <w:r>
+        <w:t xml:space="preserve">the </w:t>
+      </w:r>
+      <w:r>
+        <w:t xml:space="preserve">users </w:t>
+      </w:r>
+      <w:r>
+        <w:t>have sent each other messages in the past</w:t>
+      </w:r>
+      <w:r>
+        <w:t xml:space="preserve"> or empty when beginning a conversation. </w:t>
+      </w:r>
+      <w:r>
+        <w:t>The messages that users</w:t>
+      </w:r>
+      <w:r>
+        <w:t xml:space="preserve"> send each other can be</w:t>
+      </w:r>
+      <w:r>
+        <w:t xml:space="preserve"> generalised as</w:t>
+      </w:r>
+      <w:r>
+        <w:t xml:space="preserve"> one of two </w:t>
+      </w:r>
+      <w:r>
+        <w:t>formats</w:t>
+      </w:r>
+      <w:r>
+        <w:t>:</w:t>
+      </w:r>
+      <w:r>
+        <w:rPr>
+          <w:noProof/>
+        </w:rPr>
+        <w:t xml:space="preserve"> </w:t>
+      </w:r>
+    </w:p>
+    <w:p>
+      <w:pPr>
+        <w:pStyle w:val="ListParagraph"/>
+        <w:numPr>
+          <w:ilvl w:val="0"/>
+          <w:numId w:val="49"/>
+        </w:numPr>
+      </w:pPr>
+      <w:r>
+        <w:t>Text</w:t>
+      </w:r>
+      <w:r>
+        <w:t xml:space="preserve">, </w:t>
+      </w:r>
+      <w:r>
+        <w:t>up to 2000 characters</w:t>
+      </w:r>
+    </w:p>
+    <w:p>
+      <w:pPr>
+        <w:pStyle w:val="ListParagraph"/>
+        <w:numPr>
+          <w:ilvl w:val="1"/>
+          <w:numId w:val="49"/>
+        </w:numPr>
+      </w:pPr>
+      <w:r>
+        <w:t>Emojis</w:t>
+      </w:r>
+    </w:p>
+    <w:p>
+      <w:pPr>
+        <w:pStyle w:val="ListParagraph"/>
+        <w:numPr>
+          <w:ilvl w:val="1"/>
+          <w:numId w:val="49"/>
+        </w:numPr>
+      </w:pPr>
+      <w:r>
+        <w:t>Embeds</w:t>
+      </w:r>
+    </w:p>
+    <w:p>
+      <w:pPr>
+        <w:pStyle w:val="ListParagraph"/>
+        <w:numPr>
+          <w:ilvl w:val="1"/>
+          <w:numId w:val="49"/>
+        </w:numPr>
+      </w:pPr>
+      <w:r>
+        <w:t>C</w:t>
+      </w:r>
+      <w:r>
+        <w:t>olour</w:t>
+      </w:r>
+      <w:r>
+        <w:t>ing</w:t>
+      </w:r>
+    </w:p>
+    <w:p>
+      <w:pPr>
+        <w:pStyle w:val="ListParagraph"/>
+        <w:numPr>
+          <w:ilvl w:val="1"/>
+          <w:numId w:val="49"/>
+        </w:numPr>
+      </w:pPr>
+      <w:r>
+        <w:t>C</w:t>
+      </w:r>
+      <w:r>
+        <w:t>ode blocks</w:t>
+      </w:r>
+      <w:r>
+        <w:t xml:space="preserve"> with syntax highlighting</w:t>
+      </w:r>
+    </w:p>
+    <w:p>
+      <w:pPr>
+        <w:pStyle w:val="ListParagraph"/>
+        <w:numPr>
+          <w:ilvl w:val="1"/>
+          <w:numId w:val="49"/>
+        </w:numPr>
+      </w:pPr>
+      <w:r>
+        <w:t xml:space="preserve">All the other </w:t>
+      </w:r>
+      <w:r>
+        <w:t>Markdown formatting</w:t>
+      </w:r>
+      <w:r>
+        <w:t xml:space="preserve"> features</w:t>
+      </w:r>
+    </w:p>
+    <w:p>
+      <w:pPr>
+        <w:pStyle w:val="ListParagraph"/>
+        <w:numPr>
+          <w:ilvl w:val="0"/>
+          <w:numId w:val="49"/>
+        </w:numPr>
+      </w:pPr>
+      <w:r>
+        <w:t>Files</w:t>
+      </w:r>
+      <w:r>
+        <w:t xml:space="preserve">, </w:t>
+      </w:r>
+      <w:r>
+        <w:t>up to 8MB</w:t>
+      </w:r>
+      <w:r>
+        <w:t xml:space="preserve"> </w:t>
+      </w:r>
+      <w:r>
+        <w:t>(</w:t>
+      </w:r>
+      <w:r>
+        <w:t>10</w:t>
+      </w:r>
+      <w:r>
+        <w:t>0MB</w:t>
+      </w:r>
+      <w:r>
+        <w:t xml:space="preserve"> with sub</w:t>
+      </w:r>
+      <w:r>
+        <w:t>s</w:t>
+      </w:r>
+      <w:r>
+        <w:t>cription</w:t>
+      </w:r>
+      <w:r>
+        <w:t>)</w:t>
+      </w:r>
+    </w:p>
+    <w:p>
+      <w:pPr>
+        <w:pStyle w:val="ListParagraph"/>
+        <w:numPr>
+          <w:ilvl w:val="1"/>
+          <w:numId w:val="49"/>
+        </w:numPr>
+      </w:pPr>
+      <w:r>
+        <w:t>Images</w:t>
+      </w:r>
+      <w:r>
+        <w:t xml:space="preserve"> (including GIFs)</w:t>
+      </w:r>
+      <w:r>
+        <w:t xml:space="preserve"> with previews</w:t>
+      </w:r>
+    </w:p>
+    <w:p>
+      <w:pPr>
+        <w:pStyle w:val="ListParagraph"/>
+        <w:numPr>
+          <w:ilvl w:val="1"/>
+          <w:numId w:val="49"/>
+        </w:numPr>
+      </w:pPr>
+      <w:r>
+        <w:t xml:space="preserve">Playable </w:t>
+      </w:r>
+      <w:r>
+        <w:t xml:space="preserve">audio files and </w:t>
+      </w:r>
+      <w:r>
+        <w:t>v</w:t>
+      </w:r>
+      <w:r>
+        <w:t>ideos with picture-in-picture</w:t>
+      </w:r>
+    </w:p>
+    <w:p>
+      <w:pPr>
+        <w:pStyle w:val="ListParagraph"/>
+        <w:numPr>
+          <w:ilvl w:val="1"/>
+          <w:numId w:val="49"/>
+        </w:numPr>
+      </w:pPr>
+      <w:r>
+        <w:t>A</w:t>
+      </w:r>
+      <w:r>
+        <w:t>ll other file types must be downloaded</w:t>
+      </w:r>
+    </w:p>
+    <w:p>
+      <w:pPr>
+        <w:pStyle w:val="ListParagraph"/>
+        <w:numPr>
+          <w:ilvl w:val="2"/>
+          <w:numId w:val="49"/>
+        </w:numPr>
+      </w:pPr>
+      <w:r>
+        <w:t>E</w:t>
+      </w:r>
+      <w:r>
+        <w:t>xecutable file</w:t>
+      </w:r>
+      <w:r>
+        <w:t>s</w:t>
+      </w:r>
+      <w:r>
+        <w:t xml:space="preserve"> cannot be sent</w:t>
+      </w:r>
+      <w:r>
+        <w:t xml:space="preserve"> for security reasons</w:t>
+      </w:r>
+    </w:p>
+    <w:p>
+      <w:pPr>
+        <w:jc w:val="center"/>
+      </w:pPr>
+      <w:r>
+        <w:rPr>
+          <w:noProof/>
+        </w:rPr>
+        <w:drawing>
+          <wp:inline distT="0" distB="0" distL="0" distR="0" wp14:anchorId="6EBD511C" wp14:editId="6FDD8A9E">
+            <wp:extent cx="5713096" cy="461704"/>
+            <wp:effectExtent l="0" t="0" r="1905" b="0"/>
+            <wp:docPr id="13" name="Picture 13"/>
+            <wp:cNvGraphicFramePr>
+              <a:graphicFrameLocks xmlns:a="http://schemas.openxmlformats.org/drawingml/2006/main" noChangeAspect="1"/>
+            </wp:cNvGraphicFramePr>
+            <a:graphic xmlns:a="http://schemas.openxmlformats.org/drawingml/2006/main">
+              <a:graphicData uri="http://schemas.openxmlformats.org/drawingml/2006/picture">
+                <pic:pic xmlns:pic="http://schemas.openxmlformats.org/drawingml/2006/picture">
+                  <pic:nvPicPr>
+                    <pic:cNvPr id="0" name="Picture 1"/>
+                    <pic:cNvPicPr>
+                      <a:picLocks noChangeAspect="1" noChangeArrowheads="1"/>
+                    </pic:cNvPicPr>
+                  </pic:nvPicPr>
+                  <pic:blipFill rotWithShape="1">
+                    <a:blip r:embed="rId23">
+                      <a:extLst>
+                        <a:ext uri="{28A0092B-C50C-407E-A947-70E740481C1C}">
+                          <a14:useLocalDpi xmlns:a14="http://schemas.microsoft.com/office/drawing/2010/main" val="0"/>
+                        </a:ext>
+                      </a:extLst>
+                    </a:blip>
+                    <a:srcRect l="1567" t="15158" r="90" b="341"/>
+                    <a:stretch/>
+                  </pic:blipFill>
+                  <pic:spPr bwMode="auto">
+                    <a:xfrm>
+                      <a:off x="0" y="0"/>
+                      <a:ext cx="5742042" cy="464043"/>
+                    </a:xfrm>
+                    <a:prstGeom prst="rect">
+                      <a:avLst/>
+                    </a:prstGeom>
+                    <a:noFill/>
+                    <a:ln>
+                      <a:noFill/>
+                    </a:ln>
+                    <a:extLst>
+                      <a:ext uri="{53640926-AAD7-44D8-BBD7-CCE9431645EC}">
+                        <a14:shadowObscured xmlns:a14="http://schemas.microsoft.com/office/drawing/2010/main"/>
+                      </a:ext>
+                    </a:extLst>
+                  </pic:spPr>
+                </pic:pic>
+              </a:graphicData>
+            </a:graphic>
+          </wp:inline>
+        </w:drawing>
+      </w:r>
+    </w:p>
+    <w:p>
+      <w:r>
+        <w:t xml:space="preserve">In my solution, I will consider </w:t>
+      </w:r>
+      <w:r>
+        <w:t>including</w:t>
+      </w:r>
+      <w:r>
+        <w:t xml:space="preserve"> </w:t>
+      </w:r>
+      <w:r>
+        <w:t xml:space="preserve">the </w:t>
+      </w:r>
+      <w:r>
+        <w:t xml:space="preserve">feature of </w:t>
+      </w:r>
+      <w:r>
+        <w:t>view</w:t>
+      </w:r>
+      <w:r>
+        <w:t>ing</w:t>
+      </w:r>
+      <w:r>
+        <w:t xml:space="preserve"> historic messages </w:t>
+      </w:r>
+      <w:r>
+        <w:t xml:space="preserve">since </w:t>
+      </w:r>
+      <w:r>
+        <w:t xml:space="preserve">if messages were lost after being viewed this would not make the program very helpful for the user. Secondly, I will </w:t>
+      </w:r>
+      <w:r>
+        <w:t>consider</w:t>
+      </w:r>
+      <w:r>
+        <w:t xml:space="preserve"> </w:t>
+      </w:r>
+      <w:r>
+        <w:t xml:space="preserve">including the ability to </w:t>
+      </w:r>
+      <w:r>
+        <w:t>send multiple types of messages.</w:t>
+      </w:r>
+      <w:r>
+        <w:t xml:space="preserve"> This is because </w:t>
+      </w:r>
+      <w:r>
+        <w:t>limiting the program to only text would be restrictive for the users when compared to alternative programs</w:t>
+      </w:r>
+      <w:r>
+        <w:t>.</w:t>
+      </w:r>
+    </w:p>
+    <w:p>
+      <w:pPr>
+        <w:pStyle w:val="NoSpacing"/>
+        <w:rPr>
+          <w:rStyle w:val="Strong"/>
+        </w:rPr>
+      </w:pPr>
+      <w:r>
+        <w:rPr>
+          <w:noProof/>
+        </w:rPr>
+        <w:drawing>
+          <wp:anchor distT="0" distB="0" distL="114300" distR="114300" simplePos="0" relativeHeight="251663360" behindDoc="0" locked="0" layoutInCell="1" allowOverlap="1" wp14:anchorId="6C2414AE" wp14:editId="1312C597">
+            <wp:simplePos x="0" y="0"/>
+            <wp:positionH relativeFrom="column">
+              <wp:posOffset>2912745</wp:posOffset>
+            </wp:positionH>
+            <wp:positionV relativeFrom="paragraph">
+              <wp:posOffset>10795</wp:posOffset>
+            </wp:positionV>
+            <wp:extent cx="2804160" cy="2132330"/>
+            <wp:effectExtent l="0" t="0" r="0" b="1270"/>
+            <wp:wrapSquare wrapText="bothSides"/>
+            <wp:docPr id="7" name="Picture 7"/>
+            <wp:cNvGraphicFramePr>
+              <a:graphicFrameLocks xmlns:a="http://schemas.openxmlformats.org/drawingml/2006/main" noChangeAspect="1"/>
+            </wp:cNvGraphicFramePr>
+            <a:graphic xmlns:a="http://schemas.openxmlformats.org/drawingml/2006/main">
+              <a:graphicData uri="http://schemas.openxmlformats.org/drawingml/2006/picture">
+                <pic:pic xmlns:pic="http://schemas.openxmlformats.org/drawingml/2006/picture">
+                  <pic:nvPicPr>
+                    <pic:cNvPr id="0" name="Picture 1"/>
+                    <pic:cNvPicPr>
+                      <a:picLocks noChangeAspect="1" noChangeArrowheads="1"/>
+                    </pic:cNvPicPr>
+                  </pic:nvPicPr>
+                  <pic:blipFill>
+                    <a:blip r:embed="rId24" cstate="print">
+                      <a:extLst>
+                        <a:ext uri="{28A0092B-C50C-407E-A947-70E740481C1C}">
+                          <a14:useLocalDpi xmlns:a14="http://schemas.microsoft.com/office/drawing/2010/main" val="0"/>
+                        </a:ext>
+                      </a:extLst>
+                    </a:blip>
+                    <a:srcRect/>
+                    <a:stretch>
+                      <a:fillRect/>
+                    </a:stretch>
+                  </pic:blipFill>
+                  <pic:spPr bwMode="auto">
+                    <a:xfrm>
+                      <a:off x="0" y="0"/>
+                      <a:ext cx="2804160" cy="2132330"/>
+                    </a:xfrm>
+                    <a:prstGeom prst="rect">
+                      <a:avLst/>
+                    </a:prstGeom>
+                    <a:noFill/>
+                    <a:ln>
+                      <a:noFill/>
+                    </a:ln>
+                  </pic:spPr>
+                </pic:pic>
+              </a:graphicData>
+            </a:graphic>
+          </wp:anchor>
+        </w:drawing>
+      </w:r>
+      <w:r>
+        <w:rPr>
+          <w:rStyle w:val="Strong"/>
+        </w:rPr>
+        <w:t>Navigation</w:t>
+      </w:r>
+    </w:p>
+    <w:p>
+      <w:r>
+        <w:t>Discord has many shortcuts</w:t>
+      </w:r>
+      <w:r>
+        <w:t xml:space="preserve"> which </w:t>
+      </w:r>
+      <w:r>
+        <w:t xml:space="preserve">are </w:t>
+      </w:r>
+      <w:r>
+        <w:t xml:space="preserve">helpfully </w:t>
+      </w:r>
+      <w:r>
+        <w:t>listed on a dedicated help screen in the program. This streamlines the experience for power-users of the program</w:t>
+      </w:r>
+      <w:r>
+        <w:t xml:space="preserve"> while allowing regular users to continue using </w:t>
+      </w:r>
+      <w:r>
+        <w:t>their normal cursor orientated navigation.</w:t>
+      </w:r>
+    </w:p>
+    <w:p>
+      <w:r>
+        <w:t xml:space="preserve">Many parts of the Discord UI are </w:t>
+      </w:r>
+      <w:r>
+        <w:t xml:space="preserve">divided into </w:t>
+      </w:r>
+      <w:r>
+        <w:t>groups of tabs: servers, DM threads and channels are all formatted as such.</w:t>
+      </w:r>
+      <w:r>
+        <w:t xml:space="preserve"> </w:t>
+      </w:r>
+      <w:r>
+        <w:t xml:space="preserve">This makes </w:t>
+      </w:r>
+      <w:r>
+        <w:t xml:space="preserve">the program very friendly for most </w:t>
+      </w:r>
+      <w:r>
+        <w:t xml:space="preserve">users as </w:t>
+      </w:r>
+      <w:r>
+        <w:t>tab</w:t>
+      </w:r>
+      <w:r>
+        <w:t>-</w:t>
+      </w:r>
+      <w:r>
+        <w:t xml:space="preserve">based navigation is a </w:t>
+      </w:r>
+      <w:r>
+        <w:t xml:space="preserve">common </w:t>
+      </w:r>
+      <w:r>
+        <w:t>UI style</w:t>
+      </w:r>
+      <w:r>
+        <w:t xml:space="preserve"> in websites, mobile </w:t>
+      </w:r>
+      <w:r>
+        <w:t>apps,</w:t>
+      </w:r>
+      <w:r>
+        <w:t xml:space="preserve"> and desktop applications.</w:t>
+      </w:r>
+    </w:p>
+    <w:p>
+      <w:r>
+        <w:t>For my solution, I will consider also using tab</w:t>
+      </w:r>
+      <w:r>
+        <w:t>-</w:t>
+      </w:r>
+      <w:r>
+        <w:t xml:space="preserve">based navigation as </w:t>
+      </w:r>
+      <w:r>
+        <w:t>it is</w:t>
+      </w:r>
+      <w:r>
+        <w:t xml:space="preserve"> well established </w:t>
+      </w:r>
+      <w:r>
+        <w:t xml:space="preserve">and </w:t>
+      </w:r>
+      <w:r>
+        <w:t xml:space="preserve">fits well </w:t>
+      </w:r>
+      <w:r>
+        <w:t>with</w:t>
+      </w:r>
+      <w:r>
+        <w:t xml:space="preserve"> messaging apps </w:t>
+      </w:r>
+      <w:r>
+        <w:t xml:space="preserve">and </w:t>
+      </w:r>
+      <w:r>
+        <w:t>the</w:t>
+      </w:r>
+      <w:r>
+        <w:t xml:space="preserve">ir </w:t>
+      </w:r>
+      <w:r>
+        <w:t xml:space="preserve">lists of contacts/conversations. I </w:t>
+      </w:r>
+      <w:r>
+        <w:t>may</w:t>
+      </w:r>
+      <w:r>
+        <w:t xml:space="preserve"> also consider </w:t>
+      </w:r>
+      <w:r>
+        <w:t xml:space="preserve">giving the user the option to operate some features in my program via </w:t>
+      </w:r>
+      <w:r>
+        <w:t>keyboard shortcuts</w:t>
+      </w:r>
+      <w:r>
+        <w:t xml:space="preserve">, albeit on a smaller scale to Discord as complete keyboard navigation is </w:t>
+      </w:r>
+      <w:r>
+        <w:t>not a requirement.</w:t>
+      </w:r>
+      <w:r>
+        <w:br w:type="page"/>
+      </w:r>
+    </w:p>
+    <w:p>
+      <w:pPr>
         <w:pStyle w:val="Heading3"/>
       </w:pPr>
-      <w:bookmarkStart w:id="17" w:name="_Toc68198212"/>
-      <w:r>
+      <w:bookmarkStart w:id="19" w:name="_Toc69405419"/>
+      <w:commentRangeStart w:id="20"/>
+      <w:r>
+        <w:lastRenderedPageBreak/>
         <w:t xml:space="preserve">Existing </w:t>
       </w:r>
       <w:r>
@@ -5357,7 +6540,18 @@
       <w:r>
         <w:t>Internet Relay Chat (IRC)</w:t>
       </w:r>
-      <w:bookmarkEnd w:id="17"/>
+      <w:commentRangeEnd w:id="20"/>
+      <w:r>
+        <w:rPr>
+          <w:rStyle w:val="CommentReference"/>
+          <w:rFonts w:asciiTheme="minorHAnsi" w:eastAsiaTheme="minorEastAsia" w:hAnsiTheme="minorHAnsi" w:cstheme="minorBidi"/>
+          <w:b w:val="0"/>
+          <w:bCs w:val="0"/>
+          <w:color w:val="auto"/>
+        </w:rPr>
+        <w:commentReference w:id="20"/>
+      </w:r>
+      <w:bookmarkEnd w:id="19"/>
     </w:p>
     <w:p>
       <w:r>
@@ -5519,7 +6713,7 @@
                     </pic:cNvPicPr>
                   </pic:nvPicPr>
                   <pic:blipFill>
-                    <a:blip r:embed="rId21" cstate="print">
+                    <a:blip r:embed="rId25" cstate="print">
                       <a:extLst>
                         <a:ext uri="{28A0092B-C50C-407E-A947-70E740481C1C}">
                           <a14:useLocalDpi xmlns:a14="http://schemas.microsoft.com/office/drawing/2010/main" val="0"/>
@@ -5572,7 +6766,7 @@
         </w:rPr>
         <w:t xml:space="preserve">Image via </w:t>
       </w:r>
-      <w:hyperlink r:id="rId22" w:history="1">
+      <w:hyperlink r:id="rId26" w:history="1">
         <w:r>
           <w:rPr>
             <w:rStyle w:val="Hyperlink"/>
@@ -5599,7 +6793,6 @@
     </w:p>
     <w:p>
       <w:r>
-        <w:lastRenderedPageBreak/>
         <w:t xml:space="preserve">The structure of an IRC network is a spanning tree, in which clients will connect to one of the multiple servers that all share the same state. This introduces the first limitation of IRC: the fact that the networks are distributed becomes extremely inefficient with large networks as all the servers need to know about all the other servers, clients and channels every time something happens. The second limitation is that if one of the server-server connections was to go down, the </w:t>
       </w:r>
       <w:r>
@@ -5755,6 +6948,7 @@
         <w:t xml:space="preserve">ill </w:t>
       </w:r>
       <w:r>
+        <w:lastRenderedPageBreak/>
         <w:t>ensure the all the messages are sent to the correct users a</w:t>
       </w:r>
       <w:r>
@@ -5963,35 +7157,46 @@
       <w:pPr>
         <w:pStyle w:val="Heading2"/>
       </w:pPr>
-      <w:bookmarkStart w:id="18" w:name="_Toc68198213"/>
-      <w:r>
-        <w:lastRenderedPageBreak/>
+      <w:bookmarkStart w:id="21" w:name="_Toc69405420"/>
+      <w:r>
         <w:t>Requirement</w:t>
       </w:r>
       <w:r>
         <w:t>s</w:t>
       </w:r>
-      <w:bookmarkEnd w:id="18"/>
+      <w:bookmarkEnd w:id="21"/>
     </w:p>
     <w:p>
       <w:pPr>
         <w:pStyle w:val="Heading3"/>
       </w:pPr>
-      <w:bookmarkStart w:id="19" w:name="_Toc68198214"/>
+      <w:bookmarkStart w:id="22" w:name="_Toc69405421"/>
       <w:r>
         <w:t>Stakeholder requirements</w:t>
       </w:r>
-      <w:bookmarkEnd w:id="19"/>
+      <w:bookmarkEnd w:id="22"/>
     </w:p>
     <w:p>
       <w:pPr>
         <w:pStyle w:val="Heading3"/>
       </w:pPr>
-      <w:bookmarkStart w:id="20" w:name="_Toc68198215"/>
+      <w:bookmarkStart w:id="23" w:name="_Toc69405422"/>
+      <w:commentRangeStart w:id="24"/>
       <w:r>
         <w:t>Limitations</w:t>
       </w:r>
-      <w:bookmarkEnd w:id="20"/>
+      <w:commentRangeEnd w:id="24"/>
+      <w:r>
+        <w:rPr>
+          <w:rStyle w:val="CommentReference"/>
+          <w:rFonts w:asciiTheme="minorHAnsi" w:eastAsiaTheme="minorEastAsia" w:hAnsiTheme="minorHAnsi" w:cstheme="minorBidi"/>
+          <w:b w:val="0"/>
+          <w:bCs w:val="0"/>
+          <w:color w:val="auto"/>
+        </w:rPr>
+        <w:commentReference w:id="24"/>
+      </w:r>
+      <w:bookmarkEnd w:id="23"/>
     </w:p>
     <w:p>
       <w:pPr>
@@ -6068,11 +7273,11 @@
       <w:pPr>
         <w:pStyle w:val="Heading3"/>
       </w:pPr>
-      <w:bookmarkStart w:id="21" w:name="_Toc68198216"/>
+      <w:bookmarkStart w:id="25" w:name="_Toc69405423"/>
       <w:r>
         <w:t>Software requirements</w:t>
       </w:r>
-      <w:bookmarkEnd w:id="21"/>
+      <w:bookmarkEnd w:id="25"/>
     </w:p>
     <w:p>
       <w:r>
@@ -6104,6 +7309,7 @@
               <w:jc w:val="center"/>
             </w:pPr>
             <w:r>
+              <w:lastRenderedPageBreak/>
               <w:t>OS</w:t>
             </w:r>
           </w:p>
@@ -6515,11 +7721,24 @@
       <w:pPr>
         <w:pStyle w:val="Heading2"/>
       </w:pPr>
-      <w:bookmarkStart w:id="22" w:name="_Toc68198217"/>
+      <w:bookmarkStart w:id="26" w:name="_Toc69405424"/>
+      <w:commentRangeStart w:id="27"/>
       <w:r>
         <w:t>Success Criteria</w:t>
       </w:r>
-      <w:bookmarkEnd w:id="22"/>
+      <w:commentRangeEnd w:id="27"/>
+      <w:r>
+        <w:rPr>
+          <w:rStyle w:val="CommentReference"/>
+          <w:rFonts w:asciiTheme="minorHAnsi" w:eastAsiaTheme="minorEastAsia" w:hAnsiTheme="minorHAnsi" w:cstheme="minorBidi"/>
+          <w:b w:val="0"/>
+          <w:bCs w:val="0"/>
+          <w:smallCaps w:val="0"/>
+          <w:color w:val="auto"/>
+        </w:rPr>
+        <w:commentReference w:id="27"/>
+      </w:r>
+      <w:bookmarkEnd w:id="26"/>
     </w:p>
     <w:tbl>
       <w:tblPr>
@@ -6897,7 +8116,6 @@
           </w:tcPr>
           <w:p>
             <w:r>
-              <w:lastRenderedPageBreak/>
               <w:t>5</w:t>
             </w:r>
           </w:p>
@@ -7460,11 +8678,9 @@
             <w:hideMark/>
           </w:tcPr>
           <w:p>
-            <w:proofErr w:type="gramStart"/>
             <w:r>
               <w:t>Stakeholders</w:t>
             </w:r>
-            <w:proofErr w:type="gramEnd"/>
             <w:r>
               <w:t xml:space="preserve"> survey</w:t>
             </w:r>
@@ -7482,6 +8698,7 @@
           </w:tcPr>
           <w:p>
             <w:r>
+              <w:lastRenderedPageBreak/>
               <w:t>14</w:t>
             </w:r>
           </w:p>
@@ -8158,7 +9375,6 @@
           </w:tcPr>
           <w:p>
             <w:r>
-              <w:lastRenderedPageBreak/>
               <w:t>26</w:t>
             </w:r>
           </w:p>
@@ -8326,38 +9542,38 @@
       <w:pPr>
         <w:pStyle w:val="Heading1"/>
       </w:pPr>
-      <w:bookmarkStart w:id="23" w:name="_Toc68198218"/>
+      <w:bookmarkStart w:id="28" w:name="_Toc69405425"/>
       <w:r>
         <w:t>Design</w:t>
       </w:r>
-      <w:bookmarkEnd w:id="23"/>
+      <w:bookmarkEnd w:id="28"/>
     </w:p>
     <w:p>
       <w:pPr>
         <w:pStyle w:val="Heading1"/>
       </w:pPr>
-      <w:bookmarkStart w:id="24" w:name="_Toc68198219"/>
+      <w:bookmarkStart w:id="29" w:name="_Toc69405426"/>
       <w:r>
         <w:t>Development</w:t>
       </w:r>
-      <w:bookmarkEnd w:id="24"/>
+      <w:bookmarkEnd w:id="29"/>
     </w:p>
     <w:p>
       <w:pPr>
         <w:pStyle w:val="Heading1"/>
       </w:pPr>
-      <w:bookmarkStart w:id="25" w:name="_Toc68198220"/>
+      <w:bookmarkStart w:id="30" w:name="_Toc69405427"/>
       <w:r>
         <w:t>Evaluation</w:t>
       </w:r>
-      <w:bookmarkEnd w:id="25"/>
+      <w:bookmarkEnd w:id="30"/>
     </w:p>
     <w:p>
       <w:r>
         <w:br w:type="page"/>
       </w:r>
     </w:p>
-    <w:bookmarkStart w:id="26" w:name="_Toc68198221" w:displacedByCustomXml="next"/>
+    <w:bookmarkStart w:id="31" w:name="_Toc69405428" w:displacedByCustomXml="next"/>
     <w:sdt>
       <w:sdtPr>
         <w:rPr>
@@ -8381,6 +9597,7 @@
         </w:rPr>
       </w:sdtEndPr>
       <w:sdtContent>
+        <w:commentRangeStart w:id="32" w:displacedByCustomXml="prev"/>
         <w:p>
           <w:pPr>
             <w:pStyle w:val="Heading1"/>
@@ -8388,7 +9605,19 @@
           <w:r>
             <w:t>References</w:t>
           </w:r>
-          <w:bookmarkEnd w:id="26"/>
+          <w:commentRangeEnd w:id="32"/>
+          <w:r>
+            <w:rPr>
+              <w:rStyle w:val="CommentReference"/>
+              <w:rFonts w:asciiTheme="minorHAnsi" w:eastAsiaTheme="minorEastAsia" w:hAnsiTheme="minorHAnsi" w:cstheme="minorBidi"/>
+              <w:b w:val="0"/>
+              <w:bCs w:val="0"/>
+              <w:smallCaps w:val="0"/>
+              <w:color w:val="auto"/>
+            </w:rPr>
+            <w:commentReference w:id="32"/>
+          </w:r>
+          <w:bookmarkEnd w:id="31"/>
         </w:p>
         <w:sdt>
           <w:sdtPr>
@@ -8808,8 +10037,8 @@
     </w:sdt>
     <w:p/>
     <w:sectPr>
-      <w:headerReference w:type="default" r:id="rId23"/>
-      <w:footerReference w:type="default" r:id="rId24"/>
+      <w:headerReference w:type="default" r:id="rId27"/>
+      <w:footerReference w:type="default" r:id="rId28"/>
       <w:pgSz w:w="11906" w:h="16838"/>
       <w:pgMar w:top="1440" w:right="1440" w:bottom="1440" w:left="1440" w:header="709" w:footer="709" w:gutter="0"/>
       <w:pgNumType w:start="0"/>
@@ -8823,7 +10052,7 @@
 
 <file path=word/comments.xml><?xml version="1.0" encoding="utf-8"?>
 <w:comments xmlns:wpc="http://schemas.microsoft.com/office/word/2010/wordprocessingCanvas" xmlns:cx="http://schemas.microsoft.com/office/drawing/2014/chartex" xmlns:cx1="http://schemas.microsoft.com/office/drawing/2015/9/8/chartex" xmlns:cx2="http://schemas.microsoft.com/office/drawing/2015/10/21/chartex" xmlns:cx3="http://schemas.microsoft.com/office/drawing/2016/5/9/chartex" xmlns:cx4="http://schemas.microsoft.com/office/drawing/2016/5/10/chartex" xmlns:cx5="http://schemas.microsoft.com/office/drawing/2016/5/11/chartex" xmlns:cx6="http://schemas.microsoft.com/office/drawing/2016/5/12/chartex" xmlns:cx7="http://schemas.microsoft.com/office/drawing/2016/5/13/chartex" xmlns:cx8="http://schemas.microsoft.com/office/drawing/2016/5/14/chartex" xmlns:mc="http://schemas.openxmlformats.org/markup-compatibility/2006" xmlns:aink="http://schemas.microsoft.com/office/drawing/2016/ink" xmlns:am3d="http://schemas.microsoft.com/office/drawing/2017/model3d" xmlns:o="urn:schemas-microsoft-com:office:office" xmlns:r="http://schemas.openxmlformats.org/officeDocument/2006/relationships" xmlns:m="http://schemas.openxmlformats.org/officeDocument/2006/math" xmlns:v="urn:schemas-microsoft-com:vml" xmlns:wp14="http://schemas.microsoft.com/office/word/2010/wordprocessingDrawing" xmlns:wp="http://schemas.openxmlformats.org/drawingml/2006/wordprocessingDrawing" xmlns:w10="urn:schemas-microsoft-com:office:word" xmlns:w="http://schemas.openxmlformats.org/wordprocessingml/2006/main" xmlns:w14="http://schemas.microsoft.com/office/word/2010/wordml" xmlns:w15="http://schemas.microsoft.com/office/word/2012/wordml" xmlns:w16cex="http://schemas.microsoft.com/office/word/2018/wordml/cex" xmlns:w16cid="http://schemas.microsoft.com/office/word/2016/wordml/cid" xmlns:w16="http://schemas.microsoft.com/office/word/2018/wordml" xmlns:w16se="http://schemas.microsoft.com/office/word/2015/wordml/symex" xmlns:wpg="http://schemas.microsoft.com/office/word/2010/wordprocessingGroup" xmlns:wpi="http://schemas.microsoft.com/office/word/2010/wordprocessingInk" xmlns:wne="http://schemas.microsoft.com/office/word/2006/wordml" xmlns:wps="http://schemas.microsoft.com/office/word/2010/wordprocessingShape" mc:Ignorable="w14 w15 w16se w16cid w16 w16cex wp14">
-  <w:comment w:id="15" w:author="Daniel Wait" w:date="2021-04-11T13:52:00Z" w:initials="DW">
+  <w:comment w:id="10" w:author="Daniel Wait" w:date="2021-04-15T15:28:00Z" w:initials="DW">
     <w:p>
       <w:pPr>
         <w:pStyle w:val="CommentText"/>
@@ -8835,16 +10064,7 @@
         <w:annotationRef/>
       </w:r>
       <w:r>
-        <w:t>T</w:t>
-      </w:r>
-      <w:r>
-        <w:t xml:space="preserve">o </w:t>
-      </w:r>
-      <w:r>
-        <w:t>mention</w:t>
-      </w:r>
-      <w:r>
-        <w:t>:</w:t>
+        <w:t>Questions to ask</w:t>
       </w:r>
     </w:p>
     <w:p>
@@ -8852,11 +10072,11 @@
         <w:pStyle w:val="CommentText"/>
         <w:numPr>
           <w:ilvl w:val="0"/>
-          <w:numId w:val="46"/>
+          <w:numId w:val="50"/>
         </w:numPr>
       </w:pPr>
       <w:r>
-        <w:t>Two-factor authentication</w:t>
+        <w:t>Thoughts on keyboard shortcuts</w:t>
       </w:r>
     </w:p>
     <w:p>
@@ -8864,11 +10084,11 @@
         <w:pStyle w:val="CommentText"/>
         <w:numPr>
           <w:ilvl w:val="0"/>
-          <w:numId w:val="46"/>
+          <w:numId w:val="50"/>
         </w:numPr>
       </w:pPr>
       <w:r>
-        <w:t>Adding contacts</w:t>
+        <w:t>Click to send or enter to send</w:t>
       </w:r>
     </w:p>
     <w:p>
@@ -8876,107 +10096,15 @@
         <w:pStyle w:val="CommentText"/>
         <w:numPr>
           <w:ilvl w:val="0"/>
-          <w:numId w:val="46"/>
+          <w:numId w:val="50"/>
         </w:numPr>
       </w:pPr>
       <w:r>
-        <w:t>Starting DMs with contacts</w:t>
-      </w:r>
-    </w:p>
-    <w:p>
-      <w:pPr>
-        <w:pStyle w:val="CommentText"/>
-        <w:numPr>
-          <w:ilvl w:val="0"/>
-          <w:numId w:val="46"/>
-        </w:numPr>
-      </w:pPr>
-      <w:r>
-        <w:t>Contact list</w:t>
-      </w:r>
-    </w:p>
-    <w:p>
-      <w:pPr>
-        <w:pStyle w:val="CommentText"/>
-        <w:numPr>
-          <w:ilvl w:val="0"/>
-          <w:numId w:val="46"/>
-        </w:numPr>
-      </w:pPr>
-      <w:r>
-        <w:t>Sending messages</w:t>
-      </w:r>
-    </w:p>
-    <w:p>
-      <w:pPr>
-        <w:pStyle w:val="CommentText"/>
-      </w:pPr>
-    </w:p>
-    <w:p>
-      <w:pPr>
-        <w:pStyle w:val="CommentText"/>
-      </w:pPr>
-      <w:r>
-        <w:t>T</w:t>
-      </w:r>
-      <w:r>
-        <w:t>o finish:</w:t>
-      </w:r>
-    </w:p>
-    <w:p>
-      <w:pPr>
-        <w:pStyle w:val="CommentText"/>
-      </w:pPr>
-    </w:p>
-    <w:p>
-      <w:pPr>
-        <w:pStyle w:val="CommentText"/>
-      </w:pPr>
-      <w:r>
-        <w:t>C</w:t>
-      </w:r>
-      <w:r>
-        <w:t>ompleted:</w:t>
-      </w:r>
-    </w:p>
-    <w:p>
-      <w:pPr>
-        <w:pStyle w:val="CommentText"/>
-        <w:numPr>
-          <w:ilvl w:val="0"/>
-          <w:numId w:val="44"/>
-        </w:numPr>
-      </w:pPr>
-      <w:r>
-        <w:t>Splash screen</w:t>
-      </w:r>
-    </w:p>
-    <w:p>
-      <w:pPr>
-        <w:pStyle w:val="CommentText"/>
-        <w:numPr>
-          <w:ilvl w:val="0"/>
-          <w:numId w:val="44"/>
-        </w:numPr>
-      </w:pPr>
-      <w:r>
-        <w:t>Login screen</w:t>
-      </w:r>
-    </w:p>
-    <w:p>
-      <w:pPr>
-        <w:pStyle w:val="CommentText"/>
-        <w:numPr>
-          <w:ilvl w:val="0"/>
-          <w:numId w:val="44"/>
-        </w:numPr>
-      </w:pPr>
-      <w:r>
-        <w:t>Password requirements</w:t>
+        <w:t>Pop out windows (?)</w:t>
       </w:r>
     </w:p>
   </w:comment>
-  <w:comment w:id="16" w:author="Daniel Wait" w:date="2021-04-11T13:50:00Z" w:initials="DW">
+  <w:comment w:id="11" w:author="Daniel Wait" w:date="2021-04-15T18:56:00Z" w:initials="DW">
     <w:p>
       <w:pPr>
         <w:pStyle w:val="CommentText"/>
@@ -8988,7 +10116,109 @@
         <w:annotationRef/>
       </w:r>
       <w:r>
-        <w:t>New research starts here</w:t>
+        <w:t>Name second stakeholder</w:t>
+      </w:r>
+    </w:p>
+  </w:comment>
+  <w:comment w:id="14" w:author="Daniel Wait" w:date="2021-04-15T18:58:00Z" w:initials="DW">
+    <w:p>
+      <w:pPr>
+        <w:pStyle w:val="CommentText"/>
+      </w:pPr>
+      <w:r>
+        <w:rPr>
+          <w:rStyle w:val="CommentReference"/>
+        </w:rPr>
+        <w:annotationRef/>
+      </w:r>
+      <w:r>
+        <w:t>Analyse the results from the survey</w:t>
+      </w:r>
+    </w:p>
+  </w:comment>
+  <w:comment w:id="18" w:author="Daniel Wait" w:date="2021-04-15T18:54:00Z" w:initials="DW">
+    <w:p>
+      <w:pPr>
+        <w:pStyle w:val="CommentText"/>
+      </w:pPr>
+      <w:r>
+        <w:rPr>
+          <w:rStyle w:val="CommentReference"/>
+        </w:rPr>
+        <w:annotationRef/>
+      </w:r>
+      <w:r>
+        <w:t xml:space="preserve">Redo this bit to match </w:t>
+      </w:r>
+      <w:r>
+        <w:t>new research below</w:t>
+      </w:r>
+    </w:p>
+  </w:comment>
+  <w:comment w:id="20" w:author="Daniel Wait" w:date="2021-04-15T18:55:00Z" w:initials="DW">
+    <w:p>
+      <w:pPr>
+        <w:pStyle w:val="CommentText"/>
+      </w:pPr>
+      <w:r>
+        <w:rPr>
+          <w:rStyle w:val="CommentReference"/>
+        </w:rPr>
+        <w:annotationRef/>
+      </w:r>
+      <w:r>
+        <w:t xml:space="preserve">Restructure </w:t>
+      </w:r>
+      <w:r>
+        <w:t>to match Discord section</w:t>
+      </w:r>
+    </w:p>
+  </w:comment>
+  <w:comment w:id="24" w:author="Daniel Wait" w:date="2021-04-15T18:55:00Z" w:initials="DW">
+    <w:p>
+      <w:pPr>
+        <w:pStyle w:val="CommentText"/>
+      </w:pPr>
+      <w:r>
+        <w:rPr>
+          <w:rStyle w:val="CommentReference"/>
+        </w:rPr>
+        <w:annotationRef/>
+      </w:r>
+      <w:r>
+        <w:t>Mention that the security of the endpoint is a limitation</w:t>
+      </w:r>
+    </w:p>
+  </w:comment>
+  <w:comment w:id="27" w:author="Daniel Wait" w:date="2021-04-15T18:55:00Z" w:initials="DW">
+    <w:p>
+      <w:pPr>
+        <w:pStyle w:val="CommentText"/>
+      </w:pPr>
+      <w:r>
+        <w:rPr>
+          <w:rStyle w:val="CommentReference"/>
+        </w:rPr>
+        <w:annotationRef/>
+      </w:r>
+      <w:r>
+        <w:t>Complete references</w:t>
+      </w:r>
+    </w:p>
+  </w:comment>
+  <w:comment w:id="32" w:author="Daniel Wait" w:date="2021-04-15T18:56:00Z" w:initials="DW">
+    <w:p>
+      <w:pPr>
+        <w:pStyle w:val="CommentText"/>
+      </w:pPr>
+      <w:r>
+        <w:rPr>
+          <w:rStyle w:val="CommentReference"/>
+        </w:rPr>
+        <w:annotationRef/>
+      </w:r>
+      <w:r>
+        <w:t>Are the RFC references needed?</w:t>
       </w:r>
     </w:p>
   </w:comment>
@@ -8997,22 +10227,40 @@
 
 <file path=word/commentsExtended.xml><?xml version="1.0" encoding="utf-8"?>
 <w15:commentsEx xmlns:wpc="http://schemas.microsoft.com/office/word/2010/wordprocessingCanvas" xmlns:cx="http://schemas.microsoft.com/office/drawing/2014/chartex" xmlns:cx1="http://schemas.microsoft.com/office/drawing/2015/9/8/chartex" xmlns:cx2="http://schemas.microsoft.com/office/drawing/2015/10/21/chartex" xmlns:cx3="http://schemas.microsoft.com/office/drawing/2016/5/9/chartex" xmlns:cx4="http://schemas.microsoft.com/office/drawing/2016/5/10/chartex" xmlns:cx5="http://schemas.microsoft.com/office/drawing/2016/5/11/chartex" xmlns:cx6="http://schemas.microsoft.com/office/drawing/2016/5/12/chartex" xmlns:cx7="http://schemas.microsoft.com/office/drawing/2016/5/13/chartex" xmlns:cx8="http://schemas.microsoft.com/office/drawing/2016/5/14/chartex" xmlns:mc="http://schemas.openxmlformats.org/markup-compatibility/2006" xmlns:aink="http://schemas.microsoft.com/office/drawing/2016/ink" xmlns:am3d="http://schemas.microsoft.com/office/drawing/2017/model3d" xmlns:o="urn:schemas-microsoft-com:office:office" xmlns:r="http://schemas.openxmlformats.org/officeDocument/2006/relationships" xmlns:m="http://schemas.openxmlformats.org/officeDocument/2006/math" xmlns:v="urn:schemas-microsoft-com:vml" xmlns:wp14="http://schemas.microsoft.com/office/word/2010/wordprocessingDrawing" xmlns:wp="http://schemas.openxmlformats.org/drawingml/2006/wordprocessingDrawing" xmlns:w10="urn:schemas-microsoft-com:office:word" xmlns:w="http://schemas.openxmlformats.org/wordprocessingml/2006/main" xmlns:w14="http://schemas.microsoft.com/office/word/2010/wordml" xmlns:w15="http://schemas.microsoft.com/office/word/2012/wordml" xmlns:w16cex="http://schemas.microsoft.com/office/word/2018/wordml/cex" xmlns:w16cid="http://schemas.microsoft.com/office/word/2016/wordml/cid" xmlns:w16="http://schemas.microsoft.com/office/word/2018/wordml" xmlns:w16se="http://schemas.microsoft.com/office/word/2015/wordml/symex" xmlns:wpg="http://schemas.microsoft.com/office/word/2010/wordprocessingGroup" xmlns:wpi="http://schemas.microsoft.com/office/word/2010/wordprocessingInk" xmlns:wne="http://schemas.microsoft.com/office/word/2006/wordml" xmlns:wps="http://schemas.microsoft.com/office/word/2010/wordprocessingShape" mc:Ignorable="w14 w15 w16se w16cid w16 w16cex wp14">
-  <w15:commentEx w15:paraId="3817A8FA" w15:done="0"/>
-  <w15:commentEx w15:paraId="032C7929" w15:done="0"/>
+  <w15:commentEx w15:paraId="2C84005C" w15:done="0"/>
+  <w15:commentEx w15:paraId="2CA36B79" w15:done="0"/>
+  <w15:commentEx w15:paraId="6E1853F3" w15:done="0"/>
+  <w15:commentEx w15:paraId="73A22919" w15:done="0"/>
+  <w15:commentEx w15:paraId="78DFE962" w15:done="0"/>
+  <w15:commentEx w15:paraId="2FBBA297" w15:done="0"/>
+  <w15:commentEx w15:paraId="120F19C4" w15:done="0"/>
+  <w15:commentEx w15:paraId="7BF83A9A" w15:done="0"/>
 </w15:commentsEx>
 </file>
 
 <file path=word/commentsExtensible.xml><?xml version="1.0" encoding="utf-8"?>
 <w16cex:commentsExtensible xmlns:wpc="http://schemas.microsoft.com/office/word/2010/wordprocessingCanvas" xmlns:cx="http://schemas.microsoft.com/office/drawing/2014/chartex" xmlns:cx1="http://schemas.microsoft.com/office/drawing/2015/9/8/chartex" xmlns:cx2="http://schemas.microsoft.com/office/drawing/2015/10/21/chartex" xmlns:cx3="http://schemas.microsoft.com/office/drawing/2016/5/9/chartex" xmlns:cx4="http://schemas.microsoft.com/office/drawing/2016/5/10/chartex" xmlns:cx5="http://schemas.microsoft.com/office/drawing/2016/5/11/chartex" xmlns:cx6="http://schemas.microsoft.com/office/drawing/2016/5/12/chartex" xmlns:cx7="http://schemas.microsoft.com/office/drawing/2016/5/13/chartex" xmlns:cx8="http://schemas.microsoft.com/office/drawing/2016/5/14/chartex" xmlns:mc="http://schemas.openxmlformats.org/markup-compatibility/2006" xmlns:aink="http://schemas.microsoft.com/office/drawing/2016/ink" xmlns:am3d="http://schemas.microsoft.com/office/drawing/2017/model3d" xmlns:o="urn:schemas-microsoft-com:office:office" xmlns:r="http://schemas.openxmlformats.org/officeDocument/2006/relationships" xmlns:m="http://schemas.openxmlformats.org/officeDocument/2006/math" xmlns:v="urn:schemas-microsoft-com:vml" xmlns:wp14="http://schemas.microsoft.com/office/word/2010/wordprocessingDrawing" xmlns:wp="http://schemas.openxmlformats.org/drawingml/2006/wordprocessingDrawing" xmlns:w10="urn:schemas-microsoft-com:office:word" xmlns:w="http://schemas.openxmlformats.org/wordprocessingml/2006/main" xmlns:w14="http://schemas.microsoft.com/office/word/2010/wordml" xmlns:w15="http://schemas.microsoft.com/office/word/2012/wordml" xmlns:w16cex="http://schemas.microsoft.com/office/word/2018/wordml/cex" xmlns:w16cid="http://schemas.microsoft.com/office/word/2016/wordml/cid" xmlns:w16="http://schemas.microsoft.com/office/word/2018/wordml" xmlns:w16se="http://schemas.microsoft.com/office/word/2015/wordml/symex" xmlns:wpg="http://schemas.microsoft.com/office/word/2010/wordprocessingGroup" xmlns:wpi="http://schemas.microsoft.com/office/word/2010/wordprocessingInk" xmlns:wne="http://schemas.microsoft.com/office/word/2006/wordml" xmlns:wps="http://schemas.microsoft.com/office/word/2010/wordprocessingShape" mc:Ignorable="w14 w15 w16se w16cid w16 w16cex wp14">
-  <w16cex:commentExtensible w16cex:durableId="241D7DA9" w16cex:dateUtc="2021-04-11T12:52:00Z"/>
-  <w16cex:commentExtensible w16cex:durableId="241D7D24" w16cex:dateUtc="2021-04-11T12:50:00Z"/>
+  <w16cex:commentExtensible w16cex:durableId="2422DA1D" w16cex:dateUtc="2021-04-15T14:28:00Z"/>
+  <w16cex:commentExtensible w16cex:durableId="24230AEE" w16cex:dateUtc="2021-04-15T17:56:00Z"/>
+  <w16cex:commentExtensible w16cex:durableId="24230B38" w16cex:dateUtc="2021-04-15T17:58:00Z"/>
+  <w16cex:commentExtensible w16cex:durableId="24230A69" w16cex:dateUtc="2021-04-15T17:54:00Z"/>
+  <w16cex:commentExtensible w16cex:durableId="24230A86" w16cex:dateUtc="2021-04-15T17:55:00Z"/>
+  <w16cex:commentExtensible w16cex:durableId="24230AA0" w16cex:dateUtc="2021-04-15T17:55:00Z"/>
+  <w16cex:commentExtensible w16cex:durableId="24230AB8" w16cex:dateUtc="2021-04-15T17:55:00Z"/>
+  <w16cex:commentExtensible w16cex:durableId="24230AC7" w16cex:dateUtc="2021-04-15T17:56:00Z"/>
 </w16cex:commentsExtensible>
 </file>
 
 <file path=word/commentsIds.xml><?xml version="1.0" encoding="utf-8"?>
 <w16cid:commentsIds xmlns:wpc="http://schemas.microsoft.com/office/word/2010/wordprocessingCanvas" xmlns:cx="http://schemas.microsoft.com/office/drawing/2014/chartex" xmlns:cx1="http://schemas.microsoft.com/office/drawing/2015/9/8/chartex" xmlns:cx2="http://schemas.microsoft.com/office/drawing/2015/10/21/chartex" xmlns:cx3="http://schemas.microsoft.com/office/drawing/2016/5/9/chartex" xmlns:cx4="http://schemas.microsoft.com/office/drawing/2016/5/10/chartex" xmlns:cx5="http://schemas.microsoft.com/office/drawing/2016/5/11/chartex" xmlns:cx6="http://schemas.microsoft.com/office/drawing/2016/5/12/chartex" xmlns:cx7="http://schemas.microsoft.com/office/drawing/2016/5/13/chartex" xmlns:cx8="http://schemas.microsoft.com/office/drawing/2016/5/14/chartex" xmlns:mc="http://schemas.openxmlformats.org/markup-compatibility/2006" xmlns:aink="http://schemas.microsoft.com/office/drawing/2016/ink" xmlns:am3d="http://schemas.microsoft.com/office/drawing/2017/model3d" xmlns:o="urn:schemas-microsoft-com:office:office" xmlns:r="http://schemas.openxmlformats.org/officeDocument/2006/relationships" xmlns:m="http://schemas.openxmlformats.org/officeDocument/2006/math" xmlns:v="urn:schemas-microsoft-com:vml" xmlns:wp14="http://schemas.microsoft.com/office/word/2010/wordprocessingDrawing" xmlns:wp="http://schemas.openxmlformats.org/drawingml/2006/wordprocessingDrawing" xmlns:w10="urn:schemas-microsoft-com:office:word" xmlns:w="http://schemas.openxmlformats.org/wordprocessingml/2006/main" xmlns:w14="http://schemas.microsoft.com/office/word/2010/wordml" xmlns:w15="http://schemas.microsoft.com/office/word/2012/wordml" xmlns:w16cex="http://schemas.microsoft.com/office/word/2018/wordml/cex" xmlns:w16cid="http://schemas.microsoft.com/office/word/2016/wordml/cid" xmlns:w16="http://schemas.microsoft.com/office/word/2018/wordml" xmlns:w16se="http://schemas.microsoft.com/office/word/2015/wordml/symex" xmlns:wpg="http://schemas.microsoft.com/office/word/2010/wordprocessingGroup" xmlns:wpi="http://schemas.microsoft.com/office/word/2010/wordprocessingInk" xmlns:wne="http://schemas.microsoft.com/office/word/2006/wordml" xmlns:wps="http://schemas.microsoft.com/office/word/2010/wordprocessingShape" mc:Ignorable="w14 w15 w16se w16cid w16 w16cex wp14">
-  <w16cid:commentId w16cid:paraId="3817A8FA" w16cid:durableId="241D7DA9"/>
-  <w16cid:commentId w16cid:paraId="032C7929" w16cid:durableId="241D7D24"/>
+  <w16cid:commentId w16cid:paraId="2C84005C" w16cid:durableId="2422DA1D"/>
+  <w16cid:commentId w16cid:paraId="2CA36B79" w16cid:durableId="24230AEE"/>
+  <w16cid:commentId w16cid:paraId="6E1853F3" w16cid:durableId="24230B38"/>
+  <w16cid:commentId w16cid:paraId="73A22919" w16cid:durableId="24230A69"/>
+  <w16cid:commentId w16cid:paraId="78DFE962" w16cid:durableId="24230A86"/>
+  <w16cid:commentId w16cid:paraId="2FBBA297" w16cid:durableId="24230AA0"/>
+  <w16cid:commentId w16cid:paraId="120F19C4" w16cid:durableId="24230AB8"/>
+  <w16cid:commentId w16cid:paraId="7BF83A9A" w16cid:durableId="24230AC7"/>
 </w16cid:commentsIds>
 </file>
 
@@ -9642,6 +10890,118 @@
     </w:lvl>
   </w:abstractNum>
   <w:abstractNum w:abstractNumId="3" w15:restartNumberingAfterBreak="0">
+    <w:nsid w:val="0FC80F55"/>
+    <w:multiLevelType w:val="hybridMultilevel"/>
+    <w:tmpl w:val="1DF83176"/>
+    <w:lvl w:ilvl="0" w:tplc="C4E4EDBE">
+      <w:numFmt w:val="bullet"/>
+      <w:lvlText w:val="-"/>
+      <w:lvlJc w:val="left"/>
+      <w:pPr>
+        <w:ind w:left="720" w:hanging="360"/>
+      </w:pPr>
+      <w:rPr>
+        <w:rFonts w:ascii="Calibri" w:eastAsiaTheme="minorEastAsia" w:hAnsi="Calibri" w:cs="Calibri" w:hint="default"/>
+      </w:rPr>
+    </w:lvl>
+    <w:lvl w:ilvl="1" w:tplc="08090003" w:tentative="1">
+      <w:start w:val="1"/>
+      <w:numFmt w:val="bullet"/>
+      <w:lvlText w:val="o"/>
+      <w:lvlJc w:val="left"/>
+      <w:pPr>
+        <w:ind w:left="1440" w:hanging="360"/>
+      </w:pPr>
+      <w:rPr>
+        <w:rFonts w:ascii="Courier New" w:hAnsi="Courier New" w:cs="Courier New" w:hint="default"/>
+      </w:rPr>
+    </w:lvl>
+    <w:lvl w:ilvl="2" w:tplc="08090005" w:tentative="1">
+      <w:start w:val="1"/>
+      <w:numFmt w:val="bullet"/>
+      <w:lvlText w:val=""/>
+      <w:lvlJc w:val="left"/>
+      <w:pPr>
+        <w:ind w:left="2160" w:hanging="360"/>
+      </w:pPr>
+      <w:rPr>
+        <w:rFonts w:ascii="Wingdings" w:hAnsi="Wingdings" w:hint="default"/>
+      </w:rPr>
+    </w:lvl>
+    <w:lvl w:ilvl="3" w:tplc="08090001" w:tentative="1">
+      <w:start w:val="1"/>
+      <w:numFmt w:val="bullet"/>
+      <w:lvlText w:val=""/>
+      <w:lvlJc w:val="left"/>
+      <w:pPr>
+        <w:ind w:left="2880" w:hanging="360"/>
+      </w:pPr>
+      <w:rPr>
+        <w:rFonts w:ascii="Symbol" w:hAnsi="Symbol" w:hint="default"/>
+      </w:rPr>
+    </w:lvl>
+    <w:lvl w:ilvl="4" w:tplc="08090003" w:tentative="1">
+      <w:start w:val="1"/>
+      <w:numFmt w:val="bullet"/>
+      <w:lvlText w:val="o"/>
+      <w:lvlJc w:val="left"/>
+      <w:pPr>
+        <w:ind w:left="3600" w:hanging="360"/>
+      </w:pPr>
+      <w:rPr>
+        <w:rFonts w:ascii="Courier New" w:hAnsi="Courier New" w:cs="Courier New" w:hint="default"/>
+      </w:rPr>
+    </w:lvl>
+    <w:lvl w:ilvl="5" w:tplc="08090005" w:tentative="1">
+      <w:start w:val="1"/>
+      <w:numFmt w:val="bullet"/>
+      <w:lvlText w:val=""/>
+      <w:lvlJc w:val="left"/>
+      <w:pPr>
+        <w:ind w:left="4320" w:hanging="360"/>
+      </w:pPr>
+      <w:rPr>
+        <w:rFonts w:ascii="Wingdings" w:hAnsi="Wingdings" w:hint="default"/>
+      </w:rPr>
+    </w:lvl>
+    <w:lvl w:ilvl="6" w:tplc="08090001" w:tentative="1">
+      <w:start w:val="1"/>
+      <w:numFmt w:val="bullet"/>
+      <w:lvlText w:val=""/>
+      <w:lvlJc w:val="left"/>
+      <w:pPr>
+        <w:ind w:left="5040" w:hanging="360"/>
+      </w:pPr>
+      <w:rPr>
+        <w:rFonts w:ascii="Symbol" w:hAnsi="Symbol" w:hint="default"/>
+      </w:rPr>
+    </w:lvl>
+    <w:lvl w:ilvl="7" w:tplc="08090003" w:tentative="1">
+      <w:start w:val="1"/>
+      <w:numFmt w:val="bullet"/>
+      <w:lvlText w:val="o"/>
+      <w:lvlJc w:val="left"/>
+      <w:pPr>
+        <w:ind w:left="5760" w:hanging="360"/>
+      </w:pPr>
+      <w:rPr>
+        <w:rFonts w:ascii="Courier New" w:hAnsi="Courier New" w:cs="Courier New" w:hint="default"/>
+      </w:rPr>
+    </w:lvl>
+    <w:lvl w:ilvl="8" w:tplc="08090005" w:tentative="1">
+      <w:start w:val="1"/>
+      <w:numFmt w:val="bullet"/>
+      <w:lvlText w:val=""/>
+      <w:lvlJc w:val="left"/>
+      <w:pPr>
+        <w:ind w:left="6480" w:hanging="360"/>
+      </w:pPr>
+      <w:rPr>
+        <w:rFonts w:ascii="Wingdings" w:hAnsi="Wingdings" w:hint="default"/>
+      </w:rPr>
+    </w:lvl>
+  </w:abstractNum>
+  <w:abstractNum w:abstractNumId="4" w15:restartNumberingAfterBreak="0">
     <w:nsid w:val="11B46B2A"/>
     <w:multiLevelType w:val="hybridMultilevel"/>
     <w:tmpl w:val="B0B4A0CA"/>
@@ -9753,7 +11113,7 @@
       </w:rPr>
     </w:lvl>
   </w:abstractNum>
-  <w:abstractNum w:abstractNumId="4" w15:restartNumberingAfterBreak="0">
+  <w:abstractNum w:abstractNumId="5" w15:restartNumberingAfterBreak="0">
     <w:nsid w:val="1482775B"/>
     <w:multiLevelType w:val="multilevel"/>
     <w:tmpl w:val="72C8F5F6"/>
@@ -9848,7 +11208,7 @@
       </w:pPr>
     </w:lvl>
   </w:abstractNum>
-  <w:abstractNum w:abstractNumId="5" w15:restartNumberingAfterBreak="0">
+  <w:abstractNum w:abstractNumId="6" w15:restartNumberingAfterBreak="0">
     <w:nsid w:val="16E87586"/>
     <w:multiLevelType w:val="hybridMultilevel"/>
     <w:tmpl w:val="AAA87204"/>
@@ -9961,7 +11321,7 @@
       </w:rPr>
     </w:lvl>
   </w:abstractNum>
-  <w:abstractNum w:abstractNumId="6" w15:restartNumberingAfterBreak="0">
+  <w:abstractNum w:abstractNumId="7" w15:restartNumberingAfterBreak="0">
     <w:nsid w:val="27837B13"/>
     <w:multiLevelType w:val="hybridMultilevel"/>
     <w:tmpl w:val="BBCCFB08"/>
@@ -10074,7 +11434,7 @@
       </w:rPr>
     </w:lvl>
   </w:abstractNum>
-  <w:abstractNum w:abstractNumId="7" w15:restartNumberingAfterBreak="0">
+  <w:abstractNum w:abstractNumId="8" w15:restartNumberingAfterBreak="0">
     <w:nsid w:val="2CFF61FF"/>
     <w:multiLevelType w:val="hybridMultilevel"/>
     <w:tmpl w:val="6D3AAB22"/>
@@ -10186,7 +11546,7 @@
       </w:rPr>
     </w:lvl>
   </w:abstractNum>
-  <w:abstractNum w:abstractNumId="8" w15:restartNumberingAfterBreak="0">
+  <w:abstractNum w:abstractNumId="9" w15:restartNumberingAfterBreak="0">
     <w:nsid w:val="32F94486"/>
     <w:multiLevelType w:val="hybridMultilevel"/>
     <w:tmpl w:val="FE3E3402"/>
@@ -10299,7 +11659,7 @@
       </w:rPr>
     </w:lvl>
   </w:abstractNum>
-  <w:abstractNum w:abstractNumId="9" w15:restartNumberingAfterBreak="0">
+  <w:abstractNum w:abstractNumId="10" w15:restartNumberingAfterBreak="0">
     <w:nsid w:val="36551454"/>
     <w:multiLevelType w:val="hybridMultilevel"/>
     <w:tmpl w:val="C0C8741A"/>
@@ -10411,7 +11771,119 @@
       </w:rPr>
     </w:lvl>
   </w:abstractNum>
-  <w:abstractNum w:abstractNumId="10" w15:restartNumberingAfterBreak="0">
+  <w:abstractNum w:abstractNumId="11" w15:restartNumberingAfterBreak="0">
+    <w:nsid w:val="37D63C2C"/>
+    <w:multiLevelType w:val="hybridMultilevel"/>
+    <w:tmpl w:val="03A4F1EE"/>
+    <w:lvl w:ilvl="0" w:tplc="B8922E00">
+      <w:numFmt w:val="bullet"/>
+      <w:lvlText w:val="-"/>
+      <w:lvlJc w:val="left"/>
+      <w:pPr>
+        <w:ind w:left="720" w:hanging="360"/>
+      </w:pPr>
+      <w:rPr>
+        <w:rFonts w:ascii="Calibri" w:eastAsiaTheme="minorEastAsia" w:hAnsi="Calibri" w:cs="Calibri" w:hint="default"/>
+      </w:rPr>
+    </w:lvl>
+    <w:lvl w:ilvl="1" w:tplc="08090003" w:tentative="1">
+      <w:start w:val="1"/>
+      <w:numFmt w:val="bullet"/>
+      <w:lvlText w:val="o"/>
+      <w:lvlJc w:val="left"/>
+      <w:pPr>
+        <w:ind w:left="1440" w:hanging="360"/>
+      </w:pPr>
+      <w:rPr>
+        <w:rFonts w:ascii="Courier New" w:hAnsi="Courier New" w:cs="Courier New" w:hint="default"/>
+      </w:rPr>
+    </w:lvl>
+    <w:lvl w:ilvl="2" w:tplc="08090005" w:tentative="1">
+      <w:start w:val="1"/>
+      <w:numFmt w:val="bullet"/>
+      <w:lvlText w:val=""/>
+      <w:lvlJc w:val="left"/>
+      <w:pPr>
+        <w:ind w:left="2160" w:hanging="360"/>
+      </w:pPr>
+      <w:rPr>
+        <w:rFonts w:ascii="Wingdings" w:hAnsi="Wingdings" w:hint="default"/>
+      </w:rPr>
+    </w:lvl>
+    <w:lvl w:ilvl="3" w:tplc="08090001" w:tentative="1">
+      <w:start w:val="1"/>
+      <w:numFmt w:val="bullet"/>
+      <w:lvlText w:val=""/>
+      <w:lvlJc w:val="left"/>
+      <w:pPr>
+        <w:ind w:left="2880" w:hanging="360"/>
+      </w:pPr>
+      <w:rPr>
+        <w:rFonts w:ascii="Symbol" w:hAnsi="Symbol" w:hint="default"/>
+      </w:rPr>
+    </w:lvl>
+    <w:lvl w:ilvl="4" w:tplc="08090003" w:tentative="1">
+      <w:start w:val="1"/>
+      <w:numFmt w:val="bullet"/>
+      <w:lvlText w:val="o"/>
+      <w:lvlJc w:val="left"/>
+      <w:pPr>
+        <w:ind w:left="3600" w:hanging="360"/>
+      </w:pPr>
+      <w:rPr>
+        <w:rFonts w:ascii="Courier New" w:hAnsi="Courier New" w:cs="Courier New" w:hint="default"/>
+      </w:rPr>
+    </w:lvl>
+    <w:lvl w:ilvl="5" w:tplc="08090005" w:tentative="1">
+      <w:start w:val="1"/>
+      <w:numFmt w:val="bullet"/>
+      <w:lvlText w:val=""/>
+      <w:lvlJc w:val="left"/>
+      <w:pPr>
+        <w:ind w:left="4320" w:hanging="360"/>
+      </w:pPr>
+      <w:rPr>
+        <w:rFonts w:ascii="Wingdings" w:hAnsi="Wingdings" w:hint="default"/>
+      </w:rPr>
+    </w:lvl>
+    <w:lvl w:ilvl="6" w:tplc="08090001" w:tentative="1">
+      <w:start w:val="1"/>
+      <w:numFmt w:val="bullet"/>
+      <w:lvlText w:val=""/>
+      <w:lvlJc w:val="left"/>
+      <w:pPr>
+        <w:ind w:left="5040" w:hanging="360"/>
+      </w:pPr>
+      <w:rPr>
+        <w:rFonts w:ascii="Symbol" w:hAnsi="Symbol" w:hint="default"/>
+      </w:rPr>
+    </w:lvl>
+    <w:lvl w:ilvl="7" w:tplc="08090003" w:tentative="1">
+      <w:start w:val="1"/>
+      <w:numFmt w:val="bullet"/>
+      <w:lvlText w:val="o"/>
+      <w:lvlJc w:val="left"/>
+      <w:pPr>
+        <w:ind w:left="5760" w:hanging="360"/>
+      </w:pPr>
+      <w:rPr>
+        <w:rFonts w:ascii="Courier New" w:hAnsi="Courier New" w:cs="Courier New" w:hint="default"/>
+      </w:rPr>
+    </w:lvl>
+    <w:lvl w:ilvl="8" w:tplc="08090005" w:tentative="1">
+      <w:start w:val="1"/>
+      <w:numFmt w:val="bullet"/>
+      <w:lvlText w:val=""/>
+      <w:lvlJc w:val="left"/>
+      <w:pPr>
+        <w:ind w:left="6480" w:hanging="360"/>
+      </w:pPr>
+      <w:rPr>
+        <w:rFonts w:ascii="Wingdings" w:hAnsi="Wingdings" w:hint="default"/>
+      </w:rPr>
+    </w:lvl>
+  </w:abstractNum>
+  <w:abstractNum w:abstractNumId="12" w15:restartNumberingAfterBreak="0">
     <w:nsid w:val="42FD3889"/>
     <w:multiLevelType w:val="hybridMultilevel"/>
     <w:tmpl w:val="5D0E3BFA"/>
@@ -10524,7 +11996,7 @@
       </w:rPr>
     </w:lvl>
   </w:abstractNum>
-  <w:abstractNum w:abstractNumId="11" w15:restartNumberingAfterBreak="0">
+  <w:abstractNum w:abstractNumId="13" w15:restartNumberingAfterBreak="0">
     <w:nsid w:val="455E7226"/>
     <w:multiLevelType w:val="hybridMultilevel"/>
     <w:tmpl w:val="C9FC6D78"/>
@@ -10637,7 +12109,7 @@
       </w:rPr>
     </w:lvl>
   </w:abstractNum>
-  <w:abstractNum w:abstractNumId="12" w15:restartNumberingAfterBreak="0">
+  <w:abstractNum w:abstractNumId="14" w15:restartNumberingAfterBreak="0">
     <w:nsid w:val="470A1AA5"/>
     <w:multiLevelType w:val="hybridMultilevel"/>
     <w:tmpl w:val="B6FC7926"/>
@@ -10726,7 +12198,232 @@
       </w:pPr>
     </w:lvl>
   </w:abstractNum>
-  <w:abstractNum w:abstractNumId="13" w15:restartNumberingAfterBreak="0">
+  <w:abstractNum w:abstractNumId="15" w15:restartNumberingAfterBreak="0">
+    <w:nsid w:val="59EB638F"/>
+    <w:multiLevelType w:val="hybridMultilevel"/>
+    <w:tmpl w:val="6592286C"/>
+    <w:lvl w:ilvl="0" w:tplc="B8922E00">
+      <w:numFmt w:val="bullet"/>
+      <w:lvlText w:val="-"/>
+      <w:lvlJc w:val="left"/>
+      <w:pPr>
+        <w:ind w:left="720" w:hanging="360"/>
+      </w:pPr>
+      <w:rPr>
+        <w:rFonts w:ascii="Calibri" w:eastAsiaTheme="minorEastAsia" w:hAnsi="Calibri" w:cs="Calibri" w:hint="default"/>
+      </w:rPr>
+    </w:lvl>
+    <w:lvl w:ilvl="1" w:tplc="08090003">
+      <w:start w:val="1"/>
+      <w:numFmt w:val="bullet"/>
+      <w:lvlText w:val="o"/>
+      <w:lvlJc w:val="left"/>
+      <w:pPr>
+        <w:ind w:left="1440" w:hanging="360"/>
+      </w:pPr>
+      <w:rPr>
+        <w:rFonts w:ascii="Courier New" w:hAnsi="Courier New" w:cs="Courier New" w:hint="default"/>
+      </w:rPr>
+    </w:lvl>
+    <w:lvl w:ilvl="2" w:tplc="08090005" w:tentative="1">
+      <w:start w:val="1"/>
+      <w:numFmt w:val="bullet"/>
+      <w:lvlText w:val=""/>
+      <w:lvlJc w:val="left"/>
+      <w:pPr>
+        <w:ind w:left="2160" w:hanging="360"/>
+      </w:pPr>
+      <w:rPr>
+        <w:rFonts w:ascii="Wingdings" w:hAnsi="Wingdings" w:hint="default"/>
+      </w:rPr>
+    </w:lvl>
+    <w:lvl w:ilvl="3" w:tplc="08090001" w:tentative="1">
+      <w:start w:val="1"/>
+      <w:numFmt w:val="bullet"/>
+      <w:lvlText w:val=""/>
+      <w:lvlJc w:val="left"/>
+      <w:pPr>
+        <w:ind w:left="2880" w:hanging="360"/>
+      </w:pPr>
+      <w:rPr>
+        <w:rFonts w:ascii="Symbol" w:hAnsi="Symbol" w:hint="default"/>
+      </w:rPr>
+    </w:lvl>
+    <w:lvl w:ilvl="4" w:tplc="08090003" w:tentative="1">
+      <w:start w:val="1"/>
+      <w:numFmt w:val="bullet"/>
+      <w:lvlText w:val="o"/>
+      <w:lvlJc w:val="left"/>
+      <w:pPr>
+        <w:ind w:left="3600" w:hanging="360"/>
+      </w:pPr>
+      <w:rPr>
+        <w:rFonts w:ascii="Courier New" w:hAnsi="Courier New" w:cs="Courier New" w:hint="default"/>
+      </w:rPr>
+    </w:lvl>
+    <w:lvl w:ilvl="5" w:tplc="08090005" w:tentative="1">
+      <w:start w:val="1"/>
+      <w:numFmt w:val="bullet"/>
+      <w:lvlText w:val=""/>
+      <w:lvlJc w:val="left"/>
+      <w:pPr>
+        <w:ind w:left="4320" w:hanging="360"/>
+      </w:pPr>
+      <w:rPr>
+        <w:rFonts w:ascii="Wingdings" w:hAnsi="Wingdings" w:hint="default"/>
+      </w:rPr>
+    </w:lvl>
+    <w:lvl w:ilvl="6" w:tplc="08090001" w:tentative="1">
+      <w:start w:val="1"/>
+      <w:numFmt w:val="bullet"/>
+      <w:lvlText w:val=""/>
+      <w:lvlJc w:val="left"/>
+      <w:pPr>
+        <w:ind w:left="5040" w:hanging="360"/>
+      </w:pPr>
+      <w:rPr>
+        <w:rFonts w:ascii="Symbol" w:hAnsi="Symbol" w:hint="default"/>
+      </w:rPr>
+    </w:lvl>
+    <w:lvl w:ilvl="7" w:tplc="08090003" w:tentative="1">
+      <w:start w:val="1"/>
+      <w:numFmt w:val="bullet"/>
+      <w:lvlText w:val="o"/>
+      <w:lvlJc w:val="left"/>
+      <w:pPr>
+        <w:ind w:left="5760" w:hanging="360"/>
+      </w:pPr>
+      <w:rPr>
+        <w:rFonts w:ascii="Courier New" w:hAnsi="Courier New" w:cs="Courier New" w:hint="default"/>
+      </w:rPr>
+    </w:lvl>
+    <w:lvl w:ilvl="8" w:tplc="08090005" w:tentative="1">
+      <w:start w:val="1"/>
+      <w:numFmt w:val="bullet"/>
+      <w:lvlText w:val=""/>
+      <w:lvlJc w:val="left"/>
+      <w:pPr>
+        <w:ind w:left="6480" w:hanging="360"/>
+      </w:pPr>
+      <w:rPr>
+        <w:rFonts w:ascii="Wingdings" w:hAnsi="Wingdings" w:hint="default"/>
+      </w:rPr>
+    </w:lvl>
+  </w:abstractNum>
+  <w:abstractNum w:abstractNumId="16" w15:restartNumberingAfterBreak="0">
+    <w:nsid w:val="64D57D39"/>
+    <w:multiLevelType w:val="hybridMultilevel"/>
+    <w:tmpl w:val="F28C9764"/>
+    <w:lvl w:ilvl="0" w:tplc="0809000F">
+      <w:start w:val="1"/>
+      <w:numFmt w:val="decimal"/>
+      <w:lvlText w:val="%1."/>
+      <w:lvlJc w:val="left"/>
+      <w:pPr>
+        <w:ind w:left="720" w:hanging="360"/>
+      </w:pPr>
+      <w:rPr>
+        <w:rFonts w:hint="default"/>
+      </w:rPr>
+    </w:lvl>
+    <w:lvl w:ilvl="1" w:tplc="08090003">
+      <w:start w:val="1"/>
+      <w:numFmt w:val="bullet"/>
+      <w:lvlText w:val="o"/>
+      <w:lvlJc w:val="left"/>
+      <w:pPr>
+        <w:ind w:left="1440" w:hanging="360"/>
+      </w:pPr>
+      <w:rPr>
+        <w:rFonts w:ascii="Courier New" w:hAnsi="Courier New" w:cs="Courier New" w:hint="default"/>
+      </w:rPr>
+    </w:lvl>
+    <w:lvl w:ilvl="2" w:tplc="08090005">
+      <w:start w:val="1"/>
+      <w:numFmt w:val="bullet"/>
+      <w:lvlText w:val=""/>
+      <w:lvlJc w:val="left"/>
+      <w:pPr>
+        <w:ind w:left="2160" w:hanging="360"/>
+      </w:pPr>
+      <w:rPr>
+        <w:rFonts w:ascii="Wingdings" w:hAnsi="Wingdings" w:hint="default"/>
+      </w:rPr>
+    </w:lvl>
+    <w:lvl w:ilvl="3" w:tplc="08090001" w:tentative="1">
+      <w:start w:val="1"/>
+      <w:numFmt w:val="bullet"/>
+      <w:lvlText w:val=""/>
+      <w:lvlJc w:val="left"/>
+      <w:pPr>
+        <w:ind w:left="2880" w:hanging="360"/>
+      </w:pPr>
+      <w:rPr>
+        <w:rFonts w:ascii="Symbol" w:hAnsi="Symbol" w:hint="default"/>
+      </w:rPr>
+    </w:lvl>
+    <w:lvl w:ilvl="4" w:tplc="08090003" w:tentative="1">
+      <w:start w:val="1"/>
+      <w:numFmt w:val="bullet"/>
+      <w:lvlText w:val="o"/>
+      <w:lvlJc w:val="left"/>
+      <w:pPr>
+        <w:ind w:left="3600" w:hanging="360"/>
+      </w:pPr>
+      <w:rPr>
+        <w:rFonts w:ascii="Courier New" w:hAnsi="Courier New" w:cs="Courier New" w:hint="default"/>
+      </w:rPr>
+    </w:lvl>
+    <w:lvl w:ilvl="5" w:tplc="08090005" w:tentative="1">
+      <w:start w:val="1"/>
+      <w:numFmt w:val="bullet"/>
+      <w:lvlText w:val=""/>
+      <w:lvlJc w:val="left"/>
+      <w:pPr>
+        <w:ind w:left="4320" w:hanging="360"/>
+      </w:pPr>
+      <w:rPr>
+        <w:rFonts w:ascii="Wingdings" w:hAnsi="Wingdings" w:hint="default"/>
+      </w:rPr>
+    </w:lvl>
+    <w:lvl w:ilvl="6" w:tplc="08090001" w:tentative="1">
+      <w:start w:val="1"/>
+      <w:numFmt w:val="bullet"/>
+      <w:lvlText w:val=""/>
+      <w:lvlJc w:val="left"/>
+      <w:pPr>
+        <w:ind w:left="5040" w:hanging="360"/>
+      </w:pPr>
+      <w:rPr>
+        <w:rFonts w:ascii="Symbol" w:hAnsi="Symbol" w:hint="default"/>
+      </w:rPr>
+    </w:lvl>
+    <w:lvl w:ilvl="7" w:tplc="08090003" w:tentative="1">
+      <w:start w:val="1"/>
+      <w:numFmt w:val="bullet"/>
+      <w:lvlText w:val="o"/>
+      <w:lvlJc w:val="left"/>
+      <w:pPr>
+        <w:ind w:left="5760" w:hanging="360"/>
+      </w:pPr>
+      <w:rPr>
+        <w:rFonts w:ascii="Courier New" w:hAnsi="Courier New" w:cs="Courier New" w:hint="default"/>
+      </w:rPr>
+    </w:lvl>
+    <w:lvl w:ilvl="8" w:tplc="08090005" w:tentative="1">
+      <w:start w:val="1"/>
+      <w:numFmt w:val="bullet"/>
+      <w:lvlText w:val=""/>
+      <w:lvlJc w:val="left"/>
+      <w:pPr>
+        <w:ind w:left="6480" w:hanging="360"/>
+      </w:pPr>
+      <w:rPr>
+        <w:rFonts w:ascii="Wingdings" w:hAnsi="Wingdings" w:hint="default"/>
+      </w:rPr>
+    </w:lvl>
+  </w:abstractNum>
+  <w:abstractNum w:abstractNumId="17" w15:restartNumberingAfterBreak="0">
     <w:nsid w:val="6D216C82"/>
     <w:multiLevelType w:val="hybridMultilevel"/>
     <w:tmpl w:val="0B1A2248"/>
@@ -10839,7 +12536,7 @@
       </w:rPr>
     </w:lvl>
   </w:abstractNum>
-  <w:abstractNum w:abstractNumId="14" w15:restartNumberingAfterBreak="0">
+  <w:abstractNum w:abstractNumId="18" w15:restartNumberingAfterBreak="0">
     <w:nsid w:val="6E620334"/>
     <w:multiLevelType w:val="hybridMultilevel"/>
     <w:tmpl w:val="32069172"/>
@@ -10951,7 +12648,7 @@
       </w:rPr>
     </w:lvl>
   </w:abstractNum>
-  <w:abstractNum w:abstractNumId="15" w15:restartNumberingAfterBreak="0">
+  <w:abstractNum w:abstractNumId="19" w15:restartNumberingAfterBreak="0">
     <w:nsid w:val="7A3067E4"/>
     <w:multiLevelType w:val="hybridMultilevel"/>
     <w:tmpl w:val="C6F40404"/>
@@ -11064,7 +12761,7 @@
       </w:rPr>
     </w:lvl>
   </w:abstractNum>
-  <w:abstractNum w:abstractNumId="16" w15:restartNumberingAfterBreak="0">
+  <w:abstractNum w:abstractNumId="20" w15:restartNumberingAfterBreak="0">
     <w:nsid w:val="7BC20511"/>
     <w:multiLevelType w:val="hybridMultilevel"/>
     <w:tmpl w:val="F7A88D16"/>
@@ -11178,103 +12875,103 @@
     </w:lvl>
   </w:abstractNum>
   <w:num w:numId="1">
-    <w:abstractNumId w:val="4"/>
+    <w:abstractNumId w:val="5"/>
   </w:num>
   <w:num w:numId="2">
-    <w:abstractNumId w:val="4"/>
+    <w:abstractNumId w:val="5"/>
   </w:num>
   <w:num w:numId="3">
-    <w:abstractNumId w:val="4"/>
+    <w:abstractNumId w:val="5"/>
   </w:num>
   <w:num w:numId="4">
-    <w:abstractNumId w:val="4"/>
+    <w:abstractNumId w:val="5"/>
   </w:num>
   <w:num w:numId="5">
-    <w:abstractNumId w:val="4"/>
+    <w:abstractNumId w:val="5"/>
   </w:num>
   <w:num w:numId="6">
-    <w:abstractNumId w:val="4"/>
+    <w:abstractNumId w:val="5"/>
   </w:num>
   <w:num w:numId="7">
-    <w:abstractNumId w:val="4"/>
+    <w:abstractNumId w:val="5"/>
   </w:num>
   <w:num w:numId="8">
-    <w:abstractNumId w:val="4"/>
+    <w:abstractNumId w:val="5"/>
   </w:num>
   <w:num w:numId="9">
-    <w:abstractNumId w:val="4"/>
+    <w:abstractNumId w:val="5"/>
   </w:num>
   <w:num w:numId="10">
-    <w:abstractNumId w:val="4"/>
+    <w:abstractNumId w:val="5"/>
   </w:num>
   <w:num w:numId="11">
-    <w:abstractNumId w:val="4"/>
+    <w:abstractNumId w:val="5"/>
   </w:num>
   <w:num w:numId="12">
-    <w:abstractNumId w:val="4"/>
+    <w:abstractNumId w:val="5"/>
   </w:num>
   <w:num w:numId="13">
-    <w:abstractNumId w:val="4"/>
+    <w:abstractNumId w:val="5"/>
   </w:num>
   <w:num w:numId="14">
-    <w:abstractNumId w:val="4"/>
+    <w:abstractNumId w:val="5"/>
   </w:num>
   <w:num w:numId="15">
-    <w:abstractNumId w:val="4"/>
+    <w:abstractNumId w:val="5"/>
   </w:num>
   <w:num w:numId="16">
-    <w:abstractNumId w:val="4"/>
+    <w:abstractNumId w:val="5"/>
   </w:num>
   <w:num w:numId="17">
-    <w:abstractNumId w:val="4"/>
+    <w:abstractNumId w:val="5"/>
   </w:num>
   <w:num w:numId="18">
-    <w:abstractNumId w:val="4"/>
+    <w:abstractNumId w:val="5"/>
   </w:num>
   <w:num w:numId="19">
-    <w:abstractNumId w:val="4"/>
+    <w:abstractNumId w:val="5"/>
   </w:num>
   <w:num w:numId="20">
-    <w:abstractNumId w:val="4"/>
+    <w:abstractNumId w:val="5"/>
   </w:num>
   <w:num w:numId="21">
-    <w:abstractNumId w:val="4"/>
+    <w:abstractNumId w:val="5"/>
   </w:num>
   <w:num w:numId="22">
-    <w:abstractNumId w:val="4"/>
+    <w:abstractNumId w:val="5"/>
   </w:num>
   <w:num w:numId="23">
-    <w:abstractNumId w:val="4"/>
+    <w:abstractNumId w:val="5"/>
   </w:num>
   <w:num w:numId="24">
-    <w:abstractNumId w:val="4"/>
+    <w:abstractNumId w:val="5"/>
   </w:num>
   <w:num w:numId="25">
-    <w:abstractNumId w:val="4"/>
+    <w:abstractNumId w:val="5"/>
   </w:num>
   <w:num w:numId="26">
-    <w:abstractNumId w:val="4"/>
+    <w:abstractNumId w:val="5"/>
   </w:num>
   <w:num w:numId="27">
-    <w:abstractNumId w:val="4"/>
+    <w:abstractNumId w:val="5"/>
   </w:num>
   <w:num w:numId="28">
-    <w:abstractNumId w:val="4"/>
+    <w:abstractNumId w:val="5"/>
   </w:num>
   <w:num w:numId="29">
-    <w:abstractNumId w:val="4"/>
+    <w:abstractNumId w:val="5"/>
   </w:num>
   <w:num w:numId="30">
-    <w:abstractNumId w:val="4"/>
+    <w:abstractNumId w:val="5"/>
   </w:num>
   <w:num w:numId="31">
-    <w:abstractNumId w:val="8"/>
+    <w:abstractNumId w:val="9"/>
   </w:num>
   <w:num w:numId="32">
-    <w:abstractNumId w:val="11"/>
+    <w:abstractNumId w:val="13"/>
   </w:num>
   <w:num w:numId="33">
-    <w:abstractNumId w:val="6"/>
+    <w:abstractNumId w:val="7"/>
   </w:num>
   <w:num w:numId="34">
     <w:abstractNumId w:val="1"/>
@@ -11283,37 +12980,49 @@
     <w:abstractNumId w:val="0"/>
   </w:num>
   <w:num w:numId="36">
-    <w:abstractNumId w:val="10"/>
+    <w:abstractNumId w:val="12"/>
   </w:num>
   <w:num w:numId="37">
-    <w:abstractNumId w:val="5"/>
+    <w:abstractNumId w:val="6"/>
   </w:num>
   <w:num w:numId="38">
-    <w:abstractNumId w:val="12"/>
+    <w:abstractNumId w:val="14"/>
   </w:num>
   <w:num w:numId="39">
-    <w:abstractNumId w:val="15"/>
+    <w:abstractNumId w:val="19"/>
   </w:num>
   <w:num w:numId="40">
-    <w:abstractNumId w:val="3"/>
+    <w:abstractNumId w:val="4"/>
   </w:num>
   <w:num w:numId="41">
     <w:abstractNumId w:val="2"/>
   </w:num>
   <w:num w:numId="42">
+    <w:abstractNumId w:val="20"/>
+  </w:num>
+  <w:num w:numId="43">
+    <w:abstractNumId w:val="17"/>
+  </w:num>
+  <w:num w:numId="44">
+    <w:abstractNumId w:val="18"/>
+  </w:num>
+  <w:num w:numId="45">
+    <w:abstractNumId w:val="10"/>
+  </w:num>
+  <w:num w:numId="46">
+    <w:abstractNumId w:val="8"/>
+  </w:num>
+  <w:num w:numId="47">
+    <w:abstractNumId w:val="11"/>
+  </w:num>
+  <w:num w:numId="48">
+    <w:abstractNumId w:val="15"/>
+  </w:num>
+  <w:num w:numId="49">
     <w:abstractNumId w:val="16"/>
   </w:num>
-  <w:num w:numId="43">
-    <w:abstractNumId w:val="13"/>
-  </w:num>
-  <w:num w:numId="44">
-    <w:abstractNumId w:val="14"/>
-  </w:num>
-  <w:num w:numId="45">
-    <w:abstractNumId w:val="9"/>
-  </w:num>
-  <w:num w:numId="46">
-    <w:abstractNumId w:val="7"/>
+  <w:num w:numId="50">
+    <w:abstractNumId w:val="3"/>
   </w:num>
 </w:numbering>
 </file>
@@ -12961,10 +14670,12 @@
     <w:rsid w:val="005A0C80"/>
     <w:rsid w:val="005F6DDF"/>
     <w:rsid w:val="0060385E"/>
+    <w:rsid w:val="006B73F2"/>
     <w:rsid w:val="009353F1"/>
     <w:rsid w:val="00A02338"/>
     <w:rsid w:val="00BB7389"/>
     <w:rsid w:val="00BF540A"/>
+    <w:rsid w:val="00C17BBC"/>
     <w:rsid w:val="00C71873"/>
     <w:rsid w:val="00D07D9D"/>
     <w:rsid w:val="00F860CE"/>

</xml_diff>

<commit_message>
Writeup: Add incomplete survey analysis
</commit_message>
<xml_diff>
--- a/Writeup/writeup.docx
+++ b/Writeup/writeup.docx
@@ -765,7 +765,7 @@
           <w:r>
             <w:fldChar w:fldCharType="separate"/>
           </w:r>
-          <w:hyperlink w:anchor="_Toc69646047" w:history="1">
+          <w:hyperlink w:anchor="_Toc69904694" w:history="1">
             <w:r>
               <w:rPr>
                 <w:rStyle w:val="Hyperlink"/>
@@ -807,7 +807,7 @@
                 <w:noProof/>
                 <w:webHidden/>
               </w:rPr>
-              <w:instrText xml:space="preserve"> PAGEREF _Toc69646047 \h </w:instrText>
+              <w:instrText xml:space="preserve"> PAGEREF _Toc69904694 \h </w:instrText>
             </w:r>
             <w:r>
               <w:rPr>
@@ -851,7 +851,7 @@
               <w:lang w:eastAsia="en-GB"/>
             </w:rPr>
           </w:pPr>
-          <w:hyperlink w:anchor="_Toc69646048" w:history="1">
+          <w:hyperlink w:anchor="_Toc69904695" w:history="1">
             <w:r>
               <w:rPr>
                 <w:rStyle w:val="Hyperlink"/>
@@ -893,7 +893,7 @@
                 <w:noProof/>
                 <w:webHidden/>
               </w:rPr>
-              <w:instrText xml:space="preserve"> PAGEREF _Toc69646048 \h </w:instrText>
+              <w:instrText xml:space="preserve"> PAGEREF _Toc69904695 \h </w:instrText>
             </w:r>
             <w:r>
               <w:rPr>
@@ -937,7 +937,7 @@
               <w:lang w:eastAsia="en-GB"/>
             </w:rPr>
           </w:pPr>
-          <w:hyperlink w:anchor="_Toc69646049" w:history="1">
+          <w:hyperlink w:anchor="_Toc69904696" w:history="1">
             <w:r>
               <w:rPr>
                 <w:rStyle w:val="Hyperlink"/>
@@ -979,7 +979,7 @@
                 <w:noProof/>
                 <w:webHidden/>
               </w:rPr>
-              <w:instrText xml:space="preserve"> PAGEREF _Toc69646049 \h </w:instrText>
+              <w:instrText xml:space="preserve"> PAGEREF _Toc69904696 \h </w:instrText>
             </w:r>
             <w:r>
               <w:rPr>
@@ -1023,7 +1023,7 @@
               <w:lang w:eastAsia="en-GB"/>
             </w:rPr>
           </w:pPr>
-          <w:hyperlink w:anchor="_Toc69646050" w:history="1">
+          <w:hyperlink w:anchor="_Toc69904697" w:history="1">
             <w:r>
               <w:rPr>
                 <w:rStyle w:val="Hyperlink"/>
@@ -1065,7 +1065,7 @@
                 <w:noProof/>
                 <w:webHidden/>
               </w:rPr>
-              <w:instrText xml:space="preserve"> PAGEREF _Toc69646050 \h </w:instrText>
+              <w:instrText xml:space="preserve"> PAGEREF _Toc69904697 \h </w:instrText>
             </w:r>
             <w:r>
               <w:rPr>
@@ -1109,7 +1109,7 @@
               <w:lang w:eastAsia="en-GB"/>
             </w:rPr>
           </w:pPr>
-          <w:hyperlink w:anchor="_Toc69646051" w:history="1">
+          <w:hyperlink w:anchor="_Toc69904698" w:history="1">
             <w:r>
               <w:rPr>
                 <w:rStyle w:val="Hyperlink"/>
@@ -1130,7 +1130,7 @@
                 <w:rStyle w:val="Hyperlink"/>
                 <w:noProof/>
               </w:rPr>
-              <w:t>Computational methods that the solution lends itself to</w:t>
+              <w:t>Computational methods</w:t>
             </w:r>
             <w:r>
               <w:rPr>
@@ -1151,7 +1151,7 @@
                 <w:noProof/>
                 <w:webHidden/>
               </w:rPr>
-              <w:instrText xml:space="preserve"> PAGEREF _Toc69646051 \h </w:instrText>
+              <w:instrText xml:space="preserve"> PAGEREF _Toc69904698 \h </w:instrText>
             </w:r>
             <w:r>
               <w:rPr>
@@ -1195,7 +1195,7 @@
               <w:lang w:eastAsia="en-GB"/>
             </w:rPr>
           </w:pPr>
-          <w:hyperlink w:anchor="_Toc69646052" w:history="1">
+          <w:hyperlink w:anchor="_Toc69904699" w:history="1">
             <w:r>
               <w:rPr>
                 <w:rStyle w:val="Hyperlink"/>
@@ -1237,7 +1237,7 @@
                 <w:noProof/>
                 <w:webHidden/>
               </w:rPr>
-              <w:instrText xml:space="preserve"> PAGEREF _Toc69646052 \h </w:instrText>
+              <w:instrText xml:space="preserve"> PAGEREF _Toc69904699 \h </w:instrText>
             </w:r>
             <w:r>
               <w:rPr>
@@ -1281,7 +1281,7 @@
               <w:lang w:eastAsia="en-GB"/>
             </w:rPr>
           </w:pPr>
-          <w:hyperlink w:anchor="_Toc69646053" w:history="1">
+          <w:hyperlink w:anchor="_Toc69904700" w:history="1">
             <w:r>
               <w:rPr>
                 <w:rStyle w:val="Hyperlink"/>
@@ -1323,7 +1323,7 @@
                 <w:noProof/>
                 <w:webHidden/>
               </w:rPr>
-              <w:instrText xml:space="preserve"> PAGEREF _Toc69646053 \h </w:instrText>
+              <w:instrText xml:space="preserve"> PAGEREF _Toc69904700 \h </w:instrText>
             </w:r>
             <w:r>
               <w:rPr>
@@ -1367,7 +1367,7 @@
               <w:lang w:eastAsia="en-GB"/>
             </w:rPr>
           </w:pPr>
-          <w:hyperlink w:anchor="_Toc69646054" w:history="1">
+          <w:hyperlink w:anchor="_Toc69904701" w:history="1">
             <w:r>
               <w:rPr>
                 <w:rStyle w:val="Hyperlink"/>
@@ -1409,7 +1409,7 @@
                 <w:noProof/>
                 <w:webHidden/>
               </w:rPr>
-              <w:instrText xml:space="preserve"> PAGEREF _Toc69646054 \h </w:instrText>
+              <w:instrText xml:space="preserve"> PAGEREF _Toc69904701 \h </w:instrText>
             </w:r>
             <w:r>
               <w:rPr>
@@ -1453,7 +1453,7 @@
               <w:lang w:eastAsia="en-GB"/>
             </w:rPr>
           </w:pPr>
-          <w:hyperlink w:anchor="_Toc69646055" w:history="1">
+          <w:hyperlink w:anchor="_Toc69904702" w:history="1">
             <w:r>
               <w:rPr>
                 <w:rStyle w:val="Hyperlink"/>
@@ -1495,7 +1495,7 @@
                 <w:noProof/>
                 <w:webHidden/>
               </w:rPr>
-              <w:instrText xml:space="preserve"> PAGEREF _Toc69646055 \h </w:instrText>
+              <w:instrText xml:space="preserve"> PAGEREF _Toc69904702 \h </w:instrText>
             </w:r>
             <w:r>
               <w:rPr>
@@ -1539,7 +1539,7 @@
               <w:lang w:eastAsia="en-GB"/>
             </w:rPr>
           </w:pPr>
-          <w:hyperlink w:anchor="_Toc69646056" w:history="1">
+          <w:hyperlink w:anchor="_Toc69904703" w:history="1">
             <w:r>
               <w:rPr>
                 <w:rStyle w:val="Hyperlink"/>
@@ -1581,7 +1581,7 @@
                 <w:noProof/>
                 <w:webHidden/>
               </w:rPr>
-              <w:instrText xml:space="preserve"> PAGEREF _Toc69646056 \h </w:instrText>
+              <w:instrText xml:space="preserve"> PAGEREF _Toc69904703 \h </w:instrText>
             </w:r>
             <w:r>
               <w:rPr>
@@ -1625,7 +1625,7 @@
               <w:lang w:eastAsia="en-GB"/>
             </w:rPr>
           </w:pPr>
-          <w:hyperlink w:anchor="_Toc69646057" w:history="1">
+          <w:hyperlink w:anchor="_Toc69904704" w:history="1">
             <w:r>
               <w:rPr>
                 <w:rStyle w:val="Hyperlink"/>
@@ -1667,7 +1667,7 @@
                 <w:noProof/>
                 <w:webHidden/>
               </w:rPr>
-              <w:instrText xml:space="preserve"> PAGEREF _Toc69646057 \h </w:instrText>
+              <w:instrText xml:space="preserve"> PAGEREF _Toc69904704 \h </w:instrText>
             </w:r>
             <w:r>
               <w:rPr>
@@ -1711,7 +1711,7 @@
               <w:lang w:eastAsia="en-GB"/>
             </w:rPr>
           </w:pPr>
-          <w:hyperlink w:anchor="_Toc69646058" w:history="1">
+          <w:hyperlink w:anchor="_Toc69904705" w:history="1">
             <w:r>
               <w:rPr>
                 <w:rStyle w:val="Hyperlink"/>
@@ -1732,7 +1732,7 @@
                 <w:rStyle w:val="Hyperlink"/>
                 <w:noProof/>
               </w:rPr>
-              <w:t>Questions and methodology</w:t>
+              <w:t>Survey Aims</w:t>
             </w:r>
             <w:r>
               <w:rPr>
@@ -1753,7 +1753,7 @@
                 <w:noProof/>
                 <w:webHidden/>
               </w:rPr>
-              <w:instrText xml:space="preserve"> PAGEREF _Toc69646058 \h </w:instrText>
+              <w:instrText xml:space="preserve"> PAGEREF _Toc69904705 \h </w:instrText>
             </w:r>
             <w:r>
               <w:rPr>
@@ -1797,7 +1797,7 @@
               <w:lang w:eastAsia="en-GB"/>
             </w:rPr>
           </w:pPr>
-          <w:hyperlink w:anchor="_Toc69646059" w:history="1">
+          <w:hyperlink w:anchor="_Toc69904706" w:history="1">
             <w:r>
               <w:rPr>
                 <w:rStyle w:val="Hyperlink"/>
@@ -1818,7 +1818,7 @@
                 <w:rStyle w:val="Hyperlink"/>
                 <w:noProof/>
               </w:rPr>
-              <w:t>Results analysis</w:t>
+              <w:t>Survey Results</w:t>
             </w:r>
             <w:r>
               <w:rPr>
@@ -1839,7 +1839,7 @@
                 <w:noProof/>
                 <w:webHidden/>
               </w:rPr>
-              <w:instrText xml:space="preserve"> PAGEREF _Toc69646059 \h </w:instrText>
+              <w:instrText xml:space="preserve"> PAGEREF _Toc69904706 \h </w:instrText>
             </w:r>
             <w:r>
               <w:rPr>
@@ -1860,6 +1860,92 @@
                 <w:webHidden/>
               </w:rPr>
               <w:t>11</w:t>
+            </w:r>
+            <w:r>
+              <w:rPr>
+                <w:noProof/>
+                <w:webHidden/>
+              </w:rPr>
+              <w:fldChar w:fldCharType="end"/>
+            </w:r>
+          </w:hyperlink>
+        </w:p>
+        <w:p>
+          <w:pPr>
+            <w:pStyle w:val="TOC2"/>
+            <w:tabs>
+              <w:tab w:val="left" w:pos="880"/>
+              <w:tab w:val="right" w:leader="dot" w:pos="9016"/>
+            </w:tabs>
+            <w:rPr>
+              <w:noProof/>
+              <w:sz w:val="22"/>
+              <w:lang w:eastAsia="en-GB"/>
+            </w:rPr>
+          </w:pPr>
+          <w:hyperlink w:anchor="_Toc69904707" w:history="1">
+            <w:r>
+              <w:rPr>
+                <w:rStyle w:val="Hyperlink"/>
+                <w:noProof/>
+              </w:rPr>
+              <w:t>1.4</w:t>
+            </w:r>
+            <w:r>
+              <w:rPr>
+                <w:noProof/>
+                <w:sz w:val="22"/>
+                <w:lang w:eastAsia="en-GB"/>
+              </w:rPr>
+              <w:tab/>
+            </w:r>
+            <w:r>
+              <w:rPr>
+                <w:rStyle w:val="Hyperlink"/>
+                <w:noProof/>
+              </w:rPr>
+              <w:t>Requirements</w:t>
+            </w:r>
+            <w:r>
+              <w:rPr>
+                <w:noProof/>
+                <w:webHidden/>
+              </w:rPr>
+              <w:tab/>
+            </w:r>
+            <w:r>
+              <w:rPr>
+                <w:noProof/>
+                <w:webHidden/>
+              </w:rPr>
+              <w:fldChar w:fldCharType="begin"/>
+            </w:r>
+            <w:r>
+              <w:rPr>
+                <w:noProof/>
+                <w:webHidden/>
+              </w:rPr>
+              <w:instrText xml:space="preserve"> PAGEREF _Toc69904707 \h </w:instrText>
+            </w:r>
+            <w:r>
+              <w:rPr>
+                <w:noProof/>
+                <w:webHidden/>
+              </w:rPr>
+            </w:r>
+            <w:r>
+              <w:rPr>
+                <w:noProof/>
+                <w:webHidden/>
+              </w:rPr>
+              <w:fldChar w:fldCharType="separate"/>
+            </w:r>
+            <w:r>
+              <w:rPr>
+                <w:noProof/>
+                <w:webHidden/>
+              </w:rPr>
+              <w:t>16</w:t>
             </w:r>
             <w:r>
               <w:rPr>
@@ -1883,13 +1969,13 @@
               <w:lang w:eastAsia="en-GB"/>
             </w:rPr>
           </w:pPr>
-          <w:hyperlink w:anchor="_Toc69646060" w:history="1">
+          <w:hyperlink w:anchor="_Toc69904708" w:history="1">
             <w:r>
               <w:rPr>
                 <w:rStyle w:val="Hyperlink"/>
                 <w:noProof/>
               </w:rPr>
-              <w:t>1.3.4</w:t>
+              <w:t>1.4.1</w:t>
             </w:r>
             <w:r>
               <w:rPr>
@@ -1904,7 +1990,7 @@
                 <w:rStyle w:val="Hyperlink"/>
                 <w:noProof/>
               </w:rPr>
-              <w:t>Conclusion</w:t>
+              <w:t>Stakeholder requirements</w:t>
             </w:r>
             <w:r>
               <w:rPr>
@@ -1925,7 +2011,7 @@
                 <w:noProof/>
                 <w:webHidden/>
               </w:rPr>
-              <w:instrText xml:space="preserve"> PAGEREF _Toc69646060 \h </w:instrText>
+              <w:instrText xml:space="preserve"> PAGEREF _Toc69904708 \h </w:instrText>
             </w:r>
             <w:r>
               <w:rPr>
@@ -1945,7 +2031,179 @@
                 <w:noProof/>
                 <w:webHidden/>
               </w:rPr>
-              <w:t>14</w:t>
+              <w:t>16</w:t>
+            </w:r>
+            <w:r>
+              <w:rPr>
+                <w:noProof/>
+                <w:webHidden/>
+              </w:rPr>
+              <w:fldChar w:fldCharType="end"/>
+            </w:r>
+          </w:hyperlink>
+        </w:p>
+        <w:p>
+          <w:pPr>
+            <w:pStyle w:val="TOC3"/>
+            <w:tabs>
+              <w:tab w:val="left" w:pos="1100"/>
+              <w:tab w:val="right" w:leader="dot" w:pos="9016"/>
+            </w:tabs>
+            <w:rPr>
+              <w:noProof/>
+              <w:sz w:val="22"/>
+              <w:lang w:eastAsia="en-GB"/>
+            </w:rPr>
+          </w:pPr>
+          <w:hyperlink w:anchor="_Toc69904709" w:history="1">
+            <w:r>
+              <w:rPr>
+                <w:rStyle w:val="Hyperlink"/>
+                <w:noProof/>
+              </w:rPr>
+              <w:t>1.4.2</w:t>
+            </w:r>
+            <w:r>
+              <w:rPr>
+                <w:noProof/>
+                <w:sz w:val="22"/>
+                <w:lang w:eastAsia="en-GB"/>
+              </w:rPr>
+              <w:tab/>
+            </w:r>
+            <w:r>
+              <w:rPr>
+                <w:rStyle w:val="Hyperlink"/>
+                <w:noProof/>
+              </w:rPr>
+              <w:t>Limitations</w:t>
+            </w:r>
+            <w:r>
+              <w:rPr>
+                <w:noProof/>
+                <w:webHidden/>
+              </w:rPr>
+              <w:tab/>
+            </w:r>
+            <w:r>
+              <w:rPr>
+                <w:noProof/>
+                <w:webHidden/>
+              </w:rPr>
+              <w:fldChar w:fldCharType="begin"/>
+            </w:r>
+            <w:r>
+              <w:rPr>
+                <w:noProof/>
+                <w:webHidden/>
+              </w:rPr>
+              <w:instrText xml:space="preserve"> PAGEREF _Toc69904709 \h </w:instrText>
+            </w:r>
+            <w:r>
+              <w:rPr>
+                <w:noProof/>
+                <w:webHidden/>
+              </w:rPr>
+            </w:r>
+            <w:r>
+              <w:rPr>
+                <w:noProof/>
+                <w:webHidden/>
+              </w:rPr>
+              <w:fldChar w:fldCharType="separate"/>
+            </w:r>
+            <w:r>
+              <w:rPr>
+                <w:noProof/>
+                <w:webHidden/>
+              </w:rPr>
+              <w:t>16</w:t>
+            </w:r>
+            <w:r>
+              <w:rPr>
+                <w:noProof/>
+                <w:webHidden/>
+              </w:rPr>
+              <w:fldChar w:fldCharType="end"/>
+            </w:r>
+          </w:hyperlink>
+        </w:p>
+        <w:p>
+          <w:pPr>
+            <w:pStyle w:val="TOC3"/>
+            <w:tabs>
+              <w:tab w:val="left" w:pos="1100"/>
+              <w:tab w:val="right" w:leader="dot" w:pos="9016"/>
+            </w:tabs>
+            <w:rPr>
+              <w:noProof/>
+              <w:sz w:val="22"/>
+              <w:lang w:eastAsia="en-GB"/>
+            </w:rPr>
+          </w:pPr>
+          <w:hyperlink w:anchor="_Toc69904710" w:history="1">
+            <w:r>
+              <w:rPr>
+                <w:rStyle w:val="Hyperlink"/>
+                <w:noProof/>
+              </w:rPr>
+              <w:t>1.4.3</w:t>
+            </w:r>
+            <w:r>
+              <w:rPr>
+                <w:noProof/>
+                <w:sz w:val="22"/>
+                <w:lang w:eastAsia="en-GB"/>
+              </w:rPr>
+              <w:tab/>
+            </w:r>
+            <w:r>
+              <w:rPr>
+                <w:rStyle w:val="Hyperlink"/>
+                <w:noProof/>
+              </w:rPr>
+              <w:t>Software requirements</w:t>
+            </w:r>
+            <w:r>
+              <w:rPr>
+                <w:noProof/>
+                <w:webHidden/>
+              </w:rPr>
+              <w:tab/>
+            </w:r>
+            <w:r>
+              <w:rPr>
+                <w:noProof/>
+                <w:webHidden/>
+              </w:rPr>
+              <w:fldChar w:fldCharType="begin"/>
+            </w:r>
+            <w:r>
+              <w:rPr>
+                <w:noProof/>
+                <w:webHidden/>
+              </w:rPr>
+              <w:instrText xml:space="preserve"> PAGEREF _Toc69904710 \h </w:instrText>
+            </w:r>
+            <w:r>
+              <w:rPr>
+                <w:noProof/>
+                <w:webHidden/>
+              </w:rPr>
+            </w:r>
+            <w:r>
+              <w:rPr>
+                <w:noProof/>
+                <w:webHidden/>
+              </w:rPr>
+              <w:fldChar w:fldCharType="separate"/>
+            </w:r>
+            <w:r>
+              <w:rPr>
+                <w:noProof/>
+                <w:webHidden/>
+              </w:rPr>
+              <w:t>16</w:t>
             </w:r>
             <w:r>
               <w:rPr>
@@ -1969,13 +2227,13 @@
               <w:lang w:eastAsia="en-GB"/>
             </w:rPr>
           </w:pPr>
-          <w:hyperlink w:anchor="_Toc69646061" w:history="1">
+          <w:hyperlink w:anchor="_Toc69904711" w:history="1">
             <w:r>
               <w:rPr>
                 <w:rStyle w:val="Hyperlink"/>
                 <w:noProof/>
               </w:rPr>
-              <w:t>1.4</w:t>
+              <w:t>1.5</w:t>
             </w:r>
             <w:r>
               <w:rPr>
@@ -1990,7 +2248,7 @@
                 <w:rStyle w:val="Hyperlink"/>
                 <w:noProof/>
               </w:rPr>
-              <w:t>Requirements</w:t>
+              <w:t>Success Criteria</w:t>
             </w:r>
             <w:r>
               <w:rPr>
@@ -2011,7 +2269,7 @@
                 <w:noProof/>
                 <w:webHidden/>
               </w:rPr>
-              <w:instrText xml:space="preserve"> PAGEREF _Toc69646061 \h </w:instrText>
+              <w:instrText xml:space="preserve"> PAGEREF _Toc69904711 \h </w:instrText>
             </w:r>
             <w:r>
               <w:rPr>
@@ -2031,351 +2289,7 @@
                 <w:noProof/>
                 <w:webHidden/>
               </w:rPr>
-              <w:t>15</w:t>
-            </w:r>
-            <w:r>
-              <w:rPr>
-                <w:noProof/>
-                <w:webHidden/>
-              </w:rPr>
-              <w:fldChar w:fldCharType="end"/>
-            </w:r>
-          </w:hyperlink>
-        </w:p>
-        <w:p>
-          <w:pPr>
-            <w:pStyle w:val="TOC3"/>
-            <w:tabs>
-              <w:tab w:val="left" w:pos="1100"/>
-              <w:tab w:val="right" w:leader="dot" w:pos="9016"/>
-            </w:tabs>
-            <w:rPr>
-              <w:noProof/>
-              <w:sz w:val="22"/>
-              <w:lang w:eastAsia="en-GB"/>
-            </w:rPr>
-          </w:pPr>
-          <w:hyperlink w:anchor="_Toc69646062" w:history="1">
-            <w:r>
-              <w:rPr>
-                <w:rStyle w:val="Hyperlink"/>
-                <w:noProof/>
-              </w:rPr>
-              <w:t>1.4.1</w:t>
-            </w:r>
-            <w:r>
-              <w:rPr>
-                <w:noProof/>
-                <w:sz w:val="22"/>
-                <w:lang w:eastAsia="en-GB"/>
-              </w:rPr>
-              <w:tab/>
-            </w:r>
-            <w:r>
-              <w:rPr>
-                <w:rStyle w:val="Hyperlink"/>
-                <w:noProof/>
-              </w:rPr>
-              <w:t>Stakeholder requirements</w:t>
-            </w:r>
-            <w:r>
-              <w:rPr>
-                <w:noProof/>
-                <w:webHidden/>
-              </w:rPr>
-              <w:tab/>
-            </w:r>
-            <w:r>
-              <w:rPr>
-                <w:noProof/>
-                <w:webHidden/>
-              </w:rPr>
-              <w:fldChar w:fldCharType="begin"/>
-            </w:r>
-            <w:r>
-              <w:rPr>
-                <w:noProof/>
-                <w:webHidden/>
-              </w:rPr>
-              <w:instrText xml:space="preserve"> PAGEREF _Toc69646062 \h </w:instrText>
-            </w:r>
-            <w:r>
-              <w:rPr>
-                <w:noProof/>
-                <w:webHidden/>
-              </w:rPr>
-            </w:r>
-            <w:r>
-              <w:rPr>
-                <w:noProof/>
-                <w:webHidden/>
-              </w:rPr>
-              <w:fldChar w:fldCharType="separate"/>
-            </w:r>
-            <w:r>
-              <w:rPr>
-                <w:noProof/>
-                <w:webHidden/>
-              </w:rPr>
-              <w:t>15</w:t>
-            </w:r>
-            <w:r>
-              <w:rPr>
-                <w:noProof/>
-                <w:webHidden/>
-              </w:rPr>
-              <w:fldChar w:fldCharType="end"/>
-            </w:r>
-          </w:hyperlink>
-        </w:p>
-        <w:p>
-          <w:pPr>
-            <w:pStyle w:val="TOC3"/>
-            <w:tabs>
-              <w:tab w:val="left" w:pos="1100"/>
-              <w:tab w:val="right" w:leader="dot" w:pos="9016"/>
-            </w:tabs>
-            <w:rPr>
-              <w:noProof/>
-              <w:sz w:val="22"/>
-              <w:lang w:eastAsia="en-GB"/>
-            </w:rPr>
-          </w:pPr>
-          <w:hyperlink w:anchor="_Toc69646063" w:history="1">
-            <w:r>
-              <w:rPr>
-                <w:rStyle w:val="Hyperlink"/>
-                <w:noProof/>
-              </w:rPr>
-              <w:t>1.4.2</w:t>
-            </w:r>
-            <w:r>
-              <w:rPr>
-                <w:noProof/>
-                <w:sz w:val="22"/>
-                <w:lang w:eastAsia="en-GB"/>
-              </w:rPr>
-              <w:tab/>
-            </w:r>
-            <w:r>
-              <w:rPr>
-                <w:rStyle w:val="Hyperlink"/>
-                <w:noProof/>
-              </w:rPr>
-              <w:t>Limitations</w:t>
-            </w:r>
-            <w:r>
-              <w:rPr>
-                <w:noProof/>
-                <w:webHidden/>
-              </w:rPr>
-              <w:tab/>
-            </w:r>
-            <w:r>
-              <w:rPr>
-                <w:noProof/>
-                <w:webHidden/>
-              </w:rPr>
-              <w:fldChar w:fldCharType="begin"/>
-            </w:r>
-            <w:r>
-              <w:rPr>
-                <w:noProof/>
-                <w:webHidden/>
-              </w:rPr>
-              <w:instrText xml:space="preserve"> PAGEREF _Toc69646063 \h </w:instrText>
-            </w:r>
-            <w:r>
-              <w:rPr>
-                <w:noProof/>
-                <w:webHidden/>
-              </w:rPr>
-            </w:r>
-            <w:r>
-              <w:rPr>
-                <w:noProof/>
-                <w:webHidden/>
-              </w:rPr>
-              <w:fldChar w:fldCharType="separate"/>
-            </w:r>
-            <w:r>
-              <w:rPr>
-                <w:noProof/>
-                <w:webHidden/>
-              </w:rPr>
-              <w:t>15</w:t>
-            </w:r>
-            <w:r>
-              <w:rPr>
-                <w:noProof/>
-                <w:webHidden/>
-              </w:rPr>
-              <w:fldChar w:fldCharType="end"/>
-            </w:r>
-          </w:hyperlink>
-        </w:p>
-        <w:p>
-          <w:pPr>
-            <w:pStyle w:val="TOC3"/>
-            <w:tabs>
-              <w:tab w:val="left" w:pos="1100"/>
-              <w:tab w:val="right" w:leader="dot" w:pos="9016"/>
-            </w:tabs>
-            <w:rPr>
-              <w:noProof/>
-              <w:sz w:val="22"/>
-              <w:lang w:eastAsia="en-GB"/>
-            </w:rPr>
-          </w:pPr>
-          <w:hyperlink w:anchor="_Toc69646064" w:history="1">
-            <w:r>
-              <w:rPr>
-                <w:rStyle w:val="Hyperlink"/>
-                <w:noProof/>
-              </w:rPr>
-              <w:t>1.4.3</w:t>
-            </w:r>
-            <w:r>
-              <w:rPr>
-                <w:noProof/>
-                <w:sz w:val="22"/>
-                <w:lang w:eastAsia="en-GB"/>
-              </w:rPr>
-              <w:tab/>
-            </w:r>
-            <w:r>
-              <w:rPr>
-                <w:rStyle w:val="Hyperlink"/>
-                <w:noProof/>
-              </w:rPr>
-              <w:t>Software requirements</w:t>
-            </w:r>
-            <w:r>
-              <w:rPr>
-                <w:noProof/>
-                <w:webHidden/>
-              </w:rPr>
-              <w:tab/>
-            </w:r>
-            <w:r>
-              <w:rPr>
-                <w:noProof/>
-                <w:webHidden/>
-              </w:rPr>
-              <w:fldChar w:fldCharType="begin"/>
-            </w:r>
-            <w:r>
-              <w:rPr>
-                <w:noProof/>
-                <w:webHidden/>
-              </w:rPr>
-              <w:instrText xml:space="preserve"> PAGEREF _Toc69646064 \h </w:instrText>
-            </w:r>
-            <w:r>
-              <w:rPr>
-                <w:noProof/>
-                <w:webHidden/>
-              </w:rPr>
-            </w:r>
-            <w:r>
-              <w:rPr>
-                <w:noProof/>
-                <w:webHidden/>
-              </w:rPr>
-              <w:fldChar w:fldCharType="separate"/>
-            </w:r>
-            <w:r>
-              <w:rPr>
-                <w:noProof/>
-                <w:webHidden/>
-              </w:rPr>
-              <w:t>15</w:t>
-            </w:r>
-            <w:r>
-              <w:rPr>
-                <w:noProof/>
-                <w:webHidden/>
-              </w:rPr>
-              <w:fldChar w:fldCharType="end"/>
-            </w:r>
-          </w:hyperlink>
-        </w:p>
-        <w:p>
-          <w:pPr>
-            <w:pStyle w:val="TOC2"/>
-            <w:tabs>
-              <w:tab w:val="left" w:pos="880"/>
-              <w:tab w:val="right" w:leader="dot" w:pos="9016"/>
-            </w:tabs>
-            <w:rPr>
-              <w:noProof/>
-              <w:sz w:val="22"/>
-              <w:lang w:eastAsia="en-GB"/>
-            </w:rPr>
-          </w:pPr>
-          <w:hyperlink w:anchor="_Toc69646065" w:history="1">
-            <w:r>
-              <w:rPr>
-                <w:rStyle w:val="Hyperlink"/>
-                <w:noProof/>
-              </w:rPr>
-              <w:t>1.5</w:t>
-            </w:r>
-            <w:r>
-              <w:rPr>
-                <w:noProof/>
-                <w:sz w:val="22"/>
-                <w:lang w:eastAsia="en-GB"/>
-              </w:rPr>
-              <w:tab/>
-            </w:r>
-            <w:r>
-              <w:rPr>
-                <w:rStyle w:val="Hyperlink"/>
-                <w:noProof/>
-              </w:rPr>
-              <w:t>Success Criteria</w:t>
-            </w:r>
-            <w:r>
-              <w:rPr>
-                <w:noProof/>
-                <w:webHidden/>
-              </w:rPr>
-              <w:tab/>
-            </w:r>
-            <w:r>
-              <w:rPr>
-                <w:noProof/>
-                <w:webHidden/>
-              </w:rPr>
-              <w:fldChar w:fldCharType="begin"/>
-            </w:r>
-            <w:r>
-              <w:rPr>
-                <w:noProof/>
-                <w:webHidden/>
-              </w:rPr>
-              <w:instrText xml:space="preserve"> PAGEREF _Toc69646065 \h </w:instrText>
-            </w:r>
-            <w:r>
-              <w:rPr>
-                <w:noProof/>
-                <w:webHidden/>
-              </w:rPr>
-            </w:r>
-            <w:r>
-              <w:rPr>
-                <w:noProof/>
-                <w:webHidden/>
-              </w:rPr>
-              <w:fldChar w:fldCharType="separate"/>
-            </w:r>
-            <w:r>
-              <w:rPr>
-                <w:noProof/>
-                <w:webHidden/>
-              </w:rPr>
-              <w:t>16</w:t>
+              <w:t>17</w:t>
             </w:r>
             <w:r>
               <w:rPr>
@@ -2399,7 +2313,7 @@
               <w:lang w:eastAsia="en-GB"/>
             </w:rPr>
           </w:pPr>
-          <w:hyperlink w:anchor="_Toc69646066" w:history="1">
+          <w:hyperlink w:anchor="_Toc69904712" w:history="1">
             <w:r>
               <w:rPr>
                 <w:rStyle w:val="Hyperlink"/>
@@ -2441,7 +2355,7 @@
                 <w:noProof/>
                 <w:webHidden/>
               </w:rPr>
-              <w:instrText xml:space="preserve"> PAGEREF _Toc69646066 \h </w:instrText>
+              <w:instrText xml:space="preserve"> PAGEREF _Toc69904712 \h </w:instrText>
             </w:r>
             <w:r>
               <w:rPr>
@@ -2461,7 +2375,7 @@
                 <w:noProof/>
                 <w:webHidden/>
               </w:rPr>
-              <w:t>17</w:t>
+              <w:t>18</w:t>
             </w:r>
             <w:r>
               <w:rPr>
@@ -2485,7 +2399,7 @@
               <w:lang w:eastAsia="en-GB"/>
             </w:rPr>
           </w:pPr>
-          <w:hyperlink w:anchor="_Toc69646067" w:history="1">
+          <w:hyperlink w:anchor="_Toc69904713" w:history="1">
             <w:r>
               <w:rPr>
                 <w:rStyle w:val="Hyperlink"/>
@@ -2527,7 +2441,7 @@
                 <w:noProof/>
                 <w:webHidden/>
               </w:rPr>
-              <w:instrText xml:space="preserve"> PAGEREF _Toc69646067 \h </w:instrText>
+              <w:instrText xml:space="preserve"> PAGEREF _Toc69904713 \h </w:instrText>
             </w:r>
             <w:r>
               <w:rPr>
@@ -2547,7 +2461,7 @@
                 <w:noProof/>
                 <w:webHidden/>
               </w:rPr>
-              <w:t>17</w:t>
+              <w:t>18</w:t>
             </w:r>
             <w:r>
               <w:rPr>
@@ -2571,7 +2485,7 @@
               <w:lang w:eastAsia="en-GB"/>
             </w:rPr>
           </w:pPr>
-          <w:hyperlink w:anchor="_Toc69646068" w:history="1">
+          <w:hyperlink w:anchor="_Toc69904714" w:history="1">
             <w:r>
               <w:rPr>
                 <w:rStyle w:val="Hyperlink"/>
@@ -2613,7 +2527,7 @@
                 <w:noProof/>
                 <w:webHidden/>
               </w:rPr>
-              <w:instrText xml:space="preserve"> PAGEREF _Toc69646068 \h </w:instrText>
+              <w:instrText xml:space="preserve"> PAGEREF _Toc69904714 \h </w:instrText>
             </w:r>
             <w:r>
               <w:rPr>
@@ -2633,7 +2547,7 @@
                 <w:noProof/>
                 <w:webHidden/>
               </w:rPr>
-              <w:t>17</w:t>
+              <w:t>18</w:t>
             </w:r>
             <w:r>
               <w:rPr>
@@ -2657,7 +2571,7 @@
               <w:lang w:eastAsia="en-GB"/>
             </w:rPr>
           </w:pPr>
-          <w:hyperlink w:anchor="_Toc69646069" w:history="1">
+          <w:hyperlink w:anchor="_Toc69904715" w:history="1">
             <w:r>
               <w:rPr>
                 <w:rStyle w:val="Hyperlink"/>
@@ -2699,7 +2613,7 @@
                 <w:noProof/>
                 <w:webHidden/>
               </w:rPr>
-              <w:instrText xml:space="preserve"> PAGEREF _Toc69646069 \h </w:instrText>
+              <w:instrText xml:space="preserve"> PAGEREF _Toc69904715 \h </w:instrText>
             </w:r>
             <w:r>
               <w:rPr>
@@ -2719,7 +2633,7 @@
                 <w:noProof/>
                 <w:webHidden/>
               </w:rPr>
-              <w:t>18</w:t>
+              <w:t>19</w:t>
             </w:r>
             <w:r>
               <w:rPr>
@@ -2746,38 +2660,38 @@
       <w:pPr>
         <w:pStyle w:val="Heading1"/>
       </w:pPr>
-      <w:bookmarkStart w:id="2" w:name="_Ref69592867"/>
-      <w:bookmarkStart w:id="3" w:name="_Ref69592869"/>
-      <w:bookmarkStart w:id="4" w:name="_Ref69592872"/>
-      <w:bookmarkStart w:id="5" w:name="_Toc69646047"/>
+      <w:bookmarkStart w:id="4" w:name="_Ref69592867"/>
+      <w:bookmarkStart w:id="5" w:name="_Ref69592869"/>
+      <w:bookmarkStart w:id="6" w:name="_Ref69592872"/>
+      <w:bookmarkStart w:id="7" w:name="_Toc69904694"/>
       <w:r>
         <w:lastRenderedPageBreak/>
         <w:t>Analysis</w:t>
       </w:r>
-      <w:bookmarkEnd w:id="2"/>
-      <w:bookmarkEnd w:id="3"/>
       <w:bookmarkEnd w:id="4"/>
       <w:bookmarkEnd w:id="5"/>
+      <w:bookmarkEnd w:id="6"/>
+      <w:bookmarkEnd w:id="7"/>
     </w:p>
     <w:p>
       <w:pPr>
         <w:pStyle w:val="Heading2"/>
       </w:pPr>
-      <w:bookmarkStart w:id="6" w:name="_Toc69646048"/>
+      <w:bookmarkStart w:id="8" w:name="_Toc69904695"/>
       <w:r>
         <w:t>Problem Identification</w:t>
       </w:r>
-      <w:bookmarkEnd w:id="6"/>
+      <w:bookmarkEnd w:id="8"/>
     </w:p>
     <w:p>
       <w:pPr>
         <w:pStyle w:val="Heading3"/>
       </w:pPr>
-      <w:bookmarkStart w:id="7" w:name="_Toc69646049"/>
+      <w:bookmarkStart w:id="9" w:name="_Toc69904696"/>
       <w:r>
         <w:t>Problem outline</w:t>
       </w:r>
-      <w:bookmarkEnd w:id="7"/>
+      <w:bookmarkEnd w:id="9"/>
     </w:p>
     <w:p>
       <w:r>
@@ -3009,11 +2923,11 @@
       <w:pPr>
         <w:pStyle w:val="Heading3"/>
       </w:pPr>
-      <w:bookmarkStart w:id="8" w:name="_Toc69646050"/>
+      <w:bookmarkStart w:id="10" w:name="_Toc69904697"/>
       <w:r>
         <w:t>How can the problem be solved by computational methods?</w:t>
       </w:r>
-      <w:bookmarkEnd w:id="8"/>
+      <w:bookmarkEnd w:id="10"/>
     </w:p>
     <w:p>
       <w:r>
@@ -3060,14 +2974,14 @@
       <w:pPr>
         <w:pStyle w:val="Heading3"/>
       </w:pPr>
-      <w:bookmarkStart w:id="9" w:name="_Toc69646051"/>
+      <w:bookmarkStart w:id="11" w:name="_Toc69904698"/>
       <w:r>
         <w:t>Computational method</w:t>
       </w:r>
-      <w:bookmarkEnd w:id="9"/>
       <w:r>
         <w:t>s</w:t>
       </w:r>
+      <w:bookmarkEnd w:id="11"/>
     </w:p>
     <w:p>
       <w:r>
@@ -3575,15 +3489,15 @@
       <w:pPr>
         <w:pStyle w:val="Heading3"/>
       </w:pPr>
-      <w:bookmarkStart w:id="10" w:name="_Toc69646052"/>
-      <w:bookmarkStart w:id="11" w:name="_Hlk65679870"/>
+      <w:bookmarkStart w:id="12" w:name="_Hlk65679870"/>
+      <w:bookmarkStart w:id="13" w:name="_Toc69904699"/>
       <w:r>
         <w:t xml:space="preserve">Stakeholder </w:t>
       </w:r>
       <w:r>
         <w:t>Identification</w:t>
       </w:r>
-      <w:bookmarkEnd w:id="10"/>
+      <w:bookmarkEnd w:id="13"/>
     </w:p>
     <w:p>
       <w:r>
@@ -3594,17 +3508,17 @@
       <w:r>
         <w:t>The second group of potential stakeholders are the users who want a messenger app that is lightweight and easy to use. The needs of this group are that all components of the user interface are intuitive and clearly labelled and that the program requires no prior setup or configuration so the program can easily be installed and immediately used. This group will most likely only infrequently use the solution to keep in touch with friends and family; for this reason, the solution must have an easy system for finding contacts and have a low barrier of use as to not discourage them. I have selected a user to represent this group of stakeholders:</w:t>
       </w:r>
-      <w:commentRangeStart w:id="12"/>
+      <w:commentRangeStart w:id="14"/>
       <w:r>
         <w:t xml:space="preserve"> [to be added]</w:t>
       </w:r>
-      <w:bookmarkEnd w:id="11"/>
-      <w:commentRangeEnd w:id="12"/>
+      <w:bookmarkEnd w:id="12"/>
+      <w:commentRangeEnd w:id="14"/>
       <w:r>
         <w:rPr>
           <w:rStyle w:val="CommentReference"/>
         </w:rPr>
-        <w:commentReference w:id="12"/>
+        <w:commentReference w:id="14"/>
       </w:r>
     </w:p>
     <w:p>
@@ -3616,30 +3530,30 @@
       <w:pPr>
         <w:pStyle w:val="Heading2"/>
       </w:pPr>
-      <w:bookmarkStart w:id="13" w:name="_Toc69646053"/>
+      <w:bookmarkStart w:id="15" w:name="_Toc69904700"/>
       <w:r>
         <w:lastRenderedPageBreak/>
         <w:t>Research</w:t>
       </w:r>
-      <w:bookmarkEnd w:id="13"/>
+      <w:bookmarkEnd w:id="15"/>
     </w:p>
     <w:p>
       <w:pPr>
         <w:pStyle w:val="Heading3"/>
       </w:pPr>
-      <w:bookmarkStart w:id="14" w:name="_Ref69592845"/>
-      <w:bookmarkStart w:id="15" w:name="_Ref69592855"/>
-      <w:bookmarkStart w:id="16" w:name="_Ref69592900"/>
-      <w:bookmarkStart w:id="17" w:name="_Ref69592910"/>
-      <w:bookmarkStart w:id="18" w:name="_Toc69646054"/>
-      <w:commentRangeStart w:id="19"/>
+      <w:bookmarkStart w:id="16" w:name="_Ref69592845"/>
+      <w:bookmarkStart w:id="17" w:name="_Ref69592855"/>
+      <w:bookmarkStart w:id="18" w:name="_Ref69592900"/>
+      <w:bookmarkStart w:id="19" w:name="_Ref69592910"/>
+      <w:bookmarkStart w:id="20" w:name="_Toc69904701"/>
+      <w:commentRangeStart w:id="21"/>
       <w:r>
         <w:t xml:space="preserve">Existing </w:t>
       </w:r>
       <w:r>
         <w:t>program – Discord</w:t>
       </w:r>
-      <w:commentRangeEnd w:id="19"/>
+      <w:commentRangeEnd w:id="21"/>
       <w:r>
         <w:rPr>
           <w:rStyle w:val="Strong"/>
@@ -3648,13 +3562,13 @@
           <w:bCs/>
           <w:color w:val="auto"/>
         </w:rPr>
-        <w:commentReference w:id="19"/>
-      </w:r>
-      <w:bookmarkEnd w:id="14"/>
-      <w:bookmarkEnd w:id="15"/>
+        <w:commentReference w:id="21"/>
+      </w:r>
       <w:bookmarkEnd w:id="16"/>
       <w:bookmarkEnd w:id="17"/>
       <w:bookmarkEnd w:id="18"/>
+      <w:bookmarkEnd w:id="19"/>
+      <w:bookmarkEnd w:id="20"/>
     </w:p>
     <w:p>
       <w:pPr>
@@ -4106,7 +4020,7 @@
             <w:fldChar w:fldCharType="begin"/>
           </w:r>
           <w:r>
-            <w:instrText xml:space="preserve"> CITATION Sch21 \l 2057 </w:instrText>
+            <w:instrText xml:space="preserve">CITATION Sch21 \l 2057 </w:instrText>
           </w:r>
           <w:r>
             <w:fldChar w:fldCharType="separate"/>
@@ -4558,29 +4472,29 @@
       <w:r>
         <w:t>For my solution, I will consider also using tab-based navigation as it is well established and fits well with messaging apps and their lists of contacts/conversations. I may also consider giving the user the option to operate some features in my program via keyboard shortcuts, albeit on a smaller scale to Discord as complete keyboard navigation is not a requirement.</w:t>
       </w:r>
-      <w:commentRangeStart w:id="20"/>
+      <w:commentRangeStart w:id="22"/>
       <w:r>
         <w:br w:type="page"/>
       </w:r>
-      <w:commentRangeEnd w:id="20"/>
+      <w:commentRangeEnd w:id="22"/>
       <w:r>
         <w:rPr>
           <w:rStyle w:val="CommentReference"/>
         </w:rPr>
-        <w:commentReference w:id="20"/>
+        <w:commentReference w:id="22"/>
       </w:r>
     </w:p>
     <w:p>
       <w:pPr>
         <w:pStyle w:val="Heading3"/>
       </w:pPr>
-      <w:bookmarkStart w:id="21" w:name="_Toc69646055"/>
-      <w:commentRangeStart w:id="22"/>
+      <w:bookmarkStart w:id="23" w:name="_Toc69904702"/>
+      <w:commentRangeStart w:id="24"/>
       <w:r>
         <w:lastRenderedPageBreak/>
         <w:t>Existing solution – Internet Relay Chat (IRC)</w:t>
       </w:r>
-      <w:commentRangeEnd w:id="22"/>
+      <w:commentRangeEnd w:id="24"/>
       <w:r>
         <w:rPr>
           <w:rStyle w:val="Strong"/>
@@ -4589,9 +4503,9 @@
           <w:bCs/>
           <w:color w:val="auto"/>
         </w:rPr>
-        <w:commentReference w:id="22"/>
-      </w:r>
-      <w:bookmarkEnd w:id="21"/>
+        <w:commentReference w:id="24"/>
+      </w:r>
+      <w:bookmarkEnd w:id="23"/>
     </w:p>
     <w:p>
       <w:r>
@@ -4638,7 +4552,7 @@
             <w:fldChar w:fldCharType="begin"/>
           </w:r>
           <w:r>
-            <w:instrText xml:space="preserve"> CITATION And211 \l 2057 </w:instrText>
+            <w:instrText xml:space="preserve">CITATION And211 \l 2057 </w:instrText>
           </w:r>
           <w:r>
             <w:fldChar w:fldCharType="separate"/>
@@ -4942,7 +4856,7 @@
       <w:pPr>
         <w:pStyle w:val="Heading2"/>
       </w:pPr>
-      <w:bookmarkStart w:id="23" w:name="_Toc69646056"/>
+      <w:bookmarkStart w:id="25" w:name="_Toc69904703"/>
       <w:r>
         <w:lastRenderedPageBreak/>
         <w:t>Stakeholder</w:t>
@@ -4950,18 +4864,18 @@
       <w:r>
         <w:t>s</w:t>
       </w:r>
-      <w:bookmarkEnd w:id="23"/>
+      <w:bookmarkEnd w:id="25"/>
     </w:p>
     <w:p>
       <w:pPr>
         <w:pStyle w:val="Heading3"/>
       </w:pPr>
-      <w:bookmarkStart w:id="24" w:name="_Toc69646057"/>
-      <w:commentRangeStart w:id="25"/>
+      <w:bookmarkStart w:id="26" w:name="_Toc69904704"/>
+      <w:commentRangeStart w:id="27"/>
       <w:r>
         <w:t>Interview with Ethan Sandy</w:t>
       </w:r>
-      <w:commentRangeEnd w:id="25"/>
+      <w:commentRangeEnd w:id="27"/>
       <w:r>
         <w:rPr>
           <w:rStyle w:val="CommentReference"/>
@@ -4970,9 +4884,9 @@
           <w:bCs w:val="0"/>
           <w:color w:val="auto"/>
         </w:rPr>
-        <w:commentReference w:id="25"/>
-      </w:r>
-      <w:bookmarkEnd w:id="24"/>
+        <w:commentReference w:id="27"/>
+      </w:r>
+      <w:bookmarkEnd w:id="26"/>
     </w:p>
     <w:p>
       <w:r>
@@ -5953,7 +5867,13 @@
         <w:t xml:space="preserve">In question 1, Ethan </w:t>
       </w:r>
       <w:r>
-        <w:t>says that accounts should be required for the program. This affirm</w:t>
+        <w:t xml:space="preserve">says that accounts should be required for the program. This </w:t>
+      </w:r>
+      <w:r>
+        <w:t>con</w:t>
+      </w:r>
+      <w:r>
+        <w:t>firm</w:t>
       </w:r>
       <w:r>
         <w:t>ed</w:t>
@@ -6074,15 +5994,15 @@
       <w:pPr>
         <w:pStyle w:val="Heading3"/>
       </w:pPr>
-      <w:bookmarkStart w:id="26" w:name="_Toc69646058"/>
+      <w:bookmarkStart w:id="28" w:name="_Toc69904705"/>
       <w:r>
         <w:lastRenderedPageBreak/>
         <w:t>Survey</w:t>
       </w:r>
-      <w:bookmarkEnd w:id="26"/>
       <w:r>
         <w:t xml:space="preserve"> Aims</w:t>
       </w:r>
+      <w:bookmarkEnd w:id="28"/>
     </w:p>
     <w:p>
       <w:r>
@@ -6211,20 +6131,23 @@
       <w:r>
         <w:t>.</w:t>
       </w:r>
+      <w:r>
+        <w:t xml:space="preserve"> </w:t>
+      </w:r>
     </w:p>
     <w:p>
       <w:pPr>
         <w:pStyle w:val="Heading3"/>
       </w:pPr>
-      <w:bookmarkStart w:id="27" w:name="_Toc69646059"/>
-      <w:commentRangeStart w:id="28"/>
+      <w:bookmarkStart w:id="29" w:name="_Toc69904706"/>
+      <w:commentRangeStart w:id="30"/>
       <w:r>
         <w:t>Survey R</w:t>
       </w:r>
       <w:r>
         <w:t>esults</w:t>
       </w:r>
-      <w:commentRangeEnd w:id="28"/>
+      <w:commentRangeEnd w:id="30"/>
       <w:r>
         <w:rPr>
           <w:rStyle w:val="CommentReference"/>
@@ -6233,9 +6156,9 @@
           <w:bCs w:val="0"/>
           <w:color w:val="auto"/>
         </w:rPr>
-        <w:commentReference w:id="28"/>
-      </w:r>
-      <w:bookmarkEnd w:id="27"/>
+        <w:commentReference w:id="30"/>
+      </w:r>
+      <w:bookmarkEnd w:id="29"/>
     </w:p>
     <w:p>
       <w:pPr>
@@ -6297,10 +6220,10 @@
           <w:noProof/>
         </w:rPr>
         <w:drawing>
-          <wp:inline distT="0" distB="0" distL="0" distR="0" wp14:anchorId="22907589" wp14:editId="0E748348">
-            <wp:extent cx="4584700" cy="2755900"/>
-            <wp:effectExtent l="0" t="0" r="6350" b="6350"/>
-            <wp:docPr id="9" name="Picture 9"/>
+          <wp:inline distT="0" distB="0" distL="0" distR="0" wp14:anchorId="3CDCD780" wp14:editId="63089DBA">
+            <wp:extent cx="4572635" cy="2743200"/>
+            <wp:effectExtent l="0" t="0" r="0" b="0"/>
+            <wp:docPr id="19" name="Picture 19"/>
             <wp:cNvGraphicFramePr>
               <a:graphicFrameLocks xmlns:a="http://schemas.openxmlformats.org/drawingml/2006/main" noChangeAspect="1"/>
             </wp:cNvGraphicFramePr>
@@ -6329,7 +6252,7 @@
                   <pic:spPr bwMode="auto">
                     <a:xfrm>
                       <a:off x="0" y="0"/>
-                      <a:ext cx="4584700" cy="2755900"/>
+                      <a:ext cx="4572635" cy="2743200"/>
                     </a:xfrm>
                     <a:prstGeom prst="rect">
                       <a:avLst/>
@@ -6347,6 +6270,360 @@
       <w:pPr>
         <w:rPr>
           <w:rStyle w:val="Strong"/>
+          <w:b w:val="0"/>
+          <w:bCs w:val="0"/>
+        </w:rPr>
+      </w:pPr>
+      <w:r>
+        <w:rPr>
+          <w:rStyle w:val="Strong"/>
+          <w:b w:val="0"/>
+          <w:bCs w:val="0"/>
+        </w:rPr>
+        <w:t>Question 1 told me</w:t>
+      </w:r>
+      <w:r>
+        <w:rPr>
+          <w:rStyle w:val="Strong"/>
+          <w:b w:val="0"/>
+          <w:bCs w:val="0"/>
+        </w:rPr>
+        <w:t xml:space="preserve"> that the </w:t>
+      </w:r>
+      <w:r>
+        <w:rPr>
+          <w:rStyle w:val="Strong"/>
+          <w:b w:val="0"/>
+          <w:bCs w:val="0"/>
+        </w:rPr>
+        <w:t>respondents</w:t>
+      </w:r>
+      <w:r>
+        <w:rPr>
+          <w:rStyle w:val="Strong"/>
+          <w:b w:val="0"/>
+          <w:bCs w:val="0"/>
+        </w:rPr>
+        <w:t xml:space="preserve"> to this survey </w:t>
+      </w:r>
+      <w:r>
+        <w:rPr>
+          <w:rStyle w:val="Strong"/>
+          <w:b w:val="0"/>
+          <w:bCs w:val="0"/>
+        </w:rPr>
+        <w:t>had an above average messaging app usage</w:t>
+      </w:r>
+      <w:r>
+        <w:rPr>
+          <w:rStyle w:val="Strong"/>
+          <w:b w:val="0"/>
+          <w:bCs w:val="0"/>
+        </w:rPr>
+        <w:t>. T</w:t>
+      </w:r>
+      <w:r>
+        <w:rPr>
+          <w:rStyle w:val="Strong"/>
+          <w:b w:val="0"/>
+          <w:bCs w:val="0"/>
+        </w:rPr>
+        <w:t xml:space="preserve">he </w:t>
+      </w:r>
+      <w:r>
+        <w:rPr>
+          <w:rStyle w:val="Strong"/>
+          <w:b w:val="0"/>
+          <w:bCs w:val="0"/>
+        </w:rPr>
+        <w:t>respondents</w:t>
+      </w:r>
+      <w:r>
+        <w:rPr>
+          <w:rStyle w:val="Strong"/>
+          <w:b w:val="0"/>
+          <w:bCs w:val="0"/>
+        </w:rPr>
+        <w:t xml:space="preserve"> had a </w:t>
+      </w:r>
+      <w:r>
+        <w:rPr>
+          <w:rStyle w:val="Strong"/>
+          <w:b w:val="0"/>
+          <w:bCs w:val="0"/>
+        </w:rPr>
+        <w:t xml:space="preserve">modal class of 30-60 minutes and a </w:t>
+      </w:r>
+      <w:r>
+        <w:rPr>
+          <w:rStyle w:val="Strong"/>
+          <w:b w:val="0"/>
+          <w:bCs w:val="0"/>
+        </w:rPr>
+        <w:t>(</w:t>
+      </w:r>
+      <w:r>
+        <w:rPr>
+          <w:rStyle w:val="Strong"/>
+          <w:b w:val="0"/>
+          <w:bCs w:val="0"/>
+        </w:rPr>
+        <w:t>linearly</w:t>
+      </w:r>
+      <w:r>
+        <w:rPr>
+          <w:rStyle w:val="Strong"/>
+          <w:b w:val="0"/>
+          <w:bCs w:val="0"/>
+        </w:rPr>
+        <w:t xml:space="preserve"> interpolated) median of 55 minutes</w:t>
+      </w:r>
+      <w:r>
+        <w:rPr>
+          <w:rStyle w:val="Strong"/>
+          <w:b w:val="0"/>
+          <w:bCs w:val="0"/>
+        </w:rPr>
+        <w:t xml:space="preserve">: these are </w:t>
+      </w:r>
+      <w:r>
+        <w:rPr>
+          <w:rStyle w:val="Strong"/>
+          <w:b w:val="0"/>
+          <w:bCs w:val="0"/>
+        </w:rPr>
+        <w:t xml:space="preserve">much greater than the UK’s average of 28 minutes </w:t>
+      </w:r>
+      <w:sdt>
+        <w:sdtPr>
+          <w:rPr>
+            <w:rStyle w:val="Strong"/>
+            <w:b w:val="0"/>
+            <w:bCs w:val="0"/>
+          </w:rPr>
+          <w:id w:val="296801060"/>
+          <w:citation/>
+        </w:sdtPr>
+        <w:sdtEndPr>
+          <w:rPr>
+            <w:rStyle w:val="Strong"/>
+          </w:rPr>
+        </w:sdtEndPr>
+        <w:sdtContent>
+          <w:r>
+            <w:rPr>
+              <w:rStyle w:val="Strong"/>
+              <w:b w:val="0"/>
+              <w:bCs w:val="0"/>
+            </w:rPr>
+            <w:fldChar w:fldCharType="begin"/>
+          </w:r>
+          <w:r>
+            <w:rPr>
+              <w:rStyle w:val="Strong"/>
+              <w:b w:val="0"/>
+              <w:bCs w:val="0"/>
+            </w:rPr>
+            <w:instrText xml:space="preserve">CITATION Jos16 \l 2057 </w:instrText>
+          </w:r>
+          <w:r>
+            <w:rPr>
+              <w:rStyle w:val="Strong"/>
+              <w:b w:val="0"/>
+              <w:bCs w:val="0"/>
+            </w:rPr>
+            <w:fldChar w:fldCharType="separate"/>
+          </w:r>
+          <w:r>
+            <w:rPr>
+              <w:noProof/>
+              <w:color w:val="000000" w:themeColor="text1"/>
+            </w:rPr>
+            <w:t>[5]</w:t>
+          </w:r>
+          <w:r>
+            <w:rPr>
+              <w:rStyle w:val="Strong"/>
+              <w:b w:val="0"/>
+              <w:bCs w:val="0"/>
+            </w:rPr>
+            <w:fldChar w:fldCharType="end"/>
+          </w:r>
+        </w:sdtContent>
+      </w:sdt>
+      <w:r>
+        <w:rPr>
+          <w:rStyle w:val="Strong"/>
+          <w:b w:val="0"/>
+          <w:bCs w:val="0"/>
+        </w:rPr>
+        <w:t>.</w:t>
+      </w:r>
+      <w:r>
+        <w:rPr>
+          <w:rStyle w:val="Strong"/>
+          <w:b w:val="0"/>
+          <w:bCs w:val="0"/>
+        </w:rPr>
+        <w:t xml:space="preserve"> </w:t>
+      </w:r>
+      <w:r>
+        <w:rPr>
+          <w:rStyle w:val="Strong"/>
+          <w:b w:val="0"/>
+          <w:bCs w:val="0"/>
+        </w:rPr>
+        <w:t>T</w:t>
+      </w:r>
+      <w:r>
+        <w:rPr>
+          <w:rStyle w:val="Strong"/>
+          <w:b w:val="0"/>
+          <w:bCs w:val="0"/>
+        </w:rPr>
+        <w:t xml:space="preserve">his is </w:t>
+      </w:r>
+      <w:r>
+        <w:rPr>
+          <w:rStyle w:val="Strong"/>
+          <w:b w:val="0"/>
+          <w:bCs w:val="0"/>
+        </w:rPr>
+        <w:t xml:space="preserve">the </w:t>
+      </w:r>
+      <w:r>
+        <w:rPr>
+          <w:rStyle w:val="Strong"/>
+          <w:b w:val="0"/>
+          <w:bCs w:val="0"/>
+        </w:rPr>
+        <w:t xml:space="preserve">best case </w:t>
+      </w:r>
+      <w:r>
+        <w:rPr>
+          <w:rStyle w:val="Strong"/>
+          <w:b w:val="0"/>
+          <w:bCs w:val="0"/>
+        </w:rPr>
+        <w:t xml:space="preserve">for a group of </w:t>
+      </w:r>
+      <w:r>
+        <w:rPr>
+          <w:rStyle w:val="Strong"/>
+          <w:b w:val="0"/>
+          <w:bCs w:val="0"/>
+        </w:rPr>
+        <w:t>respondents</w:t>
+      </w:r>
+      <w:r>
+        <w:rPr>
+          <w:rStyle w:val="Strong"/>
+          <w:b w:val="0"/>
+          <w:bCs w:val="0"/>
+        </w:rPr>
+        <w:t xml:space="preserve"> </w:t>
+      </w:r>
+      <w:r>
+        <w:rPr>
+          <w:rStyle w:val="Strong"/>
+          <w:b w:val="0"/>
+          <w:bCs w:val="0"/>
+        </w:rPr>
+        <w:t xml:space="preserve">as it means that the </w:t>
+      </w:r>
+      <w:r>
+        <w:rPr>
+          <w:rStyle w:val="Strong"/>
+          <w:b w:val="0"/>
+          <w:bCs w:val="0"/>
+        </w:rPr>
+        <w:t>survey was</w:t>
+      </w:r>
+      <w:r>
+        <w:rPr>
+          <w:rStyle w:val="Strong"/>
+          <w:b w:val="0"/>
+          <w:bCs w:val="0"/>
+        </w:rPr>
+        <w:t xml:space="preserve"> almost guaranteed </w:t>
+      </w:r>
+      <w:r>
+        <w:rPr>
+          <w:rStyle w:val="Strong"/>
+          <w:b w:val="0"/>
+          <w:bCs w:val="0"/>
+        </w:rPr>
+        <w:t xml:space="preserve">to be </w:t>
+      </w:r>
+      <w:r>
+        <w:rPr>
+          <w:rStyle w:val="Strong"/>
+          <w:b w:val="0"/>
+          <w:bCs w:val="0"/>
+        </w:rPr>
+        <w:t xml:space="preserve">completed using </w:t>
+      </w:r>
+      <w:r>
+        <w:rPr>
+          <w:rStyle w:val="Strong"/>
+          <w:b w:val="0"/>
+          <w:bCs w:val="0"/>
+        </w:rPr>
+        <w:t>respondents’</w:t>
+      </w:r>
+      <w:r>
+        <w:rPr>
+          <w:rStyle w:val="Strong"/>
+          <w:b w:val="0"/>
+          <w:bCs w:val="0"/>
+        </w:rPr>
+        <w:t xml:space="preserve"> </w:t>
+      </w:r>
+      <w:r>
+        <w:rPr>
+          <w:rStyle w:val="Strong"/>
+          <w:b w:val="0"/>
+          <w:bCs w:val="0"/>
+        </w:rPr>
+        <w:t>experiences</w:t>
+      </w:r>
+      <w:r>
+        <w:rPr>
+          <w:rStyle w:val="Strong"/>
+          <w:b w:val="0"/>
+          <w:bCs w:val="0"/>
+        </w:rPr>
+        <w:t xml:space="preserve"> of features rather than </w:t>
+      </w:r>
+      <w:r>
+        <w:rPr>
+          <w:rStyle w:val="Strong"/>
+          <w:b w:val="0"/>
+          <w:bCs w:val="0"/>
+        </w:rPr>
+        <w:t xml:space="preserve">their </w:t>
+      </w:r>
+      <w:r>
+        <w:rPr>
+          <w:rStyle w:val="Strong"/>
+          <w:b w:val="0"/>
+          <w:bCs w:val="0"/>
+        </w:rPr>
+        <w:t>preconceptions</w:t>
+      </w:r>
+      <w:r>
+        <w:rPr>
+          <w:rStyle w:val="Strong"/>
+          <w:b w:val="0"/>
+          <w:bCs w:val="0"/>
+        </w:rPr>
+        <w:t xml:space="preserve">. </w:t>
+      </w:r>
+    </w:p>
+    <w:p>
+      <w:pPr>
+        <w:rPr>
+          <w:rStyle w:val="Strong"/>
         </w:rPr>
       </w:pPr>
       <w:r>
@@ -6386,10 +6663,10 @@
         </w:rPr>
         <w:lastRenderedPageBreak/>
         <w:drawing>
-          <wp:inline distT="0" distB="0" distL="0" distR="0" wp14:anchorId="1CA40584" wp14:editId="687B7CAB">
-            <wp:extent cx="4011295" cy="3237230"/>
-            <wp:effectExtent l="0" t="0" r="8255" b="1270"/>
-            <wp:docPr id="8" name="Picture 8"/>
+          <wp:inline distT="0" distB="0" distL="0" distR="0" wp14:anchorId="63FE7764" wp14:editId="4A23868E">
+            <wp:extent cx="3999230" cy="3225165"/>
+            <wp:effectExtent l="0" t="0" r="1270" b="0"/>
+            <wp:docPr id="20" name="Picture 20"/>
             <wp:cNvGraphicFramePr>
               <a:graphicFrameLocks xmlns:a="http://schemas.openxmlformats.org/drawingml/2006/main" noChangeAspect="1"/>
             </wp:cNvGraphicFramePr>
@@ -6397,7 +6674,7 @@
               <a:graphicData uri="http://schemas.openxmlformats.org/drawingml/2006/picture">
                 <pic:pic xmlns:pic="http://schemas.openxmlformats.org/drawingml/2006/picture">
                   <pic:nvPicPr>
-                    <pic:cNvPr id="0" name="Picture 4"/>
+                    <pic:cNvPr id="0" name="Picture 6"/>
                     <pic:cNvPicPr>
                       <a:picLocks noChangeAspect="1" noChangeArrowheads="1"/>
                     </pic:cNvPicPr>
@@ -6418,7 +6695,7 @@
                   <pic:spPr bwMode="auto">
                     <a:xfrm>
                       <a:off x="0" y="0"/>
-                      <a:ext cx="4011295" cy="3237230"/>
+                      <a:ext cx="3999230" cy="3225165"/>
                     </a:xfrm>
                     <a:prstGeom prst="rect">
                       <a:avLst/>
@@ -6436,6 +6713,103 @@
       <w:pPr>
         <w:rPr>
           <w:rStyle w:val="Strong"/>
+          <w:b w:val="0"/>
+          <w:bCs w:val="0"/>
+        </w:rPr>
+      </w:pPr>
+      <w:r>
+        <w:rPr>
+          <w:rStyle w:val="Strong"/>
+          <w:b w:val="0"/>
+          <w:bCs w:val="0"/>
+        </w:rPr>
+        <w:t xml:space="preserve">The results from this question showed me that </w:t>
+      </w:r>
+      <w:r>
+        <w:rPr>
+          <w:rStyle w:val="Strong"/>
+          <w:b w:val="0"/>
+          <w:bCs w:val="0"/>
+        </w:rPr>
+        <w:t>the most used messaging app among the respondents was WhatsApp</w:t>
+      </w:r>
+      <w:r>
+        <w:rPr>
+          <w:rStyle w:val="Strong"/>
+          <w:b w:val="0"/>
+          <w:bCs w:val="0"/>
+        </w:rPr>
+        <w:t>, a privacy focused end-to-end encrypted messaging app. This</w:t>
+      </w:r>
+      <w:r>
+        <w:rPr>
+          <w:rStyle w:val="Strong"/>
+          <w:b w:val="0"/>
+          <w:bCs w:val="0"/>
+        </w:rPr>
+        <w:t>,</w:t>
+      </w:r>
+      <w:r>
+        <w:rPr>
+          <w:rStyle w:val="Strong"/>
+          <w:b w:val="0"/>
+          <w:bCs w:val="0"/>
+        </w:rPr>
+        <w:t xml:space="preserve"> along with the results from question 1</w:t>
+      </w:r>
+      <w:r>
+        <w:rPr>
+          <w:rStyle w:val="Strong"/>
+          <w:b w:val="0"/>
+          <w:bCs w:val="0"/>
+        </w:rPr>
+        <w:t>,</w:t>
+      </w:r>
+      <w:r>
+        <w:rPr>
+          <w:rStyle w:val="Strong"/>
+          <w:b w:val="0"/>
+          <w:bCs w:val="0"/>
+        </w:rPr>
+        <w:t xml:space="preserve"> confirm</w:t>
+      </w:r>
+      <w:r>
+        <w:rPr>
+          <w:rStyle w:val="Strong"/>
+          <w:b w:val="0"/>
+          <w:bCs w:val="0"/>
+        </w:rPr>
+        <w:t xml:space="preserve"> to me that the respondents were suitable stakeholders for this program</w:t>
+      </w:r>
+      <w:r>
+        <w:rPr>
+          <w:rStyle w:val="Strong"/>
+          <w:b w:val="0"/>
+          <w:bCs w:val="0"/>
+        </w:rPr>
+        <w:t xml:space="preserve"> and therefore </w:t>
+      </w:r>
+      <w:r>
+        <w:rPr>
+          <w:rStyle w:val="Strong"/>
+          <w:b w:val="0"/>
+          <w:bCs w:val="0"/>
+        </w:rPr>
+        <w:t>their opinions and decisions should be trusted</w:t>
+      </w:r>
+      <w:r>
+        <w:rPr>
+          <w:rStyle w:val="Strong"/>
+          <w:b w:val="0"/>
+          <w:bCs w:val="0"/>
+        </w:rPr>
+        <w:t>.</w:t>
+      </w:r>
+    </w:p>
+    <w:p>
+      <w:pPr>
+        <w:rPr>
+          <w:rStyle w:val="Strong"/>
         </w:rPr>
       </w:pPr>
       <w:r>
@@ -6454,10 +6828,10 @@
           <w:noProof/>
         </w:rPr>
         <w:drawing>
-          <wp:inline distT="0" distB="0" distL="0" distR="0" wp14:anchorId="74A85B47" wp14:editId="0E89E7A4">
-            <wp:extent cx="4584700" cy="2755900"/>
-            <wp:effectExtent l="0" t="0" r="6350" b="6350"/>
-            <wp:docPr id="10" name="Picture 10"/>
+          <wp:inline distT="0" distB="0" distL="0" distR="0" wp14:anchorId="7E81AF92" wp14:editId="5D7B9D36">
+            <wp:extent cx="4517409" cy="2708516"/>
+            <wp:effectExtent l="0" t="0" r="0" b="0"/>
+            <wp:docPr id="18" name="Picture 18"/>
             <wp:cNvGraphicFramePr>
               <a:graphicFrameLocks xmlns:a="http://schemas.openxmlformats.org/drawingml/2006/main" noChangeAspect="1"/>
             </wp:cNvGraphicFramePr>
@@ -6465,7 +6839,7 @@
               <a:graphicData uri="http://schemas.openxmlformats.org/drawingml/2006/picture">
                 <pic:pic xmlns:pic="http://schemas.openxmlformats.org/drawingml/2006/picture">
                   <pic:nvPicPr>
-                    <pic:cNvPr id="0" name="Picture 6"/>
+                    <pic:cNvPr id="0" name="Picture 4"/>
                     <pic:cNvPicPr>
                       <a:picLocks noChangeAspect="1" noChangeArrowheads="1"/>
                     </pic:cNvPicPr>
@@ -6486,7 +6860,7 @@
                   <pic:spPr bwMode="auto">
                     <a:xfrm>
                       <a:off x="0" y="0"/>
-                      <a:ext cx="4584700" cy="2755900"/>
+                      <a:ext cx="4531934" cy="2717225"/>
                     </a:xfrm>
                     <a:prstGeom prst="rect">
                       <a:avLst/>
@@ -6503,6 +6877,55 @@
     <w:p>
       <w:pPr>
         <w:rPr>
+          <w:i/>
+        </w:rPr>
+      </w:pPr>
+      <w:r>
+        <w:t>This data showed me that the stakeholders deem</w:t>
+      </w:r>
+      <w:r>
+        <w:t>ed</w:t>
+      </w:r>
+      <w:r>
+        <w:t xml:space="preserve"> group messages</w:t>
+      </w:r>
+      <w:r>
+        <w:t xml:space="preserve"> and “Seen” receipts</w:t>
+      </w:r>
+      <w:r>
+        <w:t xml:space="preserve"> </w:t>
+      </w:r>
+      <w:r>
+        <w:t xml:space="preserve">to be </w:t>
+      </w:r>
+      <w:r>
+        <w:t>the</w:t>
+      </w:r>
+      <w:r>
+        <w:t xml:space="preserve">ir favourite </w:t>
+      </w:r>
+      <w:r>
+        <w:t>features</w:t>
+      </w:r>
+      <w:r>
+        <w:t xml:space="preserve">. </w:t>
+      </w:r>
+      <w:r>
+        <w:t>For t</w:t>
+      </w:r>
+      <w:r>
+        <w:t xml:space="preserve">his that reason I should consider </w:t>
+      </w:r>
+      <w:r>
+        <w:t xml:space="preserve">these as </w:t>
+      </w:r>
+      <w:r>
+        <w:t>features to prioritise in my solution.</w:t>
+      </w:r>
+    </w:p>
+    <w:p>
+      <w:pPr>
+        <w:rPr>
           <w:rStyle w:val="Strong"/>
         </w:rPr>
       </w:pPr>
@@ -6527,10 +6950,10 @@
         </w:rPr>
         <w:lastRenderedPageBreak/>
         <w:drawing>
-          <wp:inline distT="0" distB="0" distL="0" distR="0" wp14:anchorId="18BC342B" wp14:editId="17CE27AC">
-            <wp:extent cx="4584700" cy="2755900"/>
-            <wp:effectExtent l="0" t="0" r="6350" b="6350"/>
-            <wp:docPr id="12" name="Picture 12"/>
+          <wp:inline distT="0" distB="0" distL="0" distR="0" wp14:anchorId="53F35821" wp14:editId="284426D4">
+            <wp:extent cx="4572635" cy="2743200"/>
+            <wp:effectExtent l="0" t="0" r="0" b="0"/>
+            <wp:docPr id="21" name="Picture 21"/>
             <wp:cNvGraphicFramePr>
               <a:graphicFrameLocks xmlns:a="http://schemas.openxmlformats.org/drawingml/2006/main" noChangeAspect="1"/>
             </wp:cNvGraphicFramePr>
@@ -6559,7 +6982,7 @@
                   <pic:spPr bwMode="auto">
                     <a:xfrm>
                       <a:off x="0" y="0"/>
-                      <a:ext cx="4584700" cy="2755900"/>
+                      <a:ext cx="4572635" cy="2743200"/>
                     </a:xfrm>
                     <a:prstGeom prst="rect">
                       <a:avLst/>
@@ -6571,6 +6994,59 @@
             </a:graphic>
           </wp:inline>
         </w:drawing>
+      </w:r>
+    </w:p>
+    <w:p>
+      <w:r>
+        <w:t>This question was the direct inverse of question 4</w:t>
+      </w:r>
+      <w:r>
+        <w:t>. It showed me that in-app sounds, un-sending messages and emojis are the</w:t>
+      </w:r>
+      <w:r>
+        <w:t xml:space="preserve"> three most disliked features of messages apps. Therefore, I will not be considering these to be included in my solution</w:t>
+      </w:r>
+      <w:r>
+        <w:t xml:space="preserve">. The </w:t>
+      </w:r>
+      <w:r>
+        <w:t xml:space="preserve">appearance of </w:t>
+      </w:r>
+      <w:r>
+        <w:t xml:space="preserve">emojis </w:t>
+      </w:r>
+      <w:r>
+        <w:t xml:space="preserve">is </w:t>
+      </w:r>
+      <w:r>
+        <w:t xml:space="preserve">not </w:t>
+      </w:r>
+      <w:r>
+        <w:t xml:space="preserve">a surprise </w:t>
+      </w:r>
+      <w:r>
+        <w:t xml:space="preserve">here </w:t>
+      </w:r>
+      <w:r>
+        <w:t xml:space="preserve">since it was </w:t>
+      </w:r>
+      <w:r>
+        <w:t xml:space="preserve">also </w:t>
+      </w:r>
+      <w:r>
+        <w:t xml:space="preserve">identified as the </w:t>
+      </w:r>
+      <w:r>
+        <w:t>2</w:t>
+      </w:r>
+      <w:r>
+        <w:rPr>
+          <w:vertAlign w:val="superscript"/>
+        </w:rPr>
+        <w:t>nd</w:t>
+      </w:r>
+      <w:r>
+        <w:t xml:space="preserve"> least used message type on Discord.</w:t>
       </w:r>
     </w:p>
     <w:p>
@@ -6659,7 +7135,13 @@
         <w:t>do not think that the following features</w:t>
       </w:r>
       <w:r>
-        <w:t xml:space="preserve"> make a messaging app</w:t>
+        <w:t xml:space="preserve"> make a </w:t>
+      </w:r>
+      <w:r>
+        <w:t xml:space="preserve">significant impact in a </w:t>
+      </w:r>
+      <w:r>
+        <w:t>messaging app</w:t>
       </w:r>
       <w:r>
         <w:t xml:space="preserve">: </w:t>
@@ -6686,6 +7168,9 @@
         <w:t>From this</w:t>
       </w:r>
       <w:r>
+        <w:t>, along with the results from question 4</w:t>
+      </w:r>
+      <w:r>
         <w:t>,</w:t>
       </w:r>
       <w:r>
@@ -6706,6 +7191,7 @@
     </w:p>
     <w:p>
       <w:r>
+        <w:lastRenderedPageBreak/>
         <w:t>T</w:t>
       </w:r>
       <w:r>
@@ -6748,10 +7234,10 @@
         <w:t>,</w:t>
       </w:r>
       <w:r>
-        <w:t xml:space="preserve"> and </w:t>
-      </w:r>
-      <w:r>
-        <w:t xml:space="preserve">file </w:t>
+        <w:t xml:space="preserve"> and</w:t>
+      </w:r>
+      <w:r>
+        <w:t xml:space="preserve"> media </w:t>
       </w:r>
       <w:r>
         <w:t>sharing.</w:t>
@@ -6765,6 +7251,391 @@
       <w:r>
         <w:t>in the final solution.</w:t>
       </w:r>
+      <w:r>
+        <w:t xml:space="preserve"> These findings are supported by the results from question 3 as well as the interview with Ethan Sandy.</w:t>
+      </w:r>
+    </w:p>
+    <w:p>
+      <w:pPr>
+        <w:rPr>
+          <w:rStyle w:val="Strong"/>
+        </w:rPr>
+      </w:pPr>
+      <w:r>
+        <w:rPr>
+          <w:rStyle w:val="Strong"/>
+        </w:rPr>
+        <w:t>Question 6 – “What do you look for in a messaging app?”</w:t>
+      </w:r>
+    </w:p>
+    <w:p>
+      <w:pPr>
+        <w:jc w:val="center"/>
+      </w:pPr>
+      <w:r>
+        <w:rPr>
+          <w:noProof/>
+        </w:rPr>
+        <w:drawing>
+          <wp:inline distT="0" distB="0" distL="0" distR="0" wp14:anchorId="7D55F060" wp14:editId="3FD45F21">
+            <wp:extent cx="4572635" cy="2743200"/>
+            <wp:effectExtent l="0" t="0" r="0" b="0"/>
+            <wp:docPr id="26" name="Picture 26"/>
+            <wp:cNvGraphicFramePr>
+              <a:graphicFrameLocks xmlns:a="http://schemas.openxmlformats.org/drawingml/2006/main" noChangeAspect="1"/>
+            </wp:cNvGraphicFramePr>
+            <a:graphic xmlns:a="http://schemas.openxmlformats.org/drawingml/2006/main">
+              <a:graphicData uri="http://schemas.openxmlformats.org/drawingml/2006/picture">
+                <pic:pic xmlns:pic="http://schemas.openxmlformats.org/drawingml/2006/picture">
+                  <pic:nvPicPr>
+                    <pic:cNvPr id="0" name="Picture 11"/>
+                    <pic:cNvPicPr>
+                      <a:picLocks noChangeAspect="1" noChangeArrowheads="1"/>
+                    </pic:cNvPicPr>
+                  </pic:nvPicPr>
+                  <pic:blipFill>
+                    <a:blip r:embed="rId27">
+                      <a:extLst>
+                        <a:ext uri="{28A0092B-C50C-407E-A947-70E740481C1C}">
+                          <a14:useLocalDpi xmlns:a14="http://schemas.microsoft.com/office/drawing/2010/main" val="0"/>
+                        </a:ext>
+                      </a:extLst>
+                    </a:blip>
+                    <a:srcRect/>
+                    <a:stretch>
+                      <a:fillRect/>
+                    </a:stretch>
+                  </pic:blipFill>
+                  <pic:spPr bwMode="auto">
+                    <a:xfrm>
+                      <a:off x="0" y="0"/>
+                      <a:ext cx="4572635" cy="2743200"/>
+                    </a:xfrm>
+                    <a:prstGeom prst="rect">
+                      <a:avLst/>
+                    </a:prstGeom>
+                    <a:noFill/>
+                  </pic:spPr>
+                </pic:pic>
+              </a:graphicData>
+            </a:graphic>
+          </wp:inline>
+        </w:drawing>
+      </w:r>
+    </w:p>
+    <w:p>
+      <w:r>
+        <w:t xml:space="preserve">The top </w:t>
+      </w:r>
+      <w:r>
+        <w:t>qualit</w:t>
+      </w:r>
+      <w:r>
+        <w:t>ies</w:t>
+      </w:r>
+      <w:r>
+        <w:t xml:space="preserve"> </w:t>
+      </w:r>
+      <w:r>
+        <w:t>for messaging apps w</w:t>
+      </w:r>
+      <w:r>
+        <w:t xml:space="preserve">ere </w:t>
+      </w:r>
+      <w:r>
+        <w:t>simplicity</w:t>
+      </w:r>
+      <w:r>
+        <w:t xml:space="preserve"> and ease of use</w:t>
+      </w:r>
+      <w:r>
+        <w:t xml:space="preserve">. I will consider </w:t>
+      </w:r>
+      <w:r>
+        <w:t>these</w:t>
+      </w:r>
+      <w:r>
+        <w:t xml:space="preserve"> when designing my UI</w:t>
+      </w:r>
+      <w:r>
+        <w:t>.</w:t>
+      </w:r>
+    </w:p>
+    <w:p>
+      <w:pPr>
+        <w:rPr>
+          <w:rStyle w:val="Strong"/>
+        </w:rPr>
+      </w:pPr>
+      <w:r>
+        <w:rPr>
+          <w:rStyle w:val="Strong"/>
+        </w:rPr>
+        <w:t>Question 7 – “What do you mainly use messaging apps for?”</w:t>
+      </w:r>
+    </w:p>
+    <w:p>
+      <w:pPr>
+        <w:jc w:val="center"/>
+      </w:pPr>
+      <w:r>
+        <w:rPr>
+          <w:noProof/>
+        </w:rPr>
+        <w:drawing>
+          <wp:inline distT="0" distB="0" distL="0" distR="0" wp14:anchorId="0CD2BE9F" wp14:editId="7060D10A">
+            <wp:extent cx="4572635" cy="2743200"/>
+            <wp:effectExtent l="0" t="0" r="0" b="0"/>
+            <wp:docPr id="27" name="Picture 27"/>
+            <wp:cNvGraphicFramePr>
+              <a:graphicFrameLocks xmlns:a="http://schemas.openxmlformats.org/drawingml/2006/main" noChangeAspect="1"/>
+            </wp:cNvGraphicFramePr>
+            <a:graphic xmlns:a="http://schemas.openxmlformats.org/drawingml/2006/main">
+              <a:graphicData uri="http://schemas.openxmlformats.org/drawingml/2006/picture">
+                <pic:pic xmlns:pic="http://schemas.openxmlformats.org/drawingml/2006/picture">
+                  <pic:nvPicPr>
+                    <pic:cNvPr id="0" name="Picture 12"/>
+                    <pic:cNvPicPr>
+                      <a:picLocks noChangeAspect="1" noChangeArrowheads="1"/>
+                    </pic:cNvPicPr>
+                  </pic:nvPicPr>
+                  <pic:blipFill>
+                    <a:blip r:embed="rId28">
+                      <a:extLst>
+                        <a:ext uri="{28A0092B-C50C-407E-A947-70E740481C1C}">
+                          <a14:useLocalDpi xmlns:a14="http://schemas.microsoft.com/office/drawing/2010/main" val="0"/>
+                        </a:ext>
+                      </a:extLst>
+                    </a:blip>
+                    <a:srcRect/>
+                    <a:stretch>
+                      <a:fillRect/>
+                    </a:stretch>
+                  </pic:blipFill>
+                  <pic:spPr bwMode="auto">
+                    <a:xfrm>
+                      <a:off x="0" y="0"/>
+                      <a:ext cx="4572635" cy="2743200"/>
+                    </a:xfrm>
+                    <a:prstGeom prst="rect">
+                      <a:avLst/>
+                    </a:prstGeom>
+                    <a:noFill/>
+                  </pic:spPr>
+                </pic:pic>
+              </a:graphicData>
+            </a:graphic>
+          </wp:inline>
+        </w:drawing>
+      </w:r>
+    </w:p>
+    <w:p>
+      <w:r>
+        <w:t xml:space="preserve">The </w:t>
+      </w:r>
+      <w:r>
+        <w:t>fact</w:t>
+      </w:r>
+      <w:r>
+        <w:t xml:space="preserve"> socialising and sharing media appeared at the top was not a su</w:t>
+      </w:r>
+      <w:r>
+        <w:t>r</w:t>
+      </w:r>
+      <w:r>
+        <w:t>prise</w:t>
+      </w:r>
+      <w:r>
+        <w:t>. However, two of the answers</w:t>
+      </w:r>
+      <w:r>
+        <w:t xml:space="preserve"> were</w:t>
+      </w:r>
+      <w:r>
+        <w:t>: sharing links and work.</w:t>
+      </w:r>
+      <w:r>
+        <w:t xml:space="preserve"> To accommodate for the respondents who put down sharing links</w:t>
+      </w:r>
+      <w:r>
+        <w:t>, I will investigate automatically hyperlinking text and opening browsers.</w:t>
+      </w:r>
+      <w:r>
+        <w:t xml:space="preserve"> I am unsure of how to </w:t>
+      </w:r>
+      <w:r>
+        <w:t xml:space="preserve">accommodate </w:t>
+      </w:r>
+      <w:r>
+        <w:t>the working users so may consider adding profanity filt</w:t>
+      </w:r>
+      <w:r>
+        <w:t xml:space="preserve">ers </w:t>
+      </w:r>
+      <w:r>
+        <w:t>unless any other feature</w:t>
+      </w:r>
+      <w:r>
+        <w:t>s</w:t>
+      </w:r>
+      <w:r>
+        <w:t xml:space="preserve"> </w:t>
+      </w:r>
+      <w:r>
+        <w:t>arise</w:t>
+      </w:r>
+      <w:r>
+        <w:t>.</w:t>
+      </w:r>
+    </w:p>
+    <w:p>
+      <w:pPr>
+        <w:rPr>
+          <w:rStyle w:val="Strong"/>
+        </w:rPr>
+      </w:pPr>
+      <w:r>
+        <w:rPr>
+          <w:rStyle w:val="Strong"/>
+        </w:rPr>
+        <w:t>Question 8 – “W</w:t>
+      </w:r>
+      <w:r>
+        <w:rPr>
+          <w:rStyle w:val="Strong"/>
+        </w:rPr>
+        <w:t>hat feature might you want to see added to messaging apps?</w:t>
+      </w:r>
+      <w:r>
+        <w:rPr>
+          <w:rStyle w:val="Strong"/>
+        </w:rPr>
+        <w:t>”</w:t>
+      </w:r>
+    </w:p>
+    <w:p>
+      <w:pPr>
+        <w:jc w:val="center"/>
+      </w:pPr>
+      <w:r>
+        <w:rPr>
+          <w:noProof/>
+        </w:rPr>
+        <w:lastRenderedPageBreak/>
+        <w:drawing>
+          <wp:inline distT="0" distB="0" distL="0" distR="0" wp14:anchorId="1E2F84F1" wp14:editId="4087DC02">
+            <wp:extent cx="4572635" cy="2743200"/>
+            <wp:effectExtent l="0" t="0" r="0" b="0"/>
+            <wp:docPr id="28" name="Picture 28"/>
+            <wp:cNvGraphicFramePr>
+              <a:graphicFrameLocks xmlns:a="http://schemas.openxmlformats.org/drawingml/2006/main" noChangeAspect="1"/>
+            </wp:cNvGraphicFramePr>
+            <a:graphic xmlns:a="http://schemas.openxmlformats.org/drawingml/2006/main">
+              <a:graphicData uri="http://schemas.openxmlformats.org/drawingml/2006/picture">
+                <pic:pic xmlns:pic="http://schemas.openxmlformats.org/drawingml/2006/picture">
+                  <pic:nvPicPr>
+                    <pic:cNvPr id="0" name="Picture 13"/>
+                    <pic:cNvPicPr>
+                      <a:picLocks noChangeAspect="1" noChangeArrowheads="1"/>
+                    </pic:cNvPicPr>
+                  </pic:nvPicPr>
+                  <pic:blipFill>
+                    <a:blip r:embed="rId29">
+                      <a:extLst>
+                        <a:ext uri="{28A0092B-C50C-407E-A947-70E740481C1C}">
+                          <a14:useLocalDpi xmlns:a14="http://schemas.microsoft.com/office/drawing/2010/main" val="0"/>
+                        </a:ext>
+                      </a:extLst>
+                    </a:blip>
+                    <a:srcRect/>
+                    <a:stretch>
+                      <a:fillRect/>
+                    </a:stretch>
+                  </pic:blipFill>
+                  <pic:spPr bwMode="auto">
+                    <a:xfrm>
+                      <a:off x="0" y="0"/>
+                      <a:ext cx="4572635" cy="2743200"/>
+                    </a:xfrm>
+                    <a:prstGeom prst="rect">
+                      <a:avLst/>
+                    </a:prstGeom>
+                    <a:noFill/>
+                  </pic:spPr>
+                </pic:pic>
+              </a:graphicData>
+            </a:graphic>
+          </wp:inline>
+        </w:drawing>
+      </w:r>
+    </w:p>
+    <w:p>
+      <w:pPr>
+        <w:rPr>
+          <w:rStyle w:val="Strong"/>
+        </w:rPr>
+      </w:pPr>
+      <w:r>
+        <w:rPr>
+          <w:rStyle w:val="Strong"/>
+        </w:rPr>
+        <w:t>Question 9 – “How important is privacy for you?”</w:t>
+      </w:r>
+    </w:p>
+    <w:p>
+      <w:pPr>
+        <w:jc w:val="center"/>
+      </w:pPr>
+      <w:r>
+        <w:rPr>
+          <w:noProof/>
+        </w:rPr>
+        <w:drawing>
+          <wp:inline distT="0" distB="0" distL="0" distR="0" wp14:anchorId="2535F78A" wp14:editId="4F6FB251">
+            <wp:extent cx="4895215" cy="1183005"/>
+            <wp:effectExtent l="0" t="0" r="635" b="0"/>
+            <wp:docPr id="30" name="Picture 30"/>
+            <wp:cNvGraphicFramePr>
+              <a:graphicFrameLocks xmlns:a="http://schemas.openxmlformats.org/drawingml/2006/main" noChangeAspect="1"/>
+            </wp:cNvGraphicFramePr>
+            <a:graphic xmlns:a="http://schemas.openxmlformats.org/drawingml/2006/main">
+              <a:graphicData uri="http://schemas.openxmlformats.org/drawingml/2006/picture">
+                <pic:pic xmlns:pic="http://schemas.openxmlformats.org/drawingml/2006/picture">
+                  <pic:nvPicPr>
+                    <pic:cNvPr id="0" name="Picture 15"/>
+                    <pic:cNvPicPr>
+                      <a:picLocks noChangeAspect="1" noChangeArrowheads="1"/>
+                    </pic:cNvPicPr>
+                  </pic:nvPicPr>
+                  <pic:blipFill>
+                    <a:blip r:embed="rId30">
+                      <a:extLst>
+                        <a:ext uri="{28A0092B-C50C-407E-A947-70E740481C1C}">
+                          <a14:useLocalDpi xmlns:a14="http://schemas.microsoft.com/office/drawing/2010/main" val="0"/>
+                        </a:ext>
+                      </a:extLst>
+                    </a:blip>
+                    <a:srcRect/>
+                    <a:stretch>
+                      <a:fillRect/>
+                    </a:stretch>
+                  </pic:blipFill>
+                  <pic:spPr bwMode="auto">
+                    <a:xfrm>
+                      <a:off x="0" y="0"/>
+                      <a:ext cx="4895215" cy="1183005"/>
+                    </a:xfrm>
+                    <a:prstGeom prst="rect">
+                      <a:avLst/>
+                    </a:prstGeom>
+                    <a:noFill/>
+                  </pic:spPr>
+                </pic:pic>
+              </a:graphicData>
+            </a:graphic>
+          </wp:inline>
+        </w:drawing>
+      </w:r>
     </w:p>
     <w:p>
       <w:r>
@@ -6775,7 +7646,7 @@
       <w:pPr>
         <w:pStyle w:val="Heading2"/>
       </w:pPr>
-      <w:bookmarkStart w:id="29" w:name="_Toc69646061"/>
+      <w:bookmarkStart w:id="31" w:name="_Toc69904707"/>
       <w:r>
         <w:lastRenderedPageBreak/>
         <w:t>Requirement</w:t>
@@ -6783,19 +7654,18 @@
       <w:r>
         <w:t>s</w:t>
       </w:r>
-      <w:bookmarkEnd w:id="29"/>
+      <w:bookmarkEnd w:id="31"/>
     </w:p>
     <w:p>
       <w:pPr>
         <w:pStyle w:val="Heading3"/>
       </w:pPr>
-      <w:bookmarkStart w:id="30" w:name="_Toc69646062"/>
-      <w:commentRangeStart w:id="31"/>
+      <w:bookmarkStart w:id="32" w:name="_Toc69904708"/>
+      <w:commentRangeStart w:id="33"/>
       <w:r>
         <w:t>Stakeholder requirements</w:t>
       </w:r>
-      <w:bookmarkEnd w:id="30"/>
-      <w:commentRangeEnd w:id="31"/>
+      <w:commentRangeEnd w:id="33"/>
       <w:r>
         <w:rPr>
           <w:rStyle w:val="CommentReference"/>
@@ -6804,19 +7674,20 @@
           <w:bCs w:val="0"/>
           <w:color w:val="auto"/>
         </w:rPr>
-        <w:commentReference w:id="31"/>
-      </w:r>
+        <w:commentReference w:id="33"/>
+      </w:r>
+      <w:bookmarkEnd w:id="32"/>
     </w:p>
     <w:p>
       <w:pPr>
         <w:pStyle w:val="Heading3"/>
       </w:pPr>
-      <w:bookmarkStart w:id="32" w:name="_Toc69646063"/>
-      <w:commentRangeStart w:id="33"/>
+      <w:bookmarkStart w:id="34" w:name="_Toc69904709"/>
+      <w:commentRangeStart w:id="35"/>
       <w:r>
         <w:t>Limitations</w:t>
       </w:r>
-      <w:commentRangeEnd w:id="33"/>
+      <w:commentRangeEnd w:id="35"/>
       <w:r>
         <w:rPr>
           <w:rStyle w:val="CommentReference"/>
@@ -6825,9 +7696,9 @@
           <w:bCs w:val="0"/>
           <w:color w:val="auto"/>
         </w:rPr>
-        <w:commentReference w:id="33"/>
-      </w:r>
-      <w:bookmarkEnd w:id="32"/>
+        <w:commentReference w:id="35"/>
+      </w:r>
+      <w:bookmarkEnd w:id="34"/>
     </w:p>
     <w:p>
       <w:pPr>
@@ -6904,11 +7775,11 @@
       <w:pPr>
         <w:pStyle w:val="Heading3"/>
       </w:pPr>
-      <w:bookmarkStart w:id="34" w:name="_Toc69646064"/>
+      <w:bookmarkStart w:id="36" w:name="_Toc69904710"/>
       <w:r>
         <w:t>Software requirements</w:t>
       </w:r>
-      <w:bookmarkEnd w:id="34"/>
+      <w:bookmarkEnd w:id="36"/>
     </w:p>
     <w:p>
       <w:r>
@@ -7273,7 +8144,7 @@
             <w:rPr>
               <w:rStyle w:val="SubtleEmphasis"/>
             </w:rPr>
-            <w:instrText xml:space="preserve"> CITATION Ope19 \l 2057 </w:instrText>
+            <w:instrText xml:space="preserve">CITATION Ope19 \l 2057 </w:instrText>
           </w:r>
           <w:r>
             <w:rPr>
@@ -7286,7 +8157,7 @@
               <w:noProof/>
               <w:color w:val="404040" w:themeColor="text1" w:themeTint="BF"/>
             </w:rPr>
-            <w:t>[5]</w:t>
+            <w:t>[6]</w:t>
           </w:r>
           <w:r>
             <w:rPr>
@@ -7364,13 +8235,13 @@
       <w:pPr>
         <w:pStyle w:val="Heading2"/>
       </w:pPr>
-      <w:bookmarkStart w:id="35" w:name="_Toc69646065"/>
-      <w:commentRangeStart w:id="36"/>
+      <w:bookmarkStart w:id="37" w:name="_Toc69904711"/>
+      <w:commentRangeStart w:id="38"/>
       <w:r>
         <w:lastRenderedPageBreak/>
         <w:t>Success Criteria</w:t>
       </w:r>
-      <w:commentRangeEnd w:id="36"/>
+      <w:commentRangeEnd w:id="38"/>
       <w:r>
         <w:rPr>
           <w:rStyle w:val="CommentReference"/>
@@ -7380,9 +8251,9 @@
           <w:smallCaps w:val="0"/>
           <w:color w:val="auto"/>
         </w:rPr>
-        <w:commentReference w:id="36"/>
-      </w:r>
-      <w:bookmarkEnd w:id="35"/>
+        <w:commentReference w:id="38"/>
+      </w:r>
+      <w:bookmarkEnd w:id="37"/>
     </w:p>
     <w:tbl>
       <w:tblPr>
@@ -9192,38 +10063,38 @@
       <w:pPr>
         <w:pStyle w:val="Heading1"/>
       </w:pPr>
-      <w:bookmarkStart w:id="37" w:name="_Toc69646066"/>
+      <w:bookmarkStart w:id="39" w:name="_Toc69904712"/>
       <w:r>
         <w:t>Design</w:t>
       </w:r>
-      <w:bookmarkEnd w:id="37"/>
+      <w:bookmarkEnd w:id="39"/>
     </w:p>
     <w:p>
       <w:pPr>
         <w:pStyle w:val="Heading1"/>
       </w:pPr>
-      <w:bookmarkStart w:id="38" w:name="_Toc69646067"/>
+      <w:bookmarkStart w:id="40" w:name="_Toc69904713"/>
       <w:r>
         <w:t>Development</w:t>
       </w:r>
-      <w:bookmarkEnd w:id="38"/>
+      <w:bookmarkEnd w:id="40"/>
     </w:p>
     <w:p>
       <w:pPr>
         <w:pStyle w:val="Heading1"/>
       </w:pPr>
-      <w:bookmarkStart w:id="39" w:name="_Toc69646068"/>
+      <w:bookmarkStart w:id="41" w:name="_Toc69904714"/>
       <w:r>
         <w:t>Evaluation</w:t>
       </w:r>
-      <w:bookmarkEnd w:id="39"/>
+      <w:bookmarkEnd w:id="41"/>
     </w:p>
     <w:p>
       <w:r>
         <w:br w:type="page"/>
       </w:r>
     </w:p>
-    <w:bookmarkStart w:id="40" w:name="_Toc69646069" w:displacedByCustomXml="next"/>
+    <w:bookmarkStart w:id="42" w:name="_Toc69904715" w:displacedByCustomXml="next"/>
     <w:sdt>
       <w:sdtPr>
         <w:rPr>
@@ -9247,7 +10118,7 @@
         </w:rPr>
       </w:sdtEndPr>
       <w:sdtContent>
-        <w:commentRangeStart w:id="41" w:displacedByCustomXml="prev"/>
+        <w:commentRangeStart w:id="43" w:displacedByCustomXml="prev"/>
         <w:p>
           <w:pPr>
             <w:pStyle w:val="Heading1"/>
@@ -9255,7 +10126,7 @@
           <w:r>
             <w:t>References</w:t>
           </w:r>
-          <w:commentRangeEnd w:id="41"/>
+          <w:commentRangeEnd w:id="43"/>
           <w:r>
             <w:rPr>
               <w:rStyle w:val="CommentReference"/>
@@ -9265,9 +10136,9 @@
               <w:smallCaps w:val="0"/>
               <w:color w:val="auto"/>
             </w:rPr>
-            <w:commentReference w:id="41"/>
+            <w:commentReference w:id="43"/>
           </w:r>
-          <w:bookmarkEnd w:id="40"/>
+          <w:bookmarkEnd w:id="42"/>
         </w:p>
         <w:sdt>
           <w:sdtPr>
@@ -9311,7 +10182,7 @@
               </w:tblGrid>
               <w:tr>
                 <w:trPr>
-                  <w:divId w:val="1288700758"/>
+                  <w:divId w:val="980042516"/>
                   <w:tblCellSpacing w:w="15" w:type="dxa"/>
                 </w:trPr>
                 <w:tc>
@@ -9352,14 +10223,14 @@
                       <w:rPr>
                         <w:noProof/>
                       </w:rPr>
-                      <w:t>C. Corberly, “Discord has surpassed 250 million registered users,” TechSpot, 13 May 2019. [Online]. Available: https://www.techspot.com/news/80064-discord-has-surpassed-250-million-registered-users.html. [Accessed 12 February 2021].</w:t>
+                      <w:t>C. Corberly, “Discord has surpassed 250 million registered users,” TechSpot, 13 May 2019. [Online]. Available: www.techspot.com/news/80064-discord-has-surpassed-250-million-registered-users.html. [Accessed 12 February 2021].</w:t>
                     </w:r>
                   </w:p>
                 </w:tc>
               </w:tr>
               <w:tr>
                 <w:trPr>
-                  <w:divId w:val="1288700758"/>
+                  <w:divId w:val="980042516"/>
                   <w:tblCellSpacing w:w="15" w:type="dxa"/>
                 </w:trPr>
                 <w:tc>
@@ -9398,14 +10269,14 @@
                       <w:rPr>
                         <w:noProof/>
                       </w:rPr>
-                      <w:t>A. Schmelyun, “Password requirements for Discord,” [Online]. Available: https://passhints.co/discord/. [Accessed 13 April 2021].</w:t>
+                      <w:t>A. Schmelyun, “Password requirements for Discord,” [Online]. Available: passhints.co/discord/. [Accessed 13 April 2021].</w:t>
                     </w:r>
                   </w:p>
                 </w:tc>
               </w:tr>
               <w:tr>
                 <w:trPr>
-                  <w:divId w:val="1288700758"/>
+                  <w:divId w:val="980042516"/>
                   <w:tblCellSpacing w:w="15" w:type="dxa"/>
                 </w:trPr>
                 <w:tc>
@@ -9444,14 +10315,14 @@
                       <w:rPr>
                         <w:noProof/>
                       </w:rPr>
-                      <w:t>A. Gelhausen, “IRC Networks - Top 10 in the annual comparison,” Netsplit, 2005. [Online]. Available: https://netsplit.de/networks/top10.php?year=2005. [Accessed 19 February 2021].</w:t>
+                      <w:t>A. Gelhausen, “IRC Networks - Top 10 in the annual comparison,” Netsplit, 2005. [Online]. Available: netsplit.de/networks/top10.php?year=2005. [Accessed 19 February 2021].</w:t>
                     </w:r>
                   </w:p>
                 </w:tc>
               </w:tr>
               <w:tr>
                 <w:trPr>
-                  <w:divId w:val="1288700758"/>
+                  <w:divId w:val="980042516"/>
                   <w:tblCellSpacing w:w="15" w:type="dxa"/>
                 </w:trPr>
                 <w:tc>
@@ -9490,14 +10361,14 @@
                       <w:rPr>
                         <w:noProof/>
                       </w:rPr>
-                      <w:t>A. Gelhausen, “IRC Network QuakeNet,” Netsplit, [Online]. Available: https://netsplit.de/networks/QuakeNet/. [Accessed 19 February 2021].</w:t>
+                      <w:t>A. Gelhausen, “IRC Network QuakeNet,” Netsplit, [Online]. Available: netsplit.de/networks/QuakeNet/. [Accessed 19 February 2021].</w:t>
                     </w:r>
                   </w:p>
                 </w:tc>
               </w:tr>
               <w:tr>
                 <w:trPr>
-                  <w:divId w:val="1288700758"/>
+                  <w:divId w:val="980042516"/>
                   <w:tblCellSpacing w:w="15" w:type="dxa"/>
                 </w:trPr>
                 <w:tc>
@@ -9536,14 +10407,14 @@
                       <w:rPr>
                         <w:noProof/>
                       </w:rPr>
-                      <w:t>Collaborative, “.NET Core 3.1 - Supported OS Versions,” 15 October 2019. [Online]. Available: https://github.com/dotnet/core/blob/main/release-notes/3.1/3.1-supported-os.md. [Accessed 18 March 2021].</w:t>
+                      <w:t>J. Schwartz, “Messaging Apps: Average Usage Time Around the World,” SimilarWeb, 30 June 2016. [Online]. Available: www.similarweb.com/corp/blog/messaging-apps/. [Accessed 18 April 2021].</w:t>
                     </w:r>
                   </w:p>
                 </w:tc>
               </w:tr>
               <w:tr>
                 <w:trPr>
-                  <w:divId w:val="1288700758"/>
+                  <w:divId w:val="980042516"/>
                   <w:tblCellSpacing w:w="15" w:type="dxa"/>
                 </w:trPr>
                 <w:tc>
@@ -9563,6 +10434,52 @@
                         <w:noProof/>
                       </w:rPr>
                       <w:t xml:space="preserve">[6] </w:t>
+                    </w:r>
+                  </w:p>
+                </w:tc>
+                <w:tc>
+                  <w:tcPr>
+                    <w:tcW w:w="0" w:type="auto"/>
+                    <w:hideMark/>
+                  </w:tcPr>
+                  <w:p>
+                    <w:pPr>
+                      <w:pStyle w:val="Bibliography"/>
+                      <w:rPr>
+                        <w:noProof/>
+                      </w:rPr>
+                    </w:pPr>
+                    <w:r>
+                      <w:rPr>
+                        <w:noProof/>
+                      </w:rPr>
+                      <w:t>Collaborative, “.NET Core 3.1 - Supported OS Versions,” 15 October 2019. [Online]. Available: github.com/dotnet/core/blob/main/release-notes/3.1/3.1-supported-os.md. [Accessed 18 March 2021].</w:t>
+                    </w:r>
+                  </w:p>
+                </w:tc>
+              </w:tr>
+              <w:tr>
+                <w:trPr>
+                  <w:divId w:val="980042516"/>
+                  <w:tblCellSpacing w:w="15" w:type="dxa"/>
+                </w:trPr>
+                <w:tc>
+                  <w:tcPr>
+                    <w:tcW w:w="50" w:type="pct"/>
+                    <w:hideMark/>
+                  </w:tcPr>
+                  <w:p>
+                    <w:pPr>
+                      <w:pStyle w:val="Bibliography"/>
+                      <w:rPr>
+                        <w:noProof/>
+                      </w:rPr>
+                    </w:pPr>
+                    <w:r>
+                      <w:rPr>
+                        <w:noProof/>
+                      </w:rPr>
+                      <w:t xml:space="preserve">[7] </w:t>
                     </w:r>
                   </w:p>
                 </w:tc>
@@ -9603,7 +10520,7 @@
               </w:tr>
               <w:tr>
                 <w:trPr>
-                  <w:divId w:val="1288700758"/>
+                  <w:divId w:val="980042516"/>
                   <w:tblCellSpacing w:w="15" w:type="dxa"/>
                 </w:trPr>
                 <w:tc>
@@ -9622,7 +10539,7 @@
                       <w:rPr>
                         <w:noProof/>
                       </w:rPr>
-                      <w:t xml:space="preserve">[7] </w:t>
+                      <w:t xml:space="preserve">[8] </w:t>
                     </w:r>
                   </w:p>
                 </w:tc>
@@ -9664,7 +10581,7 @@
             </w:tbl>
             <w:p>
               <w:pPr>
-                <w:divId w:val="1288700758"/>
+                <w:divId w:val="980042516"/>
                 <w:rPr>
                   <w:rFonts w:eastAsia="Times New Roman"/>
                   <w:noProof/>
@@ -9687,8 +10604,8 @@
     </w:sdt>
     <w:p/>
     <w:sectPr>
-      <w:headerReference w:type="default" r:id="rId27"/>
-      <w:footerReference w:type="default" r:id="rId28"/>
+      <w:headerReference w:type="default" r:id="rId31"/>
+      <w:footerReference w:type="default" r:id="rId32"/>
       <w:pgSz w:w="11906" w:h="16838"/>
       <w:pgMar w:top="1440" w:right="1440" w:bottom="1440" w:left="1440" w:header="709" w:footer="709" w:gutter="0"/>
       <w:pgNumType w:start="0"/>
@@ -9702,7 +10619,7 @@
 
 <file path=word/comments.xml><?xml version="1.0" encoding="utf-8"?>
 <w:comments xmlns:wpc="http://schemas.microsoft.com/office/word/2010/wordprocessingCanvas" xmlns:cx="http://schemas.microsoft.com/office/drawing/2014/chartex" xmlns:cx1="http://schemas.microsoft.com/office/drawing/2015/9/8/chartex" xmlns:cx2="http://schemas.microsoft.com/office/drawing/2015/10/21/chartex" xmlns:cx3="http://schemas.microsoft.com/office/drawing/2016/5/9/chartex" xmlns:cx4="http://schemas.microsoft.com/office/drawing/2016/5/10/chartex" xmlns:cx5="http://schemas.microsoft.com/office/drawing/2016/5/11/chartex" xmlns:cx6="http://schemas.microsoft.com/office/drawing/2016/5/12/chartex" xmlns:cx7="http://schemas.microsoft.com/office/drawing/2016/5/13/chartex" xmlns:cx8="http://schemas.microsoft.com/office/drawing/2016/5/14/chartex" xmlns:mc="http://schemas.openxmlformats.org/markup-compatibility/2006" xmlns:aink="http://schemas.microsoft.com/office/drawing/2016/ink" xmlns:am3d="http://schemas.microsoft.com/office/drawing/2017/model3d" xmlns:o="urn:schemas-microsoft-com:office:office" xmlns:r="http://schemas.openxmlformats.org/officeDocument/2006/relationships" xmlns:m="http://schemas.openxmlformats.org/officeDocument/2006/math" xmlns:v="urn:schemas-microsoft-com:vml" xmlns:wp14="http://schemas.microsoft.com/office/word/2010/wordprocessingDrawing" xmlns:wp="http://schemas.openxmlformats.org/drawingml/2006/wordprocessingDrawing" xmlns:w10="urn:schemas-microsoft-com:office:word" xmlns:w="http://schemas.openxmlformats.org/wordprocessingml/2006/main" xmlns:w14="http://schemas.microsoft.com/office/word/2010/wordml" xmlns:w15="http://schemas.microsoft.com/office/word/2012/wordml" xmlns:w16cex="http://schemas.microsoft.com/office/word/2018/wordml/cex" xmlns:w16cid="http://schemas.microsoft.com/office/word/2016/wordml/cid" xmlns:w16="http://schemas.microsoft.com/office/word/2018/wordml" xmlns:w16sdtdh="http://schemas.microsoft.com/office/word/2020/wordml/sdtdatahash" xmlns:w16se="http://schemas.microsoft.com/office/word/2015/wordml/symex" xmlns:wpg="http://schemas.microsoft.com/office/word/2010/wordprocessingGroup" xmlns:wpi="http://schemas.microsoft.com/office/word/2010/wordprocessingInk" xmlns:wne="http://schemas.microsoft.com/office/word/2006/wordml" xmlns:wps="http://schemas.microsoft.com/office/word/2010/wordprocessingShape" mc:Ignorable="w14 w15 w16se w16cid w16 w16cex w16sdtdh wp14">
-  <w:comment w:id="12" w:author="Daniel Wait" w:date="2021-04-15T18:56:00Z" w:initials="DW">
+  <w:comment w:id="14" w:author="Daniel Wait" w:date="2021-04-15T18:56:00Z" w:initials="DW">
     <w:p>
       <w:pPr>
         <w:pStyle w:val="CommentText"/>
@@ -9718,7 +10635,7 @@
       </w:r>
     </w:p>
   </w:comment>
-  <w:comment w:id="19" w:author="Daniel Wait" w:date="2021-04-15T18:54:00Z" w:initials="DW">
+  <w:comment w:id="21" w:author="Daniel Wait" w:date="2021-04-15T18:54:00Z" w:initials="DW">
     <w:p>
       <w:pPr>
         <w:pStyle w:val="CommentText"/>
@@ -9747,7 +10664,7 @@
       </w:r>
     </w:p>
   </w:comment>
-  <w:comment w:id="20" w:author="Daniel Wait" w:date="2021-04-18T13:45:00Z" w:initials="DW">
+  <w:comment w:id="22" w:author="Daniel Wait" w:date="2021-04-18T13:45:00Z" w:initials="DW">
     <w:p>
       <w:pPr>
         <w:pStyle w:val="CommentText"/>
@@ -9772,7 +10689,7 @@
       </w:r>
     </w:p>
   </w:comment>
-  <w:comment w:id="22" w:author="Daniel Wait" w:date="2021-04-15T18:55:00Z" w:initials="DW">
+  <w:comment w:id="24" w:author="Daniel Wait" w:date="2021-04-15T18:55:00Z" w:initials="DW">
     <w:p>
       <w:pPr>
         <w:pStyle w:val="CommentText"/>
@@ -9788,7 +10705,7 @@
       </w:r>
     </w:p>
   </w:comment>
-  <w:comment w:id="25" w:author="Daniel Wait" w:date="2021-04-17T23:22:00Z" w:initials="DW">
+  <w:comment w:id="27" w:author="Daniel Wait" w:date="2021-04-17T23:22:00Z" w:initials="DW">
     <w:p>
       <w:pPr>
         <w:pStyle w:val="CommentText"/>
@@ -9841,7 +10758,7 @@
       </w:r>
     </w:p>
   </w:comment>
-  <w:comment w:id="28" w:author="Daniel Wait" w:date="2021-04-15T18:58:00Z" w:initials="DW">
+  <w:comment w:id="30" w:author="Daniel Wait" w:date="2021-04-15T18:58:00Z" w:initials="DW">
     <w:p>
       <w:pPr>
         <w:pStyle w:val="CommentText"/>
@@ -9857,7 +10774,7 @@
       </w:r>
     </w:p>
   </w:comment>
-  <w:comment w:id="31" w:author="Daniel Wait" w:date="2021-04-18T13:49:00Z" w:initials="DW">
+  <w:comment w:id="33" w:author="Daniel Wait" w:date="2021-04-18T13:49:00Z" w:initials="DW">
     <w:p>
       <w:pPr>
         <w:pStyle w:val="CommentText"/>
@@ -9873,7 +10790,7 @@
       </w:r>
     </w:p>
   </w:comment>
-  <w:comment w:id="33" w:author="Daniel Wait" w:date="2021-04-15T18:55:00Z" w:initials="DW">
+  <w:comment w:id="35" w:author="Daniel Wait" w:date="2021-04-15T18:55:00Z" w:initials="DW">
     <w:p>
       <w:pPr>
         <w:pStyle w:val="CommentText"/>
@@ -9889,7 +10806,7 @@
       </w:r>
     </w:p>
   </w:comment>
-  <w:comment w:id="36" w:author="Daniel Wait" w:date="2021-04-15T18:55:00Z" w:initials="DW">
+  <w:comment w:id="38" w:author="Daniel Wait" w:date="2021-04-15T18:55:00Z" w:initials="DW">
     <w:p>
       <w:pPr>
         <w:pStyle w:val="CommentText"/>
@@ -9905,7 +10822,7 @@
       </w:r>
     </w:p>
   </w:comment>
-  <w:comment w:id="41" w:author="Daniel Wait" w:date="2021-04-15T18:56:00Z" w:initials="DW">
+  <w:comment w:id="43" w:author="Daniel Wait" w:date="2021-04-15T18:56:00Z" w:initials="DW">
     <w:p>
       <w:pPr>
         <w:pStyle w:val="CommentText"/>
@@ -12832,14 +13749,14 @@
     <w:charset w:val="00"/>
     <w:family w:val="swiss"/>
     <w:pitch w:val="variable"/>
-    <w:sig w:usb0="E4002EFF" w:usb1="C000247B" w:usb2="00000009" w:usb3="00000000" w:csb0="000001FF" w:csb1="00000000"/>
+    <w:sig w:usb0="E0002EFF" w:usb1="C000247B" w:usb2="00000009" w:usb3="00000000" w:csb0="000001FF" w:csb1="00000000"/>
   </w:font>
   <w:font w:name="Calibri Light">
     <w:panose1 w:val="020F0302020204030204"/>
     <w:charset w:val="00"/>
     <w:family w:val="swiss"/>
     <w:pitch w:val="variable"/>
-    <w:sig w:usb0="E4002EFF" w:usb1="C000247B" w:usb2="00000009" w:usb3="00000000" w:csb0="000001FF" w:csb1="00000000"/>
+    <w:sig w:usb0="E0002AFF" w:usb1="C000247B" w:usb2="00000009" w:usb3="00000000" w:csb0="000001FF" w:csb1="00000000"/>
   </w:font>
 </w:fonts>
 </file>
@@ -12878,6 +13795,7 @@
     <w:rsid w:val="00BF540A"/>
     <w:rsid w:val="00C17BBC"/>
     <w:rsid w:val="00C71873"/>
+    <w:rsid w:val="00CA4127"/>
     <w:rsid w:val="00D07D9D"/>
     <w:rsid w:val="00F860CE"/>
   </w:rsids>
@@ -13681,78 +14599,6 @@
 <file path=customXml/item2.xml><?xml version="1.0" encoding="utf-8"?>
 <b:Sources xmlns:b="http://schemas.openxmlformats.org/officeDocument/2006/bibliography" xmlns="http://schemas.openxmlformats.org/officeDocument/2006/bibliography" SelectedStyle="\IEEE2006OfficeOnline.xsl" StyleName="IEEE" Version="2006">
   <b:Source>
-    <b:Tag>Cor19</b:Tag>
-    <b:SourceType>InternetSite</b:SourceType>
-    <b:Guid>{E6F6109A-E899-4105-BCF2-C90C240AA8F4}</b:Guid>
-    <b:LCID>en-GB</b:LCID>
-    <b:Author>
-      <b:Author>
-        <b:NameList>
-          <b:Person>
-            <b:Last>Corberly</b:Last>
-            <b:First>Cohen</b:First>
-          </b:Person>
-        </b:NameList>
-      </b:Author>
-    </b:Author>
-    <b:Title>Discord has surpassed 250 million registered users</b:Title>
-    <b:ProductionCompany>TechSpot</b:ProductionCompany>
-    <b:Year>2019</b:Year>
-    <b:Month>May</b:Month>
-    <b:Day>13</b:Day>
-    <b:YearAccessed>2021</b:YearAccessed>
-    <b:MonthAccessed>February</b:MonthAccessed>
-    <b:DayAccessed>12</b:DayAccessed>
-    <b:URL>https://www.techspot.com/news/80064-discord-has-surpassed-250-million-registered-users.html</b:URL>
-    <b:RefOrder>1</b:RefOrder>
-  </b:Source>
-  <b:Source>
-    <b:Tag>And21</b:Tag>
-    <b:SourceType>InternetSite</b:SourceType>
-    <b:Guid>{0DB9AD9E-0137-43D2-B258-7A30782D7058}</b:Guid>
-    <b:LCID>en-GB</b:LCID>
-    <b:Author>
-      <b:Author>
-        <b:NameList>
-          <b:Person>
-            <b:Last>Gelhausen</b:Last>
-            <b:First>Andreas</b:First>
-          </b:Person>
-        </b:NameList>
-      </b:Author>
-    </b:Author>
-    <b:Title>IRC Networks - Top 10 in the annual comparison</b:Title>
-    <b:YearAccessed>2021</b:YearAccessed>
-    <b:MonthAccessed>February</b:MonthAccessed>
-    <b:DayAccessed>19</b:DayAccessed>
-    <b:URL>https://netsplit.de/networks/top10.php?year=2005</b:URL>
-    <b:ProductionCompany>Netsplit</b:ProductionCompany>
-    <b:Year>2005</b:Year>
-    <b:RefOrder>3</b:RefOrder>
-  </b:Source>
-  <b:Source xmlns:b="http://schemas.openxmlformats.org/officeDocument/2006/bibliography">
-    <b:Tag>And211</b:Tag>
-    <b:SourceType>InternetSite</b:SourceType>
-    <b:Guid>{2927005C-4ECA-439B-B8F0-0D091762838A}</b:Guid>
-    <b:Author>
-      <b:Author>
-        <b:NameList>
-          <b:Person>
-            <b:Last>Gelhausen</b:Last>
-            <b:First>Andreas</b:First>
-          </b:Person>
-        </b:NameList>
-      </b:Author>
-    </b:Author>
-    <b:Title>IRC Network QuakeNet</b:Title>
-    <b:ProductionCompany>Netsplit</b:ProductionCompany>
-    <b:YearAccessed>2021</b:YearAccessed>
-    <b:MonthAccessed>February</b:MonthAccessed>
-    <b:DayAccessed>19</b:DayAccessed>
-    <b:URL>https://netsplit.de/networks/QuakeNet/</b:URL>
-    <b:RefOrder>4</b:RefOrder>
-  </b:Source>
-  <b:Source>
     <b:Tag>Chr00</b:Tag>
     <b:SourceType>Misc</b:SourceType>
     <b:Guid>{93108FA6-CA0F-470F-A64D-9C57916FC4B7}</b:Guid>
@@ -13773,7 +14619,7 @@
     <b:DOI>10.17487/RFC2810</b:DOI>
     <b:Edition>RFC 2810</b:Edition>
     <b:Month>April</b:Month>
-    <b:RefOrder>6</b:RefOrder>
+    <b:RefOrder>7</b:RefOrder>
   </b:Source>
   <b:Source>
     <b:Tag>Oik93</b:Tag>
@@ -13800,12 +14646,38 @@
     <b:Edition>RFC 1459</b:Edition>
     <b:URL>https://tools.ietf.org/html/rfc1459</b:URL>
     <b:DOI>10.17487/RFC1459</b:DOI>
-    <b:RefOrder>7</b:RefOrder>
+    <b:RefOrder>8</b:RefOrder>
+  </b:Source>
+  <b:Source>
+    <b:Tag>Jos16</b:Tag>
+    <b:SourceType>InternetSite</b:SourceType>
+    <b:Guid>{E29190AE-56DB-4543-A52D-92FA6C1BF6A9}</b:Guid>
+    <b:LCID>en-GB</b:LCID>
+    <b:Author>
+      <b:Author>
+        <b:NameList>
+          <b:Person>
+            <b:Last>Schwartz</b:Last>
+            <b:First>Joseph</b:First>
+          </b:Person>
+        </b:NameList>
+      </b:Author>
+    </b:Author>
+    <b:Title>Messaging Apps: Average Usage Time Around the World</b:Title>
+    <b:ProductionCompany>SimilarWeb</b:ProductionCompany>
+    <b:Year>2016</b:Year>
+    <b:Month>June</b:Month>
+    <b:Day>30</b:Day>
+    <b:YearAccessed>2021</b:YearAccessed>
+    <b:MonthAccessed>April</b:MonthAccessed>
+    <b:DayAccessed>18</b:DayAccessed>
+    <b:URL>www.similarweb.com/corp/blog/messaging-apps/</b:URL>
+    <b:RefOrder>5</b:RefOrder>
   </b:Source>
   <b:Source>
     <b:Tag>Ope19</b:Tag>
     <b:SourceType>DocumentFromInternetSite</b:SourceType>
-    <b:Guid>{8F9135A9-0E16-48B4-976B-2C8A26E54955}</b:Guid>
+    <b:Guid>{47811BEA-A88C-4E0A-8DC4-5C958DBF3491}</b:Guid>
     <b:Title>.NET Core 3.1 - Supported OS Versions</b:Title>
     <b:Year>2019</b:Year>
     <b:Month>October</b:Month>
@@ -13813,19 +14685,91 @@
     <b:YearAccessed>2021</b:YearAccessed>
     <b:MonthAccessed>March</b:MonthAccessed>
     <b:DayAccessed>18</b:DayAccessed>
-    <b:URL>https://github.com/dotnet/core/blob/main/release-notes/3.1/3.1-supported-os.md</b:URL>
+    <b:URL>github.com/dotnet/core/blob/main/release-notes/3.1/3.1-supported-os.md</b:URL>
     <b:LCID>en-GB</b:LCID>
     <b:Author>
       <b:Author>
         <b:Corporate>Collaborative</b:Corporate>
       </b:Author>
     </b:Author>
-    <b:RefOrder>5</b:RefOrder>
+    <b:RefOrder>6</b:RefOrder>
+  </b:Source>
+  <b:Source>
+    <b:Tag>Cor19</b:Tag>
+    <b:SourceType>InternetSite</b:SourceType>
+    <b:Guid>{500EBFE7-B2E3-414E-A185-553CF52A8AD6}</b:Guid>
+    <b:LCID>en-GB</b:LCID>
+    <b:Author>
+      <b:Author>
+        <b:NameList>
+          <b:Person>
+            <b:Last>Corberly</b:Last>
+            <b:First>Cohen</b:First>
+          </b:Person>
+        </b:NameList>
+      </b:Author>
+    </b:Author>
+    <b:Title>Discord has surpassed 250 million registered users</b:Title>
+    <b:ProductionCompany>TechSpot</b:ProductionCompany>
+    <b:Year>2019</b:Year>
+    <b:Month>May</b:Month>
+    <b:Day>13</b:Day>
+    <b:YearAccessed>2021</b:YearAccessed>
+    <b:MonthAccessed>February</b:MonthAccessed>
+    <b:DayAccessed>12</b:DayAccessed>
+    <b:URL>www.techspot.com/news/80064-discord-has-surpassed-250-million-registered-users.html</b:URL>
+    <b:RefOrder>1</b:RefOrder>
+  </b:Source>
+  <b:Source>
+    <b:Tag>And211</b:Tag>
+    <b:SourceType>InternetSite</b:SourceType>
+    <b:Guid>{B244FB18-04C3-4071-900A-7F7A4293F8E3}</b:Guid>
+    <b:Author>
+      <b:Author>
+        <b:NameList>
+          <b:Person>
+            <b:Last>Gelhausen</b:Last>
+            <b:First>Andreas</b:First>
+          </b:Person>
+        </b:NameList>
+      </b:Author>
+    </b:Author>
+    <b:Title>IRC Network QuakeNet</b:Title>
+    <b:ProductionCompany>Netsplit</b:ProductionCompany>
+    <b:YearAccessed>2021</b:YearAccessed>
+    <b:MonthAccessed>February</b:MonthAccessed>
+    <b:DayAccessed>19</b:DayAccessed>
+    <b:URL>netsplit.de/networks/QuakeNet/</b:URL>
+    <b:RefOrder>4</b:RefOrder>
+  </b:Source>
+  <b:Source>
+    <b:Tag>And21</b:Tag>
+    <b:SourceType>InternetSite</b:SourceType>
+    <b:Guid>{64C3C48A-67D2-4E82-95E3-BADED5E5C349}</b:Guid>
+    <b:LCID>en-GB</b:LCID>
+    <b:Author>
+      <b:Author>
+        <b:NameList>
+          <b:Person>
+            <b:Last>Gelhausen</b:Last>
+            <b:First>Andreas</b:First>
+          </b:Person>
+        </b:NameList>
+      </b:Author>
+    </b:Author>
+    <b:Title>IRC Networks - Top 10 in the annual comparison</b:Title>
+    <b:YearAccessed>2021</b:YearAccessed>
+    <b:MonthAccessed>February</b:MonthAccessed>
+    <b:DayAccessed>19</b:DayAccessed>
+    <b:URL>netsplit.de/networks/top10.php?year=2005</b:URL>
+    <b:ProductionCompany>Netsplit</b:ProductionCompany>
+    <b:Year>2005</b:Year>
+    <b:RefOrder>3</b:RefOrder>
   </b:Source>
   <b:Source>
     <b:Tag>Sch21</b:Tag>
     <b:SourceType>InternetSite</b:SourceType>
-    <b:Guid>{7BE3D1A7-686C-4CB2-A884-9B8556CA4190}</b:Guid>
+    <b:Guid>{6493B627-7DEC-4B23-84C7-4E7118E2CBE4}</b:Guid>
     <b:LCID>en-GB</b:LCID>
     <b:Author>
       <b:Author>
@@ -13841,7 +14785,7 @@
     <b:YearAccessed>2021</b:YearAccessed>
     <b:MonthAccessed>April</b:MonthAccessed>
     <b:DayAccessed>13</b:DayAccessed>
-    <b:URL>https://passhints.co/discord/</b:URL>
+    <b:URL>passhints.co/discord/</b:URL>
     <b:RefOrder>2</b:RefOrder>
   </b:Source>
 </b:Sources>
@@ -13856,7 +14800,7 @@
 </file>
 
 <file path=customXml/itemProps2.xml><?xml version="1.0" encoding="utf-8"?>
-<ds:datastoreItem xmlns:ds="http://schemas.openxmlformats.org/officeDocument/2006/customXml" ds:itemID="{929AD3FC-6395-4E6D-8BDA-A6BE85A4D78B}">
+<ds:datastoreItem xmlns:ds="http://schemas.openxmlformats.org/officeDocument/2006/customXml" ds:itemID="{1AEB8A28-F211-4F90-A6D4-4781AC56EA20}">
   <ds:schemaRefs>
     <ds:schemaRef ds:uri="http://schemas.openxmlformats.org/officeDocument/2006/bibliography"/>
   </ds:schemaRefs>

</xml_diff>

<commit_message>
Writeup: Add usability features
</commit_message>
<xml_diff>
--- a/Writeup/writeup.docx
+++ b/Writeup/writeup.docx
@@ -2832,328 +2832,328 @@
       <w:pPr>
         <w:pStyle w:val="Heading1"/>
       </w:pPr>
-      <w:bookmarkStart w:id="4" w:name="_Ref69592867"/>
-      <w:bookmarkStart w:id="5" w:name="_Ref69592869"/>
-      <w:bookmarkStart w:id="6" w:name="_Ref69592872"/>
-      <w:bookmarkStart w:id="7" w:name="_Toc71703020"/>
+      <w:bookmarkStart w:id="2" w:name="_Ref69592867"/>
+      <w:bookmarkStart w:id="3" w:name="_Ref69592869"/>
+      <w:bookmarkStart w:id="4" w:name="_Ref69592872"/>
+      <w:bookmarkStart w:id="5" w:name="_Toc71703020"/>
       <w:r>
         <w:lastRenderedPageBreak/>
         <w:t>Analysis</w:t>
       </w:r>
+      <w:bookmarkEnd w:id="2"/>
+      <w:bookmarkEnd w:id="3"/>
       <w:bookmarkEnd w:id="4"/>
       <w:bookmarkEnd w:id="5"/>
+    </w:p>
+    <w:p>
+      <w:pPr>
+        <w:pStyle w:val="Heading2"/>
+      </w:pPr>
+      <w:bookmarkStart w:id="6" w:name="_Toc71703021"/>
+      <w:r>
+        <w:t>Problem Identification</w:t>
+      </w:r>
       <w:bookmarkEnd w:id="6"/>
+    </w:p>
+    <w:p>
+      <w:pPr>
+        <w:pStyle w:val="Heading3"/>
+      </w:pPr>
+      <w:bookmarkStart w:id="7" w:name="_Toc71703022"/>
+      <w:r>
+        <w:t>Problem outline</w:t>
+      </w:r>
       <w:bookmarkEnd w:id="7"/>
     </w:p>
     <w:p>
-      <w:pPr>
-        <w:pStyle w:val="Heading2"/>
-      </w:pPr>
-      <w:bookmarkStart w:id="8" w:name="_Toc71703021"/>
-      <w:r>
-        <w:t>Problem Identification</w:t>
+      <w:r>
+        <w:t xml:space="preserve">Currently, </w:t>
+      </w:r>
+      <w:r>
+        <w:t xml:space="preserve">the </w:t>
+      </w:r>
+      <w:r>
+        <w:t>encryption in</w:t>
+      </w:r>
+      <w:r>
+        <w:t>-</w:t>
+      </w:r>
+      <w:r>
+        <w:t xml:space="preserve">transit </w:t>
+      </w:r>
+      <w:r>
+        <w:t xml:space="preserve">system </w:t>
+      </w:r>
+      <w:r>
+        <w:t>is</w:t>
+      </w:r>
+      <w:r>
+        <w:t xml:space="preserve"> widely used in </w:t>
+      </w:r>
+      <w:r>
+        <w:t xml:space="preserve">instant </w:t>
+      </w:r>
+      <w:r>
+        <w:t>messaging apps</w:t>
+      </w:r>
+      <w:r>
+        <w:t xml:space="preserve">. </w:t>
+      </w:r>
+      <w:r>
+        <w:t xml:space="preserve">This </w:t>
+      </w:r>
+      <w:r>
+        <w:t xml:space="preserve">means that </w:t>
+      </w:r>
+      <w:r>
+        <w:t>a user’s messages will be in plaintext in the service provider’s server</w:t>
+      </w:r>
+      <w:r>
+        <w:t xml:space="preserve">, which </w:t>
+      </w:r>
+      <w:r>
+        <w:t>allow</w:t>
+      </w:r>
+      <w:r>
+        <w:t>s</w:t>
+      </w:r>
+      <w:r>
+        <w:t xml:space="preserve"> the </w:t>
+      </w:r>
+      <w:r>
+        <w:t xml:space="preserve">service provider </w:t>
+      </w:r>
+      <w:r>
+        <w:t xml:space="preserve">to read </w:t>
+      </w:r>
+      <w:r>
+        <w:t>users’ conversations</w:t>
+      </w:r>
+      <w:r>
+        <w:t xml:space="preserve"> breaching their privacy</w:t>
+      </w:r>
+      <w:r>
+        <w:t xml:space="preserve">. </w:t>
+      </w:r>
+      <w:r>
+        <w:t xml:space="preserve">These companies are then </w:t>
+      </w:r>
+      <w:r>
+        <w:t xml:space="preserve">also </w:t>
+      </w:r>
+      <w:r>
+        <w:t xml:space="preserve">susceptible to potential attackers accessing </w:t>
+      </w:r>
+      <w:r>
+        <w:t>confidential</w:t>
+      </w:r>
+      <w:r>
+        <w:t xml:space="preserve"> information through </w:t>
+      </w:r>
+      <w:r>
+        <w:t>this</w:t>
+      </w:r>
+      <w:r>
+        <w:t xml:space="preserve"> </w:t>
+      </w:r>
+      <w:r>
+        <w:t xml:space="preserve">potential </w:t>
+      </w:r>
+      <w:r>
+        <w:t>backdoor</w:t>
+      </w:r>
+      <w:r>
+        <w:t>.</w:t>
+      </w:r>
+      <w:r>
+        <w:t xml:space="preserve"> Therefore, I will be making a solution to this problem of </w:t>
+      </w:r>
+      <w:r>
+        <w:t xml:space="preserve">user privacy </w:t>
+      </w:r>
+      <w:r>
+        <w:t>by making an end-to-end encrypted instant messaging program.</w:t>
+      </w:r>
+      <w:r>
+        <w:t xml:space="preserve"> </w:t>
+      </w:r>
+    </w:p>
+    <w:p>
+      <w:r>
+        <w:t xml:space="preserve">For this solution to work, the </w:t>
+      </w:r>
+      <w:r>
+        <w:t xml:space="preserve">following features are required: </w:t>
+      </w:r>
+      <w:r>
+        <w:t xml:space="preserve">only the endpoint users have the key </w:t>
+      </w:r>
+      <w:r>
+        <w:t>for</w:t>
+      </w:r>
+      <w:r>
+        <w:t xml:space="preserve"> </w:t>
+      </w:r>
+      <w:r>
+        <w:t>the</w:t>
+      </w:r>
+      <w:r>
+        <w:t xml:space="preserve"> symmetric encryption algorithm</w:t>
+      </w:r>
+      <w:r>
+        <w:t xml:space="preserve"> </w:t>
+      </w:r>
+      <w:r>
+        <w:t>to</w:t>
+      </w:r>
+      <w:r>
+        <w:t xml:space="preserve"> qualify the </w:t>
+      </w:r>
+      <w:r>
+        <w:t>system</w:t>
+      </w:r>
+      <w:r>
+        <w:t xml:space="preserve"> as </w:t>
+      </w:r>
+      <w:r>
+        <w:t>end-to-end encryption</w:t>
+      </w:r>
+      <w:r>
+        <w:t xml:space="preserve">; </w:t>
+      </w:r>
+      <w:r>
+        <w:t xml:space="preserve">an </w:t>
+      </w:r>
+      <w:r>
+        <w:t>easy-to-use</w:t>
+      </w:r>
+      <w:r>
+        <w:t xml:space="preserve"> GUI so that anyone can </w:t>
+      </w:r>
+      <w:r>
+        <w:t xml:space="preserve">navigate and use </w:t>
+      </w:r>
+      <w:r>
+        <w:t>the program</w:t>
+      </w:r>
+      <w:r>
+        <w:t xml:space="preserve">; </w:t>
+      </w:r>
+      <w:r>
+        <w:t>a login</w:t>
+      </w:r>
+      <w:r>
+        <w:t>/sign-up</w:t>
+      </w:r>
+      <w:r>
+        <w:t xml:space="preserve"> system to authenticate </w:t>
+      </w:r>
+      <w:r>
+        <w:t>user</w:t>
+      </w:r>
+      <w:r>
+        <w:t>s</w:t>
+      </w:r>
+      <w:r>
+        <w:t>’ identities</w:t>
+      </w:r>
+      <w:r>
+        <w:t xml:space="preserve"> to the server</w:t>
+      </w:r>
+      <w:r>
+        <w:t xml:space="preserve"> to facilitate </w:t>
+      </w:r>
+      <w:r>
+        <w:t xml:space="preserve">historic </w:t>
+      </w:r>
+      <w:r>
+        <w:t xml:space="preserve">message </w:t>
+      </w:r>
+      <w:r>
+        <w:t>viewing</w:t>
+      </w:r>
+      <w:r>
+        <w:t>; networking</w:t>
+      </w:r>
+      <w:r>
+        <w:t xml:space="preserve"> capabilities</w:t>
+      </w:r>
+      <w:r>
+        <w:t xml:space="preserve"> in order send and receive messages from different networks</w:t>
+      </w:r>
+      <w:r>
+        <w:t xml:space="preserve"> with a low enough latency </w:t>
+      </w:r>
+      <w:r>
+        <w:t>to be a viable ‘instant’ messaging platform</w:t>
+      </w:r>
+      <w:r>
+        <w:t>.</w:t>
+      </w:r>
+    </w:p>
+    <w:p>
+      <w:pPr>
+        <w:pStyle w:val="Heading3"/>
+      </w:pPr>
+      <w:bookmarkStart w:id="8" w:name="_Toc71703023"/>
+      <w:r>
+        <w:t>How can the problem be solved by computational methods?</w:t>
       </w:r>
       <w:bookmarkEnd w:id="8"/>
     </w:p>
     <w:p>
+      <w:r>
+        <w:t>This problem is well suited to a computational approach as it can be solved using computational methods. This is because the process</w:t>
+      </w:r>
+      <w:r>
+        <w:t>es</w:t>
+      </w:r>
+      <w:r>
+        <w:t xml:space="preserve"> of encrypting</w:t>
+      </w:r>
+      <w:r>
+        <w:t>,</w:t>
+      </w:r>
+      <w:r>
+        <w:t xml:space="preserve"> sending </w:t>
+      </w:r>
+      <w:r>
+        <w:t xml:space="preserve">then </w:t>
+      </w:r>
+      <w:r>
+        <w:t xml:space="preserve">decrypting messages over a network can be greatly abstracted for the user so that they do not need any prior </w:t>
+      </w:r>
+      <w:r>
+        <w:t xml:space="preserve">technical </w:t>
+      </w:r>
+      <w:r>
+        <w:t>knowledge</w:t>
+      </w:r>
+      <w:r>
+        <w:t xml:space="preserve"> to use the program</w:t>
+      </w:r>
+      <w:r>
+        <w:t xml:space="preserve">. The </w:t>
+      </w:r>
+      <w:r>
+        <w:t>solution</w:t>
+      </w:r>
+      <w:r>
+        <w:t xml:space="preserve"> will also have many algorithms to carry out processes without the need for complex input from the user.</w:t>
+      </w:r>
+    </w:p>
+    <w:p>
       <w:pPr>
         <w:pStyle w:val="Heading3"/>
       </w:pPr>
-      <w:bookmarkStart w:id="9" w:name="_Toc71703022"/>
-      <w:r>
-        <w:t>Problem outline</w:t>
+      <w:bookmarkStart w:id="9" w:name="_Toc71703024"/>
+      <w:r>
+        <w:t>Computational method</w:t>
+      </w:r>
+      <w:r>
+        <w:t>s</w:t>
       </w:r>
       <w:bookmarkEnd w:id="9"/>
-    </w:p>
-    <w:p>
-      <w:r>
-        <w:t xml:space="preserve">Currently, </w:t>
-      </w:r>
-      <w:r>
-        <w:t xml:space="preserve">the </w:t>
-      </w:r>
-      <w:r>
-        <w:t>encryption in</w:t>
-      </w:r>
-      <w:r>
-        <w:t>-</w:t>
-      </w:r>
-      <w:r>
-        <w:t xml:space="preserve">transit </w:t>
-      </w:r>
-      <w:r>
-        <w:t xml:space="preserve">system </w:t>
-      </w:r>
-      <w:r>
-        <w:t>is</w:t>
-      </w:r>
-      <w:r>
-        <w:t xml:space="preserve"> widely used in </w:t>
-      </w:r>
-      <w:r>
-        <w:t xml:space="preserve">instant </w:t>
-      </w:r>
-      <w:r>
-        <w:t>messaging apps</w:t>
-      </w:r>
-      <w:r>
-        <w:t xml:space="preserve">. </w:t>
-      </w:r>
-      <w:r>
-        <w:t xml:space="preserve">This </w:t>
-      </w:r>
-      <w:r>
-        <w:t xml:space="preserve">means that </w:t>
-      </w:r>
-      <w:r>
-        <w:t>a user’s messages will be in plaintext in the service provider’s server</w:t>
-      </w:r>
-      <w:r>
-        <w:t xml:space="preserve">, which </w:t>
-      </w:r>
-      <w:r>
-        <w:t>allow</w:t>
-      </w:r>
-      <w:r>
-        <w:t>s</w:t>
-      </w:r>
-      <w:r>
-        <w:t xml:space="preserve"> the </w:t>
-      </w:r>
-      <w:r>
-        <w:t xml:space="preserve">service provider </w:t>
-      </w:r>
-      <w:r>
-        <w:t xml:space="preserve">to read </w:t>
-      </w:r>
-      <w:r>
-        <w:t>users’ conversations</w:t>
-      </w:r>
-      <w:r>
-        <w:t xml:space="preserve"> breaching their privacy</w:t>
-      </w:r>
-      <w:r>
-        <w:t xml:space="preserve">. </w:t>
-      </w:r>
-      <w:r>
-        <w:t xml:space="preserve">These companies are then </w:t>
-      </w:r>
-      <w:r>
-        <w:t xml:space="preserve">also </w:t>
-      </w:r>
-      <w:r>
-        <w:t xml:space="preserve">susceptible to potential attackers accessing </w:t>
-      </w:r>
-      <w:r>
-        <w:t>confidential</w:t>
-      </w:r>
-      <w:r>
-        <w:t xml:space="preserve"> information through </w:t>
-      </w:r>
-      <w:r>
-        <w:t>this</w:t>
-      </w:r>
-      <w:r>
-        <w:t xml:space="preserve"> </w:t>
-      </w:r>
-      <w:r>
-        <w:t xml:space="preserve">potential </w:t>
-      </w:r>
-      <w:r>
-        <w:t>backdoor</w:t>
-      </w:r>
-      <w:r>
-        <w:t>.</w:t>
-      </w:r>
-      <w:r>
-        <w:t xml:space="preserve"> Therefore, I will be making a solution to this problem of </w:t>
-      </w:r>
-      <w:r>
-        <w:t xml:space="preserve">user privacy </w:t>
-      </w:r>
-      <w:r>
-        <w:t>by making an end-to-end encrypted instant messaging program.</w:t>
-      </w:r>
-      <w:r>
-        <w:t xml:space="preserve"> </w:t>
-      </w:r>
-    </w:p>
-    <w:p>
-      <w:r>
-        <w:t xml:space="preserve">For this solution to work, the </w:t>
-      </w:r>
-      <w:r>
-        <w:t xml:space="preserve">following features are required: </w:t>
-      </w:r>
-      <w:r>
-        <w:t xml:space="preserve">only the endpoint users have the key </w:t>
-      </w:r>
-      <w:r>
-        <w:t>for</w:t>
-      </w:r>
-      <w:r>
-        <w:t xml:space="preserve"> </w:t>
-      </w:r>
-      <w:r>
-        <w:t>the</w:t>
-      </w:r>
-      <w:r>
-        <w:t xml:space="preserve"> symmetric encryption algorithm</w:t>
-      </w:r>
-      <w:r>
-        <w:t xml:space="preserve"> </w:t>
-      </w:r>
-      <w:r>
-        <w:t>to</w:t>
-      </w:r>
-      <w:r>
-        <w:t xml:space="preserve"> qualify the </w:t>
-      </w:r>
-      <w:r>
-        <w:t>system</w:t>
-      </w:r>
-      <w:r>
-        <w:t xml:space="preserve"> as </w:t>
-      </w:r>
-      <w:r>
-        <w:t>end-to-end encryption</w:t>
-      </w:r>
-      <w:r>
-        <w:t xml:space="preserve">; </w:t>
-      </w:r>
-      <w:r>
-        <w:t xml:space="preserve">an </w:t>
-      </w:r>
-      <w:r>
-        <w:t>easy-to-use</w:t>
-      </w:r>
-      <w:r>
-        <w:t xml:space="preserve"> GUI so that anyone can </w:t>
-      </w:r>
-      <w:r>
-        <w:t xml:space="preserve">navigate and use </w:t>
-      </w:r>
-      <w:r>
-        <w:t>the program</w:t>
-      </w:r>
-      <w:r>
-        <w:t xml:space="preserve">; </w:t>
-      </w:r>
-      <w:r>
-        <w:t>a login</w:t>
-      </w:r>
-      <w:r>
-        <w:t>/sign-up</w:t>
-      </w:r>
-      <w:r>
-        <w:t xml:space="preserve"> system to authenticate </w:t>
-      </w:r>
-      <w:r>
-        <w:t>user</w:t>
-      </w:r>
-      <w:r>
-        <w:t>s</w:t>
-      </w:r>
-      <w:r>
-        <w:t>’ identities</w:t>
-      </w:r>
-      <w:r>
-        <w:t xml:space="preserve"> to the server</w:t>
-      </w:r>
-      <w:r>
-        <w:t xml:space="preserve"> to facilitate </w:t>
-      </w:r>
-      <w:r>
-        <w:t xml:space="preserve">historic </w:t>
-      </w:r>
-      <w:r>
-        <w:t xml:space="preserve">message </w:t>
-      </w:r>
-      <w:r>
-        <w:t>viewing</w:t>
-      </w:r>
-      <w:r>
-        <w:t>; networking</w:t>
-      </w:r>
-      <w:r>
-        <w:t xml:space="preserve"> capabilities</w:t>
-      </w:r>
-      <w:r>
-        <w:t xml:space="preserve"> in order send and receive messages from different networks</w:t>
-      </w:r>
-      <w:r>
-        <w:t xml:space="preserve"> with a low enough latency </w:t>
-      </w:r>
-      <w:r>
-        <w:t>to be a viable ‘instant’ messaging platform</w:t>
-      </w:r>
-      <w:r>
-        <w:t>.</w:t>
-      </w:r>
-    </w:p>
-    <w:p>
-      <w:pPr>
-        <w:pStyle w:val="Heading3"/>
-      </w:pPr>
-      <w:bookmarkStart w:id="10" w:name="_Toc71703023"/>
-      <w:r>
-        <w:t>How can the problem be solved by computational methods?</w:t>
-      </w:r>
-      <w:bookmarkEnd w:id="10"/>
-    </w:p>
-    <w:p>
-      <w:r>
-        <w:t>This problem is well suited to a computational approach as it can be solved using computational methods. This is because the process</w:t>
-      </w:r>
-      <w:r>
-        <w:t>es</w:t>
-      </w:r>
-      <w:r>
-        <w:t xml:space="preserve"> of encrypting</w:t>
-      </w:r>
-      <w:r>
-        <w:t>,</w:t>
-      </w:r>
-      <w:r>
-        <w:t xml:space="preserve"> sending </w:t>
-      </w:r>
-      <w:r>
-        <w:t xml:space="preserve">then </w:t>
-      </w:r>
-      <w:r>
-        <w:t xml:space="preserve">decrypting messages over a network can be greatly abstracted for the user so that they do not need any prior </w:t>
-      </w:r>
-      <w:r>
-        <w:t xml:space="preserve">technical </w:t>
-      </w:r>
-      <w:r>
-        <w:t>knowledge</w:t>
-      </w:r>
-      <w:r>
-        <w:t xml:space="preserve"> to use the program</w:t>
-      </w:r>
-      <w:r>
-        <w:t xml:space="preserve">. The </w:t>
-      </w:r>
-      <w:r>
-        <w:t>solution</w:t>
-      </w:r>
-      <w:r>
-        <w:t xml:space="preserve"> will also have many algorithms to carry out processes without the need for complex input from the user.</w:t>
-      </w:r>
-    </w:p>
-    <w:p>
-      <w:pPr>
-        <w:pStyle w:val="Heading3"/>
-      </w:pPr>
-      <w:bookmarkStart w:id="11" w:name="_Toc71703024"/>
-      <w:r>
-        <w:t>Computational method</w:t>
-      </w:r>
-      <w:r>
-        <w:t>s</w:t>
-      </w:r>
-      <w:bookmarkEnd w:id="11"/>
     </w:p>
     <w:p>
       <w:r>
@@ -3604,15 +3604,15 @@
       <w:pPr>
         <w:pStyle w:val="Heading3"/>
       </w:pPr>
-      <w:bookmarkStart w:id="12" w:name="_Hlk65679870"/>
-      <w:bookmarkStart w:id="13" w:name="_Toc71703025"/>
+      <w:bookmarkStart w:id="10" w:name="_Toc71703025"/>
+      <w:bookmarkStart w:id="11" w:name="_Hlk65679870"/>
       <w:r>
         <w:t xml:space="preserve">Stakeholder </w:t>
       </w:r>
       <w:r>
         <w:t>Identification</w:t>
       </w:r>
-      <w:bookmarkEnd w:id="13"/>
+      <w:bookmarkEnd w:id="10"/>
     </w:p>
     <w:p>
       <w:r>
@@ -3623,17 +3623,17 @@
       <w:r>
         <w:t>The second group of potential stakeholders are the users who want a messenger app that is lightweight and easy to use. The needs of this group are that all components of the user interface are intuitive and clearly labelled and that the program requires no prior setup or configuration so the program can easily be installed and immediately used. This group will most likely only infrequently use the solution to keep in touch with friends and family; for this reason, the solution must have an easy system for finding contacts and have a low barrier of use as to not discourage them. I have selected a user to represent this group of stakeholders:</w:t>
       </w:r>
-      <w:commentRangeStart w:id="14"/>
+      <w:commentRangeStart w:id="12"/>
       <w:r>
         <w:t xml:space="preserve"> [to be added]</w:t>
       </w:r>
-      <w:bookmarkEnd w:id="12"/>
-      <w:commentRangeEnd w:id="14"/>
+      <w:bookmarkEnd w:id="11"/>
+      <w:commentRangeEnd w:id="12"/>
       <w:r>
         <w:rPr>
           <w:rStyle w:val="CommentReference"/>
         </w:rPr>
-        <w:commentReference w:id="14"/>
+        <w:commentReference w:id="12"/>
       </w:r>
     </w:p>
     <w:p>
@@ -3645,30 +3645,30 @@
       <w:pPr>
         <w:pStyle w:val="Heading2"/>
       </w:pPr>
-      <w:bookmarkStart w:id="15" w:name="_Toc71703026"/>
+      <w:bookmarkStart w:id="13" w:name="_Toc71703026"/>
       <w:r>
         <w:lastRenderedPageBreak/>
         <w:t>Research</w:t>
       </w:r>
-      <w:bookmarkEnd w:id="15"/>
+      <w:bookmarkEnd w:id="13"/>
     </w:p>
     <w:p>
       <w:pPr>
         <w:pStyle w:val="Heading3"/>
       </w:pPr>
-      <w:bookmarkStart w:id="16" w:name="_Ref69592845"/>
-      <w:bookmarkStart w:id="17" w:name="_Ref69592855"/>
-      <w:bookmarkStart w:id="18" w:name="_Ref69592900"/>
-      <w:bookmarkStart w:id="19" w:name="_Ref69592910"/>
-      <w:bookmarkStart w:id="20" w:name="_Toc71703027"/>
-      <w:commentRangeStart w:id="21"/>
+      <w:bookmarkStart w:id="14" w:name="_Ref69592845"/>
+      <w:bookmarkStart w:id="15" w:name="_Ref69592855"/>
+      <w:bookmarkStart w:id="16" w:name="_Ref69592900"/>
+      <w:bookmarkStart w:id="17" w:name="_Ref69592910"/>
+      <w:bookmarkStart w:id="18" w:name="_Toc71703027"/>
+      <w:commentRangeStart w:id="19"/>
       <w:r>
         <w:t xml:space="preserve">Existing </w:t>
       </w:r>
       <w:r>
         <w:t>program – Discord</w:t>
       </w:r>
-      <w:commentRangeEnd w:id="21"/>
+      <w:commentRangeEnd w:id="19"/>
       <w:r>
         <w:rPr>
           <w:rStyle w:val="Strong"/>
@@ -3677,13 +3677,13 @@
           <w:bCs/>
           <w:color w:val="auto"/>
         </w:rPr>
-        <w:commentReference w:id="21"/>
-      </w:r>
+        <w:commentReference w:id="19"/>
+      </w:r>
+      <w:bookmarkEnd w:id="14"/>
+      <w:bookmarkEnd w:id="15"/>
       <w:bookmarkEnd w:id="16"/>
       <w:bookmarkEnd w:id="17"/>
       <w:bookmarkEnd w:id="18"/>
-      <w:bookmarkEnd w:id="19"/>
-      <w:bookmarkEnd w:id="20"/>
     </w:p>
     <w:p>
       <w:pPr>
@@ -4587,29 +4587,29 @@
       <w:r>
         <w:t>For my solution, I will consider also using tab-based navigation as it is well established and fits well with messaging apps and their lists of contacts/conversations. I may also consider giving the user the option to operate some features in my program via keyboard shortcuts, albeit on a smaller scale to Discord as complete keyboard navigation is not a requirement.</w:t>
       </w:r>
+      <w:commentRangeStart w:id="20"/>
+      <w:r>
+        <w:br w:type="page"/>
+      </w:r>
+      <w:commentRangeEnd w:id="20"/>
+      <w:r>
+        <w:rPr>
+          <w:rStyle w:val="CommentReference"/>
+        </w:rPr>
+        <w:commentReference w:id="20"/>
+      </w:r>
+    </w:p>
+    <w:p>
+      <w:pPr>
+        <w:pStyle w:val="Heading3"/>
+      </w:pPr>
+      <w:bookmarkStart w:id="21" w:name="_Toc71703028"/>
       <w:commentRangeStart w:id="22"/>
-      <w:r>
-        <w:br w:type="page"/>
-      </w:r>
-      <w:commentRangeEnd w:id="22"/>
-      <w:r>
-        <w:rPr>
-          <w:rStyle w:val="CommentReference"/>
-        </w:rPr>
-        <w:commentReference w:id="22"/>
-      </w:r>
-    </w:p>
-    <w:p>
-      <w:pPr>
-        <w:pStyle w:val="Heading3"/>
-      </w:pPr>
-      <w:bookmarkStart w:id="23" w:name="_Toc71703028"/>
-      <w:commentRangeStart w:id="24"/>
       <w:r>
         <w:lastRenderedPageBreak/>
         <w:t>Existing solution – Internet Relay Chat (IRC)</w:t>
       </w:r>
-      <w:commentRangeEnd w:id="24"/>
+      <w:commentRangeEnd w:id="22"/>
       <w:r>
         <w:rPr>
           <w:rStyle w:val="Strong"/>
@@ -4618,9 +4618,9 @@
           <w:bCs/>
           <w:color w:val="auto"/>
         </w:rPr>
-        <w:commentReference w:id="24"/>
-      </w:r>
-      <w:bookmarkEnd w:id="23"/>
+        <w:commentReference w:id="22"/>
+      </w:r>
+      <w:bookmarkEnd w:id="21"/>
     </w:p>
     <w:p>
       <w:r>
@@ -4971,7 +4971,7 @@
       <w:pPr>
         <w:pStyle w:val="Heading2"/>
       </w:pPr>
-      <w:bookmarkStart w:id="25" w:name="_Toc71703029"/>
+      <w:bookmarkStart w:id="23" w:name="_Toc71703029"/>
       <w:r>
         <w:lastRenderedPageBreak/>
         <w:t>Stakeholder</w:t>
@@ -4979,16 +4979,20 @@
       <w:r>
         <w:t>s</w:t>
       </w:r>
+      <w:bookmarkEnd w:id="23"/>
+    </w:p>
+    <w:p>
+      <w:pPr>
+        <w:pStyle w:val="Heading3"/>
+      </w:pPr>
+      <w:bookmarkStart w:id="24" w:name="_Toc71703030"/>
+      <w:bookmarkStart w:id="25" w:name="_Ref71908320"/>
+      <w:bookmarkStart w:id="26" w:name="_Ref71908326"/>
+      <w:r>
+        <w:t>Interview with Ethan Sandy</w:t>
+      </w:r>
+      <w:bookmarkEnd w:id="24"/>
       <w:bookmarkEnd w:id="25"/>
-    </w:p>
-    <w:p>
-      <w:pPr>
-        <w:pStyle w:val="Heading3"/>
-      </w:pPr>
-      <w:bookmarkStart w:id="26" w:name="_Toc71703030"/>
-      <w:r>
-        <w:t>Interview with Ethan Sandy</w:t>
-      </w:r>
       <w:bookmarkEnd w:id="26"/>
     </w:p>
     <w:p>
@@ -12039,7 +12043,20 @@
         <w:t xml:space="preserve">call </w:t>
       </w:r>
       <w:r>
-        <w:t>the subroutine CreateAccount()</w:t>
+        <w:t xml:space="preserve">the subroutine </w:t>
+      </w:r>
+      <w:proofErr w:type="spellStart"/>
+      <w:proofErr w:type="gramStart"/>
+      <w:r>
+        <w:t>CreateAccount</w:t>
+      </w:r>
+      <w:proofErr w:type="spellEnd"/>
+      <w:r>
+        <w:t>(</w:t>
+      </w:r>
+      <w:proofErr w:type="gramEnd"/>
+      <w:r>
+        <w:t>)</w:t>
       </w:r>
       <w:r>
         <w:t xml:space="preserve"> </w:t>
@@ -12518,6 +12535,509 @@
       </w:r>
       <w:r>
         <w:t>.</w:t>
+      </w:r>
+    </w:p>
+    <w:p>
+      <w:r>
+        <w:br w:type="page"/>
+      </w:r>
+    </w:p>
+    <w:p>
+      <w:pPr>
+        <w:pStyle w:val="Heading2"/>
+      </w:pPr>
+      <w:r>
+        <w:lastRenderedPageBreak/>
+        <w:t>Usability Features</w:t>
+      </w:r>
+    </w:p>
+    <w:p>
+      <w:pPr>
+        <w:spacing w:before="240" w:after="0"/>
+        <w:rPr>
+          <w:rStyle w:val="Strong"/>
+        </w:rPr>
+      </w:pPr>
+      <w:r>
+        <w:rPr>
+          <w:rStyle w:val="Strong"/>
+        </w:rPr>
+        <w:t xml:space="preserve">Descriptive </w:t>
+      </w:r>
+      <w:r>
+        <w:rPr>
+          <w:rStyle w:val="Strong"/>
+        </w:rPr>
+        <w:t>in</w:t>
+      </w:r>
+      <w:r>
+        <w:rPr>
+          <w:rStyle w:val="Strong"/>
+        </w:rPr>
+        <w:t>put fields</w:t>
+      </w:r>
+    </w:p>
+    <w:p>
+      <w:r>
+        <w:t xml:space="preserve">To help aid </w:t>
+      </w:r>
+      <w:r>
+        <w:t>the user</w:t>
+      </w:r>
+      <w:r>
+        <w:t xml:space="preserve"> in using the login screen</w:t>
+      </w:r>
+      <w:r>
+        <w:t xml:space="preserve">, I will </w:t>
+      </w:r>
+      <w:r>
+        <w:t xml:space="preserve">have </w:t>
+      </w:r>
+      <w:r>
+        <w:t>descri</w:t>
+      </w:r>
+      <w:r>
+        <w:t xml:space="preserve">ptive labels </w:t>
+      </w:r>
+      <w:r>
+        <w:t>on all the input boxes. These will be non-</w:t>
+      </w:r>
+      <w:r>
+        <w:t>intrusive</w:t>
+      </w:r>
+      <w:r>
+        <w:t xml:space="preserve"> as to not</w:t>
+      </w:r>
+      <w:r>
+        <w:t xml:space="preserve"> </w:t>
+      </w:r>
+      <w:r>
+        <w:t xml:space="preserve">get in the way for users who do not need them, but still visible enough so that </w:t>
+      </w:r>
+      <w:proofErr w:type="gramStart"/>
+      <w:r>
+        <w:t>it</w:t>
+      </w:r>
+      <w:r>
+        <w:t>'</w:t>
+      </w:r>
+      <w:r>
+        <w:t>s</w:t>
+      </w:r>
+      <w:proofErr w:type="gramEnd"/>
+      <w:r>
+        <w:t xml:space="preserve"> clear as to which input box they describe. Also, </w:t>
+      </w:r>
+      <w:r>
+        <w:t xml:space="preserve">highlighted </w:t>
+      </w:r>
+      <w:r>
+        <w:t>labels will be added when an incorrect username or password is entered to give feedback to the user as to which fields they need to amend a</w:t>
+      </w:r>
+      <w:r>
+        <w:t>nd, in the case of account creation, how</w:t>
+      </w:r>
+      <w:r>
+        <w:t>.</w:t>
+      </w:r>
+      <w:r>
+        <w:t xml:space="preserve"> </w:t>
+      </w:r>
+    </w:p>
+    <w:p>
+      <w:pPr>
+        <w:spacing w:after="0"/>
+        <w:rPr>
+          <w:rStyle w:val="Strong"/>
+        </w:rPr>
+      </w:pPr>
+      <w:r>
+        <w:rPr>
+          <w:rStyle w:val="Strong"/>
+        </w:rPr>
+        <w:t>Pop-up e</w:t>
+      </w:r>
+      <w:r>
+        <w:rPr>
+          <w:rStyle w:val="Strong"/>
+        </w:rPr>
+        <w:t xml:space="preserve">rror </w:t>
+      </w:r>
+      <w:r>
+        <w:rPr>
+          <w:rStyle w:val="Strong"/>
+        </w:rPr>
+        <w:t>dialogue</w:t>
+      </w:r>
+      <w:r>
+        <w:rPr>
+          <w:rStyle w:val="Strong"/>
+        </w:rPr>
+        <w:t>s</w:t>
+      </w:r>
+    </w:p>
+    <w:p>
+      <w:r>
+        <w:t xml:space="preserve">In the event of an error, the program will </w:t>
+      </w:r>
+      <w:r>
+        <w:t xml:space="preserve">display an error </w:t>
+      </w:r>
+      <w:r>
+        <w:t>dialogue</w:t>
+      </w:r>
+      <w:r>
+        <w:t xml:space="preserve"> to the user to tell them what has happened. If </w:t>
+      </w:r>
+      <w:r>
+        <w:t>these</w:t>
+      </w:r>
+      <w:r>
+        <w:t xml:space="preserve"> </w:t>
+      </w:r>
+      <w:r>
+        <w:t>were</w:t>
+      </w:r>
+      <w:r>
+        <w:t xml:space="preserve"> not shown </w:t>
+      </w:r>
+      <w:r>
+        <w:t xml:space="preserve">to </w:t>
+      </w:r>
+      <w:r>
+        <w:t xml:space="preserve">the user the program </w:t>
+      </w:r>
+      <w:r>
+        <w:t>would</w:t>
+      </w:r>
+      <w:r>
+        <w:t xml:space="preserve"> </w:t>
+      </w:r>
+      <w:r>
+        <w:t xml:space="preserve">just </w:t>
+      </w:r>
+      <w:r>
+        <w:t>freeze</w:t>
+      </w:r>
+      <w:r>
+        <w:t xml:space="preserve">, causing </w:t>
+      </w:r>
+      <w:r>
+        <w:t xml:space="preserve">the user </w:t>
+      </w:r>
+      <w:r>
+        <w:t xml:space="preserve">to </w:t>
+      </w:r>
+      <w:r>
+        <w:t xml:space="preserve">not know what is going on. I will also play an error tone when this box </w:t>
+      </w:r>
+      <w:r>
+        <w:t xml:space="preserve">appears to </w:t>
+      </w:r>
+      <w:r>
+        <w:t xml:space="preserve">audibly </w:t>
+      </w:r>
+      <w:r>
+        <w:t xml:space="preserve">inform the user that something has gone wrong. This box will most </w:t>
+      </w:r>
+      <w:r>
+        <w:t>li</w:t>
+      </w:r>
+      <w:r>
+        <w:t>kely only have buttons to close the program or restart the</w:t>
+      </w:r>
+      <w:r>
+        <w:t xml:space="preserve"> program </w:t>
+      </w:r>
+      <w:r>
+        <w:t xml:space="preserve">as the error would have to be irrecoverable for an error </w:t>
+      </w:r>
+      <w:r>
+        <w:t xml:space="preserve">dialogue </w:t>
+      </w:r>
+      <w:r>
+        <w:t xml:space="preserve">to </w:t>
+      </w:r>
+      <w:r>
+        <w:t>be need</w:t>
+      </w:r>
+      <w:r>
+        <w:t>ed</w:t>
+      </w:r>
+      <w:r>
+        <w:t>.</w:t>
+      </w:r>
+    </w:p>
+    <w:p>
+      <w:pPr>
+        <w:spacing w:after="0"/>
+        <w:rPr>
+          <w:rStyle w:val="Strong"/>
+        </w:rPr>
+      </w:pPr>
+      <w:r>
+        <w:rPr>
+          <w:rStyle w:val="Strong"/>
+        </w:rPr>
+        <w:t>Intuitive</w:t>
+      </w:r>
+      <w:r>
+        <w:rPr>
+          <w:rStyle w:val="Strong"/>
+        </w:rPr>
+        <w:t xml:space="preserve"> navigation</w:t>
+      </w:r>
+    </w:p>
+    <w:p>
+      <w:r>
+        <w:t>To simplify the navigation, the</w:t>
+      </w:r>
+      <w:r>
+        <w:t xml:space="preserve"> main program will all be displayed in one window (login screen and error dialogue</w:t>
+      </w:r>
+      <w:r>
+        <w:t>s are the exception)</w:t>
+      </w:r>
+      <w:r>
+        <w:t xml:space="preserve"> where the user can choose which user to send a message using the tabs. This was </w:t>
+      </w:r>
+      <w:r>
+        <w:t>determined</w:t>
+      </w:r>
+      <w:r>
+        <w:t xml:space="preserve"> during </w:t>
+      </w:r>
+      <w:r>
+        <w:fldChar w:fldCharType="begin"/>
+      </w:r>
+      <w:r>
+        <w:instrText xml:space="preserve"> REF _Ref71908326 \w \h </w:instrText>
+      </w:r>
+      <w:r>
+        <w:fldChar w:fldCharType="separate"/>
+      </w:r>
+      <w:r>
+        <w:t>1.3.1</w:t>
+      </w:r>
+      <w:r>
+        <w:fldChar w:fldCharType="end"/>
+      </w:r>
+      <w:r>
+        <w:t xml:space="preserve"> </w:t>
+      </w:r>
+      <w:r>
+        <w:fldChar w:fldCharType="begin"/>
+      </w:r>
+      <w:r>
+        <w:instrText xml:space="preserve"> REF _Ref71908320 \h </w:instrText>
+      </w:r>
+      <w:r>
+        <w:fldChar w:fldCharType="separate"/>
+      </w:r>
+      <w:r>
+        <w:t>Interview with Ethan Sandy</w:t>
+      </w:r>
+      <w:r>
+        <w:fldChar w:fldCharType="end"/>
+      </w:r>
+      <w:r>
+        <w:t xml:space="preserve"> in response to seeing the navigation </w:t>
+      </w:r>
+      <w:r>
+        <w:t xml:space="preserve">style </w:t>
+      </w:r>
+      <w:r>
+        <w:t xml:space="preserve">in </w:t>
+      </w:r>
+      <w:r>
+        <w:t>the research of Discord. Since this style is common in many programs, the user will likely find it very natural and intuitive to use.</w:t>
+      </w:r>
+      <w:r>
+        <w:t xml:space="preserve"> Limiting the program to only one window also reduces the </w:t>
+      </w:r>
+      <w:r>
+        <w:t xml:space="preserve">risk of users who do not use computer programs often </w:t>
+      </w:r>
+      <w:r>
+        <w:t xml:space="preserve">getting “lost” </w:t>
+      </w:r>
+      <w:r>
+        <w:t>or</w:t>
+      </w:r>
+      <w:r>
+        <w:t xml:space="preserve"> being</w:t>
+      </w:r>
+      <w:r>
+        <w:t xml:space="preserve"> confused by the child-parent relationship of pop-out windows (the alternative navigation method</w:t>
+      </w:r>
+      <w:r>
+        <w:t xml:space="preserve"> proposed to the stakeholder</w:t>
+      </w:r>
+      <w:r>
+        <w:t xml:space="preserve"> during the interview</w:t>
+      </w:r>
+      <w:r>
+        <w:t>).</w:t>
+      </w:r>
+    </w:p>
+    <w:p>
+      <w:pPr>
+        <w:spacing w:after="0"/>
+        <w:rPr>
+          <w:rStyle w:val="Strong"/>
+        </w:rPr>
+      </w:pPr>
+      <w:r>
+        <w:rPr>
+          <w:rStyle w:val="Strong"/>
+        </w:rPr>
+        <w:t>Conversation view</w:t>
+      </w:r>
+    </w:p>
+    <w:p>
+      <w:r>
+        <w:t xml:space="preserve">Quickly identifying the sender of a message is crucial to messaging apps. From </w:t>
+      </w:r>
+      <w:r>
+        <w:fldChar w:fldCharType="begin"/>
+      </w:r>
+      <w:r>
+        <w:instrText xml:space="preserve"> REF _Ref71908326 \w \h </w:instrText>
+      </w:r>
+      <w:r>
+        <w:fldChar w:fldCharType="separate"/>
+      </w:r>
+      <w:r>
+        <w:t>1.3.1</w:t>
+      </w:r>
+      <w:r>
+        <w:fldChar w:fldCharType="end"/>
+      </w:r>
+      <w:r>
+        <w:t xml:space="preserve"> </w:t>
+      </w:r>
+      <w:r>
+        <w:fldChar w:fldCharType="begin"/>
+      </w:r>
+      <w:r>
+        <w:instrText xml:space="preserve"> REF _Ref71908320 \h </w:instrText>
+      </w:r>
+      <w:r>
+        <w:fldChar w:fldCharType="separate"/>
+      </w:r>
+      <w:r>
+        <w:t>Interview with Ethan Sandy</w:t>
+      </w:r>
+      <w:r>
+        <w:fldChar w:fldCharType="end"/>
+      </w:r>
+      <w:r>
+        <w:t xml:space="preserve">, it was decided that this will be achieved by using </w:t>
+      </w:r>
+      <w:r>
+        <w:t>a similar</w:t>
+      </w:r>
+      <w:r>
+        <w:t xml:space="preserve"> conversation view </w:t>
+      </w:r>
+      <w:r>
+        <w:t xml:space="preserve">to that </w:t>
+      </w:r>
+      <w:r>
+        <w:t xml:space="preserve">found on Discord: </w:t>
+      </w:r>
+      <w:r>
+        <w:t>all messages are left-aligned in the format [time]</w:t>
+      </w:r>
+      <w:r>
+        <w:t>[user][message].</w:t>
+      </w:r>
+      <w:r>
+        <w:t xml:space="preserve"> This will help the users i</w:t>
+      </w:r>
+      <w:r>
+        <w:t>n</w:t>
+      </w:r>
+      <w:r>
+        <w:t xml:space="preserve"> </w:t>
+      </w:r>
+      <w:r>
+        <w:t>three</w:t>
+      </w:r>
+      <w:r>
+        <w:t xml:space="preserve"> ways</w:t>
+      </w:r>
+      <w:r>
+        <w:t>.</w:t>
+      </w:r>
+      <w:r>
+        <w:t xml:space="preserve"> </w:t>
+      </w:r>
+      <w:r>
+        <w:t xml:space="preserve">Firstly, </w:t>
+      </w:r>
+      <w:r>
+        <w:t xml:space="preserve">the timestamps on the left mean that </w:t>
+      </w:r>
+      <w:r>
+        <w:t xml:space="preserve">finding messages </w:t>
+      </w:r>
+      <w:r>
+        <w:t xml:space="preserve">from a certain </w:t>
+      </w:r>
+      <w:r>
+        <w:t xml:space="preserve">time can be done by </w:t>
+      </w:r>
+      <w:r>
+        <w:t xml:space="preserve">quickly </w:t>
+      </w:r>
+      <w:r>
+        <w:t xml:space="preserve">scanning </w:t>
+      </w:r>
+      <w:r>
+        <w:t xml:space="preserve">down </w:t>
+      </w:r>
+      <w:r>
+        <w:t>the left col</w:t>
+      </w:r>
+      <w:r>
+        <w:t>umn</w:t>
+      </w:r>
+      <w:r>
+        <w:t xml:space="preserve">. Secondly, having the username displayed for each message means that </w:t>
+      </w:r>
+      <w:r>
+        <w:t>the sender of the messages can be quickly identified. Lastly, the username</w:t>
+      </w:r>
+      <w:r>
+        <w:t xml:space="preserve"> </w:t>
+      </w:r>
+      <w:r>
+        <w:t xml:space="preserve">can be </w:t>
+      </w:r>
+      <w:r>
+        <w:t>padded with whitespace to ensure that all messages begin at the same point</w:t>
+      </w:r>
+      <w:r>
+        <w:t xml:space="preserve"> to</w:t>
+      </w:r>
+      <w:r>
+        <w:t xml:space="preserve"> improve readability for the user</w:t>
+      </w:r>
+      <w:r>
+        <w:t xml:space="preserve">; this has the added benefit </w:t>
+      </w:r>
+      <w:r>
+        <w:t xml:space="preserve">that in situations where the two users </w:t>
+      </w:r>
+      <w:r>
+        <w:t>talking have different username lengths</w:t>
+      </w:r>
+      <w:r>
+        <w:t xml:space="preserve"> </w:t>
+      </w:r>
+      <w:r>
+        <w:t>time to determine the sender will be reduced due to the visible difference.</w:t>
       </w:r>
     </w:p>
     <w:p>
@@ -13076,7 +13596,7 @@
 
 <file path=word/comments.xml><?xml version="1.0" encoding="utf-8"?>
 <w:comments xmlns:wpc="http://schemas.microsoft.com/office/word/2010/wordprocessingCanvas" xmlns:cx="http://schemas.microsoft.com/office/drawing/2014/chartex" xmlns:cx1="http://schemas.microsoft.com/office/drawing/2015/9/8/chartex" xmlns:cx2="http://schemas.microsoft.com/office/drawing/2015/10/21/chartex" xmlns:cx3="http://schemas.microsoft.com/office/drawing/2016/5/9/chartex" xmlns:cx4="http://schemas.microsoft.com/office/drawing/2016/5/10/chartex" xmlns:cx5="http://schemas.microsoft.com/office/drawing/2016/5/11/chartex" xmlns:cx6="http://schemas.microsoft.com/office/drawing/2016/5/12/chartex" xmlns:cx7="http://schemas.microsoft.com/office/drawing/2016/5/13/chartex" xmlns:cx8="http://schemas.microsoft.com/office/drawing/2016/5/14/chartex" xmlns:mc="http://schemas.openxmlformats.org/markup-compatibility/2006" xmlns:aink="http://schemas.microsoft.com/office/drawing/2016/ink" xmlns:am3d="http://schemas.microsoft.com/office/drawing/2017/model3d" xmlns:o="urn:schemas-microsoft-com:office:office" xmlns:r="http://schemas.openxmlformats.org/officeDocument/2006/relationships" xmlns:m="http://schemas.openxmlformats.org/officeDocument/2006/math" xmlns:v="urn:schemas-microsoft-com:vml" xmlns:wp14="http://schemas.microsoft.com/office/word/2010/wordprocessingDrawing" xmlns:wp="http://schemas.openxmlformats.org/drawingml/2006/wordprocessingDrawing" xmlns:w10="urn:schemas-microsoft-com:office:word" xmlns:w="http://schemas.openxmlformats.org/wordprocessingml/2006/main" xmlns:w14="http://schemas.microsoft.com/office/word/2010/wordml" xmlns:w15="http://schemas.microsoft.com/office/word/2012/wordml" xmlns:w16cex="http://schemas.microsoft.com/office/word/2018/wordml/cex" xmlns:w16cid="http://schemas.microsoft.com/office/word/2016/wordml/cid" xmlns:w16="http://schemas.microsoft.com/office/word/2018/wordml" xmlns:w16sdtdh="http://schemas.microsoft.com/office/word/2020/wordml/sdtdatahash" xmlns:w16se="http://schemas.microsoft.com/office/word/2015/wordml/symex" xmlns:wpg="http://schemas.microsoft.com/office/word/2010/wordprocessingGroup" xmlns:wpi="http://schemas.microsoft.com/office/word/2010/wordprocessingInk" xmlns:wne="http://schemas.microsoft.com/office/word/2006/wordml" xmlns:wps="http://schemas.microsoft.com/office/word/2010/wordprocessingShape" mc:Ignorable="w14 w15 w16se w16cid w16 w16cex w16sdtdh wp14">
-  <w:comment w:id="14" w:author="Daniel Wait" w:date="2021-04-15T18:56:00Z" w:initials="DW">
+  <w:comment w:id="12" w:author="Daniel Wait" w:date="2021-04-15T18:56:00Z" w:initials="DW">
     <w:p>
       <w:pPr>
         <w:pStyle w:val="CommentText"/>
@@ -13092,7 +13612,7 @@
       </w:r>
     </w:p>
   </w:comment>
-  <w:comment w:id="21" w:author="Daniel Wait" w:date="2021-04-15T18:54:00Z" w:initials="DW">
+  <w:comment w:id="19" w:author="Daniel Wait" w:date="2021-04-15T18:54:00Z" w:initials="DW">
     <w:p>
       <w:pPr>
         <w:pStyle w:val="CommentText"/>
@@ -13121,7 +13641,7 @@
       </w:r>
     </w:p>
   </w:comment>
-  <w:comment w:id="22" w:author="Daniel Wait" w:date="2021-04-18T13:45:00Z" w:initials="DW">
+  <w:comment w:id="20" w:author="Daniel Wait" w:date="2021-04-18T13:45:00Z" w:initials="DW">
     <w:p>
       <w:pPr>
         <w:pStyle w:val="CommentText"/>
@@ -13146,7 +13666,7 @@
       </w:r>
     </w:p>
   </w:comment>
-  <w:comment w:id="24" w:author="Daniel Wait" w:date="2021-04-15T18:55:00Z" w:initials="DW">
+  <w:comment w:id="22" w:author="Daniel Wait" w:date="2021-04-15T18:55:00Z" w:initials="DW">
     <w:p>
       <w:pPr>
         <w:pStyle w:val="CommentText"/>
@@ -16609,6 +17129,7 @@
     <w:rsid w:val="005F6DDF"/>
     <w:rsid w:val="0060385E"/>
     <w:rsid w:val="006B73F2"/>
+    <w:rsid w:val="007E370E"/>
     <w:rsid w:val="008E059B"/>
     <w:rsid w:val="009353F1"/>
     <w:rsid w:val="00A02338"/>

</xml_diff>

<commit_message>
Writeup: Add UX wireframes
</commit_message>
<xml_diff>
--- a/Writeup/writeup.docx
+++ b/Writeup/writeup.docx
@@ -765,7 +765,7 @@
           <w:r>
             <w:fldChar w:fldCharType="separate"/>
           </w:r>
-          <w:hyperlink w:anchor="_Toc71703020" w:history="1">
+          <w:hyperlink w:anchor="_Toc72580890" w:history="1">
             <w:r>
               <w:rPr>
                 <w:rStyle w:val="Hyperlink"/>
@@ -807,7 +807,7 @@
                 <w:noProof/>
                 <w:webHidden/>
               </w:rPr>
-              <w:instrText xml:space="preserve"> PAGEREF _Toc71703020 \h </w:instrText>
+              <w:instrText xml:space="preserve"> PAGEREF _Toc72580890 \h </w:instrText>
             </w:r>
             <w:r>
               <w:rPr>
@@ -851,7 +851,7 @@
               <w:lang w:eastAsia="en-GB"/>
             </w:rPr>
           </w:pPr>
-          <w:hyperlink w:anchor="_Toc71703021" w:history="1">
+          <w:hyperlink w:anchor="_Toc72580891" w:history="1">
             <w:r>
               <w:rPr>
                 <w:rStyle w:val="Hyperlink"/>
@@ -893,7 +893,7 @@
                 <w:noProof/>
                 <w:webHidden/>
               </w:rPr>
-              <w:instrText xml:space="preserve"> PAGEREF _Toc71703021 \h </w:instrText>
+              <w:instrText xml:space="preserve"> PAGEREF _Toc72580891 \h </w:instrText>
             </w:r>
             <w:r>
               <w:rPr>
@@ -937,7 +937,7 @@
               <w:lang w:eastAsia="en-GB"/>
             </w:rPr>
           </w:pPr>
-          <w:hyperlink w:anchor="_Toc71703022" w:history="1">
+          <w:hyperlink w:anchor="_Toc72580892" w:history="1">
             <w:r>
               <w:rPr>
                 <w:rStyle w:val="Hyperlink"/>
@@ -979,7 +979,7 @@
                 <w:noProof/>
                 <w:webHidden/>
               </w:rPr>
-              <w:instrText xml:space="preserve"> PAGEREF _Toc71703022 \h </w:instrText>
+              <w:instrText xml:space="preserve"> PAGEREF _Toc72580892 \h </w:instrText>
             </w:r>
             <w:r>
               <w:rPr>
@@ -1023,7 +1023,7 @@
               <w:lang w:eastAsia="en-GB"/>
             </w:rPr>
           </w:pPr>
-          <w:hyperlink w:anchor="_Toc71703023" w:history="1">
+          <w:hyperlink w:anchor="_Toc72580893" w:history="1">
             <w:r>
               <w:rPr>
                 <w:rStyle w:val="Hyperlink"/>
@@ -1065,7 +1065,7 @@
                 <w:noProof/>
                 <w:webHidden/>
               </w:rPr>
-              <w:instrText xml:space="preserve"> PAGEREF _Toc71703023 \h </w:instrText>
+              <w:instrText xml:space="preserve"> PAGEREF _Toc72580893 \h </w:instrText>
             </w:r>
             <w:r>
               <w:rPr>
@@ -1109,7 +1109,7 @@
               <w:lang w:eastAsia="en-GB"/>
             </w:rPr>
           </w:pPr>
-          <w:hyperlink w:anchor="_Toc71703024" w:history="1">
+          <w:hyperlink w:anchor="_Toc72580894" w:history="1">
             <w:r>
               <w:rPr>
                 <w:rStyle w:val="Hyperlink"/>
@@ -1151,7 +1151,7 @@
                 <w:noProof/>
                 <w:webHidden/>
               </w:rPr>
-              <w:instrText xml:space="preserve"> PAGEREF _Toc71703024 \h </w:instrText>
+              <w:instrText xml:space="preserve"> PAGEREF _Toc72580894 \h </w:instrText>
             </w:r>
             <w:r>
               <w:rPr>
@@ -1195,7 +1195,7 @@
               <w:lang w:eastAsia="en-GB"/>
             </w:rPr>
           </w:pPr>
-          <w:hyperlink w:anchor="_Toc71703025" w:history="1">
+          <w:hyperlink w:anchor="_Toc72580895" w:history="1">
             <w:r>
               <w:rPr>
                 <w:rStyle w:val="Hyperlink"/>
@@ -1237,7 +1237,7 @@
                 <w:noProof/>
                 <w:webHidden/>
               </w:rPr>
-              <w:instrText xml:space="preserve"> PAGEREF _Toc71703025 \h </w:instrText>
+              <w:instrText xml:space="preserve"> PAGEREF _Toc72580895 \h </w:instrText>
             </w:r>
             <w:r>
               <w:rPr>
@@ -1281,7 +1281,7 @@
               <w:lang w:eastAsia="en-GB"/>
             </w:rPr>
           </w:pPr>
-          <w:hyperlink w:anchor="_Toc71703026" w:history="1">
+          <w:hyperlink w:anchor="_Toc72580896" w:history="1">
             <w:r>
               <w:rPr>
                 <w:rStyle w:val="Hyperlink"/>
@@ -1323,7 +1323,7 @@
                 <w:noProof/>
                 <w:webHidden/>
               </w:rPr>
-              <w:instrText xml:space="preserve"> PAGEREF _Toc71703026 \h </w:instrText>
+              <w:instrText xml:space="preserve"> PAGEREF _Toc72580896 \h </w:instrText>
             </w:r>
             <w:r>
               <w:rPr>
@@ -1367,7 +1367,7 @@
               <w:lang w:eastAsia="en-GB"/>
             </w:rPr>
           </w:pPr>
-          <w:hyperlink w:anchor="_Toc71703027" w:history="1">
+          <w:hyperlink w:anchor="_Toc72580897" w:history="1">
             <w:r>
               <w:rPr>
                 <w:rStyle w:val="Hyperlink"/>
@@ -1409,7 +1409,7 @@
                 <w:noProof/>
                 <w:webHidden/>
               </w:rPr>
-              <w:instrText xml:space="preserve"> PAGEREF _Toc71703027 \h </w:instrText>
+              <w:instrText xml:space="preserve"> PAGEREF _Toc72580897 \h </w:instrText>
             </w:r>
             <w:r>
               <w:rPr>
@@ -1453,7 +1453,7 @@
               <w:lang w:eastAsia="en-GB"/>
             </w:rPr>
           </w:pPr>
-          <w:hyperlink w:anchor="_Toc71703028" w:history="1">
+          <w:hyperlink w:anchor="_Toc72580898" w:history="1">
             <w:r>
               <w:rPr>
                 <w:rStyle w:val="Hyperlink"/>
@@ -1495,7 +1495,7 @@
                 <w:noProof/>
                 <w:webHidden/>
               </w:rPr>
-              <w:instrText xml:space="preserve"> PAGEREF _Toc71703028 \h </w:instrText>
+              <w:instrText xml:space="preserve"> PAGEREF _Toc72580898 \h </w:instrText>
             </w:r>
             <w:r>
               <w:rPr>
@@ -1539,7 +1539,7 @@
               <w:lang w:eastAsia="en-GB"/>
             </w:rPr>
           </w:pPr>
-          <w:hyperlink w:anchor="_Toc71703029" w:history="1">
+          <w:hyperlink w:anchor="_Toc72580899" w:history="1">
             <w:r>
               <w:rPr>
                 <w:rStyle w:val="Hyperlink"/>
@@ -1581,7 +1581,7 @@
                 <w:noProof/>
                 <w:webHidden/>
               </w:rPr>
-              <w:instrText xml:space="preserve"> PAGEREF _Toc71703029 \h </w:instrText>
+              <w:instrText xml:space="preserve"> PAGEREF _Toc72580899 \h </w:instrText>
             </w:r>
             <w:r>
               <w:rPr>
@@ -1625,7 +1625,7 @@
               <w:lang w:eastAsia="en-GB"/>
             </w:rPr>
           </w:pPr>
-          <w:hyperlink w:anchor="_Toc71703030" w:history="1">
+          <w:hyperlink w:anchor="_Toc72580900" w:history="1">
             <w:r>
               <w:rPr>
                 <w:rStyle w:val="Hyperlink"/>
@@ -1667,7 +1667,7 @@
                 <w:noProof/>
                 <w:webHidden/>
               </w:rPr>
-              <w:instrText xml:space="preserve"> PAGEREF _Toc71703030 \h </w:instrText>
+              <w:instrText xml:space="preserve"> PAGEREF _Toc72580900 \h </w:instrText>
             </w:r>
             <w:r>
               <w:rPr>
@@ -1711,7 +1711,7 @@
               <w:lang w:eastAsia="en-GB"/>
             </w:rPr>
           </w:pPr>
-          <w:hyperlink w:anchor="_Toc71703031" w:history="1">
+          <w:hyperlink w:anchor="_Toc72580901" w:history="1">
             <w:r>
               <w:rPr>
                 <w:rStyle w:val="Hyperlink"/>
@@ -1753,7 +1753,7 @@
                 <w:noProof/>
                 <w:webHidden/>
               </w:rPr>
-              <w:instrText xml:space="preserve"> PAGEREF _Toc71703031 \h </w:instrText>
+              <w:instrText xml:space="preserve"> PAGEREF _Toc72580901 \h </w:instrText>
             </w:r>
             <w:r>
               <w:rPr>
@@ -1797,7 +1797,7 @@
               <w:lang w:eastAsia="en-GB"/>
             </w:rPr>
           </w:pPr>
-          <w:hyperlink w:anchor="_Toc71703032" w:history="1">
+          <w:hyperlink w:anchor="_Toc72580902" w:history="1">
             <w:r>
               <w:rPr>
                 <w:rStyle w:val="Hyperlink"/>
@@ -1839,7 +1839,7 @@
                 <w:noProof/>
                 <w:webHidden/>
               </w:rPr>
-              <w:instrText xml:space="preserve"> PAGEREF _Toc71703032 \h </w:instrText>
+              <w:instrText xml:space="preserve"> PAGEREF _Toc72580902 \h </w:instrText>
             </w:r>
             <w:r>
               <w:rPr>
@@ -1883,7 +1883,7 @@
               <w:lang w:eastAsia="en-GB"/>
             </w:rPr>
           </w:pPr>
-          <w:hyperlink w:anchor="_Toc71703033" w:history="1">
+          <w:hyperlink w:anchor="_Toc72580903" w:history="1">
             <w:r>
               <w:rPr>
                 <w:rStyle w:val="Hyperlink"/>
@@ -1925,7 +1925,7 @@
                 <w:noProof/>
                 <w:webHidden/>
               </w:rPr>
-              <w:instrText xml:space="preserve"> PAGEREF _Toc71703033 \h </w:instrText>
+              <w:instrText xml:space="preserve"> PAGEREF _Toc72580903 \h </w:instrText>
             </w:r>
             <w:r>
               <w:rPr>
@@ -1969,7 +1969,7 @@
               <w:lang w:eastAsia="en-GB"/>
             </w:rPr>
           </w:pPr>
-          <w:hyperlink w:anchor="_Toc71703034" w:history="1">
+          <w:hyperlink w:anchor="_Toc72580904" w:history="1">
             <w:r>
               <w:rPr>
                 <w:rStyle w:val="Hyperlink"/>
@@ -2011,7 +2011,7 @@
                 <w:noProof/>
                 <w:webHidden/>
               </w:rPr>
-              <w:instrText xml:space="preserve"> PAGEREF _Toc71703034 \h </w:instrText>
+              <w:instrText xml:space="preserve"> PAGEREF _Toc72580904 \h </w:instrText>
             </w:r>
             <w:r>
               <w:rPr>
@@ -2055,7 +2055,7 @@
               <w:lang w:eastAsia="en-GB"/>
             </w:rPr>
           </w:pPr>
-          <w:hyperlink w:anchor="_Toc71703035" w:history="1">
+          <w:hyperlink w:anchor="_Toc72580905" w:history="1">
             <w:r>
               <w:rPr>
                 <w:rStyle w:val="Hyperlink"/>
@@ -2097,7 +2097,7 @@
                 <w:noProof/>
                 <w:webHidden/>
               </w:rPr>
-              <w:instrText xml:space="preserve"> PAGEREF _Toc71703035 \h </w:instrText>
+              <w:instrText xml:space="preserve"> PAGEREF _Toc72580905 \h </w:instrText>
             </w:r>
             <w:r>
               <w:rPr>
@@ -2141,7 +2141,7 @@
               <w:lang w:eastAsia="en-GB"/>
             </w:rPr>
           </w:pPr>
-          <w:hyperlink w:anchor="_Toc71703036" w:history="1">
+          <w:hyperlink w:anchor="_Toc72580906" w:history="1">
             <w:r>
               <w:rPr>
                 <w:rStyle w:val="Hyperlink"/>
@@ -2183,7 +2183,7 @@
                 <w:noProof/>
                 <w:webHidden/>
               </w:rPr>
-              <w:instrText xml:space="preserve"> PAGEREF _Toc71703036 \h </w:instrText>
+              <w:instrText xml:space="preserve"> PAGEREF _Toc72580906 \h </w:instrText>
             </w:r>
             <w:r>
               <w:rPr>
@@ -2227,7 +2227,7 @@
               <w:lang w:eastAsia="en-GB"/>
             </w:rPr>
           </w:pPr>
-          <w:hyperlink w:anchor="_Toc71703037" w:history="1">
+          <w:hyperlink w:anchor="_Toc72580907" w:history="1">
             <w:r>
               <w:rPr>
                 <w:rStyle w:val="Hyperlink"/>
@@ -2269,7 +2269,7 @@
                 <w:noProof/>
                 <w:webHidden/>
               </w:rPr>
-              <w:instrText xml:space="preserve"> PAGEREF _Toc71703037 \h </w:instrText>
+              <w:instrText xml:space="preserve"> PAGEREF _Toc72580907 \h </w:instrText>
             </w:r>
             <w:r>
               <w:rPr>
@@ -2313,7 +2313,7 @@
               <w:lang w:eastAsia="en-GB"/>
             </w:rPr>
           </w:pPr>
-          <w:hyperlink w:anchor="_Toc71703038" w:history="1">
+          <w:hyperlink w:anchor="_Toc72580908" w:history="1">
             <w:r>
               <w:rPr>
                 <w:rStyle w:val="Hyperlink"/>
@@ -2355,7 +2355,7 @@
                 <w:noProof/>
                 <w:webHidden/>
               </w:rPr>
-              <w:instrText xml:space="preserve"> PAGEREF _Toc71703038 \h </w:instrText>
+              <w:instrText xml:space="preserve"> PAGEREF _Toc72580908 \h </w:instrText>
             </w:r>
             <w:r>
               <w:rPr>
@@ -2399,7 +2399,7 @@
               <w:lang w:eastAsia="en-GB"/>
             </w:rPr>
           </w:pPr>
-          <w:hyperlink w:anchor="_Toc71703039" w:history="1">
+          <w:hyperlink w:anchor="_Toc72580909" w:history="1">
             <w:r>
               <w:rPr>
                 <w:rStyle w:val="Hyperlink"/>
@@ -2441,7 +2441,7 @@
                 <w:noProof/>
                 <w:webHidden/>
               </w:rPr>
-              <w:instrText xml:space="preserve"> PAGEREF _Toc71703039 \h </w:instrText>
+              <w:instrText xml:space="preserve"> PAGEREF _Toc72580909 \h </w:instrText>
             </w:r>
             <w:r>
               <w:rPr>
@@ -2485,7 +2485,7 @@
               <w:lang w:eastAsia="en-GB"/>
             </w:rPr>
           </w:pPr>
-          <w:hyperlink w:anchor="_Toc71703040" w:history="1">
+          <w:hyperlink w:anchor="_Toc72580910" w:history="1">
             <w:r>
               <w:rPr>
                 <w:rStyle w:val="Hyperlink"/>
@@ -2527,7 +2527,7 @@
                 <w:noProof/>
                 <w:webHidden/>
               </w:rPr>
-              <w:instrText xml:space="preserve"> PAGEREF _Toc71703040 \h </w:instrText>
+              <w:instrText xml:space="preserve"> PAGEREF _Toc72580910 \h </w:instrText>
             </w:r>
             <w:r>
               <w:rPr>
@@ -2548,6 +2548,178 @@
                 <w:webHidden/>
               </w:rPr>
               <w:t>23</w:t>
+            </w:r>
+            <w:r>
+              <w:rPr>
+                <w:noProof/>
+                <w:webHidden/>
+              </w:rPr>
+              <w:fldChar w:fldCharType="end"/>
+            </w:r>
+          </w:hyperlink>
+        </w:p>
+        <w:p>
+          <w:pPr>
+            <w:pStyle w:val="TOC2"/>
+            <w:tabs>
+              <w:tab w:val="left" w:pos="880"/>
+              <w:tab w:val="right" w:leader="dot" w:pos="9016"/>
+            </w:tabs>
+            <w:rPr>
+              <w:noProof/>
+              <w:sz w:val="22"/>
+              <w:lang w:eastAsia="en-GB"/>
+            </w:rPr>
+          </w:pPr>
+          <w:hyperlink w:anchor="_Toc72580911" w:history="1">
+            <w:r>
+              <w:rPr>
+                <w:rStyle w:val="Hyperlink"/>
+                <w:noProof/>
+              </w:rPr>
+              <w:t>2.3</w:t>
+            </w:r>
+            <w:r>
+              <w:rPr>
+                <w:noProof/>
+                <w:sz w:val="22"/>
+                <w:lang w:eastAsia="en-GB"/>
+              </w:rPr>
+              <w:tab/>
+            </w:r>
+            <w:r>
+              <w:rPr>
+                <w:rStyle w:val="Hyperlink"/>
+                <w:noProof/>
+              </w:rPr>
+              <w:t>Usability Features</w:t>
+            </w:r>
+            <w:r>
+              <w:rPr>
+                <w:noProof/>
+                <w:webHidden/>
+              </w:rPr>
+              <w:tab/>
+            </w:r>
+            <w:r>
+              <w:rPr>
+                <w:noProof/>
+                <w:webHidden/>
+              </w:rPr>
+              <w:fldChar w:fldCharType="begin"/>
+            </w:r>
+            <w:r>
+              <w:rPr>
+                <w:noProof/>
+                <w:webHidden/>
+              </w:rPr>
+              <w:instrText xml:space="preserve"> PAGEREF _Toc72580911 \h </w:instrText>
+            </w:r>
+            <w:r>
+              <w:rPr>
+                <w:noProof/>
+                <w:webHidden/>
+              </w:rPr>
+            </w:r>
+            <w:r>
+              <w:rPr>
+                <w:noProof/>
+                <w:webHidden/>
+              </w:rPr>
+              <w:fldChar w:fldCharType="separate"/>
+            </w:r>
+            <w:r>
+              <w:rPr>
+                <w:noProof/>
+                <w:webHidden/>
+              </w:rPr>
+              <w:t>25</w:t>
+            </w:r>
+            <w:r>
+              <w:rPr>
+                <w:noProof/>
+                <w:webHidden/>
+              </w:rPr>
+              <w:fldChar w:fldCharType="end"/>
+            </w:r>
+          </w:hyperlink>
+        </w:p>
+        <w:p>
+          <w:pPr>
+            <w:pStyle w:val="TOC2"/>
+            <w:tabs>
+              <w:tab w:val="left" w:pos="880"/>
+              <w:tab w:val="right" w:leader="dot" w:pos="9016"/>
+            </w:tabs>
+            <w:rPr>
+              <w:noProof/>
+              <w:sz w:val="22"/>
+              <w:lang w:eastAsia="en-GB"/>
+            </w:rPr>
+          </w:pPr>
+          <w:hyperlink w:anchor="_Toc72580912" w:history="1">
+            <w:r>
+              <w:rPr>
+                <w:rStyle w:val="Hyperlink"/>
+                <w:noProof/>
+              </w:rPr>
+              <w:t>2.4</w:t>
+            </w:r>
+            <w:r>
+              <w:rPr>
+                <w:noProof/>
+                <w:sz w:val="22"/>
+                <w:lang w:eastAsia="en-GB"/>
+              </w:rPr>
+              <w:tab/>
+            </w:r>
+            <w:r>
+              <w:rPr>
+                <w:rStyle w:val="Hyperlink"/>
+                <w:noProof/>
+              </w:rPr>
+              <w:t>Wireframes – UX</w:t>
+            </w:r>
+            <w:r>
+              <w:rPr>
+                <w:noProof/>
+                <w:webHidden/>
+              </w:rPr>
+              <w:tab/>
+            </w:r>
+            <w:r>
+              <w:rPr>
+                <w:noProof/>
+                <w:webHidden/>
+              </w:rPr>
+              <w:fldChar w:fldCharType="begin"/>
+            </w:r>
+            <w:r>
+              <w:rPr>
+                <w:noProof/>
+                <w:webHidden/>
+              </w:rPr>
+              <w:instrText xml:space="preserve"> PAGEREF _Toc72580912 \h </w:instrText>
+            </w:r>
+            <w:r>
+              <w:rPr>
+                <w:noProof/>
+                <w:webHidden/>
+              </w:rPr>
+            </w:r>
+            <w:r>
+              <w:rPr>
+                <w:noProof/>
+                <w:webHidden/>
+              </w:rPr>
+              <w:fldChar w:fldCharType="separate"/>
+            </w:r>
+            <w:r>
+              <w:rPr>
+                <w:noProof/>
+                <w:webHidden/>
+              </w:rPr>
+              <w:t>26</w:t>
             </w:r>
             <w:r>
               <w:rPr>
@@ -2571,7 +2743,7 @@
               <w:lang w:eastAsia="en-GB"/>
             </w:rPr>
           </w:pPr>
-          <w:hyperlink w:anchor="_Toc71703041" w:history="1">
+          <w:hyperlink w:anchor="_Toc72580913" w:history="1">
             <w:r>
               <w:rPr>
                 <w:rStyle w:val="Hyperlink"/>
@@ -2613,7 +2785,7 @@
                 <w:noProof/>
                 <w:webHidden/>
               </w:rPr>
-              <w:instrText xml:space="preserve"> PAGEREF _Toc71703041 \h </w:instrText>
+              <w:instrText xml:space="preserve"> PAGEREF _Toc72580913 \h </w:instrText>
             </w:r>
             <w:r>
               <w:rPr>
@@ -2633,7 +2805,7 @@
                 <w:noProof/>
                 <w:webHidden/>
               </w:rPr>
-              <w:t>26</w:t>
+              <w:t>30</w:t>
             </w:r>
             <w:r>
               <w:rPr>
@@ -2657,7 +2829,7 @@
               <w:lang w:eastAsia="en-GB"/>
             </w:rPr>
           </w:pPr>
-          <w:hyperlink w:anchor="_Toc71703042" w:history="1">
+          <w:hyperlink w:anchor="_Toc72580914" w:history="1">
             <w:r>
               <w:rPr>
                 <w:rStyle w:val="Hyperlink"/>
@@ -2699,7 +2871,7 @@
                 <w:noProof/>
                 <w:webHidden/>
               </w:rPr>
-              <w:instrText xml:space="preserve"> PAGEREF _Toc71703042 \h </w:instrText>
+              <w:instrText xml:space="preserve"> PAGEREF _Toc72580914 \h </w:instrText>
             </w:r>
             <w:r>
               <w:rPr>
@@ -2719,7 +2891,7 @@
                 <w:noProof/>
                 <w:webHidden/>
               </w:rPr>
-              <w:t>26</w:t>
+              <w:t>30</w:t>
             </w:r>
             <w:r>
               <w:rPr>
@@ -2743,7 +2915,7 @@
               <w:lang w:eastAsia="en-GB"/>
             </w:rPr>
           </w:pPr>
-          <w:hyperlink w:anchor="_Toc71703043" w:history="1">
+          <w:hyperlink w:anchor="_Toc72580915" w:history="1">
             <w:r>
               <w:rPr>
                 <w:rStyle w:val="Hyperlink"/>
@@ -2785,7 +2957,7 @@
                 <w:noProof/>
                 <w:webHidden/>
               </w:rPr>
-              <w:instrText xml:space="preserve"> PAGEREF _Toc71703043 \h </w:instrText>
+              <w:instrText xml:space="preserve"> PAGEREF _Toc72580915 \h </w:instrText>
             </w:r>
             <w:r>
               <w:rPr>
@@ -2805,7 +2977,7 @@
                 <w:noProof/>
                 <w:webHidden/>
               </w:rPr>
-              <w:t>27</w:t>
+              <w:t>31</w:t>
             </w:r>
             <w:r>
               <w:rPr>
@@ -2835,7 +3007,7 @@
       <w:bookmarkStart w:id="2" w:name="_Ref69592867"/>
       <w:bookmarkStart w:id="3" w:name="_Ref69592869"/>
       <w:bookmarkStart w:id="4" w:name="_Ref69592872"/>
-      <w:bookmarkStart w:id="5" w:name="_Toc71703020"/>
+      <w:bookmarkStart w:id="5" w:name="_Toc72580890"/>
       <w:r>
         <w:lastRenderedPageBreak/>
         <w:t>Analysis</w:t>
@@ -2849,7 +3021,7 @@
       <w:pPr>
         <w:pStyle w:val="Heading2"/>
       </w:pPr>
-      <w:bookmarkStart w:id="6" w:name="_Toc71703021"/>
+      <w:bookmarkStart w:id="6" w:name="_Toc72580891"/>
       <w:r>
         <w:t>Problem Identification</w:t>
       </w:r>
@@ -2859,7 +3031,7 @@
       <w:pPr>
         <w:pStyle w:val="Heading3"/>
       </w:pPr>
-      <w:bookmarkStart w:id="7" w:name="_Toc71703022"/>
+      <w:bookmarkStart w:id="7" w:name="_Toc72580892"/>
       <w:r>
         <w:t>Problem outline</w:t>
       </w:r>
@@ -3095,7 +3267,7 @@
       <w:pPr>
         <w:pStyle w:val="Heading3"/>
       </w:pPr>
-      <w:bookmarkStart w:id="8" w:name="_Toc71703023"/>
+      <w:bookmarkStart w:id="8" w:name="_Toc72580893"/>
       <w:r>
         <w:t>How can the problem be solved by computational methods?</w:t>
       </w:r>
@@ -3146,7 +3318,7 @@
       <w:pPr>
         <w:pStyle w:val="Heading3"/>
       </w:pPr>
-      <w:bookmarkStart w:id="9" w:name="_Toc71703024"/>
+      <w:bookmarkStart w:id="9" w:name="_Toc72580894"/>
       <w:r>
         <w:t>Computational method</w:t>
       </w:r>
@@ -3604,30 +3776,30 @@
       <w:pPr>
         <w:pStyle w:val="Heading3"/>
       </w:pPr>
-      <w:bookmarkStart w:id="10" w:name="_Toc71703025"/>
-      <w:bookmarkStart w:id="11" w:name="_Hlk65679870"/>
+      <w:bookmarkStart w:id="10" w:name="_Hlk65679870"/>
+      <w:bookmarkStart w:id="11" w:name="_Toc72580895"/>
       <w:r>
         <w:t xml:space="preserve">Stakeholder </w:t>
       </w:r>
       <w:r>
         <w:t>Identification</w:t>
       </w:r>
+      <w:bookmarkEnd w:id="11"/>
+    </w:p>
+    <w:p>
+      <w:r>
+        <w:t>The first group of potential stakeholders are the users who will prioritise privacy and security. The needs of this group are that all communications are encrypted so they cannot be read while passing through the server and that their sensitive information (e.g., passwords and keys) are protected while they are being stored. This group will most likely use the solution for everyday use as their main communication platform; for this reason, the solution must be robust enough for that use case. I have selected a user to represent this group of stakeholders: Ethan S. He is a student who believes that privacy is very important, especially online where he makes a conscious effort to minimise his digital footprint by limiting any personally identifiable information about himself. For these reasons, I believe that he will be a fair representative for this group’s needs.</w:t>
+      </w:r>
+    </w:p>
+    <w:p>
+      <w:r>
+        <w:t>The second group of potential stakeholders are the users who want a messenger app that is lightweight and easy to use. The needs of this group are that all components of the user interface are intuitive and clearly labelled and that the program requires no prior setup or configuration so the program can easily be installed and immediately used. This group will most likely only infrequently use the solution to keep in touch with friends and family; for this reason, the solution must have an easy system for finding contacts and have a low barrier of use as to not discourage them. I have selected a user to represent this group of stakeholders:</w:t>
+      </w:r>
+      <w:commentRangeStart w:id="12"/>
+      <w:r>
+        <w:t xml:space="preserve"> [to be added]</w:t>
+      </w:r>
       <w:bookmarkEnd w:id="10"/>
-    </w:p>
-    <w:p>
-      <w:r>
-        <w:t>The first group of potential stakeholders are the users who will prioritise privacy and security. The needs of this group are that all communications are encrypted so they cannot be read while passing through the server and that their sensitive information (e.g., passwords and keys) are protected while they are being stored. This group will most likely use the solution for everyday use as their main communication platform; for this reason, the solution must be robust enough for that use case. I have selected a user to represent this group of stakeholders: Ethan S. He is a student who believes that privacy is very important, especially online where he makes a conscious effort to minimise his digital footprint by limiting any personally identifiable information about himself. For these reasons, I believe that he will be a fair representative for this group’s needs.</w:t>
-      </w:r>
-    </w:p>
-    <w:p>
-      <w:r>
-        <w:t>The second group of potential stakeholders are the users who want a messenger app that is lightweight and easy to use. The needs of this group are that all components of the user interface are intuitive and clearly labelled and that the program requires no prior setup or configuration so the program can easily be installed and immediately used. This group will most likely only infrequently use the solution to keep in touch with friends and family; for this reason, the solution must have an easy system for finding contacts and have a low barrier of use as to not discourage them. I have selected a user to represent this group of stakeholders:</w:t>
-      </w:r>
-      <w:commentRangeStart w:id="12"/>
-      <w:r>
-        <w:t xml:space="preserve"> [to be added]</w:t>
-      </w:r>
-      <w:bookmarkEnd w:id="11"/>
       <w:commentRangeEnd w:id="12"/>
       <w:r>
         <w:rPr>
@@ -3645,30 +3817,34 @@
       <w:pPr>
         <w:pStyle w:val="Heading2"/>
       </w:pPr>
-      <w:bookmarkStart w:id="13" w:name="_Toc71703026"/>
+      <w:bookmarkStart w:id="13" w:name="_Ref72580415"/>
+      <w:bookmarkStart w:id="14" w:name="_Ref72580419"/>
+      <w:bookmarkStart w:id="15" w:name="_Toc72580896"/>
       <w:r>
         <w:lastRenderedPageBreak/>
         <w:t>Research</w:t>
       </w:r>
       <w:bookmarkEnd w:id="13"/>
+      <w:bookmarkEnd w:id="14"/>
+      <w:bookmarkEnd w:id="15"/>
     </w:p>
     <w:p>
       <w:pPr>
         <w:pStyle w:val="Heading3"/>
       </w:pPr>
-      <w:bookmarkStart w:id="14" w:name="_Ref69592845"/>
-      <w:bookmarkStart w:id="15" w:name="_Ref69592855"/>
-      <w:bookmarkStart w:id="16" w:name="_Ref69592900"/>
-      <w:bookmarkStart w:id="17" w:name="_Ref69592910"/>
-      <w:bookmarkStart w:id="18" w:name="_Toc71703027"/>
-      <w:commentRangeStart w:id="19"/>
+      <w:bookmarkStart w:id="16" w:name="_Ref69592845"/>
+      <w:bookmarkStart w:id="17" w:name="_Ref69592855"/>
+      <w:bookmarkStart w:id="18" w:name="_Ref69592900"/>
+      <w:bookmarkStart w:id="19" w:name="_Ref69592910"/>
+      <w:bookmarkStart w:id="20" w:name="_Toc72580897"/>
+      <w:commentRangeStart w:id="21"/>
       <w:r>
         <w:t xml:space="preserve">Existing </w:t>
       </w:r>
       <w:r>
         <w:t>program – Discord</w:t>
       </w:r>
-      <w:commentRangeEnd w:id="19"/>
+      <w:commentRangeEnd w:id="21"/>
       <w:r>
         <w:rPr>
           <w:rStyle w:val="Strong"/>
@@ -3677,13 +3853,13 @@
           <w:bCs/>
           <w:color w:val="auto"/>
         </w:rPr>
-        <w:commentReference w:id="19"/>
-      </w:r>
-      <w:bookmarkEnd w:id="14"/>
-      <w:bookmarkEnd w:id="15"/>
+        <w:commentReference w:id="21"/>
+      </w:r>
       <w:bookmarkEnd w:id="16"/>
       <w:bookmarkEnd w:id="17"/>
       <w:bookmarkEnd w:id="18"/>
+      <w:bookmarkEnd w:id="19"/>
+      <w:bookmarkEnd w:id="20"/>
     </w:p>
     <w:p>
       <w:pPr>
@@ -4587,29 +4763,29 @@
       <w:r>
         <w:t>For my solution, I will consider also using tab-based navigation as it is well established and fits well with messaging apps and their lists of contacts/conversations. I may also consider giving the user the option to operate some features in my program via keyboard shortcuts, albeit on a smaller scale to Discord as complete keyboard navigation is not a requirement.</w:t>
       </w:r>
-      <w:commentRangeStart w:id="20"/>
+      <w:commentRangeStart w:id="22"/>
       <w:r>
         <w:br w:type="page"/>
       </w:r>
-      <w:commentRangeEnd w:id="20"/>
+      <w:commentRangeEnd w:id="22"/>
       <w:r>
         <w:rPr>
           <w:rStyle w:val="CommentReference"/>
         </w:rPr>
-        <w:commentReference w:id="20"/>
+        <w:commentReference w:id="22"/>
       </w:r>
     </w:p>
     <w:p>
       <w:pPr>
         <w:pStyle w:val="Heading3"/>
       </w:pPr>
-      <w:bookmarkStart w:id="21" w:name="_Toc71703028"/>
-      <w:commentRangeStart w:id="22"/>
+      <w:bookmarkStart w:id="23" w:name="_Toc72580898"/>
+      <w:commentRangeStart w:id="24"/>
       <w:r>
         <w:lastRenderedPageBreak/>
         <w:t>Existing solution – Internet Relay Chat (IRC)</w:t>
       </w:r>
-      <w:commentRangeEnd w:id="22"/>
+      <w:commentRangeEnd w:id="24"/>
       <w:r>
         <w:rPr>
           <w:rStyle w:val="Strong"/>
@@ -4618,9 +4794,9 @@
           <w:bCs/>
           <w:color w:val="auto"/>
         </w:rPr>
-        <w:commentReference w:id="22"/>
-      </w:r>
-      <w:bookmarkEnd w:id="21"/>
+        <w:commentReference w:id="24"/>
+      </w:r>
+      <w:bookmarkEnd w:id="23"/>
     </w:p>
     <w:p>
       <w:r>
@@ -4971,7 +5147,7 @@
       <w:pPr>
         <w:pStyle w:val="Heading2"/>
       </w:pPr>
-      <w:bookmarkStart w:id="23" w:name="_Toc71703029"/>
+      <w:bookmarkStart w:id="25" w:name="_Toc72580899"/>
       <w:r>
         <w:lastRenderedPageBreak/>
         <w:t>Stakeholder</w:t>
@@ -4979,21 +5155,21 @@
       <w:r>
         <w:t>s</w:t>
       </w:r>
-      <w:bookmarkEnd w:id="23"/>
+      <w:bookmarkEnd w:id="25"/>
     </w:p>
     <w:p>
       <w:pPr>
         <w:pStyle w:val="Heading3"/>
       </w:pPr>
-      <w:bookmarkStart w:id="24" w:name="_Toc71703030"/>
-      <w:bookmarkStart w:id="25" w:name="_Ref71908320"/>
-      <w:bookmarkStart w:id="26" w:name="_Ref71908326"/>
+      <w:bookmarkStart w:id="26" w:name="_Ref71908320"/>
+      <w:bookmarkStart w:id="27" w:name="_Ref71908326"/>
+      <w:bookmarkStart w:id="28" w:name="_Toc72580900"/>
       <w:r>
         <w:t>Interview with Ethan Sandy</w:t>
       </w:r>
-      <w:bookmarkEnd w:id="24"/>
-      <w:bookmarkEnd w:id="25"/>
       <w:bookmarkEnd w:id="26"/>
+      <w:bookmarkEnd w:id="27"/>
+      <w:bookmarkEnd w:id="28"/>
     </w:p>
     <w:p>
       <w:r>
@@ -6107,7 +6283,7 @@
       <w:pPr>
         <w:pStyle w:val="Heading3"/>
       </w:pPr>
-      <w:bookmarkStart w:id="27" w:name="_Toc71703031"/>
+      <w:bookmarkStart w:id="29" w:name="_Toc72580901"/>
       <w:r>
         <w:lastRenderedPageBreak/>
         <w:t>Survey</w:t>
@@ -6115,7 +6291,7 @@
       <w:r>
         <w:t xml:space="preserve"> Aims</w:t>
       </w:r>
-      <w:bookmarkEnd w:id="27"/>
+      <w:bookmarkEnd w:id="29"/>
     </w:p>
     <w:p>
       <w:r>
@@ -6252,15 +6428,15 @@
       <w:pPr>
         <w:pStyle w:val="Heading3"/>
       </w:pPr>
-      <w:bookmarkStart w:id="28" w:name="_Toc71703032"/>
-      <w:commentRangeStart w:id="29"/>
+      <w:bookmarkStart w:id="30" w:name="_Toc72580902"/>
+      <w:commentRangeStart w:id="31"/>
       <w:r>
         <w:t>Survey R</w:t>
       </w:r>
       <w:r>
         <w:t>esults</w:t>
       </w:r>
-      <w:commentRangeEnd w:id="29"/>
+      <w:commentRangeEnd w:id="31"/>
       <w:r>
         <w:rPr>
           <w:rStyle w:val="CommentReference"/>
@@ -6269,9 +6445,9 @@
           <w:bCs w:val="0"/>
           <w:color w:val="auto"/>
         </w:rPr>
-        <w:commentReference w:id="29"/>
-      </w:r>
-      <w:bookmarkEnd w:id="28"/>
+        <w:commentReference w:id="31"/>
+      </w:r>
+      <w:bookmarkEnd w:id="30"/>
     </w:p>
     <w:p>
       <w:pPr>
@@ -7759,7 +7935,7 @@
       <w:pPr>
         <w:pStyle w:val="Heading2"/>
       </w:pPr>
-      <w:bookmarkStart w:id="30" w:name="_Toc71703033"/>
+      <w:bookmarkStart w:id="32" w:name="_Toc72580903"/>
       <w:r>
         <w:lastRenderedPageBreak/>
         <w:t>Requirement</w:t>
@@ -7767,18 +7943,18 @@
       <w:r>
         <w:t>s</w:t>
       </w:r>
-      <w:bookmarkEnd w:id="30"/>
+      <w:bookmarkEnd w:id="32"/>
     </w:p>
     <w:p>
       <w:pPr>
         <w:pStyle w:val="Heading3"/>
       </w:pPr>
-      <w:bookmarkStart w:id="31" w:name="_Toc71703034"/>
-      <w:commentRangeStart w:id="32"/>
+      <w:bookmarkStart w:id="33" w:name="_Toc72580904"/>
+      <w:commentRangeStart w:id="34"/>
       <w:r>
         <w:t>Stakeholder requirements</w:t>
       </w:r>
-      <w:commentRangeEnd w:id="32"/>
+      <w:commentRangeEnd w:id="34"/>
       <w:r>
         <w:rPr>
           <w:rStyle w:val="CommentReference"/>
@@ -7787,20 +7963,20 @@
           <w:bCs w:val="0"/>
           <w:color w:val="auto"/>
         </w:rPr>
-        <w:commentReference w:id="32"/>
-      </w:r>
-      <w:bookmarkEnd w:id="31"/>
+        <w:commentReference w:id="34"/>
+      </w:r>
+      <w:bookmarkEnd w:id="33"/>
     </w:p>
     <w:p>
       <w:pPr>
         <w:pStyle w:val="Heading3"/>
       </w:pPr>
-      <w:bookmarkStart w:id="33" w:name="_Toc71703035"/>
-      <w:commentRangeStart w:id="34"/>
+      <w:bookmarkStart w:id="35" w:name="_Toc72580905"/>
+      <w:commentRangeStart w:id="36"/>
       <w:r>
         <w:t>Limitations</w:t>
       </w:r>
-      <w:commentRangeEnd w:id="34"/>
+      <w:commentRangeEnd w:id="36"/>
       <w:r>
         <w:rPr>
           <w:rStyle w:val="CommentReference"/>
@@ -7809,9 +7985,9 @@
           <w:bCs w:val="0"/>
           <w:color w:val="auto"/>
         </w:rPr>
-        <w:commentReference w:id="34"/>
-      </w:r>
-      <w:bookmarkEnd w:id="33"/>
+        <w:commentReference w:id="36"/>
+      </w:r>
+      <w:bookmarkEnd w:id="35"/>
     </w:p>
     <w:p>
       <w:pPr>
@@ -7888,11 +8064,11 @@
       <w:pPr>
         <w:pStyle w:val="Heading3"/>
       </w:pPr>
-      <w:bookmarkStart w:id="35" w:name="_Toc71703036"/>
+      <w:bookmarkStart w:id="37" w:name="_Toc72580906"/>
       <w:r>
         <w:t>Software requirements</w:t>
       </w:r>
-      <w:bookmarkEnd w:id="35"/>
+      <w:bookmarkEnd w:id="37"/>
     </w:p>
     <w:p>
       <w:r>
@@ -8348,13 +8524,13 @@
       <w:pPr>
         <w:pStyle w:val="Heading2"/>
       </w:pPr>
-      <w:bookmarkStart w:id="36" w:name="_Toc71703037"/>
-      <w:commentRangeStart w:id="37"/>
+      <w:bookmarkStart w:id="38" w:name="_Toc72580907"/>
+      <w:commentRangeStart w:id="39"/>
       <w:r>
         <w:lastRenderedPageBreak/>
         <w:t>Success Criteria</w:t>
       </w:r>
-      <w:commentRangeEnd w:id="37"/>
+      <w:commentRangeEnd w:id="39"/>
       <w:r>
         <w:rPr>
           <w:rStyle w:val="CommentReference"/>
@@ -8364,9 +8540,9 @@
           <w:smallCaps w:val="0"/>
           <w:color w:val="auto"/>
         </w:rPr>
-        <w:commentReference w:id="37"/>
-      </w:r>
-      <w:bookmarkEnd w:id="36"/>
+        <w:commentReference w:id="39"/>
+      </w:r>
+      <w:bookmarkEnd w:id="38"/>
     </w:p>
     <w:tbl>
       <w:tblPr>
@@ -10180,27 +10356,27 @@
       <w:pPr>
         <w:pStyle w:val="Heading1"/>
       </w:pPr>
-      <w:bookmarkStart w:id="38" w:name="_Toc71703038"/>
+      <w:bookmarkStart w:id="40" w:name="_Toc72580908"/>
       <w:r>
         <w:lastRenderedPageBreak/>
         <w:t>Design</w:t>
       </w:r>
-      <w:bookmarkEnd w:id="38"/>
+      <w:bookmarkEnd w:id="40"/>
     </w:p>
     <w:p>
       <w:pPr>
         <w:pStyle w:val="Heading2"/>
       </w:pPr>
-      <w:bookmarkStart w:id="39" w:name="_Ref71317451"/>
-      <w:bookmarkStart w:id="40" w:name="_Ref71317550"/>
-      <w:bookmarkStart w:id="41" w:name="_Ref71317555"/>
-      <w:bookmarkStart w:id="42" w:name="_Ref71317559"/>
-      <w:bookmarkStart w:id="43" w:name="_Ref71317562"/>
-      <w:bookmarkStart w:id="44" w:name="_Ref71317564"/>
-      <w:bookmarkStart w:id="45" w:name="_Ref71317566"/>
-      <w:bookmarkStart w:id="46" w:name="_Ref71317573"/>
-      <w:bookmarkStart w:id="47" w:name="_Ref71317590"/>
-      <w:bookmarkStart w:id="48" w:name="_Toc71703039"/>
+      <w:bookmarkStart w:id="41" w:name="_Ref71317451"/>
+      <w:bookmarkStart w:id="42" w:name="_Ref71317550"/>
+      <w:bookmarkStart w:id="43" w:name="_Ref71317555"/>
+      <w:bookmarkStart w:id="44" w:name="_Ref71317559"/>
+      <w:bookmarkStart w:id="45" w:name="_Ref71317562"/>
+      <w:bookmarkStart w:id="46" w:name="_Ref71317564"/>
+      <w:bookmarkStart w:id="47" w:name="_Ref71317566"/>
+      <w:bookmarkStart w:id="48" w:name="_Ref71317573"/>
+      <w:bookmarkStart w:id="49" w:name="_Ref71317590"/>
+      <w:bookmarkStart w:id="50" w:name="_Toc72580909"/>
       <w:r>
         <w:t>System</w:t>
       </w:r>
@@ -10213,8 +10389,6 @@
       <w:r>
         <w:t>ecomposition</w:t>
       </w:r>
-      <w:bookmarkEnd w:id="39"/>
-      <w:bookmarkEnd w:id="40"/>
       <w:bookmarkEnd w:id="41"/>
       <w:bookmarkEnd w:id="42"/>
       <w:bookmarkEnd w:id="43"/>
@@ -10223,6 +10397,8 @@
       <w:bookmarkEnd w:id="46"/>
       <w:bookmarkEnd w:id="47"/>
       <w:bookmarkEnd w:id="48"/>
+      <w:bookmarkEnd w:id="49"/>
+      <w:bookmarkEnd w:id="50"/>
     </w:p>
     <w:p>
       <w:pPr>
@@ -11062,21 +11238,13 @@
         <w:t>:</w:t>
       </w:r>
       <w:r>
-        <w:t xml:space="preserve"> To allow users to sign </w:t>
-      </w:r>
-      <w:proofErr w:type="gramStart"/>
-      <w:r>
-        <w:t>in</w:t>
+        <w:t xml:space="preserve"> To allow users to sign in</w:t>
       </w:r>
       <w:r>
         <w:t xml:space="preserve"> </w:t>
       </w:r>
       <w:r>
-        <w:t>to</w:t>
-      </w:r>
-      <w:proofErr w:type="gramEnd"/>
-      <w:r>
-        <w:t xml:space="preserve"> their account from any computer, their private keys must be stored </w:t>
+        <w:t xml:space="preserve">to their account from any computer, their private keys must be stored </w:t>
       </w:r>
       <w:r>
         <w:t>o</w:t>
@@ -11323,395 +11491,370 @@
       <w:r>
         <w:t xml:space="preserve">to have a </w:t>
       </w:r>
-      <w:proofErr w:type="spellStart"/>
-      <w:r>
-        <w:t>TabControl</w:t>
-      </w:r>
-      <w:proofErr w:type="spellEnd"/>
+      <w:r>
+        <w:t xml:space="preserve">TabControl </w:t>
+      </w:r>
+      <w:r>
+        <w:t xml:space="preserve">in the main view </w:t>
+      </w:r>
+      <w:r>
+        <w:t xml:space="preserve">and </w:t>
+      </w:r>
+      <w:r>
+        <w:t>a UserControl for each conversation</w:t>
+      </w:r>
+      <w:r>
+        <w:t>.</w:t>
+      </w:r>
+    </w:p>
+    <w:p>
+      <w:r>
+        <w:rPr>
+          <w:rStyle w:val="Strong"/>
+        </w:rPr>
+        <w:t>Dynamic conversation view:</w:t>
+      </w:r>
       <w:r>
         <w:t xml:space="preserve"> </w:t>
       </w:r>
       <w:r>
-        <w:t xml:space="preserve">in the main view </w:t>
-      </w:r>
-      <w:r>
-        <w:t xml:space="preserve">and </w:t>
+        <w:t xml:space="preserve">Since the nature of a messaging app means that messages will appear while the user is looking at a certain conversation, I will need to dynamically add controls to the </w:t>
+      </w:r>
+      <w:r>
+        <w:t xml:space="preserve">UserControl </w:t>
+      </w:r>
+      <w:r>
+        <w:t xml:space="preserve">in </w:t>
+      </w:r>
+      <w:r>
+        <w:t xml:space="preserve">which the conversation is being displayed in. This </w:t>
+      </w:r>
+      <w:r>
+        <w:t xml:space="preserve">part of the program will likely be implemented </w:t>
+      </w:r>
+      <w:r>
+        <w:t>by creating a template for a message</w:t>
+      </w:r>
+      <w:r>
+        <w:t xml:space="preserve"> – </w:t>
+      </w:r>
+      <w:r>
+        <w:t>time, content, shape to hold text</w:t>
+      </w:r>
+      <w:r>
+        <w:t>, sender/recipient</w:t>
+      </w:r>
+      <w:r>
+        <w:t xml:space="preserve"> – which </w:t>
+      </w:r>
+      <w:r>
+        <w:t xml:space="preserve">can then be filled out with the data of each incoming message </w:t>
+      </w:r>
+      <w:r>
+        <w:t>and added to the view.</w:t>
+      </w:r>
+    </w:p>
+    <w:p>
+      <w:r>
+        <w:rPr>
+          <w:rStyle w:val="Strong"/>
+        </w:rPr>
+        <w:t>Login screen:</w:t>
+      </w:r>
+      <w:r>
+        <w:t xml:space="preserve"> </w:t>
+      </w:r>
+      <w:r>
+        <w:t>Upon opening the program, users will be required to sign</w:t>
+      </w:r>
+      <w:r>
+        <w:t xml:space="preserve"> </w:t>
+      </w:r>
+      <w:r>
+        <w:t>in</w:t>
+      </w:r>
+      <w:r>
+        <w:t xml:space="preserve"> </w:t>
+      </w:r>
+      <w:r>
+        <w:t xml:space="preserve">to an account or create an account. This means that a login screen will need to open first before the user can </w:t>
+      </w:r>
+      <w:r>
+        <w:t xml:space="preserve">get </w:t>
+      </w:r>
+      <w:r>
+        <w:t xml:space="preserve">access </w:t>
+      </w:r>
+      <w:r>
+        <w:t>to the main part of the program. This will need to be done after connecting to the server since the login request will need to be sen</w:t>
+      </w:r>
+      <w:r>
+        <w:t>t</w:t>
+      </w:r>
+      <w:r>
+        <w:t xml:space="preserve"> </w:t>
+      </w:r>
+      <w:r>
+        <w:t xml:space="preserve">from the </w:t>
+      </w:r>
+      <w:r>
+        <w:t xml:space="preserve">socket. </w:t>
+      </w:r>
+      <w:r>
+        <w:t>This part of the solution</w:t>
+      </w:r>
+      <w:r>
+        <w:t xml:space="preserve"> will </w:t>
+      </w:r>
+      <w:r>
+        <w:t xml:space="preserve">be implemented by triggering a window to open </w:t>
+      </w:r>
+      <w:r>
+        <w:t xml:space="preserve">only </w:t>
+      </w:r>
+      <w:r>
+        <w:t>once the connection has been established</w:t>
+      </w:r>
+      <w:r>
+        <w:t>,</w:t>
+      </w:r>
+      <w:r>
+        <w:t xml:space="preserve"> which will then lead to the main view being opened once a successful login has occurred.</w:t>
+      </w:r>
+    </w:p>
+    <w:p>
+      <w:pPr>
+        <w:jc w:val="center"/>
+        <w:rPr>
+          <w:rStyle w:val="IntenseEmphasis"/>
+        </w:rPr>
+      </w:pPr>
+      <w:r>
+        <w:rPr>
+          <w:rStyle w:val="IntenseEmphasis"/>
+        </w:rPr>
+        <w:t>Accounts – Log-in</w:t>
+      </w:r>
+    </w:p>
+    <w:p>
+      <w:r>
+        <w:rPr>
+          <w:rStyle w:val="Strong"/>
+        </w:rPr>
+        <w:t>Input validation:</w:t>
+      </w:r>
+      <w:r>
+        <w:t xml:space="preserve"> </w:t>
+      </w:r>
+      <w:r>
+        <w:t xml:space="preserve">When the user inputs their username and password, a request will be sent off to the server to check the credentials against the database. This </w:t>
+      </w:r>
+      <w:r>
+        <w:t>request should only go through when the form has been properly completed</w:t>
+      </w:r>
+      <w:r>
+        <w:t xml:space="preserve"> will valid data</w:t>
+      </w:r>
+      <w:r>
+        <w:t xml:space="preserve">. Therefore, there must be checks in place to make sure </w:t>
+      </w:r>
+      <w:r>
+        <w:t>inputs are completed and properly validated before being sent to the server</w:t>
+      </w:r>
+      <w:r>
+        <w:t xml:space="preserve">. To implement this part of the program I will be doing some simple checks on the presence of data, the length of data and cleaning out whitespace and </w:t>
+      </w:r>
+      <w:r>
+        <w:t>non-permitted characters from the input.</w:t>
+      </w:r>
+    </w:p>
+    <w:p>
+      <w:r>
+        <w:rPr>
+          <w:rStyle w:val="Strong"/>
+        </w:rPr>
+        <w:t>Hash password:</w:t>
+      </w:r>
+      <w:r>
+        <w:t xml:space="preserve"> </w:t>
+      </w:r>
+      <w:r>
+        <w:t xml:space="preserve">Since the communication channel between the client and server is insecure until the </w:t>
+      </w:r>
+      <w:r>
+        <w:t>client logs into an account. There is the possibility of using</w:t>
+      </w:r>
+      <w:r>
+        <w:t xml:space="preserve"> an</w:t>
+      </w:r>
+      <w:r>
+        <w:t xml:space="preserve"> ephemeral </w:t>
+      </w:r>
+      <w:r>
+        <w:t xml:space="preserve">key to temporarily encrypt </w:t>
+      </w:r>
+      <w:r>
+        <w:t>these communications,</w:t>
+      </w:r>
+      <w:r>
+        <w:t xml:space="preserve"> but I </w:t>
+      </w:r>
+      <w:r>
+        <w:t>do not</w:t>
+      </w:r>
+      <w:r>
+        <w:t xml:space="preserve"> think this added complexity will be necessary for this use case. Therefore, to protect the user’s credentials the password will be hashed before being sent. This will then be checked against the hash in the </w:t>
+      </w:r>
+      <w:r>
+        <w:t xml:space="preserve">server’s database to make sure the password is correct. By hashing the password, the plaintext is </w:t>
+      </w:r>
+      <w:r>
+        <w:t>unknown,</w:t>
+      </w:r>
+      <w:r>
+        <w:t xml:space="preserve"> but </w:t>
+      </w:r>
+      <w:r>
+        <w:t xml:space="preserve">it can still be used to compare </w:t>
+      </w:r>
+      <w:r>
+        <w:t xml:space="preserve">against other hashed values. This part of the program will be implemented using the </w:t>
+      </w:r>
+      <w:r>
+        <w:t>SHA-256</w:t>
+      </w:r>
+      <w:r>
+        <w:t xml:space="preserve"> hashing algorithm</w:t>
+      </w:r>
+      <w:r>
+        <w:t>.</w:t>
+      </w:r>
+    </w:p>
+    <w:p>
+      <w:r>
+        <w:rPr>
+          <w:rStyle w:val="Strong"/>
+        </w:rPr>
+        <w:t>Fetch and decrypt private key:</w:t>
+      </w:r>
+      <w:r>
+        <w:t xml:space="preserve"> </w:t>
+      </w:r>
+      <w:r>
+        <w:t>As mentioned in the sections about KDFs</w:t>
+      </w:r>
+      <w:r>
+        <w:t xml:space="preserve">, the user’s private key is stored on the server. Therefore, upon </w:t>
       </w:r>
       <w:r>
         <w:t xml:space="preserve">a </w:t>
       </w:r>
-      <w:proofErr w:type="spellStart"/>
-      <w:r>
-        <w:t>UserControl</w:t>
-      </w:r>
-      <w:proofErr w:type="spellEnd"/>
-      <w:r>
-        <w:t xml:space="preserve"> for each conversation</w:t>
-      </w:r>
-      <w:r>
-        <w:t>.</w:t>
-      </w:r>
-    </w:p>
-    <w:p>
-      <w:r>
-        <w:rPr>
-          <w:rStyle w:val="Strong"/>
-        </w:rPr>
-        <w:t>Dynamic conversation view:</w:t>
+      <w:r>
+        <w:t>successful log</w:t>
+      </w:r>
+      <w:r>
+        <w:t>-</w:t>
+      </w:r>
+      <w:r>
+        <w:t>in</w:t>
+      </w:r>
+      <w:r>
+        <w:t>, the fetched encrypted private key must be decrypted. This</w:t>
+      </w:r>
+      <w:r>
+        <w:t xml:space="preserve"> part of the program will be implemented</w:t>
       </w:r>
       <w:r>
         <w:t xml:space="preserve"> </w:t>
       </w:r>
       <w:r>
-        <w:t xml:space="preserve">Since the nature of a messaging app means that messages will appear while the user is looking at a certain conversation, I will need to dynamically add controls to the </w:t>
-      </w:r>
-      <w:proofErr w:type="spellStart"/>
-      <w:r>
-        <w:t>UserControl</w:t>
-      </w:r>
-      <w:proofErr w:type="spellEnd"/>
+        <w:t xml:space="preserve">by </w:t>
+      </w:r>
+      <w:r>
+        <w:t>p</w:t>
+      </w:r>
+      <w:r>
+        <w:t>utting</w:t>
+      </w:r>
+      <w:r>
+        <w:t xml:space="preserve"> the user’s plaintext password through the KDF and </w:t>
+      </w:r>
+      <w:r>
+        <w:t>using the output as the decryption key. The private key</w:t>
+      </w:r>
+      <w:r>
+        <w:t xml:space="preserve"> will then only be stored in memory which will be wiped when the program is closed.</w:t>
+      </w:r>
+    </w:p>
+    <w:p>
+      <w:pPr>
+        <w:jc w:val="center"/>
+        <w:rPr>
+          <w:rStyle w:val="IntenseEmphasis"/>
+        </w:rPr>
+      </w:pPr>
+      <w:r>
+        <w:rPr>
+          <w:rStyle w:val="IntenseEmphasis"/>
+        </w:rPr>
+        <w:t>Accounts – Sign-in</w:t>
+      </w:r>
+    </w:p>
+    <w:p>
+      <w:r>
+        <w:rPr>
+          <w:rStyle w:val="Strong"/>
+        </w:rPr>
+        <w:t>Postfix a discriminator:</w:t>
+      </w:r>
       <w:r>
         <w:t xml:space="preserve"> </w:t>
       </w:r>
       <w:r>
-        <w:t xml:space="preserve">in </w:t>
-      </w:r>
-      <w:r>
-        <w:t xml:space="preserve">which the conversation is being displayed in. This </w:t>
-      </w:r>
-      <w:r>
-        <w:t xml:space="preserve">part of the program will likely be implemented </w:t>
-      </w:r>
-      <w:r>
-        <w:t>by creating a template for a message</w:t>
-      </w:r>
-      <w:r>
-        <w:t xml:space="preserve"> – </w:t>
-      </w:r>
-      <w:r>
-        <w:t>time, content, shape to hold text</w:t>
-      </w:r>
-      <w:r>
-        <w:t>, sender/recipient</w:t>
-      </w:r>
-      <w:r>
-        <w:t xml:space="preserve"> – which </w:t>
-      </w:r>
-      <w:r>
-        <w:t xml:space="preserve">can then be filled out with the data of each incoming message </w:t>
-      </w:r>
-      <w:r>
-        <w:t>and added to the view.</w:t>
-      </w:r>
-    </w:p>
-    <w:p>
-      <w:r>
-        <w:rPr>
-          <w:rStyle w:val="Strong"/>
-        </w:rPr>
-        <w:t>Login screen:</w:t>
+        <w:t xml:space="preserve">Addressing the </w:t>
+      </w:r>
+      <w:r>
+        <w:t>issue</w:t>
+      </w:r>
+      <w:r>
+        <w:t xml:space="preserve"> encountered in IRC</w:t>
+      </w:r>
+      <w:r>
+        <w:t xml:space="preserve"> and solved in Discord</w:t>
+      </w:r>
+      <w:r>
+        <w:t xml:space="preserve">, </w:t>
+      </w:r>
+      <w:r>
+        <w:t xml:space="preserve">username collisions will be prevented by postfixing </w:t>
+      </w:r>
+      <w:r>
+        <w:t xml:space="preserve">a new user’s username with a </w:t>
+      </w:r>
+      <w:r>
+        <w:t xml:space="preserve">two-digit number which Discord called the discriminator. This number will </w:t>
+      </w:r>
+      <w:r>
+        <w:t xml:space="preserve">be automatically assigned so can add “uniqueness” to two otherwise </w:t>
+      </w:r>
+      <w:r>
+        <w:t xml:space="preserve">identical usernames. This part of the solution will be implemented as a random number or as an automatically incrementing value </w:t>
+      </w:r>
+      <w:r>
+        <w:t xml:space="preserve">(the latter being more likely) </w:t>
+      </w:r>
+      <w:r>
+        <w:t xml:space="preserve">that will be </w:t>
+      </w:r>
+      <w:r>
+        <w:t>in the format</w:t>
       </w:r>
       <w:r>
         <w:t xml:space="preserve"> </w:t>
       </w:r>
       <w:r>
-        <w:t>Upon opening the program, users will be required to sign</w:t>
-      </w:r>
-      <w:r>
-        <w:t xml:space="preserve"> </w:t>
-      </w:r>
-      <w:proofErr w:type="gramStart"/>
-      <w:r>
-        <w:t>in</w:t>
-      </w:r>
-      <w:r>
-        <w:t xml:space="preserve"> </w:t>
-      </w:r>
-      <w:r>
-        <w:t>to</w:t>
-      </w:r>
-      <w:proofErr w:type="gramEnd"/>
-      <w:r>
-        <w:t xml:space="preserve"> an account or create an account. This means that a login screen will need to open first before the user can </w:t>
-      </w:r>
-      <w:r>
-        <w:t xml:space="preserve">get </w:t>
-      </w:r>
-      <w:r>
-        <w:t xml:space="preserve">access </w:t>
-      </w:r>
-      <w:r>
-        <w:t>to the main part of the program. This will need to be done after connecting to the server since the login request will need to be sen</w:t>
-      </w:r>
-      <w:r>
-        <w:t>t</w:t>
-      </w:r>
-      <w:r>
-        <w:t xml:space="preserve"> </w:t>
-      </w:r>
-      <w:r>
-        <w:t xml:space="preserve">from the </w:t>
-      </w:r>
-      <w:r>
-        <w:t xml:space="preserve">socket. </w:t>
-      </w:r>
-      <w:r>
-        <w:t>This part of the solution</w:t>
-      </w:r>
-      <w:r>
-        <w:t xml:space="preserve"> will </w:t>
-      </w:r>
-      <w:r>
-        <w:t xml:space="preserve">be implemented by triggering a window to open </w:t>
-      </w:r>
-      <w:r>
-        <w:t xml:space="preserve">only </w:t>
-      </w:r>
-      <w:r>
-        <w:t>once the connection has been established</w:t>
-      </w:r>
-      <w:r>
-        <w:t>,</w:t>
-      </w:r>
-      <w:r>
-        <w:t xml:space="preserve"> which will then lead to the main view being opened once a successful login has occurred.</w:t>
-      </w:r>
-    </w:p>
-    <w:p>
-      <w:pPr>
-        <w:jc w:val="center"/>
-        <w:rPr>
-          <w:rStyle w:val="IntenseEmphasis"/>
-        </w:rPr>
-      </w:pPr>
-      <w:r>
-        <w:rPr>
-          <w:rStyle w:val="IntenseEmphasis"/>
-        </w:rPr>
-        <w:t>Accounts – Log-in</w:t>
-      </w:r>
-    </w:p>
-    <w:p>
-      <w:r>
-        <w:rPr>
-          <w:rStyle w:val="Strong"/>
-        </w:rPr>
-        <w:t>Input validation:</w:t>
-      </w:r>
-      <w:r>
-        <w:t xml:space="preserve"> </w:t>
-      </w:r>
-      <w:r>
-        <w:t xml:space="preserve">When the user inputs their username and password, a request will be sent off to the server to check the credentials against the database. This </w:t>
-      </w:r>
-      <w:r>
-        <w:t>request should only go through when the form has been properly completed</w:t>
-      </w:r>
-      <w:r>
-        <w:t xml:space="preserve"> will valid data</w:t>
-      </w:r>
-      <w:r>
-        <w:t xml:space="preserve">. Therefore, there must be checks in place to make sure </w:t>
-      </w:r>
-      <w:r>
-        <w:t>inputs are completed and properly validated before being sent to the server</w:t>
-      </w:r>
-      <w:r>
-        <w:t xml:space="preserve">. To implement this part of the program I will be doing some simple checks on the presence of data, the length of data and cleaning out whitespace and </w:t>
-      </w:r>
-      <w:r>
-        <w:t>non-permitted characters from the input.</w:t>
-      </w:r>
-    </w:p>
-    <w:p>
-      <w:r>
-        <w:rPr>
-          <w:rStyle w:val="Strong"/>
-        </w:rPr>
-        <w:t>Hash password:</w:t>
-      </w:r>
-      <w:r>
-        <w:t xml:space="preserve"> </w:t>
-      </w:r>
-      <w:r>
-        <w:t xml:space="preserve">Since the communication channel between the client and server is insecure until the </w:t>
-      </w:r>
-      <w:r>
-        <w:t>client logs into an account. There is the possibility of using</w:t>
-      </w:r>
-      <w:r>
-        <w:t xml:space="preserve"> an</w:t>
-      </w:r>
-      <w:r>
-        <w:t xml:space="preserve"> ephemeral </w:t>
-      </w:r>
-      <w:r>
-        <w:t xml:space="preserve">key to temporarily encrypt </w:t>
-      </w:r>
-      <w:r>
-        <w:t>these communications,</w:t>
-      </w:r>
-      <w:r>
-        <w:t xml:space="preserve"> but I </w:t>
-      </w:r>
-      <w:r>
-        <w:t>do not</w:t>
-      </w:r>
-      <w:r>
-        <w:t xml:space="preserve"> think this added complexity will be necessary for this use case. Therefore, to protect the user’s credentials the password will be hashed before being sent. This will then be checked against the hash in the </w:t>
-      </w:r>
-      <w:r>
-        <w:t xml:space="preserve">server’s database to make sure the password is correct. By hashing the password, the plaintext is </w:t>
-      </w:r>
-      <w:r>
-        <w:t>unknown,</w:t>
-      </w:r>
-      <w:r>
-        <w:t xml:space="preserve"> but </w:t>
-      </w:r>
-      <w:r>
-        <w:t xml:space="preserve">it can still be used to compare </w:t>
-      </w:r>
-      <w:r>
-        <w:t xml:space="preserve">against other hashed values. This part of the program will be implemented using the </w:t>
-      </w:r>
-      <w:r>
-        <w:t>SHA-256</w:t>
-      </w:r>
-      <w:r>
-        <w:t xml:space="preserve"> hashing algorithm</w:t>
-      </w:r>
-      <w:r>
-        <w:t>.</w:t>
-      </w:r>
-    </w:p>
-    <w:p>
-      <w:r>
-        <w:rPr>
-          <w:rStyle w:val="Strong"/>
-        </w:rPr>
-        <w:t>Fetch and decrypt private key:</w:t>
-      </w:r>
-      <w:r>
-        <w:t xml:space="preserve"> </w:t>
-      </w:r>
-      <w:r>
-        <w:t>As mentioned in the sections about KDFs</w:t>
-      </w:r>
-      <w:r>
-        <w:t xml:space="preserve">, the user’s private key is stored on the server. Therefore, upon </w:t>
-      </w:r>
-      <w:r>
-        <w:t xml:space="preserve">a </w:t>
-      </w:r>
-      <w:r>
-        <w:t>successful log</w:t>
-      </w:r>
-      <w:r>
-        <w:t>-</w:t>
-      </w:r>
-      <w:r>
-        <w:t>in</w:t>
-      </w:r>
-      <w:r>
-        <w:t>, the fetched encrypted private key must be decrypted. This</w:t>
-      </w:r>
-      <w:r>
-        <w:t xml:space="preserve"> part of the program will be implemented</w:t>
-      </w:r>
-      <w:r>
-        <w:t xml:space="preserve"> </w:t>
-      </w:r>
-      <w:r>
-        <w:t xml:space="preserve">by </w:t>
-      </w:r>
-      <w:r>
-        <w:t>p</w:t>
-      </w:r>
-      <w:r>
-        <w:t>utting</w:t>
-      </w:r>
-      <w:r>
-        <w:t xml:space="preserve"> the user’s plaintext password through the KDF and </w:t>
-      </w:r>
-      <w:r>
-        <w:t>using the output as the decryption key. The private key</w:t>
-      </w:r>
-      <w:r>
-        <w:t xml:space="preserve"> will then only be stored in memory which will be wiped when the program is closed.</w:t>
-      </w:r>
-    </w:p>
-    <w:p>
-      <w:pPr>
-        <w:jc w:val="center"/>
-        <w:rPr>
-          <w:rStyle w:val="IntenseEmphasis"/>
-        </w:rPr>
-      </w:pPr>
-      <w:r>
-        <w:rPr>
-          <w:rStyle w:val="IntenseEmphasis"/>
-        </w:rPr>
-        <w:t>Accounts – Sign-in</w:t>
-      </w:r>
-    </w:p>
-    <w:p>
-      <w:r>
-        <w:rPr>
-          <w:rStyle w:val="Strong"/>
-        </w:rPr>
-        <w:t>Postfix a discriminator:</w:t>
-      </w:r>
-      <w:r>
-        <w:t xml:space="preserve"> </w:t>
-      </w:r>
-      <w:r>
-        <w:t xml:space="preserve">Addressing the </w:t>
-      </w:r>
-      <w:r>
-        <w:t>issue</w:t>
-      </w:r>
-      <w:r>
-        <w:t xml:space="preserve"> encountered in IRC</w:t>
-      </w:r>
-      <w:r>
-        <w:t xml:space="preserve"> and solved in Discord</w:t>
-      </w:r>
-      <w:r>
-        <w:t xml:space="preserve">, </w:t>
-      </w:r>
-      <w:r>
-        <w:t xml:space="preserve">username collisions will be prevented by postfixing </w:t>
-      </w:r>
-      <w:r>
-        <w:t xml:space="preserve">a new user’s username with a </w:t>
-      </w:r>
-      <w:r>
-        <w:t xml:space="preserve">two-digit number which Discord called the discriminator. This number will </w:t>
-      </w:r>
-      <w:r>
-        <w:t xml:space="preserve">be automatically assigned so can add “uniqueness” to two otherwise </w:t>
-      </w:r>
-      <w:r>
-        <w:t xml:space="preserve">identical usernames. This part of the solution will be implemented as a random number or as an automatically incrementing value </w:t>
-      </w:r>
-      <w:r>
-        <w:t xml:space="preserve">(the latter being more likely) </w:t>
-      </w:r>
-      <w:r>
-        <w:t xml:space="preserve">that will be </w:t>
-      </w:r>
-      <w:r>
-        <w:t>in the format</w:t>
-      </w:r>
-      <w:r>
-        <w:t xml:space="preserve"> </w:t>
-      </w:r>
-      <w:proofErr w:type="spellStart"/>
-      <w:r>
         <w:t>username#discriminator</w:t>
       </w:r>
-      <w:proofErr w:type="spellEnd"/>
       <w:r>
         <w:t>.</w:t>
       </w:r>
@@ -11898,10 +12041,12 @@
       <w:pPr>
         <w:pStyle w:val="Heading2"/>
       </w:pPr>
+      <w:bookmarkStart w:id="51" w:name="_Toc72580910"/>
       <w:r>
         <w:lastRenderedPageBreak/>
         <w:t>Algorithms</w:t>
       </w:r>
+      <w:bookmarkEnd w:id="51"/>
     </w:p>
     <w:p>
       <w:pPr>
@@ -12043,20 +12188,7 @@
         <w:t xml:space="preserve">call </w:t>
       </w:r>
       <w:r>
-        <w:t xml:space="preserve">the subroutine </w:t>
-      </w:r>
-      <w:proofErr w:type="spellStart"/>
-      <w:proofErr w:type="gramStart"/>
-      <w:r>
-        <w:t>CreateAccount</w:t>
-      </w:r>
-      <w:proofErr w:type="spellEnd"/>
-      <w:r>
-        <w:t>(</w:t>
-      </w:r>
-      <w:proofErr w:type="gramEnd"/>
-      <w:r>
-        <w:t>)</w:t>
+        <w:t>the subroutine CreateAccount()</w:t>
       </w:r>
       <w:r>
         <w:t xml:space="preserve"> </w:t>
@@ -12546,10 +12678,12 @@
       <w:pPr>
         <w:pStyle w:val="Heading2"/>
       </w:pPr>
+      <w:bookmarkStart w:id="52" w:name="_Toc72580911"/>
       <w:r>
         <w:lastRenderedPageBreak/>
         <w:t>Usability Features</w:t>
       </w:r>
+      <w:bookmarkEnd w:id="52"/>
     </w:p>
     <w:p>
       <w:pPr>
@@ -12614,7 +12748,6 @@
       <w:r>
         <w:t xml:space="preserve">get in the way for users who do not need them, but still visible enough so that </w:t>
       </w:r>
-      <w:proofErr w:type="gramStart"/>
       <w:r>
         <w:t>it</w:t>
       </w:r>
@@ -12624,7 +12757,6 @@
       <w:r>
         <w:t>s</w:t>
       </w:r>
-      <w:proofErr w:type="gramEnd"/>
       <w:r>
         <w:t xml:space="preserve"> clear as to which input box they describe. Also, </w:t>
       </w:r>
@@ -13047,31 +13179,1037 @@
     </w:p>
     <w:p>
       <w:pPr>
+        <w:pStyle w:val="Heading2"/>
+      </w:pPr>
+      <w:bookmarkStart w:id="53" w:name="_Toc72580912"/>
+      <w:r>
+        <w:lastRenderedPageBreak/>
+        <w:t>Wireframes</w:t>
+      </w:r>
+      <w:r>
+        <w:t xml:space="preserve"> – UX</w:t>
+      </w:r>
+      <w:bookmarkEnd w:id="53"/>
+    </w:p>
+    <w:p>
+      <w:r>
+        <w:t>Several l</w:t>
+      </w:r>
+      <w:r>
+        <w:t>ow fidelity w</w:t>
+      </w:r>
+      <w:r>
+        <w:t xml:space="preserve">ireframes have been created for the </w:t>
+      </w:r>
+      <w:r>
+        <w:t xml:space="preserve">different windows </w:t>
+      </w:r>
+      <w:r>
+        <w:t>that will be show</w:t>
+      </w:r>
+      <w:r>
+        <w:t>n</w:t>
+      </w:r>
+      <w:r>
+        <w:t xml:space="preserve"> in the</w:t>
+      </w:r>
+      <w:r>
+        <w:t xml:space="preserve"> program</w:t>
+      </w:r>
+      <w:r>
+        <w:t xml:space="preserve">. These </w:t>
+      </w:r>
+      <w:r>
+        <w:t xml:space="preserve">designs </w:t>
+      </w:r>
+      <w:r>
+        <w:t xml:space="preserve">have </w:t>
+      </w:r>
+      <w:r>
+        <w:t>incorporat</w:t>
+      </w:r>
+      <w:r>
+        <w:t xml:space="preserve">ed </w:t>
+      </w:r>
+      <w:r>
+        <w:t xml:space="preserve">the </w:t>
+      </w:r>
+      <w:r>
+        <w:t xml:space="preserve">ideas </w:t>
+      </w:r>
+      <w:r>
+        <w:t xml:space="preserve">from </w:t>
+      </w:r>
+      <w:r>
+        <w:fldChar w:fldCharType="begin"/>
+      </w:r>
+      <w:r>
+        <w:instrText xml:space="preserve"> REF _Ref71908320 \r \h </w:instrText>
+      </w:r>
+      <w:r>
+        <w:fldChar w:fldCharType="separate"/>
+      </w:r>
+      <w:r>
+        <w:t>1.3.1</w:t>
+      </w:r>
+      <w:r>
+        <w:fldChar w:fldCharType="end"/>
+      </w:r>
+      <w:r>
+        <w:t xml:space="preserve"> </w:t>
+      </w:r>
+      <w:r>
+        <w:fldChar w:fldCharType="begin"/>
+      </w:r>
+      <w:r>
+        <w:instrText xml:space="preserve"> REF _Ref71908320 \h </w:instrText>
+      </w:r>
+      <w:r>
+        <w:fldChar w:fldCharType="separate"/>
+      </w:r>
+      <w:r>
+        <w:t>Interview with Ethan Sandy</w:t>
+      </w:r>
+      <w:r>
+        <w:fldChar w:fldCharType="end"/>
+      </w:r>
+      <w:r>
+        <w:t xml:space="preserve"> as well as some alternative </w:t>
+      </w:r>
+      <w:r>
+        <w:t>ideas</w:t>
+      </w:r>
+      <w:r>
+        <w:t xml:space="preserve"> I have come</w:t>
+      </w:r>
+      <w:r>
+        <w:t xml:space="preserve"> up inspired by the </w:t>
+      </w:r>
+      <w:r>
+        <w:t xml:space="preserve">existing solutions seen in </w:t>
+      </w:r>
+      <w:r>
+        <w:fldChar w:fldCharType="begin"/>
+      </w:r>
+      <w:r>
+        <w:instrText xml:space="preserve"> REF _Ref72580419 \r \h </w:instrText>
+      </w:r>
+      <w:r>
+        <w:fldChar w:fldCharType="separate"/>
+      </w:r>
+      <w:r>
+        <w:t>1.2</w:t>
+      </w:r>
+      <w:r>
+        <w:fldChar w:fldCharType="end"/>
+      </w:r>
+      <w:r>
+        <w:t xml:space="preserve"> </w:t>
+      </w:r>
+      <w:r>
+        <w:fldChar w:fldCharType="begin"/>
+      </w:r>
+      <w:r>
+        <w:instrText xml:space="preserve"> REF _Ref72580415 \h </w:instrText>
+      </w:r>
+      <w:r>
+        <w:fldChar w:fldCharType="separate"/>
+      </w:r>
+      <w:r>
+        <w:t>Research</w:t>
+      </w:r>
+      <w:r>
+        <w:fldChar w:fldCharType="end"/>
+      </w:r>
+      <w:r>
+        <w:t xml:space="preserve">. After getting feedback on these I will </w:t>
+      </w:r>
+      <w:r>
+        <w:t xml:space="preserve">convert them to medium to high fidelity wireframes and </w:t>
+      </w:r>
+      <w:r>
+        <w:t>prototypes to again send to the stakeholders for feedback.</w:t>
+      </w:r>
+    </w:p>
+    <w:p>
+      <w:pPr>
+        <w:keepNext/>
+        <w:jc w:val="center"/>
+        <w:rPr>
+          <w:rStyle w:val="Strong"/>
+        </w:rPr>
+      </w:pPr>
+      <w:r>
+        <w:rPr>
+          <w:rStyle w:val="Strong"/>
+        </w:rPr>
+        <w:t>Conversation View</w:t>
+      </w:r>
+    </w:p>
+    <w:p>
+      <w:pPr>
+        <w:jc w:val="center"/>
+      </w:pPr>
+      <w:r>
+        <w:rPr>
+          <w:noProof/>
+        </w:rPr>
+        <w:drawing>
+          <wp:inline distT="0" distB="0" distL="0" distR="0" wp14:anchorId="3F0F1FF1" wp14:editId="045802FB">
+            <wp:extent cx="5040000" cy="2953126"/>
+            <wp:effectExtent l="19050" t="19050" r="27305" b="19050"/>
+            <wp:docPr id="16" name="Picture 16"/>
+            <wp:cNvGraphicFramePr>
+              <a:graphicFrameLocks xmlns:a="http://schemas.openxmlformats.org/drawingml/2006/main" noChangeAspect="1"/>
+            </wp:cNvGraphicFramePr>
+            <a:graphic xmlns:a="http://schemas.openxmlformats.org/drawingml/2006/main">
+              <a:graphicData uri="http://schemas.openxmlformats.org/drawingml/2006/picture">
+                <pic:pic xmlns:pic="http://schemas.openxmlformats.org/drawingml/2006/picture">
+                  <pic:nvPicPr>
+                    <pic:cNvPr id="16" name="Picture 16"/>
+                    <pic:cNvPicPr>
+                      <a:picLocks noChangeAspect="1" noChangeArrowheads="1"/>
+                    </pic:cNvPicPr>
+                  </pic:nvPicPr>
+                  <pic:blipFill>
+                    <a:blip r:embed="rId32">
+                      <a:extLst>
+                        <a:ext uri="{28A0092B-C50C-407E-A947-70E740481C1C}">
+                          <a14:useLocalDpi xmlns:a14="http://schemas.microsoft.com/office/drawing/2010/main" val="0"/>
+                        </a:ext>
+                      </a:extLst>
+                    </a:blip>
+                    <a:stretch>
+                      <a:fillRect/>
+                    </a:stretch>
+                  </pic:blipFill>
+                  <pic:spPr bwMode="auto">
+                    <a:xfrm>
+                      <a:off x="0" y="0"/>
+                      <a:ext cx="5040000" cy="2953126"/>
+                    </a:xfrm>
+                    <a:prstGeom prst="rect">
+                      <a:avLst/>
+                    </a:prstGeom>
+                    <a:noFill/>
+                    <a:ln>
+                      <a:solidFill>
+                        <a:schemeClr val="bg1">
+                          <a:lumMod val="50000"/>
+                        </a:schemeClr>
+                      </a:solidFill>
+                    </a:ln>
+                  </pic:spPr>
+                </pic:pic>
+              </a:graphicData>
+            </a:graphic>
+          </wp:inline>
+        </w:drawing>
+      </w:r>
+    </w:p>
+    <w:p>
+      <w:pPr>
+        <w:jc w:val="center"/>
+      </w:pPr>
+      <w:r>
+        <w:rPr>
+          <w:noProof/>
+        </w:rPr>
+        <w:drawing>
+          <wp:inline distT="0" distB="0" distL="0" distR="0" wp14:anchorId="1E4EACA3" wp14:editId="0D8C78C0">
+            <wp:extent cx="5040000" cy="2953126"/>
+            <wp:effectExtent l="19050" t="19050" r="27305" b="19050"/>
+            <wp:docPr id="17" name="Picture 17"/>
+            <wp:cNvGraphicFramePr>
+              <a:graphicFrameLocks xmlns:a="http://schemas.openxmlformats.org/drawingml/2006/main" noChangeAspect="1"/>
+            </wp:cNvGraphicFramePr>
+            <a:graphic xmlns:a="http://schemas.openxmlformats.org/drawingml/2006/main">
+              <a:graphicData uri="http://schemas.openxmlformats.org/drawingml/2006/picture">
+                <pic:pic xmlns:pic="http://schemas.openxmlformats.org/drawingml/2006/picture">
+                  <pic:nvPicPr>
+                    <pic:cNvPr id="17" name="Picture 17"/>
+                    <pic:cNvPicPr>
+                      <a:picLocks noChangeAspect="1" noChangeArrowheads="1"/>
+                    </pic:cNvPicPr>
+                  </pic:nvPicPr>
+                  <pic:blipFill>
+                    <a:blip r:embed="rId33">
+                      <a:extLst>
+                        <a:ext uri="{28A0092B-C50C-407E-A947-70E740481C1C}">
+                          <a14:useLocalDpi xmlns:a14="http://schemas.microsoft.com/office/drawing/2010/main" val="0"/>
+                        </a:ext>
+                      </a:extLst>
+                    </a:blip>
+                    <a:stretch>
+                      <a:fillRect/>
+                    </a:stretch>
+                  </pic:blipFill>
+                  <pic:spPr bwMode="auto">
+                    <a:xfrm>
+                      <a:off x="0" y="0"/>
+                      <a:ext cx="5040000" cy="2953126"/>
+                    </a:xfrm>
+                    <a:prstGeom prst="rect">
+                      <a:avLst/>
+                    </a:prstGeom>
+                    <a:noFill/>
+                    <a:ln>
+                      <a:solidFill>
+                        <a:schemeClr val="bg1">
+                          <a:lumMod val="50000"/>
+                        </a:schemeClr>
+                      </a:solidFill>
+                    </a:ln>
+                  </pic:spPr>
+                </pic:pic>
+              </a:graphicData>
+            </a:graphic>
+          </wp:inline>
+        </w:drawing>
+      </w:r>
+    </w:p>
+    <w:p>
+      <w:pPr>
+        <w:jc w:val="center"/>
+      </w:pPr>
+      <w:r>
+        <w:rPr>
+          <w:noProof/>
+        </w:rPr>
+        <w:lastRenderedPageBreak/>
+        <w:drawing>
+          <wp:inline distT="0" distB="0" distL="0" distR="0" wp14:anchorId="2C1EA5B1" wp14:editId="039E67F4">
+            <wp:extent cx="4860000" cy="2847657"/>
+            <wp:effectExtent l="19050" t="19050" r="17145" b="10160"/>
+            <wp:docPr id="22" name="Picture 22"/>
+            <wp:cNvGraphicFramePr>
+              <a:graphicFrameLocks xmlns:a="http://schemas.openxmlformats.org/drawingml/2006/main" noChangeAspect="1"/>
+            </wp:cNvGraphicFramePr>
+            <a:graphic xmlns:a="http://schemas.openxmlformats.org/drawingml/2006/main">
+              <a:graphicData uri="http://schemas.openxmlformats.org/drawingml/2006/picture">
+                <pic:pic xmlns:pic="http://schemas.openxmlformats.org/drawingml/2006/picture">
+                  <pic:nvPicPr>
+                    <pic:cNvPr id="22" name="Picture 22"/>
+                    <pic:cNvPicPr>
+                      <a:picLocks noChangeAspect="1" noChangeArrowheads="1"/>
+                    </pic:cNvPicPr>
+                  </pic:nvPicPr>
+                  <pic:blipFill>
+                    <a:blip r:embed="rId34">
+                      <a:extLst>
+                        <a:ext uri="{28A0092B-C50C-407E-A947-70E740481C1C}">
+                          <a14:useLocalDpi xmlns:a14="http://schemas.microsoft.com/office/drawing/2010/main" val="0"/>
+                        </a:ext>
+                      </a:extLst>
+                    </a:blip>
+                    <a:stretch>
+                      <a:fillRect/>
+                    </a:stretch>
+                  </pic:blipFill>
+                  <pic:spPr bwMode="auto">
+                    <a:xfrm>
+                      <a:off x="0" y="0"/>
+                      <a:ext cx="4860000" cy="2847657"/>
+                    </a:xfrm>
+                    <a:prstGeom prst="rect">
+                      <a:avLst/>
+                    </a:prstGeom>
+                    <a:noFill/>
+                    <a:ln>
+                      <a:solidFill>
+                        <a:schemeClr val="bg1">
+                          <a:lumMod val="50000"/>
+                        </a:schemeClr>
+                      </a:solidFill>
+                    </a:ln>
+                  </pic:spPr>
+                </pic:pic>
+              </a:graphicData>
+            </a:graphic>
+          </wp:inline>
+        </w:drawing>
+      </w:r>
+    </w:p>
+    <w:p>
+      <w:pPr>
+        <w:jc w:val="center"/>
+      </w:pPr>
+      <w:r>
+        <w:rPr>
+          <w:noProof/>
+        </w:rPr>
+        <w:drawing>
+          <wp:inline distT="0" distB="0" distL="0" distR="0" wp14:anchorId="6E633D79" wp14:editId="016C39A6">
+            <wp:extent cx="4860000" cy="2847657"/>
+            <wp:effectExtent l="19050" t="19050" r="17145" b="10160"/>
+            <wp:docPr id="23" name="Picture 23"/>
+            <wp:cNvGraphicFramePr>
+              <a:graphicFrameLocks xmlns:a="http://schemas.openxmlformats.org/drawingml/2006/main" noChangeAspect="1"/>
+            </wp:cNvGraphicFramePr>
+            <a:graphic xmlns:a="http://schemas.openxmlformats.org/drawingml/2006/main">
+              <a:graphicData uri="http://schemas.openxmlformats.org/drawingml/2006/picture">
+                <pic:pic xmlns:pic="http://schemas.openxmlformats.org/drawingml/2006/picture">
+                  <pic:nvPicPr>
+                    <pic:cNvPr id="23" name="Picture 23"/>
+                    <pic:cNvPicPr>
+                      <a:picLocks noChangeAspect="1" noChangeArrowheads="1"/>
+                    </pic:cNvPicPr>
+                  </pic:nvPicPr>
+                  <pic:blipFill>
+                    <a:blip r:embed="rId35">
+                      <a:extLst>
+                        <a:ext uri="{28A0092B-C50C-407E-A947-70E740481C1C}">
+                          <a14:useLocalDpi xmlns:a14="http://schemas.microsoft.com/office/drawing/2010/main" val="0"/>
+                        </a:ext>
+                      </a:extLst>
+                    </a:blip>
+                    <a:stretch>
+                      <a:fillRect/>
+                    </a:stretch>
+                  </pic:blipFill>
+                  <pic:spPr bwMode="auto">
+                    <a:xfrm>
+                      <a:off x="0" y="0"/>
+                      <a:ext cx="4860000" cy="2847657"/>
+                    </a:xfrm>
+                    <a:prstGeom prst="rect">
+                      <a:avLst/>
+                    </a:prstGeom>
+                    <a:noFill/>
+                    <a:ln>
+                      <a:solidFill>
+                        <a:schemeClr val="bg1">
+                          <a:lumMod val="50000"/>
+                        </a:schemeClr>
+                      </a:solidFill>
+                    </a:ln>
+                  </pic:spPr>
+                </pic:pic>
+              </a:graphicData>
+            </a:graphic>
+          </wp:inline>
+        </w:drawing>
+      </w:r>
+    </w:p>
+    <w:p>
+      <w:pPr>
+        <w:jc w:val="center"/>
+      </w:pPr>
+      <w:r>
+        <w:rPr>
+          <w:noProof/>
+        </w:rPr>
+        <w:drawing>
+          <wp:inline distT="0" distB="0" distL="0" distR="0" wp14:anchorId="1511D93D" wp14:editId="73E752C8">
+            <wp:extent cx="4860000" cy="2847657"/>
+            <wp:effectExtent l="19050" t="19050" r="17145" b="10160"/>
+            <wp:docPr id="24" name="Picture 24"/>
+            <wp:cNvGraphicFramePr>
+              <a:graphicFrameLocks xmlns:a="http://schemas.openxmlformats.org/drawingml/2006/main" noChangeAspect="1"/>
+            </wp:cNvGraphicFramePr>
+            <a:graphic xmlns:a="http://schemas.openxmlformats.org/drawingml/2006/main">
+              <a:graphicData uri="http://schemas.openxmlformats.org/drawingml/2006/picture">
+                <pic:pic xmlns:pic="http://schemas.openxmlformats.org/drawingml/2006/picture">
+                  <pic:nvPicPr>
+                    <pic:cNvPr id="24" name="Picture 24"/>
+                    <pic:cNvPicPr>
+                      <a:picLocks noChangeAspect="1" noChangeArrowheads="1"/>
+                    </pic:cNvPicPr>
+                  </pic:nvPicPr>
+                  <pic:blipFill>
+                    <a:blip r:embed="rId36">
+                      <a:extLst>
+                        <a:ext uri="{28A0092B-C50C-407E-A947-70E740481C1C}">
+                          <a14:useLocalDpi xmlns:a14="http://schemas.microsoft.com/office/drawing/2010/main" val="0"/>
+                        </a:ext>
+                      </a:extLst>
+                    </a:blip>
+                    <a:stretch>
+                      <a:fillRect/>
+                    </a:stretch>
+                  </pic:blipFill>
+                  <pic:spPr bwMode="auto">
+                    <a:xfrm>
+                      <a:off x="0" y="0"/>
+                      <a:ext cx="4860000" cy="2847657"/>
+                    </a:xfrm>
+                    <a:prstGeom prst="rect">
+                      <a:avLst/>
+                    </a:prstGeom>
+                    <a:noFill/>
+                    <a:ln>
+                      <a:solidFill>
+                        <a:schemeClr val="bg1">
+                          <a:lumMod val="50000"/>
+                        </a:schemeClr>
+                      </a:solidFill>
+                    </a:ln>
+                  </pic:spPr>
+                </pic:pic>
+              </a:graphicData>
+            </a:graphic>
+          </wp:inline>
+        </w:drawing>
+      </w:r>
+    </w:p>
+    <w:p>
+      <w:pPr>
+        <w:keepNext/>
+        <w:jc w:val="center"/>
+        <w:rPr>
+          <w:rStyle w:val="Strong"/>
+        </w:rPr>
+      </w:pPr>
+      <w:r>
+        <w:rPr>
+          <w:rStyle w:val="Strong"/>
+        </w:rPr>
+        <w:lastRenderedPageBreak/>
+        <w:t>Login View</w:t>
+      </w:r>
+    </w:p>
+    <w:p>
+      <w:r>
+        <w:rPr>
+          <w:noProof/>
+        </w:rPr>
+        <w:drawing>
+          <wp:anchor distT="0" distB="0" distL="114300" distR="114300" simplePos="0" relativeHeight="251664384" behindDoc="0" locked="0" layoutInCell="1" allowOverlap="1" wp14:anchorId="2F86EE1A" wp14:editId="5CCFDD9A">
+            <wp:simplePos x="0" y="0"/>
+            <wp:positionH relativeFrom="column">
+              <wp:posOffset>3413125</wp:posOffset>
+            </wp:positionH>
+            <wp:positionV relativeFrom="paragraph">
+              <wp:posOffset>527050</wp:posOffset>
+            </wp:positionV>
+            <wp:extent cx="2340000" cy="2925000"/>
+            <wp:effectExtent l="19050" t="19050" r="22225" b="27940"/>
+            <wp:wrapSquare wrapText="bothSides"/>
+            <wp:docPr id="33" name="Picture 33"/>
+            <wp:cNvGraphicFramePr>
+              <a:graphicFrameLocks xmlns:a="http://schemas.openxmlformats.org/drawingml/2006/main" noChangeAspect="1"/>
+            </wp:cNvGraphicFramePr>
+            <a:graphic xmlns:a="http://schemas.openxmlformats.org/drawingml/2006/main">
+              <a:graphicData uri="http://schemas.openxmlformats.org/drawingml/2006/picture">
+                <pic:pic xmlns:pic="http://schemas.openxmlformats.org/drawingml/2006/picture">
+                  <pic:nvPicPr>
+                    <pic:cNvPr id="33" name="Picture 33"/>
+                    <pic:cNvPicPr>
+                      <a:picLocks noChangeAspect="1" noChangeArrowheads="1"/>
+                    </pic:cNvPicPr>
+                  </pic:nvPicPr>
+                  <pic:blipFill>
+                    <a:blip r:embed="rId37">
+                      <a:extLst>
+                        <a:ext uri="{28A0092B-C50C-407E-A947-70E740481C1C}">
+                          <a14:useLocalDpi xmlns:a14="http://schemas.microsoft.com/office/drawing/2010/main" val="0"/>
+                        </a:ext>
+                      </a:extLst>
+                    </a:blip>
+                    <a:stretch>
+                      <a:fillRect/>
+                    </a:stretch>
+                  </pic:blipFill>
+                  <pic:spPr bwMode="auto">
+                    <a:xfrm>
+                      <a:off x="0" y="0"/>
+                      <a:ext cx="2340000" cy="2925000"/>
+                    </a:xfrm>
+                    <a:prstGeom prst="rect">
+                      <a:avLst/>
+                    </a:prstGeom>
+                    <a:noFill/>
+                    <a:ln>
+                      <a:solidFill>
+                        <a:schemeClr val="bg1">
+                          <a:lumMod val="50000"/>
+                        </a:schemeClr>
+                      </a:solidFill>
+                    </a:ln>
+                  </pic:spPr>
+                </pic:pic>
+              </a:graphicData>
+            </a:graphic>
+          </wp:anchor>
+        </w:drawing>
+      </w:r>
+      <w:r>
+        <w:rPr>
+          <w:noProof/>
+        </w:rPr>
+        <w:drawing>
+          <wp:inline distT="0" distB="0" distL="0" distR="0" wp14:anchorId="6B6D0C48" wp14:editId="7BF6AD2C">
+            <wp:extent cx="3240000" cy="1898437"/>
+            <wp:effectExtent l="19050" t="19050" r="17780" b="26035"/>
+            <wp:docPr id="25" name="Picture 25"/>
+            <wp:cNvGraphicFramePr>
+              <a:graphicFrameLocks xmlns:a="http://schemas.openxmlformats.org/drawingml/2006/main" noChangeAspect="1"/>
+            </wp:cNvGraphicFramePr>
+            <a:graphic xmlns:a="http://schemas.openxmlformats.org/drawingml/2006/main">
+              <a:graphicData uri="http://schemas.openxmlformats.org/drawingml/2006/picture">
+                <pic:pic xmlns:pic="http://schemas.openxmlformats.org/drawingml/2006/picture">
+                  <pic:nvPicPr>
+                    <pic:cNvPr id="25" name="Picture 25"/>
+                    <pic:cNvPicPr>
+                      <a:picLocks noChangeAspect="1" noChangeArrowheads="1"/>
+                    </pic:cNvPicPr>
+                  </pic:nvPicPr>
+                  <pic:blipFill>
+                    <a:blip r:embed="rId38">
+                      <a:extLst>
+                        <a:ext uri="{28A0092B-C50C-407E-A947-70E740481C1C}">
+                          <a14:useLocalDpi xmlns:a14="http://schemas.microsoft.com/office/drawing/2010/main" val="0"/>
+                        </a:ext>
+                      </a:extLst>
+                    </a:blip>
+                    <a:stretch>
+                      <a:fillRect/>
+                    </a:stretch>
+                  </pic:blipFill>
+                  <pic:spPr bwMode="auto">
+                    <a:xfrm>
+                      <a:off x="0" y="0"/>
+                      <a:ext cx="3240000" cy="1898437"/>
+                    </a:xfrm>
+                    <a:prstGeom prst="rect">
+                      <a:avLst/>
+                    </a:prstGeom>
+                    <a:noFill/>
+                    <a:ln>
+                      <a:solidFill>
+                        <a:schemeClr val="bg1">
+                          <a:lumMod val="50000"/>
+                        </a:schemeClr>
+                      </a:solidFill>
+                    </a:ln>
+                  </pic:spPr>
+                </pic:pic>
+              </a:graphicData>
+            </a:graphic>
+          </wp:inline>
+        </w:drawing>
+      </w:r>
+    </w:p>
+    <w:p>
+      <w:r>
+        <w:rPr>
+          <w:noProof/>
+        </w:rPr>
+        <w:drawing>
+          <wp:inline distT="0" distB="0" distL="0" distR="0" wp14:anchorId="28A9B3C0" wp14:editId="415E7934">
+            <wp:extent cx="3240000" cy="1898437"/>
+            <wp:effectExtent l="19050" t="19050" r="17780" b="26035"/>
+            <wp:docPr id="29" name="Picture 29"/>
+            <wp:cNvGraphicFramePr>
+              <a:graphicFrameLocks xmlns:a="http://schemas.openxmlformats.org/drawingml/2006/main" noChangeAspect="1"/>
+            </wp:cNvGraphicFramePr>
+            <a:graphic xmlns:a="http://schemas.openxmlformats.org/drawingml/2006/main">
+              <a:graphicData uri="http://schemas.openxmlformats.org/drawingml/2006/picture">
+                <pic:pic xmlns:pic="http://schemas.openxmlformats.org/drawingml/2006/picture">
+                  <pic:nvPicPr>
+                    <pic:cNvPr id="29" name="Picture 29"/>
+                    <pic:cNvPicPr>
+                      <a:picLocks noChangeAspect="1" noChangeArrowheads="1"/>
+                    </pic:cNvPicPr>
+                  </pic:nvPicPr>
+                  <pic:blipFill>
+                    <a:blip r:embed="rId39">
+                      <a:extLst>
+                        <a:ext uri="{28A0092B-C50C-407E-A947-70E740481C1C}">
+                          <a14:useLocalDpi xmlns:a14="http://schemas.microsoft.com/office/drawing/2010/main" val="0"/>
+                        </a:ext>
+                      </a:extLst>
+                    </a:blip>
+                    <a:stretch>
+                      <a:fillRect/>
+                    </a:stretch>
+                  </pic:blipFill>
+                  <pic:spPr bwMode="auto">
+                    <a:xfrm>
+                      <a:off x="0" y="0"/>
+                      <a:ext cx="3240000" cy="1898437"/>
+                    </a:xfrm>
+                    <a:prstGeom prst="rect">
+                      <a:avLst/>
+                    </a:prstGeom>
+                    <a:noFill/>
+                    <a:ln>
+                      <a:solidFill>
+                        <a:schemeClr val="bg1">
+                          <a:lumMod val="50000"/>
+                        </a:schemeClr>
+                      </a:solidFill>
+                    </a:ln>
+                  </pic:spPr>
+                </pic:pic>
+              </a:graphicData>
+            </a:graphic>
+          </wp:inline>
+        </w:drawing>
+      </w:r>
+    </w:p>
+    <w:p>
+      <w:r>
+        <w:rPr>
+          <w:noProof/>
+        </w:rPr>
+        <w:drawing>
+          <wp:anchor distT="0" distB="0" distL="114300" distR="114300" simplePos="0" relativeHeight="251665408" behindDoc="0" locked="0" layoutInCell="1" allowOverlap="1" wp14:anchorId="18F84FEA" wp14:editId="2D754B04">
+            <wp:simplePos x="0" y="0"/>
+            <wp:positionH relativeFrom="column">
+              <wp:posOffset>3410585</wp:posOffset>
+            </wp:positionH>
+            <wp:positionV relativeFrom="paragraph">
+              <wp:posOffset>542925</wp:posOffset>
+            </wp:positionV>
+            <wp:extent cx="2339975" cy="2924810"/>
+            <wp:effectExtent l="19050" t="19050" r="22225" b="27940"/>
+            <wp:wrapSquare wrapText="bothSides"/>
+            <wp:docPr id="34" name="Picture 34"/>
+            <wp:cNvGraphicFramePr>
+              <a:graphicFrameLocks xmlns:a="http://schemas.openxmlformats.org/drawingml/2006/main" noChangeAspect="1"/>
+            </wp:cNvGraphicFramePr>
+            <a:graphic xmlns:a="http://schemas.openxmlformats.org/drawingml/2006/main">
+              <a:graphicData uri="http://schemas.openxmlformats.org/drawingml/2006/picture">
+                <pic:pic xmlns:pic="http://schemas.openxmlformats.org/drawingml/2006/picture">
+                  <pic:nvPicPr>
+                    <pic:cNvPr id="34" name="Picture 34"/>
+                    <pic:cNvPicPr>
+                      <a:picLocks noChangeAspect="1" noChangeArrowheads="1"/>
+                    </pic:cNvPicPr>
+                  </pic:nvPicPr>
+                  <pic:blipFill>
+                    <a:blip r:embed="rId40">
+                      <a:extLst>
+                        <a:ext uri="{28A0092B-C50C-407E-A947-70E740481C1C}">
+                          <a14:useLocalDpi xmlns:a14="http://schemas.microsoft.com/office/drawing/2010/main" val="0"/>
+                        </a:ext>
+                      </a:extLst>
+                    </a:blip>
+                    <a:stretch>
+                      <a:fillRect/>
+                    </a:stretch>
+                  </pic:blipFill>
+                  <pic:spPr bwMode="auto">
+                    <a:xfrm>
+                      <a:off x="0" y="0"/>
+                      <a:ext cx="2339975" cy="2924810"/>
+                    </a:xfrm>
+                    <a:prstGeom prst="rect">
+                      <a:avLst/>
+                    </a:prstGeom>
+                    <a:noFill/>
+                    <a:ln>
+                      <a:solidFill>
+                        <a:schemeClr val="bg1">
+                          <a:lumMod val="50000"/>
+                        </a:schemeClr>
+                      </a:solidFill>
+                    </a:ln>
+                  </pic:spPr>
+                </pic:pic>
+              </a:graphicData>
+            </a:graphic>
+          </wp:anchor>
+        </w:drawing>
+      </w:r>
+      <w:r>
+        <w:rPr>
+          <w:noProof/>
+        </w:rPr>
+        <w:drawing>
+          <wp:inline distT="0" distB="0" distL="0" distR="0" wp14:anchorId="3B94B378" wp14:editId="513E6473">
+            <wp:extent cx="3240000" cy="1898437"/>
+            <wp:effectExtent l="19050" t="19050" r="17780" b="26035"/>
+            <wp:docPr id="31" name="Picture 31"/>
+            <wp:cNvGraphicFramePr>
+              <a:graphicFrameLocks xmlns:a="http://schemas.openxmlformats.org/drawingml/2006/main" noChangeAspect="1"/>
+            </wp:cNvGraphicFramePr>
+            <a:graphic xmlns:a="http://schemas.openxmlformats.org/drawingml/2006/main">
+              <a:graphicData uri="http://schemas.openxmlformats.org/drawingml/2006/picture">
+                <pic:pic xmlns:pic="http://schemas.openxmlformats.org/drawingml/2006/picture">
+                  <pic:nvPicPr>
+                    <pic:cNvPr id="31" name="Picture 31"/>
+                    <pic:cNvPicPr>
+                      <a:picLocks noChangeAspect="1" noChangeArrowheads="1"/>
+                    </pic:cNvPicPr>
+                  </pic:nvPicPr>
+                  <pic:blipFill>
+                    <a:blip r:embed="rId41">
+                      <a:extLst>
+                        <a:ext uri="{28A0092B-C50C-407E-A947-70E740481C1C}">
+                          <a14:useLocalDpi xmlns:a14="http://schemas.microsoft.com/office/drawing/2010/main" val="0"/>
+                        </a:ext>
+                      </a:extLst>
+                    </a:blip>
+                    <a:stretch>
+                      <a:fillRect/>
+                    </a:stretch>
+                  </pic:blipFill>
+                  <pic:spPr bwMode="auto">
+                    <a:xfrm>
+                      <a:off x="0" y="0"/>
+                      <a:ext cx="3240000" cy="1898437"/>
+                    </a:xfrm>
+                    <a:prstGeom prst="rect">
+                      <a:avLst/>
+                    </a:prstGeom>
+                    <a:noFill/>
+                    <a:ln>
+                      <a:solidFill>
+                        <a:schemeClr val="bg1">
+                          <a:lumMod val="50000"/>
+                        </a:schemeClr>
+                      </a:solidFill>
+                    </a:ln>
+                  </pic:spPr>
+                </pic:pic>
+              </a:graphicData>
+            </a:graphic>
+          </wp:inline>
+        </w:drawing>
+      </w:r>
+    </w:p>
+    <w:p>
+      <w:r>
+        <w:rPr>
+          <w:noProof/>
+        </w:rPr>
+        <w:drawing>
+          <wp:inline distT="0" distB="0" distL="0" distR="0" wp14:anchorId="296099E2" wp14:editId="3485DB29">
+            <wp:extent cx="3240000" cy="1898437"/>
+            <wp:effectExtent l="19050" t="19050" r="17780" b="26035"/>
+            <wp:docPr id="32" name="Picture 32"/>
+            <wp:cNvGraphicFramePr>
+              <a:graphicFrameLocks xmlns:a="http://schemas.openxmlformats.org/drawingml/2006/main" noChangeAspect="1"/>
+            </wp:cNvGraphicFramePr>
+            <a:graphic xmlns:a="http://schemas.openxmlformats.org/drawingml/2006/main">
+              <a:graphicData uri="http://schemas.openxmlformats.org/drawingml/2006/picture">
+                <pic:pic xmlns:pic="http://schemas.openxmlformats.org/drawingml/2006/picture">
+                  <pic:nvPicPr>
+                    <pic:cNvPr id="32" name="Picture 32"/>
+                    <pic:cNvPicPr>
+                      <a:picLocks noChangeAspect="1" noChangeArrowheads="1"/>
+                    </pic:cNvPicPr>
+                  </pic:nvPicPr>
+                  <pic:blipFill>
+                    <a:blip r:embed="rId42">
+                      <a:extLst>
+                        <a:ext uri="{28A0092B-C50C-407E-A947-70E740481C1C}">
+                          <a14:useLocalDpi xmlns:a14="http://schemas.microsoft.com/office/drawing/2010/main" val="0"/>
+                        </a:ext>
+                      </a:extLst>
+                    </a:blip>
+                    <a:stretch>
+                      <a:fillRect/>
+                    </a:stretch>
+                  </pic:blipFill>
+                  <pic:spPr bwMode="auto">
+                    <a:xfrm>
+                      <a:off x="0" y="0"/>
+                      <a:ext cx="3240000" cy="1898437"/>
+                    </a:xfrm>
+                    <a:prstGeom prst="rect">
+                      <a:avLst/>
+                    </a:prstGeom>
+                    <a:noFill/>
+                    <a:ln>
+                      <a:solidFill>
+                        <a:schemeClr val="bg1">
+                          <a:lumMod val="50000"/>
+                        </a:schemeClr>
+                      </a:solidFill>
+                    </a:ln>
+                  </pic:spPr>
+                </pic:pic>
+              </a:graphicData>
+            </a:graphic>
+          </wp:inline>
+        </w:drawing>
+      </w:r>
+    </w:p>
+    <w:p>
+      <w:pPr>
+        <w:keepNext/>
+        <w:jc w:val="center"/>
+        <w:rPr>
+          <w:rStyle w:val="Strong"/>
+        </w:rPr>
+      </w:pPr>
+      <w:r>
+        <w:rPr>
+          <w:rStyle w:val="Strong"/>
+        </w:rPr>
+        <w:lastRenderedPageBreak/>
+        <w:t>Account creation</w:t>
+      </w:r>
+      <w:r>
+        <w:rPr>
+          <w:rStyle w:val="Strong"/>
+        </w:rPr>
+        <w:t xml:space="preserve"> view</w:t>
+      </w:r>
+      <w:r>
+        <w:rPr>
+          <w:rStyle w:val="Strong"/>
+        </w:rPr>
+        <w:t>s</w:t>
+      </w:r>
+    </w:p>
+    <w:p>
+      <w:pPr>
+        <w:jc w:val="center"/>
+      </w:pPr>
+      <w:r>
+        <w:rPr>
+          <w:noProof/>
+        </w:rPr>
+        <w:drawing>
+          <wp:inline distT="0" distB="0" distL="0" distR="0" wp14:anchorId="7C0C4A1A" wp14:editId="4EB2B87E">
+            <wp:extent cx="4320000" cy="2531249"/>
+            <wp:effectExtent l="19050" t="19050" r="23495" b="21590"/>
+            <wp:docPr id="35" name="Picture 35"/>
+            <wp:cNvGraphicFramePr>
+              <a:graphicFrameLocks xmlns:a="http://schemas.openxmlformats.org/drawingml/2006/main" noChangeAspect="1"/>
+            </wp:cNvGraphicFramePr>
+            <a:graphic xmlns:a="http://schemas.openxmlformats.org/drawingml/2006/main">
+              <a:graphicData uri="http://schemas.openxmlformats.org/drawingml/2006/picture">
+                <pic:pic xmlns:pic="http://schemas.openxmlformats.org/drawingml/2006/picture">
+                  <pic:nvPicPr>
+                    <pic:cNvPr id="35" name="Picture 35"/>
+                    <pic:cNvPicPr>
+                      <a:picLocks noChangeAspect="1" noChangeArrowheads="1"/>
+                    </pic:cNvPicPr>
+                  </pic:nvPicPr>
+                  <pic:blipFill>
+                    <a:blip r:embed="rId43">
+                      <a:extLst>
+                        <a:ext uri="{28A0092B-C50C-407E-A947-70E740481C1C}">
+                          <a14:useLocalDpi xmlns:a14="http://schemas.microsoft.com/office/drawing/2010/main" val="0"/>
+                        </a:ext>
+                      </a:extLst>
+                    </a:blip>
+                    <a:stretch>
+                      <a:fillRect/>
+                    </a:stretch>
+                  </pic:blipFill>
+                  <pic:spPr bwMode="auto">
+                    <a:xfrm>
+                      <a:off x="0" y="0"/>
+                      <a:ext cx="4320000" cy="2531249"/>
+                    </a:xfrm>
+                    <a:prstGeom prst="rect">
+                      <a:avLst/>
+                    </a:prstGeom>
+                    <a:noFill/>
+                    <a:ln>
+                      <a:solidFill>
+                        <a:schemeClr val="bg1">
+                          <a:lumMod val="50000"/>
+                        </a:schemeClr>
+                      </a:solidFill>
+                    </a:ln>
+                  </pic:spPr>
+                </pic:pic>
+              </a:graphicData>
+            </a:graphic>
+          </wp:inline>
+        </w:drawing>
+      </w:r>
+    </w:p>
+    <w:p>
+      <w:pPr>
+        <w:jc w:val="center"/>
+      </w:pPr>
+      <w:r>
+        <w:rPr>
+          <w:noProof/>
+        </w:rPr>
+        <w:drawing>
+          <wp:inline distT="0" distB="0" distL="0" distR="0" wp14:anchorId="4CEA3289" wp14:editId="1FB939E4">
+            <wp:extent cx="3240000" cy="4049780"/>
+            <wp:effectExtent l="19050" t="19050" r="17780" b="27305"/>
+            <wp:docPr id="36" name="Picture 36"/>
+            <wp:cNvGraphicFramePr>
+              <a:graphicFrameLocks xmlns:a="http://schemas.openxmlformats.org/drawingml/2006/main" noChangeAspect="1"/>
+            </wp:cNvGraphicFramePr>
+            <a:graphic xmlns:a="http://schemas.openxmlformats.org/drawingml/2006/main">
+              <a:graphicData uri="http://schemas.openxmlformats.org/drawingml/2006/picture">
+                <pic:pic xmlns:pic="http://schemas.openxmlformats.org/drawingml/2006/picture">
+                  <pic:nvPicPr>
+                    <pic:cNvPr id="36" name="Picture 36"/>
+                    <pic:cNvPicPr>
+                      <a:picLocks noChangeAspect="1" noChangeArrowheads="1"/>
+                    </pic:cNvPicPr>
+                  </pic:nvPicPr>
+                  <pic:blipFill>
+                    <a:blip r:embed="rId44">
+                      <a:extLst>
+                        <a:ext uri="{28A0092B-C50C-407E-A947-70E740481C1C}">
+                          <a14:useLocalDpi xmlns:a14="http://schemas.microsoft.com/office/drawing/2010/main" val="0"/>
+                        </a:ext>
+                      </a:extLst>
+                    </a:blip>
+                    <a:stretch>
+                      <a:fillRect/>
+                    </a:stretch>
+                  </pic:blipFill>
+                  <pic:spPr bwMode="auto">
+                    <a:xfrm>
+                      <a:off x="0" y="0"/>
+                      <a:ext cx="3240000" cy="4049780"/>
+                    </a:xfrm>
+                    <a:prstGeom prst="rect">
+                      <a:avLst/>
+                    </a:prstGeom>
+                    <a:noFill/>
+                    <a:ln>
+                      <a:solidFill>
+                        <a:schemeClr val="bg1">
+                          <a:lumMod val="50000"/>
+                        </a:schemeClr>
+                      </a:solidFill>
+                    </a:ln>
+                  </pic:spPr>
+                </pic:pic>
+              </a:graphicData>
+            </a:graphic>
+          </wp:inline>
+        </w:drawing>
+      </w:r>
+    </w:p>
+    <w:p>
+      <w:r>
+        <w:br w:type="page"/>
+      </w:r>
+    </w:p>
+    <w:p>
+      <w:pPr>
         <w:pStyle w:val="Heading1"/>
       </w:pPr>
-      <w:bookmarkStart w:id="49" w:name="_Toc71703041"/>
+      <w:bookmarkStart w:id="54" w:name="_Toc72580913"/>
       <w:r>
         <w:lastRenderedPageBreak/>
         <w:t>Development</w:t>
       </w:r>
-      <w:bookmarkEnd w:id="49"/>
+      <w:bookmarkEnd w:id="54"/>
     </w:p>
     <w:p>
       <w:pPr>
         <w:pStyle w:val="Heading1"/>
       </w:pPr>
-      <w:bookmarkStart w:id="50" w:name="_Toc71703042"/>
+      <w:bookmarkStart w:id="55" w:name="_Toc72580914"/>
       <w:r>
         <w:t>Evaluation</w:t>
       </w:r>
-      <w:bookmarkEnd w:id="50"/>
+      <w:bookmarkEnd w:id="55"/>
     </w:p>
     <w:p>
       <w:r>
         <w:br w:type="page"/>
       </w:r>
     </w:p>
-    <w:bookmarkStart w:id="51" w:name="_Toc71703043" w:displacedByCustomXml="next"/>
+    <w:bookmarkStart w:id="56" w:name="_Toc72580915" w:displacedByCustomXml="next"/>
     <w:sdt>
       <w:sdtPr>
         <w:rPr>
@@ -13095,7 +14233,7 @@
         </w:rPr>
       </w:sdtEndPr>
       <w:sdtContent>
-        <w:commentRangeStart w:id="52" w:displacedByCustomXml="prev"/>
+        <w:commentRangeStart w:id="57" w:displacedByCustomXml="prev"/>
         <w:p>
           <w:pPr>
             <w:pStyle w:val="Heading1"/>
@@ -13103,7 +14241,7 @@
           <w:r>
             <w:t>References</w:t>
           </w:r>
-          <w:commentRangeEnd w:id="52"/>
+          <w:commentRangeEnd w:id="57"/>
           <w:r>
             <w:rPr>
               <w:rStyle w:val="CommentReference"/>
@@ -13113,9 +14251,9 @@
               <w:smallCaps w:val="0"/>
               <w:color w:val="auto"/>
             </w:rPr>
-            <w:commentReference w:id="52"/>
+            <w:commentReference w:id="57"/>
           </w:r>
-          <w:bookmarkEnd w:id="51"/>
+          <w:bookmarkEnd w:id="56"/>
         </w:p>
         <w:sdt>
           <w:sdtPr>
@@ -13581,8 +14719,8 @@
     </w:sdt>
     <w:p/>
     <w:sectPr>
-      <w:headerReference w:type="default" r:id="rId32"/>
-      <w:footerReference w:type="default" r:id="rId33"/>
+      <w:headerReference w:type="default" r:id="rId45"/>
+      <w:footerReference w:type="default" r:id="rId46"/>
       <w:pgSz w:w="11906" w:h="16838"/>
       <w:pgMar w:top="1440" w:right="1440" w:bottom="1440" w:left="1440" w:header="709" w:footer="709" w:gutter="0"/>
       <w:pgNumType w:start="0"/>
@@ -13612,7 +14750,7 @@
       </w:r>
     </w:p>
   </w:comment>
-  <w:comment w:id="19" w:author="Daniel Wait" w:date="2021-04-15T18:54:00Z" w:initials="DW">
+  <w:comment w:id="21" w:author="Daniel Wait" w:date="2021-04-15T18:54:00Z" w:initials="DW">
     <w:p>
       <w:pPr>
         <w:pStyle w:val="CommentText"/>
@@ -13641,7 +14779,7 @@
       </w:r>
     </w:p>
   </w:comment>
-  <w:comment w:id="20" w:author="Daniel Wait" w:date="2021-04-18T13:45:00Z" w:initials="DW">
+  <w:comment w:id="22" w:author="Daniel Wait" w:date="2021-04-18T13:45:00Z" w:initials="DW">
     <w:p>
       <w:pPr>
         <w:pStyle w:val="CommentText"/>
@@ -13666,7 +14804,7 @@
       </w:r>
     </w:p>
   </w:comment>
-  <w:comment w:id="22" w:author="Daniel Wait" w:date="2021-04-15T18:55:00Z" w:initials="DW">
+  <w:comment w:id="24" w:author="Daniel Wait" w:date="2021-04-15T18:55:00Z" w:initials="DW">
     <w:p>
       <w:pPr>
         <w:pStyle w:val="CommentText"/>
@@ -13682,7 +14820,7 @@
       </w:r>
     </w:p>
   </w:comment>
-  <w:comment w:id="29" w:author="Daniel Wait" w:date="2021-04-15T18:58:00Z" w:initials="DW">
+  <w:comment w:id="31" w:author="Daniel Wait" w:date="2021-04-15T18:58:00Z" w:initials="DW">
     <w:p>
       <w:pPr>
         <w:pStyle w:val="CommentText"/>
@@ -13698,7 +14836,7 @@
       </w:r>
     </w:p>
   </w:comment>
-  <w:comment w:id="32" w:author="Daniel Wait" w:date="2021-04-18T13:49:00Z" w:initials="DW">
+  <w:comment w:id="34" w:author="Daniel Wait" w:date="2021-04-18T13:49:00Z" w:initials="DW">
     <w:p>
       <w:pPr>
         <w:pStyle w:val="CommentText"/>
@@ -13714,7 +14852,7 @@
       </w:r>
     </w:p>
   </w:comment>
-  <w:comment w:id="34" w:author="Daniel Wait" w:date="2021-04-15T18:55:00Z" w:initials="DW">
+  <w:comment w:id="36" w:author="Daniel Wait" w:date="2021-04-15T18:55:00Z" w:initials="DW">
     <w:p>
       <w:pPr>
         <w:pStyle w:val="CommentText"/>
@@ -13730,7 +14868,7 @@
       </w:r>
     </w:p>
   </w:comment>
-  <w:comment w:id="37" w:author="Daniel Wait" w:date="2021-04-15T18:55:00Z" w:initials="DW">
+  <w:comment w:id="39" w:author="Daniel Wait" w:date="2021-04-15T18:55:00Z" w:initials="DW">
     <w:p>
       <w:pPr>
         <w:pStyle w:val="CommentText"/>
@@ -13746,7 +14884,7 @@
       </w:r>
     </w:p>
   </w:comment>
-  <w:comment w:id="52" w:author="Daniel Wait" w:date="2021-04-15T18:56:00Z" w:initials="DW">
+  <w:comment w:id="57" w:author="Daniel Wait" w:date="2021-04-15T18:56:00Z" w:initials="DW">
     <w:p>
       <w:pPr>
         <w:pStyle w:val="CommentText"/>
@@ -17125,6 +18263,7 @@
     <w:rsid w:val="00285A17"/>
     <w:rsid w:val="002B3021"/>
     <w:rsid w:val="0042647B"/>
+    <w:rsid w:val="004936D3"/>
     <w:rsid w:val="005A0C80"/>
     <w:rsid w:val="005F6DDF"/>
     <w:rsid w:val="0060385E"/>

</xml_diff>

<commit_message>
Writeup: Apply many minor edits and rewrites, p2-6
- Fix errors with the plan (e.g. encryption type)
- Comment with "Requirement..." and "Consider..."
- Combine old and new sections in 1.2.1
- Declare no 2nd stakeholder in 1.1.4
- Improve clarity in 1.1.3
</commit_message>
<xml_diff>
--- a/Writeup/writeup.docx
+++ b/Writeup/writeup.docx
@@ -765,7 +765,7 @@
           <w:r>
             <w:fldChar w:fldCharType="separate"/>
           </w:r>
-          <w:hyperlink w:anchor="_Toc72580890" w:history="1">
+          <w:hyperlink w:anchor="_Toc74919466" w:history="1">
             <w:r>
               <w:rPr>
                 <w:rStyle w:val="Hyperlink"/>
@@ -807,7 +807,7 @@
                 <w:noProof/>
                 <w:webHidden/>
               </w:rPr>
-              <w:instrText xml:space="preserve"> PAGEREF _Toc72580890 \h </w:instrText>
+              <w:instrText xml:space="preserve"> PAGEREF _Toc74919466 \h </w:instrText>
             </w:r>
             <w:r>
               <w:rPr>
@@ -851,7 +851,7 @@
               <w:lang w:eastAsia="en-GB"/>
             </w:rPr>
           </w:pPr>
-          <w:hyperlink w:anchor="_Toc72580891" w:history="1">
+          <w:hyperlink w:anchor="_Toc74919467" w:history="1">
             <w:r>
               <w:rPr>
                 <w:rStyle w:val="Hyperlink"/>
@@ -893,7 +893,7 @@
                 <w:noProof/>
                 <w:webHidden/>
               </w:rPr>
-              <w:instrText xml:space="preserve"> PAGEREF _Toc72580891 \h </w:instrText>
+              <w:instrText xml:space="preserve"> PAGEREF _Toc74919467 \h </w:instrText>
             </w:r>
             <w:r>
               <w:rPr>
@@ -937,7 +937,7 @@
               <w:lang w:eastAsia="en-GB"/>
             </w:rPr>
           </w:pPr>
-          <w:hyperlink w:anchor="_Toc72580892" w:history="1">
+          <w:hyperlink w:anchor="_Toc74919468" w:history="1">
             <w:r>
               <w:rPr>
                 <w:rStyle w:val="Hyperlink"/>
@@ -979,7 +979,7 @@
                 <w:noProof/>
                 <w:webHidden/>
               </w:rPr>
-              <w:instrText xml:space="preserve"> PAGEREF _Toc72580892 \h </w:instrText>
+              <w:instrText xml:space="preserve"> PAGEREF _Toc74919468 \h </w:instrText>
             </w:r>
             <w:r>
               <w:rPr>
@@ -1023,7 +1023,7 @@
               <w:lang w:eastAsia="en-GB"/>
             </w:rPr>
           </w:pPr>
-          <w:hyperlink w:anchor="_Toc72580893" w:history="1">
+          <w:hyperlink w:anchor="_Toc74919469" w:history="1">
             <w:r>
               <w:rPr>
                 <w:rStyle w:val="Hyperlink"/>
@@ -1065,7 +1065,7 @@
                 <w:noProof/>
                 <w:webHidden/>
               </w:rPr>
-              <w:instrText xml:space="preserve"> PAGEREF _Toc72580893 \h </w:instrText>
+              <w:instrText xml:space="preserve"> PAGEREF _Toc74919469 \h </w:instrText>
             </w:r>
             <w:r>
               <w:rPr>
@@ -1109,7 +1109,7 @@
               <w:lang w:eastAsia="en-GB"/>
             </w:rPr>
           </w:pPr>
-          <w:hyperlink w:anchor="_Toc72580894" w:history="1">
+          <w:hyperlink w:anchor="_Toc74919470" w:history="1">
             <w:r>
               <w:rPr>
                 <w:rStyle w:val="Hyperlink"/>
@@ -1151,7 +1151,7 @@
                 <w:noProof/>
                 <w:webHidden/>
               </w:rPr>
-              <w:instrText xml:space="preserve"> PAGEREF _Toc72580894 \h </w:instrText>
+              <w:instrText xml:space="preserve"> PAGEREF _Toc74919470 \h </w:instrText>
             </w:r>
             <w:r>
               <w:rPr>
@@ -1195,7 +1195,7 @@
               <w:lang w:eastAsia="en-GB"/>
             </w:rPr>
           </w:pPr>
-          <w:hyperlink w:anchor="_Toc72580895" w:history="1">
+          <w:hyperlink w:anchor="_Toc74919471" w:history="1">
             <w:r>
               <w:rPr>
                 <w:rStyle w:val="Hyperlink"/>
@@ -1237,7 +1237,7 @@
                 <w:noProof/>
                 <w:webHidden/>
               </w:rPr>
-              <w:instrText xml:space="preserve"> PAGEREF _Toc72580895 \h </w:instrText>
+              <w:instrText xml:space="preserve"> PAGEREF _Toc74919471 \h </w:instrText>
             </w:r>
             <w:r>
               <w:rPr>
@@ -1281,7 +1281,7 @@
               <w:lang w:eastAsia="en-GB"/>
             </w:rPr>
           </w:pPr>
-          <w:hyperlink w:anchor="_Toc72580896" w:history="1">
+          <w:hyperlink w:anchor="_Toc74919472" w:history="1">
             <w:r>
               <w:rPr>
                 <w:rStyle w:val="Hyperlink"/>
@@ -1323,7 +1323,7 @@
                 <w:noProof/>
                 <w:webHidden/>
               </w:rPr>
-              <w:instrText xml:space="preserve"> PAGEREF _Toc72580896 \h </w:instrText>
+              <w:instrText xml:space="preserve"> PAGEREF _Toc74919472 \h </w:instrText>
             </w:r>
             <w:r>
               <w:rPr>
@@ -1367,7 +1367,7 @@
               <w:lang w:eastAsia="en-GB"/>
             </w:rPr>
           </w:pPr>
-          <w:hyperlink w:anchor="_Toc72580897" w:history="1">
+          <w:hyperlink w:anchor="_Toc74919473" w:history="1">
             <w:r>
               <w:rPr>
                 <w:rStyle w:val="Hyperlink"/>
@@ -1409,7 +1409,7 @@
                 <w:noProof/>
                 <w:webHidden/>
               </w:rPr>
-              <w:instrText xml:space="preserve"> PAGEREF _Toc72580897 \h </w:instrText>
+              <w:instrText xml:space="preserve"> PAGEREF _Toc74919473 \h </w:instrText>
             </w:r>
             <w:r>
               <w:rPr>
@@ -1453,7 +1453,7 @@
               <w:lang w:eastAsia="en-GB"/>
             </w:rPr>
           </w:pPr>
-          <w:hyperlink w:anchor="_Toc72580898" w:history="1">
+          <w:hyperlink w:anchor="_Toc74919474" w:history="1">
             <w:r>
               <w:rPr>
                 <w:rStyle w:val="Hyperlink"/>
@@ -1495,7 +1495,7 @@
                 <w:noProof/>
                 <w:webHidden/>
               </w:rPr>
-              <w:instrText xml:space="preserve"> PAGEREF _Toc72580898 \h </w:instrText>
+              <w:instrText xml:space="preserve"> PAGEREF _Toc74919474 \h </w:instrText>
             </w:r>
             <w:r>
               <w:rPr>
@@ -1539,7 +1539,7 @@
               <w:lang w:eastAsia="en-GB"/>
             </w:rPr>
           </w:pPr>
-          <w:hyperlink w:anchor="_Toc72580899" w:history="1">
+          <w:hyperlink w:anchor="_Toc74919475" w:history="1">
             <w:r>
               <w:rPr>
                 <w:rStyle w:val="Hyperlink"/>
@@ -1581,7 +1581,7 @@
                 <w:noProof/>
                 <w:webHidden/>
               </w:rPr>
-              <w:instrText xml:space="preserve"> PAGEREF _Toc72580899 \h </w:instrText>
+              <w:instrText xml:space="preserve"> PAGEREF _Toc74919475 \h </w:instrText>
             </w:r>
             <w:r>
               <w:rPr>
@@ -1625,7 +1625,7 @@
               <w:lang w:eastAsia="en-GB"/>
             </w:rPr>
           </w:pPr>
-          <w:hyperlink w:anchor="_Toc72580900" w:history="1">
+          <w:hyperlink w:anchor="_Toc74919476" w:history="1">
             <w:r>
               <w:rPr>
                 <w:rStyle w:val="Hyperlink"/>
@@ -1667,7 +1667,7 @@
                 <w:noProof/>
                 <w:webHidden/>
               </w:rPr>
-              <w:instrText xml:space="preserve"> PAGEREF _Toc72580900 \h </w:instrText>
+              <w:instrText xml:space="preserve"> PAGEREF _Toc74919476 \h </w:instrText>
             </w:r>
             <w:r>
               <w:rPr>
@@ -1711,7 +1711,7 @@
               <w:lang w:eastAsia="en-GB"/>
             </w:rPr>
           </w:pPr>
-          <w:hyperlink w:anchor="_Toc72580901" w:history="1">
+          <w:hyperlink w:anchor="_Toc74919477" w:history="1">
             <w:r>
               <w:rPr>
                 <w:rStyle w:val="Hyperlink"/>
@@ -1753,7 +1753,7 @@
                 <w:noProof/>
                 <w:webHidden/>
               </w:rPr>
-              <w:instrText xml:space="preserve"> PAGEREF _Toc72580901 \h </w:instrText>
+              <w:instrText xml:space="preserve"> PAGEREF _Toc74919477 \h </w:instrText>
             </w:r>
             <w:r>
               <w:rPr>
@@ -1797,7 +1797,7 @@
               <w:lang w:eastAsia="en-GB"/>
             </w:rPr>
           </w:pPr>
-          <w:hyperlink w:anchor="_Toc72580902" w:history="1">
+          <w:hyperlink w:anchor="_Toc74919478" w:history="1">
             <w:r>
               <w:rPr>
                 <w:rStyle w:val="Hyperlink"/>
@@ -1839,7 +1839,7 @@
                 <w:noProof/>
                 <w:webHidden/>
               </w:rPr>
-              <w:instrText xml:space="preserve"> PAGEREF _Toc72580902 \h </w:instrText>
+              <w:instrText xml:space="preserve"> PAGEREF _Toc74919478 \h </w:instrText>
             </w:r>
             <w:r>
               <w:rPr>
@@ -1883,7 +1883,7 @@
               <w:lang w:eastAsia="en-GB"/>
             </w:rPr>
           </w:pPr>
-          <w:hyperlink w:anchor="_Toc72580903" w:history="1">
+          <w:hyperlink w:anchor="_Toc74919479" w:history="1">
             <w:r>
               <w:rPr>
                 <w:rStyle w:val="Hyperlink"/>
@@ -1925,7 +1925,7 @@
                 <w:noProof/>
                 <w:webHidden/>
               </w:rPr>
-              <w:instrText xml:space="preserve"> PAGEREF _Toc72580903 \h </w:instrText>
+              <w:instrText xml:space="preserve"> PAGEREF _Toc74919479 \h </w:instrText>
             </w:r>
             <w:r>
               <w:rPr>
@@ -1969,7 +1969,7 @@
               <w:lang w:eastAsia="en-GB"/>
             </w:rPr>
           </w:pPr>
-          <w:hyperlink w:anchor="_Toc72580904" w:history="1">
+          <w:hyperlink w:anchor="_Toc74919480" w:history="1">
             <w:r>
               <w:rPr>
                 <w:rStyle w:val="Hyperlink"/>
@@ -2011,7 +2011,7 @@
                 <w:noProof/>
                 <w:webHidden/>
               </w:rPr>
-              <w:instrText xml:space="preserve"> PAGEREF _Toc72580904 \h </w:instrText>
+              <w:instrText xml:space="preserve"> PAGEREF _Toc74919480 \h </w:instrText>
             </w:r>
             <w:r>
               <w:rPr>
@@ -2055,7 +2055,7 @@
               <w:lang w:eastAsia="en-GB"/>
             </w:rPr>
           </w:pPr>
-          <w:hyperlink w:anchor="_Toc72580905" w:history="1">
+          <w:hyperlink w:anchor="_Toc74919481" w:history="1">
             <w:r>
               <w:rPr>
                 <w:rStyle w:val="Hyperlink"/>
@@ -2097,7 +2097,7 @@
                 <w:noProof/>
                 <w:webHidden/>
               </w:rPr>
-              <w:instrText xml:space="preserve"> PAGEREF _Toc72580905 \h </w:instrText>
+              <w:instrText xml:space="preserve"> PAGEREF _Toc74919481 \h </w:instrText>
             </w:r>
             <w:r>
               <w:rPr>
@@ -2141,7 +2141,7 @@
               <w:lang w:eastAsia="en-GB"/>
             </w:rPr>
           </w:pPr>
-          <w:hyperlink w:anchor="_Toc72580906" w:history="1">
+          <w:hyperlink w:anchor="_Toc74919482" w:history="1">
             <w:r>
               <w:rPr>
                 <w:rStyle w:val="Hyperlink"/>
@@ -2183,7 +2183,7 @@
                 <w:noProof/>
                 <w:webHidden/>
               </w:rPr>
-              <w:instrText xml:space="preserve"> PAGEREF _Toc72580906 \h </w:instrText>
+              <w:instrText xml:space="preserve"> PAGEREF _Toc74919482 \h </w:instrText>
             </w:r>
             <w:r>
               <w:rPr>
@@ -2227,7 +2227,7 @@
               <w:lang w:eastAsia="en-GB"/>
             </w:rPr>
           </w:pPr>
-          <w:hyperlink w:anchor="_Toc72580907" w:history="1">
+          <w:hyperlink w:anchor="_Toc74919483" w:history="1">
             <w:r>
               <w:rPr>
                 <w:rStyle w:val="Hyperlink"/>
@@ -2269,7 +2269,7 @@
                 <w:noProof/>
                 <w:webHidden/>
               </w:rPr>
-              <w:instrText xml:space="preserve"> PAGEREF _Toc72580907 \h </w:instrText>
+              <w:instrText xml:space="preserve"> PAGEREF _Toc74919483 \h </w:instrText>
             </w:r>
             <w:r>
               <w:rPr>
@@ -2313,7 +2313,7 @@
               <w:lang w:eastAsia="en-GB"/>
             </w:rPr>
           </w:pPr>
-          <w:hyperlink w:anchor="_Toc72580908" w:history="1">
+          <w:hyperlink w:anchor="_Toc74919484" w:history="1">
             <w:r>
               <w:rPr>
                 <w:rStyle w:val="Hyperlink"/>
@@ -2355,7 +2355,7 @@
                 <w:noProof/>
                 <w:webHidden/>
               </w:rPr>
-              <w:instrText xml:space="preserve"> PAGEREF _Toc72580908 \h </w:instrText>
+              <w:instrText xml:space="preserve"> PAGEREF _Toc74919484 \h </w:instrText>
             </w:r>
             <w:r>
               <w:rPr>
@@ -2399,7 +2399,7 @@
               <w:lang w:eastAsia="en-GB"/>
             </w:rPr>
           </w:pPr>
-          <w:hyperlink w:anchor="_Toc72580909" w:history="1">
+          <w:hyperlink w:anchor="_Toc74919485" w:history="1">
             <w:r>
               <w:rPr>
                 <w:rStyle w:val="Hyperlink"/>
@@ -2441,7 +2441,7 @@
                 <w:noProof/>
                 <w:webHidden/>
               </w:rPr>
-              <w:instrText xml:space="preserve"> PAGEREF _Toc72580909 \h </w:instrText>
+              <w:instrText xml:space="preserve"> PAGEREF _Toc74919485 \h </w:instrText>
             </w:r>
             <w:r>
               <w:rPr>
@@ -2485,7 +2485,7 @@
               <w:lang w:eastAsia="en-GB"/>
             </w:rPr>
           </w:pPr>
-          <w:hyperlink w:anchor="_Toc72580910" w:history="1">
+          <w:hyperlink w:anchor="_Toc74919486" w:history="1">
             <w:r>
               <w:rPr>
                 <w:rStyle w:val="Hyperlink"/>
@@ -2527,7 +2527,7 @@
                 <w:noProof/>
                 <w:webHidden/>
               </w:rPr>
-              <w:instrText xml:space="preserve"> PAGEREF _Toc72580910 \h </w:instrText>
+              <w:instrText xml:space="preserve"> PAGEREF _Toc74919486 \h </w:instrText>
             </w:r>
             <w:r>
               <w:rPr>
@@ -2571,7 +2571,7 @@
               <w:lang w:eastAsia="en-GB"/>
             </w:rPr>
           </w:pPr>
-          <w:hyperlink w:anchor="_Toc72580911" w:history="1">
+          <w:hyperlink w:anchor="_Toc74919487" w:history="1">
             <w:r>
               <w:rPr>
                 <w:rStyle w:val="Hyperlink"/>
@@ -2613,7 +2613,7 @@
                 <w:noProof/>
                 <w:webHidden/>
               </w:rPr>
-              <w:instrText xml:space="preserve"> PAGEREF _Toc72580911 \h </w:instrText>
+              <w:instrText xml:space="preserve"> PAGEREF _Toc74919487 \h </w:instrText>
             </w:r>
             <w:r>
               <w:rPr>
@@ -2657,7 +2657,7 @@
               <w:lang w:eastAsia="en-GB"/>
             </w:rPr>
           </w:pPr>
-          <w:hyperlink w:anchor="_Toc72580912" w:history="1">
+          <w:hyperlink w:anchor="_Toc74919488" w:history="1">
             <w:r>
               <w:rPr>
                 <w:rStyle w:val="Hyperlink"/>
@@ -2699,7 +2699,7 @@
                 <w:noProof/>
                 <w:webHidden/>
               </w:rPr>
-              <w:instrText xml:space="preserve"> PAGEREF _Toc72580912 \h </w:instrText>
+              <w:instrText xml:space="preserve"> PAGEREF _Toc74919488 \h </w:instrText>
             </w:r>
             <w:r>
               <w:rPr>
@@ -2743,7 +2743,7 @@
               <w:lang w:eastAsia="en-GB"/>
             </w:rPr>
           </w:pPr>
-          <w:hyperlink w:anchor="_Toc72580913" w:history="1">
+          <w:hyperlink w:anchor="_Toc74919489" w:history="1">
             <w:r>
               <w:rPr>
                 <w:rStyle w:val="Hyperlink"/>
@@ -2785,7 +2785,7 @@
                 <w:noProof/>
                 <w:webHidden/>
               </w:rPr>
-              <w:instrText xml:space="preserve"> PAGEREF _Toc72580913 \h </w:instrText>
+              <w:instrText xml:space="preserve"> PAGEREF _Toc74919489 \h </w:instrText>
             </w:r>
             <w:r>
               <w:rPr>
@@ -2829,7 +2829,7 @@
               <w:lang w:eastAsia="en-GB"/>
             </w:rPr>
           </w:pPr>
-          <w:hyperlink w:anchor="_Toc72580914" w:history="1">
+          <w:hyperlink w:anchor="_Toc74919490" w:history="1">
             <w:r>
               <w:rPr>
                 <w:rStyle w:val="Hyperlink"/>
@@ -2871,7 +2871,7 @@
                 <w:noProof/>
                 <w:webHidden/>
               </w:rPr>
-              <w:instrText xml:space="preserve"> PAGEREF _Toc72580914 \h </w:instrText>
+              <w:instrText xml:space="preserve"> PAGEREF _Toc74919490 \h </w:instrText>
             </w:r>
             <w:r>
               <w:rPr>
@@ -2915,7 +2915,7 @@
               <w:lang w:eastAsia="en-GB"/>
             </w:rPr>
           </w:pPr>
-          <w:hyperlink w:anchor="_Toc72580915" w:history="1">
+          <w:hyperlink w:anchor="_Toc74919491" w:history="1">
             <w:r>
               <w:rPr>
                 <w:rStyle w:val="Hyperlink"/>
@@ -2957,7 +2957,7 @@
                 <w:noProof/>
                 <w:webHidden/>
               </w:rPr>
-              <w:instrText xml:space="preserve"> PAGEREF _Toc72580915 \h </w:instrText>
+              <w:instrText xml:space="preserve"> PAGEREF _Toc74919491 \h </w:instrText>
             </w:r>
             <w:r>
               <w:rPr>
@@ -3007,7 +3007,7 @@
       <w:bookmarkStart w:id="2" w:name="_Ref69592867"/>
       <w:bookmarkStart w:id="3" w:name="_Ref69592869"/>
       <w:bookmarkStart w:id="4" w:name="_Ref69592872"/>
-      <w:bookmarkStart w:id="5" w:name="_Toc72580890"/>
+      <w:bookmarkStart w:id="5" w:name="_Toc74919466"/>
       <w:r>
         <w:lastRenderedPageBreak/>
         <w:t>Analysis</w:t>
@@ -3021,7 +3021,7 @@
       <w:pPr>
         <w:pStyle w:val="Heading2"/>
       </w:pPr>
-      <w:bookmarkStart w:id="6" w:name="_Toc72580891"/>
+      <w:bookmarkStart w:id="6" w:name="_Toc74919467"/>
       <w:r>
         <w:t>Problem Identification</w:t>
       </w:r>
@@ -3031,7 +3031,7 @@
       <w:pPr>
         <w:pStyle w:val="Heading3"/>
       </w:pPr>
-      <w:bookmarkStart w:id="7" w:name="_Toc72580892"/>
+      <w:bookmarkStart w:id="7" w:name="_Toc74919468"/>
       <w:r>
         <w:t>Problem outline</w:t>
       </w:r>
@@ -3158,7 +3158,25 @@
         <w:t xml:space="preserve">following features are required: </w:t>
       </w:r>
       <w:r>
-        <w:t xml:space="preserve">only the endpoint users have the key </w:t>
+        <w:t>only the endpoint users have</w:t>
+      </w:r>
+      <w:r>
+        <w:t xml:space="preserve"> access to</w:t>
+      </w:r>
+      <w:r>
+        <w:t xml:space="preserve"> the </w:t>
+      </w:r>
+      <w:r>
+        <w:t xml:space="preserve">plaintext private </w:t>
+      </w:r>
+      <w:r>
+        <w:t>key</w:t>
+      </w:r>
+      <w:r>
+        <w:t>s</w:t>
+      </w:r>
+      <w:r>
+        <w:t xml:space="preserve"> </w:t>
       </w:r>
       <w:r>
         <w:t>for</w:t>
@@ -3170,12 +3188,18 @@
         <w:t>the</w:t>
       </w:r>
       <w:r>
-        <w:t xml:space="preserve"> symmetric encryption algorithm</w:t>
-      </w:r>
-      <w:r>
         <w:t xml:space="preserve"> </w:t>
       </w:r>
       <w:r>
+        <w:t>a</w:t>
+      </w:r>
+      <w:r>
+        <w:t>symmetric encryption algorithm</w:t>
+      </w:r>
+      <w:r>
+        <w:t xml:space="preserve"> </w:t>
+      </w:r>
+      <w:r>
         <w:t>to</w:t>
       </w:r>
       <w:r>
@@ -3267,7 +3291,7 @@
       <w:pPr>
         <w:pStyle w:val="Heading3"/>
       </w:pPr>
-      <w:bookmarkStart w:id="8" w:name="_Toc72580893"/>
+      <w:bookmarkStart w:id="8" w:name="_Toc74919469"/>
       <w:r>
         <w:t>How can the problem be solved by computational methods?</w:t>
       </w:r>
@@ -3287,7 +3311,13 @@
         <w:t>,</w:t>
       </w:r>
       <w:r>
-        <w:t xml:space="preserve"> sending </w:t>
+        <w:t xml:space="preserve"> sending</w:t>
+      </w:r>
+      <w:r>
+        <w:t>,</w:t>
+      </w:r>
+      <w:r>
+        <w:t xml:space="preserve"> </w:t>
       </w:r>
       <w:r>
         <w:t xml:space="preserve">then </w:t>
@@ -3318,7 +3348,7 @@
       <w:pPr>
         <w:pStyle w:val="Heading3"/>
       </w:pPr>
-      <w:bookmarkStart w:id="9" w:name="_Toc72580894"/>
+      <w:bookmarkStart w:id="9" w:name="_Toc74919470"/>
       <w:r>
         <w:t>Computational method</w:t>
       </w:r>
@@ -3347,466 +3377,829 @@
         <w:t xml:space="preserve">The general problem is </w:t>
       </w:r>
       <w:r>
-        <w:t xml:space="preserve">creating a program where sensitive information </w:t>
+        <w:t>creating a program where sensitive information</w:t>
+      </w:r>
+      <w:r>
+        <w:t xml:space="preserve"> can be exchanged</w:t>
+      </w:r>
+      <w:r>
+        <w:t xml:space="preserve"> </w:t>
+      </w:r>
+      <w:r>
+        <w:t>through a</w:t>
+      </w:r>
+      <w:r>
+        <w:t xml:space="preserve"> server</w:t>
+      </w:r>
+      <w:r>
+        <w:t xml:space="preserve"> in real-time</w:t>
+      </w:r>
+      <w:r>
+        <w:t>.</w:t>
+      </w:r>
+      <w:r>
+        <w:t xml:space="preserve"> </w:t>
+      </w:r>
+      <w:r>
+        <w:t>H</w:t>
+      </w:r>
+      <w:r>
+        <w:t xml:space="preserve">owever, the </w:t>
+      </w:r>
+      <w:r>
+        <w:t xml:space="preserve">more specific </w:t>
+      </w:r>
+      <w:r>
+        <w:t>proble</w:t>
+      </w:r>
+      <w:r>
+        <w:t>ms</w:t>
+      </w:r>
+      <w:r>
+        <w:t xml:space="preserve"> </w:t>
+      </w:r>
+      <w:r>
+        <w:t>are</w:t>
+      </w:r>
+      <w:r>
+        <w:t xml:space="preserve"> </w:t>
+      </w:r>
+      <w:r>
+        <w:t>the following:</w:t>
+      </w:r>
+    </w:p>
+    <w:p>
+      <w:pPr>
+        <w:pStyle w:val="ListParagraph"/>
+        <w:numPr>
+          <w:ilvl w:val="0"/>
+          <w:numId w:val="14"/>
+        </w:numPr>
+      </w:pPr>
+      <w:commentRangeStart w:id="10"/>
+      <w:r>
+        <w:t>Storing a key pair</w:t>
+      </w:r>
+      <w:r>
+        <w:t xml:space="preserve"> securely on the server</w:t>
+      </w:r>
+      <w:commentRangeEnd w:id="10"/>
+      <w:r>
+        <w:rPr>
+          <w:rStyle w:val="CommentReference"/>
+        </w:rPr>
+        <w:commentReference w:id="10"/>
+      </w:r>
+    </w:p>
+    <w:p>
+      <w:pPr>
+        <w:pStyle w:val="ListParagraph"/>
+        <w:numPr>
+          <w:ilvl w:val="0"/>
+          <w:numId w:val="14"/>
+        </w:numPr>
+      </w:pPr>
+      <w:r>
+        <w:t>U</w:t>
+      </w:r>
+      <w:r>
+        <w:t>ser</w:t>
+      </w:r>
+      <w:r>
+        <w:t>s</w:t>
+      </w:r>
+      <w:r>
+        <w:t xml:space="preserve"> </w:t>
+      </w:r>
+      <w:commentRangeStart w:id="11"/>
+      <w:r>
+        <w:t xml:space="preserve">being able </w:t>
+      </w:r>
+      <w:r>
+        <w:t>to log in to their account from another computer</w:t>
+      </w:r>
+      <w:commentRangeEnd w:id="11"/>
+      <w:r>
+        <w:rPr>
+          <w:rStyle w:val="CommentReference"/>
+        </w:rPr>
+        <w:commentReference w:id="11"/>
+      </w:r>
+    </w:p>
+    <w:p>
+      <w:pPr>
+        <w:pStyle w:val="ListParagraph"/>
+        <w:numPr>
+          <w:ilvl w:val="0"/>
+          <w:numId w:val="14"/>
+        </w:numPr>
+      </w:pPr>
+      <w:r>
+        <w:t>S</w:t>
+      </w:r>
+      <w:r>
+        <w:t xml:space="preserve">ecure </w:t>
+      </w:r>
+      <w:r>
+        <w:t xml:space="preserve">networking </w:t>
+      </w:r>
+      <w:r>
+        <w:t xml:space="preserve">that </w:t>
+      </w:r>
+      <w:r>
+        <w:t>allow</w:t>
+      </w:r>
+      <w:r>
+        <w:t>s</w:t>
+      </w:r>
+      <w:r>
+        <w:t xml:space="preserve"> </w:t>
+      </w:r>
+      <w:commentRangeStart w:id="12"/>
+      <w:r>
+        <w:t xml:space="preserve">transmissions </w:t>
+      </w:r>
+      <w:r>
+        <w:t xml:space="preserve">to be sent </w:t>
+      </w:r>
+      <w:r>
+        <w:t xml:space="preserve">with </w:t>
+      </w:r>
+      <w:r>
+        <w:t>confidence in</w:t>
+      </w:r>
+      <w:r>
+        <w:t xml:space="preserve"> </w:t>
+      </w:r>
+      <w:r>
+        <w:t xml:space="preserve">their </w:t>
+      </w:r>
+      <w:r>
+        <w:t>origins</w:t>
+      </w:r>
+      <w:commentRangeEnd w:id="12"/>
+      <w:r>
+        <w:rPr>
+          <w:rStyle w:val="CommentReference"/>
+        </w:rPr>
+        <w:commentReference w:id="12"/>
+      </w:r>
+    </w:p>
+    <w:p>
+      <w:pPr>
+        <w:pStyle w:val="ListParagraph"/>
+        <w:numPr>
+          <w:ilvl w:val="0"/>
+          <w:numId w:val="14"/>
+        </w:numPr>
+      </w:pPr>
+      <w:r>
+        <w:t>E</w:t>
+      </w:r>
+      <w:r>
+        <w:t xml:space="preserve">stablishing a </w:t>
+      </w:r>
+      <w:commentRangeStart w:id="13"/>
+      <w:r>
+        <w:t xml:space="preserve">protocol for </w:t>
+      </w:r>
+      <w:r>
+        <w:t xml:space="preserve">transmissions </w:t>
+      </w:r>
+      <w:commentRangeEnd w:id="13"/>
+      <w:r>
+        <w:rPr>
+          <w:rStyle w:val="CommentReference"/>
+        </w:rPr>
+        <w:commentReference w:id="13"/>
+      </w:r>
+      <w:r>
+        <w:t>to follow</w:t>
+      </w:r>
+    </w:p>
+    <w:p>
+      <w:r>
+        <w:t>Once th</w:t>
+      </w:r>
+      <w:r>
+        <w:t>ese</w:t>
+      </w:r>
+      <w:r>
+        <w:t xml:space="preserve"> </w:t>
+      </w:r>
+      <w:r>
+        <w:t>are</w:t>
+      </w:r>
+      <w:r>
+        <w:t xml:space="preserve"> overcome th</w:t>
+      </w:r>
+      <w:r>
+        <w:t xml:space="preserve">e rest of the solution is </w:t>
+      </w:r>
+      <w:r>
+        <w:t>using those keys to do the encryption</w:t>
+      </w:r>
+      <w:r>
+        <w:t xml:space="preserve">/decryption and </w:t>
+      </w:r>
+      <w:r>
+        <w:t xml:space="preserve">presenting the messages to the user in </w:t>
+      </w:r>
+      <w:r>
+        <w:t>an intuitive form.</w:t>
+      </w:r>
+    </w:p>
+    <w:p>
+      <w:r>
+        <w:rPr>
+          <w:rStyle w:val="Strong"/>
+        </w:rPr>
+        <w:t>Abstraction</w:t>
+      </w:r>
+      <w:r>
+        <w:t xml:space="preserve"> </w:t>
+      </w:r>
+      <w:r>
+        <w:t xml:space="preserve">– </w:t>
+      </w:r>
+      <w:r>
+        <w:t>It i</w:t>
+      </w:r>
+      <w:r>
+        <w:t>s</w:t>
+      </w:r>
+      <w:r>
+        <w:t xml:space="preserve"> not necessary </w:t>
+      </w:r>
+      <w:r>
+        <w:t>(</w:t>
+      </w:r>
+      <w:r>
+        <w:t>or feasible</w:t>
+      </w:r>
+      <w:r>
+        <w:t>)</w:t>
+      </w:r>
+      <w:r>
+        <w:t xml:space="preserve"> </w:t>
+      </w:r>
+      <w:r>
+        <w:t xml:space="preserve">for the user to have </w:t>
+      </w:r>
+      <w:r>
+        <w:t>hands-on</w:t>
+      </w:r>
+      <w:r>
+        <w:t xml:space="preserve"> control over every process that happens </w:t>
+      </w:r>
+      <w:r>
+        <w:t>when</w:t>
+      </w:r>
+      <w:r>
+        <w:t xml:space="preserve"> sending their message</w:t>
+      </w:r>
+      <w:r>
+        <w:t>. Therefore</w:t>
+      </w:r>
+      <w:r>
+        <w:t>,</w:t>
+      </w:r>
+      <w:r>
+        <w:t xml:space="preserve"> abstraction will be used to hide</w:t>
+      </w:r>
+      <w:r>
+        <w:t xml:space="preserve"> most of the processes from the user</w:t>
+      </w:r>
+      <w:r>
+        <w:t xml:space="preserve"> to streamlin</w:t>
+      </w:r>
+      <w:r>
+        <w:t>e</w:t>
+      </w:r>
+      <w:r>
+        <w:t xml:space="preserve"> their </w:t>
+      </w:r>
+      <w:r>
+        <w:t>experience</w:t>
+      </w:r>
+      <w:r>
+        <w:t xml:space="preserve"> b</w:t>
+      </w:r>
+      <w:r>
+        <w:t>y</w:t>
+      </w:r>
+      <w:r>
+        <w:t xml:space="preserve"> only showing relev</w:t>
+      </w:r>
+      <w:r>
+        <w:t>ant detail</w:t>
+      </w:r>
+      <w:r>
+        <w:t xml:space="preserve">. </w:t>
+      </w:r>
+      <w:r>
+        <w:t>S</w:t>
+      </w:r>
+      <w:r>
+        <w:t xml:space="preserve">ome of </w:t>
+      </w:r>
+      <w:r>
+        <w:t xml:space="preserve">the abstracted </w:t>
+      </w:r>
+      <w:r>
+        <w:t>p</w:t>
+      </w:r>
+      <w:r>
+        <w:t xml:space="preserve">rocesses will be the following: </w:t>
+      </w:r>
+      <w:r>
+        <w:t>e</w:t>
+      </w:r>
+      <w:r>
+        <w:t>ncrypting and decrypting message</w:t>
+      </w:r>
+      <w:r>
+        <w:t>s</w:t>
+      </w:r>
+      <w:r>
+        <w:t xml:space="preserve">; </w:t>
+      </w:r>
+      <w:r>
+        <w:t xml:space="preserve">sending and retrieving </w:t>
+      </w:r>
+      <w:r>
+        <w:t xml:space="preserve">keys </w:t>
+      </w:r>
+      <w:r>
+        <w:t xml:space="preserve">from </w:t>
+      </w:r>
+      <w:r>
+        <w:t>the server</w:t>
+      </w:r>
+      <w:r>
+        <w:t xml:space="preserve"> and </w:t>
+      </w:r>
+      <w:r>
+        <w:t>all the client-server networking</w:t>
+      </w:r>
+      <w:r>
+        <w:t>.</w:t>
+      </w:r>
+      <w:r>
+        <w:t xml:space="preserve"> </w:t>
+      </w:r>
+    </w:p>
+    <w:p>
+      <w:r>
+        <w:rPr>
+          <w:rStyle w:val="Strong"/>
+        </w:rPr>
+        <w:t>Thinking ahead</w:t>
+      </w:r>
+      <w:r>
+        <w:t xml:space="preserve"> – </w:t>
+      </w:r>
+      <w:r>
+        <w:t xml:space="preserve">I have </w:t>
+      </w:r>
+      <w:r>
+        <w:t>thought</w:t>
+      </w:r>
+      <w:r>
+        <w:t xml:space="preserve"> ahead by choosing </w:t>
+      </w:r>
+      <w:r>
+        <w:t xml:space="preserve">to write the program </w:t>
+      </w:r>
+      <w:r>
+        <w:t xml:space="preserve">in </w:t>
+      </w:r>
+      <w:r>
+        <w:t>C</w:t>
+      </w:r>
+      <w:r>
+        <w:t>#</w:t>
+      </w:r>
+      <w:r>
+        <w:t xml:space="preserve"> </w:t>
+      </w:r>
+      <w:r>
+        <w:t xml:space="preserve">with the WPF framework </w:t>
+      </w:r>
+      <w:r>
+        <w:t xml:space="preserve">rather than Python (the language I am most familiar with). I expect the </w:t>
+      </w:r>
+      <w:r>
+        <w:t xml:space="preserve">backend to require most of my focus in the project so </w:t>
+      </w:r>
+      <w:r>
+        <w:t xml:space="preserve">will utilise C#’s support for the </w:t>
+      </w:r>
+      <w:r>
+        <w:t xml:space="preserve">Visual Studio WYSIWYG GUI </w:t>
+      </w:r>
+      <w:r>
+        <w:t xml:space="preserve">builder </w:t>
+      </w:r>
+      <w:r>
+        <w:t xml:space="preserve">(and more specifically WPF’s XAML) </w:t>
+      </w:r>
+      <w:r>
+        <w:t xml:space="preserve">to quickly and easily build the frontend giving me more time to </w:t>
+      </w:r>
+      <w:r>
+        <w:t>focus on the backend.</w:t>
+      </w:r>
+    </w:p>
+    <w:p>
+      <w:r>
+        <w:rPr>
+          <w:rStyle w:val="Strong"/>
+        </w:rPr>
+        <w:t xml:space="preserve">Procedural thinking </w:t>
+      </w:r>
+      <w:r>
+        <w:rPr>
+          <w:rStyle w:val="Strong"/>
+        </w:rPr>
+        <w:t>&amp; decomposition</w:t>
+      </w:r>
+      <w:r>
+        <w:t xml:space="preserve"> –</w:t>
+      </w:r>
+      <w:r>
+        <w:t xml:space="preserve"> The problem can be </w:t>
+      </w:r>
+      <w:r>
+        <w:t xml:space="preserve">decomposed into a set of much smaller </w:t>
+      </w:r>
+      <w:r>
+        <w:t>problems, using procedural thinking I will develop a solution to each of these in turn.</w:t>
+      </w:r>
+      <w:r>
+        <w:t xml:space="preserve"> </w:t>
+      </w:r>
+      <w:r>
+        <w:t xml:space="preserve">This set of problems </w:t>
+      </w:r>
+      <w:r>
+        <w:t xml:space="preserve">will </w:t>
+      </w:r>
+      <w:r>
+        <w:t xml:space="preserve">also </w:t>
+      </w:r>
+      <w:r>
+        <w:t xml:space="preserve">allow me to </w:t>
+      </w:r>
+      <w:r>
+        <w:t xml:space="preserve">use test harnesses during development to isolate certain </w:t>
+      </w:r>
+      <w:r>
+        <w:t xml:space="preserve">parts of the program </w:t>
+      </w:r>
+      <w:r>
+        <w:t xml:space="preserve">during the development process. This structure will make the overall solution easier to work with </w:t>
+      </w:r>
+      <w:r>
+        <w:t>by making</w:t>
+      </w:r>
+      <w:r>
+        <w:t xml:space="preserve"> the </w:t>
+      </w:r>
+      <w:r>
+        <w:t xml:space="preserve">development </w:t>
+      </w:r>
+      <w:r>
+        <w:t xml:space="preserve">and design </w:t>
+      </w:r>
+      <w:r>
+        <w:t xml:space="preserve">process more </w:t>
+      </w:r>
+      <w:r>
+        <w:t>efficient.</w:t>
+      </w:r>
+    </w:p>
+    <w:p>
+      <w:r>
+        <w:rPr>
+          <w:rStyle w:val="Strong"/>
+        </w:rPr>
+        <w:lastRenderedPageBreak/>
+        <w:t>Thinking concurrently</w:t>
+      </w:r>
+      <w:r>
+        <w:t xml:space="preserve"> – </w:t>
+      </w:r>
+      <w:r>
+        <w:t xml:space="preserve">Through the use of concurrent processing, I will make the server-side program more efficient by processing </w:t>
+      </w:r>
+      <w:r>
+        <w:t xml:space="preserve">each user’s requests on a virtual thread. This will mean that the program can deal with requests from multiple users and the same </w:t>
+      </w:r>
+      <w:r>
+        <w:t>time,</w:t>
+      </w:r>
+      <w:r>
+        <w:t xml:space="preserve"> which is important as if they were </w:t>
+      </w:r>
+      <w:r>
+        <w:t>handled</w:t>
+      </w:r>
+      <w:r>
+        <w:t xml:space="preserve"> </w:t>
+      </w:r>
+      <w:r>
+        <w:t>serially</w:t>
+      </w:r>
+      <w:r>
+        <w:t xml:space="preserve"> the </w:t>
+      </w:r>
+      <w:r>
+        <w:t xml:space="preserve">bandwidth of the system would be </w:t>
+      </w:r>
+      <w:r>
+        <w:t>extremely limited</w:t>
+      </w:r>
+      <w:r>
+        <w:t xml:space="preserve"> red</w:t>
+      </w:r>
+      <w:r>
+        <w:t>uced leading to very high latency</w:t>
+      </w:r>
+      <w:r>
+        <w:t xml:space="preserve"> for the clients</w:t>
+      </w:r>
+      <w:r>
+        <w:t>.</w:t>
+      </w:r>
+    </w:p>
+    <w:p>
+      <w:r>
+        <w:rPr>
+          <w:rStyle w:val="Strong"/>
+        </w:rPr>
+        <w:t>Performance modelling</w:t>
+      </w:r>
+      <w:r>
+        <w:t xml:space="preserve"> –</w:t>
+      </w:r>
+      <w:r>
+        <w:t xml:space="preserve"> I will make use of performance modelling to ensure that </w:t>
+      </w:r>
+      <w:r>
+        <w:t>t</w:t>
+      </w:r>
+      <w:r>
+        <w:t xml:space="preserve">he program functions efficiently. On the smaller scale, I will use performance modelling to profile </w:t>
+      </w:r>
+      <w:r>
+        <w:t>the</w:t>
+      </w:r>
+      <w:r>
+        <w:t xml:space="preserve"> encryption </w:t>
+      </w:r>
+      <w:r>
+        <w:t xml:space="preserve">of messages </w:t>
+      </w:r>
+      <w:r>
+        <w:t xml:space="preserve">to make sure that </w:t>
+      </w:r>
+      <w:r>
+        <w:t xml:space="preserve">there is </w:t>
+      </w:r>
+      <w:r>
+        <w:t xml:space="preserve">a </w:t>
+      </w:r>
+      <w:r>
+        <w:t xml:space="preserve">balance </w:t>
+      </w:r>
+      <w:r>
+        <w:t xml:space="preserve">between </w:t>
+      </w:r>
+      <w:r>
+        <w:t>processing time and security</w:t>
+      </w:r>
+      <w:r>
+        <w:t xml:space="preserve">; </w:t>
+      </w:r>
+      <w:r>
+        <w:t>since</w:t>
+      </w:r>
+      <w:r>
+        <w:t xml:space="preserve"> for this application</w:t>
+      </w:r>
+      <w:r>
+        <w:t>,</w:t>
+      </w:r>
+      <w:r>
+        <w:t xml:space="preserve"> an algorithm that </w:t>
+      </w:r>
+      <w:r>
+        <w:t xml:space="preserve">sufficiently encrypted data in </w:t>
+      </w:r>
+      <w:r>
+        <w:t>a few milliseconds is vastly superior to an algorithm that</w:t>
+      </w:r>
+      <w:r>
+        <w:t xml:space="preserve"> more complexly encrypts data in a few </w:t>
+      </w:r>
+      <w:r>
+        <w:t xml:space="preserve">minutes. On </w:t>
+      </w:r>
+      <w:r>
+        <w:t>a</w:t>
+      </w:r>
+      <w:r>
+        <w:t xml:space="preserve"> larger scale, I will use performance modelling to ensure that my se</w:t>
+      </w:r>
+      <w:r>
+        <w:t>r</w:t>
+      </w:r>
+      <w:r>
+        <w:t xml:space="preserve">ver-side program </w:t>
+      </w:r>
+      <w:r>
+        <w:t xml:space="preserve">has </w:t>
+      </w:r>
+      <w:r>
+        <w:t>properly utilise</w:t>
+      </w:r>
+      <w:r>
+        <w:t>d</w:t>
+      </w:r>
+      <w:r>
+        <w:t xml:space="preserve"> threads </w:t>
+      </w:r>
+      <w:r>
+        <w:t>to</w:t>
+      </w:r>
+      <w:r>
+        <w:t xml:space="preserve"> have a</w:t>
+      </w:r>
+      <w:r>
+        <w:t xml:space="preserve"> </w:t>
+      </w:r>
+      <w:r>
+        <w:t>bandwidth</w:t>
+      </w:r>
+      <w:r>
+        <w:t xml:space="preserve"> </w:t>
+      </w:r>
+      <w:r>
+        <w:t xml:space="preserve">that </w:t>
+      </w:r>
+      <w:r>
+        <w:t>support</w:t>
+      </w:r>
+      <w:r>
+        <w:t>s</w:t>
+      </w:r>
+      <w:r>
+        <w:t xml:space="preserve"> both </w:t>
+      </w:r>
+      <w:r>
+        <w:t xml:space="preserve">the </w:t>
+      </w:r>
+      <w:r>
+        <w:t>average and peak throughput.</w:t>
+      </w:r>
+    </w:p>
+    <w:p>
+      <w:pPr>
+        <w:pStyle w:val="Heading3"/>
+      </w:pPr>
+      <w:bookmarkStart w:id="14" w:name="_Toc74919471"/>
+      <w:bookmarkStart w:id="15" w:name="_Hlk65679870"/>
+      <w:r>
+        <w:t xml:space="preserve">Stakeholder </w:t>
+      </w:r>
+      <w:r>
+        <w:t>Identification</w:t>
+      </w:r>
+      <w:bookmarkEnd w:id="14"/>
+    </w:p>
+    <w:p>
+      <w:r>
+        <w:t xml:space="preserve">The first group of potential stakeholders are the users who will prioritise privacy and security. The needs of this group are that all communications are encrypted so they </w:t>
+      </w:r>
+      <w:commentRangeStart w:id="16"/>
+      <w:r>
+        <w:t xml:space="preserve">cannot be read while passing through the server </w:t>
+      </w:r>
+      <w:commentRangeEnd w:id="16"/>
+      <w:r>
+        <w:rPr>
+          <w:rStyle w:val="CommentReference"/>
+        </w:rPr>
+        <w:commentReference w:id="16"/>
+      </w:r>
+      <w:r>
+        <w:t xml:space="preserve">and that their sensitive information (e.g., passwords and keys) </w:t>
       </w:r>
       <w:r>
         <w:t>is</w:t>
       </w:r>
       <w:r>
-        <w:t xml:space="preserve"> not </w:t>
-      </w:r>
-      <w:r>
-        <w:t xml:space="preserve">ever </w:t>
-      </w:r>
-      <w:r>
-        <w:t>in plaintext whilst passing through the server</w:t>
-      </w:r>
-      <w:r>
-        <w:t>. H</w:t>
-      </w:r>
-      <w:r>
-        <w:t xml:space="preserve">owever, the </w:t>
-      </w:r>
-      <w:r>
-        <w:t xml:space="preserve">more specific </w:t>
-      </w:r>
-      <w:r>
-        <w:t>proble</w:t>
-      </w:r>
-      <w:r>
-        <w:t>ms</w:t>
+        <w:t xml:space="preserve"> protected while being stored. This group will most likely use the solution for everyday use as their main communication platform; for this reason, the solution must be robust enough for that use case. I have selected </w:t>
+      </w:r>
+      <w:r>
+        <w:t>the following</w:t>
+      </w:r>
+      <w:r>
+        <w:t xml:space="preserve"> user to represent this group of stakeholders: Ethan S. He is a student who believes that privacy is very important, especially online where he makes a conscious effort to minimise his digital footprint by limiting any personally identifiable information about himself. For these reasons, I believe that he will be a fair representati</w:t>
+      </w:r>
+      <w:r>
+        <w:t>on</w:t>
       </w:r>
       <w:r>
         <w:t xml:space="preserve"> </w:t>
       </w:r>
       <w:r>
-        <w:t>are</w:t>
+        <w:t>of</w:t>
+      </w:r>
+      <w:r>
+        <w:t xml:space="preserve"> this group’s needs.</w:t>
+      </w:r>
+    </w:p>
+    <w:p>
+      <w:r>
+        <w:t xml:space="preserve">The second group of potential stakeholders are the users who want a messenger app that is lightweight and easy to use. The needs of this group are </w:t>
+      </w:r>
+      <w:r>
+        <w:t xml:space="preserve">the following: </w:t>
+      </w:r>
+      <w:r>
+        <w:t>all components of the user interface are intuitive and clearly labelled</w:t>
+      </w:r>
+      <w:r>
+        <w:t>;</w:t>
+      </w:r>
+      <w:r>
+        <w:t xml:space="preserve"> the </w:t>
+      </w:r>
+      <w:commentRangeStart w:id="17"/>
+      <w:r>
+        <w:t xml:space="preserve">program requires no prior setup or </w:t>
+      </w:r>
+      <w:r>
+        <w:t>configuration</w:t>
+      </w:r>
+      <w:commentRangeEnd w:id="17"/>
+      <w:r>
+        <w:rPr>
+          <w:rStyle w:val="CommentReference"/>
+        </w:rPr>
+        <w:commentReference w:id="17"/>
+      </w:r>
+      <w:r>
+        <w:t>,</w:t>
+      </w:r>
+      <w:r>
+        <w:t xml:space="preserve"> and </w:t>
+      </w:r>
+      <w:r>
+        <w:t>the program can easily be installed and immediately used. This group will most likely only infrequently use the solution to keep in touch with friends and family</w:t>
+      </w:r>
+      <w:r>
+        <w:t>.</w:t>
       </w:r>
       <w:r>
         <w:t xml:space="preserve"> </w:t>
       </w:r>
       <w:r>
-        <w:t xml:space="preserve">creating a system of </w:t>
-      </w:r>
-      <w:r>
-        <w:t xml:space="preserve">generating two symmetric private keys over a network connection that </w:t>
-      </w:r>
-      <w:r>
-        <w:t>people monitoring the network are unable to recreate</w:t>
-      </w:r>
-      <w:r>
-        <w:t xml:space="preserve"> and sending and receiving the messages </w:t>
-      </w:r>
-      <w:r>
-        <w:t>over that network</w:t>
-      </w:r>
-      <w:r>
-        <w:t>. Once this is overcome th</w:t>
-      </w:r>
-      <w:r>
-        <w:t xml:space="preserve">e rest of the solution is </w:t>
-      </w:r>
-      <w:r>
-        <w:t>using those keys to do the encryption</w:t>
-      </w:r>
-      <w:r>
-        <w:t xml:space="preserve">/decryption and </w:t>
-      </w:r>
-      <w:r>
-        <w:t xml:space="preserve">presenting the messages to the user in </w:t>
-      </w:r>
-      <w:r>
-        <w:t>an intuitive form.</w:t>
-      </w:r>
-    </w:p>
-    <w:p>
-      <w:r>
-        <w:rPr>
-          <w:rStyle w:val="Strong"/>
-        </w:rPr>
-        <w:t>Abstraction</w:t>
+        <w:t>F</w:t>
+      </w:r>
+      <w:r>
+        <w:t xml:space="preserve">or this reason, the solution must have a low barrier of use as to not discourage them. </w:t>
+      </w:r>
+      <w:bookmarkEnd w:id="15"/>
+      <w:r>
+        <w:t xml:space="preserve">I have not chosen a specific stakeholder to </w:t>
+      </w:r>
+      <w:r>
+        <w:t xml:space="preserve">represent this group as these views are shared by most users so feedback on </w:t>
+      </w:r>
+      <w:r>
+        <w:t>these points can be received</w:t>
       </w:r>
       <w:r>
         <w:t xml:space="preserve"> </w:t>
       </w:r>
       <w:r>
-        <w:t xml:space="preserve">– </w:t>
-      </w:r>
-      <w:r>
-        <w:t>It i</w:t>
+        <w:t xml:space="preserve">by </w:t>
+      </w:r>
+      <w:r>
+        <w:t>anyone who test</w:t>
       </w:r>
       <w:r>
         <w:t>s</w:t>
       </w:r>
       <w:r>
-        <w:t xml:space="preserve"> not necessary </w:t>
-      </w:r>
-      <w:r>
-        <w:t>(</w:t>
-      </w:r>
-      <w:r>
-        <w:t>or feasible</w:t>
-      </w:r>
-      <w:r>
-        <w:t>)</w:t>
-      </w:r>
-      <w:r>
-        <w:t xml:space="preserve"> </w:t>
-      </w:r>
-      <w:r>
-        <w:t xml:space="preserve">for the user to have </w:t>
-      </w:r>
-      <w:r>
-        <w:t>hands-on</w:t>
-      </w:r>
-      <w:r>
-        <w:t xml:space="preserve"> control over every single process that happens </w:t>
-      </w:r>
-      <w:r>
-        <w:t>when</w:t>
-      </w:r>
-      <w:r>
-        <w:t xml:space="preserve"> sending their messages</w:t>
-      </w:r>
-      <w:r>
-        <w:t>. Therefore</w:t>
-      </w:r>
-      <w:r>
-        <w:t>,</w:t>
-      </w:r>
-      <w:r>
-        <w:t xml:space="preserve"> abstraction will be used to hide</w:t>
-      </w:r>
-      <w:r>
-        <w:t xml:space="preserve"> most of the processes from the user</w:t>
-      </w:r>
-      <w:r>
-        <w:t xml:space="preserve"> to streamline their </w:t>
-      </w:r>
-      <w:r>
-        <w:t>experience</w:t>
-      </w:r>
-      <w:r>
-        <w:t xml:space="preserve"> by only showing relev</w:t>
-      </w:r>
-      <w:r>
-        <w:t>ant detail</w:t>
-      </w:r>
-      <w:r>
-        <w:t xml:space="preserve">. </w:t>
-      </w:r>
-      <w:r>
-        <w:t>S</w:t>
-      </w:r>
-      <w:r>
-        <w:t xml:space="preserve">ome of these </w:t>
-      </w:r>
-      <w:r>
-        <w:t xml:space="preserve">processes will be the following: </w:t>
-      </w:r>
-      <w:r>
-        <w:t>e</w:t>
-      </w:r>
-      <w:r>
-        <w:t>ncrypting and decrypting their message</w:t>
-      </w:r>
-      <w:r>
-        <w:t>; s</w:t>
-      </w:r>
-      <w:r>
-        <w:t>egment</w:t>
-      </w:r>
-      <w:r>
-        <w:t xml:space="preserve">ing </w:t>
-      </w:r>
-      <w:r>
-        <w:t xml:space="preserve">their </w:t>
-      </w:r>
-      <w:r>
-        <w:t>message</w:t>
-      </w:r>
-      <w:r>
-        <w:t>s</w:t>
-      </w:r>
-      <w:r>
-        <w:t xml:space="preserve"> into packets</w:t>
-      </w:r>
-      <w:r>
-        <w:t>; s</w:t>
-      </w:r>
-      <w:r>
-        <w:t>ending the packets to the server</w:t>
+        <w:t xml:space="preserve"> the solution</w:t>
       </w:r>
       <w:r>
         <w:t>.</w:t>
       </w:r>
-      <w:r>
-        <w:t xml:space="preserve"> </w:t>
-      </w:r>
-    </w:p>
-    <w:p>
-      <w:r>
-        <w:rPr>
-          <w:rStyle w:val="Strong"/>
-        </w:rPr>
-        <w:t>Thinking ahead</w:t>
-      </w:r>
-      <w:r>
-        <w:t xml:space="preserve"> – </w:t>
-      </w:r>
-      <w:r>
-        <w:t xml:space="preserve">I have </w:t>
-      </w:r>
-      <w:r>
-        <w:t>thought</w:t>
-      </w:r>
-      <w:r>
-        <w:t xml:space="preserve"> ahead by choosing </w:t>
-      </w:r>
-      <w:r>
-        <w:t xml:space="preserve">C# to write the program is since I expect the backend to require a lot more focus than the frontend; </w:t>
-      </w:r>
-      <w:r>
-        <w:t>the GUI capa</w:t>
-      </w:r>
-      <w:r>
-        <w:t>bilities in C# are much greater than Python for example</w:t>
-      </w:r>
-      <w:r>
-        <w:t xml:space="preserve"> (the language </w:t>
-      </w:r>
-      <w:r>
-        <w:t>I am</w:t>
-      </w:r>
-      <w:r>
-        <w:t xml:space="preserve"> most fam</w:t>
-      </w:r>
-      <w:r>
-        <w:t>iliar with</w:t>
-      </w:r>
-      <w:r>
-        <w:t>)</w:t>
-      </w:r>
-      <w:r>
-        <w:t>,</w:t>
-      </w:r>
-      <w:r>
-        <w:t xml:space="preserve"> due to its support for WYSIWYG GUI builders in </w:t>
-      </w:r>
-      <w:r>
-        <w:t>Visual Studio</w:t>
-      </w:r>
-      <w:r>
-        <w:t>. I made this decision</w:t>
-      </w:r>
-      <w:r>
-        <w:t xml:space="preserve"> so </w:t>
-      </w:r>
-      <w:r>
-        <w:t xml:space="preserve">that </w:t>
-      </w:r>
-      <w:r>
-        <w:t>I can spend more time focusing on the development of the backend.</w:t>
-      </w:r>
-    </w:p>
-    <w:p>
-      <w:r>
-        <w:rPr>
-          <w:rStyle w:val="Strong"/>
-        </w:rPr>
-        <w:t xml:space="preserve">Procedural thinking </w:t>
-      </w:r>
-      <w:r>
-        <w:rPr>
-          <w:rStyle w:val="Strong"/>
-        </w:rPr>
-        <w:t>&amp; decomposition</w:t>
-      </w:r>
-      <w:r>
-        <w:t xml:space="preserve"> –</w:t>
-      </w:r>
-      <w:r>
-        <w:t xml:space="preserve"> The problem can be </w:t>
-      </w:r>
-      <w:r>
-        <w:t xml:space="preserve">decomposed into a set of much smaller </w:t>
-      </w:r>
-      <w:r>
-        <w:t>problems, using procedural thinking I will develop a solution to each of these in turn.</w:t>
-      </w:r>
-      <w:r>
-        <w:t xml:space="preserve"> </w:t>
-      </w:r>
-      <w:r>
-        <w:t xml:space="preserve">This set of problems </w:t>
-      </w:r>
-      <w:r>
-        <w:t xml:space="preserve">will allow me to </w:t>
-      </w:r>
-      <w:r>
-        <w:t>possibl</w:t>
-      </w:r>
-      <w:r>
-        <w:t>y</w:t>
-      </w:r>
-      <w:r>
-        <w:t xml:space="preserve"> use test harnesses during development to isolate certain </w:t>
-      </w:r>
-      <w:r>
-        <w:t xml:space="preserve">parts of the program </w:t>
-      </w:r>
-      <w:r>
-        <w:t xml:space="preserve">during the development process. This structure will make the overall solution easier to work with and </w:t>
-      </w:r>
-      <w:r>
-        <w:t xml:space="preserve">will make the entire process more </w:t>
-      </w:r>
-      <w:r>
-        <w:t>efficient.</w:t>
-      </w:r>
-    </w:p>
-    <w:p>
-      <w:r>
-        <w:rPr>
-          <w:rStyle w:val="Strong"/>
-        </w:rPr>
-        <w:t>Thinking concurrently</w:t>
-      </w:r>
-      <w:r>
-        <w:t xml:space="preserve"> – </w:t>
-      </w:r>
-      <w:r>
-        <w:t xml:space="preserve">Through the use of concurrent processing, I will make the server-side program more efficient by processing </w:t>
-      </w:r>
-      <w:r>
-        <w:t xml:space="preserve">each user’s requests on a virtual thread. This will mean that the program can deal with requests from multiple users and the same </w:t>
-      </w:r>
-      <w:r>
-        <w:t>time,</w:t>
-      </w:r>
-      <w:r>
-        <w:t xml:space="preserve"> which is important as if they were acted on procedurally the </w:t>
-      </w:r>
-      <w:r>
-        <w:t>bandwidth of the system would be dramatically red</w:t>
-      </w:r>
-      <w:r>
-        <w:t>uced leading to very high latency.</w:t>
-      </w:r>
-    </w:p>
-    <w:p>
-      <w:r>
-        <w:rPr>
-          <w:rStyle w:val="Strong"/>
-        </w:rPr>
-        <w:lastRenderedPageBreak/>
-        <w:t>Performance modelling</w:t>
-      </w:r>
-      <w:r>
-        <w:t xml:space="preserve"> –</w:t>
-      </w:r>
-      <w:r>
-        <w:t xml:space="preserve"> I will make heavy use of performance modelling to ensure that </w:t>
-      </w:r>
-      <w:r>
-        <w:t>t</w:t>
-      </w:r>
-      <w:r>
-        <w:t xml:space="preserve">he program functions efficiently. On the smaller scale, I will use performance modelling to profile my encryption algorithms to make sure that they </w:t>
-      </w:r>
-      <w:r>
-        <w:t>properly balance processing time and security since</w:t>
-      </w:r>
-      <w:r>
-        <w:t xml:space="preserve"> for this application</w:t>
-      </w:r>
-      <w:r>
-        <w:t xml:space="preserve"> an algorithm that </w:t>
-      </w:r>
-      <w:r>
-        <w:t xml:space="preserve">sufficiently encrypted data in </w:t>
-      </w:r>
-      <w:r>
-        <w:t>a few milliseconds is vastly superior to an algorithm that</w:t>
-      </w:r>
-      <w:r>
-        <w:t xml:space="preserve"> more complexly encrypts data in a few </w:t>
-      </w:r>
-      <w:r>
-        <w:t xml:space="preserve">minutes. On </w:t>
-      </w:r>
-      <w:r>
-        <w:t>a</w:t>
-      </w:r>
-      <w:r>
-        <w:t xml:space="preserve"> larger scale, I will use performance modelling to ensure that my se</w:t>
-      </w:r>
-      <w:r>
-        <w:t>r</w:t>
-      </w:r>
-      <w:r>
-        <w:t xml:space="preserve">ver-side program </w:t>
-      </w:r>
-      <w:r>
-        <w:t xml:space="preserve">has </w:t>
-      </w:r>
-      <w:r>
-        <w:t>properly utilise</w:t>
-      </w:r>
-      <w:r>
-        <w:t>d</w:t>
-      </w:r>
-      <w:r>
-        <w:t xml:space="preserve"> threads </w:t>
-      </w:r>
-      <w:r>
-        <w:t>to</w:t>
-      </w:r>
-      <w:r>
-        <w:t xml:space="preserve"> have a</w:t>
-      </w:r>
-      <w:r>
-        <w:t xml:space="preserve"> </w:t>
-      </w:r>
-      <w:r>
-        <w:t>suitable bandwidth to support both average and peak throughput.</w:t>
-      </w:r>
-    </w:p>
-    <w:p>
-      <w:pPr>
-        <w:pStyle w:val="Heading3"/>
-      </w:pPr>
-      <w:bookmarkStart w:id="10" w:name="_Hlk65679870"/>
-      <w:bookmarkStart w:id="11" w:name="_Toc72580895"/>
-      <w:r>
-        <w:t xml:space="preserve">Stakeholder </w:t>
-      </w:r>
-      <w:r>
-        <w:t>Identification</w:t>
-      </w:r>
-      <w:bookmarkEnd w:id="11"/>
-    </w:p>
-    <w:p>
-      <w:r>
-        <w:t>The first group of potential stakeholders are the users who will prioritise privacy and security. The needs of this group are that all communications are encrypted so they cannot be read while passing through the server and that their sensitive information (e.g., passwords and keys) are protected while they are being stored. This group will most likely use the solution for everyday use as their main communication platform; for this reason, the solution must be robust enough for that use case. I have selected a user to represent this group of stakeholders: Ethan S. He is a student who believes that privacy is very important, especially online where he makes a conscious effort to minimise his digital footprint by limiting any personally identifiable information about himself. For these reasons, I believe that he will be a fair representative for this group’s needs.</w:t>
-      </w:r>
-    </w:p>
-    <w:p>
-      <w:r>
-        <w:t>The second group of potential stakeholders are the users who want a messenger app that is lightweight and easy to use. The needs of this group are that all components of the user interface are intuitive and clearly labelled and that the program requires no prior setup or configuration so the program can easily be installed and immediately used. This group will most likely only infrequently use the solution to keep in touch with friends and family; for this reason, the solution must have an easy system for finding contacts and have a low barrier of use as to not discourage them. I have selected a user to represent this group of stakeholders:</w:t>
-      </w:r>
-      <w:commentRangeStart w:id="12"/>
-      <w:r>
-        <w:t xml:space="preserve"> [to be added]</w:t>
-      </w:r>
-      <w:bookmarkEnd w:id="10"/>
-      <w:commentRangeEnd w:id="12"/>
-      <w:r>
-        <w:rPr>
-          <w:rStyle w:val="CommentReference"/>
-        </w:rPr>
-        <w:commentReference w:id="12"/>
-      </w:r>
     </w:p>
     <w:p>
       <w:r>
@@ -3817,58 +4210,64 @@
       <w:pPr>
         <w:pStyle w:val="Heading2"/>
       </w:pPr>
-      <w:bookmarkStart w:id="13" w:name="_Ref72580415"/>
-      <w:bookmarkStart w:id="14" w:name="_Ref72580419"/>
-      <w:bookmarkStart w:id="15" w:name="_Toc72580896"/>
+      <w:bookmarkStart w:id="18" w:name="_Ref72580415"/>
+      <w:bookmarkStart w:id="19" w:name="_Ref72580419"/>
+      <w:bookmarkStart w:id="20" w:name="_Toc74919472"/>
       <w:r>
         <w:lastRenderedPageBreak/>
         <w:t>Research</w:t>
       </w:r>
-      <w:bookmarkEnd w:id="13"/>
-      <w:bookmarkEnd w:id="14"/>
-      <w:bookmarkEnd w:id="15"/>
-    </w:p>
-    <w:p>
-      <w:pPr>
-        <w:pStyle w:val="Heading3"/>
-      </w:pPr>
-      <w:bookmarkStart w:id="16" w:name="_Ref69592845"/>
-      <w:bookmarkStart w:id="17" w:name="_Ref69592855"/>
-      <w:bookmarkStart w:id="18" w:name="_Ref69592900"/>
-      <w:bookmarkStart w:id="19" w:name="_Ref69592910"/>
-      <w:bookmarkStart w:id="20" w:name="_Toc72580897"/>
-      <w:commentRangeStart w:id="21"/>
-      <w:r>
-        <w:t xml:space="preserve">Existing </w:t>
-      </w:r>
-      <w:r>
-        <w:t>program – Discord</w:t>
-      </w:r>
-      <w:commentRangeEnd w:id="21"/>
-      <w:r>
-        <w:rPr>
-          <w:rStyle w:val="Strong"/>
-          <w:rFonts w:asciiTheme="minorHAnsi" w:eastAsiaTheme="minorEastAsia" w:hAnsiTheme="minorHAnsi" w:cstheme="minorBidi"/>
-          <w:b/>
-          <w:bCs/>
-          <w:color w:val="auto"/>
-        </w:rPr>
-        <w:commentReference w:id="21"/>
-      </w:r>
-      <w:bookmarkEnd w:id="16"/>
-      <w:bookmarkEnd w:id="17"/>
       <w:bookmarkEnd w:id="18"/>
       <w:bookmarkEnd w:id="19"/>
       <w:bookmarkEnd w:id="20"/>
     </w:p>
     <w:p>
       <w:pPr>
+        <w:pStyle w:val="Heading3"/>
+      </w:pPr>
+      <w:bookmarkStart w:id="21" w:name="_Ref69592845"/>
+      <w:bookmarkStart w:id="22" w:name="_Ref69592855"/>
+      <w:bookmarkStart w:id="23" w:name="_Ref69592900"/>
+      <w:bookmarkStart w:id="24" w:name="_Ref69592910"/>
+      <w:bookmarkStart w:id="25" w:name="_Toc74919473"/>
+      <w:r>
+        <w:t xml:space="preserve">Existing </w:t>
+      </w:r>
+      <w:r>
+        <w:t>program – Discord</w:t>
+      </w:r>
+      <w:bookmarkEnd w:id="21"/>
+      <w:bookmarkEnd w:id="22"/>
+      <w:bookmarkEnd w:id="23"/>
+      <w:bookmarkEnd w:id="24"/>
+      <w:bookmarkEnd w:id="25"/>
+    </w:p>
+    <w:p>
+      <w:pPr>
         <w:rPr>
           <w:noProof/>
         </w:rPr>
       </w:pPr>
       <w:r>
-        <w:t>Discord is a free instant messaging and VoIP platform created in 2015 centred around enabling communities to connect through guilds: collections of chat rooms and voice channels. In 2019 the platform saw 250 million users with a total of 25 billion messages being sent per month</w:t>
+        <w:t xml:space="preserve">Discord is a free instant messaging and VoIP platform created in 2015 centred around enabling communities to connect through guilds: collections of chat rooms and voice channels. </w:t>
+      </w:r>
+      <w:r>
+        <w:t xml:space="preserve">The platform also </w:t>
+      </w:r>
+      <w:r>
+        <w:t xml:space="preserve">offers direct messages (DMs) </w:t>
+      </w:r>
+      <w:r>
+        <w:t>between individual users</w:t>
+      </w:r>
+      <w:r>
+        <w:t xml:space="preserve"> </w:t>
+      </w:r>
+      <w:r>
+        <w:t xml:space="preserve">which will be focused on in this research. </w:t>
+      </w:r>
+      <w:r>
+        <w:t>In 2019 the platform saw 250 million users with a total of 25 billion messages being sent per month</w:t>
       </w:r>
       <w:sdt>
         <w:sdtPr>
@@ -3904,7 +4303,25 @@
         </w:sdtContent>
       </w:sdt>
       <w:r>
-        <w:t xml:space="preserve"> making it one of the largest gaming-focused communications platforms available.</w:t>
+        <w:t xml:space="preserve"> making it the largest gaming-focused communications platforms available</w:t>
+      </w:r>
+      <w:r>
+        <w:t>;</w:t>
+      </w:r>
+      <w:r>
+        <w:t xml:space="preserve"> this large</w:t>
+      </w:r>
+      <w:r>
+        <w:t>, vocal,</w:t>
+      </w:r>
+      <w:r>
+        <w:t xml:space="preserve"> userbase means that all features of the platform have been rigorously tested and</w:t>
+      </w:r>
+      <w:r>
+        <w:t xml:space="preserve"> are therefore a good source of information on how to approach my solution</w:t>
+      </w:r>
+      <w:r>
+        <w:t>.</w:t>
       </w:r>
     </w:p>
     <w:p>
@@ -3965,83 +4382,54 @@
     <w:p>
       <w:pPr>
         <w:pStyle w:val="NoSpacing"/>
-        <w:rPr>
-          <w:rStyle w:val="Strong"/>
-        </w:rPr>
-      </w:pPr>
-      <w:r>
-        <w:rPr>
-          <w:rStyle w:val="Strong"/>
-        </w:rPr>
-        <w:t>Features:</w:t>
-      </w:r>
-    </w:p>
-    <w:p>
-      <w:r>
-        <w:t>Each guild is managed by users with varying levels of permissions which can be as general or customised as desired by the guild owner. In the text channels, you can send files, links, and text with basic mark-up. In voice channels, as well as streaming audio you can also use webcams and stream your desktop. The purpose and scope of a guild very flexible as there is no predefined structure: they can be created for a small group of friends or as large official game hubs.</w:t>
-      </w:r>
-    </w:p>
-    <w:p>
-      <w:pPr>
-        <w:pStyle w:val="NoSpacing"/>
-        <w:rPr>
-          <w:rStyle w:val="Strong"/>
-        </w:rPr>
-      </w:pPr>
-      <w:r>
-        <w:rPr>
-          <w:rStyle w:val="Strong"/>
-        </w:rPr>
-        <w:t>Differences</w:t>
-      </w:r>
-      <w:r>
-        <w:rPr>
-          <w:rStyle w:val="Strong"/>
-        </w:rPr>
-        <w:t>:</w:t>
-      </w:r>
-    </w:p>
-    <w:p>
-      <w:r>
-        <w:t>Discord is not a privacy-focused platform and users are expected to forfeit their privacy in exchange for ease of use and versatility. Discord uses the encryption in-transit system meaning that all traffic is decrypted on the server-side; for non-audio/video data, the HTTPS protocol is used which is encrypted using TLS or SSL. It is also known that Discord inspects all user traffic whilst it passes through their server. However, the reason why is unknown.</w:t>
-      </w:r>
-    </w:p>
-    <w:p>
-      <w:pPr>
-        <w:pStyle w:val="NoSpacing"/>
-        <w:rPr>
-          <w:rStyle w:val="Strong"/>
-        </w:rPr>
-      </w:pPr>
-      <w:r>
-        <w:rPr>
-          <w:rStyle w:val="Strong"/>
-        </w:rPr>
-        <w:t>Parts I can apply to my solution:</w:t>
-      </w:r>
-    </w:p>
-    <w:p>
-      <w:pPr>
-        <w:pStyle w:val="ListParagraph"/>
-        <w:numPr>
-          <w:ilvl w:val="0"/>
-          <w:numId w:val="2"/>
-        </w:numPr>
-      </w:pPr>
-      <w:r>
-        <w:t>The idea of having a central area consisting of multiple ‘channels’ for different conversations or topics would potentially be worth including in my solution. This is because it would be an intuitive structure for larger chat rooms, where having a singular area for everyone to talk in would not be feasible.</w:t>
-      </w:r>
-    </w:p>
-    <w:p>
-      <w:pPr>
-        <w:pStyle w:val="ListParagraph"/>
-        <w:numPr>
-          <w:ilvl w:val="0"/>
-          <w:numId w:val="2"/>
-        </w:numPr>
-      </w:pPr>
-      <w:r>
-        <w:t>I also think that Discord’s feature of activity statuses for each user would be a good addition to my solution. This would not be an essential feature but, if I have enough time to add it, it will improve the overall experience of the user by enabling them to see who is also online while they are using the program.</w:t>
+        <w:keepNext/>
+        <w:rPr>
+          <w:rStyle w:val="Strong"/>
+        </w:rPr>
+      </w:pPr>
+      <w:r>
+        <w:rPr>
+          <w:rStyle w:val="Strong"/>
+        </w:rPr>
+        <w:t>Security</w:t>
+      </w:r>
+    </w:p>
+    <w:p>
+      <w:r>
+        <w:t>Discord is not a privacy-focused platform and users are expected to forfeit their privacy in exchange for ease of use and versatility. Discord uses the encryption in-transit system meaning that all traffic is decrypted on the server-side; for non-audio/video data, the HTTPS protocol is used which is encrypted using TLS or SSL</w:t>
+      </w:r>
+      <w:r>
+        <w:t xml:space="preserve"> (</w:t>
+      </w:r>
+      <w:r>
+        <w:t xml:space="preserve">since </w:t>
+      </w:r>
+      <w:r>
+        <w:t xml:space="preserve">Discord </w:t>
+      </w:r>
+      <w:r>
+        <w:t>uses the Electron framework</w:t>
+      </w:r>
+      <w:r>
+        <w:t xml:space="preserve"> which runs </w:t>
+      </w:r>
+      <w:r>
+        <w:t>the program</w:t>
+      </w:r>
+      <w:r>
+        <w:t xml:space="preserve"> as a web app</w:t>
+      </w:r>
+      <w:r>
+        <w:t>)</w:t>
+      </w:r>
+      <w:r>
+        <w:t>. It is also known that Discord inspects all user traffic whilst it passes through their server</w:t>
+      </w:r>
+      <w:r>
+        <w:t>, this very much places the security of the users in hands of the Discord servers</w:t>
+      </w:r>
+      <w:r>
+        <w:t>.</w:t>
       </w:r>
     </w:p>
     <w:p>
@@ -4054,18 +4442,61 @@
         </w:rPr>
       </w:pPr>
       <w:r>
-        <w:rPr>
-          <w:rStyle w:val="Strong"/>
-          <w:b w:val="0"/>
-          <w:bCs w:val="0"/>
-          <w:color w:val="auto"/>
-        </w:rPr>
-        <w:br w:type="page"/>
+        <w:t xml:space="preserve">My solution will </w:t>
+      </w:r>
+      <w:r>
+        <w:t xml:space="preserve">use </w:t>
+      </w:r>
+      <w:r>
+        <w:t xml:space="preserve">the opposite </w:t>
+      </w:r>
+      <w:r>
+        <w:t>approach to security, by placing it in the hands of the user. E</w:t>
+      </w:r>
+      <w:r>
+        <w:t>nd-to-end encryption instead of encryption in</w:t>
+      </w:r>
+      <w:r>
+        <w:t>-transit</w:t>
+      </w:r>
+      <w:r>
+        <w:t>,</w:t>
+      </w:r>
+      <w:r>
+        <w:t xml:space="preserve"> as well as the TCP protocol</w:t>
+      </w:r>
+      <w:r>
+        <w:t>,</w:t>
+      </w:r>
+      <w:r>
+        <w:t xml:space="preserve"> </w:t>
+      </w:r>
+      <w:r>
+        <w:t>will be in my solution</w:t>
+      </w:r>
+      <w:r>
+        <w:t xml:space="preserve">. </w:t>
+      </w:r>
+      <w:r>
+        <w:t xml:space="preserve">The e2ee </w:t>
+      </w:r>
+      <w:r>
+        <w:t xml:space="preserve">will solve the problem of potential spying </w:t>
+      </w:r>
+      <w:r>
+        <w:t xml:space="preserve">found in </w:t>
+      </w:r>
+      <w:r>
+        <w:t>Discord</w:t>
+      </w:r>
+      <w:r>
+        <w:t xml:space="preserve"> while the TCP is being used as HTTPS is not suitable for this project.</w:t>
       </w:r>
     </w:p>
     <w:p>
       <w:pPr>
         <w:pStyle w:val="NoSpacing"/>
+        <w:keepNext/>
         <w:rPr>
           <w:rStyle w:val="Strong"/>
         </w:rPr>
@@ -4074,9 +4505,8 @@
         <w:rPr>
           <w:noProof/>
         </w:rPr>
-        <w:lastRenderedPageBreak/>
         <w:drawing>
-          <wp:anchor distT="0" distB="0" distL="114300" distR="114300" simplePos="0" relativeHeight="251661312" behindDoc="0" locked="0" layoutInCell="1" allowOverlap="1" wp14:anchorId="7A91E0E2" wp14:editId="496D3F21">
+          <wp:anchor distT="0" distB="0" distL="114300" distR="114300" simplePos="0" relativeHeight="251661312" behindDoc="0" locked="0" layoutInCell="1" allowOverlap="1" wp14:anchorId="7A91E0E2" wp14:editId="0FC3458D">
             <wp:simplePos x="0" y="0"/>
             <wp:positionH relativeFrom="column">
               <wp:posOffset>4133215</wp:posOffset>
@@ -4151,7 +4581,7 @@
         <w:rPr>
           <w:rStyle w:val="Strong"/>
         </w:rPr>
-        <w:t>Screen:</w:t>
+        <w:t>Screen</w:t>
       </w:r>
     </w:p>
     <w:p>
@@ -4160,13 +4590,25 @@
       </w:r>
     </w:p>
     <w:p>
-      <w:r>
-        <w:t>I will consider this feature for my solution as it will give my program time to establish a server connection before the user can try to log in without appearing to the user as the program has frozen.</w:t>
+      <w:commentRangeStart w:id="26"/>
+      <w:r>
+        <w:t xml:space="preserve">I will consider this feature </w:t>
+      </w:r>
+      <w:commentRangeEnd w:id="26"/>
+      <w:r>
+        <w:rPr>
+          <w:rStyle w:val="CommentReference"/>
+        </w:rPr>
+        <w:commentReference w:id="26"/>
+      </w:r>
+      <w:r>
+        <w:t>for my solution as it will give my program time to establish a server connection before the user can try to log in without appearing to the user as the program has frozen.</w:t>
       </w:r>
     </w:p>
     <w:p>
       <w:pPr>
         <w:pStyle w:val="NoSpacing"/>
+        <w:keepNext/>
         <w:rPr>
           <w:rStyle w:val="Strong"/>
         </w:rPr>
@@ -4180,12 +4622,31 @@
     </w:p>
     <w:p>
       <w:r>
-        <w:t>To use Discord, users must first log in. This can be done with an email and password or by scanning a QR code from the Discord mobile app. In my solution, I will also require the user to log into an account before they can use the program. This is because protecting messages behind a password improves privacy which is one of the requirements for the program. A login system will also be useful as it provides each user with a unique identifier that can be used when addressing messages and viewing contacts.</w:t>
+        <w:t xml:space="preserve">To use Discord, users must first log in. This can be done with an email and password or by scanning a QR code from the Discord mobile app. In my solution, I will also require the user to </w:t>
+      </w:r>
+      <w:commentRangeStart w:id="27"/>
+      <w:r>
+        <w:t>log into an account before they can use the program</w:t>
+      </w:r>
+      <w:commentRangeEnd w:id="27"/>
+      <w:r>
+        <w:rPr>
+          <w:rStyle w:val="CommentReference"/>
+        </w:rPr>
+        <w:commentReference w:id="27"/>
+      </w:r>
+      <w:r>
+        <w:t xml:space="preserve">. This is because protecting messages behind a password improves privacy which is one of the </w:t>
+      </w:r>
+      <w:r>
+        <w:lastRenderedPageBreak/>
+        <w:t>requirements for the program. A login system will also be useful as it provides each user with a unique identifier that can be used when addressing messages and viewing contacts.</w:t>
       </w:r>
     </w:p>
     <w:p>
       <w:pPr>
         <w:pStyle w:val="NoSpacing"/>
+        <w:keepNext/>
         <w:rPr>
           <w:rStyle w:val="Strong"/>
         </w:rPr>
@@ -4273,13 +4734,25 @@
       </w:r>
     </w:p>
     <w:p>
-      <w:r>
-        <w:t>I will consider this feature for my program as it will add more security to the login process which would further satisfy the stakeholders’ requirements.</w:t>
+      <w:commentRangeStart w:id="28"/>
+      <w:r>
+        <w:t>I will consider this feature</w:t>
+      </w:r>
+      <w:commentRangeEnd w:id="28"/>
+      <w:r>
+        <w:rPr>
+          <w:rStyle w:val="CommentReference"/>
+        </w:rPr>
+        <w:commentReference w:id="28"/>
+      </w:r>
+      <w:r>
+        <w:t xml:space="preserve"> for my program as it will add more security to the login process which would further satisfy the stakeholders’ requirements.</w:t>
       </w:r>
     </w:p>
     <w:p>
       <w:pPr>
         <w:pStyle w:val="NoSpacing"/>
+        <w:keepNext/>
         <w:rPr>
           <w:rStyle w:val="Strong"/>
         </w:rPr>
@@ -4293,7 +4766,21 @@
     </w:p>
     <w:p>
       <w:r>
-        <w:t>When creating a Discord account, usernames are case sensitive and are automatically postfixed with a number after a ‘#’ called a discriminator. This robust naming system is done to allow up to ten thousand people to have the same username. I will consider implementing this feature in my solution as preventing username collisions improves the experience for the user by allowing them to continue using their username from any other service.</w:t>
+        <w:t xml:space="preserve">When creating a Discord account, usernames are case sensitive and are automatically postfixed with a number after a ‘#’ called a discriminator. This robust naming system is done to allow up to ten thousand people to have the same username. </w:t>
+      </w:r>
+      <w:commentRangeStart w:id="29"/>
+      <w:r>
+        <w:t>I will consider implementing this feature</w:t>
+      </w:r>
+      <w:commentRangeEnd w:id="29"/>
+      <w:r>
+        <w:rPr>
+          <w:rStyle w:val="CommentReference"/>
+        </w:rPr>
+        <w:commentReference w:id="29"/>
+      </w:r>
+      <w:r>
+        <w:t xml:space="preserve"> in my solution as preventing username collisions improves the experience for the user by allowing them to continue using their username from any other service.</w:t>
       </w:r>
     </w:p>
     <w:p>
@@ -4328,12 +4815,27 @@
         </w:sdtContent>
       </w:sdt>
       <w:r>
-        <w:t>. Therefore, it is up to the user to choose a sufficiently broad character pool for their password which many users will forgo in exchange for convenience. So, for my solution, I will consider implementing some further requirements for the strength of passwords. This is since the privacy given by the end-to-end encryption will be undermined by an easily guessed password.</w:t>
+        <w:t xml:space="preserve">. Therefore, it is up to the user to choose a sufficiently broad character pool for their password which many users will forgo in exchange for convenience. So, for my solution, I will consider implementing some </w:t>
+      </w:r>
+      <w:commentRangeStart w:id="30"/>
+      <w:r>
+        <w:t>further requirements for the strength of passwords</w:t>
+      </w:r>
+      <w:commentRangeEnd w:id="30"/>
+      <w:r>
+        <w:rPr>
+          <w:rStyle w:val="CommentReference"/>
+        </w:rPr>
+        <w:commentReference w:id="30"/>
+      </w:r>
+      <w:r>
+        <w:t>. This is since the privacy given by the end-to-end encryption will be undermined by an easily guessed password.</w:t>
       </w:r>
     </w:p>
     <w:p>
       <w:pPr>
         <w:pStyle w:val="NoSpacing"/>
+        <w:keepNext/>
         <w:rPr>
           <w:rStyle w:val="Strong"/>
         </w:rPr>
@@ -4362,7 +4864,21 @@
         </w:rPr>
       </w:pPr>
       <w:r>
-        <w:t>In my solution, I will consider a similar method of adding contacts by searching their username. However, since my user base will be much smaller than that of Discord, I may give the user feedback to similar names to what they entered by pattern matching the string they want to search and a list of all registered accounts.</w:t>
+        <w:t xml:space="preserve">In my solution, </w:t>
+      </w:r>
+      <w:commentRangeStart w:id="31"/>
+      <w:r>
+        <w:t xml:space="preserve">I will consider a similar method of adding contacts </w:t>
+      </w:r>
+      <w:commentRangeEnd w:id="31"/>
+      <w:r>
+        <w:rPr>
+          <w:rStyle w:val="CommentReference"/>
+        </w:rPr>
+        <w:commentReference w:id="31"/>
+      </w:r>
+      <w:r>
+        <w:t>by searching their username. However, since my user base will be much smaller than that of Discord, I may give the user feedback to similar names to what they entered by pattern matching the string they want to search and a list of all registered accounts.</w:t>
       </w:r>
     </w:p>
     <w:p>
@@ -4429,6 +4945,43 @@
     <w:p>
       <w:pPr>
         <w:pStyle w:val="NoSpacing"/>
+        <w:keepNext/>
+        <w:rPr>
+          <w:rStyle w:val="Strong"/>
+        </w:rPr>
+      </w:pPr>
+      <w:r>
+        <w:rPr>
+          <w:rStyle w:val="Strong"/>
+        </w:rPr>
+        <w:t>Home page</w:t>
+      </w:r>
+    </w:p>
+    <w:p>
+      <w:r>
+        <w:t>The default home page for Discord is a list of the user’s online friends. This page consists of four tabs: “Online” the default; “All” which includes offline friends; “Pending” which are accounts that the user has sent friend requests to and “Blocked”. Upon clicking on a friend in either of the first two tabs, a DM (direct message) thread is opened. This gives users quick access to all their DM threads as well as giving them a helpful overview of who is currently online.</w:t>
+      </w:r>
+    </w:p>
+    <w:p>
+      <w:commentRangeStart w:id="32"/>
+      <w:r>
+        <w:t xml:space="preserve">I will consider having a similar homepage </w:t>
+      </w:r>
+      <w:commentRangeEnd w:id="32"/>
+      <w:r>
+        <w:rPr>
+          <w:rStyle w:val="CommentReference"/>
+        </w:rPr>
+        <w:commentReference w:id="32"/>
+      </w:r>
+      <w:r>
+        <w:t>in my solution as immediate, easy access to conversations will greatly improve the flow of the program for the user. The online statuses and overview of online friends will also be a helpful addition to the program.</w:t>
+      </w:r>
+    </w:p>
+    <w:p>
+      <w:pPr>
+        <w:pStyle w:val="NoSpacing"/>
+        <w:keepNext/>
         <w:rPr>
           <w:rStyle w:val="Strong"/>
         </w:rPr>
@@ -4438,30 +4991,6 @@
           <w:rStyle w:val="Strong"/>
         </w:rPr>
         <w:lastRenderedPageBreak/>
-        <w:t>Home page</w:t>
-      </w:r>
-    </w:p>
-    <w:p>
-      <w:r>
-        <w:t>The default home page for Discord is a list of the user’s online friends. This page consists of four tabs: “Online” the default; “All” which includes offline friends; “Pending” which are accounts that the user has sent friend requests to and “Blocked”. Upon clicking on a friend in either of the first two tabs, a DM (direct message) thread is opened. This gives users quick access to all their DM threads as well as giving them a helpful overview of who is currently online.</w:t>
-      </w:r>
-    </w:p>
-    <w:p>
-      <w:r>
-        <w:t>I will consider having a similar homepage in my solution as immediate, easy access to conversations will greatly improve the flow of the program for the user. The online statuses and overview of online friends will also be a helpful addition to the program.</w:t>
-      </w:r>
-    </w:p>
-    <w:p>
-      <w:pPr>
-        <w:pStyle w:val="NoSpacing"/>
-        <w:rPr>
-          <w:rStyle w:val="Strong"/>
-        </w:rPr>
-      </w:pPr>
-      <w:r>
-        <w:rPr>
-          <w:rStyle w:val="Strong"/>
-        </w:rPr>
         <w:t>Direct Messages</w:t>
       </w:r>
     </w:p>
@@ -4671,7 +5200,35 @@
     </w:p>
     <w:p>
       <w:r>
-        <w:t>In my solution, I will consider including the feature of viewing historic messages since if messages were lost after being viewed this would not make the program very helpful for the user. Secondly, I will consider including the ability to send multiple types of messages. This is because limiting the program to only text would be restrictive for the users when compared to alternative programs.</w:t>
+        <w:t xml:space="preserve">In my solution, </w:t>
+      </w:r>
+      <w:commentRangeStart w:id="33"/>
+      <w:r>
+        <w:t xml:space="preserve">I will consider including the feature of viewing historic messages </w:t>
+      </w:r>
+      <w:commentRangeEnd w:id="33"/>
+      <w:r>
+        <w:rPr>
+          <w:rStyle w:val="CommentReference"/>
+        </w:rPr>
+        <w:commentReference w:id="33"/>
+      </w:r>
+      <w:r>
+        <w:t xml:space="preserve">since if messages were lost after being viewed this would not make the program very helpful for the user. Secondly, I will consider including the ability to </w:t>
+      </w:r>
+      <w:commentRangeStart w:id="34"/>
+      <w:r>
+        <w:t>send multiple types of messages</w:t>
+      </w:r>
+      <w:commentRangeEnd w:id="34"/>
+      <w:r>
+        <w:rPr>
+          <w:rStyle w:val="CommentReference"/>
+        </w:rPr>
+        <w:commentReference w:id="34"/>
+      </w:r>
+      <w:r>
+        <w:t>. This is because limiting the program to only text would be restrictive for the users when compared to alternative programs.</w:t>
       </w:r>
     </w:p>
     <w:p>
@@ -4751,7 +5308,13 @@
     </w:p>
     <w:p>
       <w:r>
-        <w:t>Discord has many shortcuts which are helpfully listed on a dedicated help screen in the program. This streamlines the experience for power-users of the program while allowing regular users to continue using their normal cursor orientated navigation.</w:t>
+        <w:t>Discord has many shortcuts which are helpfully listed on a dedicated help screen in the program. This streamlines the experience for power</w:t>
+      </w:r>
+      <w:r>
+        <w:t xml:space="preserve"> </w:t>
+      </w:r>
+      <w:r>
+        <w:t>users of the program while allowing regular users to continue using their normal cursor orientated navigation.</w:t>
       </w:r>
     </w:p>
     <w:p>
@@ -4761,31 +5324,53 @@
     </w:p>
     <w:p>
       <w:r>
-        <w:t>For my solution, I will consider also using tab-based navigation as it is well established and fits well with messaging apps and their lists of contacts/conversations. I may also consider giving the user the option to operate some features in my program via keyboard shortcuts, albeit on a smaller scale to Discord as complete keyboard navigation is not a requirement.</w:t>
-      </w:r>
-      <w:commentRangeStart w:id="22"/>
+        <w:t>For my solution</w:t>
+      </w:r>
+      <w:commentRangeStart w:id="35"/>
+      <w:r>
+        <w:t xml:space="preserve">, I will consider also using tab-based navigation </w:t>
+      </w:r>
+      <w:commentRangeEnd w:id="35"/>
+      <w:r>
+        <w:rPr>
+          <w:rStyle w:val="CommentReference"/>
+        </w:rPr>
+        <w:commentReference w:id="35"/>
+      </w:r>
+      <w:r>
+        <w:t xml:space="preserve">as it is well established and fits well with messaging apps and their lists of contacts/conversations. I may also consider giving the user the option to operate some features in my </w:t>
+      </w:r>
+      <w:commentRangeStart w:id="36"/>
+      <w:r>
+        <w:t>program via keyboard shortcuts</w:t>
+      </w:r>
+      <w:commentRangeEnd w:id="36"/>
+      <w:r>
+        <w:rPr>
+          <w:rStyle w:val="CommentReference"/>
+        </w:rPr>
+        <w:commentReference w:id="36"/>
+      </w:r>
+      <w:r>
+        <w:t>, albeit on a smaller scale to Discord as complete keyboard navigation is not a requirement.</w:t>
+      </w:r>
+    </w:p>
+    <w:p>
       <w:r>
         <w:br w:type="page"/>
       </w:r>
-      <w:commentRangeEnd w:id="22"/>
-      <w:r>
-        <w:rPr>
-          <w:rStyle w:val="CommentReference"/>
-        </w:rPr>
-        <w:commentReference w:id="22"/>
-      </w:r>
     </w:p>
     <w:p>
       <w:pPr>
         <w:pStyle w:val="Heading3"/>
       </w:pPr>
-      <w:bookmarkStart w:id="23" w:name="_Toc72580898"/>
-      <w:commentRangeStart w:id="24"/>
+      <w:bookmarkStart w:id="37" w:name="_Toc74919474"/>
+      <w:commentRangeStart w:id="38"/>
       <w:r>
         <w:lastRenderedPageBreak/>
         <w:t>Existing solution – Internet Relay Chat (IRC)</w:t>
       </w:r>
-      <w:commentRangeEnd w:id="24"/>
+      <w:commentRangeEnd w:id="38"/>
       <w:r>
         <w:rPr>
           <w:rStyle w:val="Strong"/>
@@ -4794,9 +5379,9 @@
           <w:bCs/>
           <w:color w:val="auto"/>
         </w:rPr>
-        <w:commentReference w:id="24"/>
-      </w:r>
-      <w:bookmarkEnd w:id="23"/>
+        <w:commentReference w:id="38"/>
+      </w:r>
+      <w:bookmarkEnd w:id="37"/>
     </w:p>
     <w:p>
       <w:r>
@@ -5147,7 +5732,7 @@
       <w:pPr>
         <w:pStyle w:val="Heading2"/>
       </w:pPr>
-      <w:bookmarkStart w:id="25" w:name="_Toc72580899"/>
+      <w:bookmarkStart w:id="39" w:name="_Toc74919475"/>
       <w:r>
         <w:lastRenderedPageBreak/>
         <w:t>Stakeholder</w:t>
@@ -5155,21 +5740,21 @@
       <w:r>
         <w:t>s</w:t>
       </w:r>
-      <w:bookmarkEnd w:id="25"/>
+      <w:bookmarkEnd w:id="39"/>
     </w:p>
     <w:p>
       <w:pPr>
         <w:pStyle w:val="Heading3"/>
       </w:pPr>
-      <w:bookmarkStart w:id="26" w:name="_Ref71908320"/>
-      <w:bookmarkStart w:id="27" w:name="_Ref71908326"/>
-      <w:bookmarkStart w:id="28" w:name="_Toc72580900"/>
+      <w:bookmarkStart w:id="40" w:name="_Ref71908320"/>
+      <w:bookmarkStart w:id="41" w:name="_Ref71908326"/>
+      <w:bookmarkStart w:id="42" w:name="_Toc74919476"/>
       <w:r>
         <w:t>Interview with Ethan Sandy</w:t>
       </w:r>
-      <w:bookmarkEnd w:id="26"/>
-      <w:bookmarkEnd w:id="27"/>
-      <w:bookmarkEnd w:id="28"/>
+      <w:bookmarkEnd w:id="40"/>
+      <w:bookmarkEnd w:id="41"/>
+      <w:bookmarkEnd w:id="42"/>
     </w:p>
     <w:p>
       <w:r>
@@ -5630,7 +6215,7 @@
         </w:numPr>
       </w:pPr>
       <w:r>
-        <w:t>Do you use the keyboard shortcuts in apps?</w:t>
+        <w:t>Do you use keyboard shortcuts in apps?</w:t>
       </w:r>
     </w:p>
     <w:p>
@@ -6283,7 +6868,7 @@
       <w:pPr>
         <w:pStyle w:val="Heading3"/>
       </w:pPr>
-      <w:bookmarkStart w:id="29" w:name="_Toc72580901"/>
+      <w:bookmarkStart w:id="43" w:name="_Toc74919477"/>
       <w:r>
         <w:lastRenderedPageBreak/>
         <w:t>Survey</w:t>
@@ -6291,7 +6876,7 @@
       <w:r>
         <w:t xml:space="preserve"> Aims</w:t>
       </w:r>
-      <w:bookmarkEnd w:id="29"/>
+      <w:bookmarkEnd w:id="43"/>
     </w:p>
     <w:p>
       <w:r>
@@ -6428,15 +7013,15 @@
       <w:pPr>
         <w:pStyle w:val="Heading3"/>
       </w:pPr>
-      <w:bookmarkStart w:id="30" w:name="_Toc72580902"/>
-      <w:commentRangeStart w:id="31"/>
+      <w:bookmarkStart w:id="44" w:name="_Toc74919478"/>
+      <w:commentRangeStart w:id="45"/>
       <w:r>
         <w:t>Survey R</w:t>
       </w:r>
       <w:r>
         <w:t>esults</w:t>
       </w:r>
-      <w:commentRangeEnd w:id="31"/>
+      <w:commentRangeEnd w:id="45"/>
       <w:r>
         <w:rPr>
           <w:rStyle w:val="CommentReference"/>
@@ -6445,9 +7030,9 @@
           <w:bCs w:val="0"/>
           <w:color w:val="auto"/>
         </w:rPr>
-        <w:commentReference w:id="31"/>
-      </w:r>
-      <w:bookmarkEnd w:id="30"/>
+        <w:commentReference w:id="45"/>
+      </w:r>
+      <w:bookmarkEnd w:id="44"/>
     </w:p>
     <w:p>
       <w:pPr>
@@ -6601,7 +7186,7 @@
           <w:b w:val="0"/>
           <w:bCs w:val="0"/>
         </w:rPr>
-        <w:t>had an above average messaging app usage</w:t>
+        <w:t>had above average messaging app usage</w:t>
       </w:r>
       <w:r>
         <w:rPr>
@@ -7028,7 +7613,31 @@
           <w:b w:val="0"/>
           <w:bCs w:val="0"/>
         </w:rPr>
-        <w:t>, a privacy focused end-to-end encrypted messaging app. This</w:t>
+        <w:t xml:space="preserve"> –</w:t>
+      </w:r>
+      <w:r>
+        <w:rPr>
+          <w:rStyle w:val="Strong"/>
+          <w:b w:val="0"/>
+          <w:bCs w:val="0"/>
+        </w:rPr>
+        <w:t xml:space="preserve"> a privacy</w:t>
+      </w:r>
+      <w:r>
+        <w:rPr>
+          <w:rStyle w:val="Strong"/>
+          <w:b w:val="0"/>
+          <w:bCs w:val="0"/>
+        </w:rPr>
+        <w:t>-</w:t>
+      </w:r>
+      <w:r>
+        <w:rPr>
+          <w:rStyle w:val="Strong"/>
+          <w:b w:val="0"/>
+          <w:bCs w:val="0"/>
+        </w:rPr>
+        <w:t>focused end-to-end encrypted messaging app. This</w:t>
       </w:r>
       <w:r>
         <w:rPr>
@@ -7203,7 +7812,13 @@
         <w:t>For t</w:t>
       </w:r>
       <w:r>
-        <w:t xml:space="preserve">his that reason I should consider </w:t>
+        <w:t>his reason</w:t>
+      </w:r>
+      <w:r>
+        <w:t>,</w:t>
+      </w:r>
+      <w:r>
+        <w:t xml:space="preserve"> I should consider </w:t>
       </w:r>
       <w:r>
         <w:t xml:space="preserve">these as </w:t>
@@ -7626,7 +8241,10 @@
         <w:t xml:space="preserve"> </w:t>
       </w:r>
       <w:r>
-        <w:t>for messaging apps w</w:t>
+        <w:t>of</w:t>
+      </w:r>
+      <w:r>
+        <w:t xml:space="preserve"> messaging apps w</w:t>
       </w:r>
       <w:r>
         <w:t xml:space="preserve">ere </w:t>
@@ -7935,7 +8553,7 @@
       <w:pPr>
         <w:pStyle w:val="Heading2"/>
       </w:pPr>
-      <w:bookmarkStart w:id="32" w:name="_Toc72580903"/>
+      <w:bookmarkStart w:id="46" w:name="_Toc74919479"/>
       <w:r>
         <w:lastRenderedPageBreak/>
         <w:t>Requirement</w:t>
@@ -7943,18 +8561,18 @@
       <w:r>
         <w:t>s</w:t>
       </w:r>
-      <w:bookmarkEnd w:id="32"/>
+      <w:bookmarkEnd w:id="46"/>
     </w:p>
     <w:p>
       <w:pPr>
         <w:pStyle w:val="Heading3"/>
       </w:pPr>
-      <w:bookmarkStart w:id="33" w:name="_Toc72580904"/>
-      <w:commentRangeStart w:id="34"/>
+      <w:bookmarkStart w:id="47" w:name="_Toc74919480"/>
+      <w:commentRangeStart w:id="48"/>
       <w:r>
         <w:t>Stakeholder requirements</w:t>
       </w:r>
-      <w:commentRangeEnd w:id="34"/>
+      <w:commentRangeEnd w:id="48"/>
       <w:r>
         <w:rPr>
           <w:rStyle w:val="CommentReference"/>
@@ -7963,20 +8581,20 @@
           <w:bCs w:val="0"/>
           <w:color w:val="auto"/>
         </w:rPr>
-        <w:commentReference w:id="34"/>
-      </w:r>
-      <w:bookmarkEnd w:id="33"/>
+        <w:commentReference w:id="48"/>
+      </w:r>
+      <w:bookmarkEnd w:id="47"/>
     </w:p>
     <w:p>
       <w:pPr>
         <w:pStyle w:val="Heading3"/>
       </w:pPr>
-      <w:bookmarkStart w:id="35" w:name="_Toc72580905"/>
-      <w:commentRangeStart w:id="36"/>
+      <w:bookmarkStart w:id="49" w:name="_Toc74919481"/>
+      <w:commentRangeStart w:id="50"/>
       <w:r>
         <w:t>Limitations</w:t>
       </w:r>
-      <w:commentRangeEnd w:id="36"/>
+      <w:commentRangeEnd w:id="50"/>
       <w:r>
         <w:rPr>
           <w:rStyle w:val="CommentReference"/>
@@ -7985,9 +8603,9 @@
           <w:bCs w:val="0"/>
           <w:color w:val="auto"/>
         </w:rPr>
-        <w:commentReference w:id="36"/>
-      </w:r>
-      <w:bookmarkEnd w:id="35"/>
+        <w:commentReference w:id="50"/>
+      </w:r>
+      <w:bookmarkEnd w:id="49"/>
     </w:p>
     <w:p>
       <w:pPr>
@@ -8064,11 +8682,11 @@
       <w:pPr>
         <w:pStyle w:val="Heading3"/>
       </w:pPr>
-      <w:bookmarkStart w:id="37" w:name="_Toc72580906"/>
+      <w:bookmarkStart w:id="51" w:name="_Toc74919482"/>
       <w:r>
         <w:t>Software requirements</w:t>
       </w:r>
-      <w:bookmarkEnd w:id="37"/>
+      <w:bookmarkEnd w:id="51"/>
     </w:p>
     <w:p>
       <w:r>
@@ -8524,13 +9142,13 @@
       <w:pPr>
         <w:pStyle w:val="Heading2"/>
       </w:pPr>
-      <w:bookmarkStart w:id="38" w:name="_Toc72580907"/>
-      <w:commentRangeStart w:id="39"/>
+      <w:bookmarkStart w:id="52" w:name="_Toc74919483"/>
+      <w:commentRangeStart w:id="53"/>
       <w:r>
         <w:lastRenderedPageBreak/>
         <w:t>Success Criteria</w:t>
       </w:r>
-      <w:commentRangeEnd w:id="39"/>
+      <w:commentRangeEnd w:id="53"/>
       <w:r>
         <w:rPr>
           <w:rStyle w:val="CommentReference"/>
@@ -8540,9 +9158,9 @@
           <w:smallCaps w:val="0"/>
           <w:color w:val="auto"/>
         </w:rPr>
-        <w:commentReference w:id="39"/>
-      </w:r>
-      <w:bookmarkEnd w:id="38"/>
+        <w:commentReference w:id="53"/>
+      </w:r>
+      <w:bookmarkEnd w:id="52"/>
     </w:p>
     <w:tbl>
       <w:tblPr>
@@ -10356,27 +10974,27 @@
       <w:pPr>
         <w:pStyle w:val="Heading1"/>
       </w:pPr>
-      <w:bookmarkStart w:id="40" w:name="_Toc72580908"/>
+      <w:bookmarkStart w:id="54" w:name="_Toc74919484"/>
       <w:r>
         <w:lastRenderedPageBreak/>
         <w:t>Design</w:t>
       </w:r>
-      <w:bookmarkEnd w:id="40"/>
+      <w:bookmarkEnd w:id="54"/>
     </w:p>
     <w:p>
       <w:pPr>
         <w:pStyle w:val="Heading2"/>
       </w:pPr>
-      <w:bookmarkStart w:id="41" w:name="_Ref71317451"/>
-      <w:bookmarkStart w:id="42" w:name="_Ref71317550"/>
-      <w:bookmarkStart w:id="43" w:name="_Ref71317555"/>
-      <w:bookmarkStart w:id="44" w:name="_Ref71317559"/>
-      <w:bookmarkStart w:id="45" w:name="_Ref71317562"/>
-      <w:bookmarkStart w:id="46" w:name="_Ref71317564"/>
-      <w:bookmarkStart w:id="47" w:name="_Ref71317566"/>
-      <w:bookmarkStart w:id="48" w:name="_Ref71317573"/>
-      <w:bookmarkStart w:id="49" w:name="_Ref71317590"/>
-      <w:bookmarkStart w:id="50" w:name="_Toc72580909"/>
+      <w:bookmarkStart w:id="55" w:name="_Ref71317451"/>
+      <w:bookmarkStart w:id="56" w:name="_Ref71317550"/>
+      <w:bookmarkStart w:id="57" w:name="_Ref71317555"/>
+      <w:bookmarkStart w:id="58" w:name="_Ref71317559"/>
+      <w:bookmarkStart w:id="59" w:name="_Ref71317562"/>
+      <w:bookmarkStart w:id="60" w:name="_Ref71317564"/>
+      <w:bookmarkStart w:id="61" w:name="_Ref71317566"/>
+      <w:bookmarkStart w:id="62" w:name="_Ref71317573"/>
+      <w:bookmarkStart w:id="63" w:name="_Ref71317590"/>
+      <w:bookmarkStart w:id="64" w:name="_Toc74919485"/>
       <w:r>
         <w:t>System</w:t>
       </w:r>
@@ -10389,16 +11007,16 @@
       <w:r>
         <w:t>ecomposition</w:t>
       </w:r>
-      <w:bookmarkEnd w:id="41"/>
-      <w:bookmarkEnd w:id="42"/>
-      <w:bookmarkEnd w:id="43"/>
-      <w:bookmarkEnd w:id="44"/>
-      <w:bookmarkEnd w:id="45"/>
-      <w:bookmarkEnd w:id="46"/>
-      <w:bookmarkEnd w:id="47"/>
-      <w:bookmarkEnd w:id="48"/>
-      <w:bookmarkEnd w:id="49"/>
-      <w:bookmarkEnd w:id="50"/>
+      <w:bookmarkEnd w:id="55"/>
+      <w:bookmarkEnd w:id="56"/>
+      <w:bookmarkEnd w:id="57"/>
+      <w:bookmarkEnd w:id="58"/>
+      <w:bookmarkEnd w:id="59"/>
+      <w:bookmarkEnd w:id="60"/>
+      <w:bookmarkEnd w:id="61"/>
+      <w:bookmarkEnd w:id="62"/>
+      <w:bookmarkEnd w:id="63"/>
+      <w:bookmarkEnd w:id="64"/>
     </w:p>
     <w:p>
       <w:pPr>
@@ -11527,7 +12145,7 @@
         <w:t xml:space="preserve">in </w:t>
       </w:r>
       <w:r>
-        <w:t xml:space="preserve">which the conversation is being displayed in. This </w:t>
+        <w:t xml:space="preserve">which the conversation is being displayed. This </w:t>
       </w:r>
       <w:r>
         <w:t xml:space="preserve">part of the program will likely be implemented </w:t>
@@ -12041,12 +12659,12 @@
       <w:pPr>
         <w:pStyle w:val="Heading2"/>
       </w:pPr>
-      <w:bookmarkStart w:id="51" w:name="_Toc72580910"/>
+      <w:bookmarkStart w:id="65" w:name="_Toc74919486"/>
       <w:r>
         <w:lastRenderedPageBreak/>
         <w:t>Algorithms</w:t>
       </w:r>
-      <w:bookmarkEnd w:id="51"/>
+      <w:bookmarkEnd w:id="65"/>
     </w:p>
     <w:p>
       <w:pPr>
@@ -12678,12 +13296,12 @@
       <w:pPr>
         <w:pStyle w:val="Heading2"/>
       </w:pPr>
-      <w:bookmarkStart w:id="52" w:name="_Toc72580911"/>
+      <w:bookmarkStart w:id="66" w:name="_Toc74919487"/>
       <w:r>
         <w:lastRenderedPageBreak/>
         <w:t>Usability Features</w:t>
       </w:r>
-      <w:bookmarkEnd w:id="52"/>
+      <w:bookmarkEnd w:id="66"/>
     </w:p>
     <w:p>
       <w:pPr>
@@ -12940,36 +13558,91 @@
         <w:t xml:space="preserve"> during </w:t>
       </w:r>
       <w:r>
+        <w:rPr>
+          <w:rStyle w:val="Emphasis"/>
+        </w:rPr>
         <w:fldChar w:fldCharType="begin"/>
       </w:r>
       <w:r>
+        <w:rPr>
+          <w:rStyle w:val="Emphasis"/>
+        </w:rPr>
         <w:instrText xml:space="preserve"> REF _Ref71908326 \w \h </w:instrText>
       </w:r>
       <w:r>
+        <w:rPr>
+          <w:rStyle w:val="Emphasis"/>
+        </w:rPr>
+        <w:instrText xml:space="preserve"> \* MERGEFORMAT </w:instrText>
+      </w:r>
+      <w:r>
+        <w:rPr>
+          <w:rStyle w:val="Emphasis"/>
+        </w:rPr>
+      </w:r>
+      <w:r>
+        <w:rPr>
+          <w:rStyle w:val="Emphasis"/>
+        </w:rPr>
         <w:fldChar w:fldCharType="separate"/>
       </w:r>
       <w:r>
+        <w:rPr>
+          <w:rStyle w:val="Emphasis"/>
+        </w:rPr>
         <w:t>1.3.1</w:t>
       </w:r>
       <w:r>
+        <w:rPr>
+          <w:rStyle w:val="Emphasis"/>
+        </w:rPr>
         <w:fldChar w:fldCharType="end"/>
       </w:r>
       <w:r>
+        <w:rPr>
+          <w:rStyle w:val="Emphasis"/>
+        </w:rPr>
         <w:t xml:space="preserve"> </w:t>
       </w:r>
       <w:r>
+        <w:rPr>
+          <w:rStyle w:val="Emphasis"/>
+        </w:rPr>
         <w:fldChar w:fldCharType="begin"/>
       </w:r>
       <w:r>
+        <w:rPr>
+          <w:rStyle w:val="Emphasis"/>
+        </w:rPr>
         <w:instrText xml:space="preserve"> REF _Ref71908320 \h </w:instrText>
       </w:r>
       <w:r>
+        <w:rPr>
+          <w:rStyle w:val="Emphasis"/>
+        </w:rPr>
+        <w:instrText xml:space="preserve"> \* MERGEFORMAT </w:instrText>
+      </w:r>
+      <w:r>
+        <w:rPr>
+          <w:rStyle w:val="Emphasis"/>
+        </w:rPr>
+      </w:r>
+      <w:r>
+        <w:rPr>
+          <w:rStyle w:val="Emphasis"/>
+        </w:rPr>
         <w:fldChar w:fldCharType="separate"/>
       </w:r>
       <w:r>
+        <w:rPr>
+          <w:rStyle w:val="Emphasis"/>
+        </w:rPr>
         <w:t>Interview with Ethan Sandy</w:t>
       </w:r>
       <w:r>
+        <w:rPr>
+          <w:rStyle w:val="Emphasis"/>
+        </w:rPr>
         <w:fldChar w:fldCharType="end"/>
       </w:r>
       <w:r>
@@ -13031,40 +13704,101 @@
         <w:t xml:space="preserve">Quickly identifying the sender of a message is crucial to messaging apps. From </w:t>
       </w:r>
       <w:r>
+        <w:rPr>
+          <w:rStyle w:val="Emphasis"/>
+        </w:rPr>
         <w:fldChar w:fldCharType="begin"/>
       </w:r>
       <w:r>
+        <w:rPr>
+          <w:rStyle w:val="Emphasis"/>
+        </w:rPr>
         <w:instrText xml:space="preserve"> REF _Ref71908326 \w \h </w:instrText>
       </w:r>
       <w:r>
+        <w:rPr>
+          <w:rStyle w:val="Emphasis"/>
+        </w:rPr>
+        <w:instrText xml:space="preserve"> \* MERGEFORMAT </w:instrText>
+      </w:r>
+      <w:r>
+        <w:rPr>
+          <w:rStyle w:val="Emphasis"/>
+        </w:rPr>
+      </w:r>
+      <w:r>
+        <w:rPr>
+          <w:rStyle w:val="Emphasis"/>
+        </w:rPr>
         <w:fldChar w:fldCharType="separate"/>
       </w:r>
       <w:r>
+        <w:rPr>
+          <w:rStyle w:val="Emphasis"/>
+        </w:rPr>
         <w:t>1.3.1</w:t>
       </w:r>
       <w:r>
+        <w:rPr>
+          <w:rStyle w:val="Emphasis"/>
+        </w:rPr>
         <w:fldChar w:fldCharType="end"/>
       </w:r>
       <w:r>
+        <w:rPr>
+          <w:rStyle w:val="Emphasis"/>
+        </w:rPr>
         <w:t xml:space="preserve"> </w:t>
       </w:r>
       <w:r>
+        <w:rPr>
+          <w:rStyle w:val="Emphasis"/>
+        </w:rPr>
         <w:fldChar w:fldCharType="begin"/>
       </w:r>
       <w:r>
+        <w:rPr>
+          <w:rStyle w:val="Emphasis"/>
+        </w:rPr>
         <w:instrText xml:space="preserve"> REF _Ref71908320 \h </w:instrText>
       </w:r>
       <w:r>
+        <w:rPr>
+          <w:rStyle w:val="Emphasis"/>
+        </w:rPr>
+        <w:instrText xml:space="preserve"> \* MERGEFORMAT </w:instrText>
+      </w:r>
+      <w:r>
+        <w:rPr>
+          <w:rStyle w:val="Emphasis"/>
+        </w:rPr>
+      </w:r>
+      <w:r>
+        <w:rPr>
+          <w:rStyle w:val="Emphasis"/>
+        </w:rPr>
         <w:fldChar w:fldCharType="separate"/>
       </w:r>
       <w:r>
+        <w:rPr>
+          <w:rStyle w:val="Emphasis"/>
+        </w:rPr>
         <w:t>Interview with Ethan Sandy</w:t>
       </w:r>
       <w:r>
+        <w:rPr>
+          <w:rStyle w:val="Emphasis"/>
+        </w:rPr>
         <w:fldChar w:fldCharType="end"/>
       </w:r>
       <w:r>
-        <w:t xml:space="preserve">, it was decided that this will be achieved by using </w:t>
+        <w:rPr>
+          <w:rStyle w:val="Emphasis"/>
+        </w:rPr>
+        <w:t>,</w:t>
+      </w:r>
+      <w:r>
+        <w:t xml:space="preserve"> it was decided that this will be achieved by using </w:t>
       </w:r>
       <w:r>
         <w:t>a similar</w:t>
@@ -13181,7 +13915,7 @@
       <w:pPr>
         <w:pStyle w:val="Heading2"/>
       </w:pPr>
-      <w:bookmarkStart w:id="53" w:name="_Toc72580912"/>
+      <w:bookmarkStart w:id="67" w:name="_Toc74919488"/>
       <w:r>
         <w:lastRenderedPageBreak/>
         <w:t>Wireframes</w:t>
@@ -13189,7 +13923,7 @@
       <w:r>
         <w:t xml:space="preserve"> – UX</w:t>
       </w:r>
-      <w:bookmarkEnd w:id="53"/>
+      <w:bookmarkEnd w:id="67"/>
     </w:p>
     <w:p>
       <w:r>
@@ -13241,36 +13975,91 @@
         <w:t xml:space="preserve">from </w:t>
       </w:r>
       <w:r>
+        <w:rPr>
+          <w:rStyle w:val="Emphasis"/>
+        </w:rPr>
         <w:fldChar w:fldCharType="begin"/>
       </w:r>
       <w:r>
+        <w:rPr>
+          <w:rStyle w:val="Emphasis"/>
+        </w:rPr>
         <w:instrText xml:space="preserve"> REF _Ref71908320 \r \h </w:instrText>
       </w:r>
       <w:r>
+        <w:rPr>
+          <w:rStyle w:val="Emphasis"/>
+        </w:rPr>
+        <w:instrText xml:space="preserve"> \* MERGEFORMAT </w:instrText>
+      </w:r>
+      <w:r>
+        <w:rPr>
+          <w:rStyle w:val="Emphasis"/>
+        </w:rPr>
+      </w:r>
+      <w:r>
+        <w:rPr>
+          <w:rStyle w:val="Emphasis"/>
+        </w:rPr>
         <w:fldChar w:fldCharType="separate"/>
       </w:r>
       <w:r>
+        <w:rPr>
+          <w:rStyle w:val="Emphasis"/>
+        </w:rPr>
         <w:t>1.3.1</w:t>
       </w:r>
       <w:r>
+        <w:rPr>
+          <w:rStyle w:val="Emphasis"/>
+        </w:rPr>
         <w:fldChar w:fldCharType="end"/>
       </w:r>
       <w:r>
+        <w:rPr>
+          <w:rStyle w:val="Emphasis"/>
+        </w:rPr>
         <w:t xml:space="preserve"> </w:t>
       </w:r>
       <w:r>
+        <w:rPr>
+          <w:rStyle w:val="Emphasis"/>
+        </w:rPr>
         <w:fldChar w:fldCharType="begin"/>
       </w:r>
       <w:r>
+        <w:rPr>
+          <w:rStyle w:val="Emphasis"/>
+        </w:rPr>
         <w:instrText xml:space="preserve"> REF _Ref71908320 \h </w:instrText>
       </w:r>
       <w:r>
+        <w:rPr>
+          <w:rStyle w:val="Emphasis"/>
+        </w:rPr>
+        <w:instrText xml:space="preserve"> \* MERGEFORMAT </w:instrText>
+      </w:r>
+      <w:r>
+        <w:rPr>
+          <w:rStyle w:val="Emphasis"/>
+        </w:rPr>
+      </w:r>
+      <w:r>
+        <w:rPr>
+          <w:rStyle w:val="Emphasis"/>
+        </w:rPr>
         <w:fldChar w:fldCharType="separate"/>
       </w:r>
       <w:r>
+        <w:rPr>
+          <w:rStyle w:val="Emphasis"/>
+        </w:rPr>
         <w:t>Interview with Ethan Sandy</w:t>
       </w:r>
       <w:r>
+        <w:rPr>
+          <w:rStyle w:val="Emphasis"/>
+        </w:rPr>
         <w:fldChar w:fldCharType="end"/>
       </w:r>
       <w:r>
@@ -13283,42 +14072,103 @@
         <w:t xml:space="preserve"> I have come</w:t>
       </w:r>
       <w:r>
-        <w:t xml:space="preserve"> up inspired by the </w:t>
+        <w:t xml:space="preserve"> up </w:t>
+      </w:r>
+      <w:r>
+        <w:t xml:space="preserve">with </w:t>
+      </w:r>
+      <w:r>
+        <w:t xml:space="preserve">inspired by the </w:t>
       </w:r>
       <w:r>
         <w:t xml:space="preserve">existing solutions seen in </w:t>
       </w:r>
       <w:r>
+        <w:rPr>
+          <w:rStyle w:val="Emphasis"/>
+        </w:rPr>
         <w:fldChar w:fldCharType="begin"/>
       </w:r>
       <w:r>
+        <w:rPr>
+          <w:rStyle w:val="Emphasis"/>
+        </w:rPr>
         <w:instrText xml:space="preserve"> REF _Ref72580419 \r \h </w:instrText>
       </w:r>
       <w:r>
+        <w:rPr>
+          <w:rStyle w:val="Emphasis"/>
+        </w:rPr>
+        <w:instrText xml:space="preserve"> \* MERGEFORMAT </w:instrText>
+      </w:r>
+      <w:r>
+        <w:rPr>
+          <w:rStyle w:val="Emphasis"/>
+        </w:rPr>
+      </w:r>
+      <w:r>
+        <w:rPr>
+          <w:rStyle w:val="Emphasis"/>
+        </w:rPr>
         <w:fldChar w:fldCharType="separate"/>
       </w:r>
       <w:r>
+        <w:rPr>
+          <w:rStyle w:val="Emphasis"/>
+        </w:rPr>
         <w:t>1.2</w:t>
       </w:r>
       <w:r>
+        <w:rPr>
+          <w:rStyle w:val="Emphasis"/>
+        </w:rPr>
         <w:fldChar w:fldCharType="end"/>
       </w:r>
       <w:r>
+        <w:rPr>
+          <w:rStyle w:val="Emphasis"/>
+        </w:rPr>
         <w:t xml:space="preserve"> </w:t>
       </w:r>
       <w:r>
+        <w:rPr>
+          <w:rStyle w:val="Emphasis"/>
+        </w:rPr>
         <w:fldChar w:fldCharType="begin"/>
       </w:r>
       <w:r>
+        <w:rPr>
+          <w:rStyle w:val="Emphasis"/>
+        </w:rPr>
         <w:instrText xml:space="preserve"> REF _Ref72580415 \h </w:instrText>
       </w:r>
       <w:r>
+        <w:rPr>
+          <w:rStyle w:val="Emphasis"/>
+        </w:rPr>
+        <w:instrText xml:space="preserve"> \* MERGEFORMAT </w:instrText>
+      </w:r>
+      <w:r>
+        <w:rPr>
+          <w:rStyle w:val="Emphasis"/>
+        </w:rPr>
+      </w:r>
+      <w:r>
+        <w:rPr>
+          <w:rStyle w:val="Emphasis"/>
+        </w:rPr>
         <w:fldChar w:fldCharType="separate"/>
       </w:r>
       <w:r>
+        <w:rPr>
+          <w:rStyle w:val="Emphasis"/>
+        </w:rPr>
         <w:t>Research</w:t>
       </w:r>
       <w:r>
+        <w:rPr>
+          <w:rStyle w:val="Emphasis"/>
+        </w:rPr>
         <w:fldChar w:fldCharType="end"/>
       </w:r>
       <w:r>
@@ -14187,29 +15037,29 @@
       <w:pPr>
         <w:pStyle w:val="Heading1"/>
       </w:pPr>
-      <w:bookmarkStart w:id="54" w:name="_Toc72580913"/>
+      <w:bookmarkStart w:id="68" w:name="_Toc74919489"/>
       <w:r>
         <w:lastRenderedPageBreak/>
         <w:t>Development</w:t>
       </w:r>
-      <w:bookmarkEnd w:id="54"/>
+      <w:bookmarkEnd w:id="68"/>
     </w:p>
     <w:p>
       <w:pPr>
         <w:pStyle w:val="Heading1"/>
       </w:pPr>
-      <w:bookmarkStart w:id="55" w:name="_Toc72580914"/>
+      <w:bookmarkStart w:id="69" w:name="_Toc74919490"/>
       <w:r>
         <w:t>Evaluation</w:t>
       </w:r>
-      <w:bookmarkEnd w:id="55"/>
+      <w:bookmarkEnd w:id="69"/>
     </w:p>
     <w:p>
       <w:r>
         <w:br w:type="page"/>
       </w:r>
     </w:p>
-    <w:bookmarkStart w:id="56" w:name="_Toc72580915" w:displacedByCustomXml="next"/>
+    <w:bookmarkStart w:id="70" w:name="_Toc74919491" w:displacedByCustomXml="next"/>
     <w:sdt>
       <w:sdtPr>
         <w:rPr>
@@ -14233,7 +15083,7 @@
         </w:rPr>
       </w:sdtEndPr>
       <w:sdtContent>
-        <w:commentRangeStart w:id="57" w:displacedByCustomXml="prev"/>
+        <w:commentRangeStart w:id="71" w:displacedByCustomXml="prev"/>
         <w:p>
           <w:pPr>
             <w:pStyle w:val="Heading1"/>
@@ -14241,7 +15091,7 @@
           <w:r>
             <w:t>References</w:t>
           </w:r>
-          <w:commentRangeEnd w:id="57"/>
+          <w:commentRangeEnd w:id="71"/>
           <w:r>
             <w:rPr>
               <w:rStyle w:val="CommentReference"/>
@@ -14251,9 +15101,9 @@
               <w:smallCaps w:val="0"/>
               <w:color w:val="auto"/>
             </w:rPr>
-            <w:commentReference w:id="57"/>
+            <w:commentReference w:id="71"/>
           </w:r>
-          <w:bookmarkEnd w:id="56"/>
+          <w:bookmarkEnd w:id="70"/>
         </w:p>
         <w:sdt>
           <w:sdtPr>
@@ -14717,7 +15567,6 @@
         </w:sdt>
       </w:sdtContent>
     </w:sdt>
-    <w:p/>
     <w:sectPr>
       <w:headerReference w:type="default" r:id="rId45"/>
       <w:footerReference w:type="default" r:id="rId46"/>
@@ -14734,7 +15583,7 @@
 
 <file path=word/comments.xml><?xml version="1.0" encoding="utf-8"?>
 <w:comments xmlns:wpc="http://schemas.microsoft.com/office/word/2010/wordprocessingCanvas" xmlns:cx="http://schemas.microsoft.com/office/drawing/2014/chartex" xmlns:cx1="http://schemas.microsoft.com/office/drawing/2015/9/8/chartex" xmlns:cx2="http://schemas.microsoft.com/office/drawing/2015/10/21/chartex" xmlns:cx3="http://schemas.microsoft.com/office/drawing/2016/5/9/chartex" xmlns:cx4="http://schemas.microsoft.com/office/drawing/2016/5/10/chartex" xmlns:cx5="http://schemas.microsoft.com/office/drawing/2016/5/11/chartex" xmlns:cx6="http://schemas.microsoft.com/office/drawing/2016/5/12/chartex" xmlns:cx7="http://schemas.microsoft.com/office/drawing/2016/5/13/chartex" xmlns:cx8="http://schemas.microsoft.com/office/drawing/2016/5/14/chartex" xmlns:mc="http://schemas.openxmlformats.org/markup-compatibility/2006" xmlns:aink="http://schemas.microsoft.com/office/drawing/2016/ink" xmlns:am3d="http://schemas.microsoft.com/office/drawing/2017/model3d" xmlns:o="urn:schemas-microsoft-com:office:office" xmlns:r="http://schemas.openxmlformats.org/officeDocument/2006/relationships" xmlns:m="http://schemas.openxmlformats.org/officeDocument/2006/math" xmlns:v="urn:schemas-microsoft-com:vml" xmlns:wp14="http://schemas.microsoft.com/office/word/2010/wordprocessingDrawing" xmlns:wp="http://schemas.openxmlformats.org/drawingml/2006/wordprocessingDrawing" xmlns:w10="urn:schemas-microsoft-com:office:word" xmlns:w="http://schemas.openxmlformats.org/wordprocessingml/2006/main" xmlns:w14="http://schemas.microsoft.com/office/word/2010/wordml" xmlns:w15="http://schemas.microsoft.com/office/word/2012/wordml" xmlns:w16cex="http://schemas.microsoft.com/office/word/2018/wordml/cex" xmlns:w16cid="http://schemas.microsoft.com/office/word/2016/wordml/cid" xmlns:w16="http://schemas.microsoft.com/office/word/2018/wordml" xmlns:w16sdtdh="http://schemas.microsoft.com/office/word/2020/wordml/sdtdatahash" xmlns:w16se="http://schemas.microsoft.com/office/word/2015/wordml/symex" xmlns:wpg="http://schemas.microsoft.com/office/word/2010/wordprocessingGroup" xmlns:wpi="http://schemas.microsoft.com/office/word/2010/wordprocessingInk" xmlns:wne="http://schemas.microsoft.com/office/word/2006/wordml" xmlns:wps="http://schemas.microsoft.com/office/word/2010/wordprocessingShape" mc:Ignorable="w14 w15 w16se w16cid w16 w16cex w16sdtdh wp14">
-  <w:comment w:id="12" w:author="Daniel Wait" w:date="2021-04-15T18:56:00Z" w:initials="DW">
+  <w:comment w:id="10" w:author="Daniel Wait" w:date="2021-06-18T23:08:00Z" w:initials="DW">
     <w:p>
       <w:pPr>
         <w:pStyle w:val="CommentText"/>
@@ -14746,11 +15595,14 @@
         <w:annotationRef/>
       </w:r>
       <w:r>
-        <w:t>Name second stakeholder (?)</w:t>
+        <w:t>Requirement</w:t>
+      </w:r>
+      <w:r>
+        <w:t>: Key pairs are stored securely on the server</w:t>
       </w:r>
     </w:p>
   </w:comment>
-  <w:comment w:id="21" w:author="Daniel Wait" w:date="2021-04-15T18:54:00Z" w:initials="DW">
+  <w:comment w:id="11" w:author="Daniel Wait" w:date="2021-06-18T23:08:00Z" w:initials="DW">
     <w:p>
       <w:pPr>
         <w:pStyle w:val="CommentText"/>
@@ -14762,24 +15614,58 @@
         <w:annotationRef/>
       </w:r>
       <w:r>
-        <w:t>Redo this bit to match new research below</w:t>
-      </w:r>
-    </w:p>
+        <w:t>Requirement</w:t>
+      </w:r>
+      <w:r>
+        <w:t>: User accounts are not tied to a machine</w:t>
+      </w:r>
+    </w:p>
+  </w:comment>
+  <w:comment w:id="12" w:author="Daniel Wait" w:date="2021-06-18T23:08:00Z" w:initials="DW">
     <w:p>
       <w:pPr>
         <w:pStyle w:val="CommentText"/>
       </w:pPr>
-    </w:p>
+      <w:r>
+        <w:rPr>
+          <w:rStyle w:val="CommentReference"/>
+        </w:rPr>
+        <w:annotationRef/>
+      </w:r>
+      <w:r>
+        <w:t>Requirement</w:t>
+      </w:r>
+      <w:r>
+        <w:t>: Transmission can be confidently traced to a sender</w:t>
+      </w:r>
+    </w:p>
+  </w:comment>
+  <w:comment w:id="13" w:author="Daniel Wait" w:date="2021-06-18T23:09:00Z" w:initials="DW">
     <w:p>
       <w:pPr>
         <w:pStyle w:val="CommentText"/>
       </w:pPr>
       <w:r>
-        <w:t>Mention that this is only the individual messages that are being analysed</w:t>
+        <w:rPr>
+          <w:rStyle w:val="CommentReference"/>
+        </w:rPr>
+        <w:annotationRef/>
+      </w:r>
+      <w:r>
+        <w:t>Re</w:t>
+      </w:r>
+      <w:r>
+        <w:t>quirement</w:t>
+      </w:r>
+      <w:r>
+        <w:t xml:space="preserve">: Transmission follow common </w:t>
+      </w:r>
+      <w:r>
+        <w:t>protocol</w:t>
       </w:r>
     </w:p>
   </w:comment>
-  <w:comment w:id="22" w:author="Daniel Wait" w:date="2021-04-18T13:45:00Z" w:initials="DW">
+  <w:comment w:id="16" w:author="Daniel Wait" w:date="2021-06-18T23:09:00Z" w:initials="DW">
     <w:p>
       <w:pPr>
         <w:pStyle w:val="CommentText"/>
@@ -14791,20 +15677,14 @@
         <w:annotationRef/>
       </w:r>
       <w:r>
-        <w:t xml:space="preserve">Determine if </w:t>
-      </w:r>
-      <w:r>
-        <w:t xml:space="preserve">it is </w:t>
-      </w:r>
-      <w:r>
-        <w:t xml:space="preserve">necessary to have a </w:t>
-      </w:r>
-      <w:r>
-        <w:t>page break</w:t>
+        <w:t>Requirement</w:t>
+      </w:r>
+      <w:r>
+        <w:t>: Messages cannot be read in server</w:t>
       </w:r>
     </w:p>
   </w:comment>
-  <w:comment w:id="24" w:author="Daniel Wait" w:date="2021-04-15T18:55:00Z" w:initials="DW">
+  <w:comment w:id="17" w:author="Daniel Wait" w:date="2021-06-18T23:09:00Z" w:initials="DW">
     <w:p>
       <w:pPr>
         <w:pStyle w:val="CommentText"/>
@@ -14816,11 +15696,206 @@
         <w:annotationRef/>
       </w:r>
       <w:r>
+        <w:t>Requirement</w:t>
+      </w:r>
+      <w:r>
+        <w:t>: No setup to run/install program</w:t>
+      </w:r>
+    </w:p>
+  </w:comment>
+  <w:comment w:id="26" w:author="Daniel Wait" w:date="2021-06-18T23:10:00Z" w:initials="DW">
+    <w:p>
+      <w:pPr>
+        <w:pStyle w:val="CommentText"/>
+      </w:pPr>
+      <w:r>
+        <w:rPr>
+          <w:rStyle w:val="CommentReference"/>
+        </w:rPr>
+        <w:annotationRef/>
+      </w:r>
+      <w:r>
+        <w:t>Consider: Splash Screen</w:t>
+      </w:r>
+    </w:p>
+  </w:comment>
+  <w:comment w:id="27" w:author="Daniel Wait" w:date="2021-06-18T23:12:00Z" w:initials="DW">
+    <w:p>
+      <w:pPr>
+        <w:pStyle w:val="CommentText"/>
+      </w:pPr>
+      <w:r>
+        <w:rPr>
+          <w:rStyle w:val="CommentReference"/>
+        </w:rPr>
+        <w:annotationRef/>
+      </w:r>
+      <w:r>
+        <w:t>Requirement: Login before using program</w:t>
+      </w:r>
+    </w:p>
+  </w:comment>
+  <w:comment w:id="28" w:author="Daniel Wait" w:date="2021-06-18T23:12:00Z" w:initials="DW">
+    <w:p>
+      <w:pPr>
+        <w:pStyle w:val="CommentText"/>
+      </w:pPr>
+      <w:r>
+        <w:rPr>
+          <w:rStyle w:val="CommentReference"/>
+        </w:rPr>
+        <w:annotationRef/>
+      </w:r>
+      <w:r>
+        <w:t>Consider: 2FA</w:t>
+      </w:r>
+    </w:p>
+  </w:comment>
+  <w:comment w:id="29" w:author="Daniel Wait" w:date="2021-06-18T23:12:00Z" w:initials="DW">
+    <w:p>
+      <w:pPr>
+        <w:pStyle w:val="CommentText"/>
+      </w:pPr>
+      <w:r>
+        <w:rPr>
+          <w:rStyle w:val="CommentReference"/>
+        </w:rPr>
+        <w:annotationRef/>
+      </w:r>
+      <w:r>
+        <w:t>Consider: Discriminator to prevent nick collisions</w:t>
+      </w:r>
+    </w:p>
+  </w:comment>
+  <w:comment w:id="30" w:author="Daniel Wait" w:date="2021-06-18T23:13:00Z" w:initials="DW">
+    <w:p>
+      <w:pPr>
+        <w:pStyle w:val="CommentText"/>
+      </w:pPr>
+      <w:r>
+        <w:rPr>
+          <w:rStyle w:val="CommentReference"/>
+        </w:rPr>
+        <w:annotationRef/>
+      </w:r>
+      <w:r>
+        <w:t>Requirement: Minimum password strength</w:t>
+      </w:r>
+    </w:p>
+  </w:comment>
+  <w:comment w:id="31" w:author="Daniel Wait" w:date="2021-06-18T23:13:00Z" w:initials="DW">
+    <w:p>
+      <w:pPr>
+        <w:pStyle w:val="CommentText"/>
+      </w:pPr>
+      <w:r>
+        <w:rPr>
+          <w:rStyle w:val="CommentReference"/>
+        </w:rPr>
+        <w:annotationRef/>
+      </w:r>
+      <w:r>
+        <w:t>Consider: Friends system (denied by stakeholder)</w:t>
+      </w:r>
+    </w:p>
+  </w:comment>
+  <w:comment w:id="32" w:author="Daniel Wait" w:date="2021-06-18T23:14:00Z" w:initials="DW">
+    <w:p>
+      <w:pPr>
+        <w:pStyle w:val="CommentText"/>
+      </w:pPr>
+      <w:r>
+        <w:rPr>
+          <w:rStyle w:val="CommentReference"/>
+        </w:rPr>
+        <w:annotationRef/>
+      </w:r>
+      <w:r>
+        <w:t>Consider: Home page with list of conversations</w:t>
+      </w:r>
+    </w:p>
+  </w:comment>
+  <w:comment w:id="33" w:author="Daniel Wait" w:date="2021-06-18T23:15:00Z" w:initials="DW">
+    <w:p>
+      <w:pPr>
+        <w:pStyle w:val="CommentText"/>
+      </w:pPr>
+      <w:r>
+        <w:rPr>
+          <w:rStyle w:val="CommentReference"/>
+        </w:rPr>
+        <w:annotationRef/>
+      </w:r>
+      <w:r>
+        <w:t>Consider: Historic messages</w:t>
+      </w:r>
+    </w:p>
+  </w:comment>
+  <w:comment w:id="34" w:author="Daniel Wait" w:date="2021-06-18T23:15:00Z" w:initials="DW">
+    <w:p>
+      <w:pPr>
+        <w:pStyle w:val="CommentText"/>
+      </w:pPr>
+      <w:r>
+        <w:rPr>
+          <w:rStyle w:val="CommentReference"/>
+        </w:rPr>
+        <w:annotationRef/>
+      </w:r>
+      <w:r>
+        <w:t>Consider: Multiple messages formats</w:t>
+      </w:r>
+    </w:p>
+  </w:comment>
+  <w:comment w:id="35" w:author="Daniel Wait" w:date="2021-06-18T23:15:00Z" w:initials="DW">
+    <w:p>
+      <w:pPr>
+        <w:pStyle w:val="CommentText"/>
+      </w:pPr>
+      <w:r>
+        <w:rPr>
+          <w:rStyle w:val="CommentReference"/>
+        </w:rPr>
+        <w:annotationRef/>
+      </w:r>
+      <w:r>
+        <w:t>Consider: Tab-based navigation (denied by stakeholder)</w:t>
+      </w:r>
+    </w:p>
+  </w:comment>
+  <w:comment w:id="36" w:author="Daniel Wait" w:date="2021-06-18T23:15:00Z" w:initials="DW">
+    <w:p>
+      <w:pPr>
+        <w:pStyle w:val="CommentText"/>
+      </w:pPr>
+      <w:r>
+        <w:rPr>
+          <w:rStyle w:val="CommentReference"/>
+        </w:rPr>
+        <w:annotationRef/>
+      </w:r>
+      <w:r>
+        <w:t>Consider: Keyboard shortcuts (denied by stakeholder)</w:t>
+      </w:r>
+    </w:p>
+  </w:comment>
+  <w:comment w:id="38" w:author="Daniel Wait" w:date="2021-04-15T18:55:00Z" w:initials="DW">
+    <w:p>
+      <w:pPr>
+        <w:pStyle w:val="CommentText"/>
+      </w:pPr>
+      <w:r>
+        <w:rPr>
+          <w:rStyle w:val="CommentReference"/>
+        </w:rPr>
+        <w:annotationRef/>
+      </w:r>
+      <w:r>
         <w:t>Restructure to match Discord section</w:t>
       </w:r>
     </w:p>
   </w:comment>
-  <w:comment w:id="31" w:author="Daniel Wait" w:date="2021-04-15T18:58:00Z" w:initials="DW">
+  <w:comment w:id="45" w:author="Daniel Wait" w:date="2021-04-15T18:58:00Z" w:initials="DW">
     <w:p>
       <w:pPr>
         <w:pStyle w:val="CommentText"/>
@@ -14836,7 +15911,7 @@
       </w:r>
     </w:p>
   </w:comment>
-  <w:comment w:id="34" w:author="Daniel Wait" w:date="2021-04-18T13:49:00Z" w:initials="DW">
+  <w:comment w:id="48" w:author="Daniel Wait" w:date="2021-04-18T13:49:00Z" w:initials="DW">
     <w:p>
       <w:pPr>
         <w:pStyle w:val="CommentText"/>
@@ -14852,7 +15927,7 @@
       </w:r>
     </w:p>
   </w:comment>
-  <w:comment w:id="36" w:author="Daniel Wait" w:date="2021-04-15T18:55:00Z" w:initials="DW">
+  <w:comment w:id="50" w:author="Daniel Wait" w:date="2021-04-15T18:55:00Z" w:initials="DW">
     <w:p>
       <w:pPr>
         <w:pStyle w:val="CommentText"/>
@@ -14868,7 +15943,7 @@
       </w:r>
     </w:p>
   </w:comment>
-  <w:comment w:id="39" w:author="Daniel Wait" w:date="2021-04-15T18:55:00Z" w:initials="DW">
+  <w:comment w:id="53" w:author="Daniel Wait" w:date="2021-04-15T18:55:00Z" w:initials="DW">
     <w:p>
       <w:pPr>
         <w:pStyle w:val="CommentText"/>
@@ -14884,7 +15959,7 @@
       </w:r>
     </w:p>
   </w:comment>
-  <w:comment w:id="57" w:author="Daniel Wait" w:date="2021-04-15T18:56:00Z" w:initials="DW">
+  <w:comment w:id="71" w:author="Daniel Wait" w:date="2021-04-15T18:56:00Z" w:initials="DW">
     <w:p>
       <w:pPr>
         <w:pStyle w:val="CommentText"/>
@@ -14905,9 +15980,23 @@
 
 <file path=word/commentsExtended.xml><?xml version="1.0" encoding="utf-8"?>
 <w15:commentsEx xmlns:wpc="http://schemas.microsoft.com/office/word/2010/wordprocessingCanvas" xmlns:cx="http://schemas.microsoft.com/office/drawing/2014/chartex" xmlns:cx1="http://schemas.microsoft.com/office/drawing/2015/9/8/chartex" xmlns:cx2="http://schemas.microsoft.com/office/drawing/2015/10/21/chartex" xmlns:cx3="http://schemas.microsoft.com/office/drawing/2016/5/9/chartex" xmlns:cx4="http://schemas.microsoft.com/office/drawing/2016/5/10/chartex" xmlns:cx5="http://schemas.microsoft.com/office/drawing/2016/5/11/chartex" xmlns:cx6="http://schemas.microsoft.com/office/drawing/2016/5/12/chartex" xmlns:cx7="http://schemas.microsoft.com/office/drawing/2016/5/13/chartex" xmlns:cx8="http://schemas.microsoft.com/office/drawing/2016/5/14/chartex" xmlns:mc="http://schemas.openxmlformats.org/markup-compatibility/2006" xmlns:aink="http://schemas.microsoft.com/office/drawing/2016/ink" xmlns:am3d="http://schemas.microsoft.com/office/drawing/2017/model3d" xmlns:o="urn:schemas-microsoft-com:office:office" xmlns:r="http://schemas.openxmlformats.org/officeDocument/2006/relationships" xmlns:m="http://schemas.openxmlformats.org/officeDocument/2006/math" xmlns:v="urn:schemas-microsoft-com:vml" xmlns:wp14="http://schemas.microsoft.com/office/word/2010/wordprocessingDrawing" xmlns:wp="http://schemas.openxmlformats.org/drawingml/2006/wordprocessingDrawing" xmlns:w10="urn:schemas-microsoft-com:office:word" xmlns:w="http://schemas.openxmlformats.org/wordprocessingml/2006/main" xmlns:w14="http://schemas.microsoft.com/office/word/2010/wordml" xmlns:w15="http://schemas.microsoft.com/office/word/2012/wordml" xmlns:w16cex="http://schemas.microsoft.com/office/word/2018/wordml/cex" xmlns:w16cid="http://schemas.microsoft.com/office/word/2016/wordml/cid" xmlns:w16="http://schemas.microsoft.com/office/word/2018/wordml" xmlns:w16sdtdh="http://schemas.microsoft.com/office/word/2020/wordml/sdtdatahash" xmlns:w16se="http://schemas.microsoft.com/office/word/2015/wordml/symex" xmlns:wpg="http://schemas.microsoft.com/office/word/2010/wordprocessingGroup" xmlns:wpi="http://schemas.microsoft.com/office/word/2010/wordprocessingInk" xmlns:wne="http://schemas.microsoft.com/office/word/2006/wordml" xmlns:wps="http://schemas.microsoft.com/office/word/2010/wordprocessingShape" mc:Ignorable="w14 w15 w16se w16cid w16 w16cex w16sdtdh wp14">
-  <w15:commentEx w15:paraId="27208C71" w15:done="0"/>
-  <w15:commentEx w15:paraId="1B4A779F" w15:done="0"/>
-  <w15:commentEx w15:paraId="01B7A4D2" w15:done="0"/>
+  <w15:commentEx w15:paraId="514FF821" w15:done="0"/>
+  <w15:commentEx w15:paraId="62828B5A" w15:done="0"/>
+  <w15:commentEx w15:paraId="2DB9EE22" w15:done="0"/>
+  <w15:commentEx w15:paraId="2C245A75" w15:done="0"/>
+  <w15:commentEx w15:paraId="1B5D72E2" w15:done="0"/>
+  <w15:commentEx w15:paraId="5684EB6D" w15:done="0"/>
+  <w15:commentEx w15:paraId="5E6896D0" w15:done="0"/>
+  <w15:commentEx w15:paraId="3D242498" w15:done="0"/>
+  <w15:commentEx w15:paraId="08BB035C" w15:done="0"/>
+  <w15:commentEx w15:paraId="2368CB9F" w15:done="0"/>
+  <w15:commentEx w15:paraId="4124CDCB" w15:done="0"/>
+  <w15:commentEx w15:paraId="1124945A" w15:done="0"/>
+  <w15:commentEx w15:paraId="07DAA5B2" w15:done="0"/>
+  <w15:commentEx w15:paraId="7CC86223" w15:done="0"/>
+  <w15:commentEx w15:paraId="7301D8B5" w15:done="0"/>
+  <w15:commentEx w15:paraId="02E83305" w15:done="0"/>
+  <w15:commentEx w15:paraId="2EDE5516" w15:done="0"/>
   <w15:commentEx w15:paraId="12DBDF8A" w15:done="0"/>
   <w15:commentEx w15:paraId="6E1853F3" w15:done="0"/>
   <w15:commentEx w15:paraId="4AE31FA7" w15:done="0"/>
@@ -14919,9 +16008,23 @@
 
 <file path=word/commentsExtensible.xml><?xml version="1.0" encoding="utf-8"?>
 <w16cex:commentsExtensible xmlns:wpc="http://schemas.microsoft.com/office/word/2010/wordprocessingCanvas" xmlns:cx="http://schemas.microsoft.com/office/drawing/2014/chartex" xmlns:cx1="http://schemas.microsoft.com/office/drawing/2015/9/8/chartex" xmlns:cx2="http://schemas.microsoft.com/office/drawing/2015/10/21/chartex" xmlns:cx3="http://schemas.microsoft.com/office/drawing/2016/5/9/chartex" xmlns:cx4="http://schemas.microsoft.com/office/drawing/2016/5/10/chartex" xmlns:cx5="http://schemas.microsoft.com/office/drawing/2016/5/11/chartex" xmlns:cx6="http://schemas.microsoft.com/office/drawing/2016/5/12/chartex" xmlns:cx7="http://schemas.microsoft.com/office/drawing/2016/5/13/chartex" xmlns:cx8="http://schemas.microsoft.com/office/drawing/2016/5/14/chartex" xmlns:mc="http://schemas.openxmlformats.org/markup-compatibility/2006" xmlns:aink="http://schemas.microsoft.com/office/drawing/2016/ink" xmlns:am3d="http://schemas.microsoft.com/office/drawing/2017/model3d" xmlns:o="urn:schemas-microsoft-com:office:office" xmlns:r="http://schemas.openxmlformats.org/officeDocument/2006/relationships" xmlns:m="http://schemas.openxmlformats.org/officeDocument/2006/math" xmlns:v="urn:schemas-microsoft-com:vml" xmlns:wp14="http://schemas.microsoft.com/office/word/2010/wordprocessingDrawing" xmlns:wp="http://schemas.openxmlformats.org/drawingml/2006/wordprocessingDrawing" xmlns:w10="urn:schemas-microsoft-com:office:word" xmlns:w="http://schemas.openxmlformats.org/wordprocessingml/2006/main" xmlns:w14="http://schemas.microsoft.com/office/word/2010/wordml" xmlns:w15="http://schemas.microsoft.com/office/word/2012/wordml" xmlns:w16cex="http://schemas.microsoft.com/office/word/2018/wordml/cex" xmlns:w16cid="http://schemas.microsoft.com/office/word/2016/wordml/cid" xmlns:w16="http://schemas.microsoft.com/office/word/2018/wordml" xmlns:w16sdtdh="http://schemas.microsoft.com/office/word/2020/wordml/sdtdatahash" xmlns:w16se="http://schemas.microsoft.com/office/word/2015/wordml/symex" xmlns:wpg="http://schemas.microsoft.com/office/word/2010/wordprocessingGroup" xmlns:wpi="http://schemas.microsoft.com/office/word/2010/wordprocessingInk" xmlns:wne="http://schemas.microsoft.com/office/word/2006/wordml" xmlns:wps="http://schemas.microsoft.com/office/word/2010/wordprocessingShape" mc:Ignorable="w14 w15 w16se w16cid w16 w16cex w16sdtdh wp14">
-  <w16cex:commentExtensible w16cex:durableId="24230AEE" w16cex:dateUtc="2021-04-15T17:56:00Z"/>
-  <w16cex:commentExtensible w16cex:durableId="24230A69" w16cex:dateUtc="2021-04-15T17:54:00Z"/>
-  <w16cex:commentExtensible w16cex:durableId="2426B68E" w16cex:dateUtc="2021-04-18T12:45:00Z"/>
+  <w16cex:commentExtensible w16cex:durableId="2477A5EC" w16cex:dateUtc="2021-06-18T22:08:00Z"/>
+  <w16cex:commentExtensible w16cex:durableId="2477A5F5" w16cex:dateUtc="2021-06-18T22:08:00Z"/>
+  <w16cex:commentExtensible w16cex:durableId="2477A5FF" w16cex:dateUtc="2021-06-18T22:08:00Z"/>
+  <w16cex:commentExtensible w16cex:durableId="2477A60E" w16cex:dateUtc="2021-06-18T22:09:00Z"/>
+  <w16cex:commentExtensible w16cex:durableId="2477A61D" w16cex:dateUtc="2021-06-18T22:09:00Z"/>
+  <w16cex:commentExtensible w16cex:durableId="2477A62F" w16cex:dateUtc="2021-06-18T22:09:00Z"/>
+  <w16cex:commentExtensible w16cex:durableId="2477A64C" w16cex:dateUtc="2021-06-18T22:10:00Z"/>
+  <w16cex:commentExtensible w16cex:durableId="2477A6CA" w16cex:dateUtc="2021-06-18T22:12:00Z"/>
+  <w16cex:commentExtensible w16cex:durableId="2477A6DD" w16cex:dateUtc="2021-06-18T22:12:00Z"/>
+  <w16cex:commentExtensible w16cex:durableId="2477A6F2" w16cex:dateUtc="2021-06-18T22:12:00Z"/>
+  <w16cex:commentExtensible w16cex:durableId="2477A713" w16cex:dateUtc="2021-06-18T22:13:00Z"/>
+  <w16cex:commentExtensible w16cex:durableId="2477A734" w16cex:dateUtc="2021-06-18T22:13:00Z"/>
+  <w16cex:commentExtensible w16cex:durableId="2477A74F" w16cex:dateUtc="2021-06-18T22:14:00Z"/>
+  <w16cex:commentExtensible w16cex:durableId="2477A775" w16cex:dateUtc="2021-06-18T22:15:00Z"/>
+  <w16cex:commentExtensible w16cex:durableId="2477A781" w16cex:dateUtc="2021-06-18T22:15:00Z"/>
+  <w16cex:commentExtensible w16cex:durableId="2477A792" w16cex:dateUtc="2021-06-18T22:15:00Z"/>
+  <w16cex:commentExtensible w16cex:durableId="2477A7AE" w16cex:dateUtc="2021-06-18T22:15:00Z"/>
   <w16cex:commentExtensible w16cex:durableId="24230A86" w16cex:dateUtc="2021-04-15T17:55:00Z"/>
   <w16cex:commentExtensible w16cex:durableId="24230B38" w16cex:dateUtc="2021-04-15T17:58:00Z"/>
   <w16cex:commentExtensible w16cex:durableId="2426B751" w16cex:dateUtc="2021-04-18T12:49:00Z"/>
@@ -14933,9 +16036,23 @@
 
 <file path=word/commentsIds.xml><?xml version="1.0" encoding="utf-8"?>
 <w16cid:commentsIds xmlns:wpc="http://schemas.microsoft.com/office/word/2010/wordprocessingCanvas" xmlns:cx="http://schemas.microsoft.com/office/drawing/2014/chartex" xmlns:cx1="http://schemas.microsoft.com/office/drawing/2015/9/8/chartex" xmlns:cx2="http://schemas.microsoft.com/office/drawing/2015/10/21/chartex" xmlns:cx3="http://schemas.microsoft.com/office/drawing/2016/5/9/chartex" xmlns:cx4="http://schemas.microsoft.com/office/drawing/2016/5/10/chartex" xmlns:cx5="http://schemas.microsoft.com/office/drawing/2016/5/11/chartex" xmlns:cx6="http://schemas.microsoft.com/office/drawing/2016/5/12/chartex" xmlns:cx7="http://schemas.microsoft.com/office/drawing/2016/5/13/chartex" xmlns:cx8="http://schemas.microsoft.com/office/drawing/2016/5/14/chartex" xmlns:mc="http://schemas.openxmlformats.org/markup-compatibility/2006" xmlns:aink="http://schemas.microsoft.com/office/drawing/2016/ink" xmlns:am3d="http://schemas.microsoft.com/office/drawing/2017/model3d" xmlns:o="urn:schemas-microsoft-com:office:office" xmlns:r="http://schemas.openxmlformats.org/officeDocument/2006/relationships" xmlns:m="http://schemas.openxmlformats.org/officeDocument/2006/math" xmlns:v="urn:schemas-microsoft-com:vml" xmlns:wp14="http://schemas.microsoft.com/office/word/2010/wordprocessingDrawing" xmlns:wp="http://schemas.openxmlformats.org/drawingml/2006/wordprocessingDrawing" xmlns:w10="urn:schemas-microsoft-com:office:word" xmlns:w="http://schemas.openxmlformats.org/wordprocessingml/2006/main" xmlns:w14="http://schemas.microsoft.com/office/word/2010/wordml" xmlns:w15="http://schemas.microsoft.com/office/word/2012/wordml" xmlns:w16cex="http://schemas.microsoft.com/office/word/2018/wordml/cex" xmlns:w16cid="http://schemas.microsoft.com/office/word/2016/wordml/cid" xmlns:w16="http://schemas.microsoft.com/office/word/2018/wordml" xmlns:w16sdtdh="http://schemas.microsoft.com/office/word/2020/wordml/sdtdatahash" xmlns:w16se="http://schemas.microsoft.com/office/word/2015/wordml/symex" xmlns:wpg="http://schemas.microsoft.com/office/word/2010/wordprocessingGroup" xmlns:wpi="http://schemas.microsoft.com/office/word/2010/wordprocessingInk" xmlns:wne="http://schemas.microsoft.com/office/word/2006/wordml" xmlns:wps="http://schemas.microsoft.com/office/word/2010/wordprocessingShape" mc:Ignorable="w14 w15 w16se w16cid w16 w16cex w16sdtdh wp14">
-  <w16cid:commentId w16cid:paraId="27208C71" w16cid:durableId="24230AEE"/>
-  <w16cid:commentId w16cid:paraId="1B4A779F" w16cid:durableId="24230A69"/>
-  <w16cid:commentId w16cid:paraId="01B7A4D2" w16cid:durableId="2426B68E"/>
+  <w16cid:commentId w16cid:paraId="514FF821" w16cid:durableId="2477A5EC"/>
+  <w16cid:commentId w16cid:paraId="62828B5A" w16cid:durableId="2477A5F5"/>
+  <w16cid:commentId w16cid:paraId="2DB9EE22" w16cid:durableId="2477A5FF"/>
+  <w16cid:commentId w16cid:paraId="2C245A75" w16cid:durableId="2477A60E"/>
+  <w16cid:commentId w16cid:paraId="1B5D72E2" w16cid:durableId="2477A61D"/>
+  <w16cid:commentId w16cid:paraId="5684EB6D" w16cid:durableId="2477A62F"/>
+  <w16cid:commentId w16cid:paraId="5E6896D0" w16cid:durableId="2477A64C"/>
+  <w16cid:commentId w16cid:paraId="3D242498" w16cid:durableId="2477A6CA"/>
+  <w16cid:commentId w16cid:paraId="08BB035C" w16cid:durableId="2477A6DD"/>
+  <w16cid:commentId w16cid:paraId="2368CB9F" w16cid:durableId="2477A6F2"/>
+  <w16cid:commentId w16cid:paraId="4124CDCB" w16cid:durableId="2477A713"/>
+  <w16cid:commentId w16cid:paraId="1124945A" w16cid:durableId="2477A734"/>
+  <w16cid:commentId w16cid:paraId="07DAA5B2" w16cid:durableId="2477A74F"/>
+  <w16cid:commentId w16cid:paraId="7CC86223" w16cid:durableId="2477A775"/>
+  <w16cid:commentId w16cid:paraId="7301D8B5" w16cid:durableId="2477A781"/>
+  <w16cid:commentId w16cid:paraId="02E83305" w16cid:durableId="2477A792"/>
+  <w16cid:commentId w16cid:paraId="2EDE5516" w16cid:durableId="2477A7AE"/>
   <w16cid:commentId w16cid:paraId="12DBDF8A" w16cid:durableId="24230A86"/>
   <w16cid:commentId w16cid:paraId="6E1853F3" w16cid:durableId="24230B38"/>
   <w16cid:commentId w16cid:paraId="4AE31FA7" w16cid:durableId="2426B751"/>
@@ -16420,6 +17537,119 @@
     </w:lvl>
   </w:abstractNum>
   <w:abstractNum w:abstractNumId="12" w15:restartNumberingAfterBreak="0">
+    <w:nsid w:val="7449633A"/>
+    <w:multiLevelType w:val="hybridMultilevel"/>
+    <w:tmpl w:val="E00EFE40"/>
+    <w:lvl w:ilvl="0" w:tplc="08090001">
+      <w:start w:val="1"/>
+      <w:numFmt w:val="bullet"/>
+      <w:lvlText w:val=""/>
+      <w:lvlJc w:val="left"/>
+      <w:pPr>
+        <w:ind w:left="720" w:hanging="360"/>
+      </w:pPr>
+      <w:rPr>
+        <w:rFonts w:ascii="Symbol" w:hAnsi="Symbol" w:hint="default"/>
+      </w:rPr>
+    </w:lvl>
+    <w:lvl w:ilvl="1" w:tplc="08090003" w:tentative="1">
+      <w:start w:val="1"/>
+      <w:numFmt w:val="bullet"/>
+      <w:lvlText w:val="o"/>
+      <w:lvlJc w:val="left"/>
+      <w:pPr>
+        <w:ind w:left="1440" w:hanging="360"/>
+      </w:pPr>
+      <w:rPr>
+        <w:rFonts w:ascii="Courier New" w:hAnsi="Courier New" w:cs="Courier New" w:hint="default"/>
+      </w:rPr>
+    </w:lvl>
+    <w:lvl w:ilvl="2" w:tplc="08090005" w:tentative="1">
+      <w:start w:val="1"/>
+      <w:numFmt w:val="bullet"/>
+      <w:lvlText w:val=""/>
+      <w:lvlJc w:val="left"/>
+      <w:pPr>
+        <w:ind w:left="2160" w:hanging="360"/>
+      </w:pPr>
+      <w:rPr>
+        <w:rFonts w:ascii="Wingdings" w:hAnsi="Wingdings" w:hint="default"/>
+      </w:rPr>
+    </w:lvl>
+    <w:lvl w:ilvl="3" w:tplc="08090001" w:tentative="1">
+      <w:start w:val="1"/>
+      <w:numFmt w:val="bullet"/>
+      <w:lvlText w:val=""/>
+      <w:lvlJc w:val="left"/>
+      <w:pPr>
+        <w:ind w:left="2880" w:hanging="360"/>
+      </w:pPr>
+      <w:rPr>
+        <w:rFonts w:ascii="Symbol" w:hAnsi="Symbol" w:hint="default"/>
+      </w:rPr>
+    </w:lvl>
+    <w:lvl w:ilvl="4" w:tplc="08090003" w:tentative="1">
+      <w:start w:val="1"/>
+      <w:numFmt w:val="bullet"/>
+      <w:lvlText w:val="o"/>
+      <w:lvlJc w:val="left"/>
+      <w:pPr>
+        <w:ind w:left="3600" w:hanging="360"/>
+      </w:pPr>
+      <w:rPr>
+        <w:rFonts w:ascii="Courier New" w:hAnsi="Courier New" w:cs="Courier New" w:hint="default"/>
+      </w:rPr>
+    </w:lvl>
+    <w:lvl w:ilvl="5" w:tplc="08090005" w:tentative="1">
+      <w:start w:val="1"/>
+      <w:numFmt w:val="bullet"/>
+      <w:lvlText w:val=""/>
+      <w:lvlJc w:val="left"/>
+      <w:pPr>
+        <w:ind w:left="4320" w:hanging="360"/>
+      </w:pPr>
+      <w:rPr>
+        <w:rFonts w:ascii="Wingdings" w:hAnsi="Wingdings" w:hint="default"/>
+      </w:rPr>
+    </w:lvl>
+    <w:lvl w:ilvl="6" w:tplc="08090001" w:tentative="1">
+      <w:start w:val="1"/>
+      <w:numFmt w:val="bullet"/>
+      <w:lvlText w:val=""/>
+      <w:lvlJc w:val="left"/>
+      <w:pPr>
+        <w:ind w:left="5040" w:hanging="360"/>
+      </w:pPr>
+      <w:rPr>
+        <w:rFonts w:ascii="Symbol" w:hAnsi="Symbol" w:hint="default"/>
+      </w:rPr>
+    </w:lvl>
+    <w:lvl w:ilvl="7" w:tplc="08090003" w:tentative="1">
+      <w:start w:val="1"/>
+      <w:numFmt w:val="bullet"/>
+      <w:lvlText w:val="o"/>
+      <w:lvlJc w:val="left"/>
+      <w:pPr>
+        <w:ind w:left="5760" w:hanging="360"/>
+      </w:pPr>
+      <w:rPr>
+        <w:rFonts w:ascii="Courier New" w:hAnsi="Courier New" w:cs="Courier New" w:hint="default"/>
+      </w:rPr>
+    </w:lvl>
+    <w:lvl w:ilvl="8" w:tplc="08090005" w:tentative="1">
+      <w:start w:val="1"/>
+      <w:numFmt w:val="bullet"/>
+      <w:lvlText w:val=""/>
+      <w:lvlJc w:val="left"/>
+      <w:pPr>
+        <w:ind w:left="6480" w:hanging="360"/>
+      </w:pPr>
+      <w:rPr>
+        <w:rFonts w:ascii="Wingdings" w:hAnsi="Wingdings" w:hint="default"/>
+      </w:rPr>
+    </w:lvl>
+  </w:abstractNum>
+  <w:abstractNum w:abstractNumId="13" w15:restartNumberingAfterBreak="0">
     <w:nsid w:val="76863C0D"/>
     <w:multiLevelType w:val="hybridMultilevel"/>
     <w:tmpl w:val="04220878"/>
@@ -16536,13 +17766,16 @@
     <w:abstractNumId w:val="6"/>
   </w:num>
   <w:num w:numId="11">
-    <w:abstractNumId w:val="12"/>
+    <w:abstractNumId w:val="13"/>
   </w:num>
   <w:num w:numId="12">
     <w:abstractNumId w:val="5"/>
   </w:num>
   <w:num w:numId="13">
     <w:abstractNumId w:val="7"/>
+  </w:num>
+  <w:num w:numId="14">
+    <w:abstractNumId w:val="12"/>
   </w:num>
   <w:numIdMacAtCleanup w:val="7"/>
 </w:numbering>

</xml_diff>

<commit_message>
Writeup: Tweak IRC Research, add protocol paragraphs
</commit_message>
<xml_diff>
--- a/Writeup/writeup.docx
+++ b/Writeup/writeup.docx
@@ -765,7 +765,7 @@
           <w:r>
             <w:fldChar w:fldCharType="separate"/>
           </w:r>
-          <w:hyperlink w:anchor="_Toc74919466" w:history="1">
+          <w:hyperlink w:anchor="_Toc75041582" w:history="1">
             <w:r>
               <w:rPr>
                 <w:rStyle w:val="Hyperlink"/>
@@ -807,7 +807,7 @@
                 <w:noProof/>
                 <w:webHidden/>
               </w:rPr>
-              <w:instrText xml:space="preserve"> PAGEREF _Toc74919466 \h </w:instrText>
+              <w:instrText xml:space="preserve"> PAGEREF _Toc75041582 \h </w:instrText>
             </w:r>
             <w:r>
               <w:rPr>
@@ -851,7 +851,7 @@
               <w:lang w:eastAsia="en-GB"/>
             </w:rPr>
           </w:pPr>
-          <w:hyperlink w:anchor="_Toc74919467" w:history="1">
+          <w:hyperlink w:anchor="_Toc75041583" w:history="1">
             <w:r>
               <w:rPr>
                 <w:rStyle w:val="Hyperlink"/>
@@ -893,7 +893,7 @@
                 <w:noProof/>
                 <w:webHidden/>
               </w:rPr>
-              <w:instrText xml:space="preserve"> PAGEREF _Toc74919467 \h </w:instrText>
+              <w:instrText xml:space="preserve"> PAGEREF _Toc75041583 \h </w:instrText>
             </w:r>
             <w:r>
               <w:rPr>
@@ -937,7 +937,7 @@
               <w:lang w:eastAsia="en-GB"/>
             </w:rPr>
           </w:pPr>
-          <w:hyperlink w:anchor="_Toc74919468" w:history="1">
+          <w:hyperlink w:anchor="_Toc75041584" w:history="1">
             <w:r>
               <w:rPr>
                 <w:rStyle w:val="Hyperlink"/>
@@ -979,7 +979,7 @@
                 <w:noProof/>
                 <w:webHidden/>
               </w:rPr>
-              <w:instrText xml:space="preserve"> PAGEREF _Toc74919468 \h </w:instrText>
+              <w:instrText xml:space="preserve"> PAGEREF _Toc75041584 \h </w:instrText>
             </w:r>
             <w:r>
               <w:rPr>
@@ -1023,7 +1023,7 @@
               <w:lang w:eastAsia="en-GB"/>
             </w:rPr>
           </w:pPr>
-          <w:hyperlink w:anchor="_Toc74919469" w:history="1">
+          <w:hyperlink w:anchor="_Toc75041585" w:history="1">
             <w:r>
               <w:rPr>
                 <w:rStyle w:val="Hyperlink"/>
@@ -1065,7 +1065,7 @@
                 <w:noProof/>
                 <w:webHidden/>
               </w:rPr>
-              <w:instrText xml:space="preserve"> PAGEREF _Toc74919469 \h </w:instrText>
+              <w:instrText xml:space="preserve"> PAGEREF _Toc75041585 \h </w:instrText>
             </w:r>
             <w:r>
               <w:rPr>
@@ -1109,7 +1109,7 @@
               <w:lang w:eastAsia="en-GB"/>
             </w:rPr>
           </w:pPr>
-          <w:hyperlink w:anchor="_Toc74919470" w:history="1">
+          <w:hyperlink w:anchor="_Toc75041586" w:history="1">
             <w:r>
               <w:rPr>
                 <w:rStyle w:val="Hyperlink"/>
@@ -1151,7 +1151,7 @@
                 <w:noProof/>
                 <w:webHidden/>
               </w:rPr>
-              <w:instrText xml:space="preserve"> PAGEREF _Toc74919470 \h </w:instrText>
+              <w:instrText xml:space="preserve"> PAGEREF _Toc75041586 \h </w:instrText>
             </w:r>
             <w:r>
               <w:rPr>
@@ -1195,7 +1195,7 @@
               <w:lang w:eastAsia="en-GB"/>
             </w:rPr>
           </w:pPr>
-          <w:hyperlink w:anchor="_Toc74919471" w:history="1">
+          <w:hyperlink w:anchor="_Toc75041587" w:history="1">
             <w:r>
               <w:rPr>
                 <w:rStyle w:val="Hyperlink"/>
@@ -1237,7 +1237,7 @@
                 <w:noProof/>
                 <w:webHidden/>
               </w:rPr>
-              <w:instrText xml:space="preserve"> PAGEREF _Toc74919471 \h </w:instrText>
+              <w:instrText xml:space="preserve"> PAGEREF _Toc75041587 \h </w:instrText>
             </w:r>
             <w:r>
               <w:rPr>
@@ -1281,7 +1281,7 @@
               <w:lang w:eastAsia="en-GB"/>
             </w:rPr>
           </w:pPr>
-          <w:hyperlink w:anchor="_Toc74919472" w:history="1">
+          <w:hyperlink w:anchor="_Toc75041588" w:history="1">
             <w:r>
               <w:rPr>
                 <w:rStyle w:val="Hyperlink"/>
@@ -1323,7 +1323,7 @@
                 <w:noProof/>
                 <w:webHidden/>
               </w:rPr>
-              <w:instrText xml:space="preserve"> PAGEREF _Toc74919472 \h </w:instrText>
+              <w:instrText xml:space="preserve"> PAGEREF _Toc75041588 \h </w:instrText>
             </w:r>
             <w:r>
               <w:rPr>
@@ -1367,7 +1367,7 @@
               <w:lang w:eastAsia="en-GB"/>
             </w:rPr>
           </w:pPr>
-          <w:hyperlink w:anchor="_Toc74919473" w:history="1">
+          <w:hyperlink w:anchor="_Toc75041589" w:history="1">
             <w:r>
               <w:rPr>
                 <w:rStyle w:val="Hyperlink"/>
@@ -1409,7 +1409,7 @@
                 <w:noProof/>
                 <w:webHidden/>
               </w:rPr>
-              <w:instrText xml:space="preserve"> PAGEREF _Toc74919473 \h </w:instrText>
+              <w:instrText xml:space="preserve"> PAGEREF _Toc75041589 \h </w:instrText>
             </w:r>
             <w:r>
               <w:rPr>
@@ -1453,7 +1453,7 @@
               <w:lang w:eastAsia="en-GB"/>
             </w:rPr>
           </w:pPr>
-          <w:hyperlink w:anchor="_Toc74919474" w:history="1">
+          <w:hyperlink w:anchor="_Toc75041590" w:history="1">
             <w:r>
               <w:rPr>
                 <w:rStyle w:val="Hyperlink"/>
@@ -1495,7 +1495,7 @@
                 <w:noProof/>
                 <w:webHidden/>
               </w:rPr>
-              <w:instrText xml:space="preserve"> PAGEREF _Toc74919474 \h </w:instrText>
+              <w:instrText xml:space="preserve"> PAGEREF _Toc75041590 \h </w:instrText>
             </w:r>
             <w:r>
               <w:rPr>
@@ -1539,7 +1539,7 @@
               <w:lang w:eastAsia="en-GB"/>
             </w:rPr>
           </w:pPr>
-          <w:hyperlink w:anchor="_Toc74919475" w:history="1">
+          <w:hyperlink w:anchor="_Toc75041591" w:history="1">
             <w:r>
               <w:rPr>
                 <w:rStyle w:val="Hyperlink"/>
@@ -1581,7 +1581,7 @@
                 <w:noProof/>
                 <w:webHidden/>
               </w:rPr>
-              <w:instrText xml:space="preserve"> PAGEREF _Toc74919475 \h </w:instrText>
+              <w:instrText xml:space="preserve"> PAGEREF _Toc75041591 \h </w:instrText>
             </w:r>
             <w:r>
               <w:rPr>
@@ -1625,7 +1625,7 @@
               <w:lang w:eastAsia="en-GB"/>
             </w:rPr>
           </w:pPr>
-          <w:hyperlink w:anchor="_Toc74919476" w:history="1">
+          <w:hyperlink w:anchor="_Toc75041592" w:history="1">
             <w:r>
               <w:rPr>
                 <w:rStyle w:val="Hyperlink"/>
@@ -1667,7 +1667,7 @@
                 <w:noProof/>
                 <w:webHidden/>
               </w:rPr>
-              <w:instrText xml:space="preserve"> PAGEREF _Toc74919476 \h </w:instrText>
+              <w:instrText xml:space="preserve"> PAGEREF _Toc75041592 \h </w:instrText>
             </w:r>
             <w:r>
               <w:rPr>
@@ -1711,7 +1711,7 @@
               <w:lang w:eastAsia="en-GB"/>
             </w:rPr>
           </w:pPr>
-          <w:hyperlink w:anchor="_Toc74919477" w:history="1">
+          <w:hyperlink w:anchor="_Toc75041593" w:history="1">
             <w:r>
               <w:rPr>
                 <w:rStyle w:val="Hyperlink"/>
@@ -1753,7 +1753,7 @@
                 <w:noProof/>
                 <w:webHidden/>
               </w:rPr>
-              <w:instrText xml:space="preserve"> PAGEREF _Toc74919477 \h </w:instrText>
+              <w:instrText xml:space="preserve"> PAGEREF _Toc75041593 \h </w:instrText>
             </w:r>
             <w:r>
               <w:rPr>
@@ -1797,7 +1797,7 @@
               <w:lang w:eastAsia="en-GB"/>
             </w:rPr>
           </w:pPr>
-          <w:hyperlink w:anchor="_Toc74919478" w:history="1">
+          <w:hyperlink w:anchor="_Toc75041594" w:history="1">
             <w:r>
               <w:rPr>
                 <w:rStyle w:val="Hyperlink"/>
@@ -1839,7 +1839,7 @@
                 <w:noProof/>
                 <w:webHidden/>
               </w:rPr>
-              <w:instrText xml:space="preserve"> PAGEREF _Toc74919478 \h </w:instrText>
+              <w:instrText xml:space="preserve"> PAGEREF _Toc75041594 \h </w:instrText>
             </w:r>
             <w:r>
               <w:rPr>
@@ -1883,7 +1883,7 @@
               <w:lang w:eastAsia="en-GB"/>
             </w:rPr>
           </w:pPr>
-          <w:hyperlink w:anchor="_Toc74919479" w:history="1">
+          <w:hyperlink w:anchor="_Toc75041595" w:history="1">
             <w:r>
               <w:rPr>
                 <w:rStyle w:val="Hyperlink"/>
@@ -1925,7 +1925,7 @@
                 <w:noProof/>
                 <w:webHidden/>
               </w:rPr>
-              <w:instrText xml:space="preserve"> PAGEREF _Toc74919479 \h </w:instrText>
+              <w:instrText xml:space="preserve"> PAGEREF _Toc75041595 \h </w:instrText>
             </w:r>
             <w:r>
               <w:rPr>
@@ -1969,7 +1969,7 @@
               <w:lang w:eastAsia="en-GB"/>
             </w:rPr>
           </w:pPr>
-          <w:hyperlink w:anchor="_Toc74919480" w:history="1">
+          <w:hyperlink w:anchor="_Toc75041596" w:history="1">
             <w:r>
               <w:rPr>
                 <w:rStyle w:val="Hyperlink"/>
@@ -2011,7 +2011,7 @@
                 <w:noProof/>
                 <w:webHidden/>
               </w:rPr>
-              <w:instrText xml:space="preserve"> PAGEREF _Toc74919480 \h </w:instrText>
+              <w:instrText xml:space="preserve"> PAGEREF _Toc75041596 \h </w:instrText>
             </w:r>
             <w:r>
               <w:rPr>
@@ -2055,7 +2055,7 @@
               <w:lang w:eastAsia="en-GB"/>
             </w:rPr>
           </w:pPr>
-          <w:hyperlink w:anchor="_Toc74919481" w:history="1">
+          <w:hyperlink w:anchor="_Toc75041597" w:history="1">
             <w:r>
               <w:rPr>
                 <w:rStyle w:val="Hyperlink"/>
@@ -2097,7 +2097,7 @@
                 <w:noProof/>
                 <w:webHidden/>
               </w:rPr>
-              <w:instrText xml:space="preserve"> PAGEREF _Toc74919481 \h </w:instrText>
+              <w:instrText xml:space="preserve"> PAGEREF _Toc75041597 \h </w:instrText>
             </w:r>
             <w:r>
               <w:rPr>
@@ -2141,7 +2141,7 @@
               <w:lang w:eastAsia="en-GB"/>
             </w:rPr>
           </w:pPr>
-          <w:hyperlink w:anchor="_Toc74919482" w:history="1">
+          <w:hyperlink w:anchor="_Toc75041598" w:history="1">
             <w:r>
               <w:rPr>
                 <w:rStyle w:val="Hyperlink"/>
@@ -2183,7 +2183,7 @@
                 <w:noProof/>
                 <w:webHidden/>
               </w:rPr>
-              <w:instrText xml:space="preserve"> PAGEREF _Toc74919482 \h </w:instrText>
+              <w:instrText xml:space="preserve"> PAGEREF _Toc75041598 \h </w:instrText>
             </w:r>
             <w:r>
               <w:rPr>
@@ -2227,7 +2227,7 @@
               <w:lang w:eastAsia="en-GB"/>
             </w:rPr>
           </w:pPr>
-          <w:hyperlink w:anchor="_Toc74919483" w:history="1">
+          <w:hyperlink w:anchor="_Toc75041599" w:history="1">
             <w:r>
               <w:rPr>
                 <w:rStyle w:val="Hyperlink"/>
@@ -2269,7 +2269,7 @@
                 <w:noProof/>
                 <w:webHidden/>
               </w:rPr>
-              <w:instrText xml:space="preserve"> PAGEREF _Toc74919483 \h </w:instrText>
+              <w:instrText xml:space="preserve"> PAGEREF _Toc75041599 \h </w:instrText>
             </w:r>
             <w:r>
               <w:rPr>
@@ -2313,7 +2313,7 @@
               <w:lang w:eastAsia="en-GB"/>
             </w:rPr>
           </w:pPr>
-          <w:hyperlink w:anchor="_Toc74919484" w:history="1">
+          <w:hyperlink w:anchor="_Toc75041600" w:history="1">
             <w:r>
               <w:rPr>
                 <w:rStyle w:val="Hyperlink"/>
@@ -2355,7 +2355,7 @@
                 <w:noProof/>
                 <w:webHidden/>
               </w:rPr>
-              <w:instrText xml:space="preserve"> PAGEREF _Toc74919484 \h </w:instrText>
+              <w:instrText xml:space="preserve"> PAGEREF _Toc75041600 \h </w:instrText>
             </w:r>
             <w:r>
               <w:rPr>
@@ -2399,7 +2399,7 @@
               <w:lang w:eastAsia="en-GB"/>
             </w:rPr>
           </w:pPr>
-          <w:hyperlink w:anchor="_Toc74919485" w:history="1">
+          <w:hyperlink w:anchor="_Toc75041601" w:history="1">
             <w:r>
               <w:rPr>
                 <w:rStyle w:val="Hyperlink"/>
@@ -2441,7 +2441,7 @@
                 <w:noProof/>
                 <w:webHidden/>
               </w:rPr>
-              <w:instrText xml:space="preserve"> PAGEREF _Toc74919485 \h </w:instrText>
+              <w:instrText xml:space="preserve"> PAGEREF _Toc75041601 \h </w:instrText>
             </w:r>
             <w:r>
               <w:rPr>
@@ -2485,7 +2485,7 @@
               <w:lang w:eastAsia="en-GB"/>
             </w:rPr>
           </w:pPr>
-          <w:hyperlink w:anchor="_Toc74919486" w:history="1">
+          <w:hyperlink w:anchor="_Toc75041602" w:history="1">
             <w:r>
               <w:rPr>
                 <w:rStyle w:val="Hyperlink"/>
@@ -2527,7 +2527,7 @@
                 <w:noProof/>
                 <w:webHidden/>
               </w:rPr>
-              <w:instrText xml:space="preserve"> PAGEREF _Toc74919486 \h </w:instrText>
+              <w:instrText xml:space="preserve"> PAGEREF _Toc75041602 \h </w:instrText>
             </w:r>
             <w:r>
               <w:rPr>
@@ -2571,7 +2571,7 @@
               <w:lang w:eastAsia="en-GB"/>
             </w:rPr>
           </w:pPr>
-          <w:hyperlink w:anchor="_Toc74919487" w:history="1">
+          <w:hyperlink w:anchor="_Toc75041603" w:history="1">
             <w:r>
               <w:rPr>
                 <w:rStyle w:val="Hyperlink"/>
@@ -2613,7 +2613,7 @@
                 <w:noProof/>
                 <w:webHidden/>
               </w:rPr>
-              <w:instrText xml:space="preserve"> PAGEREF _Toc74919487 \h </w:instrText>
+              <w:instrText xml:space="preserve"> PAGEREF _Toc75041603 \h </w:instrText>
             </w:r>
             <w:r>
               <w:rPr>
@@ -2657,7 +2657,7 @@
               <w:lang w:eastAsia="en-GB"/>
             </w:rPr>
           </w:pPr>
-          <w:hyperlink w:anchor="_Toc74919488" w:history="1">
+          <w:hyperlink w:anchor="_Toc75041604" w:history="1">
             <w:r>
               <w:rPr>
                 <w:rStyle w:val="Hyperlink"/>
@@ -2699,7 +2699,7 @@
                 <w:noProof/>
                 <w:webHidden/>
               </w:rPr>
-              <w:instrText xml:space="preserve"> PAGEREF _Toc74919488 \h </w:instrText>
+              <w:instrText xml:space="preserve"> PAGEREF _Toc75041604 \h </w:instrText>
             </w:r>
             <w:r>
               <w:rPr>
@@ -2743,7 +2743,7 @@
               <w:lang w:eastAsia="en-GB"/>
             </w:rPr>
           </w:pPr>
-          <w:hyperlink w:anchor="_Toc74919489" w:history="1">
+          <w:hyperlink w:anchor="_Toc75041605" w:history="1">
             <w:r>
               <w:rPr>
                 <w:rStyle w:val="Hyperlink"/>
@@ -2785,7 +2785,7 @@
                 <w:noProof/>
                 <w:webHidden/>
               </w:rPr>
-              <w:instrText xml:space="preserve"> PAGEREF _Toc74919489 \h </w:instrText>
+              <w:instrText xml:space="preserve"> PAGEREF _Toc75041605 \h </w:instrText>
             </w:r>
             <w:r>
               <w:rPr>
@@ -2829,7 +2829,7 @@
               <w:lang w:eastAsia="en-GB"/>
             </w:rPr>
           </w:pPr>
-          <w:hyperlink w:anchor="_Toc74919490" w:history="1">
+          <w:hyperlink w:anchor="_Toc75041606" w:history="1">
             <w:r>
               <w:rPr>
                 <w:rStyle w:val="Hyperlink"/>
@@ -2871,7 +2871,7 @@
                 <w:noProof/>
                 <w:webHidden/>
               </w:rPr>
-              <w:instrText xml:space="preserve"> PAGEREF _Toc74919490 \h </w:instrText>
+              <w:instrText xml:space="preserve"> PAGEREF _Toc75041606 \h </w:instrText>
             </w:r>
             <w:r>
               <w:rPr>
@@ -2915,7 +2915,7 @@
               <w:lang w:eastAsia="en-GB"/>
             </w:rPr>
           </w:pPr>
-          <w:hyperlink w:anchor="_Toc74919491" w:history="1">
+          <w:hyperlink w:anchor="_Toc75041607" w:history="1">
             <w:r>
               <w:rPr>
                 <w:rStyle w:val="Hyperlink"/>
@@ -2957,7 +2957,7 @@
                 <w:noProof/>
                 <w:webHidden/>
               </w:rPr>
-              <w:instrText xml:space="preserve"> PAGEREF _Toc74919491 \h </w:instrText>
+              <w:instrText xml:space="preserve"> PAGEREF _Toc75041607 \h </w:instrText>
             </w:r>
             <w:r>
               <w:rPr>
@@ -3004,38 +3004,38 @@
       <w:pPr>
         <w:pStyle w:val="Heading1"/>
       </w:pPr>
-      <w:bookmarkStart w:id="2" w:name="_Ref69592867"/>
-      <w:bookmarkStart w:id="3" w:name="_Ref69592869"/>
-      <w:bookmarkStart w:id="4" w:name="_Ref69592872"/>
-      <w:bookmarkStart w:id="5" w:name="_Toc74919466"/>
+      <w:bookmarkStart w:id="4" w:name="_Ref69592867"/>
+      <w:bookmarkStart w:id="5" w:name="_Ref69592869"/>
+      <w:bookmarkStart w:id="6" w:name="_Ref69592872"/>
+      <w:bookmarkStart w:id="7" w:name="_Toc75041582"/>
       <w:r>
         <w:lastRenderedPageBreak/>
         <w:t>Analysis</w:t>
       </w:r>
-      <w:bookmarkEnd w:id="2"/>
-      <w:bookmarkEnd w:id="3"/>
       <w:bookmarkEnd w:id="4"/>
       <w:bookmarkEnd w:id="5"/>
+      <w:bookmarkEnd w:id="6"/>
+      <w:bookmarkEnd w:id="7"/>
     </w:p>
     <w:p>
       <w:pPr>
         <w:pStyle w:val="Heading2"/>
       </w:pPr>
-      <w:bookmarkStart w:id="6" w:name="_Toc74919467"/>
+      <w:bookmarkStart w:id="8" w:name="_Toc75041583"/>
       <w:r>
         <w:t>Problem Identification</w:t>
       </w:r>
-      <w:bookmarkEnd w:id="6"/>
+      <w:bookmarkEnd w:id="8"/>
     </w:p>
     <w:p>
       <w:pPr>
         <w:pStyle w:val="Heading3"/>
       </w:pPr>
-      <w:bookmarkStart w:id="7" w:name="_Toc74919468"/>
+      <w:bookmarkStart w:id="9" w:name="_Toc75041584"/>
       <w:r>
         <w:t>Problem outline</w:t>
       </w:r>
-      <w:bookmarkEnd w:id="7"/>
+      <w:bookmarkEnd w:id="9"/>
     </w:p>
     <w:p>
       <w:r>
@@ -3291,11 +3291,11 @@
       <w:pPr>
         <w:pStyle w:val="Heading3"/>
       </w:pPr>
-      <w:bookmarkStart w:id="8" w:name="_Toc74919469"/>
+      <w:bookmarkStart w:id="10" w:name="_Toc75041585"/>
       <w:r>
         <w:t>How can the problem be solved by computational methods?</w:t>
       </w:r>
-      <w:bookmarkEnd w:id="8"/>
+      <w:bookmarkEnd w:id="10"/>
     </w:p>
     <w:p>
       <w:r>
@@ -3348,14 +3348,14 @@
       <w:pPr>
         <w:pStyle w:val="Heading3"/>
       </w:pPr>
-      <w:bookmarkStart w:id="9" w:name="_Toc74919470"/>
+      <w:bookmarkStart w:id="11" w:name="_Toc75041586"/>
       <w:r>
         <w:t>Computational method</w:t>
       </w:r>
       <w:r>
         <w:t>s</w:t>
       </w:r>
-      <w:bookmarkEnd w:id="9"/>
+      <w:bookmarkEnd w:id="11"/>
     </w:p>
     <w:p>
       <w:r>
@@ -3436,19 +3436,19 @@
           <w:numId w:val="14"/>
         </w:numPr>
       </w:pPr>
-      <w:commentRangeStart w:id="10"/>
+      <w:commentRangeStart w:id="12"/>
       <w:r>
         <w:t>Storing a key pair</w:t>
       </w:r>
       <w:r>
         <w:t xml:space="preserve"> securely on the server</w:t>
       </w:r>
-      <w:commentRangeEnd w:id="10"/>
+      <w:commentRangeEnd w:id="12"/>
       <w:r>
         <w:rPr>
           <w:rStyle w:val="CommentReference"/>
         </w:rPr>
-        <w:commentReference w:id="10"/>
+        <w:commentReference w:id="12"/>
       </w:r>
     </w:p>
     <w:p>
@@ -3471,19 +3471,19 @@
       <w:r>
         <w:t xml:space="preserve"> </w:t>
       </w:r>
-      <w:commentRangeStart w:id="11"/>
+      <w:commentRangeStart w:id="13"/>
       <w:r>
         <w:t xml:space="preserve">being able </w:t>
       </w:r>
       <w:r>
         <w:t>to log in to their account from another computer</w:t>
       </w:r>
-      <w:commentRangeEnd w:id="11"/>
+      <w:commentRangeEnd w:id="13"/>
       <w:r>
         <w:rPr>
           <w:rStyle w:val="CommentReference"/>
         </w:rPr>
-        <w:commentReference w:id="11"/>
+        <w:commentReference w:id="13"/>
       </w:r>
     </w:p>
     <w:p>
@@ -3515,7 +3515,7 @@
       <w:r>
         <w:t xml:space="preserve"> </w:t>
       </w:r>
-      <w:commentRangeStart w:id="12"/>
+      <w:commentRangeStart w:id="14"/>
       <w:r>
         <w:t xml:space="preserve">transmissions </w:t>
       </w:r>
@@ -3537,12 +3537,12 @@
       <w:r>
         <w:t>origins</w:t>
       </w:r>
-      <w:commentRangeEnd w:id="12"/>
+      <w:commentRangeEnd w:id="14"/>
       <w:r>
         <w:rPr>
           <w:rStyle w:val="CommentReference"/>
         </w:rPr>
-        <w:commentReference w:id="12"/>
+        <w:commentReference w:id="14"/>
       </w:r>
     </w:p>
     <w:p>
@@ -3559,19 +3559,19 @@
       <w:r>
         <w:t xml:space="preserve">stablishing a </w:t>
       </w:r>
-      <w:commentRangeStart w:id="13"/>
+      <w:commentRangeStart w:id="15"/>
       <w:r>
         <w:t xml:space="preserve">protocol for </w:t>
       </w:r>
       <w:r>
         <w:t xml:space="preserve">transmissions </w:t>
       </w:r>
-      <w:commentRangeEnd w:id="13"/>
+      <w:commentRangeEnd w:id="15"/>
       <w:r>
         <w:rPr>
           <w:rStyle w:val="CommentReference"/>
         </w:rPr>
-        <w:commentReference w:id="13"/>
+        <w:commentReference w:id="15"/>
       </w:r>
       <w:r>
         <w:t>to follow</w:t>
@@ -3769,10 +3769,7 @@
         <w:t xml:space="preserve"> ahead by choosing </w:t>
       </w:r>
       <w:r>
-        <w:t xml:space="preserve">to write the program </w:t>
-      </w:r>
-      <w:r>
-        <w:t xml:space="preserve">in </w:t>
+        <w:t xml:space="preserve">to write the program in </w:t>
       </w:r>
       <w:r>
         <w:t>C</w:t>
@@ -4040,166 +4037,163 @@
         <w:t xml:space="preserve"> </w:t>
       </w:r>
       <w:r>
-        <w:t>bandwidth</w:t>
+        <w:t xml:space="preserve">bandwidth </w:t>
+      </w:r>
+      <w:r>
+        <w:t xml:space="preserve">that </w:t>
+      </w:r>
+      <w:r>
+        <w:t>support</w:t>
+      </w:r>
+      <w:r>
+        <w:t>s</w:t>
+      </w:r>
+      <w:r>
+        <w:t xml:space="preserve"> both </w:t>
+      </w:r>
+      <w:r>
+        <w:t xml:space="preserve">the </w:t>
+      </w:r>
+      <w:r>
+        <w:t>average and peak throughput.</w:t>
+      </w:r>
+    </w:p>
+    <w:p>
+      <w:pPr>
+        <w:pStyle w:val="Heading3"/>
+      </w:pPr>
+      <w:bookmarkStart w:id="16" w:name="_Hlk65679870"/>
+      <w:bookmarkStart w:id="17" w:name="_Toc75041587"/>
+      <w:r>
+        <w:t xml:space="preserve">Stakeholder </w:t>
+      </w:r>
+      <w:r>
+        <w:t>Identification</w:t>
+      </w:r>
+      <w:bookmarkEnd w:id="17"/>
+    </w:p>
+    <w:p>
+      <w:r>
+        <w:t xml:space="preserve">The first group of potential stakeholders are the users who will prioritise privacy and security. The needs of this group are that all communications are encrypted so they </w:t>
+      </w:r>
+      <w:commentRangeStart w:id="18"/>
+      <w:r>
+        <w:t xml:space="preserve">cannot be read while passing through the server </w:t>
+      </w:r>
+      <w:commentRangeEnd w:id="18"/>
+      <w:r>
+        <w:rPr>
+          <w:rStyle w:val="CommentReference"/>
+        </w:rPr>
+        <w:commentReference w:id="18"/>
+      </w:r>
+      <w:r>
+        <w:t xml:space="preserve">and that their sensitive information (e.g., passwords and keys) </w:t>
+      </w:r>
+      <w:r>
+        <w:t>is</w:t>
+      </w:r>
+      <w:r>
+        <w:t xml:space="preserve"> protected while being stored. This group will most likely use the solution for everyday use as their main communication platform; for this reason, the solution must be robust enough for that use case. I have selected </w:t>
+      </w:r>
+      <w:r>
+        <w:t>the following</w:t>
+      </w:r>
+      <w:r>
+        <w:t xml:space="preserve"> user to represent this group of stakeholders: Ethan S. He is a student who believes that privacy is very important, especially online where he makes a conscious effort to minimise his digital footprint by limiting any personally identifiable information about himself. For these reasons, I believe that he will be a fair representati</w:t>
+      </w:r>
+      <w:r>
+        <w:t>on</w:t>
       </w:r>
       <w:r>
         <w:t xml:space="preserve"> </w:t>
       </w:r>
       <w:r>
-        <w:t xml:space="preserve">that </w:t>
-      </w:r>
-      <w:r>
-        <w:t>support</w:t>
+        <w:t>of</w:t>
+      </w:r>
+      <w:r>
+        <w:t xml:space="preserve"> this group’s needs.</w:t>
+      </w:r>
+    </w:p>
+    <w:p>
+      <w:r>
+        <w:t xml:space="preserve">The second group of potential stakeholders are the users who want a messenger app that is lightweight and easy to use. The needs of this group are </w:t>
+      </w:r>
+      <w:r>
+        <w:t xml:space="preserve">the following: </w:t>
+      </w:r>
+      <w:r>
+        <w:t>all components of the user interface are intuitive and clearly labelled</w:t>
+      </w:r>
+      <w:r>
+        <w:t>;</w:t>
+      </w:r>
+      <w:r>
+        <w:t xml:space="preserve"> the </w:t>
+      </w:r>
+      <w:commentRangeStart w:id="19"/>
+      <w:r>
+        <w:t xml:space="preserve">program requires no prior setup or </w:t>
+      </w:r>
+      <w:r>
+        <w:t>configuration</w:t>
+      </w:r>
+      <w:commentRangeEnd w:id="19"/>
+      <w:r>
+        <w:rPr>
+          <w:rStyle w:val="CommentReference"/>
+        </w:rPr>
+        <w:commentReference w:id="19"/>
+      </w:r>
+      <w:r>
+        <w:t>,</w:t>
+      </w:r>
+      <w:r>
+        <w:t xml:space="preserve"> and </w:t>
+      </w:r>
+      <w:r>
+        <w:t>the program can easily be installed and immediately used. This group will most likely only infrequently use the solution to keep in touch with friends and family</w:t>
+      </w:r>
+      <w:r>
+        <w:t>.</w:t>
+      </w:r>
+      <w:r>
+        <w:t xml:space="preserve"> </w:t>
+      </w:r>
+      <w:r>
+        <w:t>F</w:t>
+      </w:r>
+      <w:r>
+        <w:t xml:space="preserve">or this reason, the solution must have a low barrier of use as to not discourage them. </w:t>
+      </w:r>
+      <w:bookmarkEnd w:id="16"/>
+      <w:r>
+        <w:t xml:space="preserve">I have not chosen a specific stakeholder to </w:t>
+      </w:r>
+      <w:r>
+        <w:t xml:space="preserve">represent this group as these views are shared by most users so feedback on </w:t>
+      </w:r>
+      <w:r>
+        <w:t>these points can be received</w:t>
+      </w:r>
+      <w:r>
+        <w:t xml:space="preserve"> </w:t>
+      </w:r>
+      <w:r>
+        <w:t xml:space="preserve">by </w:t>
+      </w:r>
+      <w:r>
+        <w:t>anyone who test</w:t>
       </w:r>
       <w:r>
         <w:t>s</w:t>
       </w:r>
       <w:r>
-        <w:t xml:space="preserve"> both </w:t>
-      </w:r>
-      <w:r>
-        <w:t xml:space="preserve">the </w:t>
-      </w:r>
-      <w:r>
-        <w:t>average and peak throughput.</w:t>
-      </w:r>
-    </w:p>
-    <w:p>
-      <w:pPr>
-        <w:pStyle w:val="Heading3"/>
-      </w:pPr>
-      <w:bookmarkStart w:id="14" w:name="_Toc74919471"/>
-      <w:bookmarkStart w:id="15" w:name="_Hlk65679870"/>
-      <w:r>
-        <w:t xml:space="preserve">Stakeholder </w:t>
-      </w:r>
-      <w:r>
-        <w:t>Identification</w:t>
-      </w:r>
-      <w:bookmarkEnd w:id="14"/>
-    </w:p>
-    <w:p>
-      <w:r>
-        <w:t xml:space="preserve">The first group of potential stakeholders are the users who will prioritise privacy and security. The needs of this group are that all communications are encrypted so they </w:t>
-      </w:r>
-      <w:commentRangeStart w:id="16"/>
-      <w:r>
-        <w:t xml:space="preserve">cannot be read while passing through the server </w:t>
-      </w:r>
-      <w:commentRangeEnd w:id="16"/>
-      <w:r>
-        <w:rPr>
-          <w:rStyle w:val="CommentReference"/>
-        </w:rPr>
-        <w:commentReference w:id="16"/>
-      </w:r>
-      <w:r>
-        <w:t xml:space="preserve">and that their sensitive information (e.g., passwords and keys) </w:t>
-      </w:r>
-      <w:r>
-        <w:t>is</w:t>
-      </w:r>
-      <w:r>
-        <w:t xml:space="preserve"> protected while being stored. This group will most likely use the solution for everyday use as their main communication platform; for this reason, the solution must be robust enough for that use case. I have selected </w:t>
-      </w:r>
-      <w:r>
-        <w:t>the following</w:t>
-      </w:r>
-      <w:r>
-        <w:t xml:space="preserve"> user to represent this group of stakeholders: Ethan S. He is a student who believes that privacy is very important, especially online where he makes a conscious effort to minimise his digital footprint by limiting any personally identifiable information about himself. For these reasons, I believe that he will be a fair representati</w:t>
-      </w:r>
-      <w:r>
-        <w:t>on</w:t>
-      </w:r>
-      <w:r>
-        <w:t xml:space="preserve"> </w:t>
-      </w:r>
-      <w:r>
-        <w:t>of</w:t>
-      </w:r>
-      <w:r>
-        <w:t xml:space="preserve"> this group’s needs.</w:t>
-      </w:r>
-    </w:p>
-    <w:p>
-      <w:r>
-        <w:t xml:space="preserve">The second group of potential stakeholders are the users who want a messenger app that is lightweight and easy to use. The needs of this group are </w:t>
-      </w:r>
-      <w:r>
-        <w:t xml:space="preserve">the following: </w:t>
-      </w:r>
-      <w:r>
-        <w:t>all components of the user interface are intuitive and clearly labelled</w:t>
-      </w:r>
-      <w:r>
-        <w:t>;</w:t>
-      </w:r>
-      <w:r>
-        <w:t xml:space="preserve"> the </w:t>
-      </w:r>
-      <w:commentRangeStart w:id="17"/>
-      <w:r>
-        <w:t xml:space="preserve">program requires no prior setup or </w:t>
-      </w:r>
-      <w:r>
-        <w:t>configuration</w:t>
-      </w:r>
-      <w:commentRangeEnd w:id="17"/>
-      <w:r>
-        <w:rPr>
-          <w:rStyle w:val="CommentReference"/>
-        </w:rPr>
-        <w:commentReference w:id="17"/>
-      </w:r>
-      <w:r>
-        <w:t>,</w:t>
-      </w:r>
-      <w:r>
-        <w:t xml:space="preserve"> and </w:t>
-      </w:r>
-      <w:r>
-        <w:t>the program can easily be installed and immediately used. This group will most likely only infrequently use the solution to keep in touch with friends and family</w:t>
+        <w:t xml:space="preserve"> the solution</w:t>
       </w:r>
       <w:r>
         <w:t>.</w:t>
       </w:r>
-      <w:r>
-        <w:t xml:space="preserve"> </w:t>
-      </w:r>
-      <w:r>
-        <w:t>F</w:t>
-      </w:r>
-      <w:r>
-        <w:t xml:space="preserve">or this reason, the solution must have a low barrier of use as to not discourage them. </w:t>
-      </w:r>
-      <w:bookmarkEnd w:id="15"/>
-      <w:r>
-        <w:t xml:space="preserve">I have not chosen a specific stakeholder to </w:t>
-      </w:r>
-      <w:r>
-        <w:t xml:space="preserve">represent this group as these views are shared by most users so feedback on </w:t>
-      </w:r>
-      <w:r>
-        <w:t>these points can be received</w:t>
-      </w:r>
-      <w:r>
-        <w:t xml:space="preserve"> </w:t>
-      </w:r>
-      <w:r>
-        <w:t xml:space="preserve">by </w:t>
-      </w:r>
-      <w:r>
-        <w:t>anyone who test</w:t>
-      </w:r>
-      <w:r>
-        <w:t>s</w:t>
-      </w:r>
-      <w:r>
-        <w:t xml:space="preserve"> the solution</w:t>
-      </w:r>
-      <w:r>
-        <w:t>.</w:t>
-      </w:r>
     </w:p>
     <w:p>
       <w:r>
@@ -4210,37 +4204,37 @@
       <w:pPr>
         <w:pStyle w:val="Heading2"/>
       </w:pPr>
-      <w:bookmarkStart w:id="18" w:name="_Ref72580415"/>
-      <w:bookmarkStart w:id="19" w:name="_Ref72580419"/>
-      <w:bookmarkStart w:id="20" w:name="_Toc74919472"/>
+      <w:bookmarkStart w:id="20" w:name="_Ref72580415"/>
+      <w:bookmarkStart w:id="21" w:name="_Ref72580419"/>
+      <w:bookmarkStart w:id="22" w:name="_Toc75041588"/>
       <w:r>
         <w:lastRenderedPageBreak/>
         <w:t>Research</w:t>
       </w:r>
-      <w:bookmarkEnd w:id="18"/>
-      <w:bookmarkEnd w:id="19"/>
       <w:bookmarkEnd w:id="20"/>
-    </w:p>
-    <w:p>
-      <w:pPr>
-        <w:pStyle w:val="Heading3"/>
-      </w:pPr>
-      <w:bookmarkStart w:id="21" w:name="_Ref69592845"/>
-      <w:bookmarkStart w:id="22" w:name="_Ref69592855"/>
-      <w:bookmarkStart w:id="23" w:name="_Ref69592900"/>
-      <w:bookmarkStart w:id="24" w:name="_Ref69592910"/>
-      <w:bookmarkStart w:id="25" w:name="_Toc74919473"/>
-      <w:r>
-        <w:t xml:space="preserve">Existing </w:t>
-      </w:r>
-      <w:r>
-        <w:t>program – Discord</w:t>
-      </w:r>
       <w:bookmarkEnd w:id="21"/>
       <w:bookmarkEnd w:id="22"/>
+    </w:p>
+    <w:p>
+      <w:pPr>
+        <w:pStyle w:val="Heading3"/>
+      </w:pPr>
+      <w:bookmarkStart w:id="23" w:name="_Ref69592845"/>
+      <w:bookmarkStart w:id="24" w:name="_Ref69592855"/>
+      <w:bookmarkStart w:id="25" w:name="_Ref69592900"/>
+      <w:bookmarkStart w:id="26" w:name="_Ref69592910"/>
+      <w:bookmarkStart w:id="27" w:name="_Toc75041589"/>
+      <w:r>
+        <w:t xml:space="preserve">Existing </w:t>
+      </w:r>
+      <w:r>
+        <w:t>program – Discord</w:t>
+      </w:r>
       <w:bookmarkEnd w:id="23"/>
       <w:bookmarkEnd w:id="24"/>
       <w:bookmarkEnd w:id="25"/>
+      <w:bookmarkEnd w:id="26"/>
+      <w:bookmarkEnd w:id="27"/>
     </w:p>
     <w:p>
       <w:pPr>
@@ -4590,16 +4584,16 @@
       </w:r>
     </w:p>
     <w:p>
-      <w:commentRangeStart w:id="26"/>
+      <w:commentRangeStart w:id="28"/>
       <w:r>
         <w:t xml:space="preserve">I will consider this feature </w:t>
       </w:r>
-      <w:commentRangeEnd w:id="26"/>
+      <w:commentRangeEnd w:id="28"/>
       <w:r>
         <w:rPr>
           <w:rStyle w:val="CommentReference"/>
         </w:rPr>
-        <w:commentReference w:id="26"/>
+        <w:commentReference w:id="28"/>
       </w:r>
       <w:r>
         <w:t>for my solution as it will give my program time to establish a server connection before the user can try to log in without appearing to the user as the program has frozen.</w:t>
@@ -4624,16 +4618,16 @@
       <w:r>
         <w:t xml:space="preserve">To use Discord, users must first log in. This can be done with an email and password or by scanning a QR code from the Discord mobile app. In my solution, I will also require the user to </w:t>
       </w:r>
-      <w:commentRangeStart w:id="27"/>
+      <w:commentRangeStart w:id="29"/>
       <w:r>
         <w:t>log into an account before they can use the program</w:t>
       </w:r>
-      <w:commentRangeEnd w:id="27"/>
+      <w:commentRangeEnd w:id="29"/>
       <w:r>
         <w:rPr>
           <w:rStyle w:val="CommentReference"/>
         </w:rPr>
-        <w:commentReference w:id="27"/>
+        <w:commentReference w:id="29"/>
       </w:r>
       <w:r>
         <w:t xml:space="preserve">. This is because protecting messages behind a password improves privacy which is one of the </w:t>
@@ -4734,16 +4728,16 @@
       </w:r>
     </w:p>
     <w:p>
-      <w:commentRangeStart w:id="28"/>
+      <w:commentRangeStart w:id="30"/>
       <w:r>
         <w:t>I will consider this feature</w:t>
       </w:r>
-      <w:commentRangeEnd w:id="28"/>
+      <w:commentRangeEnd w:id="30"/>
       <w:r>
         <w:rPr>
           <w:rStyle w:val="CommentReference"/>
         </w:rPr>
-        <w:commentReference w:id="28"/>
+        <w:commentReference w:id="30"/>
       </w:r>
       <w:r>
         <w:t xml:space="preserve"> for my program as it will add more security to the login process which would further satisfy the stakeholders’ requirements.</w:t>
@@ -4768,16 +4762,16 @@
       <w:r>
         <w:t xml:space="preserve">When creating a Discord account, usernames are case sensitive and are automatically postfixed with a number after a ‘#’ called a discriminator. This robust naming system is done to allow up to ten thousand people to have the same username. </w:t>
       </w:r>
-      <w:commentRangeStart w:id="29"/>
+      <w:commentRangeStart w:id="31"/>
       <w:r>
         <w:t>I will consider implementing this feature</w:t>
       </w:r>
-      <w:commentRangeEnd w:id="29"/>
+      <w:commentRangeEnd w:id="31"/>
       <w:r>
         <w:rPr>
           <w:rStyle w:val="CommentReference"/>
         </w:rPr>
-        <w:commentReference w:id="29"/>
+        <w:commentReference w:id="31"/>
       </w:r>
       <w:r>
         <w:t xml:space="preserve"> in my solution as preventing username collisions improves the experience for the user by allowing them to continue using their username from any other service.</w:t>
@@ -4817,16 +4811,16 @@
       <w:r>
         <w:t xml:space="preserve">. Therefore, it is up to the user to choose a sufficiently broad character pool for their password which many users will forgo in exchange for convenience. So, for my solution, I will consider implementing some </w:t>
       </w:r>
-      <w:commentRangeStart w:id="30"/>
+      <w:commentRangeStart w:id="32"/>
       <w:r>
         <w:t>further requirements for the strength of passwords</w:t>
       </w:r>
-      <w:commentRangeEnd w:id="30"/>
+      <w:commentRangeEnd w:id="32"/>
       <w:r>
         <w:rPr>
           <w:rStyle w:val="CommentReference"/>
         </w:rPr>
-        <w:commentReference w:id="30"/>
+        <w:commentReference w:id="32"/>
       </w:r>
       <w:r>
         <w:t>. This is since the privacy given by the end-to-end encryption will be undermined by an easily guessed password.</w:t>
@@ -4866,16 +4860,16 @@
       <w:r>
         <w:t xml:space="preserve">In my solution, </w:t>
       </w:r>
-      <w:commentRangeStart w:id="31"/>
+      <w:commentRangeStart w:id="33"/>
       <w:r>
         <w:t xml:space="preserve">I will consider a similar method of adding contacts </w:t>
       </w:r>
-      <w:commentRangeEnd w:id="31"/>
+      <w:commentRangeEnd w:id="33"/>
       <w:r>
         <w:rPr>
           <w:rStyle w:val="CommentReference"/>
         </w:rPr>
-        <w:commentReference w:id="31"/>
+        <w:commentReference w:id="33"/>
       </w:r>
       <w:r>
         <w:t>by searching their username. However, since my user base will be much smaller than that of Discord, I may give the user feedback to similar names to what they entered by pattern matching the string they want to search and a list of all registered accounts.</w:t>
@@ -4963,16 +4957,16 @@
       </w:r>
     </w:p>
     <w:p>
-      <w:commentRangeStart w:id="32"/>
+      <w:commentRangeStart w:id="34"/>
       <w:r>
         <w:t xml:space="preserve">I will consider having a similar homepage </w:t>
       </w:r>
-      <w:commentRangeEnd w:id="32"/>
+      <w:commentRangeEnd w:id="34"/>
       <w:r>
         <w:rPr>
           <w:rStyle w:val="CommentReference"/>
         </w:rPr>
-        <w:commentReference w:id="32"/>
+        <w:commentReference w:id="34"/>
       </w:r>
       <w:r>
         <w:t>in my solution as immediate, easy access to conversations will greatly improve the flow of the program for the user. The online statuses and overview of online friends will also be a helpful addition to the program.</w:t>
@@ -5202,30 +5196,30 @@
       <w:r>
         <w:t xml:space="preserve">In my solution, </w:t>
       </w:r>
-      <w:commentRangeStart w:id="33"/>
+      <w:commentRangeStart w:id="35"/>
       <w:r>
         <w:t xml:space="preserve">I will consider including the feature of viewing historic messages </w:t>
       </w:r>
-      <w:commentRangeEnd w:id="33"/>
+      <w:commentRangeEnd w:id="35"/>
       <w:r>
         <w:rPr>
           <w:rStyle w:val="CommentReference"/>
         </w:rPr>
-        <w:commentReference w:id="33"/>
+        <w:commentReference w:id="35"/>
       </w:r>
       <w:r>
         <w:t xml:space="preserve">since if messages were lost after being viewed this would not make the program very helpful for the user. Secondly, I will consider including the ability to </w:t>
       </w:r>
-      <w:commentRangeStart w:id="34"/>
+      <w:commentRangeStart w:id="36"/>
       <w:r>
         <w:t>send multiple types of messages</w:t>
       </w:r>
-      <w:commentRangeEnd w:id="34"/>
+      <w:commentRangeEnd w:id="36"/>
       <w:r>
         <w:rPr>
           <w:rStyle w:val="CommentReference"/>
         </w:rPr>
-        <w:commentReference w:id="34"/>
+        <w:commentReference w:id="36"/>
       </w:r>
       <w:r>
         <w:t>. This is because limiting the program to only text would be restrictive for the users when compared to alternative programs.</w:t>
@@ -5326,30 +5320,30 @@
       <w:r>
         <w:t>For my solution</w:t>
       </w:r>
-      <w:commentRangeStart w:id="35"/>
+      <w:commentRangeStart w:id="37"/>
       <w:r>
         <w:t xml:space="preserve">, I will consider also using tab-based navigation </w:t>
       </w:r>
-      <w:commentRangeEnd w:id="35"/>
+      <w:commentRangeEnd w:id="37"/>
       <w:r>
         <w:rPr>
           <w:rStyle w:val="CommentReference"/>
         </w:rPr>
-        <w:commentReference w:id="35"/>
+        <w:commentReference w:id="37"/>
       </w:r>
       <w:r>
         <w:t xml:space="preserve">as it is well established and fits well with messaging apps and their lists of contacts/conversations. I may also consider giving the user the option to operate some features in my </w:t>
       </w:r>
-      <w:commentRangeStart w:id="36"/>
+      <w:commentRangeStart w:id="38"/>
       <w:r>
         <w:t>program via keyboard shortcuts</w:t>
       </w:r>
-      <w:commentRangeEnd w:id="36"/>
+      <w:commentRangeEnd w:id="38"/>
       <w:r>
         <w:rPr>
           <w:rStyle w:val="CommentReference"/>
         </w:rPr>
-        <w:commentReference w:id="36"/>
+        <w:commentReference w:id="38"/>
       </w:r>
       <w:r>
         <w:t>, albeit on a smaller scale to Discord as complete keyboard navigation is not a requirement.</w:t>
@@ -5364,28 +5358,22 @@
       <w:pPr>
         <w:pStyle w:val="Heading3"/>
       </w:pPr>
-      <w:bookmarkStart w:id="37" w:name="_Toc74919474"/>
-      <w:commentRangeStart w:id="38"/>
+      <w:bookmarkStart w:id="39" w:name="_Toc75041590"/>
       <w:r>
         <w:lastRenderedPageBreak/>
         <w:t>Existing solution – Internet Relay Chat (IRC)</w:t>
       </w:r>
-      <w:commentRangeEnd w:id="38"/>
-      <w:r>
-        <w:rPr>
-          <w:rStyle w:val="Strong"/>
-          <w:rFonts w:asciiTheme="minorHAnsi" w:eastAsiaTheme="minorEastAsia" w:hAnsiTheme="minorHAnsi" w:cstheme="minorBidi"/>
-          <w:b/>
-          <w:bCs/>
-          <w:color w:val="auto"/>
-        </w:rPr>
-        <w:commentReference w:id="38"/>
-      </w:r>
-      <w:bookmarkEnd w:id="37"/>
-    </w:p>
-    <w:p>
-      <w:r>
-        <w:t xml:space="preserve">Internet Relay Chat is an internet protocol created in 1988 to allow group plaintext conversations with channels working on a client-server model or to individuals with private messages using the Direct Client-to-Client protocol (DCC). In February 2005, at the height of IRC the largest network – QuakeNet – saw a peak user count of almost a quarter of a million users </w:t>
+      <w:bookmarkEnd w:id="39"/>
+    </w:p>
+    <w:p>
+      <w:r>
+        <w:t>Internet Relay Chat is an internet protocol created in 1988 to allow group plaintext conversations with channels working on a client-server model or to individuals with private messages using the Direct Client-to-Client protocol (DCC). In February 2005 at the height of IRC</w:t>
+      </w:r>
+      <w:r>
+        <w:t>,</w:t>
+      </w:r>
+      <w:r>
+        <w:t xml:space="preserve"> the largest network – QuakeNet – saw a peak user count of almost a quarter of a million users </w:t>
       </w:r>
       <w:sdt>
         <w:sdtPr>
@@ -5552,35 +5540,201 @@
         <w:rPr>
           <w:rStyle w:val="Strong"/>
         </w:rPr>
-        <w:t>Networking:</w:t>
-      </w:r>
-    </w:p>
-    <w:p>
-      <w:r>
-        <w:t xml:space="preserve">The structure of an IRC network is a spanning tree, in which clients will connect to one of the multiple servers that all share the same state. This introduces the first limitation of IRC: the fact that the networks are distributed becomes extremely inefficient with large networks as all the servers need to know about all the other servers, clients and channels every time something happens. The second limitation is that if one of the server-server connections was to go down, the </w:t>
-      </w:r>
-      <w:r>
-        <w:t xml:space="preserve">network would split in half and many users will appear to have </w:t>
-      </w:r>
-      <w:r>
-        <w:t>disconnected</w:t>
-      </w:r>
-      <w:r>
-        <w:t xml:space="preserve"> in what is called a netsplit.</w:t>
-      </w:r>
-    </w:p>
-    <w:p>
-      <w:pPr>
-        <w:pStyle w:val="NoSpacing"/>
-        <w:rPr>
-          <w:rStyle w:val="Strong"/>
-        </w:rPr>
-      </w:pPr>
-      <w:r>
-        <w:rPr>
-          <w:rStyle w:val="Strong"/>
-        </w:rPr>
-        <w:t>Difference:</w:t>
+        <w:t>Networking</w:t>
+      </w:r>
+    </w:p>
+    <w:p>
+      <w:r>
+        <w:t xml:space="preserve">The structure of an IRC network is a </w:t>
+      </w:r>
+      <w:r>
+        <w:t xml:space="preserve">distributed network </w:t>
+      </w:r>
+      <w:r>
+        <w:t xml:space="preserve">with a </w:t>
+      </w:r>
+      <w:r>
+        <w:t>spanning tree</w:t>
+      </w:r>
+      <w:r>
+        <w:t xml:space="preserve"> topology</w:t>
+      </w:r>
+      <w:r>
+        <w:t>.</w:t>
+      </w:r>
+      <w:r>
+        <w:t xml:space="preserve"> </w:t>
+      </w:r>
+      <w:r>
+        <w:t>To connect to the network, c</w:t>
+      </w:r>
+      <w:r>
+        <w:t xml:space="preserve">lients connect to one of the </w:t>
+      </w:r>
+      <w:r>
+        <w:t xml:space="preserve">network’s </w:t>
+      </w:r>
+      <w:r>
+        <w:t>multiple servers</w:t>
+      </w:r>
+      <w:r>
+        <w:t xml:space="preserve"> </w:t>
+      </w:r>
+      <w:r>
+        <w:t xml:space="preserve">with </w:t>
+      </w:r>
+      <w:r>
+        <w:t>which it will send and receive all its data from. All the server</w:t>
+      </w:r>
+      <w:r>
+        <w:t>s</w:t>
+      </w:r>
+      <w:r>
+        <w:t xml:space="preserve"> in the network share the same state so this </w:t>
+      </w:r>
+      <w:r>
+        <w:t>client-server connection can be used to communicate to any other client.</w:t>
+      </w:r>
+    </w:p>
+    <w:p>
+      <w:r>
+        <w:t xml:space="preserve">This introduces the first limitation of IRC: the </w:t>
+      </w:r>
+      <w:r>
+        <w:t xml:space="preserve">distributed </w:t>
+      </w:r>
+      <w:r>
+        <w:t xml:space="preserve">network </w:t>
+      </w:r>
+      <w:r>
+        <w:t xml:space="preserve">structure </w:t>
+      </w:r>
+      <w:r>
+        <w:t xml:space="preserve">gets </w:t>
+      </w:r>
+      <w:r>
+        <w:t xml:space="preserve">increasingly </w:t>
+      </w:r>
+      <w:r>
+        <w:t xml:space="preserve">inefficient </w:t>
+      </w:r>
+      <w:r>
+        <w:t xml:space="preserve">as the </w:t>
+      </w:r>
+      <w:r>
+        <w:t>network</w:t>
+      </w:r>
+      <w:r>
+        <w:t xml:space="preserve"> grows</w:t>
+      </w:r>
+      <w:r>
+        <w:t xml:space="preserve">. This is down to the state sharing between servers. Constantly copying data about connected clients, messages and channels </w:t>
+      </w:r>
+      <w:r>
+        <w:t>is very resource</w:t>
+      </w:r>
+      <w:r>
+        <w:t>-</w:t>
+      </w:r>
+      <w:r>
+        <w:t>intensive</w:t>
+      </w:r>
+      <w:r>
+        <w:t xml:space="preserve"> but required to ensure all clients see the same information</w:t>
+      </w:r>
+      <w:r>
+        <w:t>.</w:t>
+      </w:r>
+    </w:p>
+    <w:p>
+      <w:r>
+        <w:t>The second limitation is that if one of the server-server connections was to go down, the</w:t>
+      </w:r>
+      <w:r>
+        <w:t xml:space="preserve"> </w:t>
+      </w:r>
+      <w:r>
+        <w:t>network</w:t>
+      </w:r>
+      <w:r>
+        <w:t xml:space="preserve"> would become a disconnected</w:t>
+      </w:r>
+      <w:r>
+        <w:t xml:space="preserve"> </w:t>
+      </w:r>
+      <w:r>
+        <w:t>network</w:t>
+      </w:r>
+      <w:r>
+        <w:t xml:space="preserve"> due to the nature of </w:t>
+      </w:r>
+      <w:r>
+        <w:t>its</w:t>
+      </w:r>
+      <w:r>
+        <w:t xml:space="preserve"> spanning</w:t>
+      </w:r>
+      <w:r>
+        <w:t>-</w:t>
+      </w:r>
+      <w:r>
+        <w:t xml:space="preserve">tree topology. This </w:t>
+      </w:r>
+      <w:r>
+        <w:t xml:space="preserve">causes </w:t>
+      </w:r>
+      <w:r>
+        <w:t xml:space="preserve">users of one half of the network </w:t>
+      </w:r>
+      <w:r>
+        <w:t xml:space="preserve">to </w:t>
+      </w:r>
+      <w:r>
+        <w:t xml:space="preserve">see those on the other half as disconnected, and vice versa, </w:t>
+      </w:r>
+      <w:r>
+        <w:t>in what is called a netsplit.</w:t>
+      </w:r>
+    </w:p>
+    <w:p>
+      <w:r>
+        <w:t xml:space="preserve">In my solution, </w:t>
+      </w:r>
+      <w:r>
+        <w:t>I will use a centralised network. This means that I will not have to constantly share state between servers like in an IRC network</w:t>
+      </w:r>
+      <w:r>
+        <w:t xml:space="preserve"> meaning</w:t>
+      </w:r>
+      <w:r>
+        <w:t xml:space="preserve"> </w:t>
+      </w:r>
+      <w:r>
+        <w:t>easier</w:t>
+      </w:r>
+      <w:r>
+        <w:t xml:space="preserve"> </w:t>
+      </w:r>
+      <w:r>
+        <w:t>configuration and maintenance</w:t>
+      </w:r>
+      <w:r>
+        <w:t>. This also remove</w:t>
+      </w:r>
+      <w:r>
+        <w:t>s</w:t>
+      </w:r>
+      <w:r>
+        <w:t xml:space="preserve"> the problem</w:t>
+      </w:r>
+      <w:r>
+        <w:t xml:space="preserve"> of netsplits </w:t>
+      </w:r>
+      <w:r>
+        <w:t>but introduces a single point of failure</w:t>
+      </w:r>
+      <w:r>
+        <w:t>.</w:t>
       </w:r>
     </w:p>
     <w:p>
@@ -5593,10 +5747,19 @@
         </w:rPr>
       </w:pPr>
       <w:r>
-        <w:t xml:space="preserve">In my solution, </w:t>
-      </w:r>
-      <w:r>
-        <w:t>I will use a centralised network. This means that I will not have to constantly share state information between servers like in an IRC network so the configuration and maintenance will be easier. However, the solution will be limited with scalability as the maximum throughput of the network is limited to the bandwidth of the one machine and the only way to scale up the network is to upgrade the parts in that machine.</w:t>
+        <w:t>However, the solution will be limited with scalability as the maximum throughput of the network is limited to the bandwidth of one machine</w:t>
+      </w:r>
+      <w:r>
+        <w:t xml:space="preserve">. This also means </w:t>
+      </w:r>
+      <w:r>
+        <w:t xml:space="preserve">the only way to scale up the network is to upgrade the parts in that </w:t>
+      </w:r>
+      <w:r>
+        <w:t xml:space="preserve">one </w:t>
+      </w:r>
+      <w:r>
+        <w:t>machine.</w:t>
       </w:r>
     </w:p>
     <w:p>
@@ -5610,12 +5773,149 @@
         <w:rPr>
           <w:rStyle w:val="Strong"/>
         </w:rPr>
-        <w:t>Group Messaging:</w:t>
-      </w:r>
-    </w:p>
-    <w:p>
-      <w:r>
-        <w:t>To access IRC channels, users must first install an IRC client and select the domain name for the network they want to connect to. Once connected they will have to choose a display name. This is because users do not need to register to use IRC, only supply a short identifier in the form of a nickname. Finally, once they join a network’s channel, the network’s server they are connected to will relay all the messages they send to all the other users connected to the channel, and vice versa.</w:t>
+        <w:t>Group Messaging</w:t>
+      </w:r>
+    </w:p>
+    <w:p>
+      <w:r>
+        <w:t>To access channels, users must install an IRC client and select</w:t>
+      </w:r>
+      <w:r>
+        <w:t xml:space="preserve"> </w:t>
+      </w:r>
+      <w:r>
+        <w:t>the network they want to connect to. Once connected they choose a display name</w:t>
+      </w:r>
+      <w:r>
+        <w:t xml:space="preserve"> (nickname)</w:t>
+      </w:r>
+      <w:r>
+        <w:t xml:space="preserve"> which is shown to </w:t>
+      </w:r>
+      <w:r>
+        <w:t xml:space="preserve">all other users when they send a </w:t>
+      </w:r>
+      <w:r>
+        <w:lastRenderedPageBreak/>
+        <w:t>message</w:t>
+      </w:r>
+      <w:r>
+        <w:t xml:space="preserve">. </w:t>
+      </w:r>
+      <w:r>
+        <w:t xml:space="preserve">A nickname is needed to be supplied on every connect </w:t>
+      </w:r>
+      <w:r>
+        <w:t>because users do not need to register to use IRC</w:t>
+      </w:r>
+      <w:r>
+        <w:t xml:space="preserve">. This </w:t>
+      </w:r>
+      <w:r>
+        <w:t>does,</w:t>
+      </w:r>
+      <w:r>
+        <w:t xml:space="preserve"> however, </w:t>
+      </w:r>
+      <w:r>
+        <w:t>introduce the chance of nickname collisions where multiple people have or want the same name.</w:t>
+      </w:r>
+      <w:r>
+        <w:t xml:space="preserve"> Nickname collisions are especially common when joining two networks after a netsplit as </w:t>
+      </w:r>
+      <w:r>
+        <w:t>there was no way to tell if a nickname was being used in the other half of the network</w:t>
+      </w:r>
+      <w:r>
+        <w:t>. Finally, once they join a channel, the</w:t>
+      </w:r>
+      <w:r>
+        <w:t xml:space="preserve"> </w:t>
+      </w:r>
+      <w:r>
+        <w:t>server they are connected to relay</w:t>
+      </w:r>
+      <w:r>
+        <w:t>s</w:t>
+      </w:r>
+      <w:r>
+        <w:t xml:space="preserve"> </w:t>
+      </w:r>
+      <w:r>
+        <w:t xml:space="preserve">(hence Internet Relay Chat) </w:t>
+      </w:r>
+      <w:r>
+        <w:t xml:space="preserve">all the messages they </w:t>
+      </w:r>
+      <w:r>
+        <w:t xml:space="preserve">send </w:t>
+      </w:r>
+      <w:r>
+        <w:t>to the channel</w:t>
+      </w:r>
+      <w:r>
+        <w:t xml:space="preserve"> to all</w:t>
+      </w:r>
+      <w:r>
+        <w:t xml:space="preserve"> </w:t>
+      </w:r>
+      <w:r>
+        <w:t>the other connected users</w:t>
+      </w:r>
+      <w:r>
+        <w:t>, and vice versa.</w:t>
+      </w:r>
+    </w:p>
+    <w:p>
+      <w:r>
+        <w:t xml:space="preserve">In my solution, I will require </w:t>
+      </w:r>
+      <w:commentRangeStart w:id="40"/>
+      <w:r>
+        <w:t>users to register</w:t>
+      </w:r>
+      <w:r>
+        <w:t xml:space="preserve"> accounts</w:t>
+      </w:r>
+      <w:r>
+        <w:t xml:space="preserve"> </w:t>
+      </w:r>
+      <w:commentRangeEnd w:id="40"/>
+      <w:r>
+        <w:rPr>
+          <w:rStyle w:val="CommentReference"/>
+        </w:rPr>
+        <w:commentReference w:id="40"/>
+      </w:r>
+      <w:r>
+        <w:t>before they can use the program. This will prevent nickname collisions</w:t>
+      </w:r>
+      <w:r>
+        <w:t xml:space="preserve"> and </w:t>
+      </w:r>
+      <w:r>
+        <w:t>means that users do not need to enter a nickname upon each connect</w:t>
+      </w:r>
+      <w:r>
+        <w:t>ion</w:t>
+      </w:r>
+      <w:r>
+        <w:t xml:space="preserve">. </w:t>
+      </w:r>
+      <w:r>
+        <w:t xml:space="preserve">The more concrete connection between nickname and user </w:t>
+      </w:r>
+      <w:r>
+        <w:t xml:space="preserve">will also reduce confusion in users as </w:t>
+      </w:r>
+      <w:r>
+        <w:t xml:space="preserve">there will be less chance of mistaken identity. Secondly, I will also </w:t>
+      </w:r>
+      <w:r>
+        <w:t xml:space="preserve">use a server to relay messages </w:t>
+      </w:r>
+      <w:r>
+        <w:t>as both my solution and IRC are using a client-server model.</w:t>
       </w:r>
     </w:p>
     <w:p>
@@ -5629,22 +5929,243 @@
         <w:rPr>
           <w:rStyle w:val="Strong"/>
         </w:rPr>
-        <w:t>Difference</w:t>
-      </w:r>
-      <w:r>
+        <w:t>Offline Messages</w:t>
+      </w:r>
+    </w:p>
+    <w:p>
+      <w:r>
+        <w:t xml:space="preserve">Some IRC networks </w:t>
+      </w:r>
+      <w:r>
+        <w:t>offline messages</w:t>
+      </w:r>
+      <w:r>
+        <w:t xml:space="preserve"> via “</w:t>
+      </w:r>
+      <w:r>
+        <w:t>bouncers</w:t>
+      </w:r>
+      <w:r>
+        <w:t>”</w:t>
+      </w:r>
+      <w:r>
+        <w:t>, these are daemons on a server that act as a proxy for the client. When a client</w:t>
+      </w:r>
+      <w:r>
+        <w:t xml:space="preserve"> is connected</w:t>
+      </w:r>
+      <w:r>
+        <w:t xml:space="preserve"> to </w:t>
+      </w:r>
+      <w:r>
+        <w:t xml:space="preserve">the </w:t>
+      </w:r>
+      <w:r>
+        <w:t>bouncer, the bouncer simply relays all the traffic to and from the server. However, in the event the client disconnects, the bouncer store</w:t>
+      </w:r>
+      <w:r>
+        <w:t>s</w:t>
+      </w:r>
+      <w:r>
+        <w:t xml:space="preserve"> the messages that the client would have received if they were still connected. These will then be sent to the client once they reconnect.</w:t>
+      </w:r>
+    </w:p>
+    <w:p>
+      <w:r>
+        <w:t>A similar implementation for offline messages is having a</w:t>
+      </w:r>
+      <w:r>
+        <w:t>n IRC</w:t>
+      </w:r>
+      <w:r>
+        <w:t xml:space="preserve"> client run on an always-on server to which users connect to via SSH for their session. This also allows users who do not have an IRC client installed to connect.</w:t>
+      </w:r>
+    </w:p>
+    <w:p>
+      <w:r>
+        <w:t xml:space="preserve">In my solution, I could include a way of </w:t>
+      </w:r>
+      <w:commentRangeStart w:id="41"/>
+      <w:r>
+        <w:t xml:space="preserve">archiving messages </w:t>
+      </w:r>
+      <w:commentRangeEnd w:id="41"/>
+      <w:r>
+        <w:rPr>
+          <w:rStyle w:val="CommentReference"/>
+        </w:rPr>
+        <w:commentReference w:id="41"/>
+      </w:r>
+      <w:r>
+        <w:t xml:space="preserve">for users when they are not online. This could be implemented in a similar way to the bouncer where if the server detects that the client is no longer connected it will reroute the messages to a daemon. However, I will need to find a way of securely storing the user’s messages as security is a focus point of the solution. </w:t>
+      </w:r>
+    </w:p>
+    <w:p>
+      <w:pPr>
+        <w:pStyle w:val="NoSpacing"/>
         <w:rPr>
           <w:rStyle w:val="Strong"/>
         </w:rPr>
-        <w:t>:</w:t>
-      </w:r>
-    </w:p>
-    <w:p>
-      <w:r>
-        <w:t xml:space="preserve">In my solution, I will require users to register before they can use the program. This will help to prevent the nickname collisions which occurred with IRC where multiple people had/wanted the same nickname. This will </w:t>
-      </w:r>
-      <w:r>
-        <w:lastRenderedPageBreak/>
-        <w:t>ensure the all the messages are sent to the correct users and data validation can be used to make sure no two people accidentally share an identifier.</w:t>
+      </w:pPr>
+      <w:r>
+        <w:rPr>
+          <w:rStyle w:val="Strong"/>
+        </w:rPr>
+        <w:t>Typical Client User Interface:</w:t>
+      </w:r>
+    </w:p>
+    <w:p>
+      <w:r>
+        <w:t xml:space="preserve">The UI for many IRC clients is the following: channels on the left, a nickname list on the right and the chat in the middle (this has become a common </w:t>
+      </w:r>
+      <w:r>
+        <w:t xml:space="preserve">messaging </w:t>
+      </w:r>
+      <w:r>
+        <w:t xml:space="preserve">program layout as can be seen in Discord’s UI in the section prior). </w:t>
+      </w:r>
+    </w:p>
+    <w:p>
+      <w:r>
+        <w:t xml:space="preserve">I will consider using this </w:t>
+      </w:r>
+      <w:commentRangeStart w:id="42"/>
+      <w:r>
+        <w:t xml:space="preserve">tried and tested UI format </w:t>
+      </w:r>
+      <w:commentRangeEnd w:id="42"/>
+      <w:r>
+        <w:rPr>
+          <w:rStyle w:val="CommentReference"/>
+        </w:rPr>
+        <w:commentReference w:id="42"/>
+      </w:r>
+      <w:r>
+        <w:t>for my solutions</w:t>
+      </w:r>
+      <w:r>
+        <w:t>;</w:t>
+      </w:r>
+      <w:r>
+        <w:t xml:space="preserve"> since if users are used to it from other </w:t>
+      </w:r>
+      <w:r>
+        <w:t>platforms,</w:t>
+      </w:r>
+      <w:r>
+        <w:t xml:space="preserve"> it will </w:t>
+      </w:r>
+      <w:r>
+        <w:t>make using my solutions even easier and more natural for them.</w:t>
+      </w:r>
+    </w:p>
+    <w:p>
+      <w:r>
+        <w:t xml:space="preserve">Another </w:t>
+      </w:r>
+      <w:r>
+        <w:t>form of IRC client</w:t>
+      </w:r>
+      <w:r>
+        <w:t xml:space="preserve"> is one which </w:t>
+      </w:r>
+      <w:r>
+        <w:t>is integrated into another</w:t>
+      </w:r>
+      <w:r>
+        <w:t xml:space="preserve"> program</w:t>
+      </w:r>
+      <w:r>
+        <w:t xml:space="preserve">: </w:t>
+      </w:r>
+      <w:r>
+        <w:t xml:space="preserve">Opera </w:t>
+      </w:r>
+      <w:r>
+        <w:t xml:space="preserve">had a client </w:t>
+      </w:r>
+      <w:r>
+        <w:t xml:space="preserve">attached to Opera Mail and Firefox </w:t>
+      </w:r>
+      <w:r>
+        <w:t xml:space="preserve">had </w:t>
+      </w:r>
+      <w:r>
+        <w:t xml:space="preserve">a </w:t>
+      </w:r>
+      <w:r>
+        <w:t>client called</w:t>
+      </w:r>
+      <w:r>
+        <w:t xml:space="preserve"> ChatZilla.</w:t>
+      </w:r>
+      <w:r>
+        <w:t xml:space="preserve"> </w:t>
+      </w:r>
+      <w:r>
+        <w:t>These differ from those mentioned a</w:t>
+      </w:r>
+      <w:r>
+        <w:t>t</w:t>
+      </w:r>
+      <w:r>
+        <w:t xml:space="preserve"> the </w:t>
+      </w:r>
+      <w:r>
+        <w:t xml:space="preserve">start </w:t>
+      </w:r>
+      <w:r>
+        <w:t xml:space="preserve">of the research as these lack the abstraction layer </w:t>
+      </w:r>
+      <w:r>
+        <w:t xml:space="preserve">found in these modern integrated use cases </w:t>
+      </w:r>
+      <w:r>
+        <w:t xml:space="preserve">and offered users the full IRC experience. </w:t>
+      </w:r>
+      <w:r>
+        <w:t xml:space="preserve">IRC being used as an add-on to an existing program </w:t>
+      </w:r>
+      <w:r>
+        <w:t>is testament to</w:t>
+      </w:r>
+      <w:r>
+        <w:t xml:space="preserve"> IRC </w:t>
+      </w:r>
+      <w:r>
+        <w:t xml:space="preserve">being </w:t>
+      </w:r>
+      <w:r>
+        <w:t>a lightweight protocol with not many needs besides a socket to run off.</w:t>
+      </w:r>
+    </w:p>
+    <w:p>
+      <w:r>
+        <w:t xml:space="preserve">In my solution, I will </w:t>
+      </w:r>
+      <w:r>
+        <w:t xml:space="preserve">also </w:t>
+      </w:r>
+      <w:r>
+        <w:t xml:space="preserve">be </w:t>
+      </w:r>
+      <w:r>
+        <w:t xml:space="preserve">trying </w:t>
+      </w:r>
+      <w:r>
+        <w:t xml:space="preserve">to create a lightweight protocol that only requires a single socket as it is a requirement </w:t>
+      </w:r>
+      <w:r>
+        <w:t xml:space="preserve">from my stakeholders </w:t>
+      </w:r>
+      <w:r>
+        <w:t xml:space="preserve">for my solution to </w:t>
+      </w:r>
+      <w:r>
+        <w:t xml:space="preserve">be </w:t>
+      </w:r>
+      <w:r>
+        <w:t>lightweight.</w:t>
       </w:r>
     </w:p>
     <w:p>
@@ -5658,72 +6179,266 @@
         <w:rPr>
           <w:rStyle w:val="Strong"/>
         </w:rPr>
-        <w:t>Offline Messages:</w:t>
-      </w:r>
-    </w:p>
-    <w:p>
-      <w:r>
-        <w:t>Some IRC networks support bouncers that enable offline messages, these are daemons on a server that act as a proxy for the client. When a client connects to a bouncer, the bouncer simply relays all the traffic to and from the server. However, in the event the client disconnects, the bouncer can store the messages that the client would have received if they were still connected. These will then be sent to the client once they reconnect. A similar implementation for offline messages is having a client run on an always-on server to which users connect to via SSH for their session. This also allows users who do not have an IRC client installed to connect.</w:t>
-      </w:r>
-    </w:p>
-    <w:p>
-      <w:pPr>
-        <w:pStyle w:val="NoSpacing"/>
-        <w:rPr>
-          <w:rStyle w:val="Strong"/>
-        </w:rPr>
-      </w:pPr>
-      <w:r>
-        <w:rPr>
-          <w:rStyle w:val="Strong"/>
-        </w:rPr>
-        <w:t>Part I can add to my solution:</w:t>
-      </w:r>
-    </w:p>
-    <w:p>
-      <w:r>
-        <w:t xml:space="preserve">In my solution, I could include a way of archiving messages for users when they are not online. This could be implemented in a similar way to the bouncer where if the server detects that the client is no longer connected it will reroute the messages to a daemon. However, I will need to find a way of securely storing the user’s messages as security is a focus point of the solution. </w:t>
-      </w:r>
-    </w:p>
-    <w:p>
-      <w:pPr>
-        <w:pStyle w:val="NoSpacing"/>
-        <w:rPr>
-          <w:rStyle w:val="Strong"/>
-        </w:rPr>
-      </w:pPr>
-      <w:r>
-        <w:rPr>
-          <w:rStyle w:val="Strong"/>
-        </w:rPr>
-        <w:t>Typical Client User Interface:</w:t>
-      </w:r>
-    </w:p>
-    <w:p>
-      <w:r>
-        <w:t>The layout of the UI for many IRC clients is the following: channels on the left, a nickname list on the right and the chat in the middle (this has become a common chat program layout as can be seen in Discord’s GUI in the section prior). In the past and in addition to standalone programs, Opera came with an IRC client attached to Opera Mail and there was an IRC client for Firefox called ChatZilla. This proved that IRC was a very lightweight protocol with not many needs besides a socket to run off.</w:t>
-      </w:r>
-    </w:p>
-    <w:p>
-      <w:pPr>
-        <w:pStyle w:val="NoSpacing"/>
-        <w:rPr>
-          <w:rStyle w:val="Strong"/>
-        </w:rPr>
-      </w:pPr>
-      <w:r>
-        <w:rPr>
-          <w:rStyle w:val="Strong"/>
-        </w:rPr>
-        <w:t>Part I can include in my solution:</w:t>
-      </w:r>
-    </w:p>
-    <w:p>
-      <w:r>
-        <w:t>In my solution, I will also try to create a lightweight protocol that only requires a single socket as it is a requirement for my solution to create a lightweight program. I also think that sticking to the tried and tested chat program layout shown in many IRC clients will be a good inclusion into my program; since it will make using the program a lot easier for users who have used other chat programs in the past and it seems like an intuitive design for new users.</w:t>
-      </w:r>
-    </w:p>
-    <w:p>
+        <w:t>Protocol</w:t>
+      </w:r>
+    </w:p>
+    <w:p>
+      <w:r>
+        <w:t xml:space="preserve">The </w:t>
+      </w:r>
+      <w:r>
+        <w:t xml:space="preserve">IRC protocol is all </w:t>
+      </w:r>
+      <w:r>
+        <w:t xml:space="preserve">done over </w:t>
+      </w:r>
+      <w:r>
+        <w:t>ASCII</w:t>
+      </w:r>
+      <w:r>
+        <w:t xml:space="preserve"> </w:t>
+      </w:r>
+      <w:r>
+        <w:t>encoded</w:t>
+      </w:r>
+      <w:r>
+        <w:t xml:space="preserve"> </w:t>
+      </w:r>
+      <w:r>
+        <w:t>TCP</w:t>
+      </w:r>
+      <w:r>
+        <w:t xml:space="preserve"> with the </w:t>
+      </w:r>
+      <w:r>
+        <w:t xml:space="preserve">structure </w:t>
+      </w:r>
+      <w:r>
+        <w:t>“</w:t>
+      </w:r>
+      <w:r>
+        <w:t>[origin</w:t>
+      </w:r>
+      <w:r>
+        <w:t xml:space="preserve">] </w:t>
+      </w:r>
+      <w:r>
+        <w:t>[command]</w:t>
+      </w:r>
+      <w:r>
+        <w:t xml:space="preserve"> [parameters]”</w:t>
+      </w:r>
+      <w:r>
+        <w:t xml:space="preserve">. </w:t>
+      </w:r>
+      <w:r>
+        <w:t xml:space="preserve">An example of a message would be </w:t>
+      </w:r>
+      <w:proofErr w:type="gramStart"/>
+      <w:r>
+        <w:t>“</w:t>
+      </w:r>
+      <w:r>
+        <w:t>:daniel!test.domain.org</w:t>
+      </w:r>
+      <w:proofErr w:type="gramEnd"/>
+      <w:r>
+        <w:t xml:space="preserve"> PRIVMSG #</w:t>
+      </w:r>
+      <w:r>
+        <w:t>channel1 :This is a test</w:t>
+      </w:r>
+      <w:r>
+        <w:t>”</w:t>
+      </w:r>
+      <w:r>
+        <w:t xml:space="preserve">. </w:t>
+      </w:r>
+      <w:r>
+        <w:t>T</w:t>
+      </w:r>
+      <w:r>
+        <w:t xml:space="preserve">he </w:t>
+      </w:r>
+      <w:r>
+        <w:t xml:space="preserve">origin is formatted </w:t>
+      </w:r>
+      <w:proofErr w:type="gramStart"/>
+      <w:r>
+        <w:t>“:[</w:t>
+      </w:r>
+      <w:proofErr w:type="gramEnd"/>
+      <w:r>
+        <w:t>nickname]![server]”</w:t>
+      </w:r>
+      <w:r>
+        <w:t xml:space="preserve"> and</w:t>
+      </w:r>
+      <w:r>
+        <w:t xml:space="preserve"> is not in the </w:t>
+      </w:r>
+      <w:r>
+        <w:t>message</w:t>
+      </w:r>
+      <w:r>
+        <w:t xml:space="preserve"> when it is sent, instead it is </w:t>
+      </w:r>
+      <w:r>
+        <w:t xml:space="preserve">prepended </w:t>
+      </w:r>
+      <w:r>
+        <w:t xml:space="preserve">by the server relaying the message. </w:t>
+      </w:r>
+      <w:r>
+        <w:t>C</w:t>
+      </w:r>
+      <w:r>
+        <w:t>ommand</w:t>
+      </w:r>
+      <w:r>
+        <w:t>s</w:t>
+      </w:r>
+      <w:r>
+        <w:t xml:space="preserve"> </w:t>
+      </w:r>
+      <w:r>
+        <w:t xml:space="preserve">can be either </w:t>
+      </w:r>
+      <w:r>
+        <w:t xml:space="preserve">a word or </w:t>
+      </w:r>
+      <w:r>
+        <w:t xml:space="preserve">a </w:t>
+      </w:r>
+      <w:r>
+        <w:t>3-digit</w:t>
+      </w:r>
+      <w:r>
+        <w:t xml:space="preserve"> value</w:t>
+      </w:r>
+      <w:r>
+        <w:t xml:space="preserve"> if </w:t>
+      </w:r>
+      <w:r>
+        <w:t>it is</w:t>
+      </w:r>
+      <w:r>
+        <w:t xml:space="preserve"> a response from the server. </w:t>
+      </w:r>
+      <w:r>
+        <w:t>Lastly, the parameters are all separated by a space e</w:t>
+      </w:r>
+      <w:r>
+        <w:t xml:space="preserve">xcept for the </w:t>
+      </w:r>
+      <w:r>
+        <w:t xml:space="preserve">last </w:t>
+      </w:r>
+      <w:r>
+        <w:t>which can be prefixed with a colon.</w:t>
+      </w:r>
+      <w:r>
+        <w:t xml:space="preserve"> Prefixing the last parameter with a colon</w:t>
+      </w:r>
+      <w:r>
+        <w:t xml:space="preserve"> means that all characters past the colon, including spaces, are part of the parameter</w:t>
+      </w:r>
+      <w:r>
+        <w:t>. This allows parameters such as message bodies to contain spaces in them</w:t>
+      </w:r>
+      <w:r>
+        <w:t>.</w:t>
+      </w:r>
+    </w:p>
+    <w:p>
+      <w:r>
+        <w:t xml:space="preserve">In my solution, I will </w:t>
+      </w:r>
+      <w:r>
+        <w:t xml:space="preserve">also use a text-based protocol over TCP. However, I will </w:t>
+      </w:r>
+      <w:r>
+        <w:t xml:space="preserve">use </w:t>
+      </w:r>
+      <w:r>
+        <w:t xml:space="preserve">the more common </w:t>
+      </w:r>
+      <w:commentRangeStart w:id="43"/>
+      <w:r>
+        <w:t>UTF-8</w:t>
+      </w:r>
+      <w:r>
+        <w:t xml:space="preserve"> </w:t>
+      </w:r>
+      <w:commentRangeEnd w:id="43"/>
+      <w:r>
+        <w:rPr>
+          <w:rStyle w:val="CommentReference"/>
+        </w:rPr>
+        <w:commentReference w:id="43"/>
+      </w:r>
+      <w:r>
+        <w:t>encoding</w:t>
+      </w:r>
+      <w:r>
+        <w:t xml:space="preserve">. I </w:t>
+      </w:r>
+      <w:r>
+        <w:t xml:space="preserve">will consider using the same origin, command, parameters format for messages although </w:t>
+      </w:r>
+      <w:r>
+        <w:t>instead of</w:t>
+      </w:r>
+      <w:r>
+        <w:t xml:space="preserve"> the final parameter</w:t>
+      </w:r>
+      <w:r>
+        <w:t>’s colon</w:t>
+      </w:r>
+      <w:r>
+        <w:t xml:space="preserve">, </w:t>
+      </w:r>
+      <w:commentRangeStart w:id="44"/>
+      <w:r>
+        <w:t xml:space="preserve">wrapping in </w:t>
+      </w:r>
+      <w:r>
+        <w:t xml:space="preserve">speech marks sounds </w:t>
+      </w:r>
+      <w:commentRangeEnd w:id="44"/>
+      <w:r>
+        <w:rPr>
+          <w:rStyle w:val="CommentReference"/>
+        </w:rPr>
+        <w:commentReference w:id="44"/>
+      </w:r>
+      <w:r>
+        <w:t>like a better method</w:t>
+      </w:r>
+      <w:r>
+        <w:t xml:space="preserve"> as it </w:t>
+      </w:r>
+      <w:r>
+        <w:t xml:space="preserve">allows messages to have </w:t>
+      </w:r>
+      <w:r>
+        <w:t>multiple parameters</w:t>
+      </w:r>
+      <w:r>
+        <w:t xml:space="preserve"> which contain spaces</w:t>
+      </w:r>
+      <w:r>
+        <w:t xml:space="preserve"> </w:t>
+      </w:r>
+      <w:r>
+        <w:t>and</w:t>
+      </w:r>
+      <w:r>
+        <w:t xml:space="preserve"> removes some of the ambiguity</w:t>
+      </w:r>
+      <w:r>
+        <w:t>.</w:t>
+      </w:r>
       <w:r>
         <w:br w:type="page"/>
       </w:r>
@@ -5732,7 +6447,7 @@
       <w:pPr>
         <w:pStyle w:val="Heading2"/>
       </w:pPr>
-      <w:bookmarkStart w:id="39" w:name="_Toc74919475"/>
+      <w:bookmarkStart w:id="45" w:name="_Toc75041591"/>
       <w:r>
         <w:lastRenderedPageBreak/>
         <w:t>Stakeholder</w:t>
@@ -5740,21 +6455,21 @@
       <w:r>
         <w:t>s</w:t>
       </w:r>
-      <w:bookmarkEnd w:id="39"/>
+      <w:bookmarkEnd w:id="45"/>
     </w:p>
     <w:p>
       <w:pPr>
         <w:pStyle w:val="Heading3"/>
       </w:pPr>
-      <w:bookmarkStart w:id="40" w:name="_Ref71908320"/>
-      <w:bookmarkStart w:id="41" w:name="_Ref71908326"/>
-      <w:bookmarkStart w:id="42" w:name="_Toc74919476"/>
+      <w:bookmarkStart w:id="46" w:name="_Ref71908320"/>
+      <w:bookmarkStart w:id="47" w:name="_Ref71908326"/>
+      <w:bookmarkStart w:id="48" w:name="_Toc75041592"/>
       <w:r>
         <w:t>Interview with Ethan Sandy</w:t>
       </w:r>
-      <w:bookmarkEnd w:id="40"/>
-      <w:bookmarkEnd w:id="41"/>
-      <w:bookmarkEnd w:id="42"/>
+      <w:bookmarkEnd w:id="46"/>
+      <w:bookmarkEnd w:id="47"/>
+      <w:bookmarkEnd w:id="48"/>
     </w:p>
     <w:p>
       <w:r>
@@ -6286,7 +7001,15 @@
     </w:p>
     <w:p>
       <w:r>
-        <w:t xml:space="preserve">Question 1 and 2 showed me that users often do not utilise keyboard shortcuts in programs and it will therefore be </w:t>
+        <w:t xml:space="preserve">Question 1 and 2 showed me that users often do not utilise keyboard shortcuts in </w:t>
+      </w:r>
+      <w:proofErr w:type="gramStart"/>
+      <w:r>
+        <w:t>programs</w:t>
+      </w:r>
+      <w:proofErr w:type="gramEnd"/>
+      <w:r>
+        <w:t xml:space="preserve"> and it will therefore be </w:t>
       </w:r>
       <w:r>
         <w:t>a</w:t>
@@ -6868,7 +7591,7 @@
       <w:pPr>
         <w:pStyle w:val="Heading3"/>
       </w:pPr>
-      <w:bookmarkStart w:id="43" w:name="_Toc74919477"/>
+      <w:bookmarkStart w:id="49" w:name="_Toc75041593"/>
       <w:r>
         <w:lastRenderedPageBreak/>
         <w:t>Survey</w:t>
@@ -6876,7 +7599,7 @@
       <w:r>
         <w:t xml:space="preserve"> Aims</w:t>
       </w:r>
-      <w:bookmarkEnd w:id="43"/>
+      <w:bookmarkEnd w:id="49"/>
     </w:p>
     <w:p>
       <w:r>
@@ -7013,15 +7736,15 @@
       <w:pPr>
         <w:pStyle w:val="Heading3"/>
       </w:pPr>
-      <w:bookmarkStart w:id="44" w:name="_Toc74919478"/>
-      <w:commentRangeStart w:id="45"/>
+      <w:bookmarkStart w:id="50" w:name="_Toc75041594"/>
+      <w:commentRangeStart w:id="51"/>
       <w:r>
         <w:t>Survey R</w:t>
       </w:r>
       <w:r>
         <w:t>esults</w:t>
       </w:r>
-      <w:commentRangeEnd w:id="45"/>
+      <w:commentRangeEnd w:id="51"/>
       <w:r>
         <w:rPr>
           <w:rStyle w:val="CommentReference"/>
@@ -7030,9 +7753,9 @@
           <w:bCs w:val="0"/>
           <w:color w:val="auto"/>
         </w:rPr>
-        <w:commentReference w:id="45"/>
-      </w:r>
-      <w:bookmarkEnd w:id="44"/>
+        <w:commentReference w:id="51"/>
+      </w:r>
+      <w:bookmarkEnd w:id="50"/>
     </w:p>
     <w:p>
       <w:pPr>
@@ -8553,7 +9276,7 @@
       <w:pPr>
         <w:pStyle w:val="Heading2"/>
       </w:pPr>
-      <w:bookmarkStart w:id="46" w:name="_Toc74919479"/>
+      <w:bookmarkStart w:id="52" w:name="_Toc75041595"/>
       <w:r>
         <w:lastRenderedPageBreak/>
         <w:t>Requirement</w:t>
@@ -8561,18 +9284,18 @@
       <w:r>
         <w:t>s</w:t>
       </w:r>
-      <w:bookmarkEnd w:id="46"/>
+      <w:bookmarkEnd w:id="52"/>
     </w:p>
     <w:p>
       <w:pPr>
         <w:pStyle w:val="Heading3"/>
       </w:pPr>
-      <w:bookmarkStart w:id="47" w:name="_Toc74919480"/>
-      <w:commentRangeStart w:id="48"/>
+      <w:bookmarkStart w:id="53" w:name="_Toc75041596"/>
+      <w:commentRangeStart w:id="54"/>
       <w:r>
         <w:t>Stakeholder requirements</w:t>
       </w:r>
-      <w:commentRangeEnd w:id="48"/>
+      <w:commentRangeEnd w:id="54"/>
       <w:r>
         <w:rPr>
           <w:rStyle w:val="CommentReference"/>
@@ -8581,20 +9304,20 @@
           <w:bCs w:val="0"/>
           <w:color w:val="auto"/>
         </w:rPr>
-        <w:commentReference w:id="48"/>
-      </w:r>
-      <w:bookmarkEnd w:id="47"/>
+        <w:commentReference w:id="54"/>
+      </w:r>
+      <w:bookmarkEnd w:id="53"/>
     </w:p>
     <w:p>
       <w:pPr>
         <w:pStyle w:val="Heading3"/>
       </w:pPr>
-      <w:bookmarkStart w:id="49" w:name="_Toc74919481"/>
-      <w:commentRangeStart w:id="50"/>
+      <w:bookmarkStart w:id="55" w:name="_Toc75041597"/>
+      <w:commentRangeStart w:id="56"/>
       <w:r>
         <w:t>Limitations</w:t>
       </w:r>
-      <w:commentRangeEnd w:id="50"/>
+      <w:commentRangeEnd w:id="56"/>
       <w:r>
         <w:rPr>
           <w:rStyle w:val="CommentReference"/>
@@ -8603,9 +9326,9 @@
           <w:bCs w:val="0"/>
           <w:color w:val="auto"/>
         </w:rPr>
-        <w:commentReference w:id="50"/>
-      </w:r>
-      <w:bookmarkEnd w:id="49"/>
+        <w:commentReference w:id="56"/>
+      </w:r>
+      <w:bookmarkEnd w:id="55"/>
     </w:p>
     <w:p>
       <w:pPr>
@@ -8682,11 +9405,11 @@
       <w:pPr>
         <w:pStyle w:val="Heading3"/>
       </w:pPr>
-      <w:bookmarkStart w:id="51" w:name="_Toc74919482"/>
+      <w:bookmarkStart w:id="57" w:name="_Toc75041598"/>
       <w:r>
         <w:t>Software requirements</w:t>
       </w:r>
-      <w:bookmarkEnd w:id="51"/>
+      <w:bookmarkEnd w:id="57"/>
     </w:p>
     <w:p>
       <w:r>
@@ -9142,13 +9865,13 @@
       <w:pPr>
         <w:pStyle w:val="Heading2"/>
       </w:pPr>
-      <w:bookmarkStart w:id="52" w:name="_Toc74919483"/>
-      <w:commentRangeStart w:id="53"/>
+      <w:bookmarkStart w:id="58" w:name="_Toc75041599"/>
+      <w:commentRangeStart w:id="59"/>
       <w:r>
         <w:lastRenderedPageBreak/>
         <w:t>Success Criteria</w:t>
       </w:r>
-      <w:commentRangeEnd w:id="53"/>
+      <w:commentRangeEnd w:id="59"/>
       <w:r>
         <w:rPr>
           <w:rStyle w:val="CommentReference"/>
@@ -9158,9 +9881,9 @@
           <w:smallCaps w:val="0"/>
           <w:color w:val="auto"/>
         </w:rPr>
-        <w:commentReference w:id="53"/>
-      </w:r>
-      <w:bookmarkEnd w:id="52"/>
+        <w:commentReference w:id="59"/>
+      </w:r>
+      <w:bookmarkEnd w:id="58"/>
     </w:p>
     <w:tbl>
       <w:tblPr>
@@ -10219,7 +10942,15 @@
           </w:tcPr>
           <w:p>
             <w:r>
-              <w:t xml:space="preserve">The recipients public and private keys are a keypair </w:t>
+              <w:t xml:space="preserve">The </w:t>
+            </w:r>
+            <w:proofErr w:type="gramStart"/>
+            <w:r>
+              <w:t>recipients</w:t>
+            </w:r>
+            <w:proofErr w:type="gramEnd"/>
+            <w:r>
+              <w:t xml:space="preserve"> public and private keys are a keypair </w:t>
             </w:r>
             <w:r>
               <w:t>as it is asymmetric encryption</w:t>
@@ -10974,27 +11705,27 @@
       <w:pPr>
         <w:pStyle w:val="Heading1"/>
       </w:pPr>
-      <w:bookmarkStart w:id="54" w:name="_Toc74919484"/>
+      <w:bookmarkStart w:id="60" w:name="_Toc75041600"/>
       <w:r>
         <w:lastRenderedPageBreak/>
         <w:t>Design</w:t>
       </w:r>
-      <w:bookmarkEnd w:id="54"/>
+      <w:bookmarkEnd w:id="60"/>
     </w:p>
     <w:p>
       <w:pPr>
         <w:pStyle w:val="Heading2"/>
       </w:pPr>
-      <w:bookmarkStart w:id="55" w:name="_Ref71317451"/>
-      <w:bookmarkStart w:id="56" w:name="_Ref71317550"/>
-      <w:bookmarkStart w:id="57" w:name="_Ref71317555"/>
-      <w:bookmarkStart w:id="58" w:name="_Ref71317559"/>
-      <w:bookmarkStart w:id="59" w:name="_Ref71317562"/>
-      <w:bookmarkStart w:id="60" w:name="_Ref71317564"/>
-      <w:bookmarkStart w:id="61" w:name="_Ref71317566"/>
-      <w:bookmarkStart w:id="62" w:name="_Ref71317573"/>
-      <w:bookmarkStart w:id="63" w:name="_Ref71317590"/>
-      <w:bookmarkStart w:id="64" w:name="_Toc74919485"/>
+      <w:bookmarkStart w:id="61" w:name="_Ref71317451"/>
+      <w:bookmarkStart w:id="62" w:name="_Ref71317550"/>
+      <w:bookmarkStart w:id="63" w:name="_Ref71317555"/>
+      <w:bookmarkStart w:id="64" w:name="_Ref71317559"/>
+      <w:bookmarkStart w:id="65" w:name="_Ref71317562"/>
+      <w:bookmarkStart w:id="66" w:name="_Ref71317564"/>
+      <w:bookmarkStart w:id="67" w:name="_Ref71317566"/>
+      <w:bookmarkStart w:id="68" w:name="_Ref71317573"/>
+      <w:bookmarkStart w:id="69" w:name="_Ref71317590"/>
+      <w:bookmarkStart w:id="70" w:name="_Toc75041601"/>
       <w:r>
         <w:t>System</w:t>
       </w:r>
@@ -11007,16 +11738,16 @@
       <w:r>
         <w:t>ecomposition</w:t>
       </w:r>
-      <w:bookmarkEnd w:id="55"/>
-      <w:bookmarkEnd w:id="56"/>
-      <w:bookmarkEnd w:id="57"/>
-      <w:bookmarkEnd w:id="58"/>
-      <w:bookmarkEnd w:id="59"/>
-      <w:bookmarkEnd w:id="60"/>
       <w:bookmarkEnd w:id="61"/>
       <w:bookmarkEnd w:id="62"/>
       <w:bookmarkEnd w:id="63"/>
       <w:bookmarkEnd w:id="64"/>
+      <w:bookmarkEnd w:id="65"/>
+      <w:bookmarkEnd w:id="66"/>
+      <w:bookmarkEnd w:id="67"/>
+      <w:bookmarkEnd w:id="68"/>
+      <w:bookmarkEnd w:id="69"/>
+      <w:bookmarkEnd w:id="70"/>
     </w:p>
     <w:p>
       <w:pPr>
@@ -11856,13 +12587,21 @@
         <w:t>:</w:t>
       </w:r>
       <w:r>
-        <w:t xml:space="preserve"> To allow users to sign in</w:t>
+        <w:t xml:space="preserve"> To allow users to sign </w:t>
+      </w:r>
+      <w:proofErr w:type="gramStart"/>
+      <w:r>
+        <w:t>in</w:t>
       </w:r>
       <w:r>
         <w:t xml:space="preserve"> </w:t>
       </w:r>
       <w:r>
-        <w:t xml:space="preserve">to their account from any computer, their private keys must be stored </w:t>
+        <w:t>to</w:t>
+      </w:r>
+      <w:proofErr w:type="gramEnd"/>
+      <w:r>
+        <w:t xml:space="preserve"> their account from any computer, their private keys must be stored </w:t>
       </w:r>
       <w:r>
         <w:t>o</w:t>
@@ -12109,8 +12848,13 @@
       <w:r>
         <w:t xml:space="preserve">to have a </w:t>
       </w:r>
-      <w:r>
-        <w:t xml:space="preserve">TabControl </w:t>
+      <w:proofErr w:type="spellStart"/>
+      <w:r>
+        <w:t>TabControl</w:t>
+      </w:r>
+      <w:proofErr w:type="spellEnd"/>
+      <w:r>
+        <w:t xml:space="preserve"> </w:t>
       </w:r>
       <w:r>
         <w:t xml:space="preserve">in the main view </w:t>
@@ -12119,7 +12863,15 @@
         <w:t xml:space="preserve">and </w:t>
       </w:r>
       <w:r>
-        <w:t>a UserControl for each conversation</w:t>
+        <w:t xml:space="preserve">a </w:t>
+      </w:r>
+      <w:proofErr w:type="spellStart"/>
+      <w:r>
+        <w:t>UserControl</w:t>
+      </w:r>
+      <w:proofErr w:type="spellEnd"/>
+      <w:r>
+        <w:t xml:space="preserve"> for each conversation</w:t>
       </w:r>
       <w:r>
         <w:t>.</w:t>
@@ -12138,8 +12890,13 @@
       <w:r>
         <w:t xml:space="preserve">Since the nature of a messaging app means that messages will appear while the user is looking at a certain conversation, I will need to dynamically add controls to the </w:t>
       </w:r>
-      <w:r>
-        <w:t xml:space="preserve">UserControl </w:t>
+      <w:proofErr w:type="spellStart"/>
+      <w:r>
+        <w:t>UserControl</w:t>
+      </w:r>
+      <w:proofErr w:type="spellEnd"/>
+      <w:r>
+        <w:t xml:space="preserve"> </w:t>
       </w:r>
       <w:r>
         <w:t xml:space="preserve">in </w:t>
@@ -12188,6 +12945,7 @@
       <w:r>
         <w:t xml:space="preserve"> </w:t>
       </w:r>
+      <w:proofErr w:type="gramStart"/>
       <w:r>
         <w:t>in</w:t>
       </w:r>
@@ -12195,7 +12953,11 @@
         <w:t xml:space="preserve"> </w:t>
       </w:r>
       <w:r>
-        <w:t xml:space="preserve">to an account or create an account. This means that a login screen will need to open first before the user can </w:t>
+        <w:t>to</w:t>
+      </w:r>
+      <w:proofErr w:type="gramEnd"/>
+      <w:r>
+        <w:t xml:space="preserve"> an account or create an account. This means that a login screen will need to open first before the user can </w:t>
       </w:r>
       <w:r>
         <w:t xml:space="preserve">get </w:t>
@@ -12470,9 +13232,11 @@
       <w:r>
         <w:t xml:space="preserve"> </w:t>
       </w:r>
+      <w:proofErr w:type="spellStart"/>
       <w:r>
         <w:t>username#discriminator</w:t>
       </w:r>
+      <w:proofErr w:type="spellEnd"/>
       <w:r>
         <w:t>.</w:t>
       </w:r>
@@ -12659,12 +13423,12 @@
       <w:pPr>
         <w:pStyle w:val="Heading2"/>
       </w:pPr>
-      <w:bookmarkStart w:id="65" w:name="_Toc74919486"/>
+      <w:bookmarkStart w:id="71" w:name="_Toc75041602"/>
       <w:r>
         <w:lastRenderedPageBreak/>
         <w:t>Algorithms</w:t>
       </w:r>
-      <w:bookmarkEnd w:id="65"/>
+      <w:bookmarkEnd w:id="71"/>
     </w:p>
     <w:p>
       <w:pPr>
@@ -12806,7 +13570,20 @@
         <w:t xml:space="preserve">call </w:t>
       </w:r>
       <w:r>
-        <w:t>the subroutine CreateAccount()</w:t>
+        <w:t xml:space="preserve">the subroutine </w:t>
+      </w:r>
+      <w:proofErr w:type="spellStart"/>
+      <w:proofErr w:type="gramStart"/>
+      <w:r>
+        <w:t>CreateAccount</w:t>
+      </w:r>
+      <w:proofErr w:type="spellEnd"/>
+      <w:r>
+        <w:t>(</w:t>
+      </w:r>
+      <w:proofErr w:type="gramEnd"/>
+      <w:r>
+        <w:t>)</w:t>
       </w:r>
       <w:r>
         <w:t xml:space="preserve"> </w:t>
@@ -13296,12 +14073,12 @@
       <w:pPr>
         <w:pStyle w:val="Heading2"/>
       </w:pPr>
-      <w:bookmarkStart w:id="66" w:name="_Toc74919487"/>
+      <w:bookmarkStart w:id="72" w:name="_Toc75041603"/>
       <w:r>
         <w:lastRenderedPageBreak/>
         <w:t>Usability Features</w:t>
       </w:r>
-      <w:bookmarkEnd w:id="66"/>
+      <w:bookmarkEnd w:id="72"/>
     </w:p>
     <w:p>
       <w:pPr>
@@ -13366,6 +14143,7 @@
       <w:r>
         <w:t xml:space="preserve">get in the way for users who do not need them, but still visible enough so that </w:t>
       </w:r>
+      <w:proofErr w:type="gramStart"/>
       <w:r>
         <w:t>it</w:t>
       </w:r>
@@ -13375,6 +14153,7 @@
       <w:r>
         <w:t>s</w:t>
       </w:r>
+      <w:proofErr w:type="gramEnd"/>
       <w:r>
         <w:t xml:space="preserve"> clear as to which input box they describe. Also, </w:t>
       </w:r>
@@ -13915,7 +14694,7 @@
       <w:pPr>
         <w:pStyle w:val="Heading2"/>
       </w:pPr>
-      <w:bookmarkStart w:id="67" w:name="_Toc74919488"/>
+      <w:bookmarkStart w:id="73" w:name="_Toc75041604"/>
       <w:r>
         <w:lastRenderedPageBreak/>
         <w:t>Wireframes</w:t>
@@ -13923,7 +14702,7 @@
       <w:r>
         <w:t xml:space="preserve"> – UX</w:t>
       </w:r>
-      <w:bookmarkEnd w:id="67"/>
+      <w:bookmarkEnd w:id="73"/>
     </w:p>
     <w:p>
       <w:r>
@@ -15037,29 +15816,29 @@
       <w:pPr>
         <w:pStyle w:val="Heading1"/>
       </w:pPr>
-      <w:bookmarkStart w:id="68" w:name="_Toc74919489"/>
+      <w:bookmarkStart w:id="74" w:name="_Toc75041605"/>
       <w:r>
         <w:lastRenderedPageBreak/>
         <w:t>Development</w:t>
       </w:r>
-      <w:bookmarkEnd w:id="68"/>
+      <w:bookmarkEnd w:id="74"/>
     </w:p>
     <w:p>
       <w:pPr>
         <w:pStyle w:val="Heading1"/>
       </w:pPr>
-      <w:bookmarkStart w:id="69" w:name="_Toc74919490"/>
+      <w:bookmarkStart w:id="75" w:name="_Toc75041606"/>
       <w:r>
         <w:t>Evaluation</w:t>
       </w:r>
-      <w:bookmarkEnd w:id="69"/>
+      <w:bookmarkEnd w:id="75"/>
     </w:p>
     <w:p>
       <w:r>
         <w:br w:type="page"/>
       </w:r>
     </w:p>
-    <w:bookmarkStart w:id="70" w:name="_Toc74919491" w:displacedByCustomXml="next"/>
+    <w:bookmarkStart w:id="76" w:name="_Toc75041607" w:displacedByCustomXml="next"/>
     <w:sdt>
       <w:sdtPr>
         <w:rPr>
@@ -15083,7 +15862,7 @@
         </w:rPr>
       </w:sdtEndPr>
       <w:sdtContent>
-        <w:commentRangeStart w:id="71" w:displacedByCustomXml="prev"/>
+        <w:commentRangeStart w:id="77" w:displacedByCustomXml="prev"/>
         <w:p>
           <w:pPr>
             <w:pStyle w:val="Heading1"/>
@@ -15091,7 +15870,7 @@
           <w:r>
             <w:t>References</w:t>
           </w:r>
-          <w:commentRangeEnd w:id="71"/>
+          <w:commentRangeEnd w:id="77"/>
           <w:r>
             <w:rPr>
               <w:rStyle w:val="CommentReference"/>
@@ -15101,9 +15880,9 @@
               <w:smallCaps w:val="0"/>
               <w:color w:val="auto"/>
             </w:rPr>
-            <w:commentReference w:id="71"/>
+            <w:commentReference w:id="77"/>
           </w:r>
-          <w:bookmarkEnd w:id="70"/>
+          <w:bookmarkEnd w:id="76"/>
         </w:p>
         <w:sdt>
           <w:sdtPr>
@@ -15583,7 +16362,7 @@
 
 <file path=word/comments.xml><?xml version="1.0" encoding="utf-8"?>
 <w:comments xmlns:wpc="http://schemas.microsoft.com/office/word/2010/wordprocessingCanvas" xmlns:cx="http://schemas.microsoft.com/office/drawing/2014/chartex" xmlns:cx1="http://schemas.microsoft.com/office/drawing/2015/9/8/chartex" xmlns:cx2="http://schemas.microsoft.com/office/drawing/2015/10/21/chartex" xmlns:cx3="http://schemas.microsoft.com/office/drawing/2016/5/9/chartex" xmlns:cx4="http://schemas.microsoft.com/office/drawing/2016/5/10/chartex" xmlns:cx5="http://schemas.microsoft.com/office/drawing/2016/5/11/chartex" xmlns:cx6="http://schemas.microsoft.com/office/drawing/2016/5/12/chartex" xmlns:cx7="http://schemas.microsoft.com/office/drawing/2016/5/13/chartex" xmlns:cx8="http://schemas.microsoft.com/office/drawing/2016/5/14/chartex" xmlns:mc="http://schemas.openxmlformats.org/markup-compatibility/2006" xmlns:aink="http://schemas.microsoft.com/office/drawing/2016/ink" xmlns:am3d="http://schemas.microsoft.com/office/drawing/2017/model3d" xmlns:o="urn:schemas-microsoft-com:office:office" xmlns:r="http://schemas.openxmlformats.org/officeDocument/2006/relationships" xmlns:m="http://schemas.openxmlformats.org/officeDocument/2006/math" xmlns:v="urn:schemas-microsoft-com:vml" xmlns:wp14="http://schemas.microsoft.com/office/word/2010/wordprocessingDrawing" xmlns:wp="http://schemas.openxmlformats.org/drawingml/2006/wordprocessingDrawing" xmlns:w10="urn:schemas-microsoft-com:office:word" xmlns:w="http://schemas.openxmlformats.org/wordprocessingml/2006/main" xmlns:w14="http://schemas.microsoft.com/office/word/2010/wordml" xmlns:w15="http://schemas.microsoft.com/office/word/2012/wordml" xmlns:w16cex="http://schemas.microsoft.com/office/word/2018/wordml/cex" xmlns:w16cid="http://schemas.microsoft.com/office/word/2016/wordml/cid" xmlns:w16="http://schemas.microsoft.com/office/word/2018/wordml" xmlns:w16sdtdh="http://schemas.microsoft.com/office/word/2020/wordml/sdtdatahash" xmlns:w16se="http://schemas.microsoft.com/office/word/2015/wordml/symex" xmlns:wpg="http://schemas.microsoft.com/office/word/2010/wordprocessingGroup" xmlns:wpi="http://schemas.microsoft.com/office/word/2010/wordprocessingInk" xmlns:wne="http://schemas.microsoft.com/office/word/2006/wordml" xmlns:wps="http://schemas.microsoft.com/office/word/2010/wordprocessingShape" mc:Ignorable="w14 w15 w16se w16cid w16 w16cex w16sdtdh wp14">
-  <w:comment w:id="10" w:author="Daniel Wait" w:date="2021-06-18T23:08:00Z" w:initials="DW">
+  <w:comment w:id="12" w:author="Daniel Wait" w:date="2021-06-18T23:08:00Z" w:initials="DW">
     <w:p>
       <w:pPr>
         <w:pStyle w:val="CommentText"/>
@@ -15602,7 +16381,7 @@
       </w:r>
     </w:p>
   </w:comment>
-  <w:comment w:id="11" w:author="Daniel Wait" w:date="2021-06-18T23:08:00Z" w:initials="DW">
+  <w:comment w:id="13" w:author="Daniel Wait" w:date="2021-06-18T23:08:00Z" w:initials="DW">
     <w:p>
       <w:pPr>
         <w:pStyle w:val="CommentText"/>
@@ -15621,7 +16400,7 @@
       </w:r>
     </w:p>
   </w:comment>
-  <w:comment w:id="12" w:author="Daniel Wait" w:date="2021-06-18T23:08:00Z" w:initials="DW">
+  <w:comment w:id="14" w:author="Daniel Wait" w:date="2021-06-18T23:08:00Z" w:initials="DW">
     <w:p>
       <w:pPr>
         <w:pStyle w:val="CommentText"/>
@@ -15640,7 +16419,7 @@
       </w:r>
     </w:p>
   </w:comment>
-  <w:comment w:id="13" w:author="Daniel Wait" w:date="2021-06-18T23:09:00Z" w:initials="DW">
+  <w:comment w:id="15" w:author="Daniel Wait" w:date="2021-06-18T23:09:00Z" w:initials="DW">
     <w:p>
       <w:pPr>
         <w:pStyle w:val="CommentText"/>
@@ -15665,7 +16444,7 @@
       </w:r>
     </w:p>
   </w:comment>
-  <w:comment w:id="16" w:author="Daniel Wait" w:date="2021-06-18T23:09:00Z" w:initials="DW">
+  <w:comment w:id="18" w:author="Daniel Wait" w:date="2021-06-18T23:09:00Z" w:initials="DW">
     <w:p>
       <w:pPr>
         <w:pStyle w:val="CommentText"/>
@@ -15684,7 +16463,7 @@
       </w:r>
     </w:p>
   </w:comment>
-  <w:comment w:id="17" w:author="Daniel Wait" w:date="2021-06-18T23:09:00Z" w:initials="DW">
+  <w:comment w:id="19" w:author="Daniel Wait" w:date="2021-06-18T23:09:00Z" w:initials="DW">
     <w:p>
       <w:pPr>
         <w:pStyle w:val="CommentText"/>
@@ -15703,7 +16482,7 @@
       </w:r>
     </w:p>
   </w:comment>
-  <w:comment w:id="26" w:author="Daniel Wait" w:date="2021-06-18T23:10:00Z" w:initials="DW">
+  <w:comment w:id="28" w:author="Daniel Wait" w:date="2021-06-18T23:10:00Z" w:initials="DW">
     <w:p>
       <w:pPr>
         <w:pStyle w:val="CommentText"/>
@@ -15716,38 +16495,6 @@
       </w:r>
       <w:r>
         <w:t>Consider: Splash Screen</w:t>
-      </w:r>
-    </w:p>
-  </w:comment>
-  <w:comment w:id="27" w:author="Daniel Wait" w:date="2021-06-18T23:12:00Z" w:initials="DW">
-    <w:p>
-      <w:pPr>
-        <w:pStyle w:val="CommentText"/>
-      </w:pPr>
-      <w:r>
-        <w:rPr>
-          <w:rStyle w:val="CommentReference"/>
-        </w:rPr>
-        <w:annotationRef/>
-      </w:r>
-      <w:r>
-        <w:t>Requirement: Login before using program</w:t>
-      </w:r>
-    </w:p>
-  </w:comment>
-  <w:comment w:id="28" w:author="Daniel Wait" w:date="2021-06-18T23:12:00Z" w:initials="DW">
-    <w:p>
-      <w:pPr>
-        <w:pStyle w:val="CommentText"/>
-      </w:pPr>
-      <w:r>
-        <w:rPr>
-          <w:rStyle w:val="CommentReference"/>
-        </w:rPr>
-        <w:annotationRef/>
-      </w:r>
-      <w:r>
-        <w:t>Consider: 2FA</w:t>
       </w:r>
     </w:p>
   </w:comment>
@@ -15763,11 +16510,43 @@
         <w:annotationRef/>
       </w:r>
       <w:r>
+        <w:t>Requirement: Login before using program</w:t>
+      </w:r>
+    </w:p>
+  </w:comment>
+  <w:comment w:id="30" w:author="Daniel Wait" w:date="2021-06-18T23:12:00Z" w:initials="DW">
+    <w:p>
+      <w:pPr>
+        <w:pStyle w:val="CommentText"/>
+      </w:pPr>
+      <w:r>
+        <w:rPr>
+          <w:rStyle w:val="CommentReference"/>
+        </w:rPr>
+        <w:annotationRef/>
+      </w:r>
+      <w:r>
+        <w:t>Consider: 2FA</w:t>
+      </w:r>
+    </w:p>
+  </w:comment>
+  <w:comment w:id="31" w:author="Daniel Wait" w:date="2021-06-18T23:12:00Z" w:initials="DW">
+    <w:p>
+      <w:pPr>
+        <w:pStyle w:val="CommentText"/>
+      </w:pPr>
+      <w:r>
+        <w:rPr>
+          <w:rStyle w:val="CommentReference"/>
+        </w:rPr>
+        <w:annotationRef/>
+      </w:r>
+      <w:r>
         <w:t>Consider: Discriminator to prevent nick collisions</w:t>
       </w:r>
     </w:p>
   </w:comment>
-  <w:comment w:id="30" w:author="Daniel Wait" w:date="2021-06-18T23:13:00Z" w:initials="DW">
+  <w:comment w:id="32" w:author="Daniel Wait" w:date="2021-06-18T23:13:00Z" w:initials="DW">
     <w:p>
       <w:pPr>
         <w:pStyle w:val="CommentText"/>
@@ -15783,7 +16562,7 @@
       </w:r>
     </w:p>
   </w:comment>
-  <w:comment w:id="31" w:author="Daniel Wait" w:date="2021-06-18T23:13:00Z" w:initials="DW">
+  <w:comment w:id="33" w:author="Daniel Wait" w:date="2021-06-18T23:13:00Z" w:initials="DW">
     <w:p>
       <w:pPr>
         <w:pStyle w:val="CommentText"/>
@@ -15795,11 +16574,19 @@
         <w:annotationRef/>
       </w:r>
       <w:r>
-        <w:t>Consider: Friends system (denied by stakeholder)</w:t>
+        <w:t xml:space="preserve">Consider: </w:t>
+      </w:r>
+      <w:proofErr w:type="gramStart"/>
+      <w:r>
+        <w:t>Friends</w:t>
+      </w:r>
+      <w:proofErr w:type="gramEnd"/>
+      <w:r>
+        <w:t xml:space="preserve"> system (denied by stakeholder)</w:t>
       </w:r>
     </w:p>
   </w:comment>
-  <w:comment w:id="32" w:author="Daniel Wait" w:date="2021-06-18T23:14:00Z" w:initials="DW">
+  <w:comment w:id="34" w:author="Daniel Wait" w:date="2021-06-18T23:14:00Z" w:initials="DW">
     <w:p>
       <w:pPr>
         <w:pStyle w:val="CommentText"/>
@@ -15812,38 +16599,6 @@
       </w:r>
       <w:r>
         <w:t>Consider: Home page with list of conversations</w:t>
-      </w:r>
-    </w:p>
-  </w:comment>
-  <w:comment w:id="33" w:author="Daniel Wait" w:date="2021-06-18T23:15:00Z" w:initials="DW">
-    <w:p>
-      <w:pPr>
-        <w:pStyle w:val="CommentText"/>
-      </w:pPr>
-      <w:r>
-        <w:rPr>
-          <w:rStyle w:val="CommentReference"/>
-        </w:rPr>
-        <w:annotationRef/>
-      </w:r>
-      <w:r>
-        <w:t>Consider: Historic messages</w:t>
-      </w:r>
-    </w:p>
-  </w:comment>
-  <w:comment w:id="34" w:author="Daniel Wait" w:date="2021-06-18T23:15:00Z" w:initials="DW">
-    <w:p>
-      <w:pPr>
-        <w:pStyle w:val="CommentText"/>
-      </w:pPr>
-      <w:r>
-        <w:rPr>
-          <w:rStyle w:val="CommentReference"/>
-        </w:rPr>
-        <w:annotationRef/>
-      </w:r>
-      <w:r>
-        <w:t>Consider: Multiple messages formats</w:t>
       </w:r>
     </w:p>
   </w:comment>
@@ -15859,7 +16614,7 @@
         <w:annotationRef/>
       </w:r>
       <w:r>
-        <w:t>Consider: Tab-based navigation (denied by stakeholder)</w:t>
+        <w:t>Consider: Historic messages</w:t>
       </w:r>
     </w:p>
   </w:comment>
@@ -15875,11 +16630,43 @@
         <w:annotationRef/>
       </w:r>
       <w:r>
+        <w:t>Consider: Multiple messages formats</w:t>
+      </w:r>
+    </w:p>
+  </w:comment>
+  <w:comment w:id="37" w:author="Daniel Wait" w:date="2021-06-18T23:15:00Z" w:initials="DW">
+    <w:p>
+      <w:pPr>
+        <w:pStyle w:val="CommentText"/>
+      </w:pPr>
+      <w:r>
+        <w:rPr>
+          <w:rStyle w:val="CommentReference"/>
+        </w:rPr>
+        <w:annotationRef/>
+      </w:r>
+      <w:r>
+        <w:t>Consider: Tab-based navigation (denied by stakeholder)</w:t>
+      </w:r>
+    </w:p>
+  </w:comment>
+  <w:comment w:id="38" w:author="Daniel Wait" w:date="2021-06-18T23:15:00Z" w:initials="DW">
+    <w:p>
+      <w:pPr>
+        <w:pStyle w:val="CommentText"/>
+      </w:pPr>
+      <w:r>
+        <w:rPr>
+          <w:rStyle w:val="CommentReference"/>
+        </w:rPr>
+        <w:annotationRef/>
+      </w:r>
+      <w:r>
         <w:t>Consider: Keyboard shortcuts (denied by stakeholder)</w:t>
       </w:r>
     </w:p>
   </w:comment>
-  <w:comment w:id="38" w:author="Daniel Wait" w:date="2021-04-15T18:55:00Z" w:initials="DW">
+  <w:comment w:id="40" w:author="Daniel Wait" w:date="2021-06-19T19:24:00Z" w:initials="DW">
     <w:p>
       <w:pPr>
         <w:pStyle w:val="CommentText"/>
@@ -15891,11 +16678,14 @@
         <w:annotationRef/>
       </w:r>
       <w:r>
-        <w:t>Restructure to match Discord section</w:t>
+        <w:t xml:space="preserve">Requirement: </w:t>
+      </w:r>
+      <w:r>
+        <w:t>Users need accounts</w:t>
       </w:r>
     </w:p>
   </w:comment>
-  <w:comment w:id="45" w:author="Daniel Wait" w:date="2021-04-15T18:58:00Z" w:initials="DW">
+  <w:comment w:id="41" w:author="Daniel Wait" w:date="2021-06-19T19:30:00Z" w:initials="DW">
     <w:p>
       <w:pPr>
         <w:pStyle w:val="CommentText"/>
@@ -15907,11 +16697,75 @@
         <w:annotationRef/>
       </w:r>
       <w:r>
+        <w:t>Consider: Archiving messages</w:t>
+      </w:r>
+    </w:p>
+  </w:comment>
+  <w:comment w:id="42" w:author="Daniel Wait" w:date="2021-06-19T19:34:00Z" w:initials="DW">
+    <w:p>
+      <w:pPr>
+        <w:pStyle w:val="CommentText"/>
+      </w:pPr>
+      <w:r>
+        <w:rPr>
+          <w:rStyle w:val="CommentReference"/>
+        </w:rPr>
+        <w:annotationRef/>
+      </w:r>
+      <w:r>
+        <w:t>Consider: Discord/IRC style UI</w:t>
+      </w:r>
+    </w:p>
+  </w:comment>
+  <w:comment w:id="43" w:author="Daniel Wait" w:date="2021-06-20T00:32:00Z" w:initials="DW">
+    <w:p>
+      <w:pPr>
+        <w:pStyle w:val="CommentText"/>
+      </w:pPr>
+      <w:r>
+        <w:rPr>
+          <w:rStyle w:val="CommentReference"/>
+        </w:rPr>
+        <w:annotationRef/>
+      </w:r>
+      <w:r>
+        <w:t>Requirement: UTF-8 Encoding</w:t>
+      </w:r>
+    </w:p>
+  </w:comment>
+  <w:comment w:id="44" w:author="Daniel Wait" w:date="2021-06-20T00:31:00Z" w:initials="DW">
+    <w:p>
+      <w:pPr>
+        <w:pStyle w:val="CommentText"/>
+      </w:pPr>
+      <w:r>
+        <w:rPr>
+          <w:rStyle w:val="CommentReference"/>
+        </w:rPr>
+        <w:annotationRef/>
+      </w:r>
+      <w:r>
+        <w:t>Consider: Wrapping parameters in speech marks</w:t>
+      </w:r>
+    </w:p>
+  </w:comment>
+  <w:comment w:id="51" w:author="Daniel Wait" w:date="2021-04-15T18:58:00Z" w:initials="DW">
+    <w:p>
+      <w:pPr>
+        <w:pStyle w:val="CommentText"/>
+      </w:pPr>
+      <w:r>
+        <w:rPr>
+          <w:rStyle w:val="CommentReference"/>
+        </w:rPr>
+        <w:annotationRef/>
+      </w:r>
+      <w:r>
         <w:t>Analyse the results from the survey</w:t>
       </w:r>
     </w:p>
   </w:comment>
-  <w:comment w:id="48" w:author="Daniel Wait" w:date="2021-04-18T13:49:00Z" w:initials="DW">
+  <w:comment w:id="54" w:author="Daniel Wait" w:date="2021-04-18T13:49:00Z" w:initials="DW">
     <w:p>
       <w:pPr>
         <w:pStyle w:val="CommentText"/>
@@ -15927,7 +16781,7 @@
       </w:r>
     </w:p>
   </w:comment>
-  <w:comment w:id="50" w:author="Daniel Wait" w:date="2021-04-15T18:55:00Z" w:initials="DW">
+  <w:comment w:id="56" w:author="Daniel Wait" w:date="2021-04-15T18:55:00Z" w:initials="DW">
     <w:p>
       <w:pPr>
         <w:pStyle w:val="CommentText"/>
@@ -15943,7 +16797,7 @@
       </w:r>
     </w:p>
   </w:comment>
-  <w:comment w:id="53" w:author="Daniel Wait" w:date="2021-04-15T18:55:00Z" w:initials="DW">
+  <w:comment w:id="59" w:author="Daniel Wait" w:date="2021-04-15T18:55:00Z" w:initials="DW">
     <w:p>
       <w:pPr>
         <w:pStyle w:val="CommentText"/>
@@ -15959,7 +16813,7 @@
       </w:r>
     </w:p>
   </w:comment>
-  <w:comment w:id="71" w:author="Daniel Wait" w:date="2021-04-15T18:56:00Z" w:initials="DW">
+  <w:comment w:id="77" w:author="Daniel Wait" w:date="2021-04-15T18:56:00Z" w:initials="DW">
     <w:p>
       <w:pPr>
         <w:pStyle w:val="CommentText"/>
@@ -15997,7 +16851,11 @@
   <w15:commentEx w15:paraId="7301D8B5" w15:done="0"/>
   <w15:commentEx w15:paraId="02E83305" w15:done="0"/>
   <w15:commentEx w15:paraId="2EDE5516" w15:done="0"/>
-  <w15:commentEx w15:paraId="12DBDF8A" w15:done="0"/>
+  <w15:commentEx w15:paraId="0E8594FF" w15:done="0"/>
+  <w15:commentEx w15:paraId="79EAD4A6" w15:done="0"/>
+  <w15:commentEx w15:paraId="1A6672AE" w15:done="0"/>
+  <w15:commentEx w15:paraId="00753F9B" w15:done="0"/>
+  <w15:commentEx w15:paraId="71F30FAD" w15:done="0"/>
   <w15:commentEx w15:paraId="6E1853F3" w15:done="0"/>
   <w15:commentEx w15:paraId="4AE31FA7" w15:done="0"/>
   <w15:commentEx w15:paraId="2FBBA297" w15:done="0"/>
@@ -16025,7 +16883,11 @@
   <w16cex:commentExtensible w16cex:durableId="2477A781" w16cex:dateUtc="2021-06-18T22:15:00Z"/>
   <w16cex:commentExtensible w16cex:durableId="2477A792" w16cex:dateUtc="2021-06-18T22:15:00Z"/>
   <w16cex:commentExtensible w16cex:durableId="2477A7AE" w16cex:dateUtc="2021-06-18T22:15:00Z"/>
-  <w16cex:commentExtensible w16cex:durableId="24230A86" w16cex:dateUtc="2021-04-15T17:55:00Z"/>
+  <w16cex:commentExtensible w16cex:durableId="2478C304" w16cex:dateUtc="2021-06-19T18:24:00Z"/>
+  <w16cex:commentExtensible w16cex:durableId="2478C43D" w16cex:dateUtc="2021-06-19T18:30:00Z"/>
+  <w16cex:commentExtensible w16cex:durableId="2478C562" w16cex:dateUtc="2021-06-19T18:34:00Z"/>
+  <w16cex:commentExtensible w16cex:durableId="24790B02" w16cex:dateUtc="2021-06-19T23:32:00Z"/>
+  <w16cex:commentExtensible w16cex:durableId="24790AED" w16cex:dateUtc="2021-06-19T23:31:00Z"/>
   <w16cex:commentExtensible w16cex:durableId="24230B38" w16cex:dateUtc="2021-04-15T17:58:00Z"/>
   <w16cex:commentExtensible w16cex:durableId="2426B751" w16cex:dateUtc="2021-04-18T12:49:00Z"/>
   <w16cex:commentExtensible w16cex:durableId="24230AA0" w16cex:dateUtc="2021-04-15T17:55:00Z"/>
@@ -16053,7 +16915,11 @@
   <w16cid:commentId w16cid:paraId="7301D8B5" w16cid:durableId="2477A781"/>
   <w16cid:commentId w16cid:paraId="02E83305" w16cid:durableId="2477A792"/>
   <w16cid:commentId w16cid:paraId="2EDE5516" w16cid:durableId="2477A7AE"/>
-  <w16cid:commentId w16cid:paraId="12DBDF8A" w16cid:durableId="24230A86"/>
+  <w16cid:commentId w16cid:paraId="0E8594FF" w16cid:durableId="2478C304"/>
+  <w16cid:commentId w16cid:paraId="79EAD4A6" w16cid:durableId="2478C43D"/>
+  <w16cid:commentId w16cid:paraId="1A6672AE" w16cid:durableId="2478C562"/>
+  <w16cid:commentId w16cid:paraId="00753F9B" w16cid:durableId="24790B02"/>
+  <w16cid:commentId w16cid:paraId="71F30FAD" w16cid:durableId="24790AED"/>
   <w16cid:commentId w16cid:paraId="6E1853F3" w16cid:durableId="24230B38"/>
   <w16cid:commentId w16cid:paraId="4AE31FA7" w16cid:durableId="2426B751"/>
   <w16cid:commentId w16cid:paraId="2FBBA297" w16cid:durableId="24230AA0"/>

</xml_diff>

<commit_message>
Writeup: Add Testing Algorithms to Testing Strategy
</commit_message>
<xml_diff>
--- a/Writeup/writeup.docx
+++ b/Writeup/writeup.docx
@@ -5818,8 +5818,8 @@
       <w:pPr>
         <w:pStyle w:val="Heading3"/>
       </w:pPr>
-      <w:bookmarkStart w:id="16" w:name="_Hlk65679870"/>
-      <w:bookmarkStart w:id="17" w:name="_Toc76146511"/>
+      <w:bookmarkStart w:id="16" w:name="_Toc76146511"/>
+      <w:bookmarkStart w:id="17" w:name="_Hlk65679870"/>
       <w:r>
         <w:t xml:space="preserve">Stakeholder </w:t>
       </w:r>
@@ -5829,103 +5829,103 @@
       <w:r>
         <w:t>dentification</w:t>
       </w:r>
+      <w:bookmarkEnd w:id="16"/>
+    </w:p>
+    <w:p>
+      <w:r>
+        <w:t xml:space="preserve">The first group of potential stakeholders are the users who will prioritise privacy and security. The needs of this group are that all communications are encrypted so they </w:t>
+      </w:r>
+      <w:commentRangeStart w:id="18"/>
+      <w:r>
+        <w:t xml:space="preserve">cannot be read while passing through the server </w:t>
+      </w:r>
+      <w:commentRangeEnd w:id="18"/>
+      <w:r>
+        <w:rPr>
+          <w:rStyle w:val="CommentReference"/>
+        </w:rPr>
+        <w:commentReference w:id="18"/>
+      </w:r>
+      <w:r>
+        <w:t xml:space="preserve">and that their sensitive information (e.g., passwords and keys) </w:t>
+      </w:r>
+      <w:r>
+        <w:t>is</w:t>
+      </w:r>
+      <w:r>
+        <w:t xml:space="preserve"> protected while being stored. This group will most likely use the solution for everyday use as their main communication platform; for this reason, the solution must be robust enough for that use case. I have selected </w:t>
+      </w:r>
+      <w:r>
+        <w:t>the following</w:t>
+      </w:r>
+      <w:r>
+        <w:t xml:space="preserve"> user to represent this group of stakeholders: Ethan S. He is a student who believes that privacy is very important, especially online where he makes a conscious effort to minimise his digital footprint by limiting any personally identifiable information about himself. For these reasons, I believe that he will be a fair representati</w:t>
+      </w:r>
+      <w:r>
+        <w:t>on</w:t>
+      </w:r>
+      <w:r>
+        <w:t xml:space="preserve"> </w:t>
+      </w:r>
+      <w:r>
+        <w:t>of</w:t>
+      </w:r>
+      <w:r>
+        <w:t xml:space="preserve"> this group’s needs.</w:t>
+      </w:r>
+    </w:p>
+    <w:p>
+      <w:r>
+        <w:t xml:space="preserve">The second group of potential stakeholders are the users who want a messenger app that is lightweight and easy to use. The needs of this group are </w:t>
+      </w:r>
+      <w:r>
+        <w:t xml:space="preserve">the following: </w:t>
+      </w:r>
+      <w:r>
+        <w:t>all components of the user interface are intuitive and clearly labelled</w:t>
+      </w:r>
+      <w:r>
+        <w:t>;</w:t>
+      </w:r>
+      <w:r>
+        <w:t xml:space="preserve"> the </w:t>
+      </w:r>
+      <w:commentRangeStart w:id="19"/>
+      <w:r>
+        <w:t xml:space="preserve">program requires no prior setup or </w:t>
+      </w:r>
+      <w:r>
+        <w:t>configuration</w:t>
+      </w:r>
+      <w:commentRangeEnd w:id="19"/>
+      <w:r>
+        <w:rPr>
+          <w:rStyle w:val="CommentReference"/>
+        </w:rPr>
+        <w:commentReference w:id="19"/>
+      </w:r>
+      <w:r>
+        <w:t>,</w:t>
+      </w:r>
+      <w:r>
+        <w:t xml:space="preserve"> and </w:t>
+      </w:r>
+      <w:r>
+        <w:t>the program can easily be installed and immediately used. This group will most likely only infrequently use the solution to keep in touch with friends and family</w:t>
+      </w:r>
+      <w:r>
+        <w:t>.</w:t>
+      </w:r>
+      <w:r>
+        <w:t xml:space="preserve"> </w:t>
+      </w:r>
+      <w:r>
+        <w:t>F</w:t>
+      </w:r>
+      <w:r>
+        <w:t xml:space="preserve">or this reason, the solution must have a low barrier of use as to not discourage them. </w:t>
+      </w:r>
       <w:bookmarkEnd w:id="17"/>
-    </w:p>
-    <w:p>
-      <w:r>
-        <w:t xml:space="preserve">The first group of potential stakeholders are the users who will prioritise privacy and security. The needs of this group are that all communications are encrypted so they </w:t>
-      </w:r>
-      <w:commentRangeStart w:id="18"/>
-      <w:r>
-        <w:t xml:space="preserve">cannot be read while passing through the server </w:t>
-      </w:r>
-      <w:commentRangeEnd w:id="18"/>
-      <w:r>
-        <w:rPr>
-          <w:rStyle w:val="CommentReference"/>
-        </w:rPr>
-        <w:commentReference w:id="18"/>
-      </w:r>
-      <w:r>
-        <w:t xml:space="preserve">and that their sensitive information (e.g., passwords and keys) </w:t>
-      </w:r>
-      <w:r>
-        <w:t>is</w:t>
-      </w:r>
-      <w:r>
-        <w:t xml:space="preserve"> protected while being stored. This group will most likely use the solution for everyday use as their main communication platform; for this reason, the solution must be robust enough for that use case. I have selected </w:t>
-      </w:r>
-      <w:r>
-        <w:t>the following</w:t>
-      </w:r>
-      <w:r>
-        <w:t xml:space="preserve"> user to represent this group of stakeholders: Ethan S. He is a student who believes that privacy is very important, especially online where he makes a conscious effort to minimise his digital footprint by limiting any personally identifiable information about himself. For these reasons, I believe that he will be a fair representati</w:t>
-      </w:r>
-      <w:r>
-        <w:t>on</w:t>
-      </w:r>
-      <w:r>
-        <w:t xml:space="preserve"> </w:t>
-      </w:r>
-      <w:r>
-        <w:t>of</w:t>
-      </w:r>
-      <w:r>
-        <w:t xml:space="preserve"> this group’s needs.</w:t>
-      </w:r>
-    </w:p>
-    <w:p>
-      <w:r>
-        <w:t xml:space="preserve">The second group of potential stakeholders are the users who want a messenger app that is lightweight and easy to use. The needs of this group are </w:t>
-      </w:r>
-      <w:r>
-        <w:t xml:space="preserve">the following: </w:t>
-      </w:r>
-      <w:r>
-        <w:t>all components of the user interface are intuitive and clearly labelled</w:t>
-      </w:r>
-      <w:r>
-        <w:t>;</w:t>
-      </w:r>
-      <w:r>
-        <w:t xml:space="preserve"> the </w:t>
-      </w:r>
-      <w:commentRangeStart w:id="19"/>
-      <w:r>
-        <w:t xml:space="preserve">program requires no prior setup or </w:t>
-      </w:r>
-      <w:r>
-        <w:t>configuration</w:t>
-      </w:r>
-      <w:commentRangeEnd w:id="19"/>
-      <w:r>
-        <w:rPr>
-          <w:rStyle w:val="CommentReference"/>
-        </w:rPr>
-        <w:commentReference w:id="19"/>
-      </w:r>
-      <w:r>
-        <w:t>,</w:t>
-      </w:r>
-      <w:r>
-        <w:t xml:space="preserve"> and </w:t>
-      </w:r>
-      <w:r>
-        <w:t>the program can easily be installed and immediately used. This group will most likely only infrequently use the solution to keep in touch with friends and family</w:t>
-      </w:r>
-      <w:r>
-        <w:t>.</w:t>
-      </w:r>
-      <w:r>
-        <w:t xml:space="preserve"> </w:t>
-      </w:r>
-      <w:r>
-        <w:t>F</w:t>
-      </w:r>
-      <w:r>
-        <w:t xml:space="preserve">or this reason, the solution must have a low barrier of use as to not discourage them. </w:t>
-      </w:r>
-      <w:bookmarkEnd w:id="16"/>
       <w:r>
         <w:t xml:space="preserve">I have not chosen a specific stakeholder to </w:t>
       </w:r>
@@ -7985,10 +7985,18 @@
         <w:t xml:space="preserve">. </w:t>
       </w:r>
       <w:r>
-        <w:t>An example of a message would be “</w:t>
-      </w:r>
-      <w:r>
-        <w:t>:daniel!test.domain.org PRIVMSG #</w:t>
+        <w:t xml:space="preserve">An example of a message would be </w:t>
+      </w:r>
+      <w:proofErr w:type="gramStart"/>
+      <w:r>
+        <w:t>“</w:t>
+      </w:r>
+      <w:r>
+        <w:t>:daniel!test.domain.org</w:t>
+      </w:r>
+      <w:proofErr w:type="gramEnd"/>
+      <w:r>
+        <w:t xml:space="preserve"> PRIVMSG #</w:t>
       </w:r>
       <w:r>
         <w:t>channel1 :This is a test</w:t>
@@ -8006,7 +8014,15 @@
         <w:t xml:space="preserve">he </w:t>
       </w:r>
       <w:r>
-        <w:t>origin is formatted “:[nickname]![server]”</w:t>
+        <w:t xml:space="preserve">origin is formatted </w:t>
+      </w:r>
+      <w:proofErr w:type="gramStart"/>
+      <w:r>
+        <w:t>“:[</w:t>
+      </w:r>
+      <w:proofErr w:type="gramEnd"/>
+      <w:r>
+        <w:t>nickname]![server]”</w:t>
       </w:r>
       <w:r>
         <w:t xml:space="preserve"> and</w:t>
@@ -12987,7 +13003,15 @@
           </w:tcPr>
           <w:p>
             <w:r>
-              <w:t xml:space="preserve">The recipients public and private keys are a keypair </w:t>
+              <w:t xml:space="preserve">The </w:t>
+            </w:r>
+            <w:proofErr w:type="gramStart"/>
+            <w:r>
+              <w:t>recipients</w:t>
+            </w:r>
+            <w:proofErr w:type="gramEnd"/>
+            <w:r>
+              <w:t xml:space="preserve"> public and private keys are a keypair </w:t>
             </w:r>
             <w:r>
               <w:t>as it is asymmetric encryption</w:t>
@@ -14624,13 +14648,21 @@
         <w:t>:</w:t>
       </w:r>
       <w:r>
-        <w:t xml:space="preserve"> To allow users to sign in</w:t>
+        <w:t xml:space="preserve"> To allow users to sign </w:t>
+      </w:r>
+      <w:proofErr w:type="gramStart"/>
+      <w:r>
+        <w:t>in</w:t>
       </w:r>
       <w:r>
         <w:t xml:space="preserve"> </w:t>
       </w:r>
       <w:r>
-        <w:t xml:space="preserve">to their account from any computer, their private keys must be stored </w:t>
+        <w:t>to</w:t>
+      </w:r>
+      <w:proofErr w:type="gramEnd"/>
+      <w:r>
+        <w:t xml:space="preserve"> their account from any computer, their private keys must be stored </w:t>
       </w:r>
       <w:r>
         <w:t>o</w:t>
@@ -14974,6 +15006,7 @@
       <w:r>
         <w:t xml:space="preserve"> </w:t>
       </w:r>
+      <w:proofErr w:type="gramStart"/>
       <w:r>
         <w:t>in</w:t>
       </w:r>
@@ -14981,7 +15014,11 @@
         <w:t xml:space="preserve"> </w:t>
       </w:r>
       <w:r>
-        <w:t xml:space="preserve">to an account or create an account. This means that a login screen will need to open first before the user can </w:t>
+        <w:t>to</w:t>
+      </w:r>
+      <w:proofErr w:type="gramEnd"/>
+      <w:r>
+        <w:t xml:space="preserve"> an account or create an account. This means that a login screen will need to open first before the user can </w:t>
       </w:r>
       <w:r>
         <w:t xml:space="preserve">get </w:t>
@@ -16764,7 +16801,15 @@
     </w:p>
     <w:p>
       <w:r>
-        <w:t xml:space="preserve">To help aid the user in using the login screen, I will have descriptive labels on all the input boxes. These will be non-intrusive as to not get in the way for users who do not need them, but still visible enough so that it's clear as to which input box they describe. Also, highlighted labels will be added when an incorrect username or password is entered to give feedback to the user as to which fields they need to amend and, in the case of account creation, how. </w:t>
+        <w:t xml:space="preserve">To help aid the user in using the login screen, I will have descriptive labels on all the input boxes. These will be non-intrusive as to not get in the way for users who do not need them, but still visible enough so that </w:t>
+      </w:r>
+      <w:proofErr w:type="gramStart"/>
+      <w:r>
+        <w:t>it's</w:t>
+      </w:r>
+      <w:proofErr w:type="gramEnd"/>
+      <w:r>
+        <w:t xml:space="preserve"> clear as to which input box they describe. Also, highlighted labels will be added when an incorrect username or password is entered to give feedback to the user as to which fields they need to amend and, in the case of account creation, how. </w:t>
       </w:r>
     </w:p>
     <w:p>
@@ -17073,11 +17118,26 @@
         <w:pStyle w:val="Heading3"/>
       </w:pPr>
       <w:bookmarkStart w:id="117" w:name="_Toc76146541"/>
-      <w:commentRangeStart w:id="118"/>
-      <w:r>
-        <w:t>Algorithms</w:t>
-      </w:r>
-      <w:commentRangeEnd w:id="118"/>
+      <w:bookmarkStart w:id="118" w:name="_Ref76148083"/>
+      <w:bookmarkStart w:id="119" w:name="_Ref76148089"/>
+      <w:bookmarkStart w:id="120" w:name="_Ref76225854"/>
+      <w:commentRangeStart w:id="121"/>
+      <w:r>
+        <w:t>Algorithm</w:t>
+      </w:r>
+      <w:r>
+        <w:t xml:space="preserve"> </w:t>
+      </w:r>
+      <w:r>
+        <w:t>–</w:t>
+      </w:r>
+      <w:r>
+        <w:t xml:space="preserve"> </w:t>
+      </w:r>
+      <w:r>
+        <w:t>Creating a new user account</w:t>
+      </w:r>
+      <w:commentRangeEnd w:id="121"/>
       <w:r>
         <w:rPr>
           <w:rStyle w:val="CommentReference"/>
@@ -17086,9 +17146,12 @@
           <w:bCs w:val="0"/>
           <w:color w:val="auto"/>
         </w:rPr>
-        <w:commentReference w:id="118"/>
+        <w:commentReference w:id="121"/>
       </w:r>
       <w:bookmarkEnd w:id="117"/>
+      <w:bookmarkEnd w:id="118"/>
+      <w:bookmarkEnd w:id="119"/>
+      <w:bookmarkEnd w:id="120"/>
     </w:p>
     <w:p>
       <w:pPr>
@@ -17147,7 +17210,7 @@
       </w:r>
     </w:p>
     <w:p>
-      <w:commentRangeStart w:id="119"/>
+      <w:commentRangeStart w:id="122"/>
       <w:r>
         <w:rPr>
           <w:rStyle w:val="Strong"/>
@@ -17157,12 +17220,12 @@
       <w:r>
         <w:t xml:space="preserve"> </w:t>
       </w:r>
-      <w:commentRangeEnd w:id="119"/>
+      <w:commentRangeEnd w:id="122"/>
       <w:r>
         <w:rPr>
           <w:rStyle w:val="CommentReference"/>
         </w:rPr>
-        <w:commentReference w:id="119"/>
+        <w:commentReference w:id="122"/>
       </w:r>
       <w:r>
         <w:t xml:space="preserve">– This algorithm will be executed when </w:t>
@@ -17244,12 +17307,17 @@
         <w:t xml:space="preserve">the subroutine </w:t>
       </w:r>
       <w:proofErr w:type="spellStart"/>
+      <w:proofErr w:type="gramStart"/>
       <w:r>
         <w:t>CreateAccount</w:t>
       </w:r>
       <w:proofErr w:type="spellEnd"/>
       <w:r>
-        <w:t>()</w:t>
+        <w:t>(</w:t>
+      </w:r>
+      <w:proofErr w:type="gramEnd"/>
+      <w:r>
+        <w:t>)</w:t>
       </w:r>
       <w:r>
         <w:t xml:space="preserve"> </w:t>
@@ -17320,7 +17388,24 @@
         <w:t xml:space="preserve">to be </w:t>
       </w:r>
       <w:r>
-        <w:t xml:space="preserve">between 3 and 128 characters long and does not contain any </w:t>
+        <w:t xml:space="preserve">between </w:t>
+      </w:r>
+      <w:commentRangeStart w:id="123"/>
+      <w:r>
+        <w:t>5</w:t>
+      </w:r>
+      <w:r>
+        <w:t xml:space="preserve"> and 128 characters long and </w:t>
+      </w:r>
+      <w:commentRangeEnd w:id="123"/>
+      <w:r>
+        <w:rPr>
+          <w:rStyle w:val="CommentReference"/>
+        </w:rPr>
+        <w:commentReference w:id="123"/>
+      </w:r>
+      <w:r>
+        <w:t xml:space="preserve">does not contain any </w:t>
       </w:r>
       <w:r>
         <w:t>non-encodable character</w:t>
@@ -17397,13 +17482,24 @@
         <w:t>“strong minimum password strength”, t</w:t>
       </w:r>
       <w:r>
-        <w:t>he input validation for the password will require the following criteria to be satisfie</w:t>
+        <w:t xml:space="preserve">he input validation for the password will require the </w:t>
+      </w:r>
+      <w:commentRangeStart w:id="124"/>
+      <w:r>
+        <w:t>following criteria to be satisfie</w:t>
       </w:r>
       <w:r>
         <w:t>d</w:t>
       </w:r>
       <w:r>
         <w:t>:</w:t>
+      </w:r>
+      <w:commentRangeEnd w:id="124"/>
+      <w:r>
+        <w:rPr>
+          <w:rStyle w:val="CommentReference"/>
+        </w:rPr>
+        <w:commentReference w:id="124"/>
       </w:r>
     </w:p>
     <w:p>
@@ -17739,8 +17835,8 @@
       <w:pPr>
         <w:pStyle w:val="Heading3"/>
       </w:pPr>
-      <w:bookmarkStart w:id="120" w:name="_Toc76146542"/>
-      <w:commentRangeStart w:id="121"/>
+      <w:bookmarkStart w:id="125" w:name="_Toc76146542"/>
+      <w:commentRangeStart w:id="126"/>
       <w:r>
         <w:lastRenderedPageBreak/>
         <w:t xml:space="preserve">File </w:t>
@@ -17751,7 +17847,7 @@
       <w:r>
         <w:t>rganisation</w:t>
       </w:r>
-      <w:commentRangeEnd w:id="121"/>
+      <w:commentRangeEnd w:id="126"/>
       <w:r>
         <w:rPr>
           <w:rStyle w:val="CommentReference"/>
@@ -17760,32 +17856,32 @@
           <w:bCs w:val="0"/>
           <w:color w:val="auto"/>
         </w:rPr>
-        <w:commentReference w:id="121"/>
-      </w:r>
-      <w:bookmarkEnd w:id="120"/>
+        <w:commentReference w:id="126"/>
+      </w:r>
+      <w:bookmarkEnd w:id="125"/>
     </w:p>
     <w:p>
       <w:pPr>
         <w:pStyle w:val="Heading3"/>
       </w:pPr>
-      <w:bookmarkStart w:id="122" w:name="_Toc76146543"/>
+      <w:bookmarkStart w:id="127" w:name="_Toc76146543"/>
       <w:r>
         <w:t>Variables</w:t>
       </w:r>
-      <w:bookmarkEnd w:id="122"/>
+      <w:bookmarkEnd w:id="127"/>
     </w:p>
     <w:p>
       <w:pPr>
         <w:pStyle w:val="Heading3"/>
       </w:pPr>
-      <w:bookmarkStart w:id="123" w:name="_Toc76146544"/>
+      <w:bookmarkStart w:id="128" w:name="_Toc76146544"/>
       <w:r>
         <w:t>Class Diagram</w:t>
       </w:r>
       <w:r>
         <w:t>s</w:t>
       </w:r>
-      <w:bookmarkEnd w:id="123"/>
+      <w:bookmarkEnd w:id="128"/>
     </w:p>
     <w:p/>
     <w:p>
@@ -17797,32 +17893,32 @@
       <w:pPr>
         <w:pStyle w:val="Heading2"/>
       </w:pPr>
-      <w:bookmarkStart w:id="124" w:name="_Toc76146545"/>
+      <w:bookmarkStart w:id="129" w:name="_Toc76146545"/>
       <w:r>
         <w:lastRenderedPageBreak/>
         <w:t>Final Design</w:t>
       </w:r>
-      <w:bookmarkEnd w:id="124"/>
+      <w:bookmarkEnd w:id="129"/>
     </w:p>
     <w:p>
       <w:pPr>
         <w:pStyle w:val="Heading3"/>
       </w:pPr>
-      <w:bookmarkStart w:id="125" w:name="_Toc76146546"/>
+      <w:bookmarkStart w:id="130" w:name="_Toc76146546"/>
       <w:r>
         <w:t>Final Design</w:t>
       </w:r>
-      <w:bookmarkEnd w:id="125"/>
+      <w:bookmarkEnd w:id="130"/>
     </w:p>
     <w:p>
       <w:pPr>
         <w:pStyle w:val="Heading3"/>
       </w:pPr>
-      <w:bookmarkStart w:id="126" w:name="_Toc76146547"/>
+      <w:bookmarkStart w:id="131" w:name="_Toc76146547"/>
       <w:r>
         <w:t>System Walkthrough</w:t>
       </w:r>
-      <w:bookmarkEnd w:id="126"/>
+      <w:bookmarkEnd w:id="131"/>
     </w:p>
     <w:p/>
     <w:p>
@@ -17834,13 +17930,13 @@
       <w:pPr>
         <w:pStyle w:val="Heading2"/>
       </w:pPr>
-      <w:bookmarkStart w:id="127" w:name="_Toc76146548"/>
-      <w:commentRangeStart w:id="128"/>
+      <w:bookmarkStart w:id="132" w:name="_Toc76146548"/>
+      <w:commentRangeStart w:id="133"/>
       <w:r>
         <w:lastRenderedPageBreak/>
         <w:t xml:space="preserve">Testing </w:t>
       </w:r>
-      <w:commentRangeEnd w:id="128"/>
+      <w:commentRangeEnd w:id="133"/>
       <w:r>
         <w:rPr>
           <w:rStyle w:val="CommentReference"/>
@@ -17850,7 +17946,7 @@
           <w:smallCaps w:val="0"/>
           <w:color w:val="auto"/>
         </w:rPr>
-        <w:commentReference w:id="128"/>
+        <w:commentReference w:id="133"/>
       </w:r>
       <w:r>
         <w:t>Stra</w:t>
@@ -17858,13 +17954,1482 @@
       <w:r>
         <w:t>tegy</w:t>
       </w:r>
-      <w:bookmarkEnd w:id="127"/>
-    </w:p>
-    <w:p>
-      <w:r>
-        <w:t>s</w:t>
-      </w:r>
-    </w:p>
+      <w:bookmarkEnd w:id="132"/>
+    </w:p>
+    <w:p>
+      <w:pPr>
+        <w:pStyle w:val="Heading3"/>
+      </w:pPr>
+      <w:r>
+        <w:t xml:space="preserve">Testing </w:t>
+      </w:r>
+      <w:r>
+        <w:t>algorithms</w:t>
+      </w:r>
+    </w:p>
+    <w:p>
+      <w:pPr>
+        <w:jc w:val="center"/>
+        <w:rPr>
+          <w:b/>
+          <w:bCs/>
+          <w:color w:val="000000" w:themeColor="text1"/>
+        </w:rPr>
+      </w:pPr>
+      <w:r>
+        <w:rPr>
+          <w:rStyle w:val="Strong"/>
+        </w:rPr>
+        <w:t xml:space="preserve">1 – </w:t>
+      </w:r>
+      <w:proofErr w:type="spellStart"/>
+      <w:r>
+        <w:rPr>
+          <w:rStyle w:val="Strong"/>
+        </w:rPr>
+        <w:t>GetValidCredentials</w:t>
+      </w:r>
+      <w:proofErr w:type="spellEnd"/>
+    </w:p>
+    <w:tbl>
+      <w:tblPr>
+        <w:tblStyle w:val="PlainTable1"/>
+        <w:tblW w:w="0" w:type="auto"/>
+        <w:tblLook w:val="0480" w:firstRow="0" w:lastRow="0" w:firstColumn="1" w:lastColumn="0" w:noHBand="0" w:noVBand="1"/>
+      </w:tblPr>
+      <w:tblGrid>
+        <w:gridCol w:w="1413"/>
+        <w:gridCol w:w="7603"/>
+      </w:tblGrid>
+      <w:tr>
+        <w:trPr>
+          <w:cnfStyle w:val="000000100000" w:firstRow="0" w:lastRow="0" w:firstColumn="0" w:lastColumn="0" w:oddVBand="0" w:evenVBand="0" w:oddHBand="1" w:evenHBand="0" w:firstRowFirstColumn="0" w:firstRowLastColumn="0" w:lastRowFirstColumn="0" w:lastRowLastColumn="0"/>
+        </w:trPr>
+        <w:tc>
+          <w:tcPr>
+            <w:cnfStyle w:val="001000000000" w:firstRow="0" w:lastRow="0" w:firstColumn="1" w:lastColumn="0" w:oddVBand="0" w:evenVBand="0" w:oddHBand="0" w:evenHBand="0" w:firstRowFirstColumn="0" w:firstRowLastColumn="0" w:lastRowFirstColumn="0" w:lastRowLastColumn="0"/>
+            <w:tcW w:w="1413" w:type="dxa"/>
+          </w:tcPr>
+          <w:p>
+            <w:r>
+              <w:t>Procedure</w:t>
+            </w:r>
+          </w:p>
+        </w:tc>
+        <w:tc>
+          <w:tcPr>
+            <w:tcW w:w="7603" w:type="dxa"/>
+          </w:tcPr>
+          <w:p>
+            <w:pPr>
+              <w:cnfStyle w:val="000000100000" w:firstRow="0" w:lastRow="0" w:firstColumn="0" w:lastColumn="0" w:oddVBand="0" w:evenVBand="0" w:oddHBand="1" w:evenHBand="0" w:firstRowFirstColumn="0" w:firstRowLastColumn="0" w:lastRowFirstColumn="0" w:lastRowLastColumn="0"/>
+            </w:pPr>
+            <w:proofErr w:type="spellStart"/>
+            <w:r>
+              <w:t>GetValidCredent</w:t>
+            </w:r>
+            <w:r>
+              <w:t>ials</w:t>
+            </w:r>
+            <w:proofErr w:type="spellEnd"/>
+            <w:r>
+              <w:t xml:space="preserve">, from </w:t>
+            </w:r>
+            <w:r>
+              <w:rPr>
+                <w:rStyle w:val="Emphasis"/>
+              </w:rPr>
+              <w:fldChar w:fldCharType="begin"/>
+            </w:r>
+            <w:r>
+              <w:rPr>
+                <w:rStyle w:val="Emphasis"/>
+              </w:rPr>
+              <w:instrText xml:space="preserve"> REF _Ref76225854 \r \h </w:instrText>
+            </w:r>
+            <w:r>
+              <w:rPr>
+                <w:rStyle w:val="Emphasis"/>
+              </w:rPr>
+            </w:r>
+            <w:r>
+              <w:rPr>
+                <w:rStyle w:val="Emphasis"/>
+              </w:rPr>
+              <w:instrText xml:space="preserve"> \* MERGEFORMAT </w:instrText>
+            </w:r>
+            <w:r>
+              <w:rPr>
+                <w:rStyle w:val="Emphasis"/>
+              </w:rPr>
+              <w:fldChar w:fldCharType="separate"/>
+            </w:r>
+            <w:r>
+              <w:rPr>
+                <w:rStyle w:val="Emphasis"/>
+              </w:rPr>
+              <w:t>2.6.1</w:t>
+            </w:r>
+            <w:r>
+              <w:rPr>
+                <w:rStyle w:val="Emphasis"/>
+              </w:rPr>
+              <w:fldChar w:fldCharType="end"/>
+            </w:r>
+            <w:r>
+              <w:rPr>
+                <w:rStyle w:val="Emphasis"/>
+              </w:rPr>
+              <w:t xml:space="preserve"> </w:t>
+            </w:r>
+            <w:r>
+              <w:rPr>
+                <w:rStyle w:val="Emphasis"/>
+              </w:rPr>
+              <w:fldChar w:fldCharType="begin"/>
+            </w:r>
+            <w:r>
+              <w:rPr>
+                <w:rStyle w:val="Emphasis"/>
+              </w:rPr>
+              <w:instrText xml:space="preserve"> REF _Ref76148089 \h </w:instrText>
+            </w:r>
+            <w:r>
+              <w:rPr>
+                <w:rStyle w:val="Emphasis"/>
+              </w:rPr>
+            </w:r>
+            <w:r>
+              <w:rPr>
+                <w:rStyle w:val="Emphasis"/>
+              </w:rPr>
+              <w:instrText xml:space="preserve"> \* MERGEFORMAT </w:instrText>
+            </w:r>
+            <w:r>
+              <w:rPr>
+                <w:rStyle w:val="Emphasis"/>
+              </w:rPr>
+              <w:fldChar w:fldCharType="separate"/>
+            </w:r>
+            <w:r>
+              <w:rPr>
+                <w:rStyle w:val="Emphasis"/>
+              </w:rPr>
+              <w:t>Algorithm – Creating a new user account</w:t>
+            </w:r>
+            <w:r>
+              <w:rPr>
+                <w:rStyle w:val="Emphasis"/>
+              </w:rPr>
+              <w:fldChar w:fldCharType="end"/>
+            </w:r>
+          </w:p>
+        </w:tc>
+      </w:tr>
+      <w:tr>
+        <w:tc>
+          <w:tcPr>
+            <w:cnfStyle w:val="001000000000" w:firstRow="0" w:lastRow="0" w:firstColumn="1" w:lastColumn="0" w:oddVBand="0" w:evenVBand="0" w:oddHBand="0" w:evenHBand="0" w:firstRowFirstColumn="0" w:firstRowLastColumn="0" w:lastRowFirstColumn="0" w:lastRowLastColumn="0"/>
+            <w:tcW w:w="1413" w:type="dxa"/>
+          </w:tcPr>
+          <w:p>
+            <w:r>
+              <w:t>Parameters</w:t>
+            </w:r>
+          </w:p>
+        </w:tc>
+        <w:tc>
+          <w:tcPr>
+            <w:tcW w:w="7603" w:type="dxa"/>
+          </w:tcPr>
+          <w:p>
+            <w:pPr>
+              <w:cnfStyle w:val="000000000000" w:firstRow="0" w:lastRow="0" w:firstColumn="0" w:lastColumn="0" w:oddVBand="0" w:evenVBand="0" w:oddHBand="0" w:evenHBand="0" w:firstRowFirstColumn="0" w:firstRowLastColumn="0" w:lastRowFirstColumn="0" w:lastRowLastColumn="0"/>
+            </w:pPr>
+            <w:r>
+              <w:t>None;</w:t>
+            </w:r>
+            <w:r>
+              <w:t xml:space="preserve"> (string) </w:t>
+            </w:r>
+            <w:r>
+              <w:t>u</w:t>
+            </w:r>
+            <w:r>
+              <w:t>sername and (string) password are fetched from UI</w:t>
+            </w:r>
+            <w:r>
+              <w:t xml:space="preserve"> </w:t>
+            </w:r>
+            <w:r>
+              <w:t>during execution</w:t>
+            </w:r>
+          </w:p>
+        </w:tc>
+      </w:tr>
+      <w:tr>
+        <w:trPr>
+          <w:cnfStyle w:val="000000100000" w:firstRow="0" w:lastRow="0" w:firstColumn="0" w:lastColumn="0" w:oddVBand="0" w:evenVBand="0" w:oddHBand="1" w:evenHBand="0" w:firstRowFirstColumn="0" w:firstRowLastColumn="0" w:lastRowFirstColumn="0" w:lastRowLastColumn="0"/>
+        </w:trPr>
+        <w:tc>
+          <w:tcPr>
+            <w:cnfStyle w:val="001000000000" w:firstRow="0" w:lastRow="0" w:firstColumn="1" w:lastColumn="0" w:oddVBand="0" w:evenVBand="0" w:oddHBand="0" w:evenHBand="0" w:firstRowFirstColumn="0" w:firstRowLastColumn="0" w:lastRowFirstColumn="0" w:lastRowLastColumn="0"/>
+            <w:tcW w:w="1413" w:type="dxa"/>
+          </w:tcPr>
+          <w:p>
+            <w:r>
+              <w:t>Returns</w:t>
+            </w:r>
+          </w:p>
+        </w:tc>
+        <w:tc>
+          <w:tcPr>
+            <w:tcW w:w="7603" w:type="dxa"/>
+          </w:tcPr>
+          <w:p>
+            <w:pPr>
+              <w:cnfStyle w:val="000000100000" w:firstRow="0" w:lastRow="0" w:firstColumn="0" w:lastColumn="0" w:oddVBand="0" w:evenVBand="0" w:oddHBand="1" w:evenHBand="0" w:firstRowFirstColumn="0" w:firstRowLastColumn="0" w:lastRowFirstColumn="0" w:lastRowLastColumn="0"/>
+            </w:pPr>
+            <w:r>
+              <w:t>(string) username and (string) password</w:t>
+            </w:r>
+          </w:p>
+        </w:tc>
+      </w:tr>
+    </w:tbl>
+    <w:p>
+      <w:pPr>
+        <w:spacing w:before="240"/>
+      </w:pPr>
+      <w:r>
+        <w:t xml:space="preserve">When a new account is created, </w:t>
+      </w:r>
+      <w:proofErr w:type="spellStart"/>
+      <w:r>
+        <w:t>GetValidCredentials</w:t>
+      </w:r>
+      <w:proofErr w:type="spellEnd"/>
+      <w:r>
+        <w:t xml:space="preserve"> is called</w:t>
+      </w:r>
+      <w:r>
+        <w:t xml:space="preserve">. The function </w:t>
+      </w:r>
+      <w:r>
+        <w:t xml:space="preserve">firstly </w:t>
+      </w:r>
+      <w:r>
+        <w:t xml:space="preserve">gets </w:t>
+      </w:r>
+      <w:r>
+        <w:t xml:space="preserve">the </w:t>
+      </w:r>
+      <w:r>
+        <w:t xml:space="preserve">username and password the user </w:t>
+      </w:r>
+      <w:proofErr w:type="gramStart"/>
+      <w:r>
+        <w:t>entered into</w:t>
+      </w:r>
+      <w:proofErr w:type="gramEnd"/>
+      <w:r>
+        <w:t xml:space="preserve"> the UI</w:t>
+      </w:r>
+      <w:r>
+        <w:t xml:space="preserve">. These credentials will then be checked against the requirements of the program, as specified by the stakeholders, to ensure their strength and correct length. The output of this function will be used in the subroutine </w:t>
+      </w:r>
+      <w:proofErr w:type="spellStart"/>
+      <w:r>
+        <w:t>CreateAccount</w:t>
+      </w:r>
+      <w:proofErr w:type="spellEnd"/>
+      <w:r>
+        <w:t xml:space="preserve"> that generates a keypair for the user, hashes the password, encrypts the private key, and sends all the necessary data associated with the account to the server. </w:t>
+      </w:r>
+    </w:p>
+    <w:p>
+      <w:pPr>
+        <w:spacing w:before="240"/>
+      </w:pPr>
+      <w:r>
+        <w:t xml:space="preserve">The credentials supplied to </w:t>
+      </w:r>
+      <w:proofErr w:type="spellStart"/>
+      <w:r>
+        <w:t>CreateAccount</w:t>
+      </w:r>
+      <w:proofErr w:type="spellEnd"/>
+      <w:r>
+        <w:t xml:space="preserve"> must be valid as if they are empty or malformed, they will cause errors that may crash the client’s program, crash the server’s </w:t>
+      </w:r>
+      <w:r>
+        <w:t>program,</w:t>
+      </w:r>
+      <w:r>
+        <w:t xml:space="preserve"> or make the login process vulnerable by storing incorrect usernames and passwords.</w:t>
+      </w:r>
+      <w:r>
+        <w:t xml:space="preserve"> Therefore, it is important to have test cases for each form of </w:t>
+      </w:r>
+      <w:r>
+        <w:t>normal</w:t>
+      </w:r>
+      <w:r>
+        <w:t xml:space="preserve"> (N)</w:t>
+      </w:r>
+      <w:r>
+        <w:t xml:space="preserve">, erroneous </w:t>
+      </w:r>
+      <w:r>
+        <w:t xml:space="preserve">(E) </w:t>
+      </w:r>
+      <w:r>
+        <w:t xml:space="preserve">and boundary </w:t>
+      </w:r>
+      <w:r>
+        <w:t xml:space="preserve">(B) </w:t>
+      </w:r>
+      <w:r>
+        <w:t>data.</w:t>
+      </w:r>
+    </w:p>
+    <w:tbl>
+      <w:tblPr>
+        <w:tblStyle w:val="PlainTable1"/>
+        <w:tblW w:w="5000" w:type="pct"/>
+        <w:tblLook w:val="04A0" w:firstRow="1" w:lastRow="0" w:firstColumn="1" w:lastColumn="0" w:noHBand="0" w:noVBand="1"/>
+      </w:tblPr>
+      <w:tblGrid>
+        <w:gridCol w:w="690"/>
+        <w:gridCol w:w="2539"/>
+        <w:gridCol w:w="618"/>
+        <w:gridCol w:w="2570"/>
+        <w:gridCol w:w="2599"/>
+      </w:tblGrid>
+      <w:tr>
+        <w:trPr>
+          <w:cnfStyle w:val="100000000000" w:firstRow="1" w:lastRow="0" w:firstColumn="0" w:lastColumn="0" w:oddVBand="0" w:evenVBand="0" w:oddHBand="0" w:evenHBand="0" w:firstRowFirstColumn="0" w:firstRowLastColumn="0" w:lastRowFirstColumn="0" w:lastRowLastColumn="0"/>
+        </w:trPr>
+        <w:tc>
+          <w:tcPr>
+            <w:cnfStyle w:val="001000000000" w:firstRow="0" w:lastRow="0" w:firstColumn="1" w:lastColumn="0" w:oddVBand="0" w:evenVBand="0" w:oddHBand="0" w:evenHBand="0" w:firstRowFirstColumn="0" w:firstRowLastColumn="0" w:lastRowFirstColumn="0" w:lastRowLastColumn="0"/>
+            <w:tcW w:w="390" w:type="pct"/>
+            <w:vAlign w:val="center"/>
+          </w:tcPr>
+          <w:p>
+            <w:pPr>
+              <w:jc w:val="center"/>
+            </w:pPr>
+            <w:r>
+              <w:t>ID</w:t>
+            </w:r>
+          </w:p>
+        </w:tc>
+        <w:tc>
+          <w:tcPr>
+            <w:tcW w:w="1415" w:type="pct"/>
+            <w:vAlign w:val="center"/>
+          </w:tcPr>
+          <w:p>
+            <w:pPr>
+              <w:jc w:val="center"/>
+              <w:cnfStyle w:val="100000000000" w:firstRow="1" w:lastRow="0" w:firstColumn="0" w:lastColumn="0" w:oddVBand="0" w:evenVBand="0" w:oddHBand="0" w:evenHBand="0" w:firstRowFirstColumn="0" w:firstRowLastColumn="0" w:lastRowFirstColumn="0" w:lastRowLastColumn="0"/>
+            </w:pPr>
+            <w:r>
+              <w:t>Test</w:t>
+            </w:r>
+          </w:p>
+        </w:tc>
+        <w:tc>
+          <w:tcPr>
+            <w:tcW w:w="314" w:type="pct"/>
+            <w:vAlign w:val="center"/>
+          </w:tcPr>
+          <w:p>
+            <w:pPr>
+              <w:jc w:val="center"/>
+              <w:cnfStyle w:val="100000000000" w:firstRow="1" w:lastRow="0" w:firstColumn="0" w:lastColumn="0" w:oddVBand="0" w:evenVBand="0" w:oddHBand="0" w:evenHBand="0" w:firstRowFirstColumn="0" w:firstRowLastColumn="0" w:lastRowFirstColumn="0" w:lastRowLastColumn="0"/>
+            </w:pPr>
+            <w:r>
+              <w:t>Type</w:t>
+            </w:r>
+          </w:p>
+        </w:tc>
+        <w:tc>
+          <w:tcPr>
+            <w:tcW w:w="1432" w:type="pct"/>
+          </w:tcPr>
+          <w:p>
+            <w:pPr>
+              <w:jc w:val="center"/>
+              <w:cnfStyle w:val="100000000000" w:firstRow="1" w:lastRow="0" w:firstColumn="0" w:lastColumn="0" w:oddVBand="0" w:evenVBand="0" w:oddHBand="0" w:evenHBand="0" w:firstRowFirstColumn="0" w:firstRowLastColumn="0" w:lastRowFirstColumn="0" w:lastRowLastColumn="0"/>
+            </w:pPr>
+            <w:r>
+              <w:t>Data</w:t>
+            </w:r>
+          </w:p>
+        </w:tc>
+        <w:tc>
+          <w:tcPr>
+            <w:tcW w:w="1448" w:type="pct"/>
+            <w:vAlign w:val="center"/>
+          </w:tcPr>
+          <w:p>
+            <w:pPr>
+              <w:jc w:val="center"/>
+              <w:cnfStyle w:val="100000000000" w:firstRow="1" w:lastRow="0" w:firstColumn="0" w:lastColumn="0" w:oddVBand="0" w:evenVBand="0" w:oddHBand="0" w:evenHBand="0" w:firstRowFirstColumn="0" w:firstRowLastColumn="0" w:lastRowFirstColumn="0" w:lastRowLastColumn="0"/>
+            </w:pPr>
+            <w:r>
+              <w:t>Expected</w:t>
+            </w:r>
+          </w:p>
+        </w:tc>
+      </w:tr>
+      <w:tr>
+        <w:trPr>
+          <w:cnfStyle w:val="000000100000" w:firstRow="0" w:lastRow="0" w:firstColumn="0" w:lastColumn="0" w:oddVBand="0" w:evenVBand="0" w:oddHBand="1" w:evenHBand="0" w:firstRowFirstColumn="0" w:firstRowLastColumn="0" w:lastRowFirstColumn="0" w:lastRowLastColumn="0"/>
+        </w:trPr>
+        <w:tc>
+          <w:tcPr>
+            <w:cnfStyle w:val="001000000000" w:firstRow="0" w:lastRow="0" w:firstColumn="1" w:lastColumn="0" w:oddVBand="0" w:evenVBand="0" w:oddHBand="0" w:evenHBand="0" w:firstRowFirstColumn="0" w:firstRowLastColumn="0" w:lastRowFirstColumn="0" w:lastRowLastColumn="0"/>
+            <w:tcW w:w="390" w:type="pct"/>
+            <w:vAlign w:val="center"/>
+          </w:tcPr>
+          <w:p>
+            <w:pPr>
+              <w:jc w:val="center"/>
+            </w:pPr>
+            <w:r>
+              <w:t>1.</w:t>
+            </w:r>
+            <w:r>
+              <w:t>1</w:t>
+            </w:r>
+          </w:p>
+        </w:tc>
+        <w:tc>
+          <w:tcPr>
+            <w:tcW w:w="1415" w:type="pct"/>
+            <w:vAlign w:val="center"/>
+          </w:tcPr>
+          <w:p>
+            <w:pPr>
+              <w:cnfStyle w:val="000000100000" w:firstRow="0" w:lastRow="0" w:firstColumn="0" w:lastColumn="0" w:oddVBand="0" w:evenVBand="0" w:oddHBand="1" w:evenHBand="0" w:firstRowFirstColumn="0" w:firstRowLastColumn="0" w:lastRowFirstColumn="0" w:lastRowLastColumn="0"/>
+            </w:pPr>
+            <w:r>
+              <w:t>Valid username and password</w:t>
+            </w:r>
+          </w:p>
+        </w:tc>
+        <w:tc>
+          <w:tcPr>
+            <w:tcW w:w="314" w:type="pct"/>
+            <w:vAlign w:val="center"/>
+          </w:tcPr>
+          <w:p>
+            <w:pPr>
+              <w:jc w:val="center"/>
+              <w:cnfStyle w:val="000000100000" w:firstRow="0" w:lastRow="0" w:firstColumn="0" w:lastColumn="0" w:oddVBand="0" w:evenVBand="0" w:oddHBand="1" w:evenHBand="0" w:firstRowFirstColumn="0" w:firstRowLastColumn="0" w:lastRowFirstColumn="0" w:lastRowLastColumn="0"/>
+            </w:pPr>
+            <w:r>
+              <w:t>N</w:t>
+            </w:r>
+          </w:p>
+        </w:tc>
+        <w:tc>
+          <w:tcPr>
+            <w:tcW w:w="1432" w:type="pct"/>
+          </w:tcPr>
+          <w:p>
+            <w:pPr>
+              <w:cnfStyle w:val="000000100000" w:firstRow="0" w:lastRow="0" w:firstColumn="0" w:lastColumn="0" w:oddVBand="0" w:evenVBand="0" w:oddHBand="1" w:evenHBand="0" w:firstRowFirstColumn="0" w:firstRowLastColumn="0" w:lastRowFirstColumn="0" w:lastRowLastColumn="0"/>
+            </w:pPr>
+            <w:r>
+              <w:t>username = “Daniel”</w:t>
+            </w:r>
+          </w:p>
+          <w:p>
+            <w:pPr>
+              <w:cnfStyle w:val="000000100000" w:firstRow="0" w:lastRow="0" w:firstColumn="0" w:lastColumn="0" w:oddVBand="0" w:evenVBand="0" w:oddHBand="1" w:evenHBand="0" w:firstRowFirstColumn="0" w:firstRowLastColumn="0" w:lastRowFirstColumn="0" w:lastRowLastColumn="0"/>
+            </w:pPr>
+            <w:r>
+              <w:t>password = “Password123!”</w:t>
+            </w:r>
+          </w:p>
+        </w:tc>
+        <w:tc>
+          <w:tcPr>
+            <w:tcW w:w="1448" w:type="pct"/>
+            <w:vAlign w:val="center"/>
+          </w:tcPr>
+          <w:p>
+            <w:pPr>
+              <w:cnfStyle w:val="000000100000" w:firstRow="0" w:lastRow="0" w:firstColumn="0" w:lastColumn="0" w:oddVBand="0" w:evenVBand="0" w:oddHBand="1" w:evenHBand="0" w:firstRowFirstColumn="0" w:firstRowLastColumn="0" w:lastRowFirstColumn="0" w:lastRowLastColumn="0"/>
+            </w:pPr>
+            <w:r>
+              <w:t>username + # + discriminator and password returned</w:t>
+            </w:r>
+          </w:p>
+        </w:tc>
+      </w:tr>
+      <w:tr>
+        <w:tc>
+          <w:tcPr>
+            <w:cnfStyle w:val="001000000000" w:firstRow="0" w:lastRow="0" w:firstColumn="1" w:lastColumn="0" w:oddVBand="0" w:evenVBand="0" w:oddHBand="0" w:evenHBand="0" w:firstRowFirstColumn="0" w:firstRowLastColumn="0" w:lastRowFirstColumn="0" w:lastRowLastColumn="0"/>
+            <w:tcW w:w="390" w:type="pct"/>
+            <w:vAlign w:val="center"/>
+          </w:tcPr>
+          <w:p>
+            <w:pPr>
+              <w:jc w:val="center"/>
+            </w:pPr>
+            <w:r>
+              <w:t>1.</w:t>
+            </w:r>
+            <w:r>
+              <w:t>2</w:t>
+            </w:r>
+          </w:p>
+        </w:tc>
+        <w:tc>
+          <w:tcPr>
+            <w:tcW w:w="1415" w:type="pct"/>
+            <w:vAlign w:val="center"/>
+          </w:tcPr>
+          <w:p>
+            <w:pPr>
+              <w:cnfStyle w:val="000000000000" w:firstRow="0" w:lastRow="0" w:firstColumn="0" w:lastColumn="0" w:oddVBand="0" w:evenVBand="0" w:oddHBand="0" w:evenHBand="0" w:firstRowFirstColumn="0" w:firstRowLastColumn="0" w:lastRowFirstColumn="0" w:lastRowLastColumn="0"/>
+            </w:pPr>
+            <w:r>
+              <w:t>Empty variable</w:t>
+            </w:r>
+            <w:r>
+              <w:t xml:space="preserve"> from UI</w:t>
+            </w:r>
+          </w:p>
+        </w:tc>
+        <w:tc>
+          <w:tcPr>
+            <w:tcW w:w="314" w:type="pct"/>
+            <w:vAlign w:val="center"/>
+          </w:tcPr>
+          <w:p>
+            <w:pPr>
+              <w:jc w:val="center"/>
+              <w:cnfStyle w:val="000000000000" w:firstRow="0" w:lastRow="0" w:firstColumn="0" w:lastColumn="0" w:oddVBand="0" w:evenVBand="0" w:oddHBand="0" w:evenHBand="0" w:firstRowFirstColumn="0" w:firstRowLastColumn="0" w:lastRowFirstColumn="0" w:lastRowLastColumn="0"/>
+            </w:pPr>
+            <w:r>
+              <w:t>E</w:t>
+            </w:r>
+          </w:p>
+        </w:tc>
+        <w:tc>
+          <w:tcPr>
+            <w:tcW w:w="1432" w:type="pct"/>
+          </w:tcPr>
+          <w:p>
+            <w:pPr>
+              <w:cnfStyle w:val="000000000000" w:firstRow="0" w:lastRow="0" w:firstColumn="0" w:lastColumn="0" w:oddVBand="0" w:evenVBand="0" w:oddHBand="0" w:evenHBand="0" w:firstRowFirstColumn="0" w:firstRowLastColumn="0" w:lastRowFirstColumn="0" w:lastRowLastColumn="0"/>
+            </w:pPr>
+            <w:r>
+              <w:t>username = “”</w:t>
+            </w:r>
+          </w:p>
+          <w:p>
+            <w:pPr>
+              <w:cnfStyle w:val="000000000000" w:firstRow="0" w:lastRow="0" w:firstColumn="0" w:lastColumn="0" w:oddVBand="0" w:evenVBand="0" w:oddHBand="0" w:evenHBand="0" w:firstRowFirstColumn="0" w:firstRowLastColumn="0" w:lastRowFirstColumn="0" w:lastRowLastColumn="0"/>
+            </w:pPr>
+            <w:r>
+              <w:t>password = “Password123!”</w:t>
+            </w:r>
+          </w:p>
+        </w:tc>
+        <w:tc>
+          <w:tcPr>
+            <w:tcW w:w="1448" w:type="pct"/>
+            <w:vAlign w:val="center"/>
+          </w:tcPr>
+          <w:p>
+            <w:pPr>
+              <w:cnfStyle w:val="000000000000" w:firstRow="0" w:lastRow="0" w:firstColumn="0" w:lastColumn="0" w:oddVBand="0" w:evenVBand="0" w:oddHBand="0" w:evenHBand="0" w:firstRowFirstColumn="0" w:firstRowLastColumn="0" w:lastRowFirstColumn="0" w:lastRowLastColumn="0"/>
+            </w:pPr>
+            <w:r>
+              <w:t>Repeat credential input</w:t>
+            </w:r>
+          </w:p>
+        </w:tc>
+      </w:tr>
+      <w:tr>
+        <w:trPr>
+          <w:cnfStyle w:val="000000100000" w:firstRow="0" w:lastRow="0" w:firstColumn="0" w:lastColumn="0" w:oddVBand="0" w:evenVBand="0" w:oddHBand="1" w:evenHBand="0" w:firstRowFirstColumn="0" w:firstRowLastColumn="0" w:lastRowFirstColumn="0" w:lastRowLastColumn="0"/>
+        </w:trPr>
+        <w:tc>
+          <w:tcPr>
+            <w:cnfStyle w:val="001000000000" w:firstRow="0" w:lastRow="0" w:firstColumn="1" w:lastColumn="0" w:oddVBand="0" w:evenVBand="0" w:oddHBand="0" w:evenHBand="0" w:firstRowFirstColumn="0" w:firstRowLastColumn="0" w:lastRowFirstColumn="0" w:lastRowLastColumn="0"/>
+            <w:tcW w:w="390" w:type="pct"/>
+            <w:vAlign w:val="center"/>
+          </w:tcPr>
+          <w:p>
+            <w:pPr>
+              <w:jc w:val="center"/>
+            </w:pPr>
+            <w:r>
+              <w:t>1.</w:t>
+            </w:r>
+            <w:r>
+              <w:t>3</w:t>
+            </w:r>
+          </w:p>
+        </w:tc>
+        <w:tc>
+          <w:tcPr>
+            <w:tcW w:w="1415" w:type="pct"/>
+            <w:vAlign w:val="center"/>
+          </w:tcPr>
+          <w:p>
+            <w:pPr>
+              <w:cnfStyle w:val="000000100000" w:firstRow="0" w:lastRow="0" w:firstColumn="0" w:lastColumn="0" w:oddVBand="0" w:evenVBand="0" w:oddHBand="1" w:evenHBand="0" w:firstRowFirstColumn="0" w:firstRowLastColumn="0" w:lastRowFirstColumn="0" w:lastRowLastColumn="0"/>
+            </w:pPr>
+            <w:r>
+              <w:t>Null variable</w:t>
+            </w:r>
+            <w:r>
+              <w:t xml:space="preserve"> from UI</w:t>
+            </w:r>
+          </w:p>
+        </w:tc>
+        <w:tc>
+          <w:tcPr>
+            <w:tcW w:w="314" w:type="pct"/>
+            <w:vAlign w:val="center"/>
+          </w:tcPr>
+          <w:p>
+            <w:pPr>
+              <w:jc w:val="center"/>
+              <w:cnfStyle w:val="000000100000" w:firstRow="0" w:lastRow="0" w:firstColumn="0" w:lastColumn="0" w:oddVBand="0" w:evenVBand="0" w:oddHBand="1" w:evenHBand="0" w:firstRowFirstColumn="0" w:firstRowLastColumn="0" w:lastRowFirstColumn="0" w:lastRowLastColumn="0"/>
+            </w:pPr>
+            <w:r>
+              <w:t>E</w:t>
+            </w:r>
+          </w:p>
+        </w:tc>
+        <w:tc>
+          <w:tcPr>
+            <w:tcW w:w="1432" w:type="pct"/>
+          </w:tcPr>
+          <w:p>
+            <w:pPr>
+              <w:cnfStyle w:val="000000100000" w:firstRow="0" w:lastRow="0" w:firstColumn="0" w:lastColumn="0" w:oddVBand="0" w:evenVBand="0" w:oddHBand="1" w:evenHBand="0" w:firstRowFirstColumn="0" w:firstRowLastColumn="0" w:lastRowFirstColumn="0" w:lastRowLastColumn="0"/>
+            </w:pPr>
+            <w:r>
+              <w:t xml:space="preserve">username = </w:t>
+            </w:r>
+            <w:r>
+              <w:t>null</w:t>
+            </w:r>
+          </w:p>
+          <w:p>
+            <w:pPr>
+              <w:cnfStyle w:val="000000100000" w:firstRow="0" w:lastRow="0" w:firstColumn="0" w:lastColumn="0" w:oddVBand="0" w:evenVBand="0" w:oddHBand="1" w:evenHBand="0" w:firstRowFirstColumn="0" w:firstRowLastColumn="0" w:lastRowFirstColumn="0" w:lastRowLastColumn="0"/>
+            </w:pPr>
+            <w:r>
+              <w:t xml:space="preserve">password = </w:t>
+            </w:r>
+            <w:r>
+              <w:t>“</w:t>
+            </w:r>
+            <w:r>
+              <w:t>P</w:t>
+            </w:r>
+            <w:r>
+              <w:t>assword123!”</w:t>
+            </w:r>
+          </w:p>
+        </w:tc>
+        <w:tc>
+          <w:tcPr>
+            <w:tcW w:w="1448" w:type="pct"/>
+            <w:vAlign w:val="center"/>
+          </w:tcPr>
+          <w:p>
+            <w:pPr>
+              <w:cnfStyle w:val="000000100000" w:firstRow="0" w:lastRow="0" w:firstColumn="0" w:lastColumn="0" w:oddVBand="0" w:evenVBand="0" w:oddHBand="1" w:evenHBand="0" w:firstRowFirstColumn="0" w:firstRowLastColumn="0" w:lastRowFirstColumn="0" w:lastRowLastColumn="0"/>
+            </w:pPr>
+            <w:r>
+              <w:t>Repeat credential input</w:t>
+            </w:r>
+          </w:p>
+        </w:tc>
+      </w:tr>
+      <w:tr>
+        <w:tc>
+          <w:tcPr>
+            <w:cnfStyle w:val="001000000000" w:firstRow="0" w:lastRow="0" w:firstColumn="1" w:lastColumn="0" w:oddVBand="0" w:evenVBand="0" w:oddHBand="0" w:evenHBand="0" w:firstRowFirstColumn="0" w:firstRowLastColumn="0" w:lastRowFirstColumn="0" w:lastRowLastColumn="0"/>
+            <w:tcW w:w="390" w:type="pct"/>
+            <w:vAlign w:val="center"/>
+          </w:tcPr>
+          <w:p>
+            <w:pPr>
+              <w:jc w:val="center"/>
+            </w:pPr>
+            <w:r>
+              <w:t>1.</w:t>
+            </w:r>
+            <w:r>
+              <w:t>4</w:t>
+            </w:r>
+          </w:p>
+        </w:tc>
+        <w:tc>
+          <w:tcPr>
+            <w:tcW w:w="1415" w:type="pct"/>
+            <w:vAlign w:val="center"/>
+          </w:tcPr>
+          <w:p>
+            <w:pPr>
+              <w:cnfStyle w:val="000000000000" w:firstRow="0" w:lastRow="0" w:firstColumn="0" w:lastColumn="0" w:oddVBand="0" w:evenVBand="0" w:oddHBand="0" w:evenHBand="0" w:firstRowFirstColumn="0" w:firstRowLastColumn="0" w:lastRowFirstColumn="0" w:lastRowLastColumn="0"/>
+            </w:pPr>
+            <w:r>
+              <w:t>Username contains invalid character</w:t>
+            </w:r>
+          </w:p>
+        </w:tc>
+        <w:tc>
+          <w:tcPr>
+            <w:tcW w:w="314" w:type="pct"/>
+            <w:vAlign w:val="center"/>
+          </w:tcPr>
+          <w:p>
+            <w:pPr>
+              <w:jc w:val="center"/>
+              <w:cnfStyle w:val="000000000000" w:firstRow="0" w:lastRow="0" w:firstColumn="0" w:lastColumn="0" w:oddVBand="0" w:evenVBand="0" w:oddHBand="0" w:evenHBand="0" w:firstRowFirstColumn="0" w:firstRowLastColumn="0" w:lastRowFirstColumn="0" w:lastRowLastColumn="0"/>
+            </w:pPr>
+            <w:r>
+              <w:t>N</w:t>
+            </w:r>
+          </w:p>
+        </w:tc>
+        <w:tc>
+          <w:tcPr>
+            <w:tcW w:w="1432" w:type="pct"/>
+          </w:tcPr>
+          <w:p>
+            <w:pPr>
+              <w:cnfStyle w:val="000000000000" w:firstRow="0" w:lastRow="0" w:firstColumn="0" w:lastColumn="0" w:oddVBand="0" w:evenVBand="0" w:oddHBand="0" w:evenHBand="0" w:firstRowFirstColumn="0" w:firstRowLastColumn="0" w:lastRowFirstColumn="0" w:lastRowLastColumn="0"/>
+            </w:pPr>
+            <w:r>
+              <w:t xml:space="preserve">username = “Dan </w:t>
+            </w:r>
+            <w:proofErr w:type="spellStart"/>
+            <w:r>
+              <w:t>iel</w:t>
+            </w:r>
+            <w:proofErr w:type="spellEnd"/>
+            <w:r>
+              <w:t>”</w:t>
+            </w:r>
+          </w:p>
+          <w:p>
+            <w:pPr>
+              <w:cnfStyle w:val="000000000000" w:firstRow="0" w:lastRow="0" w:firstColumn="0" w:lastColumn="0" w:oddVBand="0" w:evenVBand="0" w:oddHBand="0" w:evenHBand="0" w:firstRowFirstColumn="0" w:firstRowLastColumn="0" w:lastRowFirstColumn="0" w:lastRowLastColumn="0"/>
+            </w:pPr>
+            <w:r>
+              <w:t>password = “Password123!”</w:t>
+            </w:r>
+          </w:p>
+        </w:tc>
+        <w:tc>
+          <w:tcPr>
+            <w:tcW w:w="1448" w:type="pct"/>
+            <w:vAlign w:val="center"/>
+          </w:tcPr>
+          <w:p>
+            <w:pPr>
+              <w:cnfStyle w:val="000000000000" w:firstRow="0" w:lastRow="0" w:firstColumn="0" w:lastColumn="0" w:oddVBand="0" w:evenVBand="0" w:oddHBand="0" w:evenHBand="0" w:firstRowFirstColumn="0" w:firstRowLastColumn="0" w:lastRowFirstColumn="0" w:lastRowLastColumn="0"/>
+            </w:pPr>
+            <w:r>
+              <w:t>Repeat credential input</w:t>
+            </w:r>
+          </w:p>
+        </w:tc>
+      </w:tr>
+      <w:tr>
+        <w:trPr>
+          <w:cnfStyle w:val="000000100000" w:firstRow="0" w:lastRow="0" w:firstColumn="0" w:lastColumn="0" w:oddVBand="0" w:evenVBand="0" w:oddHBand="1" w:evenHBand="0" w:firstRowFirstColumn="0" w:firstRowLastColumn="0" w:lastRowFirstColumn="0" w:lastRowLastColumn="0"/>
+        </w:trPr>
+        <w:tc>
+          <w:tcPr>
+            <w:cnfStyle w:val="001000000000" w:firstRow="0" w:lastRow="0" w:firstColumn="1" w:lastColumn="0" w:oddVBand="0" w:evenVBand="0" w:oddHBand="0" w:evenHBand="0" w:firstRowFirstColumn="0" w:firstRowLastColumn="0" w:lastRowFirstColumn="0" w:lastRowLastColumn="0"/>
+            <w:tcW w:w="390" w:type="pct"/>
+            <w:vAlign w:val="center"/>
+          </w:tcPr>
+          <w:p>
+            <w:pPr>
+              <w:jc w:val="center"/>
+            </w:pPr>
+            <w:r>
+              <w:t>1.</w:t>
+            </w:r>
+            <w:r>
+              <w:t>5</w:t>
+            </w:r>
+          </w:p>
+        </w:tc>
+        <w:tc>
+          <w:tcPr>
+            <w:tcW w:w="1415" w:type="pct"/>
+            <w:vAlign w:val="center"/>
+          </w:tcPr>
+          <w:p>
+            <w:pPr>
+              <w:cnfStyle w:val="000000100000" w:firstRow="0" w:lastRow="0" w:firstColumn="0" w:lastColumn="0" w:oddVBand="0" w:evenVBand="0" w:oddHBand="1" w:evenHBand="0" w:firstRowFirstColumn="0" w:firstRowLastColumn="0" w:lastRowFirstColumn="0" w:lastRowLastColumn="0"/>
+            </w:pPr>
+            <w:r>
+              <w:t>Username length lower bound</w:t>
+            </w:r>
+          </w:p>
+        </w:tc>
+        <w:tc>
+          <w:tcPr>
+            <w:tcW w:w="314" w:type="pct"/>
+            <w:vAlign w:val="center"/>
+          </w:tcPr>
+          <w:p>
+            <w:pPr>
+              <w:jc w:val="center"/>
+              <w:cnfStyle w:val="000000100000" w:firstRow="0" w:lastRow="0" w:firstColumn="0" w:lastColumn="0" w:oddVBand="0" w:evenVBand="0" w:oddHBand="1" w:evenHBand="0" w:firstRowFirstColumn="0" w:firstRowLastColumn="0" w:lastRowFirstColumn="0" w:lastRowLastColumn="0"/>
+            </w:pPr>
+            <w:r>
+              <w:t>B</w:t>
+            </w:r>
+          </w:p>
+        </w:tc>
+        <w:tc>
+          <w:tcPr>
+            <w:tcW w:w="1432" w:type="pct"/>
+          </w:tcPr>
+          <w:p>
+            <w:pPr>
+              <w:cnfStyle w:val="000000100000" w:firstRow="0" w:lastRow="0" w:firstColumn="0" w:lastColumn="0" w:oddVBand="0" w:evenVBand="0" w:oddHBand="1" w:evenHBand="0" w:firstRowFirstColumn="0" w:firstRowLastColumn="0" w:lastRowFirstColumn="0" w:lastRowLastColumn="0"/>
+            </w:pPr>
+            <w:r>
+              <w:t xml:space="preserve">username = 5 </w:t>
+            </w:r>
+            <w:r>
+              <w:t xml:space="preserve">valid </w:t>
+            </w:r>
+            <w:r>
+              <w:t>char</w:t>
+            </w:r>
+            <w:r>
+              <w:t>s</w:t>
+            </w:r>
+          </w:p>
+          <w:p>
+            <w:pPr>
+              <w:cnfStyle w:val="000000100000" w:firstRow="0" w:lastRow="0" w:firstColumn="0" w:lastColumn="0" w:oddVBand="0" w:evenVBand="0" w:oddHBand="1" w:evenHBand="0" w:firstRowFirstColumn="0" w:firstRowLastColumn="0" w:lastRowFirstColumn="0" w:lastRowLastColumn="0"/>
+            </w:pPr>
+            <w:r>
+              <w:t>password = “Password123!”</w:t>
+            </w:r>
+          </w:p>
+        </w:tc>
+        <w:tc>
+          <w:tcPr>
+            <w:tcW w:w="1448" w:type="pct"/>
+            <w:vAlign w:val="center"/>
+          </w:tcPr>
+          <w:p>
+            <w:pPr>
+              <w:cnfStyle w:val="000000100000" w:firstRow="0" w:lastRow="0" w:firstColumn="0" w:lastColumn="0" w:oddVBand="0" w:evenVBand="0" w:oddHBand="1" w:evenHBand="0" w:firstRowFirstColumn="0" w:firstRowLastColumn="0" w:lastRowFirstColumn="0" w:lastRowLastColumn="0"/>
+            </w:pPr>
+            <w:r>
+              <w:t>username + # + discriminator and password returned</w:t>
+            </w:r>
+          </w:p>
+        </w:tc>
+      </w:tr>
+      <w:tr>
+        <w:tc>
+          <w:tcPr>
+            <w:cnfStyle w:val="001000000000" w:firstRow="0" w:lastRow="0" w:firstColumn="1" w:lastColumn="0" w:oddVBand="0" w:evenVBand="0" w:oddHBand="0" w:evenHBand="0" w:firstRowFirstColumn="0" w:firstRowLastColumn="0" w:lastRowFirstColumn="0" w:lastRowLastColumn="0"/>
+            <w:tcW w:w="390" w:type="pct"/>
+            <w:vAlign w:val="center"/>
+          </w:tcPr>
+          <w:p>
+            <w:pPr>
+              <w:jc w:val="center"/>
+            </w:pPr>
+            <w:r>
+              <w:t>1.</w:t>
+            </w:r>
+            <w:r>
+              <w:t>6</w:t>
+            </w:r>
+          </w:p>
+        </w:tc>
+        <w:tc>
+          <w:tcPr>
+            <w:tcW w:w="1415" w:type="pct"/>
+            <w:vAlign w:val="center"/>
+          </w:tcPr>
+          <w:p>
+            <w:pPr>
+              <w:cnfStyle w:val="000000000000" w:firstRow="0" w:lastRow="0" w:firstColumn="0" w:lastColumn="0" w:oddVBand="0" w:evenVBand="0" w:oddHBand="0" w:evenHBand="0" w:firstRowFirstColumn="0" w:firstRowLastColumn="0" w:lastRowFirstColumn="0" w:lastRowLastColumn="0"/>
+            </w:pPr>
+            <w:r>
+              <w:t>Username length upper bound</w:t>
+            </w:r>
+          </w:p>
+        </w:tc>
+        <w:tc>
+          <w:tcPr>
+            <w:tcW w:w="314" w:type="pct"/>
+            <w:vAlign w:val="center"/>
+          </w:tcPr>
+          <w:p>
+            <w:pPr>
+              <w:jc w:val="center"/>
+              <w:cnfStyle w:val="000000000000" w:firstRow="0" w:lastRow="0" w:firstColumn="0" w:lastColumn="0" w:oddVBand="0" w:evenVBand="0" w:oddHBand="0" w:evenHBand="0" w:firstRowFirstColumn="0" w:firstRowLastColumn="0" w:lastRowFirstColumn="0" w:lastRowLastColumn="0"/>
+            </w:pPr>
+            <w:r>
+              <w:t>B</w:t>
+            </w:r>
+          </w:p>
+        </w:tc>
+        <w:tc>
+          <w:tcPr>
+            <w:tcW w:w="1432" w:type="pct"/>
+          </w:tcPr>
+          <w:p>
+            <w:pPr>
+              <w:cnfStyle w:val="000000000000" w:firstRow="0" w:lastRow="0" w:firstColumn="0" w:lastColumn="0" w:oddVBand="0" w:evenVBand="0" w:oddHBand="0" w:evenHBand="0" w:firstRowFirstColumn="0" w:firstRowLastColumn="0" w:lastRowFirstColumn="0" w:lastRowLastColumn="0"/>
+            </w:pPr>
+            <w:r>
+              <w:t xml:space="preserve">username = </w:t>
+            </w:r>
+            <w:r>
+              <w:t>128</w:t>
+            </w:r>
+            <w:r>
+              <w:t xml:space="preserve"> </w:t>
+            </w:r>
+            <w:r>
+              <w:t xml:space="preserve">valid </w:t>
+            </w:r>
+            <w:r>
+              <w:t>char</w:t>
+            </w:r>
+            <w:r>
+              <w:t>s</w:t>
+            </w:r>
+          </w:p>
+          <w:p>
+            <w:pPr>
+              <w:cnfStyle w:val="000000000000" w:firstRow="0" w:lastRow="0" w:firstColumn="0" w:lastColumn="0" w:oddVBand="0" w:evenVBand="0" w:oddHBand="0" w:evenHBand="0" w:firstRowFirstColumn="0" w:firstRowLastColumn="0" w:lastRowFirstColumn="0" w:lastRowLastColumn="0"/>
+            </w:pPr>
+            <w:r>
+              <w:t>password = “Password123!”</w:t>
+            </w:r>
+          </w:p>
+        </w:tc>
+        <w:tc>
+          <w:tcPr>
+            <w:tcW w:w="1448" w:type="pct"/>
+            <w:vAlign w:val="center"/>
+          </w:tcPr>
+          <w:p>
+            <w:pPr>
+              <w:cnfStyle w:val="000000000000" w:firstRow="0" w:lastRow="0" w:firstColumn="0" w:lastColumn="0" w:oddVBand="0" w:evenVBand="0" w:oddHBand="0" w:evenHBand="0" w:firstRowFirstColumn="0" w:firstRowLastColumn="0" w:lastRowFirstColumn="0" w:lastRowLastColumn="0"/>
+            </w:pPr>
+            <w:r>
+              <w:t>username + # + discriminator and password returned</w:t>
+            </w:r>
+          </w:p>
+        </w:tc>
+      </w:tr>
+      <w:tr>
+        <w:trPr>
+          <w:cnfStyle w:val="000000100000" w:firstRow="0" w:lastRow="0" w:firstColumn="0" w:lastColumn="0" w:oddVBand="0" w:evenVBand="0" w:oddHBand="1" w:evenHBand="0" w:firstRowFirstColumn="0" w:firstRowLastColumn="0" w:lastRowFirstColumn="0" w:lastRowLastColumn="0"/>
+        </w:trPr>
+        <w:tc>
+          <w:tcPr>
+            <w:cnfStyle w:val="001000000000" w:firstRow="0" w:lastRow="0" w:firstColumn="1" w:lastColumn="0" w:oddVBand="0" w:evenVBand="0" w:oddHBand="0" w:evenHBand="0" w:firstRowFirstColumn="0" w:firstRowLastColumn="0" w:lastRowFirstColumn="0" w:lastRowLastColumn="0"/>
+            <w:tcW w:w="390" w:type="pct"/>
+            <w:vAlign w:val="center"/>
+          </w:tcPr>
+          <w:p>
+            <w:pPr>
+              <w:jc w:val="center"/>
+            </w:pPr>
+            <w:r>
+              <w:t>1.</w:t>
+            </w:r>
+            <w:r>
+              <w:t>7</w:t>
+            </w:r>
+          </w:p>
+        </w:tc>
+        <w:tc>
+          <w:tcPr>
+            <w:tcW w:w="1415" w:type="pct"/>
+            <w:vAlign w:val="center"/>
+          </w:tcPr>
+          <w:p>
+            <w:pPr>
+              <w:cnfStyle w:val="000000100000" w:firstRow="0" w:lastRow="0" w:firstColumn="0" w:lastColumn="0" w:oddVBand="0" w:evenVBand="0" w:oddHBand="1" w:evenHBand="0" w:firstRowFirstColumn="0" w:firstRowLastColumn="0" w:lastRowFirstColumn="0" w:lastRowLastColumn="0"/>
+            </w:pPr>
+            <w:r>
+              <w:t xml:space="preserve">Password </w:t>
+            </w:r>
+            <w:r>
+              <w:t xml:space="preserve">does not </w:t>
+            </w:r>
+            <w:r>
+              <w:t>contain</w:t>
+            </w:r>
+            <w:r>
+              <w:t xml:space="preserve"> </w:t>
+            </w:r>
+            <w:r>
+              <w:t>upper and lower case</w:t>
+            </w:r>
+          </w:p>
+        </w:tc>
+        <w:tc>
+          <w:tcPr>
+            <w:tcW w:w="314" w:type="pct"/>
+            <w:vAlign w:val="center"/>
+          </w:tcPr>
+          <w:p>
+            <w:pPr>
+              <w:jc w:val="center"/>
+              <w:cnfStyle w:val="000000100000" w:firstRow="0" w:lastRow="0" w:firstColumn="0" w:lastColumn="0" w:oddVBand="0" w:evenVBand="0" w:oddHBand="1" w:evenHBand="0" w:firstRowFirstColumn="0" w:firstRowLastColumn="0" w:lastRowFirstColumn="0" w:lastRowLastColumn="0"/>
+            </w:pPr>
+            <w:r>
+              <w:t>N</w:t>
+            </w:r>
+          </w:p>
+        </w:tc>
+        <w:tc>
+          <w:tcPr>
+            <w:tcW w:w="1432" w:type="pct"/>
+          </w:tcPr>
+          <w:p>
+            <w:pPr>
+              <w:cnfStyle w:val="000000100000" w:firstRow="0" w:lastRow="0" w:firstColumn="0" w:lastColumn="0" w:oddVBand="0" w:evenVBand="0" w:oddHBand="1" w:evenHBand="0" w:firstRowFirstColumn="0" w:firstRowLastColumn="0" w:lastRowFirstColumn="0" w:lastRowLastColumn="0"/>
+            </w:pPr>
+            <w:r>
+              <w:t>username = “Daniel”</w:t>
+            </w:r>
+          </w:p>
+          <w:p>
+            <w:pPr>
+              <w:cnfStyle w:val="000000100000" w:firstRow="0" w:lastRow="0" w:firstColumn="0" w:lastColumn="0" w:oddVBand="0" w:evenVBand="0" w:oddHBand="1" w:evenHBand="0" w:firstRowFirstColumn="0" w:firstRowLastColumn="0" w:lastRowFirstColumn="0" w:lastRowLastColumn="0"/>
+            </w:pPr>
+            <w:r>
+              <w:t>password = “password</w:t>
+            </w:r>
+            <w:r>
+              <w:t>123!</w:t>
+            </w:r>
+            <w:r>
+              <w:t>”</w:t>
+            </w:r>
+          </w:p>
+        </w:tc>
+        <w:tc>
+          <w:tcPr>
+            <w:tcW w:w="1448" w:type="pct"/>
+            <w:vAlign w:val="center"/>
+          </w:tcPr>
+          <w:p>
+            <w:pPr>
+              <w:cnfStyle w:val="000000100000" w:firstRow="0" w:lastRow="0" w:firstColumn="0" w:lastColumn="0" w:oddVBand="0" w:evenVBand="0" w:oddHBand="1" w:evenHBand="0" w:firstRowFirstColumn="0" w:firstRowLastColumn="0" w:lastRowFirstColumn="0" w:lastRowLastColumn="0"/>
+            </w:pPr>
+            <w:r>
+              <w:t>Repeat credential input</w:t>
+            </w:r>
+          </w:p>
+        </w:tc>
+      </w:tr>
+      <w:tr>
+        <w:tc>
+          <w:tcPr>
+            <w:cnfStyle w:val="001000000000" w:firstRow="0" w:lastRow="0" w:firstColumn="1" w:lastColumn="0" w:oddVBand="0" w:evenVBand="0" w:oddHBand="0" w:evenHBand="0" w:firstRowFirstColumn="0" w:firstRowLastColumn="0" w:lastRowFirstColumn="0" w:lastRowLastColumn="0"/>
+            <w:tcW w:w="390" w:type="pct"/>
+            <w:vAlign w:val="center"/>
+          </w:tcPr>
+          <w:p>
+            <w:pPr>
+              <w:jc w:val="center"/>
+            </w:pPr>
+            <w:r>
+              <w:t>1.</w:t>
+            </w:r>
+            <w:r>
+              <w:t>8</w:t>
+            </w:r>
+          </w:p>
+        </w:tc>
+        <w:tc>
+          <w:tcPr>
+            <w:tcW w:w="1415" w:type="pct"/>
+            <w:vAlign w:val="center"/>
+          </w:tcPr>
+          <w:p>
+            <w:pPr>
+              <w:cnfStyle w:val="000000000000" w:firstRow="0" w:lastRow="0" w:firstColumn="0" w:lastColumn="0" w:oddVBand="0" w:evenVBand="0" w:oddHBand="0" w:evenHBand="0" w:firstRowFirstColumn="0" w:firstRowLastColumn="0" w:lastRowFirstColumn="0" w:lastRowLastColumn="0"/>
+            </w:pPr>
+            <w:r>
+              <w:t>Password contain</w:t>
+            </w:r>
+            <w:r>
+              <w:t>s</w:t>
+            </w:r>
+            <w:r>
+              <w:t xml:space="preserve"> </w:t>
+            </w:r>
+            <w:r>
+              <w:t xml:space="preserve">no </w:t>
+            </w:r>
+            <w:r>
+              <w:t>number</w:t>
+            </w:r>
+          </w:p>
+        </w:tc>
+        <w:tc>
+          <w:tcPr>
+            <w:tcW w:w="314" w:type="pct"/>
+            <w:vAlign w:val="center"/>
+          </w:tcPr>
+          <w:p>
+            <w:pPr>
+              <w:jc w:val="center"/>
+              <w:cnfStyle w:val="000000000000" w:firstRow="0" w:lastRow="0" w:firstColumn="0" w:lastColumn="0" w:oddVBand="0" w:evenVBand="0" w:oddHBand="0" w:evenHBand="0" w:firstRowFirstColumn="0" w:firstRowLastColumn="0" w:lastRowFirstColumn="0" w:lastRowLastColumn="0"/>
+            </w:pPr>
+            <w:r>
+              <w:t>N</w:t>
+            </w:r>
+          </w:p>
+        </w:tc>
+        <w:tc>
+          <w:tcPr>
+            <w:tcW w:w="1432" w:type="pct"/>
+          </w:tcPr>
+          <w:p>
+            <w:pPr>
+              <w:cnfStyle w:val="000000000000" w:firstRow="0" w:lastRow="0" w:firstColumn="0" w:lastColumn="0" w:oddVBand="0" w:evenVBand="0" w:oddHBand="0" w:evenHBand="0" w:firstRowFirstColumn="0" w:firstRowLastColumn="0" w:lastRowFirstColumn="0" w:lastRowLastColumn="0"/>
+            </w:pPr>
+            <w:r>
+              <w:t>username = “Daniel”</w:t>
+            </w:r>
+          </w:p>
+          <w:p>
+            <w:pPr>
+              <w:cnfStyle w:val="000000000000" w:firstRow="0" w:lastRow="0" w:firstColumn="0" w:lastColumn="0" w:oddVBand="0" w:evenVBand="0" w:oddHBand="0" w:evenHBand="0" w:firstRowFirstColumn="0" w:firstRowLastColumn="0" w:lastRowFirstColumn="0" w:lastRowLastColumn="0"/>
+            </w:pPr>
+            <w:r>
+              <w:t>password = “Password!”</w:t>
+            </w:r>
+          </w:p>
+        </w:tc>
+        <w:tc>
+          <w:tcPr>
+            <w:tcW w:w="1448" w:type="pct"/>
+            <w:vAlign w:val="center"/>
+          </w:tcPr>
+          <w:p>
+            <w:pPr>
+              <w:cnfStyle w:val="000000000000" w:firstRow="0" w:lastRow="0" w:firstColumn="0" w:lastColumn="0" w:oddVBand="0" w:evenVBand="0" w:oddHBand="0" w:evenHBand="0" w:firstRowFirstColumn="0" w:firstRowLastColumn="0" w:lastRowFirstColumn="0" w:lastRowLastColumn="0"/>
+            </w:pPr>
+            <w:r>
+              <w:t>Repeat credential input</w:t>
+            </w:r>
+          </w:p>
+        </w:tc>
+      </w:tr>
+      <w:tr>
+        <w:trPr>
+          <w:cnfStyle w:val="000000100000" w:firstRow="0" w:lastRow="0" w:firstColumn="0" w:lastColumn="0" w:oddVBand="0" w:evenVBand="0" w:oddHBand="1" w:evenHBand="0" w:firstRowFirstColumn="0" w:firstRowLastColumn="0" w:lastRowFirstColumn="0" w:lastRowLastColumn="0"/>
+        </w:trPr>
+        <w:tc>
+          <w:tcPr>
+            <w:cnfStyle w:val="001000000000" w:firstRow="0" w:lastRow="0" w:firstColumn="1" w:lastColumn="0" w:oddVBand="0" w:evenVBand="0" w:oddHBand="0" w:evenHBand="0" w:firstRowFirstColumn="0" w:firstRowLastColumn="0" w:lastRowFirstColumn="0" w:lastRowLastColumn="0"/>
+            <w:tcW w:w="390" w:type="pct"/>
+            <w:vAlign w:val="center"/>
+          </w:tcPr>
+          <w:p>
+            <w:pPr>
+              <w:jc w:val="center"/>
+            </w:pPr>
+            <w:r>
+              <w:t>1.</w:t>
+            </w:r>
+            <w:r>
+              <w:t>9</w:t>
+            </w:r>
+          </w:p>
+        </w:tc>
+        <w:tc>
+          <w:tcPr>
+            <w:tcW w:w="1415" w:type="pct"/>
+            <w:vAlign w:val="center"/>
+          </w:tcPr>
+          <w:p>
+            <w:pPr>
+              <w:cnfStyle w:val="000000100000" w:firstRow="0" w:lastRow="0" w:firstColumn="0" w:lastColumn="0" w:oddVBand="0" w:evenVBand="0" w:oddHBand="1" w:evenHBand="0" w:firstRowFirstColumn="0" w:firstRowLastColumn="0" w:lastRowFirstColumn="0" w:lastRowLastColumn="0"/>
+            </w:pPr>
+            <w:r>
+              <w:t xml:space="preserve">Password contains </w:t>
+            </w:r>
+            <w:r>
+              <w:t>no</w:t>
+            </w:r>
+            <w:r>
+              <w:t xml:space="preserve"> special character</w:t>
+            </w:r>
+          </w:p>
+        </w:tc>
+        <w:tc>
+          <w:tcPr>
+            <w:tcW w:w="314" w:type="pct"/>
+            <w:vAlign w:val="center"/>
+          </w:tcPr>
+          <w:p>
+            <w:pPr>
+              <w:jc w:val="center"/>
+              <w:cnfStyle w:val="000000100000" w:firstRow="0" w:lastRow="0" w:firstColumn="0" w:lastColumn="0" w:oddVBand="0" w:evenVBand="0" w:oddHBand="1" w:evenHBand="0" w:firstRowFirstColumn="0" w:firstRowLastColumn="0" w:lastRowFirstColumn="0" w:lastRowLastColumn="0"/>
+            </w:pPr>
+            <w:r>
+              <w:t>N</w:t>
+            </w:r>
+          </w:p>
+        </w:tc>
+        <w:tc>
+          <w:tcPr>
+            <w:tcW w:w="1432" w:type="pct"/>
+          </w:tcPr>
+          <w:p>
+            <w:pPr>
+              <w:cnfStyle w:val="000000100000" w:firstRow="0" w:lastRow="0" w:firstColumn="0" w:lastColumn="0" w:oddVBand="0" w:evenVBand="0" w:oddHBand="1" w:evenHBand="0" w:firstRowFirstColumn="0" w:firstRowLastColumn="0" w:lastRowFirstColumn="0" w:lastRowLastColumn="0"/>
+            </w:pPr>
+            <w:r>
+              <w:t>username = “Daniel”</w:t>
+            </w:r>
+          </w:p>
+          <w:p>
+            <w:pPr>
+              <w:cnfStyle w:val="000000100000" w:firstRow="0" w:lastRow="0" w:firstColumn="0" w:lastColumn="0" w:oddVBand="0" w:evenVBand="0" w:oddHBand="1" w:evenHBand="0" w:firstRowFirstColumn="0" w:firstRowLastColumn="0" w:lastRowFirstColumn="0" w:lastRowLastColumn="0"/>
+            </w:pPr>
+            <w:r>
+              <w:t>password = “Password123”</w:t>
+            </w:r>
+          </w:p>
+        </w:tc>
+        <w:tc>
+          <w:tcPr>
+            <w:tcW w:w="1448" w:type="pct"/>
+            <w:vAlign w:val="center"/>
+          </w:tcPr>
+          <w:p>
+            <w:pPr>
+              <w:cnfStyle w:val="000000100000" w:firstRow="0" w:lastRow="0" w:firstColumn="0" w:lastColumn="0" w:oddVBand="0" w:evenVBand="0" w:oddHBand="1" w:evenHBand="0" w:firstRowFirstColumn="0" w:firstRowLastColumn="0" w:lastRowFirstColumn="0" w:lastRowLastColumn="0"/>
+            </w:pPr>
+            <w:r>
+              <w:t>Repeat credential input</w:t>
+            </w:r>
+          </w:p>
+        </w:tc>
+      </w:tr>
+      <w:tr>
+        <w:tc>
+          <w:tcPr>
+            <w:cnfStyle w:val="001000000000" w:firstRow="0" w:lastRow="0" w:firstColumn="1" w:lastColumn="0" w:oddVBand="0" w:evenVBand="0" w:oddHBand="0" w:evenHBand="0" w:firstRowFirstColumn="0" w:firstRowLastColumn="0" w:lastRowFirstColumn="0" w:lastRowLastColumn="0"/>
+            <w:tcW w:w="390" w:type="pct"/>
+            <w:vAlign w:val="center"/>
+          </w:tcPr>
+          <w:p>
+            <w:pPr>
+              <w:jc w:val="center"/>
+            </w:pPr>
+            <w:r>
+              <w:t>1.</w:t>
+            </w:r>
+            <w:r>
+              <w:t>10</w:t>
+            </w:r>
+          </w:p>
+        </w:tc>
+        <w:tc>
+          <w:tcPr>
+            <w:tcW w:w="1415" w:type="pct"/>
+            <w:vAlign w:val="center"/>
+          </w:tcPr>
+          <w:p>
+            <w:pPr>
+              <w:cnfStyle w:val="000000000000" w:firstRow="0" w:lastRow="0" w:firstColumn="0" w:lastColumn="0" w:oddVBand="0" w:evenVBand="0" w:oddHBand="0" w:evenHBand="0" w:firstRowFirstColumn="0" w:firstRowLastColumn="0" w:lastRowFirstColumn="0" w:lastRowLastColumn="0"/>
+            </w:pPr>
+            <w:r>
+              <w:t>Password length lower bound</w:t>
+            </w:r>
+          </w:p>
+        </w:tc>
+        <w:tc>
+          <w:tcPr>
+            <w:tcW w:w="314" w:type="pct"/>
+            <w:vAlign w:val="center"/>
+          </w:tcPr>
+          <w:p>
+            <w:pPr>
+              <w:jc w:val="center"/>
+              <w:cnfStyle w:val="000000000000" w:firstRow="0" w:lastRow="0" w:firstColumn="0" w:lastColumn="0" w:oddVBand="0" w:evenVBand="0" w:oddHBand="0" w:evenHBand="0" w:firstRowFirstColumn="0" w:firstRowLastColumn="0" w:lastRowFirstColumn="0" w:lastRowLastColumn="0"/>
+            </w:pPr>
+            <w:r>
+              <w:t>B</w:t>
+            </w:r>
+          </w:p>
+        </w:tc>
+        <w:tc>
+          <w:tcPr>
+            <w:tcW w:w="1432" w:type="pct"/>
+          </w:tcPr>
+          <w:p>
+            <w:pPr>
+              <w:cnfStyle w:val="000000000000" w:firstRow="0" w:lastRow="0" w:firstColumn="0" w:lastColumn="0" w:oddVBand="0" w:evenVBand="0" w:oddHBand="0" w:evenHBand="0" w:firstRowFirstColumn="0" w:firstRowLastColumn="0" w:lastRowFirstColumn="0" w:lastRowLastColumn="0"/>
+            </w:pPr>
+            <w:r>
+              <w:t>username = “Daniel”</w:t>
+            </w:r>
+          </w:p>
+          <w:p>
+            <w:pPr>
+              <w:cnfStyle w:val="000000000000" w:firstRow="0" w:lastRow="0" w:firstColumn="0" w:lastColumn="0" w:oddVBand="0" w:evenVBand="0" w:oddHBand="0" w:evenHBand="0" w:firstRowFirstColumn="0" w:firstRowLastColumn="0" w:lastRowFirstColumn="0" w:lastRowLastColumn="0"/>
+            </w:pPr>
+            <w:r>
+              <w:t xml:space="preserve">password = </w:t>
+            </w:r>
+            <w:r>
+              <w:t xml:space="preserve">8 </w:t>
+            </w:r>
+            <w:r>
+              <w:t xml:space="preserve">valid </w:t>
+            </w:r>
+            <w:r>
+              <w:t>chars</w:t>
+            </w:r>
+          </w:p>
+        </w:tc>
+        <w:tc>
+          <w:tcPr>
+            <w:tcW w:w="1448" w:type="pct"/>
+            <w:vAlign w:val="center"/>
+          </w:tcPr>
+          <w:p>
+            <w:pPr>
+              <w:cnfStyle w:val="000000000000" w:firstRow="0" w:lastRow="0" w:firstColumn="0" w:lastColumn="0" w:oddVBand="0" w:evenVBand="0" w:oddHBand="0" w:evenHBand="0" w:firstRowFirstColumn="0" w:firstRowLastColumn="0" w:lastRowFirstColumn="0" w:lastRowLastColumn="0"/>
+            </w:pPr>
+            <w:r>
+              <w:t>username + # + discriminator and password returned</w:t>
+            </w:r>
+          </w:p>
+        </w:tc>
+      </w:tr>
+      <w:tr>
+        <w:trPr>
+          <w:cnfStyle w:val="000000100000" w:firstRow="0" w:lastRow="0" w:firstColumn="0" w:lastColumn="0" w:oddVBand="0" w:evenVBand="0" w:oddHBand="1" w:evenHBand="0" w:firstRowFirstColumn="0" w:firstRowLastColumn="0" w:lastRowFirstColumn="0" w:lastRowLastColumn="0"/>
+        </w:trPr>
+        <w:tc>
+          <w:tcPr>
+            <w:cnfStyle w:val="001000000000" w:firstRow="0" w:lastRow="0" w:firstColumn="1" w:lastColumn="0" w:oddVBand="0" w:evenVBand="0" w:oddHBand="0" w:evenHBand="0" w:firstRowFirstColumn="0" w:firstRowLastColumn="0" w:lastRowFirstColumn="0" w:lastRowLastColumn="0"/>
+            <w:tcW w:w="390" w:type="pct"/>
+            <w:vAlign w:val="center"/>
+          </w:tcPr>
+          <w:p>
+            <w:pPr>
+              <w:jc w:val="center"/>
+            </w:pPr>
+            <w:r>
+              <w:t>1.</w:t>
+            </w:r>
+            <w:r>
+              <w:t>11</w:t>
+            </w:r>
+          </w:p>
+        </w:tc>
+        <w:tc>
+          <w:tcPr>
+            <w:tcW w:w="1415" w:type="pct"/>
+            <w:vAlign w:val="center"/>
+          </w:tcPr>
+          <w:p>
+            <w:pPr>
+              <w:cnfStyle w:val="000000100000" w:firstRow="0" w:lastRow="0" w:firstColumn="0" w:lastColumn="0" w:oddVBand="0" w:evenVBand="0" w:oddHBand="1" w:evenHBand="0" w:firstRowFirstColumn="0" w:firstRowLastColumn="0" w:lastRowFirstColumn="0" w:lastRowLastColumn="0"/>
+            </w:pPr>
+            <w:r>
+              <w:t>Password length upper bound</w:t>
+            </w:r>
+          </w:p>
+        </w:tc>
+        <w:tc>
+          <w:tcPr>
+            <w:tcW w:w="314" w:type="pct"/>
+            <w:vAlign w:val="center"/>
+          </w:tcPr>
+          <w:p>
+            <w:pPr>
+              <w:jc w:val="center"/>
+              <w:cnfStyle w:val="000000100000" w:firstRow="0" w:lastRow="0" w:firstColumn="0" w:lastColumn="0" w:oddVBand="0" w:evenVBand="0" w:oddHBand="1" w:evenHBand="0" w:firstRowFirstColumn="0" w:firstRowLastColumn="0" w:lastRowFirstColumn="0" w:lastRowLastColumn="0"/>
+            </w:pPr>
+            <w:r>
+              <w:t>B</w:t>
+            </w:r>
+          </w:p>
+        </w:tc>
+        <w:tc>
+          <w:tcPr>
+            <w:tcW w:w="1432" w:type="pct"/>
+          </w:tcPr>
+          <w:p>
+            <w:pPr>
+              <w:cnfStyle w:val="000000100000" w:firstRow="0" w:lastRow="0" w:firstColumn="0" w:lastColumn="0" w:oddVBand="0" w:evenVBand="0" w:oddHBand="1" w:evenHBand="0" w:firstRowFirstColumn="0" w:firstRowLastColumn="0" w:lastRowFirstColumn="0" w:lastRowLastColumn="0"/>
+            </w:pPr>
+            <w:r>
+              <w:t>username = “Daniel”</w:t>
+            </w:r>
+          </w:p>
+          <w:p>
+            <w:pPr>
+              <w:cnfStyle w:val="000000100000" w:firstRow="0" w:lastRow="0" w:firstColumn="0" w:lastColumn="0" w:oddVBand="0" w:evenVBand="0" w:oddHBand="1" w:evenHBand="0" w:firstRowFirstColumn="0" w:firstRowLastColumn="0" w:lastRowFirstColumn="0" w:lastRowLastColumn="0"/>
+            </w:pPr>
+            <w:r>
+              <w:t xml:space="preserve">password = </w:t>
+            </w:r>
+            <w:r>
+              <w:t>128</w:t>
+            </w:r>
+            <w:r>
+              <w:t xml:space="preserve"> valid chars</w:t>
+            </w:r>
+          </w:p>
+        </w:tc>
+        <w:tc>
+          <w:tcPr>
+            <w:tcW w:w="1448" w:type="pct"/>
+            <w:vAlign w:val="center"/>
+          </w:tcPr>
+          <w:p>
+            <w:pPr>
+              <w:cnfStyle w:val="000000100000" w:firstRow="0" w:lastRow="0" w:firstColumn="0" w:lastColumn="0" w:oddVBand="0" w:evenVBand="0" w:oddHBand="1" w:evenHBand="0" w:firstRowFirstColumn="0" w:firstRowLastColumn="0" w:lastRowFirstColumn="0" w:lastRowLastColumn="0"/>
+            </w:pPr>
+            <w:r>
+              <w:t>username + # + discriminator and password returned</w:t>
+            </w:r>
+          </w:p>
+        </w:tc>
+      </w:tr>
+    </w:tbl>
+    <w:p/>
     <w:p>
       <w:r>
         <w:br w:type="page"/>
@@ -17874,30 +19439,30 @@
       <w:pPr>
         <w:pStyle w:val="Heading1"/>
       </w:pPr>
-      <w:bookmarkStart w:id="129" w:name="_Toc76146549"/>
+      <w:bookmarkStart w:id="134" w:name="_Toc76146549"/>
       <w:r>
         <w:lastRenderedPageBreak/>
         <w:t>Development</w:t>
       </w:r>
-      <w:bookmarkEnd w:id="129"/>
+      <w:bookmarkEnd w:id="134"/>
     </w:p>
     <w:p/>
     <w:p>
       <w:pPr>
         <w:pStyle w:val="Heading1"/>
       </w:pPr>
-      <w:bookmarkStart w:id="130" w:name="_Toc76146550"/>
+      <w:bookmarkStart w:id="135" w:name="_Toc76146550"/>
       <w:r>
         <w:t>Evaluation</w:t>
       </w:r>
-      <w:bookmarkEnd w:id="130"/>
+      <w:bookmarkEnd w:id="135"/>
     </w:p>
     <w:p>
       <w:r>
         <w:br w:type="page"/>
       </w:r>
     </w:p>
-    <w:bookmarkStart w:id="131" w:name="_Toc76146551" w:displacedByCustomXml="next"/>
+    <w:bookmarkStart w:id="136" w:name="_Toc76146551" w:displacedByCustomXml="next"/>
     <w:sdt>
       <w:sdtPr>
         <w:rPr>
@@ -17921,7 +19486,7 @@
         </w:rPr>
       </w:sdtEndPr>
       <w:sdtContent>
-        <w:commentRangeStart w:id="132" w:displacedByCustomXml="prev"/>
+        <w:commentRangeStart w:id="137" w:displacedByCustomXml="prev"/>
         <w:p>
           <w:pPr>
             <w:pStyle w:val="Heading1"/>
@@ -17929,7 +19494,7 @@
           <w:r>
             <w:t>References</w:t>
           </w:r>
-          <w:commentRangeEnd w:id="132"/>
+          <w:commentRangeEnd w:id="137"/>
           <w:r>
             <w:rPr>
               <w:rStyle w:val="CommentReference"/>
@@ -17939,9 +19504,9 @@
               <w:smallCaps w:val="0"/>
               <w:color w:val="auto"/>
             </w:rPr>
-            <w:commentReference w:id="132"/>
+            <w:commentReference w:id="137"/>
           </w:r>
-          <w:bookmarkEnd w:id="131"/>
+          <w:bookmarkEnd w:id="136"/>
         </w:p>
         <w:sdt>
           <w:sdtPr>
@@ -18633,7 +20198,15 @@
         <w:annotationRef/>
       </w:r>
       <w:r>
-        <w:t>Consider: Friends system (denied by stakeholder)</w:t>
+        <w:t xml:space="preserve">Consider: </w:t>
+      </w:r>
+      <w:proofErr w:type="gramStart"/>
+      <w:r>
+        <w:t>Friends</w:t>
+      </w:r>
+      <w:proofErr w:type="gramEnd"/>
+      <w:r>
+        <w:t xml:space="preserve"> system (denied by stakeholder)</w:t>
       </w:r>
     </w:p>
   </w:comment>
@@ -19053,7 +20626,15 @@
         <w:annotationRef/>
       </w:r>
       <w:r>
-        <w:t>Reinforce: Don’t add in-app sounds</w:t>
+        <w:t xml:space="preserve">Reinforce: </w:t>
+      </w:r>
+      <w:proofErr w:type="gramStart"/>
+      <w:r>
+        <w:t>Don’t</w:t>
+      </w:r>
+      <w:proofErr w:type="gramEnd"/>
+      <w:r>
+        <w:t xml:space="preserve"> add in-app sounds</w:t>
       </w:r>
       <w:r>
         <w:t>, emojis, “typing…” and un-sending messages</w:t>
@@ -19072,7 +20653,15 @@
         <w:annotationRef/>
       </w:r>
       <w:r>
-        <w:t>Consider: Group messages, individual messages, encryption and media sharing</w:t>
+        <w:t xml:space="preserve">Consider: Group messages, individual messages, </w:t>
+      </w:r>
+      <w:proofErr w:type="gramStart"/>
+      <w:r>
+        <w:t>encryption</w:t>
+      </w:r>
+      <w:proofErr w:type="gramEnd"/>
+      <w:r>
+        <w:t xml:space="preserve"> and media sharing</w:t>
       </w:r>
     </w:p>
   </w:comment>
@@ -19397,11 +20986,16 @@
         <w:annotationRef/>
       </w:r>
       <w:r>
-        <w:t>How does the user interact with the system</w:t>
+        <w:t xml:space="preserve">How does the user interact with the </w:t>
+      </w:r>
+      <w:proofErr w:type="gramStart"/>
+      <w:r>
+        <w:t>system</w:t>
       </w:r>
       <w:r>
         <w:t>s</w:t>
       </w:r>
+      <w:proofErr w:type="gramEnd"/>
     </w:p>
   </w:comment>
   <w:comment w:id="114" w:author="Daniel Wait" w:date="2021-06-30T14:14:00Z" w:initials="DW">
@@ -19420,7 +21014,7 @@
       </w:r>
     </w:p>
   </w:comment>
-  <w:comment w:id="118" w:author="Daniel Wait" w:date="2021-07-01T14:16:00Z" w:initials="DW">
+  <w:comment w:id="121" w:author="Daniel Wait" w:date="2021-07-01T14:16:00Z" w:initials="DW">
     <w:p>
       <w:pPr>
         <w:pStyle w:val="CommentText"/>
@@ -19439,7 +21033,7 @@
       </w:r>
     </w:p>
   </w:comment>
-  <w:comment w:id="119" w:author="Daniel Wait" w:date="2021-06-30T14:13:00Z" w:initials="DW">
+  <w:comment w:id="122" w:author="Daniel Wait" w:date="2021-06-30T14:13:00Z" w:initials="DW">
     <w:p>
       <w:pPr>
         <w:pStyle w:val="CommentText"/>
@@ -19458,7 +21052,7 @@
       </w:r>
     </w:p>
   </w:comment>
-  <w:comment w:id="121" w:author="Daniel Wait" w:date="2021-07-01T14:18:00Z" w:initials="DW">
+  <w:comment w:id="123" w:author="Daniel Wait" w:date="2021-07-03T19:15:00Z" w:initials="DW">
     <w:p>
       <w:pPr>
         <w:pStyle w:val="CommentText"/>
@@ -19470,11 +21064,11 @@
         <w:annotationRef/>
       </w:r>
       <w:r>
-        <w:t>Plus data structures</w:t>
+        <w:t>Username 5-28 chars long</w:t>
       </w:r>
     </w:p>
   </w:comment>
-  <w:comment w:id="128" w:author="Daniel Wait" w:date="2021-07-01T14:19:00Z" w:initials="DW">
+  <w:comment w:id="124" w:author="Daniel Wait" w:date="2021-07-03T19:15:00Z" w:initials="DW">
     <w:p>
       <w:pPr>
         <w:pStyle w:val="CommentText"/>
@@ -19486,11 +21080,48 @@
         <w:annotationRef/>
       </w:r>
       <w:r>
+        <w:t>Password strength criteria</w:t>
+      </w:r>
+    </w:p>
+  </w:comment>
+  <w:comment w:id="126" w:author="Daniel Wait" w:date="2021-07-01T14:18:00Z" w:initials="DW">
+    <w:p>
+      <w:pPr>
+        <w:pStyle w:val="CommentText"/>
+      </w:pPr>
+      <w:r>
+        <w:rPr>
+          <w:rStyle w:val="CommentReference"/>
+        </w:rPr>
+        <w:annotationRef/>
+      </w:r>
+      <w:proofErr w:type="gramStart"/>
+      <w:r>
+        <w:t>Plus</w:t>
+      </w:r>
+      <w:proofErr w:type="gramEnd"/>
+      <w:r>
+        <w:t xml:space="preserve"> data structures</w:t>
+      </w:r>
+    </w:p>
+  </w:comment>
+  <w:comment w:id="133" w:author="Daniel Wait" w:date="2021-07-01T14:19:00Z" w:initials="DW">
+    <w:p>
+      <w:pPr>
+        <w:pStyle w:val="CommentText"/>
+      </w:pPr>
+      <w:r>
+        <w:rPr>
+          <w:rStyle w:val="CommentReference"/>
+        </w:rPr>
+        <w:annotationRef/>
+      </w:r>
+      <w:r>
         <w:t>Alpha/beta/white box/black box</w:t>
       </w:r>
     </w:p>
   </w:comment>
-  <w:comment w:id="132" w:author="Daniel Wait" w:date="2021-04-15T18:56:00Z" w:initials="DW">
+  <w:comment w:id="137" w:author="Daniel Wait" w:date="2021-04-15T18:56:00Z" w:initials="DW">
     <w:p>
       <w:pPr>
         <w:pStyle w:val="CommentText"/>
@@ -19570,6 +21201,8 @@
   <w15:commentEx w15:paraId="12303100" w15:done="0"/>
   <w15:commentEx w15:paraId="6BDA16AB" w15:done="0"/>
   <w15:commentEx w15:paraId="71C3D8CA" w15:done="0"/>
+  <w15:commentEx w15:paraId="533A00DC" w15:done="0"/>
+  <w15:commentEx w15:paraId="512AD627" w15:done="0"/>
   <w15:commentEx w15:paraId="53CE088A" w15:done="0"/>
   <w15:commentEx w15:paraId="1967E58F" w15:done="0"/>
   <w15:commentEx w15:paraId="7BF83A9A" w15:done="0"/>
@@ -19637,6 +21270,8 @@
   <w16cex:commentExtensible w16cex:durableId="2486FACA" w16cex:dateUtc="2021-06-30T13:14:00Z"/>
   <w16cex:commentExtensible w16cex:durableId="24884CA4" w16cex:dateUtc="2021-07-01T13:16:00Z"/>
   <w16cex:commentExtensible w16cex:durableId="2486FA91" w16cex:dateUtc="2021-06-30T13:13:00Z"/>
+  <w16cex:commentExtensible w16cex:durableId="248B35C8" w16cex:dateUtc="2021-07-03T18:15:00Z"/>
+  <w16cex:commentExtensible w16cex:durableId="248B35D6" w16cex:dateUtc="2021-07-03T18:15:00Z"/>
   <w16cex:commentExtensible w16cex:durableId="24884D1D" w16cex:dateUtc="2021-07-01T13:18:00Z"/>
   <w16cex:commentExtensible w16cex:durableId="24884D5B" w16cex:dateUtc="2021-07-01T13:19:00Z"/>
   <w16cex:commentExtensible w16cex:durableId="24230AC7" w16cex:dateUtc="2021-04-15T17:56:00Z"/>
@@ -19704,6 +21339,8 @@
   <w16cid:commentId w16cid:paraId="12303100" w16cid:durableId="2486FACA"/>
   <w16cid:commentId w16cid:paraId="6BDA16AB" w16cid:durableId="24884CA4"/>
   <w16cid:commentId w16cid:paraId="71C3D8CA" w16cid:durableId="2486FA91"/>
+  <w16cid:commentId w16cid:paraId="533A00DC" w16cid:durableId="248B35C8"/>
+  <w16cid:commentId w16cid:paraId="512AD627" w16cid:durableId="248B35D6"/>
   <w16cid:commentId w16cid:paraId="53CE088A" w16cid:durableId="24884D1D"/>
   <w16cid:commentId w16cid:paraId="1967E58F" w16cid:durableId="24884D5B"/>
   <w16cid:commentId w16cid:paraId="7BF83A9A" w16cid:durableId="24230AC7"/>
@@ -23145,10 +24782,12 @@
     <w:rsid w:val="002B3021"/>
     <w:rsid w:val="0042647B"/>
     <w:rsid w:val="004936D3"/>
+    <w:rsid w:val="00503AB1"/>
     <w:rsid w:val="005A0C80"/>
     <w:rsid w:val="005F6DDF"/>
     <w:rsid w:val="0060385E"/>
     <w:rsid w:val="006B73F2"/>
+    <w:rsid w:val="007143D3"/>
     <w:rsid w:val="007E370E"/>
     <w:rsid w:val="007F4935"/>
     <w:rsid w:val="008E059B"/>

</xml_diff>

<commit_message>
Writeup: Reformat some survey results charts
</commit_message>
<xml_diff>
--- a/Writeup/writeup.docx
+++ b/Writeup/writeup.docx
@@ -7710,8 +7710,8 @@
       <w:pPr>
         <w:pStyle w:val="Heading3"/>
       </w:pPr>
-      <w:bookmarkStart w:id="14" w:name="_Hlk65679870"/>
-      <w:bookmarkStart w:id="15" w:name="_Toc77521617"/>
+      <w:bookmarkStart w:id="14" w:name="_Toc77521617"/>
+      <w:bookmarkStart w:id="15" w:name="_Hlk65679870"/>
       <w:r>
         <w:t xml:space="preserve">Stakeholder </w:t>
       </w:r>
@@ -7721,103 +7721,103 @@
       <w:r>
         <w:t>dentification</w:t>
       </w:r>
+      <w:bookmarkEnd w:id="14"/>
+    </w:p>
+    <w:p>
+      <w:r>
+        <w:t xml:space="preserve">The first group of potential stakeholders are the users who will prioritise privacy and security. The needs of this group are that all communications are encrypted so they </w:t>
+      </w:r>
+      <w:commentRangeStart w:id="16"/>
+      <w:r>
+        <w:t xml:space="preserve">cannot be read while passing through the server </w:t>
+      </w:r>
+      <w:commentRangeEnd w:id="16"/>
+      <w:r>
+        <w:rPr>
+          <w:rStyle w:val="CommentReference"/>
+        </w:rPr>
+        <w:commentReference w:id="16"/>
+      </w:r>
+      <w:r>
+        <w:t xml:space="preserve">and that their sensitive information (e.g., passwords and keys) </w:t>
+      </w:r>
+      <w:r>
+        <w:t>is</w:t>
+      </w:r>
+      <w:r>
+        <w:t xml:space="preserve"> protected while being stored. This group will most likely use the solution for everyday use as their main communication platform; for this reason, the solution must be robust enough for that use case. I have selected </w:t>
+      </w:r>
+      <w:r>
+        <w:t>the following</w:t>
+      </w:r>
+      <w:r>
+        <w:t xml:space="preserve"> user to represent this group of stakeholders: Ethan S. He is a student who believes that privacy is very important, especially online where he makes a conscious effort to minimise his digital footprint by limiting any personally identifiable information about himself. For these reasons, I believe that he will be a fair representati</w:t>
+      </w:r>
+      <w:r>
+        <w:t>on</w:t>
+      </w:r>
+      <w:r>
+        <w:t xml:space="preserve"> </w:t>
+      </w:r>
+      <w:r>
+        <w:t>of</w:t>
+      </w:r>
+      <w:r>
+        <w:t xml:space="preserve"> this group’s needs.</w:t>
+      </w:r>
+    </w:p>
+    <w:p>
+      <w:r>
+        <w:t xml:space="preserve">The second group of potential stakeholders are the users who want a messenger app that is lightweight and easy to use. The needs of this group are </w:t>
+      </w:r>
+      <w:r>
+        <w:t xml:space="preserve">the following: </w:t>
+      </w:r>
+      <w:r>
+        <w:t>all components of the user interface are intuitive and clearly labelled</w:t>
+      </w:r>
+      <w:r>
+        <w:t>;</w:t>
+      </w:r>
+      <w:r>
+        <w:t xml:space="preserve"> the </w:t>
+      </w:r>
+      <w:commentRangeStart w:id="17"/>
+      <w:r>
+        <w:t xml:space="preserve">program requires no prior setup or </w:t>
+      </w:r>
+      <w:r>
+        <w:t>configuration</w:t>
+      </w:r>
+      <w:commentRangeEnd w:id="17"/>
+      <w:r>
+        <w:rPr>
+          <w:rStyle w:val="CommentReference"/>
+        </w:rPr>
+        <w:commentReference w:id="17"/>
+      </w:r>
+      <w:r>
+        <w:t>,</w:t>
+      </w:r>
+      <w:r>
+        <w:t xml:space="preserve"> and </w:t>
+      </w:r>
+      <w:r>
+        <w:t>the program can easily be installed and immediately used. This group will most likely only infrequently use the solution to keep in touch with friends and family</w:t>
+      </w:r>
+      <w:r>
+        <w:t>.</w:t>
+      </w:r>
+      <w:r>
+        <w:t xml:space="preserve"> </w:t>
+      </w:r>
+      <w:r>
+        <w:t>F</w:t>
+      </w:r>
+      <w:r>
+        <w:t xml:space="preserve">or this reason, the solution must have a low barrier of use as to not discourage them. </w:t>
+      </w:r>
       <w:bookmarkEnd w:id="15"/>
-    </w:p>
-    <w:p>
-      <w:r>
-        <w:t xml:space="preserve">The first group of potential stakeholders are the users who will prioritise privacy and security. The needs of this group are that all communications are encrypted so they </w:t>
-      </w:r>
-      <w:commentRangeStart w:id="16"/>
-      <w:r>
-        <w:t xml:space="preserve">cannot be read while passing through the server </w:t>
-      </w:r>
-      <w:commentRangeEnd w:id="16"/>
-      <w:r>
-        <w:rPr>
-          <w:rStyle w:val="CommentReference"/>
-        </w:rPr>
-        <w:commentReference w:id="16"/>
-      </w:r>
-      <w:r>
-        <w:t xml:space="preserve">and that their sensitive information (e.g., passwords and keys) </w:t>
-      </w:r>
-      <w:r>
-        <w:t>is</w:t>
-      </w:r>
-      <w:r>
-        <w:t xml:space="preserve"> protected while being stored. This group will most likely use the solution for everyday use as their main communication platform; for this reason, the solution must be robust enough for that use case. I have selected </w:t>
-      </w:r>
-      <w:r>
-        <w:t>the following</w:t>
-      </w:r>
-      <w:r>
-        <w:t xml:space="preserve"> user to represent this group of stakeholders: Ethan S. He is a student who believes that privacy is very important, especially online where he makes a conscious effort to minimise his digital footprint by limiting any personally identifiable information about himself. For these reasons, I believe that he will be a fair representati</w:t>
-      </w:r>
-      <w:r>
-        <w:t>on</w:t>
-      </w:r>
-      <w:r>
-        <w:t xml:space="preserve"> </w:t>
-      </w:r>
-      <w:r>
-        <w:t>of</w:t>
-      </w:r>
-      <w:r>
-        <w:t xml:space="preserve"> this group’s needs.</w:t>
-      </w:r>
-    </w:p>
-    <w:p>
-      <w:r>
-        <w:t xml:space="preserve">The second group of potential stakeholders are the users who want a messenger app that is lightweight and easy to use. The needs of this group are </w:t>
-      </w:r>
-      <w:r>
-        <w:t xml:space="preserve">the following: </w:t>
-      </w:r>
-      <w:r>
-        <w:t>all components of the user interface are intuitive and clearly labelled</w:t>
-      </w:r>
-      <w:r>
-        <w:t>;</w:t>
-      </w:r>
-      <w:r>
-        <w:t xml:space="preserve"> the </w:t>
-      </w:r>
-      <w:commentRangeStart w:id="17"/>
-      <w:r>
-        <w:t xml:space="preserve">program requires no prior setup or </w:t>
-      </w:r>
-      <w:r>
-        <w:t>configuration</w:t>
-      </w:r>
-      <w:commentRangeEnd w:id="17"/>
-      <w:r>
-        <w:rPr>
-          <w:rStyle w:val="CommentReference"/>
-        </w:rPr>
-        <w:commentReference w:id="17"/>
-      </w:r>
-      <w:r>
-        <w:t>,</w:t>
-      </w:r>
-      <w:r>
-        <w:t xml:space="preserve"> and </w:t>
-      </w:r>
-      <w:r>
-        <w:t>the program can easily be installed and immediately used. This group will most likely only infrequently use the solution to keep in touch with friends and family</w:t>
-      </w:r>
-      <w:r>
-        <w:t>.</w:t>
-      </w:r>
-      <w:r>
-        <w:t xml:space="preserve"> </w:t>
-      </w:r>
-      <w:r>
-        <w:t>F</w:t>
-      </w:r>
-      <w:r>
-        <w:t xml:space="preserve">or this reason, the solution must have a low barrier of use as to not discourage them. </w:t>
-      </w:r>
-      <w:bookmarkEnd w:id="14"/>
       <w:r>
         <w:t xml:space="preserve">I have not chosen a specific stakeholder to </w:t>
       </w:r>
@@ -11582,8 +11582,8 @@
           <w:noProof/>
         </w:rPr>
         <w:drawing>
-          <wp:inline distT="0" distB="0" distL="0" distR="0" wp14:anchorId="3CDCD780" wp14:editId="7420374A">
-            <wp:extent cx="4572635" cy="2743200"/>
+          <wp:inline distT="0" distB="0" distL="0" distR="0" wp14:anchorId="3CDCD780" wp14:editId="23E4E1CA">
+            <wp:extent cx="2992582" cy="1927245"/>
             <wp:effectExtent l="0" t="0" r="0" b="0"/>
             <wp:docPr id="19" name="Picture 19"/>
             <wp:cNvGraphicFramePr>
@@ -11593,20 +11593,19 @@
               <a:graphicData uri="http://schemas.openxmlformats.org/drawingml/2006/picture">
                 <pic:pic xmlns:pic="http://schemas.openxmlformats.org/drawingml/2006/picture">
                   <pic:nvPicPr>
-                    <pic:cNvPr id="0" name="Picture 5"/>
+                    <pic:cNvPr id="19" name="Picture 19"/>
                     <pic:cNvPicPr>
                       <a:picLocks noChangeAspect="1" noChangeArrowheads="1"/>
                     </pic:cNvPicPr>
                   </pic:nvPicPr>
                   <pic:blipFill>
-                    <a:blip r:embed="rId21">
+                    <a:blip r:embed="rId21" cstate="print">
                       <a:extLst>
                         <a:ext uri="{28A0092B-C50C-407E-A947-70E740481C1C}">
                           <a14:useLocalDpi xmlns:a14="http://schemas.microsoft.com/office/drawing/2010/main" val="0"/>
                         </a:ext>
                       </a:extLst>
                     </a:blip>
-                    <a:srcRect/>
                     <a:stretch>
                       <a:fillRect/>
                     </a:stretch>
@@ -11614,7 +11613,7 @@
                   <pic:spPr bwMode="auto">
                     <a:xfrm>
                       <a:off x="0" y="0"/>
-                      <a:ext cx="4572635" cy="2743200"/>
+                      <a:ext cx="2997727" cy="1930558"/>
                     </a:xfrm>
                     <a:prstGeom prst="rect">
                       <a:avLst/>
@@ -12112,11 +12111,10 @@
           <w:bCs w:val="0"/>
           <w:noProof/>
         </w:rPr>
-        <w:lastRenderedPageBreak/>
         <w:drawing>
-          <wp:inline distT="0" distB="0" distL="0" distR="0" wp14:anchorId="63FE7764" wp14:editId="0C75E56D">
-            <wp:extent cx="3999230" cy="3225165"/>
-            <wp:effectExtent l="0" t="0" r="1270" b="0"/>
+          <wp:inline distT="0" distB="0" distL="0" distR="0" wp14:anchorId="63FE7764" wp14:editId="41D16F02">
+            <wp:extent cx="2660073" cy="1923638"/>
+            <wp:effectExtent l="0" t="0" r="6985" b="635"/>
             <wp:docPr id="20" name="Picture 20"/>
             <wp:cNvGraphicFramePr>
               <a:graphicFrameLocks xmlns:a="http://schemas.openxmlformats.org/drawingml/2006/main" noChangeAspect="1"/>
@@ -12125,20 +12123,19 @@
               <a:graphicData uri="http://schemas.openxmlformats.org/drawingml/2006/picture">
                 <pic:pic xmlns:pic="http://schemas.openxmlformats.org/drawingml/2006/picture">
                   <pic:nvPicPr>
-                    <pic:cNvPr id="0" name="Picture 6"/>
+                    <pic:cNvPr id="20" name="Picture 20"/>
                     <pic:cNvPicPr>
                       <a:picLocks noChangeAspect="1" noChangeArrowheads="1"/>
                     </pic:cNvPicPr>
                   </pic:nvPicPr>
                   <pic:blipFill>
-                    <a:blip r:embed="rId22">
+                    <a:blip r:embed="rId22" cstate="print">
                       <a:extLst>
                         <a:ext uri="{28A0092B-C50C-407E-A947-70E740481C1C}">
                           <a14:useLocalDpi xmlns:a14="http://schemas.microsoft.com/office/drawing/2010/main" val="0"/>
                         </a:ext>
                       </a:extLst>
                     </a:blip>
-                    <a:srcRect/>
                     <a:stretch>
                       <a:fillRect/>
                     </a:stretch>
@@ -12146,7 +12143,7 @@
                   <pic:spPr bwMode="auto">
                     <a:xfrm>
                       <a:off x="0" y="0"/>
-                      <a:ext cx="3999230" cy="3225165"/>
+                      <a:ext cx="2668180" cy="1929501"/>
                     </a:xfrm>
                     <a:prstGeom prst="rect">
                       <a:avLst/>
@@ -12602,6 +12599,7 @@
         <w:rPr>
           <w:rStyle w:val="Strong"/>
         </w:rPr>
+        <w:lastRenderedPageBreak/>
         <w:t>Question 3 – “What is your favourite feature of messaging apps?”</w:t>
       </w:r>
     </w:p>
@@ -12614,9 +12612,9 @@
           <w:noProof/>
         </w:rPr>
         <w:drawing>
-          <wp:inline distT="0" distB="0" distL="0" distR="0" wp14:anchorId="7E81AF92" wp14:editId="5D7B9D36">
-            <wp:extent cx="4517409" cy="2708516"/>
-            <wp:effectExtent l="0" t="0" r="0" b="0"/>
+          <wp:inline distT="0" distB="0" distL="0" distR="0" wp14:anchorId="7E81AF92" wp14:editId="1ED00F18">
+            <wp:extent cx="4165542" cy="2717225"/>
+            <wp:effectExtent l="0" t="0" r="6985" b="6985"/>
             <wp:docPr id="18" name="Picture 18"/>
             <wp:cNvGraphicFramePr>
               <a:graphicFrameLocks xmlns:a="http://schemas.openxmlformats.org/drawingml/2006/main" noChangeAspect="1"/>
@@ -12625,20 +12623,19 @@
               <a:graphicData uri="http://schemas.openxmlformats.org/drawingml/2006/picture">
                 <pic:pic xmlns:pic="http://schemas.openxmlformats.org/drawingml/2006/picture">
                   <pic:nvPicPr>
-                    <pic:cNvPr id="0" name="Picture 4"/>
+                    <pic:cNvPr id="18" name="Picture 18"/>
                     <pic:cNvPicPr>
                       <a:picLocks noChangeAspect="1" noChangeArrowheads="1"/>
                     </pic:cNvPicPr>
                   </pic:nvPicPr>
                   <pic:blipFill>
-                    <a:blip r:embed="rId23">
+                    <a:blip r:embed="rId23" cstate="print">
                       <a:extLst>
                         <a:ext uri="{28A0092B-C50C-407E-A947-70E740481C1C}">
                           <a14:useLocalDpi xmlns:a14="http://schemas.microsoft.com/office/drawing/2010/main" val="0"/>
                         </a:ext>
                       </a:extLst>
                     </a:blip>
-                    <a:srcRect/>
                     <a:stretch>
                       <a:fillRect/>
                     </a:stretch>
@@ -12646,7 +12643,7 @@
                   <pic:spPr bwMode="auto">
                     <a:xfrm>
                       <a:off x="0" y="0"/>
-                      <a:ext cx="4531934" cy="2717225"/>
+                      <a:ext cx="4165542" cy="2717225"/>
                     </a:xfrm>
                     <a:prstGeom prst="rect">
                       <a:avLst/>
@@ -12806,7 +12803,6 @@
           <w:rStyle w:val="Strong"/>
           <w:noProof/>
         </w:rPr>
-        <w:lastRenderedPageBreak/>
         <w:drawing>
           <wp:inline distT="0" distB="0" distL="0" distR="0" wp14:anchorId="53F35821" wp14:editId="284426D4">
             <wp:extent cx="4572635" cy="2743200"/>
@@ -13089,6 +13085,7 @@
         <w:rPr>
           <w:noProof/>
         </w:rPr>
+        <w:lastRenderedPageBreak/>
         <w:drawing>
           <wp:inline distT="0" distB="0" distL="0" distR="0" wp14:anchorId="2A910B1B" wp14:editId="1963D225">
             <wp:extent cx="5301824" cy="4277996"/>
@@ -13219,7 +13216,6 @@
     </w:p>
     <w:p>
       <w:r>
-        <w:lastRenderedPageBreak/>
         <w:t xml:space="preserve">Another finding from the data </w:t>
       </w:r>
       <w:r>
@@ -13450,6 +13446,7 @@
     </w:p>
     <w:p>
       <w:r>
+        <w:lastRenderedPageBreak/>
         <w:t xml:space="preserve">Question 6 shows me the simplicity </w:t>
       </w:r>
       <w:r>
@@ -13733,7 +13730,6 @@
         <w:rPr>
           <w:noProof/>
         </w:rPr>
-        <w:lastRenderedPageBreak/>
         <w:drawing>
           <wp:inline distT="0" distB="0" distL="0" distR="0" wp14:anchorId="1E2F84F1" wp14:editId="4087DC02">
             <wp:extent cx="4572635" cy="2743200"/>
@@ -13948,7 +13944,11 @@
         <w:t>)</w:t>
       </w:r>
       <w:r>
-        <w:t xml:space="preserve"> so will be considered as a feature to potentially including in my solution</w:t>
+        <w:t xml:space="preserve"> so will be </w:t>
+      </w:r>
+      <w:r>
+        <w:lastRenderedPageBreak/>
+        <w:t>considered as a feature to potentially including in my solution</w:t>
       </w:r>
       <w:r>
         <w:t>.</w:t>
@@ -20966,14 +20966,12 @@
               </w:rPr>
               <w:fldChar w:fldCharType="separate"/>
             </w:r>
-            <w:commentRangeStart w:id="133"/>
             <w:r>
               <w:rPr>
                 <w:rStyle w:val="Emphasis"/>
               </w:rPr>
               <w:t>Algorithm – Creating a new user account</w:t>
             </w:r>
-            <w:commentRangeEnd w:id="133"/>
             <w:r>
               <w:rPr>
                 <w:rStyle w:val="Emphasis"/>
@@ -22259,32 +22257,32 @@
       <w:pPr>
         <w:pStyle w:val="Heading1"/>
       </w:pPr>
-      <w:bookmarkStart w:id="134" w:name="_Toc77521656"/>
+      <w:bookmarkStart w:id="133" w:name="_Toc77521656"/>
       <w:r>
         <w:lastRenderedPageBreak/>
         <w:t>Development</w:t>
       </w:r>
+      <w:bookmarkEnd w:id="133"/>
+    </w:p>
+    <w:p>
+      <w:pPr>
+        <w:pStyle w:val="Heading2"/>
+      </w:pPr>
+      <w:bookmarkStart w:id="134" w:name="_Toc77521657"/>
+      <w:r>
+        <w:t>Iteration 1, Shared Networking</w:t>
+      </w:r>
       <w:bookmarkEnd w:id="134"/>
     </w:p>
     <w:p>
       <w:pPr>
-        <w:pStyle w:val="Heading2"/>
-      </w:pPr>
-      <w:bookmarkStart w:id="135" w:name="_Toc77521657"/>
-      <w:r>
-        <w:t>Iteration 1, Shared Networking</w:t>
+        <w:pStyle w:val="Heading3"/>
+      </w:pPr>
+      <w:bookmarkStart w:id="135" w:name="_Toc77521658"/>
+      <w:r>
+        <w:t>SocketBase class</w:t>
       </w:r>
       <w:bookmarkEnd w:id="135"/>
-    </w:p>
-    <w:p>
-      <w:pPr>
-        <w:pStyle w:val="Heading3"/>
-      </w:pPr>
-      <w:bookmarkStart w:id="136" w:name="_Toc77521658"/>
-      <w:r>
-        <w:t>SocketBase class</w:t>
-      </w:r>
-      <w:bookmarkEnd w:id="136"/>
     </w:p>
     <w:p>
       <w:r>
@@ -22594,14 +22592,14 @@
       <w:pPr>
         <w:pStyle w:val="Heading3"/>
       </w:pPr>
-      <w:bookmarkStart w:id="137" w:name="_Toc77521659"/>
+      <w:bookmarkStart w:id="136" w:name="_Toc77521659"/>
       <w:r>
         <w:t>Proto</w:t>
       </w:r>
       <w:r>
         <w:t>col</w:t>
       </w:r>
-      <w:bookmarkEnd w:id="137"/>
+      <w:bookmarkEnd w:id="136"/>
     </w:p>
     <w:p>
       <w:r>
@@ -22979,7 +22977,7 @@
       <w:pPr>
         <w:pStyle w:val="Heading3"/>
       </w:pPr>
-      <w:bookmarkStart w:id="138" w:name="_Toc77521660"/>
+      <w:bookmarkStart w:id="137" w:name="_Toc77521660"/>
       <w:r>
         <w:lastRenderedPageBreak/>
         <w:t xml:space="preserve">Creating the </w:t>
@@ -22987,7 +22985,7 @@
       <w:r>
         <w:t>socket</w:t>
       </w:r>
-      <w:bookmarkEnd w:id="138"/>
+      <w:bookmarkEnd w:id="137"/>
     </w:p>
     <w:p>
       <w:pPr>
@@ -23154,11 +23152,11 @@
       <w:pPr>
         <w:pStyle w:val="Heading3"/>
       </w:pPr>
-      <w:bookmarkStart w:id="139" w:name="_Toc77521661"/>
+      <w:bookmarkStart w:id="138" w:name="_Toc77521661"/>
       <w:r>
         <w:t>Receiving a message</w:t>
       </w:r>
-      <w:bookmarkEnd w:id="139"/>
+      <w:bookmarkEnd w:id="138"/>
     </w:p>
     <w:p>
       <w:pPr>
@@ -23494,12 +23492,12 @@
       <w:pPr>
         <w:pStyle w:val="Heading3"/>
       </w:pPr>
-      <w:bookmarkStart w:id="140" w:name="_Toc77521662"/>
+      <w:bookmarkStart w:id="139" w:name="_Toc77521662"/>
       <w:r>
         <w:lastRenderedPageBreak/>
         <w:t>Sending a message</w:t>
       </w:r>
-      <w:bookmarkEnd w:id="140"/>
+      <w:bookmarkEnd w:id="139"/>
     </w:p>
     <w:p>
       <w:pPr>
@@ -23642,7 +23640,7 @@
       <w:pPr>
         <w:pStyle w:val="Heading2"/>
       </w:pPr>
-      <w:bookmarkStart w:id="141" w:name="_Toc77521663"/>
+      <w:bookmarkStart w:id="140" w:name="_Toc77521663"/>
       <w:r>
         <w:t xml:space="preserve">Iteration 1, </w:t>
       </w:r>
@@ -23652,13 +23650,13 @@
       <w:r>
         <w:t>Networking</w:t>
       </w:r>
-      <w:bookmarkEnd w:id="141"/>
+      <w:bookmarkEnd w:id="140"/>
     </w:p>
     <w:p>
       <w:pPr>
         <w:pStyle w:val="Heading3"/>
       </w:pPr>
-      <w:bookmarkStart w:id="142" w:name="_Toc77521664"/>
+      <w:bookmarkStart w:id="141" w:name="_Toc77521664"/>
       <w:r>
         <w:rPr>
           <w:noProof/>
@@ -23898,7 +23896,7 @@
       <w:r>
         <w:t>Starting the server</w:t>
       </w:r>
-      <w:bookmarkEnd w:id="142"/>
+      <w:bookmarkEnd w:id="141"/>
     </w:p>
     <w:p>
       <w:r>
@@ -24010,7 +24008,7 @@
                                 <w:sz w:val="20"/>
                               </w:rPr>
                             </w:pPr>
-                            <w:bookmarkStart w:id="143" w:name="_Ref77185427"/>
+                            <w:bookmarkStart w:id="142" w:name="_Ref77185427"/>
                             <w:r>
                               <w:t xml:space="preserve">Figure </w:t>
                             </w:r>
@@ -24035,7 +24033,7 @@
                               </w:rPr>
                               <w:fldChar w:fldCharType="end"/>
                             </w:r>
-                            <w:bookmarkEnd w:id="143"/>
+                            <w:bookmarkEnd w:id="142"/>
                             <w:r>
                               <w:t>. MessengerAppServer.ServerSocket.Start</w:t>
                             </w:r>
@@ -24567,12 +24565,12 @@
       <w:pPr>
         <w:pStyle w:val="Heading3"/>
       </w:pPr>
-      <w:bookmarkStart w:id="145" w:name="_Toc77521665"/>
+      <w:bookmarkStart w:id="143" w:name="_Toc77521665"/>
       <w:r>
         <w:lastRenderedPageBreak/>
         <w:t>Stopping the server</w:t>
       </w:r>
-      <w:bookmarkEnd w:id="145"/>
+      <w:bookmarkEnd w:id="143"/>
     </w:p>
     <w:p>
       <w:r>
@@ -24928,7 +24926,7 @@
       <w:pPr>
         <w:pStyle w:val="Heading3"/>
       </w:pPr>
-      <w:bookmarkStart w:id="146" w:name="_Toc77521666"/>
+      <w:bookmarkStart w:id="144" w:name="_Toc77521666"/>
       <w:r>
         <w:t xml:space="preserve">Accepting </w:t>
       </w:r>
@@ -24938,7 +24936,7 @@
       <w:r>
         <w:t>new client</w:t>
       </w:r>
-      <w:bookmarkEnd w:id="146"/>
+      <w:bookmarkEnd w:id="144"/>
     </w:p>
     <w:p>
       <w:pPr>
@@ -25186,11 +25184,11 @@
       <w:pPr>
         <w:pStyle w:val="Heading3"/>
       </w:pPr>
-      <w:bookmarkStart w:id="147" w:name="_Toc77521667"/>
+      <w:bookmarkStart w:id="145" w:name="_Toc77521667"/>
       <w:r>
         <w:t>Receiving a message from a client</w:t>
       </w:r>
-      <w:bookmarkEnd w:id="147"/>
+      <w:bookmarkEnd w:id="145"/>
     </w:p>
     <w:p>
       <w:pPr>
@@ -25583,11 +25581,11 @@
       <w:pPr>
         <w:pStyle w:val="Heading3"/>
       </w:pPr>
-      <w:bookmarkStart w:id="148" w:name="_Toc77521668"/>
+      <w:bookmarkStart w:id="146" w:name="_Toc77521668"/>
       <w:r>
         <w:t>Handling a message from a client</w:t>
       </w:r>
-      <w:bookmarkEnd w:id="148"/>
+      <w:bookmarkEnd w:id="146"/>
     </w:p>
     <w:p>
       <w:pPr>
@@ -25780,12 +25778,12 @@
       <w:pPr>
         <w:pStyle w:val="Heading3"/>
       </w:pPr>
-      <w:bookmarkStart w:id="149" w:name="_Toc77521669"/>
+      <w:bookmarkStart w:id="147" w:name="_Toc77521669"/>
       <w:r>
         <w:lastRenderedPageBreak/>
         <w:t>ECHO command handling</w:t>
       </w:r>
-      <w:bookmarkEnd w:id="149"/>
+      <w:bookmarkEnd w:id="147"/>
     </w:p>
     <w:p>
       <w:pPr>
@@ -26018,18 +26016,18 @@
       <w:pPr>
         <w:pStyle w:val="Heading3"/>
       </w:pPr>
-      <w:bookmarkStart w:id="150" w:name="_Ref77514729"/>
-      <w:bookmarkStart w:id="151" w:name="_Ref77520877"/>
-      <w:bookmarkStart w:id="152" w:name="_Ref77520879"/>
-      <w:bookmarkStart w:id="153" w:name="_Toc77521670"/>
+      <w:bookmarkStart w:id="148" w:name="_Ref77514729"/>
+      <w:bookmarkStart w:id="149" w:name="_Ref77520877"/>
+      <w:bookmarkStart w:id="150" w:name="_Ref77520879"/>
+      <w:bookmarkStart w:id="151" w:name="_Toc77521670"/>
       <w:r>
         <w:lastRenderedPageBreak/>
         <w:t>SEND command handling</w:t>
       </w:r>
+      <w:bookmarkEnd w:id="148"/>
+      <w:bookmarkEnd w:id="149"/>
       <w:bookmarkEnd w:id="150"/>
       <w:bookmarkEnd w:id="151"/>
-      <w:bookmarkEnd w:id="152"/>
-      <w:bookmarkEnd w:id="153"/>
     </w:p>
     <w:p>
       <w:pPr>
@@ -26343,6 +26341,9 @@
         <w:jc w:val="center"/>
       </w:pPr>
       <w:r>
+        <w:rPr>
+          <w:noProof/>
+        </w:rPr>
         <w:drawing>
           <wp:inline distT="0" distB="0" distL="0" distR="0" wp14:anchorId="0B228180" wp14:editId="7E7F213F">
             <wp:extent cx="4779563" cy="2285993"/>
@@ -26484,17 +26485,17 @@
       <w:pPr>
         <w:pStyle w:val="Heading2"/>
       </w:pPr>
-      <w:bookmarkStart w:id="154" w:name="_Toc77521671"/>
+      <w:bookmarkStart w:id="152" w:name="_Toc77521671"/>
       <w:r>
         <w:t>Iteration 1, Client Networking</w:t>
       </w:r>
-      <w:bookmarkEnd w:id="154"/>
+      <w:bookmarkEnd w:id="152"/>
     </w:p>
     <w:p>
       <w:pPr>
         <w:pStyle w:val="Heading3"/>
       </w:pPr>
-      <w:bookmarkStart w:id="155" w:name="_Toc77521672"/>
+      <w:bookmarkStart w:id="153" w:name="_Toc77521672"/>
       <w:r>
         <w:rPr>
           <w:noProof/>
@@ -26552,7 +26553,7 @@
       <w:r>
         <w:t>Connecting to the server</w:t>
       </w:r>
-      <w:bookmarkEnd w:id="155"/>
+      <w:bookmarkEnd w:id="153"/>
     </w:p>
     <w:p>
       <w:r>
@@ -26943,12 +26944,12 @@
       <w:pPr>
         <w:pStyle w:val="Heading3"/>
       </w:pPr>
-      <w:bookmarkStart w:id="156" w:name="_Toc77521673"/>
+      <w:bookmarkStart w:id="154" w:name="_Toc77521673"/>
       <w:r>
         <w:lastRenderedPageBreak/>
         <w:t>Sending a message to the server</w:t>
       </w:r>
-      <w:bookmarkEnd w:id="156"/>
+      <w:bookmarkEnd w:id="154"/>
     </w:p>
     <w:p>
       <w:pPr>
@@ -27208,24 +27209,71 @@
         <w:rPr>
           <w:rStyle w:val="Emphasis"/>
         </w:rPr>
+        <w:instrText xml:space="preserve"> \* MERGEFORMAT </w:instrText>
       </w:r>
       <w:r>
         <w:rPr>
           <w:rStyle w:val="Emphasis"/>
         </w:rPr>
+      </w:r>
+      <w:r>
+        <w:rPr>
+          <w:rStyle w:val="Emphasis"/>
+        </w:rPr>
+        <w:fldChar w:fldCharType="separate"/>
+      </w:r>
+      <w:r>
+        <w:rPr>
+          <w:rStyle w:val="Emphasis"/>
+        </w:rPr>
+        <w:t>3.2.7</w:t>
+      </w:r>
+      <w:r>
+        <w:rPr>
+          <w:rStyle w:val="Emphasis"/>
+        </w:rPr>
+        <w:fldChar w:fldCharType="end"/>
+      </w:r>
+      <w:r>
+        <w:rPr>
+          <w:rStyle w:val="Emphasis"/>
+        </w:rPr>
+        <w:t xml:space="preserve"> </w:t>
+      </w:r>
+      <w:r>
+        <w:rPr>
+          <w:rStyle w:val="Emphasis"/>
+        </w:rPr>
+        <w:fldChar w:fldCharType="begin"/>
+      </w:r>
+      <w:r>
+        <w:rPr>
+          <w:rStyle w:val="Emphasis"/>
+        </w:rPr>
+        <w:instrText xml:space="preserve"> REF _Ref77514729 \h </w:instrText>
+      </w:r>
+      <w:r>
+        <w:rPr>
+          <w:rStyle w:val="Emphasis"/>
+        </w:rPr>
         <w:instrText xml:space="preserve"> \* MERGEFORMAT </w:instrText>
       </w:r>
       <w:r>
         <w:rPr>
           <w:rStyle w:val="Emphasis"/>
         </w:rPr>
+      </w:r>
+      <w:r>
+        <w:rPr>
+          <w:rStyle w:val="Emphasis"/>
+        </w:rPr>
         <w:fldChar w:fldCharType="separate"/>
       </w:r>
       <w:r>
         <w:rPr>
           <w:rStyle w:val="Emphasis"/>
         </w:rPr>
-        <w:t>3.2.7</w:t>
+        <w:t>SEND command handling</w:t>
       </w:r>
       <w:r>
         <w:rPr>
@@ -27237,53 +27285,6 @@
         <w:rPr>
           <w:rStyle w:val="Emphasis"/>
         </w:rPr>
-        <w:t xml:space="preserve"> </w:t>
-      </w:r>
-      <w:r>
-        <w:rPr>
-          <w:rStyle w:val="Emphasis"/>
-        </w:rPr>
-        <w:fldChar w:fldCharType="begin"/>
-      </w:r>
-      <w:r>
-        <w:rPr>
-          <w:rStyle w:val="Emphasis"/>
-        </w:rPr>
-        <w:instrText xml:space="preserve"> REF _Ref77514729 \h </w:instrText>
-      </w:r>
-      <w:r>
-        <w:rPr>
-          <w:rStyle w:val="Emphasis"/>
-        </w:rPr>
-      </w:r>
-      <w:r>
-        <w:rPr>
-          <w:rStyle w:val="Emphasis"/>
-        </w:rPr>
-        <w:instrText xml:space="preserve"> \* MERGEFORMAT </w:instrText>
-      </w:r>
-      <w:r>
-        <w:rPr>
-          <w:rStyle w:val="Emphasis"/>
-        </w:rPr>
-        <w:fldChar w:fldCharType="separate"/>
-      </w:r>
-      <w:r>
-        <w:rPr>
-          <w:rStyle w:val="Emphasis"/>
-        </w:rPr>
-        <w:t>SEND command handling</w:t>
-      </w:r>
-      <w:r>
-        <w:rPr>
-          <w:rStyle w:val="Emphasis"/>
-        </w:rPr>
-        <w:fldChar w:fldCharType="end"/>
-      </w:r>
-      <w:r>
-        <w:rPr>
-          <w:rStyle w:val="Emphasis"/>
-        </w:rPr>
         <w:t>.</w:t>
       </w:r>
     </w:p>
@@ -27326,11 +27327,11 @@
       <w:pPr>
         <w:pStyle w:val="Heading2"/>
       </w:pPr>
-      <w:bookmarkStart w:id="157" w:name="_Toc77521674"/>
+      <w:bookmarkStart w:id="155" w:name="_Toc77521674"/>
       <w:r>
         <w:t>Iteration 1, Client UI</w:t>
       </w:r>
-      <w:bookmarkEnd w:id="157"/>
+      <w:bookmarkEnd w:id="155"/>
     </w:p>
     <w:p>
       <w:pPr>
@@ -27338,6 +27339,9 @@
         <w:jc w:val="center"/>
       </w:pPr>
       <w:r>
+        <w:rPr>
+          <w:noProof/>
+        </w:rPr>
         <w:drawing>
           <wp:inline distT="0" distB="0" distL="0" distR="0" wp14:anchorId="25698771" wp14:editId="78B2939B">
             <wp:extent cx="3604891" cy="2022620"/>
@@ -27449,19 +27453,19 @@
       <w:r>
         <w:t xml:space="preserve"> the </w:t>
       </w:r>
-      <w:commentRangeStart w:id="158"/>
+      <w:commentRangeStart w:id="156"/>
       <w:r>
         <w:t>design</w:t>
       </w:r>
       <w:r>
         <w:t>s</w:t>
       </w:r>
-      <w:commentRangeEnd w:id="158"/>
+      <w:commentRangeEnd w:id="156"/>
       <w:r>
         <w:rPr>
           <w:rStyle w:val="CommentReference"/>
         </w:rPr>
-        <w:commentReference w:id="158"/>
+        <w:commentReference w:id="156"/>
       </w:r>
       <w:r>
         <w:t xml:space="preserve"> which the stakeholders </w:t>
@@ -27560,30 +27564,30 @@
       <w:pPr>
         <w:pStyle w:val="Heading2"/>
       </w:pPr>
-      <w:bookmarkStart w:id="159" w:name="_Toc77521675"/>
+      <w:bookmarkStart w:id="157" w:name="_Toc77521675"/>
       <w:r>
         <w:lastRenderedPageBreak/>
         <w:t>Iteration 1, Tests</w:t>
       </w:r>
+      <w:bookmarkEnd w:id="157"/>
+    </w:p>
+    <w:p>
+      <w:pPr>
+        <w:pStyle w:val="Heading3"/>
+      </w:pPr>
+      <w:bookmarkStart w:id="158" w:name="_Ref77283050"/>
+      <w:bookmarkStart w:id="159" w:name="_Toc77521676"/>
+      <w:r>
+        <w:t>Testing</w:t>
+      </w:r>
+      <w:bookmarkEnd w:id="158"/>
+      <w:r>
+        <w:t xml:space="preserve"> plan</w:t>
+      </w:r>
+      <w:r>
+        <w:t>s</w:t>
+      </w:r>
       <w:bookmarkEnd w:id="159"/>
-    </w:p>
-    <w:p>
-      <w:pPr>
-        <w:pStyle w:val="Heading3"/>
-      </w:pPr>
-      <w:bookmarkStart w:id="160" w:name="_Ref77283050"/>
-      <w:bookmarkStart w:id="161" w:name="_Toc77521676"/>
-      <w:r>
-        <w:t>Testing</w:t>
-      </w:r>
-      <w:bookmarkEnd w:id="160"/>
-      <w:r>
-        <w:t xml:space="preserve"> plan</w:t>
-      </w:r>
-      <w:r>
-        <w:t>s</w:t>
-      </w:r>
-      <w:bookmarkEnd w:id="161"/>
     </w:p>
     <w:p>
       <w:r>
@@ -28918,12 +28922,12 @@
       <w:pPr>
         <w:pStyle w:val="Heading3"/>
       </w:pPr>
-      <w:bookmarkStart w:id="162" w:name="_Toc77521677"/>
+      <w:bookmarkStart w:id="160" w:name="_Toc77521677"/>
       <w:r>
         <w:lastRenderedPageBreak/>
         <w:t>Testing results</w:t>
       </w:r>
-      <w:bookmarkEnd w:id="162"/>
+      <w:bookmarkEnd w:id="160"/>
     </w:p>
     <w:tbl>
       <w:tblPr>
@@ -30208,24 +30212,71 @@
         <w:rPr>
           <w:rStyle w:val="Emphasis"/>
         </w:rPr>
+        <w:instrText xml:space="preserve"> \* MERGEFORMAT </w:instrText>
       </w:r>
       <w:r>
         <w:rPr>
           <w:rStyle w:val="Emphasis"/>
         </w:rPr>
+      </w:r>
+      <w:r>
+        <w:rPr>
+          <w:rStyle w:val="Emphasis"/>
+        </w:rPr>
+        <w:fldChar w:fldCharType="separate"/>
+      </w:r>
+      <w:r>
+        <w:rPr>
+          <w:rStyle w:val="Emphasis"/>
+        </w:rPr>
+        <w:t>3.2.7</w:t>
+      </w:r>
+      <w:r>
+        <w:rPr>
+          <w:rStyle w:val="Emphasis"/>
+        </w:rPr>
+        <w:fldChar w:fldCharType="end"/>
+      </w:r>
+      <w:r>
+        <w:rPr>
+          <w:rStyle w:val="Emphasis"/>
+        </w:rPr>
+        <w:t xml:space="preserve"> </w:t>
+      </w:r>
+      <w:r>
+        <w:rPr>
+          <w:rStyle w:val="Emphasis"/>
+        </w:rPr>
+        <w:fldChar w:fldCharType="begin"/>
+      </w:r>
+      <w:r>
+        <w:rPr>
+          <w:rStyle w:val="Emphasis"/>
+        </w:rPr>
+        <w:instrText xml:space="preserve"> REF _Ref77520879 \h </w:instrText>
+      </w:r>
+      <w:r>
+        <w:rPr>
+          <w:rStyle w:val="Emphasis"/>
+        </w:rPr>
         <w:instrText xml:space="preserve"> \* MERGEFORMAT </w:instrText>
       </w:r>
       <w:r>
         <w:rPr>
           <w:rStyle w:val="Emphasis"/>
         </w:rPr>
+      </w:r>
+      <w:r>
+        <w:rPr>
+          <w:rStyle w:val="Emphasis"/>
+        </w:rPr>
         <w:fldChar w:fldCharType="separate"/>
       </w:r>
       <w:r>
         <w:rPr>
           <w:rStyle w:val="Emphasis"/>
         </w:rPr>
-        <w:t>3.2.7</w:t>
+        <w:t>SEND command handling</w:t>
       </w:r>
       <w:r>
         <w:rPr>
@@ -30234,53 +30285,6 @@
         <w:fldChar w:fldCharType="end"/>
       </w:r>
       <w:r>
-        <w:rPr>
-          <w:rStyle w:val="Emphasis"/>
-        </w:rPr>
-        <w:t xml:space="preserve"> </w:t>
-      </w:r>
-      <w:r>
-        <w:rPr>
-          <w:rStyle w:val="Emphasis"/>
-        </w:rPr>
-        <w:fldChar w:fldCharType="begin"/>
-      </w:r>
-      <w:r>
-        <w:rPr>
-          <w:rStyle w:val="Emphasis"/>
-        </w:rPr>
-        <w:instrText xml:space="preserve"> REF _Ref77520879 \h </w:instrText>
-      </w:r>
-      <w:r>
-        <w:rPr>
-          <w:rStyle w:val="Emphasis"/>
-        </w:rPr>
-      </w:r>
-      <w:r>
-        <w:rPr>
-          <w:rStyle w:val="Emphasis"/>
-        </w:rPr>
-        <w:instrText xml:space="preserve"> \* MERGEFORMAT </w:instrText>
-      </w:r>
-      <w:r>
-        <w:rPr>
-          <w:rStyle w:val="Emphasis"/>
-        </w:rPr>
-        <w:fldChar w:fldCharType="separate"/>
-      </w:r>
-      <w:r>
-        <w:rPr>
-          <w:rStyle w:val="Emphasis"/>
-        </w:rPr>
-        <w:t>SEND command handling</w:t>
-      </w:r>
-      <w:r>
-        <w:rPr>
-          <w:rStyle w:val="Emphasis"/>
-        </w:rPr>
-        <w:fldChar w:fldCharType="end"/>
-      </w:r>
-      <w:r>
         <w:t xml:space="preserve"> as well as the necessary steps to </w:t>
       </w:r>
       <w:r>
@@ -30330,9 +30334,6 @@
       <w:r>
         <w:t>gin.</w:t>
       </w:r>
-      <w:r>
-        <w:t>s</w:t>
-      </w:r>
     </w:p>
     <w:p>
       <w:r>
@@ -30352,19 +30353,19 @@
       <w:pPr>
         <w:pStyle w:val="Heading1"/>
       </w:pPr>
-      <w:bookmarkStart w:id="163" w:name="_Toc77521678"/>
+      <w:bookmarkStart w:id="161" w:name="_Toc77521678"/>
       <w:r>
         <w:lastRenderedPageBreak/>
         <w:t>Evaluation</w:t>
       </w:r>
-      <w:bookmarkEnd w:id="163"/>
+      <w:bookmarkEnd w:id="161"/>
     </w:p>
     <w:p>
       <w:r>
         <w:br w:type="page"/>
       </w:r>
     </w:p>
-    <w:bookmarkStart w:id="164" w:name="_Toc77521679" w:displacedByCustomXml="next"/>
+    <w:bookmarkStart w:id="162" w:name="_Toc77521679" w:displacedByCustomXml="next"/>
     <w:sdt>
       <w:sdtPr>
         <w:rPr>
@@ -30388,7 +30389,7 @@
         </w:rPr>
       </w:sdtEndPr>
       <w:sdtContent>
-        <w:commentRangeStart w:id="165" w:displacedByCustomXml="prev"/>
+        <w:commentRangeStart w:id="163" w:displacedByCustomXml="prev"/>
         <w:p>
           <w:pPr>
             <w:pStyle w:val="Heading1"/>
@@ -30396,7 +30397,7 @@
           <w:r>
             <w:t>References</w:t>
           </w:r>
-          <w:commentRangeEnd w:id="165"/>
+          <w:commentRangeEnd w:id="163"/>
           <w:r>
             <w:rPr>
               <w:rStyle w:val="CommentReference"/>
@@ -30406,9 +30407,9 @@
               <w:smallCaps w:val="0"/>
               <w:color w:val="auto"/>
             </w:rPr>
-            <w:commentReference w:id="165"/>
+            <w:commentReference w:id="163"/>
           </w:r>
-          <w:bookmarkEnd w:id="164"/>
+          <w:bookmarkEnd w:id="162"/>
         </w:p>
         <w:sdt>
           <w:sdtPr>
@@ -31975,7 +31976,7 @@
       </w:r>
     </w:p>
   </w:comment>
-  <w:comment w:id="158" w:author="Daniel Wait" w:date="2021-07-18T15:45:00Z" w:initials="DW">
+  <w:comment w:id="156" w:author="Daniel Wait" w:date="2021-07-18T15:45:00Z" w:initials="DW">
     <w:p>
       <w:pPr>
         <w:pStyle w:val="CommentText"/>
@@ -31991,7 +31992,7 @@
       </w:r>
     </w:p>
   </w:comment>
-  <w:comment w:id="165" w:author="Daniel Wait" w:date="2021-04-15T18:56:00Z" w:initials="DW">
+  <w:comment w:id="163" w:author="Daniel Wait" w:date="2021-04-15T18:56:00Z" w:initials="DW">
     <w:p>
       <w:pPr>
         <w:pStyle w:val="CommentText"/>
@@ -35771,6 +35772,7 @@
     <w:rsid w:val="005A0C80"/>
     <w:rsid w:val="005F6DDF"/>
     <w:rsid w:val="0060385E"/>
+    <w:rsid w:val="006A0864"/>
     <w:rsid w:val="006B73F2"/>
     <w:rsid w:val="007143D3"/>
     <w:rsid w:val="007E370E"/>
@@ -35778,6 +35780,7 @@
     <w:rsid w:val="008E059B"/>
     <w:rsid w:val="009353F1"/>
     <w:rsid w:val="00A02338"/>
+    <w:rsid w:val="00A60110"/>
     <w:rsid w:val="00A65B32"/>
     <w:rsid w:val="00BB7389"/>
     <w:rsid w:val="00BF540A"/>

</xml_diff>